<commit_message>
Writeup of fourway flowering QTL and overall phenotypic distributions
</commit_message>
<xml_diff>
--- a/manuscript/Abstract and Intro.docx
+++ b/manuscript/Abstract and Intro.docx
@@ -3,6 +3,21 @@
 <w:document xmlns:wpc="http://schemas.microsoft.com/office/word/2010/wordprocessingCanvas" xmlns:cx="http://schemas.microsoft.com/office/drawing/2014/chartex" xmlns:cx1="http://schemas.microsoft.com/office/drawing/2015/9/8/chartex" xmlns:cx2="http://schemas.microsoft.com/office/drawing/2015/10/21/chartex" xmlns:cx3="http://schemas.microsoft.com/office/drawing/2016/5/9/chartex" xmlns:cx4="http://schemas.microsoft.com/office/drawing/2016/5/10/chartex" xmlns:cx5="http://schemas.microsoft.com/office/drawing/2016/5/11/chartex" xmlns:cx6="http://schemas.microsoft.com/office/drawing/2016/5/12/chartex" xmlns:cx7="http://schemas.microsoft.com/office/drawing/2016/5/13/chartex" xmlns:cx8="http://schemas.microsoft.com/office/drawing/2016/5/14/chartex" xmlns:mc="http://schemas.openxmlformats.org/markup-compatibility/2006" xmlns:aink="http://schemas.microsoft.com/office/drawing/2016/ink" xmlns:am3d="http://schemas.microsoft.com/office/drawing/2017/model3d" xmlns:o="urn:schemas-microsoft-com:office:office" xmlns:r="http://schemas.openxmlformats.org/officeDocument/2006/relationships" xmlns:m="http://schemas.openxmlformats.org/officeDocument/2006/math" xmlns:v="urn:schemas-microsoft-com:vml" xmlns:wp14="http://schemas.microsoft.com/office/word/2010/wordprocessingDrawing" xmlns:wp="http://schemas.openxmlformats.org/drawingml/2006/wordprocessingDrawing" xmlns:w10="urn:schemas-microsoft-com:office:word" xmlns:w="http://schemas.openxmlformats.org/wordprocessingml/2006/main" xmlns:w14="http://schemas.microsoft.com/office/word/2010/wordml" xmlns:w15="http://schemas.microsoft.com/office/word/2012/wordml" xmlns:w16cex="http://schemas.microsoft.com/office/word/2018/wordml/cex" xmlns:w16cid="http://schemas.microsoft.com/office/word/2016/wordml/cid" xmlns:w16="http://schemas.microsoft.com/office/word/2018/wordml" xmlns:w16se="http://schemas.microsoft.com/office/word/2015/wordml/symex" xmlns:wpg="http://schemas.microsoft.com/office/word/2010/wordprocessingGroup" xmlns:wpi="http://schemas.microsoft.com/office/word/2010/wordprocessingInk" xmlns:wne="http://schemas.microsoft.com/office/word/2006/wordml" xmlns:wps="http://schemas.microsoft.com/office/word/2010/wordprocessingShape" mc:Ignorable="w14 w15 w16se w16cid w16 w16cex wp14">
   <w:body>
     <w:p>
+      <w:pPr>
+        <w:rPr>
+          <w:b/>
+          <w:bCs/>
+        </w:rPr>
+      </w:pPr>
+      <w:r>
+        <w:rPr>
+          <w:b/>
+          <w:bCs/>
+        </w:rPr>
+        <w:t>Abstract</w:t>
+      </w:r>
+    </w:p>
+    <w:p>
       <w:r>
         <w:t>Switchgrass (</w:t>
       </w:r>
@@ -35,7 +50,13 @@
         <w:t xml:space="preserve">Here, we </w:t>
       </w:r>
       <w:r>
-        <w:t xml:space="preserve">present evidence that photoperiodic sensitivity in switchgrass flowering time varies between genetic subpopulations using a diversity panel grown at seven field sites that cover 17 degrees of latitude in the central United States. We </w:t>
+        <w:t xml:space="preserve">present evidence that photoperiodic sensitivity in switchgrass flowering time varies between genetic subpopulations using a diversity panel grown at </w:t>
+      </w:r>
+      <w:r>
+        <w:t>eight</w:t>
+      </w:r>
+      <w:r>
+        <w:t xml:space="preserve"> field sites that cover 17 degrees of latitude in the central United States. We </w:t>
       </w:r>
       <w:r>
         <w:t xml:space="preserve">then </w:t>
@@ -51,66 +72,1044 @@
       </w:r>
       <w:r>
         <w:t>created from two highly divergent southern lowland and northern upland populations. We describe eight additive QTLs across these seven field sites with moderate effects on flowering, five of which had overlapping significant associations in the diversity panel. _sentence about major gene candidates found – prevalence of genes involved in __/expressed in __.</w:t>
+      </w:r>
+    </w:p>
+    <w:p/>
+    <w:p>
+      <w:pPr>
+        <w:rPr>
+          <w:b/>
+          <w:bCs/>
+        </w:rPr>
+      </w:pPr>
+      <w:r>
+        <w:rPr>
+          <w:b/>
+          <w:bCs/>
+        </w:rPr>
+        <w:t>Introduction</w:t>
+      </w:r>
+    </w:p>
+    <w:p>
+      <w:pPr>
+        <w:rPr>
+          <w:i/>
+          <w:iCs/>
+        </w:rPr>
+      </w:pPr>
+      <w:r>
+        <w:rPr>
+          <w:i/>
+          <w:iCs/>
+        </w:rPr>
+        <w:t>Some disorganized ideas to include</w:t>
+      </w:r>
+    </w:p>
+    <w:p>
+      <w:r>
+        <w:t>Breeding for photoperiodic sensitivity in plants with earlier greenup dates may allow growers in the northern United States to take advantage of longer growing seasons, as photoperiod-sensitive strains will accumulate more biomass before flowering, contributing to higher biomass yields (cite?). Alternatively, breeding for cultivars with larger cumulative GDD requirements and reduced photoperiod sensitivity could increase the heat requirement needed for switchgrass development and stabilize switchgrass biomass yields at higher levels, which could help offset the negative impacts of climate warming (cite).</w:t>
+      </w:r>
+    </w:p>
+    <w:p/>
+    <w:p>
+      <w:r>
+        <w:t>Management of switchgrass for biofuels is informed by an understanding of the biology underpinning plant responses to the environment.</w:t>
+      </w:r>
+    </w:p>
+    <w:p>
+      <w:r>
+        <w:t>Over the course of one season, switchgrass behaves as a determinate plant. It typically produces a single flush of tillers, which all become reproductive after a period of vegetative (leaf) development, and – critically – cease biomass accumulation upon completion of floral development (Van Esbroeck et al 2003). (Parrish and Fike 2005).</w:t>
       </w:r>
     </w:p>
     <w:p/>
     <w:p/>
-    <w:p>
-      <w:r>
-        <w:t xml:space="preserve">Breeding for photoperiodic sensitivity in plants with earlier </w:t>
-      </w:r>
-      <w:proofErr w:type="spellStart"/>
-      <w:r>
-        <w:t>greenup</w:t>
-      </w:r>
-      <w:proofErr w:type="spellEnd"/>
-      <w:r>
-        <w:t xml:space="preserve"> dates may allow growers in the northern United States to take advantage of longer growing seasons, as photoperiod-sensitive strains will accumulate more biomass before flowering, contributing to higher biomass yields (cite?). Alternatively, breeding for cultivars with larger cumulative GDD requirements and reduced photoperiod sensitivity could increase the heat requirement needed for switchgrass development and stabilize switchgrass biomass yields at higher levels, which could help offset the negative impacts of climate warming (cite).</w:t>
-      </w:r>
-    </w:p>
     <w:p/>
     <w:p>
-      <w:r>
-        <w:t>Management of switchgrass for biofuels is informed by an understanding of the biology underpinning plant responses to the environment.</w:t>
-      </w:r>
-    </w:p>
-    <w:p>
-      <w:r>
-        <w:t xml:space="preserve">Over the course of one season, switchgrass behaves as a determinate plant. It typically produces a single flush of tillers, which all become reproductive after a period of vegetative (leaf) development, and – critically – cease biomass accumulation upon completion of floral development (Van </w:t>
-      </w:r>
-      <w:proofErr w:type="spellStart"/>
-      <w:r>
-        <w:t>Esbroeck</w:t>
-      </w:r>
-      <w:proofErr w:type="spellEnd"/>
-      <w:r>
-        <w:t xml:space="preserve"> et al 2003). (Parrish and </w:t>
-      </w:r>
-      <w:proofErr w:type="spellStart"/>
-      <w:r>
-        <w:t>Fike</w:t>
-      </w:r>
-      <w:proofErr w:type="spellEnd"/>
-      <w:r>
-        <w:t xml:space="preserve"> 2005).</w:t>
+      <w:pPr>
+        <w:rPr>
+          <w:b/>
+          <w:bCs/>
+        </w:rPr>
+      </w:pPr>
+      <w:r>
+        <w:rPr>
+          <w:b/>
+          <w:bCs/>
+        </w:rPr>
+        <w:t>Results</w:t>
+      </w:r>
+    </w:p>
+    <w:p>
+      <w:pPr>
+        <w:rPr>
+          <w:i/>
+          <w:iCs/>
+        </w:rPr>
+      </w:pPr>
+      <w:r>
+        <w:rPr>
+          <w:i/>
+          <w:iCs/>
+        </w:rPr>
+        <w:t>Diversity panel captures the range of phenological responses across the common gardens</w:t>
+      </w:r>
+    </w:p>
+    <w:p>
+      <w:r>
+        <w:t>In 2019, we grew a</w:t>
+      </w:r>
+      <w:r>
+        <w:t>nd phenotyped a</w:t>
+      </w:r>
+      <w:r>
+        <w:t xml:space="preserve"> diversity panel of 978 </w:t>
+      </w:r>
+      <w:r>
+        <w:t>distinct switchgrass genotypes at eight common gardens. These common gardens _details of latitude and climate range</w:t>
+      </w:r>
+      <w:r>
+        <w:t>, impressive</w:t>
+      </w:r>
+      <w:r>
+        <w:t xml:space="preserve">_. </w:t>
+      </w:r>
+      <w:r>
+        <w:t xml:space="preserve">We </w:t>
+      </w:r>
+      <w:r>
+        <w:lastRenderedPageBreak/>
+        <w:t xml:space="preserve">scored </w:t>
+      </w:r>
+      <w:r>
+        <w:t>plant</w:t>
+      </w:r>
+      <w:r>
+        <w:t xml:space="preserve"> green</w:t>
+      </w:r>
+      <w:r>
+        <w:t xml:space="preserve"> </w:t>
+      </w:r>
+      <w:r>
+        <w:t>up</w:t>
+      </w:r>
+      <w:r>
+        <w:t xml:space="preserve"> </w:t>
+      </w:r>
+      <w:r>
+        <w:t>and flowering</w:t>
+      </w:r>
+      <w:r>
+        <w:t xml:space="preserve"> </w:t>
+      </w:r>
+      <w:r>
+        <w:t>across these locations every three days.</w:t>
+      </w:r>
+      <w:r>
+        <w:t xml:space="preserve"> We divided these switchgrass genotypes into five categories: tetraploid individuals in the Atlantic, Midwest, and Gulf genetic subpopulations (Lovell et al </w:t>
+      </w:r>
+      <w:r>
+        <w:t>202X</w:t>
+      </w:r>
+      <w:r>
+        <w:t xml:space="preserve">), admixed tetraploid individuals, and octoploid individuals. We then explored the overall patterns of greenup and flowering within these five categories. </w:t>
+      </w:r>
+      <w:r>
+        <w:t>We first explored these patterns as a function of cumulative GDD</w:t>
+      </w:r>
+      <w:r>
+        <w:t xml:space="preserve"> (cite some switchgrass flowering time study, and Li’s study?). </w:t>
+      </w:r>
+      <w:r>
+        <w:t>Cumulative GDD explained most of the variation in flowering time between sites for most subpopulations, particularly for the Midwest subpopulation (variance components results). The Midwest required the least cumulative GDD before flowering (585 +/- 12 CGDD), and the Gulf required the most before flowering</w:t>
+      </w:r>
+      <w:r>
+        <w:t xml:space="preserve"> (1238 +/- 378 CGDD), with the other three subpopulations falling in between (708 – 750 +/- 106-123 CGDD).</w:t>
+      </w:r>
+      <w:r>
+        <w:t xml:space="preserve"> However, cumulative GDD was not sufficient to explain the variation in flowering time in the Gulf subpopulation. Instead, </w:t>
+      </w:r>
+      <w:r>
+        <w:t xml:space="preserve">we hypothesized that the Gulf subpopulation also used a photoperiod cue, given the imperfect relationship between GDD, photothermal time, and flowering in the Gulf subpopulation, and the presence of a </w:t>
+      </w:r>
+      <w:r>
+        <w:rPr>
+          <w:noProof/>
+        </w:rPr>
+        <w:drawing>
+          <wp:anchor distT="0" distB="0" distL="114300" distR="114300" simplePos="0" relativeHeight="251659264" behindDoc="0" locked="0" layoutInCell="1" allowOverlap="1" wp14:anchorId="340BA263" wp14:editId="20BA72DE">
+            <wp:simplePos x="0" y="0"/>
+            <wp:positionH relativeFrom="column">
+              <wp:posOffset>4013835</wp:posOffset>
+            </wp:positionH>
+            <wp:positionV relativeFrom="paragraph">
+              <wp:posOffset>4486275</wp:posOffset>
+            </wp:positionV>
+            <wp:extent cx="2018665" cy="1835150"/>
+            <wp:effectExtent l="0" t="0" r="635" b="0"/>
+            <wp:wrapSquare wrapText="bothSides"/>
+            <wp:docPr id="7" name="Picture 7" descr="A screenshot of a cell phone&#10;&#10;Description automatically generated"/>
+            <wp:cNvGraphicFramePr>
+              <a:graphicFrameLocks xmlns:a="http://schemas.openxmlformats.org/drawingml/2006/main" noChangeAspect="1"/>
+            </wp:cNvGraphicFramePr>
+            <a:graphic xmlns:a="http://schemas.openxmlformats.org/drawingml/2006/main">
+              <a:graphicData uri="http://schemas.openxmlformats.org/drawingml/2006/picture">
+                <pic:pic xmlns:pic="http://schemas.openxmlformats.org/drawingml/2006/picture">
+                  <pic:nvPicPr>
+                    <pic:cNvPr id="7" name="Cumulative_GDD_13C_smoothed_subpops.png"/>
+                    <pic:cNvPicPr/>
+                  </pic:nvPicPr>
+                  <pic:blipFill>
+                    <a:blip r:embed="rId7" cstate="print">
+                      <a:extLst>
+                        <a:ext uri="{28A0092B-C50C-407E-A947-70E740481C1C}">
+                          <a14:useLocalDpi xmlns:a14="http://schemas.microsoft.com/office/drawing/2010/main" val="0"/>
+                        </a:ext>
+                      </a:extLst>
+                    </a:blip>
+                    <a:stretch>
+                      <a:fillRect/>
+                    </a:stretch>
+                  </pic:blipFill>
+                  <pic:spPr>
+                    <a:xfrm>
+                      <a:off x="0" y="0"/>
+                      <a:ext cx="2018665" cy="1835150"/>
+                    </a:xfrm>
+                    <a:prstGeom prst="rect">
+                      <a:avLst/>
+                    </a:prstGeom>
+                  </pic:spPr>
+                </pic:pic>
+              </a:graphicData>
+            </a:graphic>
+            <wp14:sizeRelH relativeFrom="margin">
+              <wp14:pctWidth>0</wp14:pctWidth>
+            </wp14:sizeRelH>
+            <wp14:sizeRelV relativeFrom="margin">
+              <wp14:pctHeight>0</wp14:pctHeight>
+            </wp14:sizeRelV>
+          </wp:anchor>
+        </w:drawing>
+      </w:r>
+      <w:commentRangeStart w:id="0"/>
+      <w:r>
+        <w:rPr>
+          <w:noProof/>
+        </w:rPr>
+        <w:drawing>
+          <wp:anchor distT="0" distB="0" distL="114300" distR="114300" simplePos="0" relativeHeight="251658240" behindDoc="0" locked="0" layoutInCell="1" allowOverlap="1" wp14:anchorId="2F15938D" wp14:editId="783644B7">
+            <wp:simplePos x="0" y="0"/>
+            <wp:positionH relativeFrom="margin">
+              <wp:posOffset>-95250</wp:posOffset>
+            </wp:positionH>
+            <wp:positionV relativeFrom="paragraph">
+              <wp:posOffset>2655570</wp:posOffset>
+            </wp:positionV>
+            <wp:extent cx="5943600" cy="3673475"/>
+            <wp:effectExtent l="0" t="0" r="0" b="3175"/>
+            <wp:wrapSquare wrapText="bothSides"/>
+            <wp:docPr id="8" name="Picture 8" descr="A close up of a map&#10;&#10;Description automatically generated"/>
+            <wp:cNvGraphicFramePr>
+              <a:graphicFrameLocks xmlns:a="http://schemas.openxmlformats.org/drawingml/2006/main" noChangeAspect="1"/>
+            </wp:cNvGraphicFramePr>
+            <a:graphic xmlns:a="http://schemas.openxmlformats.org/drawingml/2006/main">
+              <a:graphicData uri="http://schemas.openxmlformats.org/drawingml/2006/picture">
+                <pic:pic xmlns:pic="http://schemas.openxmlformats.org/drawingml/2006/picture">
+                  <pic:nvPicPr>
+                    <pic:cNvPr id="8" name="Cumulative_GDD_13C_by_site_and_subpop.png"/>
+                    <pic:cNvPicPr/>
+                  </pic:nvPicPr>
+                  <pic:blipFill>
+                    <a:blip r:embed="rId8" cstate="print">
+                      <a:extLst>
+                        <a:ext uri="{28A0092B-C50C-407E-A947-70E740481C1C}">
+                          <a14:useLocalDpi xmlns:a14="http://schemas.microsoft.com/office/drawing/2010/main" val="0"/>
+                        </a:ext>
+                      </a:extLst>
+                    </a:blip>
+                    <a:stretch>
+                      <a:fillRect/>
+                    </a:stretch>
+                  </pic:blipFill>
+                  <pic:spPr>
+                    <a:xfrm>
+                      <a:off x="0" y="0"/>
+                      <a:ext cx="5943600" cy="3673475"/>
+                    </a:xfrm>
+                    <a:prstGeom prst="rect">
+                      <a:avLst/>
+                    </a:prstGeom>
+                  </pic:spPr>
+                </pic:pic>
+              </a:graphicData>
+            </a:graphic>
+            <wp14:sizeRelH relativeFrom="page">
+              <wp14:pctWidth>0</wp14:pctWidth>
+            </wp14:sizeRelH>
+            <wp14:sizeRelV relativeFrom="page">
+              <wp14:pctHeight>0</wp14:pctHeight>
+            </wp14:sizeRelV>
+          </wp:anchor>
+        </w:drawing>
+      </w:r>
+      <w:commentRangeEnd w:id="0"/>
+      <w:r>
+        <w:rPr>
+          <w:rStyle w:val="CommentReference"/>
+        </w:rPr>
+        <w:commentReference w:id="0"/>
+      </w:r>
+      <w:r>
+        <w:t>relationship between latitude of common garden and flowering time based on cumulative GDD.</w:t>
+      </w:r>
+    </w:p>
+    <w:p/>
+    <w:p>
+      <w:r>
+        <w:t>The Midwest and Gulf subpopulations had the most distinct phenological responses out of all subpopulations across our common gardens</w:t>
+      </w:r>
+      <w:r>
+        <w:t xml:space="preserve">. </w:t>
+      </w:r>
+      <w:r>
+        <w:t>T</w:t>
+      </w:r>
+      <w:r>
+        <w:t xml:space="preserve">hese populations appeared to be </w:t>
+      </w:r>
+      <w:r>
+        <w:t>flowering in response</w:t>
+      </w:r>
+      <w:r>
+        <w:t xml:space="preserve"> to two distinct environmental cues </w:t>
+      </w:r>
+      <w:r>
+        <w:t>–in the Midwest</w:t>
+      </w:r>
+      <w:r>
+        <w:t>, plants flowered consistently at a similar minimum cumulative GDD</w:t>
+      </w:r>
+      <w:r>
+        <w:t xml:space="preserve">, </w:t>
+      </w:r>
+      <w:r>
+        <w:t xml:space="preserve">while we hypothesized the presence of a </w:t>
+      </w:r>
+      <w:r>
+        <w:t xml:space="preserve">photoperiod cue in the Gulf. To analyze the genes and alleles underlying the phenological responses in our most distinct subpopulations, we used an F2 cross between four individuals, two Midwest and two Gulf individuals. The parents of this cross were </w:t>
+      </w:r>
+      <w:r>
+        <w:t xml:space="preserve">DAC, an early flowering Midwest individual, VS16, a late flowering Midwest individual, AP13, an early flowering Gulf individual, and WBC, a late flowering Gulf individual. </w:t>
+      </w:r>
+      <w:r>
+        <w:t xml:space="preserve">We made F1 crosses of the two early </w:t>
+      </w:r>
+      <w:r>
+        <w:lastRenderedPageBreak/>
+        <w:t xml:space="preserve">flowering individuals, AP13xDAC, and the two late flowering individuals, WBCxVS16. </w:t>
+      </w:r>
+      <w:r>
+        <w:t xml:space="preserve">We </w:t>
+      </w:r>
+      <w:r>
+        <w:t xml:space="preserve">then </w:t>
+      </w:r>
+      <w:r>
+        <w:t xml:space="preserve">planted </w:t>
+      </w:r>
+      <w:r>
+        <w:t xml:space="preserve">the four </w:t>
+      </w:r>
+      <w:r>
+        <w:t>parents</w:t>
+      </w:r>
+      <w:r>
+        <w:t>, the two</w:t>
+      </w:r>
+      <w:r>
+        <w:t xml:space="preserve"> F1 individuals (AP13xDAC, and VS16xWBC)</w:t>
+      </w:r>
+      <w:r>
+        <w:t xml:space="preserve">, and </w:t>
+      </w:r>
+      <w:r>
+        <w:t>XXX F2 individuals</w:t>
+      </w:r>
+      <w:r>
+        <w:t xml:space="preserve"> at eight field sites</w:t>
+      </w:r>
+      <w:r>
+        <w:t>, and recorded greenup and flowering dat</w:t>
+      </w:r>
+      <w:r>
+        <w:t>e</w:t>
+      </w:r>
+      <w:r>
+        <w:t xml:space="preserve"> for the 2016-2019 seasons. </w:t>
+      </w:r>
+      <w:r>
+        <w:t xml:space="preserve">Though there was a X day gap in flowering </w:t>
+      </w:r>
+      <w:r>
+        <w:t xml:space="preserve">between the two F1 crosses, </w:t>
+      </w:r>
+      <w:r>
+        <w:t>F1 individuals flowered at similar times to the</w:t>
+      </w:r>
+      <w:r>
+        <w:t xml:space="preserve"> </w:t>
+      </w:r>
+      <w:r>
+        <w:t>Midwest parents</w:t>
+      </w:r>
+      <w:r>
+        <w:t xml:space="preserve"> and Midwest subpopulation individuals in general</w:t>
+      </w:r>
+      <w:r>
+        <w:t>, indicating that the</w:t>
+      </w:r>
+      <w:r>
+        <w:t xml:space="preserve"> flowering time</w:t>
+      </w:r>
+      <w:r>
+        <w:t xml:space="preserve"> genetic </w:t>
+      </w:r>
+      <w:r>
+        <w:t>response to</w:t>
+      </w:r>
+      <w:r>
+        <w:t xml:space="preserve"> </w:t>
+      </w:r>
+      <w:r>
+        <w:t xml:space="preserve">cumulative GDD </w:t>
+      </w:r>
+      <w:r>
+        <w:t xml:space="preserve">was </w:t>
+      </w:r>
+      <w:r>
+        <w:t xml:space="preserve">dominant to the photoperiod </w:t>
+      </w:r>
+      <w:r>
+        <w:t>response</w:t>
+      </w:r>
+      <w:r>
+        <w:t xml:space="preserve">. At the northern </w:t>
+      </w:r>
+      <w:r>
+        <w:t xml:space="preserve">five </w:t>
+      </w:r>
+      <w:r>
+        <w:t>sites</w:t>
+      </w:r>
+      <w:r>
+        <w:t xml:space="preserve"> and at Kingsville</w:t>
+      </w:r>
+      <w:r>
+        <w:t xml:space="preserve">, </w:t>
+      </w:r>
+      <w:r>
+        <w:t xml:space="preserve">F2 individuals </w:t>
+      </w:r>
+      <w:r>
+        <w:t>had similar greenup and flowering dates as</w:t>
+      </w:r>
+      <w:r>
+        <w:t xml:space="preserve"> </w:t>
+      </w:r>
+      <w:r>
+        <w:t xml:space="preserve">individuals from the </w:t>
+      </w:r>
+      <w:r>
+        <w:t>Midwest</w:t>
+      </w:r>
+      <w:r>
+        <w:t xml:space="preserve"> sub</w:t>
+      </w:r>
+      <w:r>
+        <w:t>population</w:t>
+      </w:r>
+      <w:r>
+        <w:t xml:space="preserve">. </w:t>
+      </w:r>
+      <w:r>
+        <w:t xml:space="preserve">However, </w:t>
+      </w:r>
+      <w:r>
+        <w:t xml:space="preserve">F2 individuals at </w:t>
+      </w:r>
+      <w:r>
+        <w:t>PKLE and TMPL</w:t>
+      </w:r>
+      <w:r>
+        <w:t xml:space="preserve"> had flowering dates similar to late flowering Midwest individuals to </w:t>
+      </w:r>
+      <w:commentRangeStart w:id="1"/>
+      <w:r>
+        <w:rPr>
+          <w:noProof/>
+        </w:rPr>
+        <w:drawing>
+          <wp:anchor distT="0" distB="0" distL="114300" distR="114300" simplePos="0" relativeHeight="251660288" behindDoc="0" locked="0" layoutInCell="1" allowOverlap="1" wp14:anchorId="5378B3CC" wp14:editId="3645EC99">
+            <wp:simplePos x="0" y="0"/>
+            <wp:positionH relativeFrom="margin">
+              <wp:align>right</wp:align>
+            </wp:positionH>
+            <wp:positionV relativeFrom="paragraph">
+              <wp:posOffset>1127125</wp:posOffset>
+            </wp:positionV>
+            <wp:extent cx="5943600" cy="3674110"/>
+            <wp:effectExtent l="0" t="0" r="0" b="2540"/>
+            <wp:wrapSquare wrapText="bothSides"/>
+            <wp:docPr id="10" name="Picture 10" descr="A close up of a map&#10;&#10;Description automatically generated"/>
+            <wp:cNvGraphicFramePr>
+              <a:graphicFrameLocks xmlns:a="http://schemas.openxmlformats.org/drawingml/2006/main" noChangeAspect="1"/>
+            </wp:cNvGraphicFramePr>
+            <a:graphic xmlns:a="http://schemas.openxmlformats.org/drawingml/2006/main">
+              <a:graphicData uri="http://schemas.openxmlformats.org/drawingml/2006/picture">
+                <pic:pic xmlns:pic="http://schemas.openxmlformats.org/drawingml/2006/picture">
+                  <pic:nvPicPr>
+                    <pic:cNvPr id="10" name="Daylength_vs_GR50_FL50_GWAS_and_FWCR_F2_only_longest_day_line_with_rainfall.png"/>
+                    <pic:cNvPicPr/>
+                  </pic:nvPicPr>
+                  <pic:blipFill>
+                    <a:blip r:embed="rId13" cstate="print">
+                      <a:extLst>
+                        <a:ext uri="{28A0092B-C50C-407E-A947-70E740481C1C}">
+                          <a14:useLocalDpi xmlns:a14="http://schemas.microsoft.com/office/drawing/2010/main" val="0"/>
+                        </a:ext>
+                      </a:extLst>
+                    </a:blip>
+                    <a:stretch>
+                      <a:fillRect/>
+                    </a:stretch>
+                  </pic:blipFill>
+                  <pic:spPr>
+                    <a:xfrm>
+                      <a:off x="0" y="0"/>
+                      <a:ext cx="5943600" cy="3674110"/>
+                    </a:xfrm>
+                    <a:prstGeom prst="rect">
+                      <a:avLst/>
+                    </a:prstGeom>
+                  </pic:spPr>
+                </pic:pic>
+              </a:graphicData>
+            </a:graphic>
+          </wp:anchor>
+        </w:drawing>
+      </w:r>
+      <w:commentRangeEnd w:id="1"/>
+      <w:r>
+        <w:rPr>
+          <w:rStyle w:val="CommentReference"/>
+        </w:rPr>
+        <w:commentReference w:id="1"/>
+      </w:r>
+      <w:r>
+        <w:t>e</w:t>
+      </w:r>
+      <w:r>
+        <w:t xml:space="preserve">arly- to mid-range flowering Gulf individuals. </w:t>
+      </w:r>
+      <w:r>
+        <w:t xml:space="preserve">Thus, at the northern five sites, we expected to find QTL controlling flowering date from the Midwest subpopulation, potentially by affecting the cumulative GDD requirements for the </w:t>
+      </w:r>
+      <w:r>
+        <w:drawing>
+          <wp:anchor distT="0" distB="0" distL="114300" distR="114300" simplePos="0" relativeHeight="251661312" behindDoc="1" locked="0" layoutInCell="1" allowOverlap="1" wp14:anchorId="5727DAF0" wp14:editId="66F9FECA">
+            <wp:simplePos x="0" y="0"/>
+            <wp:positionH relativeFrom="margin">
+              <wp:posOffset>2990850</wp:posOffset>
+            </wp:positionH>
+            <wp:positionV relativeFrom="paragraph">
+              <wp:posOffset>6454775</wp:posOffset>
+            </wp:positionV>
+            <wp:extent cx="2946400" cy="1767840"/>
+            <wp:effectExtent l="0" t="0" r="6350" b="3810"/>
+            <wp:wrapTight wrapText="bothSides">
+              <wp:wrapPolygon edited="0">
+                <wp:start x="0" y="0"/>
+                <wp:lineTo x="0" y="21414"/>
+                <wp:lineTo x="21507" y="21414"/>
+                <wp:lineTo x="21507" y="0"/>
+                <wp:lineTo x="0" y="0"/>
+              </wp:wrapPolygon>
+            </wp:wrapTight>
+            <wp:docPr id="1" name="Picture 4">
+              <a:extLst xmlns:a="http://schemas.openxmlformats.org/drawingml/2006/main">
+                <a:ext uri="{FF2B5EF4-FFF2-40B4-BE49-F238E27FC236}">
+                  <a16:creationId xmlns:a16="http://schemas.microsoft.com/office/drawing/2014/main" id="{740049FB-A48C-4E98-90E0-EA7E187F85E1}"/>
+                </a:ext>
+              </a:extLst>
+            </wp:docPr>
+            <wp:cNvGraphicFramePr>
+              <a:graphicFrameLocks xmlns:a="http://schemas.openxmlformats.org/drawingml/2006/main" noChangeAspect="1"/>
+            </wp:cNvGraphicFramePr>
+            <a:graphic xmlns:a="http://schemas.openxmlformats.org/drawingml/2006/main">
+              <a:graphicData uri="http://schemas.openxmlformats.org/drawingml/2006/picture">
+                <pic:pic xmlns:pic="http://schemas.openxmlformats.org/drawingml/2006/picture">
+                  <pic:nvPicPr>
+                    <pic:cNvPr id="5" name="Picture 4">
+                      <a:extLst>
+                        <a:ext uri="{FF2B5EF4-FFF2-40B4-BE49-F238E27FC236}">
+                          <a16:creationId xmlns:a16="http://schemas.microsoft.com/office/drawing/2014/main" id="{740049FB-A48C-4E98-90E0-EA7E187F85E1}"/>
+                        </a:ext>
+                      </a:extLst>
+                    </pic:cNvPr>
+                    <pic:cNvPicPr>
+                      <a:picLocks noChangeAspect="1"/>
+                    </pic:cNvPicPr>
+                  </pic:nvPicPr>
+                  <pic:blipFill>
+                    <a:blip r:embed="rId14" cstate="print">
+                      <a:extLst>
+                        <a:ext uri="{28A0092B-C50C-407E-A947-70E740481C1C}">
+                          <a14:useLocalDpi xmlns:a14="http://schemas.microsoft.com/office/drawing/2010/main" val="0"/>
+                        </a:ext>
+                      </a:extLst>
+                    </a:blip>
+                    <a:stretch>
+                      <a:fillRect/>
+                    </a:stretch>
+                  </pic:blipFill>
+                  <pic:spPr>
+                    <a:xfrm>
+                      <a:off x="0" y="0"/>
+                      <a:ext cx="2946400" cy="1767840"/>
+                    </a:xfrm>
+                    <a:prstGeom prst="rect">
+                      <a:avLst/>
+                    </a:prstGeom>
+                  </pic:spPr>
+                </pic:pic>
+              </a:graphicData>
+            </a:graphic>
+            <wp14:sizeRelH relativeFrom="margin">
+              <wp14:pctWidth>0</wp14:pctWidth>
+            </wp14:sizeRelH>
+            <wp14:sizeRelV relativeFrom="margin">
+              <wp14:pctHeight>0</wp14:pctHeight>
+            </wp14:sizeRelV>
+          </wp:anchor>
+        </w:drawing>
+      </w:r>
+      <w:r>
+        <w:t xml:space="preserve">plant before flowering. In contrast, at TMPL and PKLE, there was the potential to isolate some QTL that affected the ability of the plant to flower in response to a photoperiod cue.  </w:t>
+      </w:r>
+    </w:p>
+    <w:p>
+      <w:r>
+        <w:t>W</w:t>
+      </w:r>
+      <w:r>
+        <w:t xml:space="preserve">e analyzed greenup and flowering </w:t>
+      </w:r>
+      <w:r>
+        <w:t>in</w:t>
+      </w:r>
+      <w:r>
+        <w:t xml:space="preserve"> 2019 for seven fourway sites. We anticipated finding QTL </w:t>
+      </w:r>
+      <w:r>
+        <w:t>at</w:t>
+      </w:r>
+      <w:r>
+        <w:t xml:space="preserve"> the north</w:t>
+      </w:r>
+      <w:r>
+        <w:t>ern common gardens</w:t>
+      </w:r>
+      <w:r>
+        <w:t xml:space="preserve"> that distinguished between early and late-flowering Midwestern alleles, while Pickle offered the opportunity to examine some effects of Gulf alleles. There were no significant QTL for greenup.</w:t>
+      </w:r>
+      <w:r>
+        <w:t xml:space="preserve"> There were eight QTL for flowering date in the fourway cross; the largest QTL were on Chr02N, Chr04K, and Chr05N. All eight QTL exhibited significant GxE between common garden sites. </w:t>
+      </w:r>
+      <w:r>
+        <w:t xml:space="preserve">We could estimate allelic effects of alleles from both F1 individuals. </w:t>
+      </w:r>
+      <w:r>
+        <w:t xml:space="preserve">In the </w:t>
+      </w:r>
+      <w:r>
+        <w:lastRenderedPageBreak/>
+        <w:t>early flowering alleles, AxB,</w:t>
+      </w:r>
+      <w:r>
+        <w:t xml:space="preserve"> at PKLE, five of eight lowland alleles delayed flowering date. In the CxD cross at PKLE, four of eight lowland alleles delayed flowering date – four of the same five regions that delayed flowering date in the AxB cross. We therefore hypothesized that these regions: Chr02N, Chr04K, Chr05N, (Chr08N), and Chr09K were important </w:t>
+      </w:r>
+      <w:r>
+        <w:drawing>
+          <wp:anchor distT="0" distB="0" distL="114300" distR="114300" simplePos="0" relativeHeight="251662336" behindDoc="0" locked="0" layoutInCell="1" allowOverlap="1" wp14:anchorId="10C0368C" wp14:editId="3CD9F440">
+            <wp:simplePos x="0" y="0"/>
+            <wp:positionH relativeFrom="margin">
+              <wp:align>right</wp:align>
+            </wp:positionH>
+            <wp:positionV relativeFrom="paragraph">
+              <wp:posOffset>1130935</wp:posOffset>
+            </wp:positionV>
+            <wp:extent cx="5943600" cy="2432685"/>
+            <wp:effectExtent l="0" t="0" r="0" b="5715"/>
+            <wp:wrapSquare wrapText="bothSides"/>
+            <wp:docPr id="2" name="Picture 3">
+              <a:extLst xmlns:a="http://schemas.openxmlformats.org/drawingml/2006/main">
+                <a:ext uri="{FF2B5EF4-FFF2-40B4-BE49-F238E27FC236}">
+                  <a16:creationId xmlns:a16="http://schemas.microsoft.com/office/drawing/2014/main" id="{088A7695-4F29-4638-B88B-8BE0A73F9F39}"/>
+                </a:ext>
+              </a:extLst>
+            </wp:docPr>
+            <wp:cNvGraphicFramePr>
+              <a:graphicFrameLocks xmlns:a="http://schemas.openxmlformats.org/drawingml/2006/main" noChangeAspect="1"/>
+            </wp:cNvGraphicFramePr>
+            <a:graphic xmlns:a="http://schemas.openxmlformats.org/drawingml/2006/main">
+              <a:graphicData uri="http://schemas.openxmlformats.org/drawingml/2006/picture">
+                <pic:pic xmlns:pic="http://schemas.openxmlformats.org/drawingml/2006/picture">
+                  <pic:nvPicPr>
+                    <pic:cNvPr id="4" name="Picture 3">
+                      <a:extLst>
+                        <a:ext uri="{FF2B5EF4-FFF2-40B4-BE49-F238E27FC236}">
+                          <a16:creationId xmlns:a16="http://schemas.microsoft.com/office/drawing/2014/main" id="{088A7695-4F29-4638-B88B-8BE0A73F9F39}"/>
+                        </a:ext>
+                      </a:extLst>
+                    </pic:cNvPr>
+                    <pic:cNvPicPr>
+                      <a:picLocks noChangeAspect="1"/>
+                    </pic:cNvPicPr>
+                  </pic:nvPicPr>
+                  <pic:blipFill>
+                    <a:blip r:embed="rId15" cstate="print">
+                      <a:extLst>
+                        <a:ext uri="{28A0092B-C50C-407E-A947-70E740481C1C}">
+                          <a14:useLocalDpi xmlns:a14="http://schemas.microsoft.com/office/drawing/2010/main" val="0"/>
+                        </a:ext>
+                      </a:extLst>
+                    </a:blip>
+                    <a:stretch>
+                      <a:fillRect/>
+                    </a:stretch>
+                  </pic:blipFill>
+                  <pic:spPr>
+                    <a:xfrm>
+                      <a:off x="0" y="0"/>
+                      <a:ext cx="5943600" cy="2432685"/>
+                    </a:xfrm>
+                    <a:prstGeom prst="rect">
+                      <a:avLst/>
+                    </a:prstGeom>
+                  </pic:spPr>
+                </pic:pic>
+              </a:graphicData>
+            </a:graphic>
+          </wp:anchor>
+        </w:drawing>
+      </w:r>
+      <w:r>
+        <w:t xml:space="preserve">regions affecting flowering in the Gulf subpopulation. </w:t>
+      </w:r>
+      <w:r>
+        <w:t xml:space="preserve">At the northern sites, because of the dominance of Midwest </w:t>
+      </w:r>
+      <w:r>
+        <w:t>phenotypes and alleles that we observed</w:t>
+      </w:r>
+      <w:r>
+        <w:t xml:space="preserve">, we compared effects of the Midwest allele from the early and late F1 cross. 28 sites AxB, the early F1, the Midwest allele was accelerating flowering. 16 sites CxD, the late F1, the Midwest allele was accelerating flowering, and 2 sites CxD the upland allele was delaying flowering. </w:t>
+      </w:r>
+      <w:r>
+        <w:t xml:space="preserve">All eight QTL affected flowering date for at least one northern site for both the early and late flowering allele sets. Therefore we hypothesized that all eight regions were important regions affecting flowering in the Midwest subpopulation. </w:t>
+      </w:r>
+    </w:p>
+    <w:p>
+      <w:r>
+        <w:rPr>
+          <w:noProof/>
+        </w:rPr>
+        <w:drawing>
+          <wp:anchor distT="0" distB="0" distL="114300" distR="114300" simplePos="0" relativeHeight="251664384" behindDoc="0" locked="0" layoutInCell="1" allowOverlap="1" wp14:anchorId="39688C1F" wp14:editId="686F1447">
+            <wp:simplePos x="0" y="0"/>
+            <wp:positionH relativeFrom="margin">
+              <wp:align>left</wp:align>
+            </wp:positionH>
+            <wp:positionV relativeFrom="paragraph">
+              <wp:posOffset>606885</wp:posOffset>
+            </wp:positionV>
+            <wp:extent cx="3678539" cy="2136775"/>
+            <wp:effectExtent l="0" t="0" r="0" b="0"/>
+            <wp:wrapSquare wrapText="bothSides"/>
+            <wp:docPr id="4" name="Picture 3">
+              <a:extLst xmlns:a="http://schemas.openxmlformats.org/drawingml/2006/main">
+                <a:ext uri="{FF2B5EF4-FFF2-40B4-BE49-F238E27FC236}">
+                  <a16:creationId xmlns:a16="http://schemas.microsoft.com/office/drawing/2014/main" id="{FE40E873-D385-410F-A6B5-879298158E08}"/>
+                </a:ext>
+              </a:extLst>
+            </wp:docPr>
+            <wp:cNvGraphicFramePr>
+              <a:graphicFrameLocks xmlns:a="http://schemas.openxmlformats.org/drawingml/2006/main" noChangeAspect="1"/>
+            </wp:cNvGraphicFramePr>
+            <a:graphic xmlns:a="http://schemas.openxmlformats.org/drawingml/2006/main">
+              <a:graphicData uri="http://schemas.openxmlformats.org/drawingml/2006/picture">
+                <pic:pic xmlns:pic="http://schemas.openxmlformats.org/drawingml/2006/picture">
+                  <pic:nvPicPr>
+                    <pic:cNvPr id="4" name="Picture 3">
+                      <a:extLst>
+                        <a:ext uri="{FF2B5EF4-FFF2-40B4-BE49-F238E27FC236}">
+                          <a16:creationId xmlns:a16="http://schemas.microsoft.com/office/drawing/2014/main" id="{FE40E873-D385-410F-A6B5-879298158E08}"/>
+                        </a:ext>
+                      </a:extLst>
+                    </pic:cNvPr>
+                    <pic:cNvPicPr>
+                      <a:picLocks noChangeAspect="1"/>
+                    </pic:cNvPicPr>
+                  </pic:nvPicPr>
+                  <pic:blipFill>
+                    <a:blip r:embed="rId16" cstate="print">
+                      <a:extLst>
+                        <a:ext uri="{28A0092B-C50C-407E-A947-70E740481C1C}">
+                          <a14:useLocalDpi xmlns:a14="http://schemas.microsoft.com/office/drawing/2010/main" val="0"/>
+                        </a:ext>
+                      </a:extLst>
+                    </a:blip>
+                    <a:stretch>
+                      <a:fillRect/>
+                    </a:stretch>
+                  </pic:blipFill>
+                  <pic:spPr>
+                    <a:xfrm>
+                      <a:off x="0" y="0"/>
+                      <a:ext cx="3678539" cy="2136775"/>
+                    </a:xfrm>
+                    <a:prstGeom prst="rect">
+                      <a:avLst/>
+                    </a:prstGeom>
+                  </pic:spPr>
+                </pic:pic>
+              </a:graphicData>
+            </a:graphic>
+          </wp:anchor>
+        </w:drawing>
+      </w:r>
+      <w:r>
+        <w:t xml:space="preserve">In Kingsville, 2 AxB Midwest QTL accelerated flowering, and 2 delayed flowering. In CxD, alleles at four Midwest QTL accelerated flowering. </w:t>
+      </w:r>
+      <w:r>
+        <w:t xml:space="preserve">In general, </w:t>
+      </w:r>
+      <w:commentRangeStart w:id="2"/>
+      <w:commentRangeStart w:id="3"/>
+      <w:commentRangeStart w:id="4"/>
+      <w:r>
+        <w:t>heritability</w:t>
+      </w:r>
+      <w:commentRangeEnd w:id="2"/>
+      <w:r>
+        <w:rPr>
+          <w:rStyle w:val="CommentReference"/>
+        </w:rPr>
+        <w:commentReference w:id="2"/>
+      </w:r>
+      <w:commentRangeEnd w:id="3"/>
+      <w:r>
+        <w:rPr>
+          <w:rStyle w:val="CommentReference"/>
+        </w:rPr>
+        <w:commentReference w:id="3"/>
+      </w:r>
+      <w:commentRangeEnd w:id="4"/>
+      <w:r>
+        <w:rPr>
+          <w:rStyle w:val="CommentReference"/>
+        </w:rPr>
+        <w:commentReference w:id="4"/>
+      </w:r>
+      <w:r>
+        <w:t xml:space="preserve"> for flowering was lowest at Kingsville in both the diversity panel and the fourway cross</w:t>
+      </w:r>
+      <w:r>
+        <w:t>, indicating a larger effect of environment on phenotypic variance at this site</w:t>
+      </w:r>
+      <w:r>
+        <w:t xml:space="preserve">. </w:t>
       </w:r>
     </w:p>
     <w:p/>
     <w:p/>
-    <w:p>
-      <w:r>
-        <w:t xml:space="preserve">Though QTLs detected using the </w:t>
-      </w:r>
-      <w:proofErr w:type="spellStart"/>
-      <w:r>
-        <w:t>fourway</w:t>
-      </w:r>
-      <w:proofErr w:type="spellEnd"/>
-      <w:r>
-        <w:t xml:space="preserve"> cross are far too coarse to be informative by themselves, </w:t>
-      </w:r>
-      <w:r>
-        <w:t xml:space="preserve">combining linkage and association mapping outperforms each method used in isolation. </w:t>
+    <w:p/>
+    <w:p/>
+    <w:p/>
+    <w:p/>
+    <w:p/>
+    <w:p>
+      <w:r>
+        <w:t xml:space="preserve">Though QTLs detected using the fourway cross are far too coarse to be informative </w:t>
+      </w:r>
+      <w:r>
+        <w:t xml:space="preserve">about gene identity </w:t>
+      </w:r>
+      <w:r>
+        <w:t xml:space="preserve">by themselves, combining linkage and association mapping </w:t>
+      </w:r>
+      <w:r>
+        <w:t>can outperform</w:t>
+      </w:r>
+      <w:r>
+        <w:t xml:space="preserve"> each method used in isolation</w:t>
+      </w:r>
+      <w:r>
+        <w:t xml:space="preserve"> (cite Brachi, others?)</w:t>
+      </w:r>
+      <w:r>
+        <w:t xml:space="preserve">. </w:t>
+      </w:r>
+      <w:r>
+        <w:t xml:space="preserve">We therefore conducted GWAS on greenup and flowering date at seven common garden sites </w:t>
+      </w:r>
+      <w:r>
+        <w:t xml:space="preserve">for individuals from both the Midwest and Gulf subpopulation. We then analyzed the allelic effects across common garden sites for the top XK SNPs using mash. We then focused on </w:t>
+      </w:r>
+      <w:r>
+        <w:lastRenderedPageBreak/>
+        <w:t xml:space="preserve">identifying associations in or near the important QTL regions for flowering date from the fourway cross, as well as the population that allele was found within and the effect that that SNP had across sites. </w:t>
+      </w:r>
+    </w:p>
+    <w:p>
+      <w:r>
+        <w:t>F</w:t>
+      </w:r>
+      <w:r>
+        <w:t xml:space="preserve">ive of the eight QTL – the four largest QTL, and all five QTL that we hypothesized affected flowering in the Gulf subpopulation – </w:t>
+      </w:r>
+      <w:r>
+        <w:t xml:space="preserve">colocalized </w:t>
+      </w:r>
+      <w:commentRangeStart w:id="5"/>
+      <w:r>
+        <w:t xml:space="preserve">with one or more of </w:t>
+      </w:r>
+      <w:commentRangeEnd w:id="5"/>
+      <w:r>
+        <w:rPr>
+          <w:rStyle w:val="CommentReference"/>
+        </w:rPr>
+        <w:commentReference w:id="5"/>
+      </w:r>
+      <w:r>
+        <w:t>the top 25 mash hits.</w:t>
+      </w:r>
+      <w:r>
+        <w:t xml:space="preserve"> Discussion of candidate genes, where they are in the QTL interval, what the effects look like in mash, what subpops they are segregating in, for: </w:t>
+      </w:r>
+    </w:p>
+    <w:p>
+      <w:pPr>
+        <w:pStyle w:val="ListParagraph"/>
+        <w:numPr>
+          <w:ilvl w:val="0"/>
+          <w:numId w:val="2"/>
+        </w:numPr>
+      </w:pPr>
+      <w:r>
+        <w:t>Candidate on Chr02N</w:t>
+      </w:r>
+    </w:p>
+    <w:p>
+      <w:pPr>
+        <w:pStyle w:val="ListParagraph"/>
+        <w:numPr>
+          <w:ilvl w:val="0"/>
+          <w:numId w:val="2"/>
+        </w:numPr>
+      </w:pPr>
+      <w:r>
+        <w:t>Candidate on Chr04K</w:t>
+      </w:r>
+    </w:p>
+    <w:p>
+      <w:pPr>
+        <w:pStyle w:val="ListParagraph"/>
+        <w:numPr>
+          <w:ilvl w:val="0"/>
+          <w:numId w:val="2"/>
+        </w:numPr>
+      </w:pPr>
+      <w:r>
+        <w:t>Candidate on Chr05N 4.3 Mb</w:t>
+      </w:r>
+    </w:p>
+    <w:p>
+      <w:pPr>
+        <w:pStyle w:val="ListParagraph"/>
+        <w:numPr>
+          <w:ilvl w:val="0"/>
+          <w:numId w:val="2"/>
+        </w:numPr>
+      </w:pPr>
+      <w:r>
+        <w:t>Candidate on Chr05N 64.4 Mb</w:t>
+      </w:r>
+    </w:p>
+    <w:p>
+      <w:pPr>
+        <w:pStyle w:val="ListParagraph"/>
+        <w:numPr>
+          <w:ilvl w:val="0"/>
+          <w:numId w:val="2"/>
+        </w:numPr>
+      </w:pPr>
+      <w:r>
+        <w:t>Candidate on Chr08N</w:t>
+      </w:r>
+    </w:p>
+    <w:p/>
+    <w:p>
+      <w:pPr>
+        <w:pStyle w:val="ListParagraph"/>
+        <w:numPr>
+          <w:ilvl w:val="0"/>
+          <w:numId w:val="2"/>
+        </w:numPr>
+      </w:pPr>
+      <w:r>
+        <w:t>Possible reasons why we didn’t find candidates in GWAS for other three QTL intervals: false negatives, type of allele shifts we are testing here vs the fourway, other things</w:t>
+      </w:r>
+    </w:p>
+    <w:p>
+      <w:pPr>
+        <w:pStyle w:val="ListParagraph"/>
+        <w:numPr>
+          <w:ilvl w:val="0"/>
+          <w:numId w:val="2"/>
+        </w:numPr>
+      </w:pPr>
+      <w:r>
+        <w:t>And what are other types of region we can detect with GWAS that we couldn’t detect in our fourway? Particularly differences between Gulf alleles… maybe offer up Gulf specific GWAS/mash here. Or GWAS on any individual that is tetraploid and looks like it’s photoperiod sensitive – including some admixed and Atlantic individuals. As an idea.</w:t>
+      </w:r>
+    </w:p>
+    <w:p>
+      <w:pPr>
+        <w:pStyle w:val="ListParagraph"/>
+        <w:numPr>
+          <w:ilvl w:val="0"/>
+          <w:numId w:val="2"/>
+        </w:numPr>
+      </w:pPr>
+      <w:r>
+        <w:t>Want to bring back discussion of environmental cues… may be able to lead in to this by talking about which subpopulations are segregating for these things.</w:t>
+      </w:r>
+    </w:p>
+    <w:p/>
+    <w:p>
+      <w:pPr>
+        <w:pStyle w:val="ListParagraph"/>
+        <w:numPr>
+          <w:ilvl w:val="0"/>
+          <w:numId w:val="2"/>
+        </w:numPr>
+      </w:pPr>
+      <w:r>
+        <w:t>I don’t know how to tie genomic prediction in here.</w:t>
+      </w:r>
+      <w:r>
+        <w:t xml:space="preserve"> Ideally we’d perhaps have information on which parts of the genome being Midwestern vs Gulf would make you sensitive to photoperiod cues, and which parts affect how much cumulative GDD you need, if you’re not sensitive to photoperiod cues. That would be a nice way to bring this full circle.</w:t>
       </w:r>
     </w:p>
     <w:sectPr>
@@ -121,6 +1120,534 @@
     </w:sectPr>
   </w:body>
 </w:document>
+</file>
+
+<file path=word/comments.xml><?xml version="1.0" encoding="utf-8"?>
+<w:comments xmlns:wpc="http://schemas.microsoft.com/office/word/2010/wordprocessingCanvas" xmlns:cx="http://schemas.microsoft.com/office/drawing/2014/chartex" xmlns:cx1="http://schemas.microsoft.com/office/drawing/2015/9/8/chartex" xmlns:cx2="http://schemas.microsoft.com/office/drawing/2015/10/21/chartex" xmlns:cx3="http://schemas.microsoft.com/office/drawing/2016/5/9/chartex" xmlns:cx4="http://schemas.microsoft.com/office/drawing/2016/5/10/chartex" xmlns:cx5="http://schemas.microsoft.com/office/drawing/2016/5/11/chartex" xmlns:cx6="http://schemas.microsoft.com/office/drawing/2016/5/12/chartex" xmlns:cx7="http://schemas.microsoft.com/office/drawing/2016/5/13/chartex" xmlns:cx8="http://schemas.microsoft.com/office/drawing/2016/5/14/chartex" xmlns:mc="http://schemas.openxmlformats.org/markup-compatibility/2006" xmlns:aink="http://schemas.microsoft.com/office/drawing/2016/ink" xmlns:am3d="http://schemas.microsoft.com/office/drawing/2017/model3d" xmlns:o="urn:schemas-microsoft-com:office:office" xmlns:r="http://schemas.openxmlformats.org/officeDocument/2006/relationships" xmlns:m="http://schemas.openxmlformats.org/officeDocument/2006/math" xmlns:v="urn:schemas-microsoft-com:vml" xmlns:wp14="http://schemas.microsoft.com/office/word/2010/wordprocessingDrawing" xmlns:wp="http://schemas.openxmlformats.org/drawingml/2006/wordprocessingDrawing" xmlns:w10="urn:schemas-microsoft-com:office:word" xmlns:w="http://schemas.openxmlformats.org/wordprocessingml/2006/main" xmlns:w14="http://schemas.microsoft.com/office/word/2010/wordml" xmlns:w15="http://schemas.microsoft.com/office/word/2012/wordml" xmlns:w16cex="http://schemas.microsoft.com/office/word/2018/wordml/cex" xmlns:w16cid="http://schemas.microsoft.com/office/word/2016/wordml/cid" xmlns:w16="http://schemas.microsoft.com/office/word/2018/wordml" xmlns:w16se="http://schemas.microsoft.com/office/word/2015/wordml/symex" xmlns:wpg="http://schemas.microsoft.com/office/word/2010/wordprocessingGroup" xmlns:wpi="http://schemas.microsoft.com/office/word/2010/wordprocessingInk" xmlns:wne="http://schemas.microsoft.com/office/word/2006/wordml" xmlns:wps="http://schemas.microsoft.com/office/word/2010/wordprocessingShape" mc:Ignorable="w14 w15 w16se w16cid w16 w16cex wp14">
+  <w:comment w:id="0" w:author="Alice MacQueen" w:date="2020-05-21T12:03:00Z" w:initials="AHM">
+    <w:p>
+      <w:pPr>
+        <w:pStyle w:val="CommentText"/>
+      </w:pPr>
+      <w:r>
+        <w:rPr>
+          <w:rStyle w:val="CommentReference"/>
+        </w:rPr>
+        <w:annotationRef/>
+      </w:r>
+      <w:r>
+        <w:t>Maybe color individual plant id’s by latitude of origin  on this plot (at least for exploratory purposes, could help with 8X and Atlantic discrimination, say). Generally, do plants from more southern latitudes have more variable flowering time when plotted by cumulative GDD?</w:t>
+      </w:r>
+    </w:p>
+    <w:p>
+      <w:pPr>
+        <w:pStyle w:val="CommentText"/>
+      </w:pPr>
+    </w:p>
+    <w:p>
+      <w:pPr>
+        <w:pStyle w:val="CommentText"/>
+      </w:pPr>
+      <w:r>
+        <w:t>The takeaway is the bottom right panel – Midwest individuals flower after a certain amount of cumulative GDD no matter the site. Gulf individuals do not. And those are the most distinct groups.</w:t>
+      </w:r>
+    </w:p>
+  </w:comment>
+  <w:comment w:id="1" w:author="Alice MacQueen" w:date="2020-05-21T13:37:00Z" w:initials="AHM">
+    <w:p>
+      <w:pPr>
+        <w:pStyle w:val="CommentText"/>
+      </w:pPr>
+      <w:r>
+        <w:rPr>
+          <w:rStyle w:val="CommentReference"/>
+        </w:rPr>
+        <w:annotationRef/>
+      </w:r>
+      <w:r>
+        <w:t>This figure has too much going on. X axis is day of the year. Daylength at that site is the black heavy curve. Rainfall in cm are the blue dots. Then the other colored dots are when different individuals greened up and flowered at that site (colors indicate genetic subpop for the GWAS, or year of data for the fourway – I added 2018 data at Temple for exploratory purposes).</w:t>
+      </w:r>
+    </w:p>
+    <w:p>
+      <w:pPr>
+        <w:pStyle w:val="CommentText"/>
+      </w:pPr>
+    </w:p>
+    <w:p>
+      <w:pPr>
+        <w:pStyle w:val="CommentText"/>
+      </w:pPr>
+      <w:r>
+        <w:t>The main takeaway of this figure is that the F2 individuals from the fourway mostly have greenup and flowering dates like the Midwest subpop from the GWAS.</w:t>
+      </w:r>
+      <w:r>
+        <w:t xml:space="preserve"> Except for at Pickle and Temple.</w:t>
+      </w:r>
+    </w:p>
+  </w:comment>
+  <w:comment w:id="2" w:author="Alice MacQueen" w:date="2020-05-21T12:13:00Z" w:initials="AHM">
+    <w:p>
+      <w:pPr>
+        <w:pStyle w:val="ListParagraph"/>
+        <w:numPr>
+          <w:ilvl w:val="0"/>
+          <w:numId w:val="1"/>
+        </w:numPr>
+      </w:pPr>
+      <w:r>
+        <w:rPr>
+          <w:rStyle w:val="CommentReference"/>
+        </w:rPr>
+        <w:annotationRef/>
+      </w:r>
+      <w:r>
+        <w:t>Show the QTL regions and GxE patterns in the fourway – maybe looking for daylength sensitivity and for cumulative GDD requirements in this cross, if we can figure out how to model that. We could use all five years of data here. Maybe a model like the GWAS model below if possible.</w:t>
+      </w:r>
+    </w:p>
+    <w:p>
+      <w:pPr>
+        <w:pStyle w:val="CommentText"/>
+      </w:pPr>
+    </w:p>
+  </w:comment>
+  <w:comment w:id="3" w:author="Alice MacQueen" w:date="2020-05-21T12:21:00Z" w:initials="AHM">
+    <w:p>
+      <w:pPr>
+        <w:pStyle w:val="CommentText"/>
+        <w:rPr>
+          <w:rFonts w:ascii="Verdana" w:hAnsi="Verdana"/>
+        </w:rPr>
+      </w:pPr>
+      <w:r>
+        <w:rPr>
+          <w:rStyle w:val="CommentReference"/>
+        </w:rPr>
+        <w:annotationRef/>
+      </w:r>
+      <w:r>
+        <w:rPr>
+          <w:rFonts w:ascii="Verdana" w:hAnsi="Verdana"/>
+        </w:rPr>
+        <w:t>If QTL Effect is negative: lowland allele is delaying flowering - making D2F larger. Upland allele is making D2F shorter.</w:t>
+      </w:r>
+    </w:p>
+    <w:p>
+      <w:pPr>
+        <w:pStyle w:val="CommentText"/>
+        <w:rPr>
+          <w:rFonts w:ascii="Verdana" w:hAnsi="Verdana"/>
+        </w:rPr>
+      </w:pPr>
+      <w:r>
+        <w:rPr>
+          <w:rFonts w:ascii="Verdana" w:hAnsi="Verdana"/>
+        </w:rPr>
+        <w:t>DAC: early flowering Midwest</w:t>
+      </w:r>
+    </w:p>
+    <w:p>
+      <w:pPr>
+        <w:pStyle w:val="CommentText"/>
+        <w:rPr>
+          <w:rFonts w:ascii="Verdana" w:hAnsi="Verdana"/>
+        </w:rPr>
+      </w:pPr>
+      <w:r>
+        <w:rPr>
+          <w:rFonts w:ascii="Verdana" w:hAnsi="Verdana"/>
+        </w:rPr>
+        <w:t>VS16: late flowering Midwest</w:t>
+      </w:r>
+    </w:p>
+    <w:p>
+      <w:pPr>
+        <w:pStyle w:val="CommentText"/>
+        <w:rPr>
+          <w:rFonts w:ascii="Verdana" w:hAnsi="Verdana"/>
+        </w:rPr>
+      </w:pPr>
+      <w:r>
+        <w:rPr>
+          <w:rFonts w:ascii="Verdana" w:hAnsi="Verdana"/>
+        </w:rPr>
+        <w:t>AP13: early flowering Gulf</w:t>
+      </w:r>
+    </w:p>
+    <w:p>
+      <w:pPr>
+        <w:pStyle w:val="CommentText"/>
+        <w:rPr>
+          <w:rFonts w:ascii="Verdana" w:hAnsi="Verdana"/>
+        </w:rPr>
+      </w:pPr>
+      <w:r>
+        <w:rPr>
+          <w:rFonts w:ascii="Verdana" w:hAnsi="Verdana"/>
+        </w:rPr>
+        <w:t>WBC: late flowering Gulf</w:t>
+      </w:r>
+    </w:p>
+    <w:p>
+      <w:pPr>
+        <w:pStyle w:val="CommentText"/>
+        <w:rPr>
+          <w:rFonts w:ascii="Verdana" w:hAnsi="Verdana"/>
+        </w:rPr>
+      </w:pPr>
+    </w:p>
+    <w:p>
+      <w:pPr>
+        <w:pStyle w:val="CommentText"/>
+      </w:pPr>
+      <w:r>
+        <w:rPr>
+          <w:rFonts w:ascii="Arial" w:hAnsi="Arial" w:cs="Arial"/>
+          <w:color w:val="1D1C1D"/>
+          <w:sz w:val="23"/>
+          <w:szCs w:val="23"/>
+          <w:shd w:val="clear" w:color="auto" w:fill="F8F8F8"/>
+        </w:rPr>
+        <w:t>A = AP13, B = DAK, C = WBC, D = VS16</w:t>
+      </w:r>
+    </w:p>
+  </w:comment>
+  <w:comment w:id="4" w:author="Alice MacQueen" w:date="2020-05-21T12:21:00Z" w:initials="AHM">
+    <w:p>
+      <w:pPr>
+        <w:pStyle w:val="CommentText"/>
+      </w:pPr>
+      <w:r>
+        <w:rPr>
+          <w:rStyle w:val="CommentReference"/>
+        </w:rPr>
+        <w:annotationRef/>
+      </w:r>
+      <w:r>
+        <w:t>I’m definitely going to mess up this fourway QTL section so Li feel free to write your own section or rewrite this however you see fit/think is accurate</w:t>
+      </w:r>
+    </w:p>
+  </w:comment>
+  <w:comment w:id="5" w:author="Alice MacQueen" w:date="2020-05-21T13:25:00Z" w:initials="AHM">
+    <w:p>
+      <w:pPr>
+        <w:pStyle w:val="CommentText"/>
+      </w:pPr>
+      <w:r>
+        <w:rPr>
+          <w:rStyle w:val="CommentReference"/>
+        </w:rPr>
+        <w:annotationRef/>
+      </w:r>
+      <w:r>
+        <w:t>I’ve run the analysis to find the frequencies of these alleles in each genetic subpopulation. Now I just need to pull out these SNPs specifically and find their distributions across populations/locations of origin so we can talk about it here.</w:t>
+      </w:r>
+    </w:p>
+  </w:comment>
+</w:comments>
+</file>
+
+<file path=word/commentsExtended.xml><?xml version="1.0" encoding="utf-8"?>
+<w15:commentsEx xmlns:wpc="http://schemas.microsoft.com/office/word/2010/wordprocessingCanvas" xmlns:cx="http://schemas.microsoft.com/office/drawing/2014/chartex" xmlns:cx1="http://schemas.microsoft.com/office/drawing/2015/9/8/chartex" xmlns:cx2="http://schemas.microsoft.com/office/drawing/2015/10/21/chartex" xmlns:cx3="http://schemas.microsoft.com/office/drawing/2016/5/9/chartex" xmlns:cx4="http://schemas.microsoft.com/office/drawing/2016/5/10/chartex" xmlns:cx5="http://schemas.microsoft.com/office/drawing/2016/5/11/chartex" xmlns:cx6="http://schemas.microsoft.com/office/drawing/2016/5/12/chartex" xmlns:cx7="http://schemas.microsoft.com/office/drawing/2016/5/13/chartex" xmlns:cx8="http://schemas.microsoft.com/office/drawing/2016/5/14/chartex" xmlns:mc="http://schemas.openxmlformats.org/markup-compatibility/2006" xmlns:aink="http://schemas.microsoft.com/office/drawing/2016/ink" xmlns:am3d="http://schemas.microsoft.com/office/drawing/2017/model3d" xmlns:o="urn:schemas-microsoft-com:office:office" xmlns:r="http://schemas.openxmlformats.org/officeDocument/2006/relationships" xmlns:m="http://schemas.openxmlformats.org/officeDocument/2006/math" xmlns:v="urn:schemas-microsoft-com:vml" xmlns:wp14="http://schemas.microsoft.com/office/word/2010/wordprocessingDrawing" xmlns:wp="http://schemas.openxmlformats.org/drawingml/2006/wordprocessingDrawing" xmlns:w10="urn:schemas-microsoft-com:office:word" xmlns:w="http://schemas.openxmlformats.org/wordprocessingml/2006/main" xmlns:w14="http://schemas.microsoft.com/office/word/2010/wordml" xmlns:w15="http://schemas.microsoft.com/office/word/2012/wordml" xmlns:w16cex="http://schemas.microsoft.com/office/word/2018/wordml/cex" xmlns:w16cid="http://schemas.microsoft.com/office/word/2016/wordml/cid" xmlns:w16="http://schemas.microsoft.com/office/word/2018/wordml" xmlns:w16se="http://schemas.microsoft.com/office/word/2015/wordml/symex" xmlns:wpg="http://schemas.microsoft.com/office/word/2010/wordprocessingGroup" xmlns:wpi="http://schemas.microsoft.com/office/word/2010/wordprocessingInk" xmlns:wne="http://schemas.microsoft.com/office/word/2006/wordml" xmlns:wps="http://schemas.microsoft.com/office/word/2010/wordprocessingShape" mc:Ignorable="w14 w15 w16se w16cid w16 w16cex wp14">
+  <w15:commentEx w15:paraId="04BE553A" w15:done="0"/>
+  <w15:commentEx w15:paraId="224B8969" w15:done="0"/>
+  <w15:commentEx w15:paraId="11B835A7" w15:done="0"/>
+  <w15:commentEx w15:paraId="62EEF6F2" w15:paraIdParent="11B835A7" w15:done="0"/>
+  <w15:commentEx w15:paraId="0484935C" w15:paraIdParent="11B835A7" w15:done="0"/>
+  <w15:commentEx w15:paraId="27596D19" w15:done="0"/>
+</w15:commentsEx>
+</file>
+
+<file path=word/commentsExtensible.xml><?xml version="1.0" encoding="utf-8"?>
+<w16cex:commentsExtensible xmlns:wpc="http://schemas.microsoft.com/office/word/2010/wordprocessingCanvas" xmlns:cx="http://schemas.microsoft.com/office/drawing/2014/chartex" xmlns:cx1="http://schemas.microsoft.com/office/drawing/2015/9/8/chartex" xmlns:cx2="http://schemas.microsoft.com/office/drawing/2015/10/21/chartex" xmlns:cx3="http://schemas.microsoft.com/office/drawing/2016/5/9/chartex" xmlns:cx4="http://schemas.microsoft.com/office/drawing/2016/5/10/chartex" xmlns:cx5="http://schemas.microsoft.com/office/drawing/2016/5/11/chartex" xmlns:cx6="http://schemas.microsoft.com/office/drawing/2016/5/12/chartex" xmlns:cx7="http://schemas.microsoft.com/office/drawing/2016/5/13/chartex" xmlns:cx8="http://schemas.microsoft.com/office/drawing/2016/5/14/chartex" xmlns:mc="http://schemas.openxmlformats.org/markup-compatibility/2006" xmlns:aink="http://schemas.microsoft.com/office/drawing/2016/ink" xmlns:am3d="http://schemas.microsoft.com/office/drawing/2017/model3d" xmlns:o="urn:schemas-microsoft-com:office:office" xmlns:r="http://schemas.openxmlformats.org/officeDocument/2006/relationships" xmlns:m="http://schemas.openxmlformats.org/officeDocument/2006/math" xmlns:v="urn:schemas-microsoft-com:vml" xmlns:wp14="http://schemas.microsoft.com/office/word/2010/wordprocessingDrawing" xmlns:wp="http://schemas.openxmlformats.org/drawingml/2006/wordprocessingDrawing" xmlns:w10="urn:schemas-microsoft-com:office:word" xmlns:w="http://schemas.openxmlformats.org/wordprocessingml/2006/main" xmlns:w14="http://schemas.microsoft.com/office/word/2010/wordml" xmlns:w15="http://schemas.microsoft.com/office/word/2012/wordml" xmlns:w16cex="http://schemas.microsoft.com/office/word/2018/wordml/cex" xmlns:w16cid="http://schemas.microsoft.com/office/word/2016/wordml/cid" xmlns:w16="http://schemas.microsoft.com/office/word/2018/wordml" xmlns:w16se="http://schemas.microsoft.com/office/word/2015/wordml/symex" xmlns:wpg="http://schemas.microsoft.com/office/word/2010/wordprocessingGroup" xmlns:wpi="http://schemas.microsoft.com/office/word/2010/wordprocessingInk" xmlns:wne="http://schemas.microsoft.com/office/word/2006/wordml" xmlns:wps="http://schemas.microsoft.com/office/word/2010/wordprocessingShape" mc:Ignorable="w14 w15 w16se w16cid w16 w16cex wp14">
+  <w16cex:commentExtensible w16cex:durableId="2270EC87" w16cex:dateUtc="2020-05-21T17:03:00Z"/>
+  <w16cex:commentExtensible w16cex:durableId="227102A0" w16cex:dateUtc="2020-05-21T18:37:00Z"/>
+  <w16cex:commentExtensible w16cex:durableId="2270EF03" w16cex:dateUtc="2020-05-21T17:13:00Z"/>
+  <w16cex:commentExtensible w16cex:durableId="2270F0AC" w16cex:dateUtc="2020-05-21T17:21:00Z"/>
+  <w16cex:commentExtensible w16cex:durableId="2270F0B1" w16cex:dateUtc="2020-05-21T17:21:00Z"/>
+  <w16cex:commentExtensible w16cex:durableId="2270FFC1" w16cex:dateUtc="2020-05-21T18:25:00Z"/>
+</w16cex:commentsExtensible>
+</file>
+
+<file path=word/commentsIds.xml><?xml version="1.0" encoding="utf-8"?>
+<w16cid:commentsIds xmlns:wpc="http://schemas.microsoft.com/office/word/2010/wordprocessingCanvas" xmlns:cx="http://schemas.microsoft.com/office/drawing/2014/chartex" xmlns:cx1="http://schemas.microsoft.com/office/drawing/2015/9/8/chartex" xmlns:cx2="http://schemas.microsoft.com/office/drawing/2015/10/21/chartex" xmlns:cx3="http://schemas.microsoft.com/office/drawing/2016/5/9/chartex" xmlns:cx4="http://schemas.microsoft.com/office/drawing/2016/5/10/chartex" xmlns:cx5="http://schemas.microsoft.com/office/drawing/2016/5/11/chartex" xmlns:cx6="http://schemas.microsoft.com/office/drawing/2016/5/12/chartex" xmlns:cx7="http://schemas.microsoft.com/office/drawing/2016/5/13/chartex" xmlns:cx8="http://schemas.microsoft.com/office/drawing/2016/5/14/chartex" xmlns:mc="http://schemas.openxmlformats.org/markup-compatibility/2006" xmlns:aink="http://schemas.microsoft.com/office/drawing/2016/ink" xmlns:am3d="http://schemas.microsoft.com/office/drawing/2017/model3d" xmlns:o="urn:schemas-microsoft-com:office:office" xmlns:r="http://schemas.openxmlformats.org/officeDocument/2006/relationships" xmlns:m="http://schemas.openxmlformats.org/officeDocument/2006/math" xmlns:v="urn:schemas-microsoft-com:vml" xmlns:wp14="http://schemas.microsoft.com/office/word/2010/wordprocessingDrawing" xmlns:wp="http://schemas.openxmlformats.org/drawingml/2006/wordprocessingDrawing" xmlns:w10="urn:schemas-microsoft-com:office:word" xmlns:w="http://schemas.openxmlformats.org/wordprocessingml/2006/main" xmlns:w14="http://schemas.microsoft.com/office/word/2010/wordml" xmlns:w15="http://schemas.microsoft.com/office/word/2012/wordml" xmlns:w16cex="http://schemas.microsoft.com/office/word/2018/wordml/cex" xmlns:w16cid="http://schemas.microsoft.com/office/word/2016/wordml/cid" xmlns:w16="http://schemas.microsoft.com/office/word/2018/wordml" xmlns:w16se="http://schemas.microsoft.com/office/word/2015/wordml/symex" xmlns:wpg="http://schemas.microsoft.com/office/word/2010/wordprocessingGroup" xmlns:wpi="http://schemas.microsoft.com/office/word/2010/wordprocessingInk" xmlns:wne="http://schemas.microsoft.com/office/word/2006/wordml" xmlns:wps="http://schemas.microsoft.com/office/word/2010/wordprocessingShape" mc:Ignorable="w14 w15 w16se w16cid w16 w16cex wp14">
+  <w16cid:commentId w16cid:paraId="04BE553A" w16cid:durableId="2270EC87"/>
+  <w16cid:commentId w16cid:paraId="224B8969" w16cid:durableId="227102A0"/>
+  <w16cid:commentId w16cid:paraId="11B835A7" w16cid:durableId="2270EF03"/>
+  <w16cid:commentId w16cid:paraId="62EEF6F2" w16cid:durableId="2270F0AC"/>
+  <w16cid:commentId w16cid:paraId="0484935C" w16cid:durableId="2270F0B1"/>
+  <w16cid:commentId w16cid:paraId="27596D19" w16cid:durableId="2270FFC1"/>
+</w16cid:commentsIds>
+</file>
+
+<file path=word/endnotes.xml><?xml version="1.0" encoding="utf-8"?>
+<w:endnotes xmlns:wpc="http://schemas.microsoft.com/office/word/2010/wordprocessingCanvas" xmlns:cx="http://schemas.microsoft.com/office/drawing/2014/chartex" xmlns:cx1="http://schemas.microsoft.com/office/drawing/2015/9/8/chartex" xmlns:cx2="http://schemas.microsoft.com/office/drawing/2015/10/21/chartex" xmlns:cx3="http://schemas.microsoft.com/office/drawing/2016/5/9/chartex" xmlns:cx4="http://schemas.microsoft.com/office/drawing/2016/5/10/chartex" xmlns:cx5="http://schemas.microsoft.com/office/drawing/2016/5/11/chartex" xmlns:cx6="http://schemas.microsoft.com/office/drawing/2016/5/12/chartex" xmlns:cx7="http://schemas.microsoft.com/office/drawing/2016/5/13/chartex" xmlns:cx8="http://schemas.microsoft.com/office/drawing/2016/5/14/chartex" xmlns:mc="http://schemas.openxmlformats.org/markup-compatibility/2006" xmlns:aink="http://schemas.microsoft.com/office/drawing/2016/ink" xmlns:am3d="http://schemas.microsoft.com/office/drawing/2017/model3d" xmlns:o="urn:schemas-microsoft-com:office:office" xmlns:r="http://schemas.openxmlformats.org/officeDocument/2006/relationships" xmlns:m="http://schemas.openxmlformats.org/officeDocument/2006/math" xmlns:v="urn:schemas-microsoft-com:vml" xmlns:wp14="http://schemas.microsoft.com/office/word/2010/wordprocessingDrawing" xmlns:wp="http://schemas.openxmlformats.org/drawingml/2006/wordprocessingDrawing" xmlns:w10="urn:schemas-microsoft-com:office:word" xmlns:w="http://schemas.openxmlformats.org/wordprocessingml/2006/main" xmlns:w14="http://schemas.microsoft.com/office/word/2010/wordml" xmlns:w15="http://schemas.microsoft.com/office/word/2012/wordml" xmlns:w16cex="http://schemas.microsoft.com/office/word/2018/wordml/cex" xmlns:w16cid="http://schemas.microsoft.com/office/word/2016/wordml/cid" xmlns:w16="http://schemas.microsoft.com/office/word/2018/wordml" xmlns:w16se="http://schemas.microsoft.com/office/word/2015/wordml/symex" xmlns:wpg="http://schemas.microsoft.com/office/word/2010/wordprocessingGroup" xmlns:wpi="http://schemas.microsoft.com/office/word/2010/wordprocessingInk" xmlns:wne="http://schemas.microsoft.com/office/word/2006/wordml" xmlns:wps="http://schemas.microsoft.com/office/word/2010/wordprocessingShape" mc:Ignorable="w14 w15 w16se w16cid w16 w16cex wp14">
+  <w:endnote w:type="separator" w:id="-1">
+    <w:p>
+      <w:pPr>
+        <w:spacing w:after="0" w:line="240" w:lineRule="auto"/>
+      </w:pPr>
+      <w:r>
+        <w:separator/>
+      </w:r>
+    </w:p>
+  </w:endnote>
+  <w:endnote w:type="continuationSeparator" w:id="0">
+    <w:p>
+      <w:pPr>
+        <w:spacing w:after="0" w:line="240" w:lineRule="auto"/>
+      </w:pPr>
+      <w:r>
+        <w:continuationSeparator/>
+      </w:r>
+    </w:p>
+  </w:endnote>
+</w:endnotes>
+</file>
+
+<file path=word/footnotes.xml><?xml version="1.0" encoding="utf-8"?>
+<w:footnotes xmlns:wpc="http://schemas.microsoft.com/office/word/2010/wordprocessingCanvas" xmlns:cx="http://schemas.microsoft.com/office/drawing/2014/chartex" xmlns:cx1="http://schemas.microsoft.com/office/drawing/2015/9/8/chartex" xmlns:cx2="http://schemas.microsoft.com/office/drawing/2015/10/21/chartex" xmlns:cx3="http://schemas.microsoft.com/office/drawing/2016/5/9/chartex" xmlns:cx4="http://schemas.microsoft.com/office/drawing/2016/5/10/chartex" xmlns:cx5="http://schemas.microsoft.com/office/drawing/2016/5/11/chartex" xmlns:cx6="http://schemas.microsoft.com/office/drawing/2016/5/12/chartex" xmlns:cx7="http://schemas.microsoft.com/office/drawing/2016/5/13/chartex" xmlns:cx8="http://schemas.microsoft.com/office/drawing/2016/5/14/chartex" xmlns:mc="http://schemas.openxmlformats.org/markup-compatibility/2006" xmlns:aink="http://schemas.microsoft.com/office/drawing/2016/ink" xmlns:am3d="http://schemas.microsoft.com/office/drawing/2017/model3d" xmlns:o="urn:schemas-microsoft-com:office:office" xmlns:r="http://schemas.openxmlformats.org/officeDocument/2006/relationships" xmlns:m="http://schemas.openxmlformats.org/officeDocument/2006/math" xmlns:v="urn:schemas-microsoft-com:vml" xmlns:wp14="http://schemas.microsoft.com/office/word/2010/wordprocessingDrawing" xmlns:wp="http://schemas.openxmlformats.org/drawingml/2006/wordprocessingDrawing" xmlns:w10="urn:schemas-microsoft-com:office:word" xmlns:w="http://schemas.openxmlformats.org/wordprocessingml/2006/main" xmlns:w14="http://schemas.microsoft.com/office/word/2010/wordml" xmlns:w15="http://schemas.microsoft.com/office/word/2012/wordml" xmlns:w16cex="http://schemas.microsoft.com/office/word/2018/wordml/cex" xmlns:w16cid="http://schemas.microsoft.com/office/word/2016/wordml/cid" xmlns:w16="http://schemas.microsoft.com/office/word/2018/wordml" xmlns:w16se="http://schemas.microsoft.com/office/word/2015/wordml/symex" xmlns:wpg="http://schemas.microsoft.com/office/word/2010/wordprocessingGroup" xmlns:wpi="http://schemas.microsoft.com/office/word/2010/wordprocessingInk" xmlns:wne="http://schemas.microsoft.com/office/word/2006/wordml" xmlns:wps="http://schemas.microsoft.com/office/word/2010/wordprocessingShape" mc:Ignorable="w14 w15 w16se w16cid w16 w16cex wp14">
+  <w:footnote w:type="separator" w:id="-1">
+    <w:p>
+      <w:pPr>
+        <w:spacing w:after="0" w:line="240" w:lineRule="auto"/>
+      </w:pPr>
+      <w:r>
+        <w:separator/>
+      </w:r>
+    </w:p>
+  </w:footnote>
+  <w:footnote w:type="continuationSeparator" w:id="0">
+    <w:p>
+      <w:pPr>
+        <w:spacing w:after="0" w:line="240" w:lineRule="auto"/>
+      </w:pPr>
+      <w:r>
+        <w:continuationSeparator/>
+      </w:r>
+    </w:p>
+  </w:footnote>
+</w:footnotes>
+</file>
+
+<file path=word/numbering.xml><?xml version="1.0" encoding="utf-8"?>
+<w:numbering xmlns:wpc="http://schemas.microsoft.com/office/word/2010/wordprocessingCanvas" xmlns:cx="http://schemas.microsoft.com/office/drawing/2014/chartex" xmlns:cx1="http://schemas.microsoft.com/office/drawing/2015/9/8/chartex" xmlns:cx2="http://schemas.microsoft.com/office/drawing/2015/10/21/chartex" xmlns:cx3="http://schemas.microsoft.com/office/drawing/2016/5/9/chartex" xmlns:cx4="http://schemas.microsoft.com/office/drawing/2016/5/10/chartex" xmlns:cx5="http://schemas.microsoft.com/office/drawing/2016/5/11/chartex" xmlns:cx6="http://schemas.microsoft.com/office/drawing/2016/5/12/chartex" xmlns:cx7="http://schemas.microsoft.com/office/drawing/2016/5/13/chartex" xmlns:cx8="http://schemas.microsoft.com/office/drawing/2016/5/14/chartex" xmlns:mc="http://schemas.openxmlformats.org/markup-compatibility/2006" xmlns:aink="http://schemas.microsoft.com/office/drawing/2016/ink" xmlns:am3d="http://schemas.microsoft.com/office/drawing/2017/model3d" xmlns:o="urn:schemas-microsoft-com:office:office" xmlns:r="http://schemas.openxmlformats.org/officeDocument/2006/relationships" xmlns:m="http://schemas.openxmlformats.org/officeDocument/2006/math" xmlns:v="urn:schemas-microsoft-com:vml" xmlns:wp14="http://schemas.microsoft.com/office/word/2010/wordprocessingDrawing" xmlns:wp="http://schemas.openxmlformats.org/drawingml/2006/wordprocessingDrawing" xmlns:w10="urn:schemas-microsoft-com:office:word" xmlns:w="http://schemas.openxmlformats.org/wordprocessingml/2006/main" xmlns:w14="http://schemas.microsoft.com/office/word/2010/wordml" xmlns:w15="http://schemas.microsoft.com/office/word/2012/wordml" xmlns:w16cex="http://schemas.microsoft.com/office/word/2018/wordml/cex" xmlns:w16cid="http://schemas.microsoft.com/office/word/2016/wordml/cid" xmlns:w16="http://schemas.microsoft.com/office/word/2018/wordml" xmlns:w16se="http://schemas.microsoft.com/office/word/2015/wordml/symex" xmlns:wpg="http://schemas.microsoft.com/office/word/2010/wordprocessingGroup" xmlns:wpi="http://schemas.microsoft.com/office/word/2010/wordprocessingInk" xmlns:wne="http://schemas.microsoft.com/office/word/2006/wordml" xmlns:wps="http://schemas.microsoft.com/office/word/2010/wordprocessingShape" mc:Ignorable="w14 w15 w16se w16cid w16 w16cex wp14">
+  <w:abstractNum w:abstractNumId="0" w15:restartNumberingAfterBreak="0">
+    <w:nsid w:val="1178558C"/>
+    <w:multiLevelType w:val="hybridMultilevel"/>
+    <w:tmpl w:val="6BA4F06E"/>
+    <w:lvl w:ilvl="0" w:tplc="04090001">
+      <w:start w:val="1"/>
+      <w:numFmt w:val="bullet"/>
+      <w:lvlText w:val=""/>
+      <w:lvlJc w:val="left"/>
+      <w:pPr>
+        <w:ind w:left="720" w:hanging="360"/>
+      </w:pPr>
+      <w:rPr>
+        <w:rFonts w:ascii="Symbol" w:hAnsi="Symbol" w:hint="default"/>
+      </w:rPr>
+    </w:lvl>
+    <w:lvl w:ilvl="1" w:tplc="04090003" w:tentative="1">
+      <w:start w:val="1"/>
+      <w:numFmt w:val="bullet"/>
+      <w:lvlText w:val="o"/>
+      <w:lvlJc w:val="left"/>
+      <w:pPr>
+        <w:ind w:left="1440" w:hanging="360"/>
+      </w:pPr>
+      <w:rPr>
+        <w:rFonts w:ascii="Courier New" w:hAnsi="Courier New" w:cs="Courier New" w:hint="default"/>
+      </w:rPr>
+    </w:lvl>
+    <w:lvl w:ilvl="2" w:tplc="04090005" w:tentative="1">
+      <w:start w:val="1"/>
+      <w:numFmt w:val="bullet"/>
+      <w:lvlText w:val=""/>
+      <w:lvlJc w:val="left"/>
+      <w:pPr>
+        <w:ind w:left="2160" w:hanging="360"/>
+      </w:pPr>
+      <w:rPr>
+        <w:rFonts w:ascii="Wingdings" w:hAnsi="Wingdings" w:hint="default"/>
+      </w:rPr>
+    </w:lvl>
+    <w:lvl w:ilvl="3" w:tplc="04090001" w:tentative="1">
+      <w:start w:val="1"/>
+      <w:numFmt w:val="bullet"/>
+      <w:lvlText w:val=""/>
+      <w:lvlJc w:val="left"/>
+      <w:pPr>
+        <w:ind w:left="2880" w:hanging="360"/>
+      </w:pPr>
+      <w:rPr>
+        <w:rFonts w:ascii="Symbol" w:hAnsi="Symbol" w:hint="default"/>
+      </w:rPr>
+    </w:lvl>
+    <w:lvl w:ilvl="4" w:tplc="04090003" w:tentative="1">
+      <w:start w:val="1"/>
+      <w:numFmt w:val="bullet"/>
+      <w:lvlText w:val="o"/>
+      <w:lvlJc w:val="left"/>
+      <w:pPr>
+        <w:ind w:left="3600" w:hanging="360"/>
+      </w:pPr>
+      <w:rPr>
+        <w:rFonts w:ascii="Courier New" w:hAnsi="Courier New" w:cs="Courier New" w:hint="default"/>
+      </w:rPr>
+    </w:lvl>
+    <w:lvl w:ilvl="5" w:tplc="04090005" w:tentative="1">
+      <w:start w:val="1"/>
+      <w:numFmt w:val="bullet"/>
+      <w:lvlText w:val=""/>
+      <w:lvlJc w:val="left"/>
+      <w:pPr>
+        <w:ind w:left="4320" w:hanging="360"/>
+      </w:pPr>
+      <w:rPr>
+        <w:rFonts w:ascii="Wingdings" w:hAnsi="Wingdings" w:hint="default"/>
+      </w:rPr>
+    </w:lvl>
+    <w:lvl w:ilvl="6" w:tplc="04090001" w:tentative="1">
+      <w:start w:val="1"/>
+      <w:numFmt w:val="bullet"/>
+      <w:lvlText w:val=""/>
+      <w:lvlJc w:val="left"/>
+      <w:pPr>
+        <w:ind w:left="5040" w:hanging="360"/>
+      </w:pPr>
+      <w:rPr>
+        <w:rFonts w:ascii="Symbol" w:hAnsi="Symbol" w:hint="default"/>
+      </w:rPr>
+    </w:lvl>
+    <w:lvl w:ilvl="7" w:tplc="04090003" w:tentative="1">
+      <w:start w:val="1"/>
+      <w:numFmt w:val="bullet"/>
+      <w:lvlText w:val="o"/>
+      <w:lvlJc w:val="left"/>
+      <w:pPr>
+        <w:ind w:left="5760" w:hanging="360"/>
+      </w:pPr>
+      <w:rPr>
+        <w:rFonts w:ascii="Courier New" w:hAnsi="Courier New" w:cs="Courier New" w:hint="default"/>
+      </w:rPr>
+    </w:lvl>
+    <w:lvl w:ilvl="8" w:tplc="04090005" w:tentative="1">
+      <w:start w:val="1"/>
+      <w:numFmt w:val="bullet"/>
+      <w:lvlText w:val=""/>
+      <w:lvlJc w:val="left"/>
+      <w:pPr>
+        <w:ind w:left="6480" w:hanging="360"/>
+      </w:pPr>
+      <w:rPr>
+        <w:rFonts w:ascii="Wingdings" w:hAnsi="Wingdings" w:hint="default"/>
+      </w:rPr>
+    </w:lvl>
+  </w:abstractNum>
+  <w:abstractNum w:abstractNumId="1" w15:restartNumberingAfterBreak="0">
+    <w:nsid w:val="64642F3A"/>
+    <w:multiLevelType w:val="hybridMultilevel"/>
+    <w:tmpl w:val="2F1818CE"/>
+    <w:lvl w:ilvl="0" w:tplc="0409000F">
+      <w:start w:val="1"/>
+      <w:numFmt w:val="decimal"/>
+      <w:lvlText w:val="%1."/>
+      <w:lvlJc w:val="left"/>
+      <w:pPr>
+        <w:ind w:left="720" w:hanging="360"/>
+      </w:pPr>
+      <w:rPr>
+        <w:rFonts w:hint="default"/>
+      </w:rPr>
+    </w:lvl>
+    <w:lvl w:ilvl="1" w:tplc="04090019">
+      <w:start w:val="1"/>
+      <w:numFmt w:val="lowerLetter"/>
+      <w:lvlText w:val="%2."/>
+      <w:lvlJc w:val="left"/>
+      <w:pPr>
+        <w:ind w:left="1440" w:hanging="360"/>
+      </w:pPr>
+    </w:lvl>
+    <w:lvl w:ilvl="2" w:tplc="0409001B" w:tentative="1">
+      <w:start w:val="1"/>
+      <w:numFmt w:val="lowerRoman"/>
+      <w:lvlText w:val="%3."/>
+      <w:lvlJc w:val="right"/>
+      <w:pPr>
+        <w:ind w:left="2160" w:hanging="180"/>
+      </w:pPr>
+    </w:lvl>
+    <w:lvl w:ilvl="3" w:tplc="0409000F" w:tentative="1">
+      <w:start w:val="1"/>
+      <w:numFmt w:val="decimal"/>
+      <w:lvlText w:val="%4."/>
+      <w:lvlJc w:val="left"/>
+      <w:pPr>
+        <w:ind w:left="2880" w:hanging="360"/>
+      </w:pPr>
+    </w:lvl>
+    <w:lvl w:ilvl="4" w:tplc="04090019" w:tentative="1">
+      <w:start w:val="1"/>
+      <w:numFmt w:val="lowerLetter"/>
+      <w:lvlText w:val="%5."/>
+      <w:lvlJc w:val="left"/>
+      <w:pPr>
+        <w:ind w:left="3600" w:hanging="360"/>
+      </w:pPr>
+    </w:lvl>
+    <w:lvl w:ilvl="5" w:tplc="0409001B" w:tentative="1">
+      <w:start w:val="1"/>
+      <w:numFmt w:val="lowerRoman"/>
+      <w:lvlText w:val="%6."/>
+      <w:lvlJc w:val="right"/>
+      <w:pPr>
+        <w:ind w:left="4320" w:hanging="180"/>
+      </w:pPr>
+    </w:lvl>
+    <w:lvl w:ilvl="6" w:tplc="0409000F" w:tentative="1">
+      <w:start w:val="1"/>
+      <w:numFmt w:val="decimal"/>
+      <w:lvlText w:val="%7."/>
+      <w:lvlJc w:val="left"/>
+      <w:pPr>
+        <w:ind w:left="5040" w:hanging="360"/>
+      </w:pPr>
+    </w:lvl>
+    <w:lvl w:ilvl="7" w:tplc="04090019" w:tentative="1">
+      <w:start w:val="1"/>
+      <w:numFmt w:val="lowerLetter"/>
+      <w:lvlText w:val="%8."/>
+      <w:lvlJc w:val="left"/>
+      <w:pPr>
+        <w:ind w:left="5760" w:hanging="360"/>
+      </w:pPr>
+    </w:lvl>
+    <w:lvl w:ilvl="8" w:tplc="0409001B" w:tentative="1">
+      <w:start w:val="1"/>
+      <w:numFmt w:val="lowerRoman"/>
+      <w:lvlText w:val="%9."/>
+      <w:lvlJc w:val="right"/>
+      <w:pPr>
+        <w:ind w:left="6480" w:hanging="180"/>
+      </w:pPr>
+    </w:lvl>
+  </w:abstractNum>
+  <w:num w:numId="1">
+    <w:abstractNumId w:val="1"/>
+  </w:num>
+  <w:num w:numId="2">
+    <w:abstractNumId w:val="0"/>
+  </w:num>
+</w:numbering>
+</file>
+
+<file path=word/people.xml><?xml version="1.0" encoding="utf-8"?>
+<w15:people xmlns:wpc="http://schemas.microsoft.com/office/word/2010/wordprocessingCanvas" xmlns:cx="http://schemas.microsoft.com/office/drawing/2014/chartex" xmlns:cx1="http://schemas.microsoft.com/office/drawing/2015/9/8/chartex" xmlns:cx2="http://schemas.microsoft.com/office/drawing/2015/10/21/chartex" xmlns:cx3="http://schemas.microsoft.com/office/drawing/2016/5/9/chartex" xmlns:cx4="http://schemas.microsoft.com/office/drawing/2016/5/10/chartex" xmlns:cx5="http://schemas.microsoft.com/office/drawing/2016/5/11/chartex" xmlns:cx6="http://schemas.microsoft.com/office/drawing/2016/5/12/chartex" xmlns:cx7="http://schemas.microsoft.com/office/drawing/2016/5/13/chartex" xmlns:cx8="http://schemas.microsoft.com/office/drawing/2016/5/14/chartex" xmlns:mc="http://schemas.openxmlformats.org/markup-compatibility/2006" xmlns:aink="http://schemas.microsoft.com/office/drawing/2016/ink" xmlns:am3d="http://schemas.microsoft.com/office/drawing/2017/model3d" xmlns:o="urn:schemas-microsoft-com:office:office" xmlns:r="http://schemas.openxmlformats.org/officeDocument/2006/relationships" xmlns:m="http://schemas.openxmlformats.org/officeDocument/2006/math" xmlns:v="urn:schemas-microsoft-com:vml" xmlns:wp14="http://schemas.microsoft.com/office/word/2010/wordprocessingDrawing" xmlns:wp="http://schemas.openxmlformats.org/drawingml/2006/wordprocessingDrawing" xmlns:w10="urn:schemas-microsoft-com:office:word" xmlns:w="http://schemas.openxmlformats.org/wordprocessingml/2006/main" xmlns:w14="http://schemas.microsoft.com/office/word/2010/wordml" xmlns:w15="http://schemas.microsoft.com/office/word/2012/wordml" xmlns:w16cex="http://schemas.microsoft.com/office/word/2018/wordml/cex" xmlns:w16cid="http://schemas.microsoft.com/office/word/2016/wordml/cid" xmlns:w16="http://schemas.microsoft.com/office/word/2018/wordml" xmlns:w16se="http://schemas.microsoft.com/office/word/2015/wordml/symex" xmlns:wpg="http://schemas.microsoft.com/office/word/2010/wordprocessingGroup" xmlns:wpi="http://schemas.microsoft.com/office/word/2010/wordprocessingInk" xmlns:wne="http://schemas.microsoft.com/office/word/2006/wordml" xmlns:wps="http://schemas.microsoft.com/office/word/2010/wordprocessingShape" mc:Ignorable="w14 w15 w16se w16cid w16 w16cex wp14">
+  <w15:person w15:author="Alice MacQueen">
+    <w15:presenceInfo w15:providerId="None" w15:userId="Alice MacQueen"/>
+  </w15:person>
+</w15:people>
 </file>
 
 <file path=word/styles.xml><?xml version="1.0" encoding="utf-8"?>
@@ -246,6 +1773,7 @@
     <w:lsdException w:name="HTML Sample" w:semiHidden="1" w:unhideWhenUsed="1"/>
     <w:lsdException w:name="HTML Typewriter" w:semiHidden="1" w:unhideWhenUsed="1"/>
     <w:lsdException w:name="HTML Variable" w:semiHidden="1" w:unhideWhenUsed="1"/>
+    <w:lsdException w:name="Normal Table" w:semiHidden="1" w:unhideWhenUsed="1"/>
     <w:lsdException w:name="annotation subject" w:semiHidden="1" w:unhideWhenUsed="1"/>
     <w:lsdException w:name="No List" w:semiHidden="1" w:unhideWhenUsed="1"/>
     <w:lsdException w:name="Outline List 1" w:semiHidden="1" w:unhideWhenUsed="1"/>
@@ -292,8 +1820,10 @@
     <w:lsdException w:name="Table Subtle 2" w:semiHidden="1" w:unhideWhenUsed="1"/>
     <w:lsdException w:name="Table Web 1" w:semiHidden="1" w:unhideWhenUsed="1"/>
     <w:lsdException w:name="Table Web 2" w:semiHidden="1" w:unhideWhenUsed="1"/>
+    <w:lsdException w:name="Table Web 3" w:semiHidden="1" w:unhideWhenUsed="1"/>
     <w:lsdException w:name="Balloon Text" w:semiHidden="1" w:unhideWhenUsed="1"/>
     <w:lsdException w:name="Table Grid" w:uiPriority="39"/>
+    <w:lsdException w:name="Table Theme" w:semiHidden="1" w:unhideWhenUsed="1"/>
     <w:lsdException w:name="Placeholder Text" w:semiHidden="1"/>
     <w:lsdException w:name="No Spacing" w:uiPriority="1" w:qFormat="1"/>
     <w:lsdException w:name="Light Shading" w:uiPriority="60"/>
@@ -522,7 +2052,6 @@
   <w:style w:type="character" w:default="1" w:styleId="DefaultParagraphFont">
     <w:name w:val="Default Paragraph Font"/>
     <w:uiPriority w:val="1"/>
-    <w:semiHidden/>
     <w:unhideWhenUsed/>
   </w:style>
   <w:style w:type="table" w:default="1" w:styleId="TableNormal">
@@ -545,6 +2074,159 @@
     <w:uiPriority w:val="99"/>
     <w:semiHidden/>
     <w:unhideWhenUsed/>
+  </w:style>
+  <w:style w:type="paragraph" w:styleId="Header">
+    <w:name w:val="header"/>
+    <w:basedOn w:val="Normal"/>
+    <w:link w:val="HeaderChar"/>
+    <w:uiPriority w:val="99"/>
+    <w:unhideWhenUsed/>
+    <w:rsid w:val="007B55E9"/>
+    <w:pPr>
+      <w:tabs>
+        <w:tab w:val="center" w:pos="4680"/>
+        <w:tab w:val="right" w:pos="9360"/>
+      </w:tabs>
+      <w:spacing w:after="0" w:line="240" w:lineRule="auto"/>
+    </w:pPr>
+  </w:style>
+  <w:style w:type="character" w:customStyle="1" w:styleId="HeaderChar">
+    <w:name w:val="Header Char"/>
+    <w:basedOn w:val="DefaultParagraphFont"/>
+    <w:link w:val="Header"/>
+    <w:uiPriority w:val="99"/>
+    <w:rsid w:val="007B55E9"/>
+  </w:style>
+  <w:style w:type="paragraph" w:styleId="Footer">
+    <w:name w:val="footer"/>
+    <w:basedOn w:val="Normal"/>
+    <w:link w:val="FooterChar"/>
+    <w:uiPriority w:val="99"/>
+    <w:unhideWhenUsed/>
+    <w:rsid w:val="007B55E9"/>
+    <w:pPr>
+      <w:tabs>
+        <w:tab w:val="center" w:pos="4680"/>
+        <w:tab w:val="right" w:pos="9360"/>
+      </w:tabs>
+      <w:spacing w:after="0" w:line="240" w:lineRule="auto"/>
+    </w:pPr>
+  </w:style>
+  <w:style w:type="character" w:customStyle="1" w:styleId="FooterChar">
+    <w:name w:val="Footer Char"/>
+    <w:basedOn w:val="DefaultParagraphFont"/>
+    <w:link w:val="Footer"/>
+    <w:uiPriority w:val="99"/>
+    <w:rsid w:val="007B55E9"/>
+  </w:style>
+  <w:style w:type="character" w:styleId="CommentReference">
+    <w:name w:val="annotation reference"/>
+    <w:basedOn w:val="DefaultParagraphFont"/>
+    <w:uiPriority w:val="99"/>
+    <w:semiHidden/>
+    <w:unhideWhenUsed/>
+    <w:rsid w:val="00BF7FD8"/>
+    <w:rPr>
+      <w:sz w:val="16"/>
+      <w:szCs w:val="16"/>
+    </w:rPr>
+  </w:style>
+  <w:style w:type="paragraph" w:styleId="CommentText">
+    <w:name w:val="annotation text"/>
+    <w:basedOn w:val="Normal"/>
+    <w:link w:val="CommentTextChar"/>
+    <w:uiPriority w:val="99"/>
+    <w:semiHidden/>
+    <w:unhideWhenUsed/>
+    <w:rsid w:val="00BF7FD8"/>
+    <w:pPr>
+      <w:spacing w:line="240" w:lineRule="auto"/>
+    </w:pPr>
+    <w:rPr>
+      <w:sz w:val="20"/>
+      <w:szCs w:val="20"/>
+    </w:rPr>
+  </w:style>
+  <w:style w:type="character" w:customStyle="1" w:styleId="CommentTextChar">
+    <w:name w:val="Comment Text Char"/>
+    <w:basedOn w:val="DefaultParagraphFont"/>
+    <w:link w:val="CommentText"/>
+    <w:uiPriority w:val="99"/>
+    <w:semiHidden/>
+    <w:rsid w:val="00BF7FD8"/>
+    <w:rPr>
+      <w:sz w:val="20"/>
+      <w:szCs w:val="20"/>
+    </w:rPr>
+  </w:style>
+  <w:style w:type="paragraph" w:styleId="CommentSubject">
+    <w:name w:val="annotation subject"/>
+    <w:basedOn w:val="CommentText"/>
+    <w:next w:val="CommentText"/>
+    <w:link w:val="CommentSubjectChar"/>
+    <w:uiPriority w:val="99"/>
+    <w:semiHidden/>
+    <w:unhideWhenUsed/>
+    <w:rsid w:val="00BF7FD8"/>
+    <w:rPr>
+      <w:b/>
+      <w:bCs/>
+    </w:rPr>
+  </w:style>
+  <w:style w:type="character" w:customStyle="1" w:styleId="CommentSubjectChar">
+    <w:name w:val="Comment Subject Char"/>
+    <w:basedOn w:val="CommentTextChar"/>
+    <w:link w:val="CommentSubject"/>
+    <w:uiPriority w:val="99"/>
+    <w:semiHidden/>
+    <w:rsid w:val="00BF7FD8"/>
+    <w:rPr>
+      <w:b/>
+      <w:bCs/>
+      <w:sz w:val="20"/>
+      <w:szCs w:val="20"/>
+    </w:rPr>
+  </w:style>
+  <w:style w:type="paragraph" w:styleId="BalloonText">
+    <w:name w:val="Balloon Text"/>
+    <w:basedOn w:val="Normal"/>
+    <w:link w:val="BalloonTextChar"/>
+    <w:uiPriority w:val="99"/>
+    <w:semiHidden/>
+    <w:unhideWhenUsed/>
+    <w:rsid w:val="00BF7FD8"/>
+    <w:pPr>
+      <w:spacing w:after="0" w:line="240" w:lineRule="auto"/>
+    </w:pPr>
+    <w:rPr>
+      <w:rFonts w:ascii="Segoe UI" w:hAnsi="Segoe UI" w:cs="Segoe UI"/>
+      <w:sz w:val="18"/>
+      <w:szCs w:val="18"/>
+    </w:rPr>
+  </w:style>
+  <w:style w:type="character" w:customStyle="1" w:styleId="BalloonTextChar">
+    <w:name w:val="Balloon Text Char"/>
+    <w:basedOn w:val="DefaultParagraphFont"/>
+    <w:link w:val="BalloonText"/>
+    <w:uiPriority w:val="99"/>
+    <w:semiHidden/>
+    <w:rsid w:val="00BF7FD8"/>
+    <w:rPr>
+      <w:rFonts w:ascii="Segoe UI" w:hAnsi="Segoe UI" w:cs="Segoe UI"/>
+      <w:sz w:val="18"/>
+      <w:szCs w:val="18"/>
+    </w:rPr>
+  </w:style>
+  <w:style w:type="paragraph" w:styleId="ListParagraph">
+    <w:name w:val="List Paragraph"/>
+    <w:basedOn w:val="Normal"/>
+    <w:uiPriority w:val="34"/>
+    <w:qFormat/>
+    <w:rsid w:val="000A5C17"/>
+    <w:pPr>
+      <w:ind w:left="720"/>
+      <w:contextualSpacing/>
+    </w:pPr>
   </w:style>
 </w:styles>
 </file>

</xml_diff>

<commit_message>
Manuscript additions looking for switchgrass floewring when exposed to shortening days of a specific length
</commit_message>
<xml_diff>
--- a/manuscript/Abstract and Intro.docx
+++ b/manuscript/Abstract and Intro.docx
@@ -107,7 +107,15 @@
     </w:p>
     <w:p>
       <w:r>
-        <w:t>Breeding for photoperiodic sensitivity in plants with earlier greenup dates may allow growers in the northern United States to take advantage of longer growing seasons, as photoperiod-sensitive strains will accumulate more biomass before flowering, contributing to higher biomass yields (cite?). Alternatively, breeding for cultivars with larger cumulative GDD requirements and reduced photoperiod sensitivity could increase the heat requirement needed for switchgrass development and stabilize switchgrass biomass yields at higher levels, which could help offset the negative impacts of climate warming (cite).</w:t>
+        <w:t xml:space="preserve">Breeding for photoperiodic sensitivity in plants with earlier </w:t>
+      </w:r>
+      <w:proofErr w:type="spellStart"/>
+      <w:r>
+        <w:t>greenup</w:t>
+      </w:r>
+      <w:proofErr w:type="spellEnd"/>
+      <w:r>
+        <w:t xml:space="preserve"> dates may allow growers in the northern United States to take advantage of longer growing seasons, as photoperiod-sensitive strains will accumulate more biomass before flowering, contributing to higher biomass yields (cite?). Alternatively, breeding for cultivars with larger cumulative GDD requirements and reduced photoperiod sensitivity could increase the heat requirement needed for switchgrass development and stabilize switchgrass biomass yields at higher levels, which could help offset the negative impacts of climate warming (cite).</w:t>
       </w:r>
     </w:p>
     <w:p/>
@@ -118,12 +126,83 @@
     </w:p>
     <w:p>
       <w:r>
-        <w:t>Over the course of one season, switchgrass behaves as a determinate plant. It typically produces a single flush of tillers, which all become reproductive after a period of vegetative (leaf) development, and – critically – cease biomass accumulation upon completion of floral development (Van Esbroeck et al 2003). (Parrish and Fike 2005).</w:t>
-      </w:r>
+        <w:t xml:space="preserve">Over the course of one season, switchgrass behaves as a determinate plant. It typically produces a single flush of tillers, which all become reproductive after a period of vegetative (leaf) development, and – critically – cease biomass accumulation upon completion of floral development (Van </w:t>
+      </w:r>
+      <w:proofErr w:type="spellStart"/>
+      <w:r>
+        <w:t>Esbroeck</w:t>
+      </w:r>
+      <w:proofErr w:type="spellEnd"/>
+      <w:r>
+        <w:t xml:space="preserve"> et al 2003). (Parrish and </w:t>
+      </w:r>
+      <w:proofErr w:type="spellStart"/>
+      <w:r>
+        <w:t>Fike</w:t>
+      </w:r>
+      <w:proofErr w:type="spellEnd"/>
+      <w:r>
+        <w:t xml:space="preserve"> 2005).</w:t>
+      </w:r>
+    </w:p>
+    <w:p/>
+    <w:p>
+      <w:r>
+        <w:t xml:space="preserve">Spring growth is initiated by “adequate temperature” according to McMillan and </w:t>
+      </w:r>
+      <w:proofErr w:type="spellStart"/>
+      <w:r>
+        <w:t>Weiler</w:t>
+      </w:r>
+      <w:proofErr w:type="spellEnd"/>
+      <w:r>
+        <w:t xml:space="preserve"> (1959), with adequacy</w:t>
+      </w:r>
+      <w:r>
+        <w:t xml:space="preserve"> thought to be dependent on the cultivar </w:t>
+      </w:r>
+      <w:r>
+        <w:fldChar w:fldCharType="begin"/>
+      </w:r>
+      <w:r>
+        <w:instrText xml:space="preserve"> ADDIN EN.CITE &lt;EndNote&gt;&lt;Cite&gt;&lt;Author&gt;Parrish&lt;/Author&gt;&lt;Year&gt;2005&lt;/Year&gt;&lt;RecNum&gt;1004&lt;/RecNum&gt;&lt;DisplayText&gt;(Parrish and Fike 2005)&lt;/DisplayText&gt;&lt;record&gt;&lt;rec-number&gt;1004&lt;/rec-number&gt;&lt;foreign-keys&gt;&lt;key app="EN" db-id="va0pxx22gt2sf2e25zsxw907aze2p2efv090" timestamp="1590589208"&gt;1004&lt;/key&gt;&lt;/foreign-keys&gt;&lt;ref-type name="Journal Article"&gt;17&lt;/ref-type&gt;&lt;contributors&gt;&lt;authors&gt;&lt;author&gt;Parrish, David J.&lt;/author&gt;&lt;author&gt;Fike, John H.&lt;/author&gt;&lt;/authors&gt;&lt;/contributors&gt;&lt;titles&gt;&lt;title&gt;The Biology and Agronomy of Switchgrass for Biofuels&lt;/title&gt;&lt;secondary-title&gt;Critical Reviews in Plant Sciences&lt;/secondary-title&gt;&lt;/titles&gt;&lt;periodical&gt;&lt;full-title&gt;Critical Reviews in Plant Sciences&lt;/full-title&gt;&lt;/periodical&gt;&lt;pages&gt;423-459&lt;/pages&gt;&lt;volume&gt;24&lt;/volume&gt;&lt;number&gt;5-6&lt;/number&gt;&lt;dates&gt;&lt;year&gt;2005&lt;/year&gt;&lt;pub-dates&gt;&lt;date&gt;2005/09/01&lt;/date&gt;&lt;/pub-dates&gt;&lt;/dates&gt;&lt;publisher&gt;Taylor &amp;amp; Francis&lt;/publisher&gt;&lt;isbn&gt;0735-2689&lt;/isbn&gt;&lt;urls&gt;&lt;related-urls&gt;&lt;url&gt;https://doi.org/10.1080/07352680500316433&lt;/url&gt;&lt;/related-urls&gt;&lt;/urls&gt;&lt;electronic-resource-num&gt;10.1080/07352680500316433&lt;/electronic-resource-num&gt;&lt;/record&gt;&lt;/Cite&gt;&lt;/EndNote&gt;</w:instrText>
+      </w:r>
+      <w:r>
+        <w:fldChar w:fldCharType="separate"/>
+      </w:r>
+      <w:r>
+        <w:rPr>
+          <w:noProof/>
+        </w:rPr>
+        <w:t>(Parrish and Fike 2005)</w:t>
+      </w:r>
+      <w:r>
+        <w:fldChar w:fldCharType="end"/>
+      </w:r>
+      <w:r>
+        <w:t>.</w:t>
+      </w:r>
+    </w:p>
+    <w:p>
+      <w:r>
+        <w:t>During vegetative growth, switchgrass phenology is closely correlated with growing degree days (GDD), the cumulative mean daily temperature less a base temperature</w:t>
+      </w:r>
+      <w:bookmarkStart w:id="0" w:name="_Hlk41465404"/>
+      <w:r>
+        <w:t xml:space="preserve"> (</w:t>
+      </w:r>
+      <w:proofErr w:type="spellStart"/>
+      <w:r>
+        <w:t>Madakadze</w:t>
+      </w:r>
+      <w:proofErr w:type="spellEnd"/>
+      <w:r>
+        <w:t xml:space="preserve"> et al 1998c; Sanderson and Wolf, 1995a, 1995b).</w:t>
+      </w:r>
+      <w:bookmarkEnd w:id="0"/>
     </w:p>
     <w:p/>
     <w:p/>
-    <w:p/>
     <w:p>
       <w:pPr>
         <w:rPr>
@@ -174,11 +253,7 @@
         <w:t xml:space="preserve">_. </w:t>
       </w:r>
       <w:r>
-        <w:t xml:space="preserve">We </w:t>
-      </w:r>
-      <w:r>
-        <w:lastRenderedPageBreak/>
-        <w:t xml:space="preserve">scored </w:t>
+        <w:t xml:space="preserve">We scored </w:t>
       </w:r>
       <w:r>
         <w:t>plant</w:t>
@@ -211,7 +286,15 @@
         <w:t>202X</w:t>
       </w:r>
       <w:r>
-        <w:t xml:space="preserve">), admixed tetraploid individuals, and octoploid individuals. We then explored the overall patterns of greenup and flowering within these five categories. </w:t>
+        <w:t xml:space="preserve">), admixed tetraploid individuals, and octoploid individuals. We then explored the overall patterns of </w:t>
+      </w:r>
+      <w:proofErr w:type="spellStart"/>
+      <w:r>
+        <w:t>greenup</w:t>
+      </w:r>
+      <w:proofErr w:type="spellEnd"/>
+      <w:r>
+        <w:t xml:space="preserve"> and flowering within these five categories. </w:t>
       </w:r>
       <w:r>
         <w:t>We first explored these patterns as a function of cumulative GDD</w:t>
@@ -220,7 +303,15 @@
         <w:t xml:space="preserve"> (cite some switchgrass flowering time study, and Li’s study?). </w:t>
       </w:r>
       <w:r>
-        <w:t>Cumulative GDD explained most of the variation in flowering time between sites for most subpopulations, particularly for the Midwest subpopulation (variance components results). The Midwest required the least cumulative GDD before flowering (585 +/- 12 CGDD), and the Gulf required the most before flowering</w:t>
+        <w:t xml:space="preserve">Cumulative GDD explained most of the variation in flowering time between sites for most subpopulations, particularly for the Midwest subpopulation (variance components </w:t>
+      </w:r>
+      <w:proofErr w:type="gramStart"/>
+      <w:r>
+        <w:t>results</w:t>
+      </w:r>
+      <w:proofErr w:type="gramEnd"/>
+      <w:r>
+        <w:t>). The Midwest required the least cumulative GDD before flowering (585 +/- 12 CGDD), and the Gulf required the most before flowering</w:t>
       </w:r>
       <w:r>
         <w:t xml:space="preserve"> (1238 +/- 378 CGDD), with the other three subpopulations falling in between (708 – 750 +/- 106-123 CGDD).</w:t>
@@ -291,7 +382,7 @@
           </wp:anchor>
         </w:drawing>
       </w:r>
-      <w:commentRangeStart w:id="0"/>
+      <w:commentRangeStart w:id="1"/>
       <w:r>
         <w:rPr>
           <w:noProof/>
@@ -352,12 +443,12 @@
           </wp:anchor>
         </w:drawing>
       </w:r>
-      <w:commentRangeEnd w:id="0"/>
+      <w:commentRangeEnd w:id="1"/>
       <w:r>
         <w:rPr>
           <w:rStyle w:val="CommentReference"/>
         </w:rPr>
-        <w:commentReference w:id="0"/>
+        <w:commentReference w:id="1"/>
       </w:r>
       <w:r>
         <w:t>relationship between latitude of common garden and flowering time based on cumulative GDD.</w:t>
@@ -366,6 +457,7 @@
     <w:p/>
     <w:p>
       <w:r>
+        <w:lastRenderedPageBreak/>
         <w:t>The Midwest and Gulf subpopulations had the most distinct phenological responses out of all subpopulations across our common gardens</w:t>
       </w:r>
       <w:r>
@@ -393,20 +485,28 @@
         <w:t xml:space="preserve">, </w:t>
       </w:r>
       <w:r>
-        <w:t xml:space="preserve">while we hypothesized the presence of a </w:t>
-      </w:r>
-      <w:r>
-        <w:t xml:space="preserve">photoperiod cue in the Gulf. To analyze the genes and alleles underlying the phenological responses in our most distinct subpopulations, we used an F2 cross between four individuals, two Midwest and two Gulf individuals. The parents of this cross were </w:t>
+        <w:t>while we hypothesized the presence of a</w:t>
+      </w:r>
+      <w:r>
+        <w:t>n additional</w:t>
+      </w:r>
+      <w:r>
+        <w:t xml:space="preserve"> </w:t>
+      </w:r>
+      <w:r>
+        <w:t>photoperiod cue in the Gulf.</w:t>
+      </w:r>
+      <w:r>
+        <w:t xml:space="preserve"> North of our southernmost site, almost all Gulf plants flowered after a certain cumulative GDD was reached and after daylength started decreasing.</w:t>
+      </w:r>
+      <w:r>
+        <w:t xml:space="preserve"> To analyze the genes and alleles underlying the phenological responses in our most distinct subpopulations, we used an F2 cross between four individuals, two Midwest and two Gulf individuals. The parents of this cross were </w:t>
       </w:r>
       <w:r>
         <w:t xml:space="preserve">DAC, an early flowering Midwest individual, VS16, a late flowering Midwest individual, AP13, an early flowering Gulf individual, and WBC, a late flowering Gulf individual. </w:t>
       </w:r>
       <w:r>
-        <w:t xml:space="preserve">We made F1 crosses of the two early </w:t>
-      </w:r>
-      <w:r>
-        <w:lastRenderedPageBreak/>
-        <w:t xml:space="preserve">flowering individuals, AP13xDAC, and the two late flowering individuals, WBCxVS16. </w:t>
+        <w:t xml:space="preserve">We made F1 crosses of the two early flowering individuals, AP13xDAC, and the two late flowering individuals, WBCxVS16. </w:t>
       </w:r>
       <w:r>
         <w:t xml:space="preserve">We </w:t>
@@ -439,7 +539,15 @@
         <w:t xml:space="preserve"> at eight field sites</w:t>
       </w:r>
       <w:r>
-        <w:t>, and recorded greenup and flowering dat</w:t>
+        <w:t xml:space="preserve">, and recorded </w:t>
+      </w:r>
+      <w:proofErr w:type="spellStart"/>
+      <w:r>
+        <w:t>greenup</w:t>
+      </w:r>
+      <w:proofErr w:type="spellEnd"/>
+      <w:r>
+        <w:t xml:space="preserve"> and flowering dat</w:t>
       </w:r>
       <w:r>
         <w:t>e</w:t>
@@ -453,8 +561,25 @@
       <w:r>
         <w:t xml:space="preserve">between the two F1 crosses, </w:t>
       </w:r>
-      <w:r>
-        <w:t>F1 individuals flowered at similar times to the</w:t>
+      <w:commentRangeStart w:id="2"/>
+      <w:r>
+        <w:t xml:space="preserve">F1 </w:t>
+      </w:r>
+      <w:commentRangeEnd w:id="2"/>
+      <w:r>
+        <w:rPr>
+          <w:rStyle w:val="CommentReference"/>
+        </w:rPr>
+        <w:commentReference w:id="2"/>
+      </w:r>
+      <w:r>
+        <w:t xml:space="preserve">individuals flowered at similar </w:t>
+      </w:r>
+      <w:r>
+        <w:t>dates as</w:t>
+      </w:r>
+      <w:r>
+        <w:t xml:space="preserve"> the</w:t>
       </w:r>
       <w:r>
         <w:t xml:space="preserve"> </w:t>
@@ -481,6 +606,9 @@
         <w:t xml:space="preserve"> </w:t>
       </w:r>
       <w:r>
+        <w:t xml:space="preserve">the Midwestern </w:t>
+      </w:r>
+      <w:r>
         <w:t xml:space="preserve">cumulative GDD </w:t>
       </w:r>
       <w:r>
@@ -493,6 +621,9 @@
         <w:t>response</w:t>
       </w:r>
       <w:r>
+        <w:t xml:space="preserve"> and the higher cumulative GDD required by the Gulf subpopulation</w:t>
+      </w:r>
+      <w:r>
         <w:t xml:space="preserve">. At the northern </w:t>
       </w:r>
       <w:r>
@@ -511,7 +642,15 @@
         <w:t xml:space="preserve">F2 individuals </w:t>
       </w:r>
       <w:r>
-        <w:t>had similar greenup and flowering dates as</w:t>
+        <w:t xml:space="preserve">had similar </w:t>
+      </w:r>
+      <w:proofErr w:type="spellStart"/>
+      <w:r>
+        <w:t>greenup</w:t>
+      </w:r>
+      <w:proofErr w:type="spellEnd"/>
+      <w:r>
+        <w:t xml:space="preserve"> and flowering dates as</w:t>
       </w:r>
       <w:r>
         <w:t xml:space="preserve"> </w:t>
@@ -543,7 +682,7 @@
       <w:r>
         <w:t xml:space="preserve"> had flowering dates similar to late flowering Midwest individuals to </w:t>
       </w:r>
-      <w:commentRangeStart w:id="1"/>
+      <w:commentRangeStart w:id="3"/>
       <w:r>
         <w:rPr>
           <w:noProof/>
@@ -598,12 +737,12 @@
           </wp:anchor>
         </w:drawing>
       </w:r>
-      <w:commentRangeEnd w:id="1"/>
+      <w:commentRangeEnd w:id="3"/>
       <w:r>
         <w:rPr>
           <w:rStyle w:val="CommentReference"/>
         </w:rPr>
-        <w:commentReference w:id="1"/>
+        <w:commentReference w:id="3"/>
       </w:r>
       <w:r>
         <w:t>e</w:t>
@@ -612,9 +751,16 @@
         <w:t xml:space="preserve">arly- to mid-range flowering Gulf individuals. </w:t>
       </w:r>
       <w:r>
-        <w:t xml:space="preserve">Thus, at the northern five sites, we expected to find QTL controlling flowering date from the Midwest subpopulation, potentially by affecting the cumulative GDD requirements for the </w:t>
-      </w:r>
-      <w:r>
+        <w:t xml:space="preserve">Thus, at the northern five sites, we expected to find QTL controlling flowering date from the Midwest subpopulation, potentially by affecting the cumulative GDD </w:t>
+      </w:r>
+      <w:r>
+        <w:lastRenderedPageBreak/>
+        <w:t xml:space="preserve">requirements for the </w:t>
+      </w:r>
+      <w:r>
+        <w:rPr>
+          <w:noProof/>
+        </w:rPr>
         <w:drawing>
           <wp:anchor distT="0" distB="0" distL="114300" distR="114300" simplePos="0" relativeHeight="251661312" behindDoc="1" locked="0" layoutInCell="1" allowOverlap="1" wp14:anchorId="5727DAF0" wp14:editId="66F9FECA">
             <wp:simplePos x="0" y="0"/>
@@ -694,7 +840,7 @@
         </w:drawing>
       </w:r>
       <w:r>
-        <w:t xml:space="preserve">plant before flowering. In contrast, at TMPL and PKLE, there was the potential to isolate some QTL that affected the ability of the plant to flower in response to a photoperiod cue.  </w:t>
+        <w:t xml:space="preserve">plant before flowering. In contrast, at TMPL and PKLE, there was the potential to isolate QTL that affected the ability of the plant to flower in response to a photoperiod cue.  </w:t>
       </w:r>
     </w:p>
     <w:p>
@@ -702,13 +848,29 @@
         <w:t>W</w:t>
       </w:r>
       <w:r>
-        <w:t xml:space="preserve">e analyzed greenup and flowering </w:t>
+        <w:t xml:space="preserve">e analyzed </w:t>
+      </w:r>
+      <w:proofErr w:type="spellStart"/>
+      <w:r>
+        <w:t>greenup</w:t>
+      </w:r>
+      <w:proofErr w:type="spellEnd"/>
+      <w:r>
+        <w:t xml:space="preserve"> and flowering </w:t>
       </w:r>
       <w:r>
         <w:t>in</w:t>
       </w:r>
       <w:r>
-        <w:t xml:space="preserve"> 2019 for seven fourway sites. We anticipated finding QTL </w:t>
+        <w:t xml:space="preserve"> 2019 for seven </w:t>
+      </w:r>
+      <w:proofErr w:type="spellStart"/>
+      <w:r>
+        <w:t>fourway</w:t>
+      </w:r>
+      <w:proofErr w:type="spellEnd"/>
+      <w:r>
+        <w:t xml:space="preserve"> sites. We anticipated finding QTL </w:t>
       </w:r>
       <w:r>
         <w:t>at</w:t>
@@ -720,25 +882,82 @@
         <w:t>ern common gardens</w:t>
       </w:r>
       <w:r>
-        <w:t xml:space="preserve"> that distinguished between early and late-flowering Midwestern alleles, while Pickle offered the opportunity to examine some effects of Gulf alleles. There were no significant QTL for greenup.</w:t>
-      </w:r>
-      <w:r>
-        <w:t xml:space="preserve"> There were eight QTL for flowering date in the fourway cross; the largest QTL were on Chr02N, Chr04K, and Chr05N. All eight QTL exhibited significant GxE between common garden sites. </w:t>
-      </w:r>
-      <w:r>
-        <w:t xml:space="preserve">We could estimate allelic effects of alleles from both F1 individuals. </w:t>
+        <w:t xml:space="preserve"> that distinguished between early and late-flowering Midwestern alleles, while Pickle offered the opportunity to examine some effects of Gulf alleles. There were no significant QTL for </w:t>
+      </w:r>
+      <w:proofErr w:type="spellStart"/>
+      <w:r>
+        <w:t>greenup</w:t>
+      </w:r>
+      <w:proofErr w:type="spellEnd"/>
+      <w:r>
+        <w:t>.</w:t>
+      </w:r>
+      <w:r>
+        <w:t xml:space="preserve"> There were eight QTL for flowering date in the </w:t>
+      </w:r>
+      <w:proofErr w:type="spellStart"/>
+      <w:r>
+        <w:t>fourway</w:t>
+      </w:r>
+      <w:proofErr w:type="spellEnd"/>
+      <w:r>
+        <w:t xml:space="preserve"> cross; the largest QTL were on Chr02N, Chr04K, and Chr05N. All eight QTL exhibited significant GxE between common garden sites. </w:t>
+      </w:r>
+      <w:r>
+        <w:t>Due to our cross design, w</w:t>
+      </w:r>
+      <w:r>
+        <w:t xml:space="preserve">e could estimate allelic effects of alleles from both F1 individuals. </w:t>
       </w:r>
       <w:r>
         <w:t xml:space="preserve">In the </w:t>
       </w:r>
       <w:r>
-        <w:lastRenderedPageBreak/>
-        <w:t>early flowering alleles, AxB,</w:t>
-      </w:r>
-      <w:r>
-        <w:t xml:space="preserve"> at PKLE, five of eight lowland alleles delayed flowering date. In the CxD cross at PKLE, four of eight lowland alleles delayed flowering date – four of the same five regions that delayed flowering date in the AxB cross. We therefore hypothesized that these regions: Chr02N, Chr04K, Chr05N, (Chr08N), and Chr09K were important </w:t>
-      </w:r>
-      <w:r>
+        <w:t xml:space="preserve">early flowering alleles, </w:t>
+      </w:r>
+      <w:proofErr w:type="spellStart"/>
+      <w:r>
+        <w:t>AxB</w:t>
+      </w:r>
+      <w:proofErr w:type="spellEnd"/>
+      <w:r>
+        <w:t>,</w:t>
+      </w:r>
+      <w:r>
+        <w:t xml:space="preserve"> at PKLE, five of eight lowland alleles delayed flowering date. In the </w:t>
+      </w:r>
+      <w:proofErr w:type="spellStart"/>
+      <w:r>
+        <w:t>CxD</w:t>
+      </w:r>
+      <w:proofErr w:type="spellEnd"/>
+      <w:r>
+        <w:t xml:space="preserve"> cross at PKLE, four of eight lowland alleles delayed flowering date – four of the same five regions that delayed flowering date in the </w:t>
+      </w:r>
+      <w:proofErr w:type="spellStart"/>
+      <w:r>
+        <w:t>AxB</w:t>
+      </w:r>
+      <w:proofErr w:type="spellEnd"/>
+      <w:r>
+        <w:t xml:space="preserve"> cross.</w:t>
+      </w:r>
+      <w:r>
+        <w:t xml:space="preserve"> These </w:t>
+      </w:r>
+      <w:r>
+        <w:t>effects</w:t>
+      </w:r>
+      <w:r>
+        <w:t xml:space="preserve"> were consistent with the observed order of flowering in the F0 and F1.</w:t>
+      </w:r>
+      <w:r>
+        <w:t xml:space="preserve"> We therefore hypothesized that these regions: Chr02N, Chr04K, Chr05N, (Chr08N), and Chr09K were important </w:t>
+      </w:r>
+      <w:r>
+        <w:rPr>
+          <w:noProof/>
+        </w:rPr>
         <w:drawing>
           <wp:anchor distT="0" distB="0" distL="114300" distR="114300" simplePos="0" relativeHeight="251662336" behindDoc="0" locked="0" layoutInCell="1" allowOverlap="1" wp14:anchorId="10C0368C" wp14:editId="3CD9F440">
             <wp:simplePos x="0" y="0"/>
@@ -813,10 +1032,84 @@
         <w:t>phenotypes and alleles that we observed</w:t>
       </w:r>
       <w:r>
-        <w:t xml:space="preserve">, we compared effects of the Midwest allele from the early and late F1 cross. 28 sites AxB, the early F1, the Midwest allele was accelerating flowering. 16 sites CxD, the late F1, the Midwest allele was accelerating flowering, and 2 sites CxD the upland allele was delaying flowering. </w:t>
-      </w:r>
-      <w:r>
-        <w:t xml:space="preserve">All eight QTL affected flowering date for at least one northern site for both the early and late flowering allele sets. Therefore we hypothesized that all eight regions were important regions affecting flowering in the Midwest subpopulation. </w:t>
+        <w:t xml:space="preserve">, we compared effects of the Midwest allele from the early and late F1 cross. </w:t>
+      </w:r>
+      <w:r>
+        <w:t xml:space="preserve">For </w:t>
+      </w:r>
+      <w:r>
+        <w:t xml:space="preserve">28 </w:t>
+      </w:r>
+      <w:proofErr w:type="gramStart"/>
+      <w:r>
+        <w:t>site</w:t>
+      </w:r>
+      <w:proofErr w:type="gramEnd"/>
+      <w:r>
+        <w:t xml:space="preserve"> by QTL combinations for the </w:t>
+      </w:r>
+      <w:proofErr w:type="spellStart"/>
+      <w:r>
+        <w:t>AxB</w:t>
+      </w:r>
+      <w:proofErr w:type="spellEnd"/>
+      <w:r>
+        <w:t xml:space="preserve"> early flowering alleles</w:t>
+      </w:r>
+      <w:r>
+        <w:t xml:space="preserve">, the Midwest allele was accelerating flowering. </w:t>
+      </w:r>
+      <w:r>
+        <w:t xml:space="preserve">For </w:t>
+      </w:r>
+      <w:r>
+        <w:t xml:space="preserve">16 </w:t>
+      </w:r>
+      <w:proofErr w:type="gramStart"/>
+      <w:r>
+        <w:t>site</w:t>
+      </w:r>
+      <w:proofErr w:type="gramEnd"/>
+      <w:r>
+        <w:t xml:space="preserve"> by QTL combinations for the </w:t>
+      </w:r>
+      <w:proofErr w:type="spellStart"/>
+      <w:r>
+        <w:t>CxD</w:t>
+      </w:r>
+      <w:proofErr w:type="spellEnd"/>
+      <w:r>
+        <w:t xml:space="preserve"> </w:t>
+      </w:r>
+      <w:r>
+        <w:t>late flowering alleles</w:t>
+      </w:r>
+      <w:r>
+        <w:t>, the Midwest allele was accelerating flowering, and</w:t>
+      </w:r>
+      <w:r>
+        <w:t xml:space="preserve"> for</w:t>
+      </w:r>
+      <w:r>
+        <w:t xml:space="preserve"> 2 site</w:t>
+      </w:r>
+      <w:r>
+        <w:t xml:space="preserve"> by QTL </w:t>
+      </w:r>
+      <w:r>
+        <w:t xml:space="preserve">the upland allele was delaying flowering. </w:t>
+      </w:r>
+      <w:r>
+        <w:t xml:space="preserve">These effects were also consistent with the observed order of flowering in the F0 and F1. </w:t>
+      </w:r>
+      <w:r>
+        <w:t>All eight QTL affected flowering date for at least one northern site for both the early and late flowering allele sets. Th</w:t>
+      </w:r>
+      <w:r>
+        <w:t>us,</w:t>
+      </w:r>
+      <w:r>
+        <w:t xml:space="preserve"> we hypothesized that all eight regions were important regions affecting flowering in the Midwest subpopulation. </w:t>
       </w:r>
     </w:p>
     <w:p>
@@ -824,6 +1117,7 @@
         <w:rPr>
           <w:noProof/>
         </w:rPr>
+        <w:lastRenderedPageBreak/>
         <w:drawing>
           <wp:anchor distT="0" distB="0" distL="114300" distR="114300" simplePos="0" relativeHeight="251664384" behindDoc="0" locked="0" layoutInCell="1" allowOverlap="1" wp14:anchorId="39688C1F" wp14:editId="686F1447">
             <wp:simplePos x="0" y="0"/>
@@ -889,46 +1183,70 @@
         </w:drawing>
       </w:r>
       <w:r>
-        <w:t xml:space="preserve">In Kingsville, 2 AxB Midwest QTL accelerated flowering, and 2 delayed flowering. In CxD, alleles at four Midwest QTL accelerated flowering. </w:t>
+        <w:t xml:space="preserve">Kingsville represents a marked departure from the temperate growth habits at the other nine sites. </w:t>
       </w:r>
       <w:r>
         <w:t xml:space="preserve">In general, </w:t>
       </w:r>
-      <w:commentRangeStart w:id="2"/>
-      <w:commentRangeStart w:id="3"/>
       <w:commentRangeStart w:id="4"/>
+      <w:commentRangeStart w:id="5"/>
+      <w:commentRangeStart w:id="6"/>
       <w:r>
         <w:t>heritability</w:t>
       </w:r>
-      <w:commentRangeEnd w:id="2"/>
+      <w:commentRangeEnd w:id="4"/>
       <w:r>
         <w:rPr>
           <w:rStyle w:val="CommentReference"/>
         </w:rPr>
-        <w:commentReference w:id="2"/>
-      </w:r>
-      <w:commentRangeEnd w:id="3"/>
+        <w:commentReference w:id="4"/>
+      </w:r>
+      <w:commentRangeEnd w:id="5"/>
       <w:r>
         <w:rPr>
           <w:rStyle w:val="CommentReference"/>
         </w:rPr>
-        <w:commentReference w:id="3"/>
-      </w:r>
-      <w:commentRangeEnd w:id="4"/>
+        <w:commentReference w:id="5"/>
+      </w:r>
+      <w:commentRangeEnd w:id="6"/>
       <w:r>
         <w:rPr>
           <w:rStyle w:val="CommentReference"/>
         </w:rPr>
-        <w:commentReference w:id="4"/>
-      </w:r>
-      <w:r>
-        <w:t xml:space="preserve"> for flowering was lowest at Kingsville in both the diversity panel and the fourway cross</w:t>
-      </w:r>
-      <w:r>
-        <w:t>, indicating a larger effect of environment on phenotypic variance at this site</w:t>
-      </w:r>
-      <w:r>
-        <w:t xml:space="preserve">. </w:t>
+        <w:commentReference w:id="6"/>
+      </w:r>
+      <w:r>
+        <w:t xml:space="preserve"> for flowering was lowest at Kingsville in both the diversity panel and the </w:t>
+      </w:r>
+      <w:proofErr w:type="spellStart"/>
+      <w:r>
+        <w:t>fourway</w:t>
+      </w:r>
+      <w:proofErr w:type="spellEnd"/>
+      <w:r>
+        <w:t xml:space="preserve"> cross, indicating a larger effect of environment on phenotypic variance at this site. </w:t>
+      </w:r>
+      <w:r>
+        <w:t>At this site</w:t>
+      </w:r>
+      <w:r>
+        <w:t xml:space="preserve">, 2 </w:t>
+      </w:r>
+      <w:proofErr w:type="spellStart"/>
+      <w:r>
+        <w:t>AxB</w:t>
+      </w:r>
+      <w:proofErr w:type="spellEnd"/>
+      <w:r>
+        <w:t xml:space="preserve"> Midwest QTL accelerated flowering, and 2 delayed flowering. In </w:t>
+      </w:r>
+      <w:proofErr w:type="spellStart"/>
+      <w:r>
+        <w:t>CxD</w:t>
+      </w:r>
+      <w:proofErr w:type="spellEnd"/>
+      <w:r>
+        <w:t xml:space="preserve">, alleles at four Midwest QTL accelerated flowering. </w:t>
       </w:r>
     </w:p>
     <w:p/>
@@ -936,39 +1254,45 @@
     <w:p/>
     <w:p/>
     <w:p/>
-    <w:p/>
-    <w:p/>
-    <w:p>
-      <w:r>
-        <w:t xml:space="preserve">Though QTLs detected using the fourway cross are far too coarse to be informative </w:t>
-      </w:r>
-      <w:r>
-        <w:t xml:space="preserve">about gene identity </w:t>
-      </w:r>
-      <w:r>
-        <w:t xml:space="preserve">by themselves, combining linkage and association mapping </w:t>
-      </w:r>
-      <w:r>
-        <w:t>can outperform</w:t>
-      </w:r>
-      <w:r>
-        <w:t xml:space="preserve"> each method used in isolation</w:t>
-      </w:r>
-      <w:r>
-        <w:t xml:space="preserve"> (cite Brachi, others?)</w:t>
-      </w:r>
-      <w:r>
-        <w:t xml:space="preserve">. </w:t>
-      </w:r>
-      <w:r>
-        <w:t xml:space="preserve">We therefore conducted GWAS on greenup and flowering date at seven common garden sites </w:t>
-      </w:r>
-      <w:r>
-        <w:t xml:space="preserve">for individuals from both the Midwest and Gulf subpopulation. We then analyzed the allelic effects across common garden sites for the top XK SNPs using mash. We then focused on </w:t>
-      </w:r>
-      <w:r>
-        <w:lastRenderedPageBreak/>
-        <w:t xml:space="preserve">identifying associations in or near the important QTL regions for flowering date from the fourway cross, as well as the population that allele was found within and the effect that that SNP had across sites. </w:t>
+    <w:p>
+      <w:pPr>
+        <w:ind w:firstLine="720"/>
+      </w:pPr>
+      <w:r>
+        <w:t xml:space="preserve">Though QTLs detected using the </w:t>
+      </w:r>
+      <w:proofErr w:type="spellStart"/>
+      <w:r>
+        <w:t>fourway</w:t>
+      </w:r>
+      <w:proofErr w:type="spellEnd"/>
+      <w:r>
+        <w:t xml:space="preserve"> cross are too coarse to be informative about gene identity by themselves, combining linkage and association mapping can outperform each method used in isolation (cite Brachi, others?). We therefore conducted GWAS on </w:t>
+      </w:r>
+      <w:proofErr w:type="spellStart"/>
+      <w:r>
+        <w:t>greenup</w:t>
+      </w:r>
+      <w:proofErr w:type="spellEnd"/>
+      <w:r>
+        <w:t xml:space="preserve"> and flowering date at seven common garden sites </w:t>
+      </w:r>
+      <w:r>
+        <w:t xml:space="preserve">for individuals from both the Midwest and Gulf subpopulation. We then analyzed the allelic effects across common garden sites for the top XK SNPs using mash. </w:t>
+      </w:r>
+      <w:r>
+        <w:t>Using this data, we</w:t>
+      </w:r>
+      <w:r>
+        <w:t xml:space="preserve"> focused on identifying associations in or near the important QTL regions for flowering date from the </w:t>
+      </w:r>
+      <w:proofErr w:type="spellStart"/>
+      <w:r>
+        <w:t>fourway</w:t>
+      </w:r>
+      <w:proofErr w:type="spellEnd"/>
+      <w:r>
+        <w:t xml:space="preserve"> cross, as well as the population that allele was found within and the effect that that SNP had across sites. </w:t>
       </w:r>
     </w:p>
     <w:p>
@@ -981,22 +1305,30 @@
       <w:r>
         <w:t xml:space="preserve">colocalized </w:t>
       </w:r>
-      <w:commentRangeStart w:id="5"/>
+      <w:commentRangeStart w:id="7"/>
       <w:r>
         <w:t xml:space="preserve">with one or more of </w:t>
       </w:r>
-      <w:commentRangeEnd w:id="5"/>
+      <w:commentRangeEnd w:id="7"/>
       <w:r>
         <w:rPr>
           <w:rStyle w:val="CommentReference"/>
         </w:rPr>
-        <w:commentReference w:id="5"/>
+        <w:commentReference w:id="7"/>
       </w:r>
       <w:r>
         <w:t>the top 25 mash hits.</w:t>
       </w:r>
       <w:r>
-        <w:t xml:space="preserve"> Discussion of candidate genes, where they are in the QTL interval, what the effects look like in mash, what subpops they are segregating in, for: </w:t>
+        <w:t xml:space="preserve"> Discussion of candidate genes, where they are in the QTL interval, what the effects look like in mash, what </w:t>
+      </w:r>
+      <w:proofErr w:type="spellStart"/>
+      <w:r>
+        <w:t>subpops</w:t>
+      </w:r>
+      <w:proofErr w:type="spellEnd"/>
+      <w:r>
+        <w:t xml:space="preserve"> they are segregating in, for: </w:t>
       </w:r>
     </w:p>
     <w:p>
@@ -1069,7 +1401,23 @@
         </w:numPr>
       </w:pPr>
       <w:r>
-        <w:t>Possible reasons why we didn’t find candidates in GWAS for other three QTL intervals: false negatives, type of allele shifts we are testing here vs the fourway, other things</w:t>
+        <w:t xml:space="preserve">Possible reasons why we </w:t>
+      </w:r>
+      <w:proofErr w:type="gramStart"/>
+      <w:r>
+        <w:t>didn’t</w:t>
+      </w:r>
+      <w:proofErr w:type="gramEnd"/>
+      <w:r>
+        <w:t xml:space="preserve"> find candidates in GWAS for other three QTL intervals: false negatives, type of allele shifts we are testing here vs the </w:t>
+      </w:r>
+      <w:proofErr w:type="spellStart"/>
+      <w:r>
+        <w:t>fourway</w:t>
+      </w:r>
+      <w:proofErr w:type="spellEnd"/>
+      <w:r>
+        <w:t>, other things</w:t>
       </w:r>
     </w:p>
     <w:p>
@@ -1081,7 +1429,31 @@
         </w:numPr>
       </w:pPr>
       <w:r>
-        <w:t>And what are other types of region we can detect with GWAS that we couldn’t detect in our fourway? Particularly differences between Gulf alleles… maybe offer up Gulf specific GWAS/mash here. Or GWAS on any individual that is tetraploid and looks like it’s photoperiod sensitive – including some admixed and Atlantic individuals. As an idea.</w:t>
+        <w:t xml:space="preserve">And what are other types of region we can detect with GWAS that we </w:t>
+      </w:r>
+      <w:proofErr w:type="gramStart"/>
+      <w:r>
+        <w:t>couldn’t</w:t>
+      </w:r>
+      <w:proofErr w:type="gramEnd"/>
+      <w:r>
+        <w:t xml:space="preserve"> detect in our </w:t>
+      </w:r>
+      <w:proofErr w:type="spellStart"/>
+      <w:r>
+        <w:t>fourway</w:t>
+      </w:r>
+      <w:proofErr w:type="spellEnd"/>
+      <w:r>
+        <w:t xml:space="preserve">? Particularly differences between Gulf alleles… maybe offer up Gulf specific GWAS/mash here. Or GWAS on any individual that is tetraploid and looks like </w:t>
+      </w:r>
+      <w:proofErr w:type="gramStart"/>
+      <w:r>
+        <w:t>it’s</w:t>
+      </w:r>
+      <w:proofErr w:type="gramEnd"/>
+      <w:r>
+        <w:t xml:space="preserve"> photoperiod sensitive – including some admixed and Atlantic individuals. As an idea.</w:t>
       </w:r>
     </w:p>
     <w:p>
@@ -1093,7 +1465,15 @@
         </w:numPr>
       </w:pPr>
       <w:r>
-        <w:t>Want to bring back discussion of environmental cues… may be able to lead in to this by talking about which subpopulations are segregating for these things.</w:t>
+        <w:t xml:space="preserve">Want to bring back discussion of environmental cues… may be able to lead </w:t>
+      </w:r>
+      <w:proofErr w:type="gramStart"/>
+      <w:r>
+        <w:t>in to</w:t>
+      </w:r>
+      <w:proofErr w:type="gramEnd"/>
+      <w:r>
+        <w:t xml:space="preserve"> this by talking about which subpopulations are segregating for these things.</w:t>
       </w:r>
     </w:p>
     <w:p/>
@@ -1106,10 +1486,64 @@
         </w:numPr>
       </w:pPr>
       <w:r>
-        <w:t>I don’t know how to tie genomic prediction in here.</w:t>
-      </w:r>
-      <w:r>
-        <w:t xml:space="preserve"> Ideally we’d perhaps have information on which parts of the genome being Midwestern vs Gulf would make you sensitive to photoperiod cues, and which parts affect how much cumulative GDD you need, if you’re not sensitive to photoperiod cues. That would be a nice way to bring this full circle.</w:t>
+        <w:t xml:space="preserve">I </w:t>
+      </w:r>
+      <w:proofErr w:type="gramStart"/>
+      <w:r>
+        <w:t>don’t</w:t>
+      </w:r>
+      <w:proofErr w:type="gramEnd"/>
+      <w:r>
+        <w:t xml:space="preserve"> know how to tie genomic prediction in here.</w:t>
+      </w:r>
+      <w:r>
+        <w:t xml:space="preserve"> </w:t>
+      </w:r>
+      <w:proofErr w:type="gramStart"/>
+      <w:r>
+        <w:t>Ideally</w:t>
+      </w:r>
+      <w:proofErr w:type="gramEnd"/>
+      <w:r>
+        <w:t xml:space="preserve"> we’d perhaps have information on which parts of the genome being Midwestern vs Gulf would make you sensitive to photoperiod cues, and which parts affect how much cumulative GDD you need, if you’re not sensitive to photoperiod cues. That would be a nice way to bring this full circle.</w:t>
+      </w:r>
+    </w:p>
+    <w:p>
+      <w:pPr>
+        <w:pStyle w:val="ListParagraph"/>
+        <w:numPr>
+          <w:ilvl w:val="0"/>
+          <w:numId w:val="2"/>
+        </w:numPr>
+      </w:pPr>
+    </w:p>
+    <w:p>
+      <w:pPr>
+        <w:pStyle w:val="EndNoteBibliography"/>
+      </w:pPr>
+      <w:r>
+        <w:fldChar w:fldCharType="begin"/>
+      </w:r>
+      <w:r>
+        <w:instrText xml:space="preserve"> ADDIN EN.REFLIST </w:instrText>
+      </w:r>
+      <w:r>
+        <w:fldChar w:fldCharType="separate"/>
+      </w:r>
+      <w:r>
+        <w:t>Parrish DJ, Fike JH. 2005. The Biology and Agronomy of Switchgrass for Biofuels. Critical Reviews in Plant Sciences 24:423-459.</w:t>
+      </w:r>
+    </w:p>
+    <w:p>
+      <w:pPr>
+        <w:pStyle w:val="ListParagraph"/>
+        <w:numPr>
+          <w:ilvl w:val="0"/>
+          <w:numId w:val="2"/>
+        </w:numPr>
+      </w:pPr>
+      <w:r>
+        <w:fldChar w:fldCharType="end"/>
       </w:r>
     </w:p>
     <w:sectPr>
@@ -1124,7 +1558,7 @@
 
 <file path=word/comments.xml><?xml version="1.0" encoding="utf-8"?>
 <w:comments xmlns:wpc="http://schemas.microsoft.com/office/word/2010/wordprocessingCanvas" xmlns:cx="http://schemas.microsoft.com/office/drawing/2014/chartex" xmlns:cx1="http://schemas.microsoft.com/office/drawing/2015/9/8/chartex" xmlns:cx2="http://schemas.microsoft.com/office/drawing/2015/10/21/chartex" xmlns:cx3="http://schemas.microsoft.com/office/drawing/2016/5/9/chartex" xmlns:cx4="http://schemas.microsoft.com/office/drawing/2016/5/10/chartex" xmlns:cx5="http://schemas.microsoft.com/office/drawing/2016/5/11/chartex" xmlns:cx6="http://schemas.microsoft.com/office/drawing/2016/5/12/chartex" xmlns:cx7="http://schemas.microsoft.com/office/drawing/2016/5/13/chartex" xmlns:cx8="http://schemas.microsoft.com/office/drawing/2016/5/14/chartex" xmlns:mc="http://schemas.openxmlformats.org/markup-compatibility/2006" xmlns:aink="http://schemas.microsoft.com/office/drawing/2016/ink" xmlns:am3d="http://schemas.microsoft.com/office/drawing/2017/model3d" xmlns:o="urn:schemas-microsoft-com:office:office" xmlns:r="http://schemas.openxmlformats.org/officeDocument/2006/relationships" xmlns:m="http://schemas.openxmlformats.org/officeDocument/2006/math" xmlns:v="urn:schemas-microsoft-com:vml" xmlns:wp14="http://schemas.microsoft.com/office/word/2010/wordprocessingDrawing" xmlns:wp="http://schemas.openxmlformats.org/drawingml/2006/wordprocessingDrawing" xmlns:w10="urn:schemas-microsoft-com:office:word" xmlns:w="http://schemas.openxmlformats.org/wordprocessingml/2006/main" xmlns:w14="http://schemas.microsoft.com/office/word/2010/wordml" xmlns:w15="http://schemas.microsoft.com/office/word/2012/wordml" xmlns:w16cex="http://schemas.microsoft.com/office/word/2018/wordml/cex" xmlns:w16cid="http://schemas.microsoft.com/office/word/2016/wordml/cid" xmlns:w16="http://schemas.microsoft.com/office/word/2018/wordml" xmlns:w16se="http://schemas.microsoft.com/office/word/2015/wordml/symex" xmlns:wpg="http://schemas.microsoft.com/office/word/2010/wordprocessingGroup" xmlns:wpi="http://schemas.microsoft.com/office/word/2010/wordprocessingInk" xmlns:wne="http://schemas.microsoft.com/office/word/2006/wordml" xmlns:wps="http://schemas.microsoft.com/office/word/2010/wordprocessingShape" mc:Ignorable="w14 w15 w16se w16cid w16 w16cex wp14">
-  <w:comment w:id="0" w:author="Alice MacQueen" w:date="2020-05-21T12:03:00Z" w:initials="AHM">
+  <w:comment w:id="1" w:author="Alice MacQueen" w:date="2020-05-21T12:03:00Z" w:initials="AHM">
     <w:p>
       <w:pPr>
         <w:pStyle w:val="CommentText"/>
@@ -1136,7 +1570,15 @@
         <w:annotationRef/>
       </w:r>
       <w:r>
-        <w:t>Maybe color individual plant id’s by latitude of origin  on this plot (at least for exploratory purposes, could help with 8X and Atlantic discrimination, say). Generally, do plants from more southern latitudes have more variable flowering time when plotted by cumulative GDD?</w:t>
+        <w:t xml:space="preserve">Maybe color individual plant id’s by latitude of </w:t>
+      </w:r>
+      <w:proofErr w:type="gramStart"/>
+      <w:r>
+        <w:t>origin  on</w:t>
+      </w:r>
+      <w:proofErr w:type="gramEnd"/>
+      <w:r>
+        <w:t xml:space="preserve"> this plot (at least for exploratory purposes, could help with 8X and Atlantic discrimination, say). Generally, do plants from more southern latitudes have more variable flowering time when plotted by cumulative GDD?</w:t>
       </w:r>
     </w:p>
     <w:p>
@@ -1153,7 +1595,7 @@
       </w:r>
     </w:p>
   </w:comment>
-  <w:comment w:id="1" w:author="Alice MacQueen" w:date="2020-05-21T13:37:00Z" w:initials="AHM">
+  <w:comment w:id="2" w:author="Alice MacQueen" w:date="2020-05-27T09:39:00Z" w:initials="AHM">
     <w:p>
       <w:pPr>
         <w:pStyle w:val="CommentText"/>
@@ -1164,28 +1606,105 @@
         </w:rPr>
         <w:annotationRef/>
       </w:r>
-      <w:r>
-        <w:t>This figure has too much going on. X axis is day of the year. Daylength at that site is the black heavy curve. Rainfall in cm are the blue dots. Then the other colored dots are when different individuals greened up and flowered at that site (colors indicate genetic subpop for the GWAS, or year of data for the fourway – I added 2018 data at Temple for exploratory purposes).</w:t>
-      </w:r>
-    </w:p>
+      <w:proofErr w:type="gramStart"/>
+      <w:r>
+        <w:t>I’d</w:t>
+      </w:r>
+      <w:proofErr w:type="gramEnd"/>
+      <w:r>
+        <w:t xml:space="preserve"> like to make a figure – maybe it will be a supplementary one – for the parents and for the F1 distribution of </w:t>
+      </w:r>
+      <w:proofErr w:type="spellStart"/>
+      <w:r>
+        <w:t>greenup</w:t>
+      </w:r>
+      <w:proofErr w:type="spellEnd"/>
+      <w:r>
+        <w:t xml:space="preserve"> and flowering, to support this.</w:t>
+      </w:r>
+    </w:p>
+  </w:comment>
+  <w:comment w:id="3" w:author="Alice MacQueen" w:date="2020-05-21T13:37:00Z" w:initials="AHM">
     <w:p>
       <w:pPr>
         <w:pStyle w:val="CommentText"/>
       </w:pPr>
+      <w:r>
+        <w:rPr>
+          <w:rStyle w:val="CommentReference"/>
+        </w:rPr>
+        <w:annotationRef/>
+      </w:r>
+      <w:r>
+        <w:t xml:space="preserve">This figure has too much going on. X axis is day of the year. Daylength at that site is the black heavy curve. Rainfall in cm are the blue dots. Then the other colored dots are when different individuals greened up and flowered at that site (colors indicate genetic </w:t>
+      </w:r>
+      <w:proofErr w:type="spellStart"/>
+      <w:r>
+        <w:t>subpop</w:t>
+      </w:r>
+      <w:proofErr w:type="spellEnd"/>
+      <w:r>
+        <w:t xml:space="preserve"> for the GWAS, or year of data for the </w:t>
+      </w:r>
+      <w:proofErr w:type="spellStart"/>
+      <w:r>
+        <w:t>fourway</w:t>
+      </w:r>
+      <w:proofErr w:type="spellEnd"/>
+      <w:r>
+        <w:t xml:space="preserve"> – I added 2018 data at Temple for exploratory purposes).</w:t>
+      </w:r>
     </w:p>
     <w:p>
       <w:pPr>
         <w:pStyle w:val="CommentText"/>
       </w:pPr>
-      <w:r>
-        <w:t>The main takeaway of this figure is that the F2 individuals from the fourway mostly have greenup and flowering dates like the Midwest subpop from the GWAS.</w:t>
-      </w:r>
-      <w:r>
-        <w:t xml:space="preserve"> Except for at Pickle and Temple.</w:t>
+    </w:p>
+    <w:p>
+      <w:pPr>
+        <w:pStyle w:val="CommentText"/>
+      </w:pPr>
+      <w:r>
+        <w:t xml:space="preserve">The main takeaway of this figure is that the F2 individuals from the </w:t>
+      </w:r>
+      <w:proofErr w:type="spellStart"/>
+      <w:r>
+        <w:t>fourway</w:t>
+      </w:r>
+      <w:proofErr w:type="spellEnd"/>
+      <w:r>
+        <w:t xml:space="preserve"> mostly have </w:t>
+      </w:r>
+      <w:proofErr w:type="spellStart"/>
+      <w:r>
+        <w:t>greenup</w:t>
+      </w:r>
+      <w:proofErr w:type="spellEnd"/>
+      <w:r>
+        <w:t xml:space="preserve"> and flowering dates like the Midwest </w:t>
+      </w:r>
+      <w:proofErr w:type="spellStart"/>
+      <w:r>
+        <w:t>subpop</w:t>
+      </w:r>
+      <w:proofErr w:type="spellEnd"/>
+      <w:r>
+        <w:t xml:space="preserve"> from the GWAS.</w:t>
+      </w:r>
+      <w:r>
+        <w:t xml:space="preserve"> Except for </w:t>
+      </w:r>
+      <w:proofErr w:type="spellStart"/>
+      <w:r>
+        <w:t>at</w:t>
+      </w:r>
+      <w:proofErr w:type="spellEnd"/>
+      <w:r>
+        <w:t xml:space="preserve"> Pickle and Temple.</w:t>
       </w:r>
     </w:p>
   </w:comment>
-  <w:comment w:id="2" w:author="Alice MacQueen" w:date="2020-05-21T12:13:00Z" w:initials="AHM">
+  <w:comment w:id="4" w:author="Alice MacQueen" w:date="2020-05-21T12:13:00Z" w:initials="AHM">
     <w:p>
       <w:pPr>
         <w:pStyle w:val="ListParagraph"/>
@@ -1201,7 +1720,23 @@
         <w:annotationRef/>
       </w:r>
       <w:r>
-        <w:t>Show the QTL regions and GxE patterns in the fourway – maybe looking for daylength sensitivity and for cumulative GDD requirements in this cross, if we can figure out how to model that. We could use all five years of data here. Maybe a model like the GWAS model below if possible.</w:t>
+        <w:t xml:space="preserve">Show the QTL regions and GxE patterns in the </w:t>
+      </w:r>
+      <w:proofErr w:type="spellStart"/>
+      <w:r>
+        <w:t>fourway</w:t>
+      </w:r>
+      <w:proofErr w:type="spellEnd"/>
+      <w:r>
+        <w:t xml:space="preserve"> – maybe looking for daylength sensitivity and for cumulative GDD requirements in this </w:t>
+      </w:r>
+      <w:proofErr w:type="gramStart"/>
+      <w:r>
+        <w:t>cross, if</w:t>
+      </w:r>
+      <w:proofErr w:type="gramEnd"/>
+      <w:r>
+        <w:t xml:space="preserve"> we can figure out how to model that. We could use all five years of data here. Maybe a model like the GWAS model below if possible.</w:t>
       </w:r>
     </w:p>
     <w:p>
@@ -1210,7 +1745,7 @@
       </w:pPr>
     </w:p>
   </w:comment>
-  <w:comment w:id="3" w:author="Alice MacQueen" w:date="2020-05-21T12:21:00Z" w:initials="AHM">
+  <w:comment w:id="5" w:author="Alice MacQueen" w:date="2020-05-21T12:21:00Z" w:initials="AHM">
     <w:p>
       <w:pPr>
         <w:pStyle w:val="CommentText"/>
@@ -1311,7 +1846,7 @@
       </w:r>
     </w:p>
   </w:comment>
-  <w:comment w:id="4" w:author="Alice MacQueen" w:date="2020-05-21T12:21:00Z" w:initials="AHM">
+  <w:comment w:id="6" w:author="Alice MacQueen" w:date="2020-05-21T12:21:00Z" w:initials="AHM">
     <w:p>
       <w:pPr>
         <w:pStyle w:val="CommentText"/>
@@ -1323,11 +1858,27 @@
         <w:annotationRef/>
       </w:r>
       <w:r>
-        <w:t>I’m definitely going to mess up this fourway QTL section so Li feel free to write your own section or rewrite this however you see fit/think is accurate</w:t>
+        <w:t xml:space="preserve">I’m definitely going to mess up this </w:t>
+      </w:r>
+      <w:proofErr w:type="spellStart"/>
+      <w:r>
+        <w:t>fourway</w:t>
+      </w:r>
+      <w:proofErr w:type="spellEnd"/>
+      <w:r>
+        <w:t xml:space="preserve"> QTL </w:t>
+      </w:r>
+      <w:proofErr w:type="gramStart"/>
+      <w:r>
+        <w:t>section</w:t>
+      </w:r>
+      <w:proofErr w:type="gramEnd"/>
+      <w:r>
+        <w:t xml:space="preserve"> so Li feel free to write your own section or rewrite this however you see fit/think is accurate</w:t>
       </w:r>
     </w:p>
   </w:comment>
-  <w:comment w:id="5" w:author="Alice MacQueen" w:date="2020-05-21T13:25:00Z" w:initials="AHM">
+  <w:comment w:id="7" w:author="Alice MacQueen" w:date="2020-05-21T13:25:00Z" w:initials="AHM">
     <w:p>
       <w:pPr>
         <w:pStyle w:val="CommentText"/>
@@ -1338,8 +1889,13 @@
         </w:rPr>
         <w:annotationRef/>
       </w:r>
-      <w:r>
-        <w:t>I’ve run the analysis to find the frequencies of these alleles in each genetic subpopulation. Now I just need to pull out these SNPs specifically and find their distributions across populations/locations of origin so we can talk about it here.</w:t>
+      <w:proofErr w:type="gramStart"/>
+      <w:r>
+        <w:t>I’ve</w:t>
+      </w:r>
+      <w:proofErr w:type="gramEnd"/>
+      <w:r>
+        <w:t xml:space="preserve"> run the analysis to find the frequencies of these alleles in each genetic subpopulation. Now I just need to pull out these SNPs specifically and find their distributions across populations/locations of origin so we can talk about it here.</w:t>
       </w:r>
     </w:p>
   </w:comment>
@@ -1349,10 +1905,11 @@
 <file path=word/commentsExtended.xml><?xml version="1.0" encoding="utf-8"?>
 <w15:commentsEx xmlns:wpc="http://schemas.microsoft.com/office/word/2010/wordprocessingCanvas" xmlns:cx="http://schemas.microsoft.com/office/drawing/2014/chartex" xmlns:cx1="http://schemas.microsoft.com/office/drawing/2015/9/8/chartex" xmlns:cx2="http://schemas.microsoft.com/office/drawing/2015/10/21/chartex" xmlns:cx3="http://schemas.microsoft.com/office/drawing/2016/5/9/chartex" xmlns:cx4="http://schemas.microsoft.com/office/drawing/2016/5/10/chartex" xmlns:cx5="http://schemas.microsoft.com/office/drawing/2016/5/11/chartex" xmlns:cx6="http://schemas.microsoft.com/office/drawing/2016/5/12/chartex" xmlns:cx7="http://schemas.microsoft.com/office/drawing/2016/5/13/chartex" xmlns:cx8="http://schemas.microsoft.com/office/drawing/2016/5/14/chartex" xmlns:mc="http://schemas.openxmlformats.org/markup-compatibility/2006" xmlns:aink="http://schemas.microsoft.com/office/drawing/2016/ink" xmlns:am3d="http://schemas.microsoft.com/office/drawing/2017/model3d" xmlns:o="urn:schemas-microsoft-com:office:office" xmlns:r="http://schemas.openxmlformats.org/officeDocument/2006/relationships" xmlns:m="http://schemas.openxmlformats.org/officeDocument/2006/math" xmlns:v="urn:schemas-microsoft-com:vml" xmlns:wp14="http://schemas.microsoft.com/office/word/2010/wordprocessingDrawing" xmlns:wp="http://schemas.openxmlformats.org/drawingml/2006/wordprocessingDrawing" xmlns:w10="urn:schemas-microsoft-com:office:word" xmlns:w="http://schemas.openxmlformats.org/wordprocessingml/2006/main" xmlns:w14="http://schemas.microsoft.com/office/word/2010/wordml" xmlns:w15="http://schemas.microsoft.com/office/word/2012/wordml" xmlns:w16cex="http://schemas.microsoft.com/office/word/2018/wordml/cex" xmlns:w16cid="http://schemas.microsoft.com/office/word/2016/wordml/cid" xmlns:w16="http://schemas.microsoft.com/office/word/2018/wordml" xmlns:w16se="http://schemas.microsoft.com/office/word/2015/wordml/symex" xmlns:wpg="http://schemas.microsoft.com/office/word/2010/wordprocessingGroup" xmlns:wpi="http://schemas.microsoft.com/office/word/2010/wordprocessingInk" xmlns:wne="http://schemas.microsoft.com/office/word/2006/wordml" xmlns:wps="http://schemas.microsoft.com/office/word/2010/wordprocessingShape" mc:Ignorable="w14 w15 w16se w16cid w16 w16cex wp14">
   <w15:commentEx w15:paraId="04BE553A" w15:done="0"/>
+  <w15:commentEx w15:paraId="6E1DCFDE" w15:done="0"/>
   <w15:commentEx w15:paraId="224B8969" w15:done="0"/>
-  <w15:commentEx w15:paraId="11B835A7" w15:done="0"/>
-  <w15:commentEx w15:paraId="62EEF6F2" w15:paraIdParent="11B835A7" w15:done="0"/>
-  <w15:commentEx w15:paraId="0484935C" w15:paraIdParent="11B835A7" w15:done="0"/>
+  <w15:commentEx w15:paraId="73213749" w15:done="0"/>
+  <w15:commentEx w15:paraId="49C80414" w15:paraIdParent="73213749" w15:done="0"/>
+  <w15:commentEx w15:paraId="19513F9F" w15:paraIdParent="73213749" w15:done="0"/>
   <w15:commentEx w15:paraId="27596D19" w15:done="0"/>
 </w15:commentsEx>
 </file>
@@ -1360,6 +1917,7 @@
 <file path=word/commentsExtensible.xml><?xml version="1.0" encoding="utf-8"?>
 <w16cex:commentsExtensible xmlns:wpc="http://schemas.microsoft.com/office/word/2010/wordprocessingCanvas" xmlns:cx="http://schemas.microsoft.com/office/drawing/2014/chartex" xmlns:cx1="http://schemas.microsoft.com/office/drawing/2015/9/8/chartex" xmlns:cx2="http://schemas.microsoft.com/office/drawing/2015/10/21/chartex" xmlns:cx3="http://schemas.microsoft.com/office/drawing/2016/5/9/chartex" xmlns:cx4="http://schemas.microsoft.com/office/drawing/2016/5/10/chartex" xmlns:cx5="http://schemas.microsoft.com/office/drawing/2016/5/11/chartex" xmlns:cx6="http://schemas.microsoft.com/office/drawing/2016/5/12/chartex" xmlns:cx7="http://schemas.microsoft.com/office/drawing/2016/5/13/chartex" xmlns:cx8="http://schemas.microsoft.com/office/drawing/2016/5/14/chartex" xmlns:mc="http://schemas.openxmlformats.org/markup-compatibility/2006" xmlns:aink="http://schemas.microsoft.com/office/drawing/2016/ink" xmlns:am3d="http://schemas.microsoft.com/office/drawing/2017/model3d" xmlns:o="urn:schemas-microsoft-com:office:office" xmlns:r="http://schemas.openxmlformats.org/officeDocument/2006/relationships" xmlns:m="http://schemas.openxmlformats.org/officeDocument/2006/math" xmlns:v="urn:schemas-microsoft-com:vml" xmlns:wp14="http://schemas.microsoft.com/office/word/2010/wordprocessingDrawing" xmlns:wp="http://schemas.openxmlformats.org/drawingml/2006/wordprocessingDrawing" xmlns:w10="urn:schemas-microsoft-com:office:word" xmlns:w="http://schemas.openxmlformats.org/wordprocessingml/2006/main" xmlns:w14="http://schemas.microsoft.com/office/word/2010/wordml" xmlns:w15="http://schemas.microsoft.com/office/word/2012/wordml" xmlns:w16cex="http://schemas.microsoft.com/office/word/2018/wordml/cex" xmlns:w16cid="http://schemas.microsoft.com/office/word/2016/wordml/cid" xmlns:w16="http://schemas.microsoft.com/office/word/2018/wordml" xmlns:w16se="http://schemas.microsoft.com/office/word/2015/wordml/symex" xmlns:wpg="http://schemas.microsoft.com/office/word/2010/wordprocessingGroup" xmlns:wpi="http://schemas.microsoft.com/office/word/2010/wordprocessingInk" xmlns:wne="http://schemas.microsoft.com/office/word/2006/wordml" xmlns:wps="http://schemas.microsoft.com/office/word/2010/wordprocessingShape" mc:Ignorable="w14 w15 w16se w16cid w16 w16cex wp14">
   <w16cex:commentExtensible w16cex:durableId="2270EC87" w16cex:dateUtc="2020-05-21T17:03:00Z"/>
+  <w16cex:commentExtensible w16cex:durableId="2278B3E3" w16cex:dateUtc="2020-05-27T14:39:00Z"/>
   <w16cex:commentExtensible w16cex:durableId="227102A0" w16cex:dateUtc="2020-05-21T18:37:00Z"/>
   <w16cex:commentExtensible w16cex:durableId="2270EF03" w16cex:dateUtc="2020-05-21T17:13:00Z"/>
   <w16cex:commentExtensible w16cex:durableId="2270F0AC" w16cex:dateUtc="2020-05-21T17:21:00Z"/>
@@ -1371,10 +1929,11 @@
 <file path=word/commentsIds.xml><?xml version="1.0" encoding="utf-8"?>
 <w16cid:commentsIds xmlns:wpc="http://schemas.microsoft.com/office/word/2010/wordprocessingCanvas" xmlns:cx="http://schemas.microsoft.com/office/drawing/2014/chartex" xmlns:cx1="http://schemas.microsoft.com/office/drawing/2015/9/8/chartex" xmlns:cx2="http://schemas.microsoft.com/office/drawing/2015/10/21/chartex" xmlns:cx3="http://schemas.microsoft.com/office/drawing/2016/5/9/chartex" xmlns:cx4="http://schemas.microsoft.com/office/drawing/2016/5/10/chartex" xmlns:cx5="http://schemas.microsoft.com/office/drawing/2016/5/11/chartex" xmlns:cx6="http://schemas.microsoft.com/office/drawing/2016/5/12/chartex" xmlns:cx7="http://schemas.microsoft.com/office/drawing/2016/5/13/chartex" xmlns:cx8="http://schemas.microsoft.com/office/drawing/2016/5/14/chartex" xmlns:mc="http://schemas.openxmlformats.org/markup-compatibility/2006" xmlns:aink="http://schemas.microsoft.com/office/drawing/2016/ink" xmlns:am3d="http://schemas.microsoft.com/office/drawing/2017/model3d" xmlns:o="urn:schemas-microsoft-com:office:office" xmlns:r="http://schemas.openxmlformats.org/officeDocument/2006/relationships" xmlns:m="http://schemas.openxmlformats.org/officeDocument/2006/math" xmlns:v="urn:schemas-microsoft-com:vml" xmlns:wp14="http://schemas.microsoft.com/office/word/2010/wordprocessingDrawing" xmlns:wp="http://schemas.openxmlformats.org/drawingml/2006/wordprocessingDrawing" xmlns:w10="urn:schemas-microsoft-com:office:word" xmlns:w="http://schemas.openxmlformats.org/wordprocessingml/2006/main" xmlns:w14="http://schemas.microsoft.com/office/word/2010/wordml" xmlns:w15="http://schemas.microsoft.com/office/word/2012/wordml" xmlns:w16cex="http://schemas.microsoft.com/office/word/2018/wordml/cex" xmlns:w16cid="http://schemas.microsoft.com/office/word/2016/wordml/cid" xmlns:w16="http://schemas.microsoft.com/office/word/2018/wordml" xmlns:w16se="http://schemas.microsoft.com/office/word/2015/wordml/symex" xmlns:wpg="http://schemas.microsoft.com/office/word/2010/wordprocessingGroup" xmlns:wpi="http://schemas.microsoft.com/office/word/2010/wordprocessingInk" xmlns:wne="http://schemas.microsoft.com/office/word/2006/wordml" xmlns:wps="http://schemas.microsoft.com/office/word/2010/wordprocessingShape" mc:Ignorable="w14 w15 w16se w16cid w16 w16cex wp14">
   <w16cid:commentId w16cid:paraId="04BE553A" w16cid:durableId="2270EC87"/>
+  <w16cid:commentId w16cid:paraId="6E1DCFDE" w16cid:durableId="2278B3E3"/>
   <w16cid:commentId w16cid:paraId="224B8969" w16cid:durableId="227102A0"/>
-  <w16cid:commentId w16cid:paraId="11B835A7" w16cid:durableId="2270EF03"/>
-  <w16cid:commentId w16cid:paraId="62EEF6F2" w16cid:durableId="2270F0AC"/>
-  <w16cid:commentId w16cid:paraId="0484935C" w16cid:durableId="2270F0B1"/>
+  <w16cid:commentId w16cid:paraId="73213749" w16cid:durableId="2270EF03"/>
+  <w16cid:commentId w16cid:paraId="49C80414" w16cid:durableId="2270F0AC"/>
+  <w16cid:commentId w16cid:paraId="19513F9F" w16cid:durableId="2270F0B1"/>
   <w16cid:commentId w16cid:paraId="27596D19" w16cid:durableId="2270FFC1"/>
 </w16cid:commentsIds>
 </file>
@@ -2228,6 +2787,53 @@
       <w:contextualSpacing/>
     </w:pPr>
   </w:style>
+  <w:style w:type="paragraph" w:customStyle="1" w:styleId="EndNoteBibliographyTitle">
+    <w:name w:val="EndNote Bibliography Title"/>
+    <w:basedOn w:val="Normal"/>
+    <w:link w:val="EndNoteBibliographyTitleChar"/>
+    <w:rsid w:val="0095061C"/>
+    <w:pPr>
+      <w:spacing w:after="0"/>
+      <w:jc w:val="center"/>
+    </w:pPr>
+    <w:rPr>
+      <w:rFonts w:ascii="Calibri" w:hAnsi="Calibri" w:cs="Calibri"/>
+      <w:noProof/>
+    </w:rPr>
+  </w:style>
+  <w:style w:type="character" w:customStyle="1" w:styleId="EndNoteBibliographyTitleChar">
+    <w:name w:val="EndNote Bibliography Title Char"/>
+    <w:basedOn w:val="DefaultParagraphFont"/>
+    <w:link w:val="EndNoteBibliographyTitle"/>
+    <w:rsid w:val="0095061C"/>
+    <w:rPr>
+      <w:rFonts w:ascii="Calibri" w:hAnsi="Calibri" w:cs="Calibri"/>
+      <w:noProof/>
+    </w:rPr>
+  </w:style>
+  <w:style w:type="paragraph" w:customStyle="1" w:styleId="EndNoteBibliography">
+    <w:name w:val="EndNote Bibliography"/>
+    <w:basedOn w:val="Normal"/>
+    <w:link w:val="EndNoteBibliographyChar"/>
+    <w:rsid w:val="0095061C"/>
+    <w:pPr>
+      <w:spacing w:line="240" w:lineRule="auto"/>
+    </w:pPr>
+    <w:rPr>
+      <w:rFonts w:ascii="Calibri" w:hAnsi="Calibri" w:cs="Calibri"/>
+      <w:noProof/>
+    </w:rPr>
+  </w:style>
+  <w:style w:type="character" w:customStyle="1" w:styleId="EndNoteBibliographyChar">
+    <w:name w:val="EndNote Bibliography Char"/>
+    <w:basedOn w:val="DefaultParagraphFont"/>
+    <w:link w:val="EndNoteBibliography"/>
+    <w:rsid w:val="0095061C"/>
+    <w:rPr>
+      <w:rFonts w:ascii="Calibri" w:hAnsi="Calibri" w:cs="Calibri"/>
+      <w:noProof/>
+    </w:rPr>
+  </w:style>
 </w:styles>
 </file>
 

</xml_diff>

<commit_message>
Introduction work on known flowering and greenup mechanisms for switchgrass
</commit_message>
<xml_diff>
--- a/manuscript/Abstract and Intro.docx
+++ b/manuscript/Abstract and Intro.docx
@@ -18,6 +18,9 @@
       </w:r>
     </w:p>
     <w:p>
+      <w:pPr>
+        <w:ind w:firstLine="720"/>
+      </w:pPr>
       <w:r>
         <w:t>Switchgrass (</w:t>
       </w:r>
@@ -102,10 +105,250 @@
           <w:i/>
           <w:iCs/>
         </w:rPr>
-        <w:t>Some disorganized ideas to include</w:t>
-      </w:r>
-    </w:p>
-    <w:p>
+        <w:t># Flowering and phenology importance to the plant</w:t>
+      </w:r>
+    </w:p>
+    <w:p>
+      <w:pPr>
+        <w:rPr>
+          <w:i/>
+          <w:iCs/>
+        </w:rPr>
+      </w:pPr>
+      <w:r>
+        <w:rPr>
+          <w:i/>
+          <w:iCs/>
+        </w:rPr>
+        <w:t xml:space="preserve"># Walkthrough of what is known about mechanisms controlling </w:t>
+      </w:r>
+      <w:proofErr w:type="spellStart"/>
+      <w:r>
+        <w:rPr>
+          <w:i/>
+          <w:iCs/>
+        </w:rPr>
+        <w:t>greenup</w:t>
+      </w:r>
+      <w:proofErr w:type="spellEnd"/>
+      <w:r>
+        <w:rPr>
+          <w:i/>
+          <w:iCs/>
+        </w:rPr>
+        <w:t xml:space="preserve"> and flowering in switchgrass</w:t>
+      </w:r>
+    </w:p>
+    <w:p>
+      <w:pPr>
+        <w:ind w:firstLine="720"/>
+      </w:pPr>
+      <w:r>
+        <w:t xml:space="preserve">Over the course of one season, switchgrass behaves as a determinate plant. It typically produces a single flush of tillers, which all become reproductive after a period of vegetative (leaf) development, and – critically – cease biomass accumulation upon completion of floral development (Van </w:t>
+      </w:r>
+      <w:proofErr w:type="spellStart"/>
+      <w:r>
+        <w:t>Esbroeck</w:t>
+      </w:r>
+      <w:proofErr w:type="spellEnd"/>
+      <w:r>
+        <w:t xml:space="preserve"> et al 2003). (Parrish and </w:t>
+      </w:r>
+      <w:proofErr w:type="spellStart"/>
+      <w:r>
+        <w:t>Fike</w:t>
+      </w:r>
+      <w:proofErr w:type="spellEnd"/>
+      <w:r>
+        <w:t xml:space="preserve"> 2005).</w:t>
+      </w:r>
+    </w:p>
+    <w:p>
+      <w:r>
+        <w:tab/>
+      </w:r>
+      <w:r>
+        <w:t xml:space="preserve">Spring growth is initiated by “adequate temperature” according to McMillan and </w:t>
+      </w:r>
+      <w:proofErr w:type="spellStart"/>
+      <w:r>
+        <w:t>Weiler</w:t>
+      </w:r>
+      <w:proofErr w:type="spellEnd"/>
+      <w:r>
+        <w:t xml:space="preserve"> (1959), with adequacy thought to be dependent on the cultivar </w:t>
+      </w:r>
+      <w:r>
+        <w:fldChar w:fldCharType="begin"/>
+      </w:r>
+      <w:r>
+        <w:instrText xml:space="preserve"> ADDIN EN.CITE &lt;EndNote&gt;&lt;Cite&gt;&lt;Author&gt;Parrish&lt;/Author&gt;&lt;Year&gt;2005&lt;/Year&gt;&lt;RecNum&gt;1004&lt;/RecNum&gt;&lt;DisplayText&gt;(Parrish and Fike 2005)&lt;/DisplayText&gt;&lt;record&gt;&lt;rec-number&gt;1004&lt;/rec-number&gt;&lt;foreign-keys&gt;&lt;key app="EN" db-id="va0pxx22gt2sf2e25zsxw907aze2p2efv090" timestamp="1590589208"&gt;1004&lt;/key&gt;&lt;/foreign-keys&gt;&lt;ref-type name="Journal Article"&gt;17&lt;/ref-type&gt;&lt;contributors&gt;&lt;authors&gt;&lt;author&gt;Parrish, David J.&lt;/author&gt;&lt;author&gt;Fike, John H.&lt;/author&gt;&lt;/authors&gt;&lt;/contributors&gt;&lt;titles&gt;&lt;title&gt;The Biology and Agronomy of Switchgrass for Biofuels&lt;/title&gt;&lt;secondary-title&gt;Critical Reviews in Plant Sciences&lt;/secondary-title&gt;&lt;/titles&gt;&lt;periodical&gt;&lt;full-title&gt;Critical Reviews in Plant Sciences&lt;/full-title&gt;&lt;/periodical&gt;&lt;pages&gt;423-459&lt;/pages&gt;&lt;volume&gt;24&lt;/volume&gt;&lt;number&gt;5-6&lt;/number&gt;&lt;dates&gt;&lt;year&gt;2005&lt;/year&gt;&lt;pub-dates&gt;&lt;date&gt;2005/09/01&lt;/date&gt;&lt;/pub-dates&gt;&lt;/dates&gt;&lt;publisher&gt;Taylor &amp;amp; Francis&lt;/publisher&gt;&lt;isbn&gt;0735-2689&lt;/isbn&gt;&lt;urls&gt;&lt;related-urls&gt;&lt;url&gt;https://doi.org/10.1080/07352680500316433&lt;/url&gt;&lt;/related-urls&gt;&lt;/urls&gt;&lt;electronic-resource-num&gt;10.1080/07352680500316433&lt;/electronic-resource-num&gt;&lt;/record&gt;&lt;/Cite&gt;&lt;/EndNote&gt;</w:instrText>
+      </w:r>
+      <w:r>
+        <w:fldChar w:fldCharType="separate"/>
+      </w:r>
+      <w:r>
+        <w:rPr>
+          <w:noProof/>
+        </w:rPr>
+        <w:t>(Parrish and Fike 2005)</w:t>
+      </w:r>
+      <w:r>
+        <w:fldChar w:fldCharType="end"/>
+      </w:r>
+      <w:r>
+        <w:t>.</w:t>
+      </w:r>
+      <w:r>
+        <w:t xml:space="preserve"> </w:t>
+      </w:r>
+      <w:r>
+        <w:t>D</w:t>
+      </w:r>
+      <w:r>
+        <w:t>uring vegetative growth, switchgrass phenology is closely correlated with growing degree days (GDD), the cumulative mean daily temperature less a base temperature</w:t>
+      </w:r>
+      <w:bookmarkStart w:id="0" w:name="_Hlk41465404"/>
+      <w:r>
+        <w:t xml:space="preserve"> (</w:t>
+      </w:r>
+      <w:proofErr w:type="spellStart"/>
+      <w:r>
+        <w:t>Madakadze</w:t>
+      </w:r>
+      <w:proofErr w:type="spellEnd"/>
+      <w:r>
+        <w:t xml:space="preserve"> et al 1998c; Sanderson and Wolf, 1995a, 1995b).</w:t>
+      </w:r>
+      <w:bookmarkEnd w:id="0"/>
+      <w:r>
+        <w:t xml:space="preserve"> A base temperature of 12 C for vegetative and reproductive development is commonly used for growth models (</w:t>
+      </w:r>
+      <w:proofErr w:type="spellStart"/>
+      <w:r>
+        <w:t>Kiniry</w:t>
+      </w:r>
+      <w:proofErr w:type="spellEnd"/>
+      <w:r>
+        <w:t xml:space="preserve"> et al 2005, </w:t>
+      </w:r>
+      <w:proofErr w:type="spellStart"/>
+      <w:r>
+        <w:t>Kinery</w:t>
+      </w:r>
+      <w:proofErr w:type="spellEnd"/>
+      <w:r>
+        <w:t xml:space="preserve"> et al 2008a, </w:t>
+      </w:r>
+      <w:proofErr w:type="spellStart"/>
+      <w:r>
+        <w:t>Berhman</w:t>
+      </w:r>
+      <w:proofErr w:type="spellEnd"/>
+      <w:r>
+        <w:t xml:space="preserve"> et al 2013). However, base temperatures vary by cultivar (</w:t>
+      </w:r>
+      <w:proofErr w:type="spellStart"/>
+      <w:r>
+        <w:t>Madakadze</w:t>
+      </w:r>
+      <w:proofErr w:type="spellEnd"/>
+      <w:r>
+        <w:t xml:space="preserve"> et al 2003) and there may be a photoperiod or vernalization mechanism rather than a temperature threshold </w:t>
+      </w:r>
+      <w:r>
+        <w:rPr>
+          <w:i/>
+          <w:iCs/>
+        </w:rPr>
+        <w:t>per se</w:t>
+      </w:r>
+      <w:r>
+        <w:t xml:space="preserve"> that triggers spring growth (Parish and </w:t>
+      </w:r>
+      <w:proofErr w:type="spellStart"/>
+      <w:r>
+        <w:t>Fike</w:t>
+      </w:r>
+      <w:proofErr w:type="spellEnd"/>
+      <w:r>
+        <w:t xml:space="preserve"> 2005).</w:t>
+      </w:r>
+    </w:p>
+    <w:p>
+      <w:r>
+        <w:tab/>
+        <w:t>Switchgrass is considered a short-day plant that flowers when exposed to shortening days of a specific length (Benedict, 1940)</w:t>
+      </w:r>
+      <w:r>
+        <w:t xml:space="preserve"> and reproductive development is strongly linked to day-of-the year </w:t>
+      </w:r>
+      <w:r>
+        <w:t>(Cornelius and Johnston, 1941; Eberhart and Newell, 1959; Hopkins et al., 1995a; Sanderson and Wolf, 1995a).</w:t>
+      </w:r>
+      <w:r>
+        <w:t xml:space="preserve"> However, the nature of </w:t>
+      </w:r>
+      <w:r>
+        <w:t>switchgrass</w:t>
+      </w:r>
+      <w:r>
+        <w:t xml:space="preserve"> photoperiodicity may be genotype dependent – both upland and lowland cultivars flowered under both </w:t>
+      </w:r>
+      <w:proofErr w:type="gramStart"/>
+      <w:r>
+        <w:t>12 and 16 hour</w:t>
+      </w:r>
+      <w:proofErr w:type="gramEnd"/>
+      <w:r>
+        <w:t xml:space="preserve"> photoperiods, but flowering was delayed in the upland cultivar (Van </w:t>
+      </w:r>
+      <w:proofErr w:type="spellStart"/>
+      <w:r>
+        <w:t>Esbroeck</w:t>
+      </w:r>
+      <w:proofErr w:type="spellEnd"/>
+      <w:r>
+        <w:t xml:space="preserve"> et al 2003). Photoperiodicity </w:t>
+      </w:r>
+      <w:r>
+        <w:t xml:space="preserve">likely </w:t>
+      </w:r>
+      <w:r>
+        <w:t xml:space="preserve">differs with plant latitude of origin (Parish and </w:t>
+      </w:r>
+      <w:proofErr w:type="spellStart"/>
+      <w:r>
+        <w:t>Fike</w:t>
+      </w:r>
+      <w:proofErr w:type="spellEnd"/>
+      <w:r>
+        <w:t xml:space="preserve"> 2005). Moving plants from southern populations northward is thought to delay flowering, increasing leaf number and yields, while moving northern populations to southern latitudes is thought to hasten the transition to reproductive development, reducing vegetative growth and biomass yield (Sanderson et al 1996).</w:t>
+      </w:r>
+    </w:p>
+    <w:p>
+      <w:pPr>
+        <w:rPr>
+          <w:i/>
+          <w:iCs/>
+        </w:rPr>
+      </w:pPr>
+      <w:r>
+        <w:rPr>
+          <w:i/>
+          <w:iCs/>
+        </w:rPr>
+        <w:lastRenderedPageBreak/>
+        <w:t># Management of switchgrass for biofuels is informed by an understanding of the biology underpinning plant responses to the environment.</w:t>
+      </w:r>
+    </w:p>
+    <w:p>
+      <w:r>
+        <w:t>Genetic differences in flowering date and photoperiod response can be a point of exploitation in biomass crop breeding.</w:t>
+      </w:r>
+      <w:r>
+        <w:t xml:space="preserve"> </w:t>
+      </w:r>
       <w:r>
         <w:t xml:space="preserve">Breeding for photoperiodic sensitivity in plants with earlier </w:t>
       </w:r>
@@ -118,91 +361,74 @@
         <w:t xml:space="preserve"> dates may allow growers in the northern United States to take advantage of longer growing seasons, as photoperiod-sensitive strains will accumulate more biomass before flowering, contributing to higher biomass yields (cite?). Alternatively, breeding for cultivars with larger cumulative GDD requirements and reduced photoperiod sensitivity could increase the heat requirement needed for switchgrass development and stabilize switchgrass biomass yields at higher levels, which could help offset the negative impacts of climate warming (cite).</w:t>
       </w:r>
     </w:p>
-    <w:p/>
-    <w:p>
-      <w:r>
-        <w:t>Management of switchgrass for biofuels is informed by an understanding of the biology underpinning plant responses to the environment.</w:t>
-      </w:r>
-    </w:p>
-    <w:p>
-      <w:r>
-        <w:t xml:space="preserve">Over the course of one season, switchgrass behaves as a determinate plant. It typically produces a single flush of tillers, which all become reproductive after a period of vegetative (leaf) development, and – critically – cease biomass accumulation upon completion of floral development (Van </w:t>
-      </w:r>
-      <w:proofErr w:type="spellStart"/>
-      <w:r>
-        <w:t>Esbroeck</w:t>
-      </w:r>
-      <w:proofErr w:type="spellEnd"/>
-      <w:r>
-        <w:t xml:space="preserve"> et al 2003). (Parrish and </w:t>
-      </w:r>
-      <w:proofErr w:type="spellStart"/>
-      <w:r>
-        <w:t>Fike</w:t>
-      </w:r>
-      <w:proofErr w:type="spellEnd"/>
-      <w:r>
-        <w:t xml:space="preserve"> 2005).</w:t>
-      </w:r>
-    </w:p>
-    <w:p/>
-    <w:p>
-      <w:r>
-        <w:t xml:space="preserve">Spring growth is initiated by “adequate temperature” according to McMillan and </w:t>
-      </w:r>
-      <w:proofErr w:type="spellStart"/>
-      <w:r>
-        <w:t>Weiler</w:t>
-      </w:r>
-      <w:proofErr w:type="spellEnd"/>
-      <w:r>
-        <w:t xml:space="preserve"> (1959), with adequacy</w:t>
-      </w:r>
-      <w:r>
-        <w:t xml:space="preserve"> thought to be dependent on the cultivar </w:t>
-      </w:r>
-      <w:r>
-        <w:fldChar w:fldCharType="begin"/>
-      </w:r>
-      <w:r>
-        <w:instrText xml:space="preserve"> ADDIN EN.CITE &lt;EndNote&gt;&lt;Cite&gt;&lt;Author&gt;Parrish&lt;/Author&gt;&lt;Year&gt;2005&lt;/Year&gt;&lt;RecNum&gt;1004&lt;/RecNum&gt;&lt;DisplayText&gt;(Parrish and Fike 2005)&lt;/DisplayText&gt;&lt;record&gt;&lt;rec-number&gt;1004&lt;/rec-number&gt;&lt;foreign-keys&gt;&lt;key app="EN" db-id="va0pxx22gt2sf2e25zsxw907aze2p2efv090" timestamp="1590589208"&gt;1004&lt;/key&gt;&lt;/foreign-keys&gt;&lt;ref-type name="Journal Article"&gt;17&lt;/ref-type&gt;&lt;contributors&gt;&lt;authors&gt;&lt;author&gt;Parrish, David J.&lt;/author&gt;&lt;author&gt;Fike, John H.&lt;/author&gt;&lt;/authors&gt;&lt;/contributors&gt;&lt;titles&gt;&lt;title&gt;The Biology and Agronomy of Switchgrass for Biofuels&lt;/title&gt;&lt;secondary-title&gt;Critical Reviews in Plant Sciences&lt;/secondary-title&gt;&lt;/titles&gt;&lt;periodical&gt;&lt;full-title&gt;Critical Reviews in Plant Sciences&lt;/full-title&gt;&lt;/periodical&gt;&lt;pages&gt;423-459&lt;/pages&gt;&lt;volume&gt;24&lt;/volume&gt;&lt;number&gt;5-6&lt;/number&gt;&lt;dates&gt;&lt;year&gt;2005&lt;/year&gt;&lt;pub-dates&gt;&lt;date&gt;2005/09/01&lt;/date&gt;&lt;/pub-dates&gt;&lt;/dates&gt;&lt;publisher&gt;Taylor &amp;amp; Francis&lt;/publisher&gt;&lt;isbn&gt;0735-2689&lt;/isbn&gt;&lt;urls&gt;&lt;related-urls&gt;&lt;url&gt;https://doi.org/10.1080/07352680500316433&lt;/url&gt;&lt;/related-urls&gt;&lt;/urls&gt;&lt;electronic-resource-num&gt;10.1080/07352680500316433&lt;/electronic-resource-num&gt;&lt;/record&gt;&lt;/Cite&gt;&lt;/EndNote&gt;</w:instrText>
-      </w:r>
-      <w:r>
-        <w:fldChar w:fldCharType="separate"/>
-      </w:r>
-      <w:r>
-        <w:rPr>
-          <w:noProof/>
-        </w:rPr>
-        <w:t>(Parrish and Fike 2005)</w:t>
-      </w:r>
-      <w:r>
-        <w:fldChar w:fldCharType="end"/>
-      </w:r>
-      <w:r>
+    <w:p>
+      <w:pPr>
+        <w:rPr>
+          <w:i/>
+          <w:iCs/>
+        </w:rPr>
+      </w:pPr>
+      <w:r>
+        <w:rPr>
+          <w:i/>
+          <w:iCs/>
+        </w:rPr>
+        <w:t xml:space="preserve"># Here, we do xxx, </w:t>
+      </w:r>
+      <w:proofErr w:type="spellStart"/>
+      <w:r>
+        <w:rPr>
+          <w:i/>
+          <w:iCs/>
+        </w:rPr>
+        <w:t>yyy</w:t>
+      </w:r>
+      <w:proofErr w:type="spellEnd"/>
+      <w:r>
+        <w:rPr>
+          <w:i/>
+          <w:iCs/>
+        </w:rPr>
+        <w:t xml:space="preserve">, </w:t>
+      </w:r>
+      <w:proofErr w:type="spellStart"/>
+      <w:r>
+        <w:rPr>
+          <w:i/>
+          <w:iCs/>
+        </w:rPr>
+        <w:t>zzz</w:t>
+      </w:r>
+      <w:proofErr w:type="spellEnd"/>
+      <w:r>
+        <w:rPr>
+          <w:i/>
+          <w:iCs/>
+        </w:rPr>
         <w:t>.</w:t>
       </w:r>
     </w:p>
     <w:p>
       <w:r>
-        <w:t>During vegetative growth, switchgrass phenology is closely correlated with growing degree days (GDD), the cumulative mean daily temperature less a base temperature</w:t>
-      </w:r>
-      <w:bookmarkStart w:id="0" w:name="_Hlk41465404"/>
-      <w:r>
-        <w:t xml:space="preserve"> (</w:t>
-      </w:r>
-      <w:proofErr w:type="spellStart"/>
-      <w:r>
-        <w:t>Madakadze</w:t>
-      </w:r>
-      <w:proofErr w:type="spellEnd"/>
-      <w:r>
-        <w:t xml:space="preserve"> et al 1998c; Sanderson and Wolf, 1995a, 1995b).</w:t>
-      </w:r>
-      <w:bookmarkEnd w:id="0"/>
-    </w:p>
-    <w:p/>
-    <w:p/>
+        <w:t xml:space="preserve">Despite substantial study of the mechanisms controlling switchgrass development, genetics of flowering and prediction equations with broad application remain elusive. </w:t>
+      </w:r>
+    </w:p>
+    <w:p>
+      <w:r>
+        <w:t xml:space="preserve">Here, we grow and phenotype a diversity panel of 978 distinct switchgrass genotypes, clonal replicates of which were planted at eight common garden sites across 17 degrees of latitude. We use this panel to interrogate environmental mechanisms controlling </w:t>
+      </w:r>
+      <w:proofErr w:type="spellStart"/>
+      <w:r>
+        <w:t>greenup</w:t>
+      </w:r>
+      <w:proofErr w:type="spellEnd"/>
+      <w:r>
+        <w:t xml:space="preserve"> and flowering. We then use a F2 cross between individuals from the most distinctive </w:t>
+      </w:r>
+      <w:r>
+        <w:t>subpopulations for flowering response to dissect the genetics of flowering in these groups. Finally, we combine the results from this cross with genome-wide association results from the diversity panel to narrow in on candidate genes affecting flowering date. Taken together, our results allow us to describe the distinct genes and alleles controlling flowering across multiple distinct switchgrass populations.</w:t>
+      </w:r>
+    </w:p>
     <w:p>
       <w:pPr>
         <w:rPr>
@@ -210,11 +436,19 @@
           <w:bCs/>
         </w:rPr>
       </w:pPr>
-      <w:r>
+    </w:p>
+    <w:p>
+      <w:pPr>
         <w:rPr>
           <w:b/>
           <w:bCs/>
         </w:rPr>
+      </w:pPr>
+      <w:r>
+        <w:rPr>
+          <w:b/>
+          <w:bCs/>
+        </w:rPr>
         <w:t>Results</w:t>
       </w:r>
     </w:p>
@@ -234,6 +468,9 @@
       </w:r>
     </w:p>
     <w:p>
+      <w:pPr>
+        <w:ind w:firstLine="720"/>
+      </w:pPr>
       <w:r>
         <w:t>In 2019, we grew a</w:t>
       </w:r>
@@ -286,7 +523,13 @@
         <w:t>202X</w:t>
       </w:r>
       <w:r>
-        <w:t xml:space="preserve">), admixed tetraploid individuals, and octoploid individuals. We then explored the overall patterns of </w:t>
+        <w:t>), admixed</w:t>
+      </w:r>
+      <w:r>
+        <w:t>/uncategorized</w:t>
+      </w:r>
+      <w:r>
+        <w:t xml:space="preserve"> tetraploid individuals, and octoploid individuals. We then explored the overall patterns of </w:t>
       </w:r>
       <w:proofErr w:type="spellStart"/>
       <w:r>
@@ -296,11 +539,39 @@
       <w:r>
         <w:t xml:space="preserve"> and flowering within these five categories. </w:t>
       </w:r>
-      <w:r>
-        <w:t>We first explored these patterns as a function of cumulative GDD</w:t>
-      </w:r>
-      <w:r>
-        <w:t xml:space="preserve"> (cite some switchgrass flowering time study, and Li’s study?). </w:t>
+      <w:commentRangeStart w:id="1"/>
+      <w:r>
+        <w:t>We fir</w:t>
+      </w:r>
+      <w:commentRangeEnd w:id="1"/>
+      <w:r>
+        <w:rPr>
+          <w:rStyle w:val="CommentReference"/>
+        </w:rPr>
+        <w:commentReference w:id="1"/>
+      </w:r>
+      <w:r>
+        <w:t>st explored these patterns as a function of cumulative GDD</w:t>
+      </w:r>
+      <w:r>
+        <w:t xml:space="preserve"> (</w:t>
+      </w:r>
+      <w:proofErr w:type="spellStart"/>
+      <w:r>
+        <w:t>Kiniry</w:t>
+      </w:r>
+      <w:proofErr w:type="spellEnd"/>
+      <w:r>
+        <w:t xml:space="preserve"> et al 2005,</w:t>
+      </w:r>
+      <w:r>
+        <w:t xml:space="preserve"> </w:t>
+      </w:r>
+      <w:r>
+        <w:t>Behrman 2013).</w:t>
+      </w:r>
+      <w:r>
+        <w:t xml:space="preserve"> </w:t>
       </w:r>
       <w:r>
         <w:t xml:space="preserve">Cumulative GDD explained most of the variation in flowering time between sites for most subpopulations, particularly for the Midwest subpopulation (variance components </w:t>
@@ -320,20 +591,35 @@
         <w:t xml:space="preserve"> However, cumulative GDD was not sufficient to explain the variation in flowering time in the Gulf subpopulation. Instead, </w:t>
       </w:r>
       <w:r>
-        <w:t xml:space="preserve">we hypothesized that the Gulf subpopulation also used a photoperiod cue, given the imperfect relationship between GDD, photothermal time, and flowering in the Gulf subpopulation, and the presence of a </w:t>
+        <w:t xml:space="preserve">we hypothesized that the Gulf subpopulation also used a photoperiod cue, given the imperfect relationship between GDD, photothermal time, and </w:t>
+      </w:r>
+      <w:r>
+        <w:lastRenderedPageBreak/>
+        <w:t xml:space="preserve">flowering in the Gulf subpopulation, and the presence of a </w:t>
+      </w:r>
+      <w:commentRangeStart w:id="2"/>
+      <w:commentRangeEnd w:id="2"/>
+      <w:r>
+        <w:rPr>
+          <w:rStyle w:val="CommentReference"/>
+        </w:rPr>
+        <w:commentReference w:id="2"/>
+      </w:r>
+      <w:r>
+        <w:t xml:space="preserve">relationship between latitude of common </w:t>
       </w:r>
       <w:r>
         <w:rPr>
           <w:noProof/>
         </w:rPr>
         <w:drawing>
-          <wp:anchor distT="0" distB="0" distL="114300" distR="114300" simplePos="0" relativeHeight="251659264" behindDoc="0" locked="0" layoutInCell="1" allowOverlap="1" wp14:anchorId="340BA263" wp14:editId="20BA72DE">
+          <wp:anchor distT="0" distB="0" distL="114300" distR="114300" simplePos="0" relativeHeight="251659264" behindDoc="0" locked="0" layoutInCell="1" allowOverlap="1" wp14:anchorId="340BA263" wp14:editId="7496491E">
             <wp:simplePos x="0" y="0"/>
             <wp:positionH relativeFrom="column">
-              <wp:posOffset>4013835</wp:posOffset>
+              <wp:posOffset>4164965</wp:posOffset>
             </wp:positionH>
             <wp:positionV relativeFrom="paragraph">
-              <wp:posOffset>4486275</wp:posOffset>
+              <wp:posOffset>2232025</wp:posOffset>
             </wp:positionV>
             <wp:extent cx="2018665" cy="1835150"/>
             <wp:effectExtent l="0" t="0" r="635" b="0"/>
@@ -350,7 +636,7 @@
                     <pic:cNvPicPr/>
                   </pic:nvPicPr>
                   <pic:blipFill>
-                    <a:blip r:embed="rId7" cstate="print">
+                    <a:blip r:embed="rId11" cstate="print">
                       <a:extLst>
                         <a:ext uri="{28A0092B-C50C-407E-A947-70E740481C1C}">
                           <a14:useLocalDpi xmlns:a14="http://schemas.microsoft.com/office/drawing/2010/main" val="0"/>
@@ -382,19 +668,18 @@
           </wp:anchor>
         </w:drawing>
       </w:r>
-      <w:commentRangeStart w:id="1"/>
       <w:r>
         <w:rPr>
           <w:noProof/>
         </w:rPr>
         <w:drawing>
-          <wp:anchor distT="0" distB="0" distL="114300" distR="114300" simplePos="0" relativeHeight="251658240" behindDoc="0" locked="0" layoutInCell="1" allowOverlap="1" wp14:anchorId="2F15938D" wp14:editId="783644B7">
+          <wp:anchor distT="0" distB="0" distL="114300" distR="114300" simplePos="0" relativeHeight="251658240" behindDoc="0" locked="0" layoutInCell="1" allowOverlap="1" wp14:anchorId="2F15938D" wp14:editId="6F18396B">
             <wp:simplePos x="0" y="0"/>
             <wp:positionH relativeFrom="margin">
-              <wp:posOffset>-95250</wp:posOffset>
+              <wp:align>right</wp:align>
             </wp:positionH>
             <wp:positionV relativeFrom="paragraph">
-              <wp:posOffset>2655570</wp:posOffset>
+              <wp:posOffset>375920</wp:posOffset>
             </wp:positionV>
             <wp:extent cx="5943600" cy="3673475"/>
             <wp:effectExtent l="0" t="0" r="0" b="3175"/>
@@ -411,7 +696,7 @@
                     <pic:cNvPicPr/>
                   </pic:nvPicPr>
                   <pic:blipFill>
-                    <a:blip r:embed="rId8" cstate="print">
+                    <a:blip r:embed="rId12" cstate="print">
                       <a:extLst>
                         <a:ext uri="{28A0092B-C50C-407E-A947-70E740481C1C}">
                           <a14:useLocalDpi xmlns:a14="http://schemas.microsoft.com/office/drawing/2010/main" val="0"/>
@@ -443,238 +728,268 @@
           </wp:anchor>
         </w:drawing>
       </w:r>
-      <w:commentRangeEnd w:id="1"/>
+      <w:r>
+        <w:t>garden and flowering time based on cumulative GDD.</w:t>
+      </w:r>
+    </w:p>
+    <w:p/>
+    <w:p>
+      <w:pPr>
+        <w:rPr>
+          <w:i/>
+          <w:iCs/>
+        </w:rPr>
+      </w:pPr>
+      <w:proofErr w:type="spellStart"/>
+      <w:r>
+        <w:rPr>
+          <w:i/>
+          <w:iCs/>
+        </w:rPr>
+        <w:t>Fourway</w:t>
+      </w:r>
+      <w:proofErr w:type="spellEnd"/>
+      <w:r>
+        <w:rPr>
+          <w:i/>
+          <w:iCs/>
+        </w:rPr>
+        <w:t xml:space="preserve"> cross </w:t>
+      </w:r>
+      <w:r>
+        <w:rPr>
+          <w:i/>
+          <w:iCs/>
+        </w:rPr>
+        <w:t>breaks up genetics of flowering for the two most distinctive subpopulations</w:t>
+      </w:r>
+    </w:p>
+    <w:p>
+      <w:pPr>
+        <w:ind w:firstLine="720"/>
+      </w:pPr>
+      <w:r>
+        <w:t>The Midwest and Gulf subpopulations had the most distinct phenological responses out of all subpopulations across our common gardens</w:t>
+      </w:r>
+      <w:r>
+        <w:t xml:space="preserve">. </w:t>
+      </w:r>
+      <w:r>
+        <w:t>T</w:t>
+      </w:r>
+      <w:r>
+        <w:t xml:space="preserve">hese populations appeared to be </w:t>
+      </w:r>
+      <w:r>
+        <w:t>flowering in response</w:t>
+      </w:r>
+      <w:r>
+        <w:t xml:space="preserve"> to two distinct environmental cues </w:t>
+      </w:r>
+      <w:r>
+        <w:t>–in the Midwest</w:t>
+      </w:r>
+      <w:r>
+        <w:t>, plants flowered consistently at a similar minimum cumulative GDD</w:t>
+      </w:r>
+      <w:r>
+        <w:t xml:space="preserve">, </w:t>
+      </w:r>
+      <w:r>
+        <w:t>while we hypothesized the presence of a</w:t>
+      </w:r>
+      <w:r>
+        <w:t>n additional</w:t>
+      </w:r>
+      <w:r>
+        <w:t xml:space="preserve"> </w:t>
+      </w:r>
+      <w:r>
+        <w:t>photoperiod cue in the Gulf.</w:t>
+      </w:r>
+      <w:r>
+        <w:t xml:space="preserve"> North of our southernmost site, almost all Gulf plants flowered after a certain cumulative GDD was reached and after daylength started decreasing.</w:t>
+      </w:r>
+      <w:r>
+        <w:t xml:space="preserve"> To analyze the genes and alleles underlying the phenological responses in our most distinct subpopulations, we used an F2 cross between four individuals, two Midwest and two Gulf individuals. The parents of this cross were </w:t>
+      </w:r>
+      <w:r>
+        <w:t xml:space="preserve">DAC, an early flowering Midwest individual, VS16, a late flowering Midwest individual, AP13, an early flowering Gulf individual, and WBC, a late flowering Gulf individual. </w:t>
+      </w:r>
+      <w:r>
+        <w:t xml:space="preserve">We made F1 crosses of the two early flowering individuals, AP13xDAC, and the two late flowering individuals, WBCxVS16. </w:t>
+      </w:r>
+      <w:r>
+        <w:t xml:space="preserve">We </w:t>
+      </w:r>
+      <w:r>
+        <w:t xml:space="preserve">then </w:t>
+      </w:r>
+      <w:r>
+        <w:t xml:space="preserve">planted </w:t>
+      </w:r>
+      <w:r>
+        <w:t xml:space="preserve">the four </w:t>
+      </w:r>
+      <w:r>
+        <w:t>parents</w:t>
+      </w:r>
+      <w:r>
+        <w:t>, the two</w:t>
+      </w:r>
+      <w:r>
+        <w:t xml:space="preserve"> F1 individuals (AP13xDAC, and VS16xWBC)</w:t>
+      </w:r>
+      <w:r>
+        <w:t xml:space="preserve">, and </w:t>
+      </w:r>
+      <w:r>
+        <w:t>XXX F2 individuals</w:t>
+      </w:r>
+      <w:r>
+        <w:t xml:space="preserve"> at eight field sites</w:t>
+      </w:r>
+      <w:r>
+        <w:t xml:space="preserve">, and recorded </w:t>
+      </w:r>
+      <w:proofErr w:type="spellStart"/>
+      <w:r>
+        <w:t>greenup</w:t>
+      </w:r>
+      <w:proofErr w:type="spellEnd"/>
+      <w:r>
+        <w:t xml:space="preserve"> and flowering dat</w:t>
+      </w:r>
+      <w:r>
+        <w:t>e</w:t>
+      </w:r>
+      <w:r>
+        <w:t xml:space="preserve"> for the 2016-2019 seasons. </w:t>
+      </w:r>
+      <w:r>
+        <w:t xml:space="preserve">Though there was a X day gap in flowering </w:t>
+      </w:r>
+      <w:r>
+        <w:t xml:space="preserve">between the two F1 crosses, </w:t>
+      </w:r>
+      <w:commentRangeStart w:id="3"/>
+      <w:r>
+        <w:t xml:space="preserve">F1 </w:t>
+      </w:r>
+      <w:commentRangeEnd w:id="3"/>
       <w:r>
         <w:rPr>
           <w:rStyle w:val="CommentReference"/>
         </w:rPr>
-        <w:commentReference w:id="1"/>
-      </w:r>
-      <w:r>
-        <w:t>relationship between latitude of common garden and flowering time based on cumulative GDD.</w:t>
-      </w:r>
-    </w:p>
-    <w:p/>
-    <w:p>
+        <w:commentReference w:id="3"/>
+      </w:r>
+      <w:r>
+        <w:t xml:space="preserve">individuals flowered at similar </w:t>
+      </w:r>
+      <w:r>
+        <w:t>dates as</w:t>
+      </w:r>
+      <w:r>
+        <w:t xml:space="preserve"> the</w:t>
+      </w:r>
+      <w:r>
+        <w:t xml:space="preserve"> </w:t>
+      </w:r>
+      <w:r>
+        <w:t>Midwest parents</w:t>
+      </w:r>
+      <w:r>
+        <w:t xml:space="preserve"> and Midwest subpopulation individuals in general</w:t>
+      </w:r>
+      <w:r>
+        <w:t>, indicating that the</w:t>
+      </w:r>
+      <w:r>
+        <w:t xml:space="preserve"> flowering time</w:t>
+      </w:r>
+      <w:r>
+        <w:t xml:space="preserve"> genetic </w:t>
+      </w:r>
+      <w:r>
+        <w:t>response to</w:t>
+      </w:r>
+      <w:r>
+        <w:t xml:space="preserve"> </w:t>
+      </w:r>
+      <w:r>
+        <w:t xml:space="preserve">the Midwestern </w:t>
+      </w:r>
+      <w:r>
+        <w:t xml:space="preserve">cumulative GDD </w:t>
+      </w:r>
+      <w:r>
+        <w:t xml:space="preserve">was </w:t>
+      </w:r>
+      <w:r>
+        <w:t xml:space="preserve">dominant to the photoperiod </w:t>
+      </w:r>
+      <w:r>
+        <w:t>response</w:t>
+      </w:r>
+      <w:r>
+        <w:t xml:space="preserve"> and the higher cumulative GDD required by the Gulf subpopulation</w:t>
+      </w:r>
+      <w:r>
+        <w:t xml:space="preserve">. At the northern </w:t>
+      </w:r>
+      <w:r>
+        <w:t xml:space="preserve">five </w:t>
+      </w:r>
+      <w:r>
+        <w:t>sites</w:t>
+      </w:r>
+      <w:r>
+        <w:t xml:space="preserve"> and at Kingsville</w:t>
+      </w:r>
+      <w:r>
+        <w:t xml:space="preserve">, </w:t>
+      </w:r>
+      <w:r>
+        <w:t xml:space="preserve">F2 individuals </w:t>
+      </w:r>
+      <w:r>
+        <w:t xml:space="preserve">had similar </w:t>
+      </w:r>
+      <w:proofErr w:type="spellStart"/>
+      <w:r>
+        <w:t>greenup</w:t>
+      </w:r>
+      <w:proofErr w:type="spellEnd"/>
+      <w:r>
+        <w:t xml:space="preserve"> and flowering dates as</w:t>
+      </w:r>
+      <w:r>
+        <w:t xml:space="preserve"> </w:t>
+      </w:r>
+      <w:r>
+        <w:t xml:space="preserve">individuals from the </w:t>
+      </w:r>
+      <w:r>
+        <w:t>Midwest</w:t>
+      </w:r>
+      <w:r>
+        <w:t xml:space="preserve"> sub</w:t>
+      </w:r>
+      <w:r>
+        <w:t>population</w:t>
+      </w:r>
+      <w:r>
+        <w:t xml:space="preserve">. </w:t>
+      </w:r>
+      <w:r>
+        <w:t xml:space="preserve">However, </w:t>
+      </w:r>
+      <w:r>
+        <w:t xml:space="preserve">F2 </w:t>
+      </w:r>
       <w:r>
         <w:lastRenderedPageBreak/>
-        <w:t>The Midwest and Gulf subpopulations had the most distinct phenological responses out of all subpopulations across our common gardens</w:t>
-      </w:r>
-      <w:r>
-        <w:t xml:space="preserve">. </w:t>
-      </w:r>
-      <w:r>
-        <w:t>T</w:t>
-      </w:r>
-      <w:r>
-        <w:t xml:space="preserve">hese populations appeared to be </w:t>
-      </w:r>
-      <w:r>
-        <w:t>flowering in response</w:t>
-      </w:r>
-      <w:r>
-        <w:t xml:space="preserve"> to two distinct environmental cues </w:t>
-      </w:r>
-      <w:r>
-        <w:t>–in the Midwest</w:t>
-      </w:r>
-      <w:r>
-        <w:t>, plants flowered consistently at a similar minimum cumulative GDD</w:t>
-      </w:r>
-      <w:r>
-        <w:t xml:space="preserve">, </w:t>
-      </w:r>
-      <w:r>
-        <w:t>while we hypothesized the presence of a</w:t>
-      </w:r>
-      <w:r>
-        <w:t>n additional</w:t>
-      </w:r>
-      <w:r>
-        <w:t xml:space="preserve"> </w:t>
-      </w:r>
-      <w:r>
-        <w:t>photoperiod cue in the Gulf.</w:t>
-      </w:r>
-      <w:r>
-        <w:t xml:space="preserve"> North of our southernmost site, almost all Gulf plants flowered after a certain cumulative GDD was reached and after daylength started decreasing.</w:t>
-      </w:r>
-      <w:r>
-        <w:t xml:space="preserve"> To analyze the genes and alleles underlying the phenological responses in our most distinct subpopulations, we used an F2 cross between four individuals, two Midwest and two Gulf individuals. The parents of this cross were </w:t>
-      </w:r>
-      <w:r>
-        <w:t xml:space="preserve">DAC, an early flowering Midwest individual, VS16, a late flowering Midwest individual, AP13, an early flowering Gulf individual, and WBC, a late flowering Gulf individual. </w:t>
-      </w:r>
-      <w:r>
-        <w:t xml:space="preserve">We made F1 crosses of the two early flowering individuals, AP13xDAC, and the two late flowering individuals, WBCxVS16. </w:t>
-      </w:r>
-      <w:r>
-        <w:t xml:space="preserve">We </w:t>
-      </w:r>
-      <w:r>
-        <w:t xml:space="preserve">then </w:t>
-      </w:r>
-      <w:r>
-        <w:t xml:space="preserve">planted </w:t>
-      </w:r>
-      <w:r>
-        <w:t xml:space="preserve">the four </w:t>
-      </w:r>
-      <w:r>
-        <w:t>parents</w:t>
-      </w:r>
-      <w:r>
-        <w:t>, the two</w:t>
-      </w:r>
-      <w:r>
-        <w:t xml:space="preserve"> F1 individuals (AP13xDAC, and VS16xWBC)</w:t>
-      </w:r>
-      <w:r>
-        <w:t xml:space="preserve">, and </w:t>
-      </w:r>
-      <w:r>
-        <w:t>XXX F2 individuals</w:t>
-      </w:r>
-      <w:r>
-        <w:t xml:space="preserve"> at eight field sites</w:t>
-      </w:r>
-      <w:r>
-        <w:t xml:space="preserve">, and recorded </w:t>
-      </w:r>
-      <w:proofErr w:type="spellStart"/>
-      <w:r>
-        <w:t>greenup</w:t>
-      </w:r>
-      <w:proofErr w:type="spellEnd"/>
-      <w:r>
-        <w:t xml:space="preserve"> and flowering dat</w:t>
-      </w:r>
-      <w:r>
-        <w:t>e</w:t>
-      </w:r>
-      <w:r>
-        <w:t xml:space="preserve"> for the 2016-2019 seasons. </w:t>
-      </w:r>
-      <w:r>
-        <w:t xml:space="preserve">Though there was a X day gap in flowering </w:t>
-      </w:r>
-      <w:r>
-        <w:t xml:space="preserve">between the two F1 crosses, </w:t>
-      </w:r>
-      <w:commentRangeStart w:id="2"/>
-      <w:r>
-        <w:t xml:space="preserve">F1 </w:t>
-      </w:r>
-      <w:commentRangeEnd w:id="2"/>
-      <w:r>
-        <w:rPr>
-          <w:rStyle w:val="CommentReference"/>
-        </w:rPr>
-        <w:commentReference w:id="2"/>
-      </w:r>
-      <w:r>
-        <w:t xml:space="preserve">individuals flowered at similar </w:t>
-      </w:r>
-      <w:r>
-        <w:t>dates as</w:t>
-      </w:r>
-      <w:r>
-        <w:t xml:space="preserve"> the</w:t>
-      </w:r>
-      <w:r>
-        <w:t xml:space="preserve"> </w:t>
-      </w:r>
-      <w:r>
-        <w:t>Midwest parents</w:t>
-      </w:r>
-      <w:r>
-        <w:t xml:space="preserve"> and Midwest subpopulation individuals in general</w:t>
-      </w:r>
-      <w:r>
-        <w:t>, indicating that the</w:t>
-      </w:r>
-      <w:r>
-        <w:t xml:space="preserve"> flowering time</w:t>
-      </w:r>
-      <w:r>
-        <w:t xml:space="preserve"> genetic </w:t>
-      </w:r>
-      <w:r>
-        <w:t>response to</w:t>
-      </w:r>
-      <w:r>
-        <w:t xml:space="preserve"> </w:t>
-      </w:r>
-      <w:r>
-        <w:t xml:space="preserve">the Midwestern </w:t>
-      </w:r>
-      <w:r>
-        <w:t xml:space="preserve">cumulative GDD </w:t>
-      </w:r>
-      <w:r>
-        <w:t xml:space="preserve">was </w:t>
-      </w:r>
-      <w:r>
-        <w:t xml:space="preserve">dominant to the photoperiod </w:t>
-      </w:r>
-      <w:r>
-        <w:t>response</w:t>
-      </w:r>
-      <w:r>
-        <w:t xml:space="preserve"> and the higher cumulative GDD required by the Gulf subpopulation</w:t>
-      </w:r>
-      <w:r>
-        <w:t xml:space="preserve">. At the northern </w:t>
-      </w:r>
-      <w:r>
-        <w:t xml:space="preserve">five </w:t>
-      </w:r>
-      <w:r>
-        <w:t>sites</w:t>
-      </w:r>
-      <w:r>
-        <w:t xml:space="preserve"> and at Kingsville</w:t>
-      </w:r>
-      <w:r>
-        <w:t xml:space="preserve">, </w:t>
-      </w:r>
-      <w:r>
-        <w:t xml:space="preserve">F2 individuals </w:t>
-      </w:r>
-      <w:r>
-        <w:t xml:space="preserve">had similar </w:t>
-      </w:r>
-      <w:proofErr w:type="spellStart"/>
-      <w:r>
-        <w:t>greenup</w:t>
-      </w:r>
-      <w:proofErr w:type="spellEnd"/>
-      <w:r>
-        <w:t xml:space="preserve"> and flowering dates as</w:t>
-      </w:r>
-      <w:r>
-        <w:t xml:space="preserve"> </w:t>
-      </w:r>
-      <w:r>
-        <w:t xml:space="preserve">individuals from the </w:t>
-      </w:r>
-      <w:r>
-        <w:t>Midwest</w:t>
-      </w:r>
-      <w:r>
-        <w:t xml:space="preserve"> sub</w:t>
-      </w:r>
-      <w:r>
-        <w:t>population</w:t>
-      </w:r>
-      <w:r>
-        <w:t xml:space="preserve">. </w:t>
-      </w:r>
-      <w:r>
-        <w:t xml:space="preserve">However, </w:t>
-      </w:r>
-      <w:r>
-        <w:t xml:space="preserve">F2 individuals at </w:t>
+        <w:t xml:space="preserve">individuals at </w:t>
       </w:r>
       <w:r>
         <w:t>PKLE and TMPL</w:t>
@@ -682,7 +997,7 @@
       <w:r>
         <w:t xml:space="preserve"> had flowering dates similar to late flowering Midwest individuals to </w:t>
       </w:r>
-      <w:commentRangeStart w:id="3"/>
+      <w:commentRangeStart w:id="4"/>
       <w:r>
         <w:rPr>
           <w:noProof/>
@@ -737,12 +1052,12 @@
           </wp:anchor>
         </w:drawing>
       </w:r>
-      <w:commentRangeEnd w:id="3"/>
+      <w:commentRangeEnd w:id="4"/>
       <w:r>
         <w:rPr>
           <w:rStyle w:val="CommentReference"/>
         </w:rPr>
-        <w:commentReference w:id="3"/>
+        <w:commentReference w:id="4"/>
       </w:r>
       <w:r>
         <w:t>e</w:t>
@@ -751,11 +1066,7 @@
         <w:t xml:space="preserve">arly- to mid-range flowering Gulf individuals. </w:t>
       </w:r>
       <w:r>
-        <w:t xml:space="preserve">Thus, at the northern five sites, we expected to find QTL controlling flowering date from the Midwest subpopulation, potentially by affecting the cumulative GDD </w:t>
-      </w:r>
-      <w:r>
-        <w:lastRenderedPageBreak/>
-        <w:t xml:space="preserve">requirements for the </w:t>
+        <w:t xml:space="preserve">Thus, at the northern five sites, we expected to find QTL controlling flowering date from the Midwest subpopulation, potentially by affecting the cumulative GDD requirements for the </w:t>
       </w:r>
       <w:r>
         <w:rPr>
@@ -844,6 +1155,9 @@
       </w:r>
     </w:p>
     <w:p>
+      <w:pPr>
+        <w:ind w:firstLine="720"/>
+      </w:pPr>
       <w:r>
         <w:t>W</w:t>
       </w:r>
@@ -952,20 +1266,110 @@
         <w:t xml:space="preserve"> were consistent with the observed order of flowering in the F0 and F1.</w:t>
       </w:r>
       <w:r>
-        <w:t xml:space="preserve"> We therefore hypothesized that these regions: Chr02N, Chr04K, Chr05N, (Chr08N), and Chr09K were important </w:t>
+        <w:t xml:space="preserve"> We therefore hypothesized that these regions: Chr02N, Chr04K, Chr05N, (Chr08N), and Chr09K were important regions affecting flowering in the Gulf subpopulation. </w:t>
+      </w:r>
+      <w:r>
+        <w:t xml:space="preserve">At the northern sites, because of the dominance of Midwest </w:t>
+      </w:r>
+      <w:r>
+        <w:t>phenotypes and alleles that we observed</w:t>
+      </w:r>
+      <w:r>
+        <w:t xml:space="preserve">, we compared effects of the Midwest allele from the early and late F1 cross. </w:t>
+      </w:r>
+      <w:r>
+        <w:t xml:space="preserve">For </w:t>
+      </w:r>
+      <w:r>
+        <w:t xml:space="preserve">28 </w:t>
+      </w:r>
+      <w:proofErr w:type="gramStart"/>
+      <w:r>
+        <w:t>site</w:t>
+      </w:r>
+      <w:proofErr w:type="gramEnd"/>
+      <w:r>
+        <w:t xml:space="preserve"> by QTL combinations for the </w:t>
+      </w:r>
+      <w:proofErr w:type="spellStart"/>
+      <w:r>
+        <w:t>AxB</w:t>
+      </w:r>
+      <w:proofErr w:type="spellEnd"/>
+      <w:r>
+        <w:t xml:space="preserve"> </w:t>
+      </w:r>
+      <w:r>
+        <w:lastRenderedPageBreak/>
+        <w:t>early flowering alleles</w:t>
+      </w:r>
+      <w:r>
+        <w:t xml:space="preserve">, the Midwest allele was accelerating flowering. </w:t>
+      </w:r>
+      <w:r>
+        <w:t xml:space="preserve">For </w:t>
+      </w:r>
+      <w:r>
+        <w:t xml:space="preserve">16 </w:t>
+      </w:r>
+      <w:proofErr w:type="gramStart"/>
+      <w:r>
+        <w:t>site</w:t>
+      </w:r>
+      <w:proofErr w:type="gramEnd"/>
+      <w:r>
+        <w:t xml:space="preserve"> by QTL combinations for the </w:t>
+      </w:r>
+      <w:proofErr w:type="spellStart"/>
+      <w:r>
+        <w:t>CxD</w:t>
+      </w:r>
+      <w:proofErr w:type="spellEnd"/>
+      <w:r>
+        <w:t xml:space="preserve"> </w:t>
+      </w:r>
+      <w:r>
+        <w:t>late flowering alleles</w:t>
+      </w:r>
+      <w:r>
+        <w:t>, the Midwest allele was accelerating flowering, and</w:t>
+      </w:r>
+      <w:r>
+        <w:t xml:space="preserve"> for</w:t>
+      </w:r>
+      <w:r>
+        <w:t xml:space="preserve"> 2 site</w:t>
+      </w:r>
+      <w:r>
+        <w:t xml:space="preserve"> by QTL </w:t>
+      </w:r>
+      <w:r>
+        <w:t xml:space="preserve">the upland allele was delaying flowering. </w:t>
+      </w:r>
+      <w:r>
+        <w:t xml:space="preserve">These effects were also consistent with the observed order of flowering in the F0 and F1. </w:t>
+      </w:r>
+      <w:r>
+        <w:t>All eight QTL affected flowering date for at least one northern site for both the early and late flowering allele sets. Th</w:t>
+      </w:r>
+      <w:r>
+        <w:t>us,</w:t>
+      </w:r>
+      <w:r>
+        <w:t xml:space="preserve"> we hypothesized that all eight regions were important regions affecting flowering in the Midwest subpopulation. </w:t>
       </w:r>
       <w:r>
         <w:rPr>
           <w:noProof/>
         </w:rPr>
         <w:drawing>
-          <wp:anchor distT="0" distB="0" distL="114300" distR="114300" simplePos="0" relativeHeight="251662336" behindDoc="0" locked="0" layoutInCell="1" allowOverlap="1" wp14:anchorId="10C0368C" wp14:editId="3CD9F440">
+          <wp:anchor distT="0" distB="0" distL="114300" distR="114300" simplePos="0" relativeHeight="251666432" behindDoc="0" locked="0" layoutInCell="1" allowOverlap="1" wp14:anchorId="7E69B34D" wp14:editId="38108723">
             <wp:simplePos x="0" y="0"/>
             <wp:positionH relativeFrom="margin">
-              <wp:align>right</wp:align>
+              <wp:posOffset>0</wp:posOffset>
             </wp:positionH>
             <wp:positionV relativeFrom="paragraph">
-              <wp:posOffset>1130935</wp:posOffset>
+              <wp:posOffset>1205865</wp:posOffset>
             </wp:positionV>
             <wp:extent cx="5943600" cy="2432685"/>
             <wp:effectExtent l="0" t="0" r="0" b="5715"/>
@@ -1022,112 +1426,22 @@
           </wp:anchor>
         </w:drawing>
       </w:r>
-      <w:r>
-        <w:t xml:space="preserve">regions affecting flowering in the Gulf subpopulation. </w:t>
-      </w:r>
-      <w:r>
-        <w:t xml:space="preserve">At the northern sites, because of the dominance of Midwest </w:t>
-      </w:r>
-      <w:r>
-        <w:t>phenotypes and alleles that we observed</w:t>
-      </w:r>
-      <w:r>
-        <w:t xml:space="preserve">, we compared effects of the Midwest allele from the early and late F1 cross. </w:t>
-      </w:r>
-      <w:r>
-        <w:t xml:space="preserve">For </w:t>
-      </w:r>
-      <w:r>
-        <w:t xml:space="preserve">28 </w:t>
-      </w:r>
-      <w:proofErr w:type="gramStart"/>
-      <w:r>
-        <w:t>site</w:t>
-      </w:r>
-      <w:proofErr w:type="gramEnd"/>
-      <w:r>
-        <w:t xml:space="preserve"> by QTL combinations for the </w:t>
-      </w:r>
-      <w:proofErr w:type="spellStart"/>
-      <w:r>
-        <w:t>AxB</w:t>
-      </w:r>
-      <w:proofErr w:type="spellEnd"/>
-      <w:r>
-        <w:t xml:space="preserve"> early flowering alleles</w:t>
-      </w:r>
-      <w:r>
-        <w:t xml:space="preserve">, the Midwest allele was accelerating flowering. </w:t>
-      </w:r>
-      <w:r>
-        <w:t xml:space="preserve">For </w:t>
-      </w:r>
-      <w:r>
-        <w:t xml:space="preserve">16 </w:t>
-      </w:r>
-      <w:proofErr w:type="gramStart"/>
-      <w:r>
-        <w:t>site</w:t>
-      </w:r>
-      <w:proofErr w:type="gramEnd"/>
-      <w:r>
-        <w:t xml:space="preserve"> by QTL combinations for the </w:t>
-      </w:r>
-      <w:proofErr w:type="spellStart"/>
-      <w:r>
-        <w:t>CxD</w:t>
-      </w:r>
-      <w:proofErr w:type="spellEnd"/>
-      <w:r>
-        <w:t xml:space="preserve"> </w:t>
-      </w:r>
-      <w:r>
-        <w:t>late flowering alleles</w:t>
-      </w:r>
-      <w:r>
-        <w:t>, the Midwest allele was accelerating flowering, and</w:t>
-      </w:r>
-      <w:r>
-        <w:t xml:space="preserve"> for</w:t>
-      </w:r>
-      <w:r>
-        <w:t xml:space="preserve"> 2 site</w:t>
-      </w:r>
-      <w:r>
-        <w:t xml:space="preserve"> by QTL </w:t>
-      </w:r>
-      <w:r>
-        <w:t xml:space="preserve">the upland allele was delaying flowering. </w:t>
-      </w:r>
-      <w:r>
-        <w:t xml:space="preserve">These effects were also consistent with the observed order of flowering in the F0 and F1. </w:t>
-      </w:r>
-      <w:r>
-        <w:t>All eight QTL affected flowering date for at least one northern site for both the early and late flowering allele sets. Th</w:t>
-      </w:r>
-      <w:r>
-        <w:t>us,</w:t>
-      </w:r>
-      <w:r>
-        <w:t xml:space="preserve"> we hypothesized that all eight regions were important regions affecting flowering in the Midwest subpopulation. </w:t>
-      </w:r>
     </w:p>
     <w:p>
       <w:r>
         <w:rPr>
           <w:noProof/>
         </w:rPr>
-        <w:lastRenderedPageBreak/>
         <w:drawing>
-          <wp:anchor distT="0" distB="0" distL="114300" distR="114300" simplePos="0" relativeHeight="251664384" behindDoc="0" locked="0" layoutInCell="1" allowOverlap="1" wp14:anchorId="39688C1F" wp14:editId="686F1447">
+          <wp:anchor distT="0" distB="0" distL="114300" distR="114300" simplePos="0" relativeHeight="251664384" behindDoc="0" locked="0" layoutInCell="1" allowOverlap="1" wp14:anchorId="39688C1F" wp14:editId="4685B092">
             <wp:simplePos x="0" y="0"/>
             <wp:positionH relativeFrom="margin">
               <wp:align>left</wp:align>
             </wp:positionH>
             <wp:positionV relativeFrom="paragraph">
-              <wp:posOffset>606885</wp:posOffset>
+              <wp:posOffset>3401060</wp:posOffset>
             </wp:positionV>
-            <wp:extent cx="3678539" cy="2136775"/>
+            <wp:extent cx="3677920" cy="2136775"/>
             <wp:effectExtent l="0" t="0" r="0" b="0"/>
             <wp:wrapSquare wrapText="bothSides"/>
             <wp:docPr id="4" name="Picture 3">
@@ -1170,7 +1484,7 @@
                   <pic:spPr>
                     <a:xfrm>
                       <a:off x="0" y="0"/>
-                      <a:ext cx="3678539" cy="2136775"/>
+                      <a:ext cx="3677920" cy="2136775"/>
                     </a:xfrm>
                     <a:prstGeom prst="rect">
                       <a:avLst/>
@@ -1183,37 +1497,34 @@
         </w:drawing>
       </w:r>
       <w:r>
-        <w:t xml:space="preserve">Kingsville represents a marked departure from the temperate growth habits at the other nine sites. </w:t>
-      </w:r>
-      <w:r>
-        <w:t xml:space="preserve">In general, </w:t>
-      </w:r>
-      <w:commentRangeStart w:id="4"/>
+        <w:t xml:space="preserve">Kingsville represents a marked departure from the temperate growth habits at the other nine sites. In general, </w:t>
+      </w:r>
       <w:commentRangeStart w:id="5"/>
       <w:commentRangeStart w:id="6"/>
+      <w:commentRangeStart w:id="7"/>
       <w:r>
         <w:t>heritability</w:t>
       </w:r>
-      <w:commentRangeEnd w:id="4"/>
+      <w:commentRangeEnd w:id="5"/>
       <w:r>
         <w:rPr>
           <w:rStyle w:val="CommentReference"/>
         </w:rPr>
-        <w:commentReference w:id="4"/>
-      </w:r>
-      <w:commentRangeEnd w:id="5"/>
+        <w:commentReference w:id="5"/>
+      </w:r>
+      <w:commentRangeEnd w:id="6"/>
       <w:r>
         <w:rPr>
           <w:rStyle w:val="CommentReference"/>
         </w:rPr>
-        <w:commentReference w:id="5"/>
-      </w:r>
-      <w:commentRangeEnd w:id="6"/>
+        <w:commentReference w:id="6"/>
+      </w:r>
+      <w:commentRangeEnd w:id="7"/>
       <w:r>
         <w:rPr>
           <w:rStyle w:val="CommentReference"/>
         </w:rPr>
-        <w:commentReference w:id="6"/>
+        <w:commentReference w:id="7"/>
       </w:r>
       <w:r>
         <w:t xml:space="preserve"> for flowering was lowest at Kingsville in both the diversity panel and the </w:t>
@@ -1224,10 +1535,7 @@
       </w:r>
       <w:proofErr w:type="spellEnd"/>
       <w:r>
-        <w:t xml:space="preserve"> cross, indicating a larger effect of environment on phenotypic variance at this site. </w:t>
-      </w:r>
-      <w:r>
-        <w:t>At this site</w:t>
+        <w:t xml:space="preserve"> cross, indicating a larger effect of environment on phenotypic variance at this site. At this site</w:t>
       </w:r>
       <w:r>
         <w:t xml:space="preserve">, 2 </w:t>
@@ -1258,6 +1566,52 @@
       <w:pPr>
         <w:ind w:firstLine="720"/>
       </w:pPr>
+    </w:p>
+    <w:p>
+      <w:pPr>
+        <w:ind w:firstLine="720"/>
+      </w:pPr>
+    </w:p>
+    <w:p>
+      <w:pPr>
+        <w:ind w:firstLine="720"/>
+      </w:pPr>
+    </w:p>
+    <w:p>
+      <w:pPr>
+        <w:rPr>
+          <w:i/>
+          <w:iCs/>
+        </w:rPr>
+      </w:pPr>
+      <w:r>
+        <w:rPr>
+          <w:i/>
+          <w:iCs/>
+        </w:rPr>
+        <w:t xml:space="preserve">Genome wide association identifies candidates affecting flowering in </w:t>
+      </w:r>
+      <w:proofErr w:type="spellStart"/>
+      <w:r>
+        <w:rPr>
+          <w:i/>
+          <w:iCs/>
+        </w:rPr>
+        <w:t>fourway</w:t>
+      </w:r>
+      <w:proofErr w:type="spellEnd"/>
+      <w:r>
+        <w:rPr>
+          <w:i/>
+          <w:iCs/>
+        </w:rPr>
+        <w:t xml:space="preserve"> QTL intervals</w:t>
+      </w:r>
+    </w:p>
+    <w:p>
+      <w:pPr>
+        <w:ind w:firstLine="720"/>
+      </w:pPr>
       <w:r>
         <w:t xml:space="preserve">Though QTLs detected using the </w:t>
       </w:r>
@@ -1281,7 +1635,11 @@
         <w:t xml:space="preserve">for individuals from both the Midwest and Gulf subpopulation. We then analyzed the allelic effects across common garden sites for the top XK SNPs using mash. </w:t>
       </w:r>
       <w:r>
-        <w:t>Using this data, we</w:t>
+        <w:t xml:space="preserve">Using this data, </w:t>
+      </w:r>
+      <w:r>
+        <w:lastRenderedPageBreak/>
+        <w:t>we</w:t>
       </w:r>
       <w:r>
         <w:t xml:space="preserve"> focused on identifying associations in or near the important QTL regions for flowering date from the </w:t>
@@ -1305,16 +1663,16 @@
       <w:r>
         <w:t xml:space="preserve">colocalized </w:t>
       </w:r>
-      <w:commentRangeStart w:id="7"/>
+      <w:commentRangeStart w:id="8"/>
       <w:r>
         <w:t xml:space="preserve">with one or more of </w:t>
       </w:r>
-      <w:commentRangeEnd w:id="7"/>
+      <w:commentRangeEnd w:id="8"/>
       <w:r>
         <w:rPr>
           <w:rStyle w:val="CommentReference"/>
         </w:rPr>
-        <w:commentReference w:id="7"/>
+        <w:commentReference w:id="8"/>
       </w:r>
       <w:r>
         <w:t>the top 25 mash hits.</w:t>
@@ -1391,7 +1749,26 @@
         <w:t>Candidate on Chr08N</w:t>
       </w:r>
     </w:p>
-    <w:p/>
+    <w:p>
+      <w:pPr>
+        <w:pStyle w:val="ListParagraph"/>
+      </w:pPr>
+    </w:p>
+    <w:p>
+      <w:pPr>
+        <w:rPr>
+          <w:i/>
+          <w:iCs/>
+        </w:rPr>
+      </w:pPr>
+      <w:r>
+        <w:rPr>
+          <w:i/>
+          <w:iCs/>
+        </w:rPr>
+        <w:t>Possible Genomic Prediction Section</w:t>
+      </w:r>
+    </w:p>
     <w:p>
       <w:pPr>
         <w:pStyle w:val="ListParagraph"/>
@@ -1401,23 +1778,40 @@
         </w:numPr>
       </w:pPr>
       <w:r>
-        <w:t xml:space="preserve">Possible reasons why we </w:t>
+        <w:t xml:space="preserve">I </w:t>
       </w:r>
       <w:proofErr w:type="gramStart"/>
       <w:r>
-        <w:t>didn’t</w:t>
+        <w:t>don’t</w:t>
       </w:r>
       <w:proofErr w:type="gramEnd"/>
       <w:r>
-        <w:t xml:space="preserve"> find candidates in GWAS for other three QTL intervals: false negatives, type of allele shifts we are testing here vs the </w:t>
-      </w:r>
-      <w:proofErr w:type="spellStart"/>
-      <w:r>
-        <w:t>fourway</w:t>
-      </w:r>
-      <w:proofErr w:type="spellEnd"/>
-      <w:r>
-        <w:t>, other things</w:t>
+        <w:t xml:space="preserve"> know how to tie genomic prediction in here. </w:t>
+      </w:r>
+      <w:proofErr w:type="gramStart"/>
+      <w:r>
+        <w:t>Ideally</w:t>
+      </w:r>
+      <w:proofErr w:type="gramEnd"/>
+      <w:r>
+        <w:t xml:space="preserve"> we’d perhaps have information on which parts of the genome being Midwestern vs Gulf would make you sensitive to photoperiod cues, and which parts affect how much cumulative GDD you need, if you’re not sensitive to photoperiod cues. That would be a nice way to bring this full circle.</w:t>
+      </w:r>
+    </w:p>
+    <w:p/>
+    <w:p/>
+    <w:p>
+      <w:pPr>
+        <w:rPr>
+          <w:b/>
+          <w:bCs/>
+        </w:rPr>
+      </w:pPr>
+      <w:r>
+        <w:rPr>
+          <w:b/>
+          <w:bCs/>
+        </w:rPr>
+        <w:t>Discussion</w:t>
       </w:r>
     </w:p>
     <w:p>
@@ -1429,15 +1823,15 @@
         </w:numPr>
       </w:pPr>
       <w:r>
-        <w:t xml:space="preserve">And what are other types of region we can detect with GWAS that we </w:t>
+        <w:t xml:space="preserve">Possible reasons why we </w:t>
       </w:r>
       <w:proofErr w:type="gramStart"/>
       <w:r>
-        <w:t>couldn’t</w:t>
+        <w:t>didn’t</w:t>
       </w:r>
       <w:proofErr w:type="gramEnd"/>
       <w:r>
-        <w:t xml:space="preserve"> detect in our </w:t>
+        <w:t xml:space="preserve"> find candidates in GWAS for other three QTL intervals: false negatives, type of allele shifts we are testing here vs the </w:t>
       </w:r>
       <w:proofErr w:type="spellStart"/>
       <w:r>
@@ -1445,15 +1839,7 @@
       </w:r>
       <w:proofErr w:type="spellEnd"/>
       <w:r>
-        <w:t xml:space="preserve">? Particularly differences between Gulf alleles… maybe offer up Gulf specific GWAS/mash here. Or GWAS on any individual that is tetraploid and looks like </w:t>
-      </w:r>
-      <w:proofErr w:type="gramStart"/>
-      <w:r>
-        <w:t>it’s</w:t>
-      </w:r>
-      <w:proofErr w:type="gramEnd"/>
-      <w:r>
-        <w:t xml:space="preserve"> photoperiod sensitive – including some admixed and Atlantic individuals. As an idea.</w:t>
+        <w:t>, other things</w:t>
       </w:r>
     </w:p>
     <w:p>
@@ -1465,18 +1851,33 @@
         </w:numPr>
       </w:pPr>
       <w:r>
-        <w:t xml:space="preserve">Want to bring back discussion of environmental cues… may be able to lead </w:t>
+        <w:t xml:space="preserve">And what are other types of region we can detect with GWAS that we </w:t>
       </w:r>
       <w:proofErr w:type="gramStart"/>
       <w:r>
-        <w:t>in to</w:t>
+        <w:t>couldn’t</w:t>
       </w:r>
       <w:proofErr w:type="gramEnd"/>
       <w:r>
-        <w:t xml:space="preserve"> this by talking about which subpopulations are segregating for these things.</w:t>
-      </w:r>
-    </w:p>
-    <w:p/>
+        <w:t xml:space="preserve"> detect in our </w:t>
+      </w:r>
+      <w:proofErr w:type="spellStart"/>
+      <w:r>
+        <w:t>fourway</w:t>
+      </w:r>
+      <w:proofErr w:type="spellEnd"/>
+      <w:r>
+        <w:t xml:space="preserve">? Particularly differences between Gulf alleles… maybe offer up Gulf specific GWAS/mash here. Or GWAS on any individual that is tetraploid and looks like </w:t>
+      </w:r>
+      <w:proofErr w:type="gramStart"/>
+      <w:r>
+        <w:t>it’s</w:t>
+      </w:r>
+      <w:proofErr w:type="gramEnd"/>
+      <w:r>
+        <w:t xml:space="preserve"> photoperiod sensitive – including some admixed and Atlantic individuals. As an idea.</w:t>
+      </w:r>
+    </w:p>
     <w:p>
       <w:pPr>
         <w:pStyle w:val="ListParagraph"/>
@@ -1486,36 +1887,30 @@
         </w:numPr>
       </w:pPr>
       <w:r>
-        <w:t xml:space="preserve">I </w:t>
+        <w:t xml:space="preserve">Want to bring back discussion of environmental cues… may be able to lead </w:t>
       </w:r>
       <w:proofErr w:type="gramStart"/>
       <w:r>
-        <w:t>don’t</w:t>
+        <w:t>in to</w:t>
       </w:r>
       <w:proofErr w:type="gramEnd"/>
       <w:r>
-        <w:t xml:space="preserve"> know how to tie genomic prediction in here.</w:t>
-      </w:r>
-      <w:r>
-        <w:t xml:space="preserve"> </w:t>
-      </w:r>
-      <w:proofErr w:type="gramStart"/>
-      <w:r>
-        <w:t>Ideally</w:t>
-      </w:r>
-      <w:proofErr w:type="gramEnd"/>
-      <w:r>
-        <w:t xml:space="preserve"> we’d perhaps have information on which parts of the genome being Midwestern vs Gulf would make you sensitive to photoperiod cues, and which parts affect how much cumulative GDD you need, if you’re not sensitive to photoperiod cues. That would be a nice way to bring this full circle.</w:t>
-      </w:r>
-    </w:p>
-    <w:p>
-      <w:pPr>
-        <w:pStyle w:val="ListParagraph"/>
-        <w:numPr>
-          <w:ilvl w:val="0"/>
-          <w:numId w:val="2"/>
-        </w:numPr>
-      </w:pPr>
+        <w:t xml:space="preserve"> this by talking about which subpopulations are segregating for these things.</w:t>
+      </w:r>
+    </w:p>
+    <w:p/>
+    <w:p>
+      <w:r>
+        <w:br w:type="column"/>
+      </w:r>
+      <w:r>
+        <w:rPr>
+          <w:b/>
+          <w:bCs/>
+        </w:rPr>
+        <w:lastRenderedPageBreak/>
+        <w:t>References</w:t>
+      </w:r>
     </w:p>
     <w:p>
       <w:pPr>
@@ -1535,13 +1930,6 @@
       </w:r>
     </w:p>
     <w:p>
-      <w:pPr>
-        <w:pStyle w:val="ListParagraph"/>
-        <w:numPr>
-          <w:ilvl w:val="0"/>
-          <w:numId w:val="2"/>
-        </w:numPr>
-      </w:pPr>
       <w:r>
         <w:fldChar w:fldCharType="end"/>
       </w:r>
@@ -1558,7 +1946,7 @@
 
 <file path=word/comments.xml><?xml version="1.0" encoding="utf-8"?>
 <w:comments xmlns:wpc="http://schemas.microsoft.com/office/word/2010/wordprocessingCanvas" xmlns:cx="http://schemas.microsoft.com/office/drawing/2014/chartex" xmlns:cx1="http://schemas.microsoft.com/office/drawing/2015/9/8/chartex" xmlns:cx2="http://schemas.microsoft.com/office/drawing/2015/10/21/chartex" xmlns:cx3="http://schemas.microsoft.com/office/drawing/2016/5/9/chartex" xmlns:cx4="http://schemas.microsoft.com/office/drawing/2016/5/10/chartex" xmlns:cx5="http://schemas.microsoft.com/office/drawing/2016/5/11/chartex" xmlns:cx6="http://schemas.microsoft.com/office/drawing/2016/5/12/chartex" xmlns:cx7="http://schemas.microsoft.com/office/drawing/2016/5/13/chartex" xmlns:cx8="http://schemas.microsoft.com/office/drawing/2016/5/14/chartex" xmlns:mc="http://schemas.openxmlformats.org/markup-compatibility/2006" xmlns:aink="http://schemas.microsoft.com/office/drawing/2016/ink" xmlns:am3d="http://schemas.microsoft.com/office/drawing/2017/model3d" xmlns:o="urn:schemas-microsoft-com:office:office" xmlns:r="http://schemas.openxmlformats.org/officeDocument/2006/relationships" xmlns:m="http://schemas.openxmlformats.org/officeDocument/2006/math" xmlns:v="urn:schemas-microsoft-com:vml" xmlns:wp14="http://schemas.microsoft.com/office/word/2010/wordprocessingDrawing" xmlns:wp="http://schemas.openxmlformats.org/drawingml/2006/wordprocessingDrawing" xmlns:w10="urn:schemas-microsoft-com:office:word" xmlns:w="http://schemas.openxmlformats.org/wordprocessingml/2006/main" xmlns:w14="http://schemas.microsoft.com/office/word/2010/wordml" xmlns:w15="http://schemas.microsoft.com/office/word/2012/wordml" xmlns:w16cex="http://schemas.microsoft.com/office/word/2018/wordml/cex" xmlns:w16cid="http://schemas.microsoft.com/office/word/2016/wordml/cid" xmlns:w16="http://schemas.microsoft.com/office/word/2018/wordml" xmlns:w16se="http://schemas.microsoft.com/office/word/2015/wordml/symex" xmlns:wpg="http://schemas.microsoft.com/office/word/2010/wordprocessingGroup" xmlns:wpi="http://schemas.microsoft.com/office/word/2010/wordprocessingInk" xmlns:wne="http://schemas.microsoft.com/office/word/2006/wordml" xmlns:wps="http://schemas.microsoft.com/office/word/2010/wordprocessingShape" mc:Ignorable="w14 w15 w16se w16cid w16 w16cex wp14">
-  <w:comment w:id="1" w:author="Alice MacQueen" w:date="2020-05-21T12:03:00Z" w:initials="AHM">
+  <w:comment w:id="1" w:author="Alice MacQueen" w:date="2020-05-28T12:36:00Z" w:initials="AHM">
     <w:p>
       <w:pPr>
         <w:pStyle w:val="CommentText"/>
@@ -1570,6 +1958,40 @@
         <w:annotationRef/>
       </w:r>
       <w:r>
+        <w:t xml:space="preserve">This should mirror the knowledge of mechanisms for flowering from the intro – probably photoperiod first. </w:t>
+      </w:r>
+      <w:r>
+        <w:t xml:space="preserve">Then some plot that shows how tons of individuals flower before daylengths start shortening at several sites. </w:t>
+      </w:r>
+      <w:r>
+        <w:t xml:space="preserve">Then </w:t>
+      </w:r>
+      <w:r>
+        <w:t xml:space="preserve">use </w:t>
+      </w:r>
+      <w:r>
+        <w:t>GDD</w:t>
+      </w:r>
+      <w:r>
+        <w:t xml:space="preserve"> instead</w:t>
+      </w:r>
+      <w:r>
+        <w:t>?</w:t>
+      </w:r>
+    </w:p>
+  </w:comment>
+  <w:comment w:id="2" w:author="Alice MacQueen" w:date="2020-05-21T12:03:00Z" w:initials="AHM">
+    <w:p>
+      <w:pPr>
+        <w:pStyle w:val="CommentText"/>
+      </w:pPr>
+      <w:r>
+        <w:rPr>
+          <w:rStyle w:val="CommentReference"/>
+        </w:rPr>
+        <w:annotationRef/>
+      </w:r>
+      <w:r>
         <w:t xml:space="preserve">Maybe color individual plant id’s by latitude of </w:t>
       </w:r>
       <w:proofErr w:type="gramStart"/>
@@ -1595,7 +2017,7 @@
       </w:r>
     </w:p>
   </w:comment>
-  <w:comment w:id="2" w:author="Alice MacQueen" w:date="2020-05-27T09:39:00Z" w:initials="AHM">
+  <w:comment w:id="3" w:author="Alice MacQueen" w:date="2020-05-27T09:39:00Z" w:initials="AHM">
     <w:p>
       <w:pPr>
         <w:pStyle w:val="CommentText"/>
@@ -1624,7 +2046,7 @@
       </w:r>
     </w:p>
   </w:comment>
-  <w:comment w:id="3" w:author="Alice MacQueen" w:date="2020-05-21T13:37:00Z" w:initials="AHM">
+  <w:comment w:id="4" w:author="Alice MacQueen" w:date="2020-05-21T13:37:00Z" w:initials="AHM">
     <w:p>
       <w:pPr>
         <w:pStyle w:val="CommentText"/>
@@ -1704,7 +2126,7 @@
       </w:r>
     </w:p>
   </w:comment>
-  <w:comment w:id="4" w:author="Alice MacQueen" w:date="2020-05-21T12:13:00Z" w:initials="AHM">
+  <w:comment w:id="5" w:author="Alice MacQueen" w:date="2020-05-21T12:13:00Z" w:initials="AHM">
     <w:p>
       <w:pPr>
         <w:pStyle w:val="ListParagraph"/>
@@ -1745,7 +2167,7 @@
       </w:pPr>
     </w:p>
   </w:comment>
-  <w:comment w:id="5" w:author="Alice MacQueen" w:date="2020-05-21T12:21:00Z" w:initials="AHM">
+  <w:comment w:id="6" w:author="Alice MacQueen" w:date="2020-05-21T12:21:00Z" w:initials="AHM">
     <w:p>
       <w:pPr>
         <w:pStyle w:val="CommentText"/>
@@ -1846,7 +2268,7 @@
       </w:r>
     </w:p>
   </w:comment>
-  <w:comment w:id="6" w:author="Alice MacQueen" w:date="2020-05-21T12:21:00Z" w:initials="AHM">
+  <w:comment w:id="7" w:author="Alice MacQueen" w:date="2020-05-21T12:21:00Z" w:initials="AHM">
     <w:p>
       <w:pPr>
         <w:pStyle w:val="CommentText"/>
@@ -1878,7 +2300,7 @@
       </w:r>
     </w:p>
   </w:comment>
-  <w:comment w:id="7" w:author="Alice MacQueen" w:date="2020-05-21T13:25:00Z" w:initials="AHM">
+  <w:comment w:id="8" w:author="Alice MacQueen" w:date="2020-05-21T13:25:00Z" w:initials="AHM">
     <w:p>
       <w:pPr>
         <w:pStyle w:val="CommentText"/>
@@ -1904,6 +2326,7 @@
 
 <file path=word/commentsExtended.xml><?xml version="1.0" encoding="utf-8"?>
 <w15:commentsEx xmlns:wpc="http://schemas.microsoft.com/office/word/2010/wordprocessingCanvas" xmlns:cx="http://schemas.microsoft.com/office/drawing/2014/chartex" xmlns:cx1="http://schemas.microsoft.com/office/drawing/2015/9/8/chartex" xmlns:cx2="http://schemas.microsoft.com/office/drawing/2015/10/21/chartex" xmlns:cx3="http://schemas.microsoft.com/office/drawing/2016/5/9/chartex" xmlns:cx4="http://schemas.microsoft.com/office/drawing/2016/5/10/chartex" xmlns:cx5="http://schemas.microsoft.com/office/drawing/2016/5/11/chartex" xmlns:cx6="http://schemas.microsoft.com/office/drawing/2016/5/12/chartex" xmlns:cx7="http://schemas.microsoft.com/office/drawing/2016/5/13/chartex" xmlns:cx8="http://schemas.microsoft.com/office/drawing/2016/5/14/chartex" xmlns:mc="http://schemas.openxmlformats.org/markup-compatibility/2006" xmlns:aink="http://schemas.microsoft.com/office/drawing/2016/ink" xmlns:am3d="http://schemas.microsoft.com/office/drawing/2017/model3d" xmlns:o="urn:schemas-microsoft-com:office:office" xmlns:r="http://schemas.openxmlformats.org/officeDocument/2006/relationships" xmlns:m="http://schemas.openxmlformats.org/officeDocument/2006/math" xmlns:v="urn:schemas-microsoft-com:vml" xmlns:wp14="http://schemas.microsoft.com/office/word/2010/wordprocessingDrawing" xmlns:wp="http://schemas.openxmlformats.org/drawingml/2006/wordprocessingDrawing" xmlns:w10="urn:schemas-microsoft-com:office:word" xmlns:w="http://schemas.openxmlformats.org/wordprocessingml/2006/main" xmlns:w14="http://schemas.microsoft.com/office/word/2010/wordml" xmlns:w15="http://schemas.microsoft.com/office/word/2012/wordml" xmlns:w16cex="http://schemas.microsoft.com/office/word/2018/wordml/cex" xmlns:w16cid="http://schemas.microsoft.com/office/word/2016/wordml/cid" xmlns:w16="http://schemas.microsoft.com/office/word/2018/wordml" xmlns:w16se="http://schemas.microsoft.com/office/word/2015/wordml/symex" xmlns:wpg="http://schemas.microsoft.com/office/word/2010/wordprocessingGroup" xmlns:wpi="http://schemas.microsoft.com/office/word/2010/wordprocessingInk" xmlns:wne="http://schemas.microsoft.com/office/word/2006/wordml" xmlns:wps="http://schemas.microsoft.com/office/word/2010/wordprocessingShape" mc:Ignorable="w14 w15 w16se w16cid w16 w16cex wp14">
+  <w15:commentEx w15:paraId="2843803C" w15:done="0"/>
   <w15:commentEx w15:paraId="04BE553A" w15:done="0"/>
   <w15:commentEx w15:paraId="6E1DCFDE" w15:done="0"/>
   <w15:commentEx w15:paraId="224B8969" w15:done="0"/>
@@ -1916,6 +2339,7 @@
 
 <file path=word/commentsExtensible.xml><?xml version="1.0" encoding="utf-8"?>
 <w16cex:commentsExtensible xmlns:wpc="http://schemas.microsoft.com/office/word/2010/wordprocessingCanvas" xmlns:cx="http://schemas.microsoft.com/office/drawing/2014/chartex" xmlns:cx1="http://schemas.microsoft.com/office/drawing/2015/9/8/chartex" xmlns:cx2="http://schemas.microsoft.com/office/drawing/2015/10/21/chartex" xmlns:cx3="http://schemas.microsoft.com/office/drawing/2016/5/9/chartex" xmlns:cx4="http://schemas.microsoft.com/office/drawing/2016/5/10/chartex" xmlns:cx5="http://schemas.microsoft.com/office/drawing/2016/5/11/chartex" xmlns:cx6="http://schemas.microsoft.com/office/drawing/2016/5/12/chartex" xmlns:cx7="http://schemas.microsoft.com/office/drawing/2016/5/13/chartex" xmlns:cx8="http://schemas.microsoft.com/office/drawing/2016/5/14/chartex" xmlns:mc="http://schemas.openxmlformats.org/markup-compatibility/2006" xmlns:aink="http://schemas.microsoft.com/office/drawing/2016/ink" xmlns:am3d="http://schemas.microsoft.com/office/drawing/2017/model3d" xmlns:o="urn:schemas-microsoft-com:office:office" xmlns:r="http://schemas.openxmlformats.org/officeDocument/2006/relationships" xmlns:m="http://schemas.openxmlformats.org/officeDocument/2006/math" xmlns:v="urn:schemas-microsoft-com:vml" xmlns:wp14="http://schemas.microsoft.com/office/word/2010/wordprocessingDrawing" xmlns:wp="http://schemas.openxmlformats.org/drawingml/2006/wordprocessingDrawing" xmlns:w10="urn:schemas-microsoft-com:office:word" xmlns:w="http://schemas.openxmlformats.org/wordprocessingml/2006/main" xmlns:w14="http://schemas.microsoft.com/office/word/2010/wordml" xmlns:w15="http://schemas.microsoft.com/office/word/2012/wordml" xmlns:w16cex="http://schemas.microsoft.com/office/word/2018/wordml/cex" xmlns:w16cid="http://schemas.microsoft.com/office/word/2016/wordml/cid" xmlns:w16="http://schemas.microsoft.com/office/word/2018/wordml" xmlns:w16se="http://schemas.microsoft.com/office/word/2015/wordml/symex" xmlns:wpg="http://schemas.microsoft.com/office/word/2010/wordprocessingGroup" xmlns:wpi="http://schemas.microsoft.com/office/word/2010/wordprocessingInk" xmlns:wne="http://schemas.microsoft.com/office/word/2006/wordml" xmlns:wps="http://schemas.microsoft.com/office/word/2010/wordprocessingShape" mc:Ignorable="w14 w15 w16se w16cid w16 w16cex wp14">
+  <w16cex:commentExtensible w16cex:durableId="227A2EE2" w16cex:dateUtc="2020-05-28T17:36:00Z"/>
   <w16cex:commentExtensible w16cex:durableId="2270EC87" w16cex:dateUtc="2020-05-21T17:03:00Z"/>
   <w16cex:commentExtensible w16cex:durableId="2278B3E3" w16cex:dateUtc="2020-05-27T14:39:00Z"/>
   <w16cex:commentExtensible w16cex:durableId="227102A0" w16cex:dateUtc="2020-05-21T18:37:00Z"/>
@@ -1928,6 +2352,7 @@
 
 <file path=word/commentsIds.xml><?xml version="1.0" encoding="utf-8"?>
 <w16cid:commentsIds xmlns:wpc="http://schemas.microsoft.com/office/word/2010/wordprocessingCanvas" xmlns:cx="http://schemas.microsoft.com/office/drawing/2014/chartex" xmlns:cx1="http://schemas.microsoft.com/office/drawing/2015/9/8/chartex" xmlns:cx2="http://schemas.microsoft.com/office/drawing/2015/10/21/chartex" xmlns:cx3="http://schemas.microsoft.com/office/drawing/2016/5/9/chartex" xmlns:cx4="http://schemas.microsoft.com/office/drawing/2016/5/10/chartex" xmlns:cx5="http://schemas.microsoft.com/office/drawing/2016/5/11/chartex" xmlns:cx6="http://schemas.microsoft.com/office/drawing/2016/5/12/chartex" xmlns:cx7="http://schemas.microsoft.com/office/drawing/2016/5/13/chartex" xmlns:cx8="http://schemas.microsoft.com/office/drawing/2016/5/14/chartex" xmlns:mc="http://schemas.openxmlformats.org/markup-compatibility/2006" xmlns:aink="http://schemas.microsoft.com/office/drawing/2016/ink" xmlns:am3d="http://schemas.microsoft.com/office/drawing/2017/model3d" xmlns:o="urn:schemas-microsoft-com:office:office" xmlns:r="http://schemas.openxmlformats.org/officeDocument/2006/relationships" xmlns:m="http://schemas.openxmlformats.org/officeDocument/2006/math" xmlns:v="urn:schemas-microsoft-com:vml" xmlns:wp14="http://schemas.microsoft.com/office/word/2010/wordprocessingDrawing" xmlns:wp="http://schemas.openxmlformats.org/drawingml/2006/wordprocessingDrawing" xmlns:w10="urn:schemas-microsoft-com:office:word" xmlns:w="http://schemas.openxmlformats.org/wordprocessingml/2006/main" xmlns:w14="http://schemas.microsoft.com/office/word/2010/wordml" xmlns:w15="http://schemas.microsoft.com/office/word/2012/wordml" xmlns:w16cex="http://schemas.microsoft.com/office/word/2018/wordml/cex" xmlns:w16cid="http://schemas.microsoft.com/office/word/2016/wordml/cid" xmlns:w16="http://schemas.microsoft.com/office/word/2018/wordml" xmlns:w16se="http://schemas.microsoft.com/office/word/2015/wordml/symex" xmlns:wpg="http://schemas.microsoft.com/office/word/2010/wordprocessingGroup" xmlns:wpi="http://schemas.microsoft.com/office/word/2010/wordprocessingInk" xmlns:wne="http://schemas.microsoft.com/office/word/2006/wordml" xmlns:wps="http://schemas.microsoft.com/office/word/2010/wordprocessingShape" mc:Ignorable="w14 w15 w16se w16cid w16 w16cex wp14">
+  <w16cid:commentId w16cid:paraId="2843803C" w16cid:durableId="227A2EE2"/>
   <w16cid:commentId w16cid:paraId="04BE553A" w16cid:durableId="2270EC87"/>
   <w16cid:commentId w16cid:paraId="6E1DCFDE" w16cid:durableId="2278B3E3"/>
   <w16cid:commentId w16cid:paraId="224B8969" w16cid:durableId="227102A0"/>
@@ -2611,6 +3036,7 @@
   <w:style w:type="character" w:default="1" w:styleId="DefaultParagraphFont">
     <w:name w:val="Default Paragraph Font"/>
     <w:uiPriority w:val="1"/>
+    <w:semiHidden/>
     <w:unhideWhenUsed/>
   </w:style>
   <w:style w:type="table" w:default="1" w:styleId="TableNormal">

</xml_diff>

<commit_message>
New back to back plots of flowering in shortening vs lengthening days
</commit_message>
<xml_diff>
--- a/manuscript/Abstract and Intro.docx
+++ b/manuscript/Abstract and Intro.docx
@@ -120,66 +120,154 @@
           <w:i/>
           <w:iCs/>
         </w:rPr>
-        <w:t># Walkthrough of what is known about mechanisms controlling greenup and flowering in switchgrass</w:t>
-      </w:r>
-    </w:p>
-    <w:p>
-      <w:pPr>
-        <w:ind w:firstLine="720"/>
-      </w:pPr>
-      <w:r>
-        <w:t>Over the course of one season, switchgrass behaves as a determinate plant. It typically produces a single flush of tillers, which all become reproductive after a period of vegetative (leaf) development, and – critically – cease biomass accumulation upon completion of floral development (Van Esbroeck et al 2003). (Parrish and Fike 2005).</w:t>
-      </w:r>
-    </w:p>
-    <w:p>
-      <w:r>
-        <w:tab/>
-        <w:t xml:space="preserve">Spring growth is initiated by “adequate temperature” according to McMillan and Weiler (1959), with adequacy thought to be dependent on the cultivar </w:t>
-      </w:r>
-      <w:r>
-        <w:fldChar w:fldCharType="begin"/>
-      </w:r>
-      <w:r>
-        <w:instrText xml:space="preserve"> ADDIN EN.CITE &lt;EndNote&gt;&lt;Cite&gt;&lt;Author&gt;Parrish&lt;/Author&gt;&lt;Year&gt;2005&lt;/Year&gt;&lt;RecNum&gt;1004&lt;/RecNum&gt;&lt;DisplayText&gt;(Parrish and Fike 2005)&lt;/DisplayText&gt;&lt;record&gt;&lt;rec-number&gt;1004&lt;/rec-number&gt;&lt;foreign-keys&gt;&lt;key app="EN" db-id="va0pxx22gt2sf2e25zsxw907aze2p2efv090" timestamp="1590589208"&gt;1004&lt;/key&gt;&lt;/foreign-keys&gt;&lt;ref-type name="Journal Article"&gt;17&lt;/ref-type&gt;&lt;contributors&gt;&lt;authors&gt;&lt;author&gt;Parrish, David J.&lt;/author&gt;&lt;author&gt;Fike, John H.&lt;/author&gt;&lt;/authors&gt;&lt;/contributors&gt;&lt;titles&gt;&lt;title&gt;The Biology and Agronomy of Switchgrass for Biofuels&lt;/title&gt;&lt;secondary-title&gt;Critical Reviews in Plant Sciences&lt;/secondary-title&gt;&lt;/titles&gt;&lt;periodical&gt;&lt;full-title&gt;Critical Reviews in Plant Sciences&lt;/full-title&gt;&lt;/periodical&gt;&lt;pages&gt;423-459&lt;/pages&gt;&lt;volume&gt;24&lt;/volume&gt;&lt;number&gt;5-6&lt;/number&gt;&lt;dates&gt;&lt;year&gt;2005&lt;/year&gt;&lt;pub-dates&gt;&lt;date&gt;2005/09/01&lt;/date&gt;&lt;/pub-dates&gt;&lt;/dates&gt;&lt;publisher&gt;Taylor &amp;amp; Francis&lt;/publisher&gt;&lt;isbn&gt;0735-2689&lt;/isbn&gt;&lt;urls&gt;&lt;related-urls&gt;&lt;url&gt;https://doi.org/10.1080/07352680500316433&lt;/url&gt;&lt;/related-urls&gt;&lt;/urls&gt;&lt;electronic-resource-num&gt;10.1080/07352680500316433&lt;/electronic-resource-num&gt;&lt;/record&gt;&lt;/Cite&gt;&lt;/EndNote&gt;</w:instrText>
-      </w:r>
-      <w:r>
-        <w:fldChar w:fldCharType="separate"/>
-      </w:r>
-      <w:r>
-        <w:rPr>
-          <w:noProof/>
-        </w:rPr>
-        <w:t>(Parrish and Fike 2005)</w:t>
-      </w:r>
-      <w:r>
-        <w:fldChar w:fldCharType="end"/>
-      </w:r>
-      <w:r>
-        <w:t xml:space="preserve">. </w:t>
-      </w:r>
-      <w:r>
-        <w:t>D</w:t>
-      </w:r>
-      <w:r>
-        <w:t>uring vegetative growth, switchgrass phenology is closely correlated with growing degree days (GDD), the cumulative mean daily temperature less a base temperature</w:t>
-      </w:r>
-      <w:bookmarkStart w:id="0" w:name="_Hlk41465404"/>
-      <w:r>
-        <w:t xml:space="preserve"> (Madakadze et al 1998c; Sanderson and Wolf, 1995a, 1995b).</w:t>
-      </w:r>
-      <w:bookmarkEnd w:id="0"/>
-      <w:r>
-        <w:t xml:space="preserve"> A base temperature of 12 C for vegetative and reproductive development is commonly used for growth models (Kiniry et al 2005, Kinery et al 2008a, Berhman et al 2013). However, base temperatures vary by cultivar (Madakadze et al 2003) and there may be a photoperiod or vernalization mechanism rather than a temperature threshold </w:t>
-      </w:r>
+        <w:t xml:space="preserve"># Walkthrough of what is known about mechanisms controlling </w:t>
+      </w:r>
+      <w:proofErr w:type="spellStart"/>
       <w:r>
         <w:rPr>
           <w:i/>
           <w:iCs/>
         </w:rPr>
+        <w:t>greenup</w:t>
+      </w:r>
+      <w:proofErr w:type="spellEnd"/>
+      <w:r>
+        <w:rPr>
+          <w:i/>
+          <w:iCs/>
+        </w:rPr>
+        <w:t xml:space="preserve"> and flowering in switchgrass</w:t>
+      </w:r>
+    </w:p>
+    <w:p>
+      <w:pPr>
+        <w:ind w:firstLine="720"/>
+      </w:pPr>
+      <w:r>
+        <w:t xml:space="preserve">Over the course of one season, switchgrass behaves as a determinate plant. It typically produces a single flush of tillers, which all become reproductive after a period of vegetative (leaf) development, and – critically – cease biomass accumulation upon completion of floral development (Van </w:t>
+      </w:r>
+      <w:proofErr w:type="spellStart"/>
+      <w:r>
+        <w:t>Esbroeck</w:t>
+      </w:r>
+      <w:proofErr w:type="spellEnd"/>
+      <w:r>
+        <w:t xml:space="preserve"> et al 2003). (Parrish and </w:t>
+      </w:r>
+      <w:proofErr w:type="spellStart"/>
+      <w:r>
+        <w:t>Fike</w:t>
+      </w:r>
+      <w:proofErr w:type="spellEnd"/>
+      <w:r>
+        <w:t xml:space="preserve"> 2005).</w:t>
+      </w:r>
+    </w:p>
+    <w:p>
+      <w:r>
+        <w:tab/>
+        <w:t xml:space="preserve">Spring growth is initiated by “adequate temperature” according to McMillan and </w:t>
+      </w:r>
+      <w:proofErr w:type="spellStart"/>
+      <w:r>
+        <w:t>Weiler</w:t>
+      </w:r>
+      <w:proofErr w:type="spellEnd"/>
+      <w:r>
+        <w:t xml:space="preserve"> (1959), with adequacy thought to be dependent on the cultivar </w:t>
+      </w:r>
+      <w:r>
+        <w:fldChar w:fldCharType="begin"/>
+      </w:r>
+      <w:r>
+        <w:instrText xml:space="preserve"> ADDIN EN.CITE &lt;EndNote&gt;&lt;Cite&gt;&lt;Author&gt;Parrish&lt;/Author&gt;&lt;Year&gt;2005&lt;/Year&gt;&lt;RecNum&gt;1004&lt;/RecNum&gt;&lt;DisplayText&gt;(Parrish and Fike 2005)&lt;/DisplayText&gt;&lt;record&gt;&lt;rec-number&gt;1004&lt;/rec-number&gt;&lt;foreign-keys&gt;&lt;key app="EN" db-id="va0pxx22gt2sf2e25zsxw907aze2p2efv090" timestamp="1590589208"&gt;1004&lt;/key&gt;&lt;/foreign-keys&gt;&lt;ref-type name="Journal Article"&gt;17&lt;/ref-type&gt;&lt;contributors&gt;&lt;authors&gt;&lt;author&gt;Parrish, David J.&lt;/author&gt;&lt;author&gt;Fike, John H.&lt;/author&gt;&lt;/authors&gt;&lt;/contributors&gt;&lt;titles&gt;&lt;title&gt;The Biology and Agronomy of Switchgrass for Biofuels&lt;/title&gt;&lt;secondary-title&gt;Critical Reviews in Plant Sciences&lt;/secondary-title&gt;&lt;/titles&gt;&lt;periodical&gt;&lt;full-title&gt;Critical Reviews in Plant Sciences&lt;/full-title&gt;&lt;/periodical&gt;&lt;pages&gt;423-459&lt;/pages&gt;&lt;volume&gt;24&lt;/volume&gt;&lt;number&gt;5-6&lt;/number&gt;&lt;dates&gt;&lt;year&gt;2005&lt;/year&gt;&lt;pub-dates&gt;&lt;date&gt;2005/09/01&lt;/date&gt;&lt;/pub-dates&gt;&lt;/dates&gt;&lt;publisher&gt;Taylor &amp;amp; Francis&lt;/publisher&gt;&lt;isbn&gt;0735-2689&lt;/isbn&gt;&lt;urls&gt;&lt;related-urls&gt;&lt;url&gt;https://doi.org/10.1080/07352680500316433&lt;/url&gt;&lt;/related-urls&gt;&lt;/urls&gt;&lt;electronic-resource-num&gt;10.1080/07352680500316433&lt;/electronic-resource-num&gt;&lt;/record&gt;&lt;/Cite&gt;&lt;/EndNote&gt;</w:instrText>
+      </w:r>
+      <w:r>
+        <w:fldChar w:fldCharType="separate"/>
+      </w:r>
+      <w:r>
+        <w:rPr>
+          <w:noProof/>
+        </w:rPr>
+        <w:t>(Parrish and Fike 2005)</w:t>
+      </w:r>
+      <w:r>
+        <w:fldChar w:fldCharType="end"/>
+      </w:r>
+      <w:r>
+        <w:t xml:space="preserve">. </w:t>
+      </w:r>
+      <w:r>
+        <w:t>D</w:t>
+      </w:r>
+      <w:r>
+        <w:t>uring vegetative growth, switchgrass phenology is closely correlated with growing degree days (GDD), the cumulative mean daily temperature less a base temperature</w:t>
+      </w:r>
+      <w:bookmarkStart w:id="0" w:name="_Hlk41465404"/>
+      <w:r>
+        <w:t xml:space="preserve"> (</w:t>
+      </w:r>
+      <w:proofErr w:type="spellStart"/>
+      <w:r>
+        <w:t>Madakadze</w:t>
+      </w:r>
+      <w:proofErr w:type="spellEnd"/>
+      <w:r>
+        <w:t xml:space="preserve"> et al 1998c; Sanderson and Wolf, 1995a, 1995b).</w:t>
+      </w:r>
+      <w:bookmarkEnd w:id="0"/>
+      <w:r>
+        <w:t xml:space="preserve"> A base temperature of 12 C for vegetative and reproductive development is commonly used for growth models (</w:t>
+      </w:r>
+      <w:proofErr w:type="spellStart"/>
+      <w:r>
+        <w:t>Kiniry</w:t>
+      </w:r>
+      <w:proofErr w:type="spellEnd"/>
+      <w:r>
+        <w:t xml:space="preserve"> et al 2005, </w:t>
+      </w:r>
+      <w:proofErr w:type="spellStart"/>
+      <w:r>
+        <w:t>Kinery</w:t>
+      </w:r>
+      <w:proofErr w:type="spellEnd"/>
+      <w:r>
+        <w:t xml:space="preserve"> et al 2008a, </w:t>
+      </w:r>
+      <w:proofErr w:type="spellStart"/>
+      <w:r>
+        <w:t>Berhman</w:t>
+      </w:r>
+      <w:proofErr w:type="spellEnd"/>
+      <w:r>
+        <w:t xml:space="preserve"> et al 2013). However, base temperatures vary by cultivar (</w:t>
+      </w:r>
+      <w:proofErr w:type="spellStart"/>
+      <w:r>
+        <w:t>Madakadze</w:t>
+      </w:r>
+      <w:proofErr w:type="spellEnd"/>
+      <w:r>
+        <w:t xml:space="preserve"> et al 2003) and there may be a photoperiod or vernalization mechanism rather than a temperature threshold </w:t>
+      </w:r>
+      <w:r>
+        <w:rPr>
+          <w:i/>
+          <w:iCs/>
+        </w:rPr>
         <w:t>per se</w:t>
       </w:r>
       <w:r>
-        <w:t xml:space="preserve"> that triggers spring growth (Parish and Fike 2005).</w:t>
+        <w:t xml:space="preserve"> that triggers spring growth (Parish and </w:t>
+      </w:r>
+      <w:proofErr w:type="spellStart"/>
+      <w:r>
+        <w:t>Fike</w:t>
+      </w:r>
+      <w:proofErr w:type="spellEnd"/>
+      <w:r>
+        <w:t xml:space="preserve"> 2005).</w:t>
       </w:r>
     </w:p>
     <w:p>
@@ -194,13 +282,37 @@
         <w:t>switchgrass</w:t>
       </w:r>
       <w:r>
-        <w:t xml:space="preserve"> photoperiodicity may be genotype dependent – both upland and lowland cultivars flowered under both 12 and 16 hour photoperiods, but flowering was delayed in the upland cultivar (Van Esbroeck et al 2003). Photoperiodicity </w:t>
+        <w:t xml:space="preserve"> photoperiodicity may be genotype dependent – both upland and lowland cultivars flowered under both </w:t>
+      </w:r>
+      <w:proofErr w:type="gramStart"/>
+      <w:r>
+        <w:t>12 and 16 hour</w:t>
+      </w:r>
+      <w:proofErr w:type="gramEnd"/>
+      <w:r>
+        <w:t xml:space="preserve"> photoperiods, but flowering was delayed in the upland cultivar (Van </w:t>
+      </w:r>
+      <w:proofErr w:type="spellStart"/>
+      <w:r>
+        <w:t>Esbroeck</w:t>
+      </w:r>
+      <w:proofErr w:type="spellEnd"/>
+      <w:r>
+        <w:t xml:space="preserve"> et al 2003). Photoperiodicity </w:t>
       </w:r>
       <w:r>
         <w:t xml:space="preserve">likely </w:t>
       </w:r>
       <w:r>
-        <w:t>differs with plant latitude of origin (Parish and Fike 2005). Moving plants from southern populations northward is thought to delay flowering, increasing leaf number and yields, while moving northern populations to southern latitudes is thought to hasten the transition to reproductive development, reducing vegetative growth and biomass yield (Sanderson et al 1996).</w:t>
+        <w:t xml:space="preserve">differs with plant latitude of origin (Parish and </w:t>
+      </w:r>
+      <w:proofErr w:type="spellStart"/>
+      <w:r>
+        <w:t>Fike</w:t>
+      </w:r>
+      <w:proofErr w:type="spellEnd"/>
+      <w:r>
+        <w:t xml:space="preserve"> 2005). Moving plants from southern populations northward is thought to delay flowering, increasing leaf number and yields, while moving northern populations to southern latitudes is thought to hasten the transition to reproductive development, reducing vegetative growth and biomass yield (Sanderson et al 1996).</w:t>
       </w:r>
       <w:r>
         <w:t xml:space="preserve"> </w:t>
@@ -230,7 +342,15 @@
         <w:t xml:space="preserve">Genetic differences in flowering date and photoperiod response can be a point of exploitation in biomass crop breeding. </w:t>
       </w:r>
       <w:r>
-        <w:t>Breeding for photoperiodic sensitivity in plants with earlier greenup dates may allow growers in the northern United States to take advantage of longer growing seasons, as photoperiod-sensitive strains will accumulate more biomass before flowering, contributing to higher biomass yields (cite?). Alternatively, breeding for cultivars with larger cumulative GDD requirements and reduced photoperiod sensitivity could increase the heat requirement needed for switchgrass development and stabilize switchgrass biomass yields at higher levels, which could help offset the negative impacts of climate warming (cite).</w:t>
+        <w:t xml:space="preserve">Breeding for photoperiodic sensitivity in plants with earlier </w:t>
+      </w:r>
+      <w:proofErr w:type="spellStart"/>
+      <w:r>
+        <w:t>greenup</w:t>
+      </w:r>
+      <w:proofErr w:type="spellEnd"/>
+      <w:r>
+        <w:t xml:space="preserve"> dates may allow growers in the northern United States to take advantage of longer growing seasons, as photoperiod-sensitive strains will accumulate more biomass before flowering, contributing to higher biomass yields (cite?). Alternatively, breeding for cultivars with larger cumulative GDD requirements and reduced photoperiod sensitivity could increase the heat requirement needed for switchgrass development and stabilize switchgrass biomass yields at higher levels, which could help offset the negative impacts of climate warming (cite).</w:t>
       </w:r>
     </w:p>
     <w:p>
@@ -245,7 +365,39 @@
           <w:i/>
           <w:iCs/>
         </w:rPr>
-        <w:t># Here, we do xxx, yyy, zzz.</w:t>
+        <w:t xml:space="preserve"># Here, we do xxx, </w:t>
+      </w:r>
+      <w:proofErr w:type="spellStart"/>
+      <w:r>
+        <w:rPr>
+          <w:i/>
+          <w:iCs/>
+        </w:rPr>
+        <w:t>yyy</w:t>
+      </w:r>
+      <w:proofErr w:type="spellEnd"/>
+      <w:r>
+        <w:rPr>
+          <w:i/>
+          <w:iCs/>
+        </w:rPr>
+        <w:t xml:space="preserve">, </w:t>
+      </w:r>
+      <w:proofErr w:type="spellStart"/>
+      <w:r>
+        <w:rPr>
+          <w:i/>
+          <w:iCs/>
+        </w:rPr>
+        <w:t>zzz</w:t>
+      </w:r>
+      <w:proofErr w:type="spellEnd"/>
+      <w:r>
+        <w:rPr>
+          <w:i/>
+          <w:iCs/>
+        </w:rPr>
+        <w:t>.</w:t>
       </w:r>
     </w:p>
     <w:p>
@@ -258,7 +410,15 @@
         <w:ind w:firstLine="720"/>
       </w:pPr>
       <w:r>
-        <w:t xml:space="preserve">Here, we grow and phenotype a diversity panel of 978 distinct switchgrass genotypes, clonal replicates of which were planted at eight common garden sites across 17 degrees of latitude. We use this panel to interrogate environmental mechanisms controlling greenup and flowering. We then use a F2 cross between individuals from the most distinctive </w:t>
+        <w:t xml:space="preserve">Here, we grow and phenotype a diversity panel of 978 distinct switchgrass genotypes, clonal replicates of which were planted at eight common garden sites across 17 degrees of latitude. We use this panel to interrogate environmental mechanisms controlling </w:t>
+      </w:r>
+      <w:proofErr w:type="spellStart"/>
+      <w:r>
+        <w:t>greenup</w:t>
+      </w:r>
+      <w:proofErr w:type="spellEnd"/>
+      <w:r>
+        <w:t xml:space="preserve"> and flowering. We then use a F2 cross between individuals from the most distinctive </w:t>
       </w:r>
       <w:r>
         <w:t>subpopulations for flowering response to dissect the genetics of flowering in these groups. Finally, we combine the results from this cross with genome-wide association results from the diversity panel to narrow in on candidate genes affecting flowering date. Taken together, our results allow us to describe the distinct genes and alleles controlling flowering across multiple distinct switchgrass populations.</w:t>
@@ -373,7 +533,15 @@
         <w:t>/uncategorized</w:t>
       </w:r>
       <w:r>
-        <w:t xml:space="preserve"> tetraploid individuals, and octoploid individuals. We then explored the overall patterns of greenup and flowering within these five </w:t>
+        <w:t xml:space="preserve"> tetraploid individuals, and octoploid individuals. We then explored the overall patterns of </w:t>
+      </w:r>
+      <w:proofErr w:type="spellStart"/>
+      <w:r>
+        <w:t>greenup</w:t>
+      </w:r>
+      <w:proofErr w:type="spellEnd"/>
+      <w:r>
+        <w:t xml:space="preserve"> and flowering within these five </w:t>
       </w:r>
       <w:r>
         <w:t>subpopulations</w:t>
@@ -396,7 +564,19 @@
         <w:t xml:space="preserve"> specifi</w:t>
       </w:r>
       <w:r>
-        <w:t xml:space="preserve">cally, that switchgrass flowers when exposed to shortening days of a specific length. </w:t>
+        <w:t xml:space="preserve">cally, that switchgrass </w:t>
+      </w:r>
+      <w:r>
+        <w:t xml:space="preserve">genotypes </w:t>
+      </w:r>
+      <w:r>
+        <w:t>flower</w:t>
+      </w:r>
+      <w:r>
+        <w:t>ed</w:t>
+      </w:r>
+      <w:r>
+        <w:t xml:space="preserve"> when exposed to shortening days of a specific length. </w:t>
       </w:r>
       <w:r>
         <w:t xml:space="preserve">Many genotypes flowered </w:t>
@@ -405,13 +585,19 @@
         <w:t>while days were lengthenin</w:t>
       </w:r>
       <w:r>
-        <w:t xml:space="preserve">g </w:t>
-      </w:r>
-      <w:r>
-        <w:t>at the three southernmost sites</w:t>
-      </w:r>
-      <w:r>
-        <w:t xml:space="preserve"> (Table </w:t>
+        <w:t xml:space="preserve">g at the three </w:t>
+      </w:r>
+      <w:r>
+        <w:t>Texas</w:t>
+      </w:r>
+      <w:r>
+        <w:t xml:space="preserve"> sites</w:t>
+      </w:r>
+      <w:r>
+        <w:t xml:space="preserve"> (</w:t>
+      </w:r>
+      <w:r>
+        <w:t xml:space="preserve">Figure </w:t>
       </w:r>
       <w:r>
         <w:t>1</w:t>
@@ -441,7 +627,13 @@
         <w:t>days were shortening</w:t>
       </w:r>
       <w:r>
-        <w:t xml:space="preserve"> (Table </w:t>
+        <w:t xml:space="preserve"> (</w:t>
+      </w:r>
+      <w:r>
+        <w:t>Figure</w:t>
+      </w:r>
+      <w:r>
+        <w:t xml:space="preserve"> </w:t>
       </w:r>
       <w:r>
         <w:t>1; 85.3%, 94%, 99.5%</w:t>
@@ -453,7 +645,39 @@
         <w:t>.</w:t>
       </w:r>
       <w:r>
-        <w:t xml:space="preserve"> In addition, </w:t>
+        <w:t xml:space="preserve"> Next, we evaluated the evidence that p</w:t>
+      </w:r>
+      <w:r>
+        <w:t xml:space="preserve">hotoperiodicity </w:t>
+      </w:r>
+      <w:r>
+        <w:t>differed by</w:t>
+      </w:r>
+      <w:r>
+        <w:t xml:space="preserve"> plant latitude of origin (Parish and </w:t>
+      </w:r>
+      <w:proofErr w:type="spellStart"/>
+      <w:r>
+        <w:t>Fike</w:t>
+      </w:r>
+      <w:proofErr w:type="spellEnd"/>
+      <w:r>
+        <w:t xml:space="preserve"> 2005)</w:t>
+      </w:r>
+      <w:r>
+        <w:t xml:space="preserve">. We observed a strong signal of latitude of origin on whether </w:t>
+      </w:r>
+      <w:r>
+        <w:lastRenderedPageBreak/>
+        <w:t xml:space="preserve">plants at Texas common gardens flowered in lengthening or shortening days (linear model or binomial </w:t>
+      </w:r>
+      <w:proofErr w:type="gramStart"/>
+      <w:r>
+        <w:t>test?,</w:t>
+      </w:r>
+      <w:proofErr w:type="gramEnd"/>
+      <w:r>
+        <w:t xml:space="preserve"> p-value, Supp. Figure 1). However, </w:t>
       </w:r>
       <w:r>
         <w:t xml:space="preserve">for specific genotypes grown at multiple sites, </w:t>
@@ -468,7 +692,6 @@
         <w:t xml:space="preserve"> Our data thus </w:t>
       </w:r>
       <w:r>
-        <w:lastRenderedPageBreak/>
         <w:t xml:space="preserve">only </w:t>
       </w:r>
       <w:r>
@@ -478,47 +701,33 @@
         <w:t xml:space="preserve">flowering time </w:t>
       </w:r>
       <w:r>
-        <w:t xml:space="preserve">photoperiodicity </w:t>
-      </w:r>
-      <w:r>
-        <w:t xml:space="preserve">cue </w:t>
+        <w:t xml:space="preserve">photoperiodicity cue </w:t>
       </w:r>
       <w:r>
         <w:t xml:space="preserve">of shortening days </w:t>
       </w:r>
       <w:r>
-        <w:t xml:space="preserve">within </w:t>
-      </w:r>
-      <w:r>
-        <w:t>the Gulf</w:t>
-      </w:r>
-      <w:r>
-        <w:t xml:space="preserve"> subpopulatio</w:t>
-      </w:r>
-      <w:r>
-        <w:t>n.</w:t>
-      </w:r>
-    </w:p>
-    <w:p>
-      <w:r>
-        <w:rPr>
-          <w:b/>
-          <w:bCs/>
+        <w:t>within the Gulf subpopulation.</w:t>
+      </w:r>
+    </w:p>
+    <w:p>
+      <w:r>
+        <w:rPr>
           <w:noProof/>
         </w:rPr>
         <w:drawing>
-          <wp:anchor distT="0" distB="0" distL="114300" distR="114300" simplePos="0" relativeHeight="251667456" behindDoc="0" locked="0" layoutInCell="1" allowOverlap="1" wp14:anchorId="6365CA10" wp14:editId="61A781DA">
+          <wp:anchor distT="0" distB="0" distL="114300" distR="114300" simplePos="0" relativeHeight="251673600" behindDoc="0" locked="0" layoutInCell="1" allowOverlap="1" wp14:anchorId="77BBD684" wp14:editId="4DF54775">
             <wp:simplePos x="0" y="0"/>
             <wp:positionH relativeFrom="margin">
-              <wp:align>left</wp:align>
+              <wp:align>right</wp:align>
             </wp:positionH>
             <wp:positionV relativeFrom="paragraph">
-              <wp:posOffset>407670</wp:posOffset>
+              <wp:posOffset>3820160</wp:posOffset>
             </wp:positionV>
-            <wp:extent cx="5486400" cy="3392170"/>
-            <wp:effectExtent l="0" t="0" r="0" b="0"/>
+            <wp:extent cx="5943600" cy="2475865"/>
+            <wp:effectExtent l="0" t="0" r="0" b="635"/>
             <wp:wrapSquare wrapText="bothSides"/>
-            <wp:docPr id="5" name="Picture 5" descr="A screenshot of a video game&#10;&#10;Description automatically generated"/>
+            <wp:docPr id="11" name="Picture 11" descr="A screenshot of a cell phone&#10;&#10;Description automatically generated"/>
             <wp:cNvGraphicFramePr>
               <a:graphicFrameLocks xmlns:a="http://schemas.openxmlformats.org/drawingml/2006/main" noChangeAspect="1"/>
             </wp:cNvGraphicFramePr>
@@ -526,7 +735,7 @@
               <a:graphicData uri="http://schemas.openxmlformats.org/drawingml/2006/picture">
                 <pic:pic xmlns:pic="http://schemas.openxmlformats.org/drawingml/2006/picture">
                   <pic:nvPicPr>
-                    <pic:cNvPr id="5" name="daylength_change_subpops.png"/>
+                    <pic:cNvPr id="11" name="Daylength_changes_flowering_date_by_latitude_of_origin_and_subpop.png"/>
                     <pic:cNvPicPr/>
                   </pic:nvPicPr>
                   <pic:blipFill>
@@ -544,7 +753,67 @@
                   <pic:spPr>
                     <a:xfrm>
                       <a:off x="0" y="0"/>
-                      <a:ext cx="5486400" cy="3392170"/>
+                      <a:ext cx="5943600" cy="2475865"/>
+                    </a:xfrm>
+                    <a:prstGeom prst="rect">
+                      <a:avLst/>
+                    </a:prstGeom>
+                  </pic:spPr>
+                </pic:pic>
+              </a:graphicData>
+            </a:graphic>
+            <wp14:sizeRelH relativeFrom="margin">
+              <wp14:pctWidth>0</wp14:pctWidth>
+            </wp14:sizeRelH>
+            <wp14:sizeRelV relativeFrom="margin">
+              <wp14:pctHeight>0</wp14:pctHeight>
+            </wp14:sizeRelV>
+          </wp:anchor>
+        </w:drawing>
+      </w:r>
+      <w:r>
+        <w:rPr>
+          <w:noProof/>
+        </w:rPr>
+        <w:drawing>
+          <wp:anchor distT="0" distB="0" distL="114300" distR="114300" simplePos="0" relativeHeight="251672576" behindDoc="0" locked="0" layoutInCell="1" allowOverlap="1" wp14:anchorId="25171967" wp14:editId="7288776D">
+            <wp:simplePos x="0" y="0"/>
+            <wp:positionH relativeFrom="margin">
+              <wp:align>right</wp:align>
+            </wp:positionH>
+            <wp:positionV relativeFrom="paragraph">
+              <wp:posOffset>1113790</wp:posOffset>
+            </wp:positionV>
+            <wp:extent cx="5943600" cy="2701925"/>
+            <wp:effectExtent l="0" t="0" r="0" b="3175"/>
+            <wp:wrapSquare wrapText="bothSides"/>
+            <wp:docPr id="6" name="Picture 6" descr="A screenshot of a cell phone&#10;&#10;Description automatically generated"/>
+            <wp:cNvGraphicFramePr>
+              <a:graphicFrameLocks xmlns:a="http://schemas.openxmlformats.org/drawingml/2006/main" noChangeAspect="1"/>
+            </wp:cNvGraphicFramePr>
+            <a:graphic xmlns:a="http://schemas.openxmlformats.org/drawingml/2006/main">
+              <a:graphicData uri="http://schemas.openxmlformats.org/drawingml/2006/picture">
+                <pic:pic xmlns:pic="http://schemas.openxmlformats.org/drawingml/2006/picture">
+                  <pic:nvPicPr>
+                    <pic:cNvPr id="6" name="daylength_change_subpops_back_to_back.png"/>
+                    <pic:cNvPicPr/>
+                  </pic:nvPicPr>
+                  <pic:blipFill>
+                    <a:blip r:embed="rId8" cstate="print">
+                      <a:extLst>
+                        <a:ext uri="{28A0092B-C50C-407E-A947-70E740481C1C}">
+                          <a14:useLocalDpi xmlns:a14="http://schemas.microsoft.com/office/drawing/2010/main" val="0"/>
+                        </a:ext>
+                      </a:extLst>
+                    </a:blip>
+                    <a:stretch>
+                      <a:fillRect/>
+                    </a:stretch>
+                  </pic:blipFill>
+                  <pic:spPr>
+                    <a:xfrm>
+                      <a:off x="0" y="0"/>
+                      <a:ext cx="5943600" cy="2701925"/>
                     </a:xfrm>
                     <a:prstGeom prst="rect">
                       <a:avLst/>
@@ -564,7 +833,79 @@
         <w:t>Figure 1.</w:t>
       </w:r>
       <w:r>
-        <w:t xml:space="preserve"> Many genotypes do not have a shortening day photoperiodicity cue at the southern common garden sites.</w:t>
+        <w:rPr>
+          <w:i/>
+          <w:iCs/>
+        </w:rPr>
+        <w:t xml:space="preserve"> Many genotypes do not </w:t>
+      </w:r>
+      <w:r>
+        <w:rPr>
+          <w:i/>
+          <w:iCs/>
+        </w:rPr>
+        <w:t>use</w:t>
+      </w:r>
+      <w:r>
+        <w:rPr>
+          <w:i/>
+          <w:iCs/>
+        </w:rPr>
+        <w:t xml:space="preserve"> a shortening day photoperiodicity cue at the </w:t>
+      </w:r>
+      <w:r>
+        <w:rPr>
+          <w:i/>
+          <w:iCs/>
+        </w:rPr>
+        <w:t>three Texas (TX)</w:t>
+      </w:r>
+      <w:r>
+        <w:rPr>
+          <w:i/>
+          <w:iCs/>
+        </w:rPr>
+        <w:t xml:space="preserve"> common garden sites.</w:t>
+      </w:r>
+      <w:r>
+        <w:rPr>
+          <w:i/>
+          <w:iCs/>
+        </w:rPr>
+        <w:t xml:space="preserve"> Bars represent the number of distinct genotypes that had 50% of tillers flowering before the summer solstice (when days were lengthening) or after the summer solstice (when days were shortening). Colors represent the five categories we grouped genotypes into: </w:t>
+      </w:r>
+      <w:r>
+        <w:rPr>
+          <w:i/>
+          <w:iCs/>
+        </w:rPr>
+        <w:t>tetraploid individuals in the Atlantic, Midwest, and Gulf genetic subpopulations</w:t>
+      </w:r>
+      <w:r>
+        <w:rPr>
+          <w:i/>
+          <w:iCs/>
+        </w:rPr>
+        <w:t xml:space="preserve">, </w:t>
+      </w:r>
+      <w:r>
+        <w:rPr>
+          <w:i/>
+          <w:iCs/>
+        </w:rPr>
+        <w:t>admixed/uncategorized tetraploid individuals, and octoploid individuals.</w:t>
+      </w:r>
+    </w:p>
+    <w:p/>
+    <w:p>
+      <w:pPr>
+        <w:ind w:firstLine="720"/>
+      </w:pPr>
+      <w:r>
+        <w:t>To identify an additional environmental cue for flowering, w</w:t>
+      </w:r>
+      <w:r>
+        <w:t xml:space="preserve">e </w:t>
       </w:r>
       <w:commentRangeStart w:id="1"/>
       <w:commentRangeEnd w:id="1"/>
@@ -574,25 +915,6 @@
         </w:rPr>
         <w:commentReference w:id="1"/>
       </w:r>
-    </w:p>
-    <w:p>
-      <w:pPr>
-        <w:ind w:firstLine="720"/>
-      </w:pPr>
-      <w:r>
-        <w:t>To identify an additional environmental cue for flowering, w</w:t>
-      </w:r>
-      <w:r>
-        <w:t xml:space="preserve">e </w:t>
-      </w:r>
-      <w:commentRangeStart w:id="2"/>
-      <w:commentRangeEnd w:id="2"/>
-      <w:r>
-        <w:rPr>
-          <w:rStyle w:val="CommentReference"/>
-        </w:rPr>
-        <w:commentReference w:id="2"/>
-      </w:r>
       <w:r>
         <w:t>evaluated</w:t>
       </w:r>
@@ -606,13 +928,26 @@
         <w:t xml:space="preserve"> as a function of cumulative GDD</w:t>
       </w:r>
       <w:r>
-        <w:t xml:space="preserve"> between greenup and flowering</w:t>
+        <w:t xml:space="preserve"> between </w:t>
+      </w:r>
+      <w:proofErr w:type="spellStart"/>
+      <w:r>
+        <w:t>greenup</w:t>
+      </w:r>
+      <w:proofErr w:type="spellEnd"/>
+      <w:r>
+        <w:t xml:space="preserve"> and flowering</w:t>
       </w:r>
       <w:r>
         <w:t xml:space="preserve"> (</w:t>
       </w:r>
-      <w:r>
-        <w:t>Kiniry et al 2005,</w:t>
+      <w:proofErr w:type="spellStart"/>
+      <w:r>
+        <w:t>Kiniry</w:t>
+      </w:r>
+      <w:proofErr w:type="spellEnd"/>
+      <w:r>
+        <w:t xml:space="preserve"> et al 2005,</w:t>
       </w:r>
       <w:r>
         <w:t xml:space="preserve"> </w:t>
@@ -624,13 +959,25 @@
         <w:t xml:space="preserve"> </w:t>
       </w:r>
       <w:r>
-        <w:t xml:space="preserve">GDD explained most of the variation in flowering time between sites for most subpopulations, particularly for the Midwest subpopulation (variance components results). The Midwest required the </w:t>
+        <w:t xml:space="preserve">GDD explained most of the variation in flowering time between sites for most subpopulations, particularly for the Midwest subpopulation (variance components </w:t>
+      </w:r>
+      <w:proofErr w:type="gramStart"/>
+      <w:r>
+        <w:t>results</w:t>
+      </w:r>
+      <w:proofErr w:type="gramEnd"/>
+      <w:r>
+        <w:t xml:space="preserve">). The Midwest required the </w:t>
       </w:r>
       <w:r>
         <w:t>smallest</w:t>
       </w:r>
       <w:r>
-        <w:t xml:space="preserve"> GDD before flowering (585 +/- 12 GDD), and the Gulf required the </w:t>
+        <w:t xml:space="preserve"> GDD </w:t>
+      </w:r>
+      <w:r>
+        <w:lastRenderedPageBreak/>
+        <w:t xml:space="preserve">before flowering (585 +/- 12 GDD), and the Gulf required the </w:t>
       </w:r>
       <w:r>
         <w:t>largest</w:t>
@@ -672,18 +1019,27 @@
           <w:iCs/>
         </w:rPr>
       </w:pPr>
+      <w:proofErr w:type="spellStart"/>
       <w:r>
         <w:rPr>
           <w:i/>
           <w:iCs/>
         </w:rPr>
-        <w:t xml:space="preserve">Fourway cross </w:t>
-      </w:r>
+        <w:t>Fourway</w:t>
+      </w:r>
+      <w:proofErr w:type="spellEnd"/>
       <w:r>
         <w:rPr>
           <w:i/>
           <w:iCs/>
         </w:rPr>
+        <w:t xml:space="preserve"> cross </w:t>
+      </w:r>
+      <w:r>
+        <w:rPr>
+          <w:i/>
+          <w:iCs/>
+        </w:rPr>
         <w:t>breaks up genetics of flowering for the two most distinctive subpopulations</w:t>
       </w:r>
     </w:p>
@@ -731,180 +1087,196 @@
         <w:t>photoperiod cue in the Gulf.</w:t>
       </w:r>
       <w:r>
-        <w:t xml:space="preserve"> North of our southernmost site, almost all Gulf plants flowered after a certain cumulative GDD was </w:t>
+        <w:t xml:space="preserve"> North of our southernmost site, almost all Gulf plants flowered after a certain cumulative GDD was reached and after daylength started decreasing.</w:t>
+      </w:r>
+      <w:r>
+        <w:t xml:space="preserve"> To analyze the genes and alleles underlying the phenological responses in our most distinct subpopulations, we used an F2 cross between four individuals, two Midwest and two Gulf individuals. The parents of this cross were </w:t>
+      </w:r>
+      <w:r>
+        <w:t xml:space="preserve">DAC, an early flowering Midwest individual, VS16, a late flowering Midwest individual, AP13, an early flowering Gulf individual, and WBC, a late flowering Gulf individual. </w:t>
+      </w:r>
+      <w:r>
+        <w:t xml:space="preserve">We made F1 crosses of the two early flowering individuals, AP13xDAC, and the two late flowering individuals, WBCxVS16. </w:t>
+      </w:r>
+      <w:r>
+        <w:t xml:space="preserve">We </w:t>
+      </w:r>
+      <w:r>
+        <w:t xml:space="preserve">then </w:t>
+      </w:r>
+      <w:r>
+        <w:t xml:space="preserve">planted </w:t>
+      </w:r>
+      <w:r>
+        <w:t xml:space="preserve">the four </w:t>
+      </w:r>
+      <w:r>
+        <w:t>parents</w:t>
+      </w:r>
+      <w:r>
+        <w:t>, the two</w:t>
+      </w:r>
+      <w:r>
+        <w:t xml:space="preserve"> F1 individuals (AP13xDAC, and VS16xWBC)</w:t>
+      </w:r>
+      <w:r>
+        <w:t xml:space="preserve">, and </w:t>
+      </w:r>
+      <w:r>
+        <w:t>XXX F2 individuals</w:t>
+      </w:r>
+      <w:r>
+        <w:t xml:space="preserve"> at eight field sites</w:t>
+      </w:r>
+      <w:r>
+        <w:t xml:space="preserve">, and recorded </w:t>
+      </w:r>
+      <w:proofErr w:type="spellStart"/>
+      <w:r>
+        <w:t>greenup</w:t>
+      </w:r>
+      <w:proofErr w:type="spellEnd"/>
+      <w:r>
+        <w:t xml:space="preserve"> and flowering dat</w:t>
+      </w:r>
+      <w:r>
+        <w:t>e</w:t>
+      </w:r>
+      <w:r>
+        <w:t xml:space="preserve"> for the 2016-2019 seasons. </w:t>
+      </w:r>
+      <w:r>
+        <w:t xml:space="preserve">Though there was a X day gap in flowering </w:t>
+      </w:r>
+      <w:r>
+        <w:t xml:space="preserve">between the two F1 crosses, </w:t>
+      </w:r>
+      <w:commentRangeStart w:id="2"/>
+      <w:r>
+        <w:t xml:space="preserve">F1 </w:t>
+      </w:r>
+      <w:commentRangeEnd w:id="2"/>
+      <w:r>
+        <w:rPr>
+          <w:rStyle w:val="CommentReference"/>
+        </w:rPr>
+        <w:commentReference w:id="2"/>
+      </w:r>
+      <w:r>
+        <w:t xml:space="preserve">individuals flowered at similar </w:t>
+      </w:r>
+      <w:r>
+        <w:t>dates as</w:t>
+      </w:r>
+      <w:r>
+        <w:t xml:space="preserve"> the</w:t>
+      </w:r>
+      <w:r>
+        <w:t xml:space="preserve"> </w:t>
+      </w:r>
+      <w:r>
+        <w:t>Midwest parents</w:t>
+      </w:r>
+      <w:r>
+        <w:t xml:space="preserve"> and Midwest subpopulation individuals in general</w:t>
+      </w:r>
+      <w:r>
+        <w:t>, indicating that the</w:t>
+      </w:r>
+      <w:r>
+        <w:t xml:space="preserve"> flowering time</w:t>
+      </w:r>
+      <w:r>
+        <w:t xml:space="preserve"> genetic </w:t>
+      </w:r>
+      <w:r>
+        <w:t>response to</w:t>
+      </w:r>
+      <w:r>
+        <w:t xml:space="preserve"> </w:t>
+      </w:r>
+      <w:r>
+        <w:t xml:space="preserve">the Midwestern </w:t>
+      </w:r>
+      <w:r>
+        <w:t xml:space="preserve">cumulative GDD </w:t>
+      </w:r>
+      <w:r>
+        <w:t xml:space="preserve">was </w:t>
+      </w:r>
+      <w:r>
+        <w:t xml:space="preserve">dominant to the photoperiod </w:t>
+      </w:r>
+      <w:r>
+        <w:t>response</w:t>
+      </w:r>
+      <w:r>
+        <w:t xml:space="preserve"> and the higher cumulative GDD required by the Gulf subpopulation</w:t>
+      </w:r>
+      <w:r>
+        <w:t xml:space="preserve">. At the northern </w:t>
+      </w:r>
+      <w:r>
+        <w:t xml:space="preserve">five </w:t>
+      </w:r>
+      <w:r>
+        <w:t>sites</w:t>
+      </w:r>
+      <w:r>
+        <w:t xml:space="preserve"> and at Kingsville</w:t>
+      </w:r>
+      <w:r>
+        <w:t xml:space="preserve">, </w:t>
+      </w:r>
+      <w:r>
+        <w:t xml:space="preserve">F2 individuals </w:t>
+      </w:r>
+      <w:r>
+        <w:t xml:space="preserve">had similar </w:t>
+      </w:r>
+      <w:proofErr w:type="spellStart"/>
+      <w:r>
+        <w:t>greenup</w:t>
+      </w:r>
+      <w:proofErr w:type="spellEnd"/>
+      <w:r>
+        <w:t xml:space="preserve"> and flowering dates as</w:t>
+      </w:r>
+      <w:r>
+        <w:t xml:space="preserve"> </w:t>
+      </w:r>
+      <w:r>
+        <w:t xml:space="preserve">individuals from the </w:t>
+      </w:r>
+      <w:r>
+        <w:t>Midwest</w:t>
+      </w:r>
+      <w:r>
+        <w:t xml:space="preserve"> sub</w:t>
+      </w:r>
+      <w:r>
+        <w:t>population</w:t>
+      </w:r>
+      <w:r>
+        <w:t xml:space="preserve">. </w:t>
+      </w:r>
+      <w:r>
+        <w:t xml:space="preserve">However, </w:t>
+      </w:r>
+      <w:r>
+        <w:t xml:space="preserve">F2 </w:t>
       </w:r>
       <w:r>
         <w:lastRenderedPageBreak/>
-        <w:t>reached and after daylength started decreasing.</w:t>
-      </w:r>
-      <w:r>
-        <w:t xml:space="preserve"> To analyze the genes and alleles underlying the phenological responses in our most distinct subpopulations, we used an F2 cross between four individuals, two Midwest and two Gulf individuals. The parents of this cross were </w:t>
-      </w:r>
-      <w:r>
-        <w:t xml:space="preserve">DAC, an early flowering Midwest individual, VS16, a late flowering Midwest individual, AP13, an early flowering Gulf individual, and WBC, a late flowering Gulf individual. </w:t>
-      </w:r>
-      <w:r>
-        <w:t xml:space="preserve">We made F1 crosses of the two early flowering individuals, AP13xDAC, and the two late flowering individuals, WBCxVS16. </w:t>
-      </w:r>
-      <w:r>
-        <w:t xml:space="preserve">We </w:t>
-      </w:r>
-      <w:r>
-        <w:t xml:space="preserve">then </w:t>
-      </w:r>
-      <w:r>
-        <w:t xml:space="preserve">planted </w:t>
-      </w:r>
-      <w:r>
-        <w:t xml:space="preserve">the four </w:t>
-      </w:r>
-      <w:r>
-        <w:t>parents</w:t>
-      </w:r>
-      <w:r>
-        <w:t>, the two</w:t>
-      </w:r>
-      <w:r>
-        <w:t xml:space="preserve"> F1 individuals (AP13xDAC, and VS16xWBC)</w:t>
-      </w:r>
-      <w:r>
-        <w:t xml:space="preserve">, and </w:t>
-      </w:r>
-      <w:r>
-        <w:t>XXX F2 individuals</w:t>
-      </w:r>
-      <w:r>
-        <w:t xml:space="preserve"> at eight field sites</w:t>
-      </w:r>
-      <w:r>
-        <w:t>, and recorded greenup and flowering dat</w:t>
-      </w:r>
-      <w:r>
-        <w:t>e</w:t>
-      </w:r>
-      <w:r>
-        <w:t xml:space="preserve"> for the 2016-2019 seasons. </w:t>
-      </w:r>
-      <w:r>
-        <w:t xml:space="preserve">Though there was a X day gap in flowering </w:t>
-      </w:r>
-      <w:r>
-        <w:t xml:space="preserve">between the two F1 crosses, </w:t>
+        <w:t xml:space="preserve">individuals at </w:t>
+      </w:r>
+      <w:r>
+        <w:t>PKLE and TMPL</w:t>
+      </w:r>
+      <w:r>
+        <w:t xml:space="preserve"> had flowering dates similar to late flowering Midwest individuals to </w:t>
       </w:r>
       <w:commentRangeStart w:id="3"/>
-      <w:r>
-        <w:t xml:space="preserve">F1 </w:t>
-      </w:r>
-      <w:commentRangeEnd w:id="3"/>
-      <w:r>
-        <w:rPr>
-          <w:rStyle w:val="CommentReference"/>
-        </w:rPr>
-        <w:commentReference w:id="3"/>
-      </w:r>
-      <w:r>
-        <w:t xml:space="preserve">individuals flowered at similar </w:t>
-      </w:r>
-      <w:r>
-        <w:t>dates as</w:t>
-      </w:r>
-      <w:r>
-        <w:t xml:space="preserve"> the</w:t>
-      </w:r>
-      <w:r>
-        <w:t xml:space="preserve"> </w:t>
-      </w:r>
-      <w:r>
-        <w:t>Midwest parents</w:t>
-      </w:r>
-      <w:r>
-        <w:t xml:space="preserve"> and Midwest subpopulation individuals in general</w:t>
-      </w:r>
-      <w:r>
-        <w:t>, indicating that the</w:t>
-      </w:r>
-      <w:r>
-        <w:t xml:space="preserve"> flowering time</w:t>
-      </w:r>
-      <w:r>
-        <w:t xml:space="preserve"> genetic </w:t>
-      </w:r>
-      <w:r>
-        <w:t>response to</w:t>
-      </w:r>
-      <w:r>
-        <w:t xml:space="preserve"> </w:t>
-      </w:r>
-      <w:r>
-        <w:t xml:space="preserve">the Midwestern </w:t>
-      </w:r>
-      <w:r>
-        <w:t xml:space="preserve">cumulative GDD </w:t>
-      </w:r>
-      <w:r>
-        <w:t xml:space="preserve">was </w:t>
-      </w:r>
-      <w:r>
-        <w:t xml:space="preserve">dominant to the photoperiod </w:t>
-      </w:r>
-      <w:r>
-        <w:t>response</w:t>
-      </w:r>
-      <w:r>
-        <w:t xml:space="preserve"> and the higher cumulative GDD required by the Gulf subpopulation</w:t>
-      </w:r>
-      <w:r>
-        <w:t xml:space="preserve">. At the northern </w:t>
-      </w:r>
-      <w:r>
-        <w:t xml:space="preserve">five </w:t>
-      </w:r>
-      <w:r>
-        <w:t>sites</w:t>
-      </w:r>
-      <w:r>
-        <w:t xml:space="preserve"> and at Kingsville</w:t>
-      </w:r>
-      <w:r>
-        <w:t xml:space="preserve">, </w:t>
-      </w:r>
-      <w:r>
-        <w:t xml:space="preserve">F2 individuals </w:t>
-      </w:r>
-      <w:r>
-        <w:t>had similar greenup and flowering dates as</w:t>
-      </w:r>
-      <w:r>
-        <w:t xml:space="preserve"> </w:t>
-      </w:r>
-      <w:r>
-        <w:t xml:space="preserve">individuals from the </w:t>
-      </w:r>
-      <w:r>
-        <w:t>Midwest</w:t>
-      </w:r>
-      <w:r>
-        <w:t xml:space="preserve"> sub</w:t>
-      </w:r>
-      <w:r>
-        <w:t>population</w:t>
-      </w:r>
-      <w:r>
-        <w:t xml:space="preserve">. </w:t>
-      </w:r>
-      <w:r>
-        <w:t xml:space="preserve">However, </w:t>
-      </w:r>
-      <w:r>
-        <w:t xml:space="preserve">F2 individuals at </w:t>
-      </w:r>
-      <w:r>
-        <w:t>PKLE and TMPL</w:t>
-      </w:r>
-      <w:r>
-        <w:t xml:space="preserve"> had flowering dates similar to late flowering Midwest individuals to </w:t>
-      </w:r>
-      <w:commentRangeStart w:id="4"/>
       <w:r>
         <w:rPr>
           <w:noProof/>
@@ -933,7 +1305,7 @@
                     <pic:cNvPicPr/>
                   </pic:nvPicPr>
                   <pic:blipFill>
-                    <a:blip r:embed="rId12" cstate="print">
+                    <a:blip r:embed="rId13" cstate="print">
                       <a:extLst>
                         <a:ext uri="{28A0092B-C50C-407E-A947-70E740481C1C}">
                           <a14:useLocalDpi xmlns:a14="http://schemas.microsoft.com/office/drawing/2010/main" val="0"/>
@@ -959,12 +1331,12 @@
           </wp:anchor>
         </w:drawing>
       </w:r>
-      <w:commentRangeEnd w:id="4"/>
+      <w:commentRangeEnd w:id="3"/>
       <w:r>
         <w:rPr>
           <w:rStyle w:val="CommentReference"/>
         </w:rPr>
-        <w:commentReference w:id="4"/>
+        <w:commentReference w:id="3"/>
       </w:r>
       <w:r>
         <w:t>e</w:t>
@@ -1025,7 +1397,7 @@
                     </pic:cNvPicPr>
                   </pic:nvPicPr>
                   <pic:blipFill>
-                    <a:blip r:embed="rId13" cstate="print">
+                    <a:blip r:embed="rId14" cstate="print">
                       <a:extLst>
                         <a:ext uri="{28A0092B-C50C-407E-A947-70E740481C1C}">
                           <a14:useLocalDpi xmlns:a14="http://schemas.microsoft.com/office/drawing/2010/main" val="0"/>
@@ -1069,92 +1441,171 @@
         <w:t>W</w:t>
       </w:r>
       <w:r>
-        <w:t xml:space="preserve">e analyzed greenup and flowering </w:t>
+        <w:t xml:space="preserve">e analyzed </w:t>
+      </w:r>
+      <w:proofErr w:type="spellStart"/>
+      <w:r>
+        <w:t>greenup</w:t>
+      </w:r>
+      <w:proofErr w:type="spellEnd"/>
+      <w:r>
+        <w:t xml:space="preserve"> and flowering </w:t>
       </w:r>
       <w:r>
         <w:t>in</w:t>
       </w:r>
       <w:r>
-        <w:t xml:space="preserve"> 2019 for seven fourway sites. We anticipated </w:t>
+        <w:t xml:space="preserve"> 2019 for seven </w:t>
+      </w:r>
+      <w:proofErr w:type="spellStart"/>
+      <w:r>
+        <w:t>fourway</w:t>
+      </w:r>
+      <w:proofErr w:type="spellEnd"/>
+      <w:r>
+        <w:t xml:space="preserve"> sites. We anticipated finding QTL </w:t>
+      </w:r>
+      <w:r>
+        <w:t>at</w:t>
+      </w:r>
+      <w:r>
+        <w:t xml:space="preserve"> the north</w:t>
+      </w:r>
+      <w:r>
+        <w:t>ern common gardens</w:t>
+      </w:r>
+      <w:r>
+        <w:t xml:space="preserve"> that distinguished between early and late-flowering Midwestern alleles, while Pickle offered the opportunity to examine some effects of Gulf alleles. There were no significant QTL for </w:t>
+      </w:r>
+      <w:proofErr w:type="spellStart"/>
+      <w:r>
+        <w:t>greenup</w:t>
+      </w:r>
+      <w:proofErr w:type="spellEnd"/>
+      <w:r>
+        <w:t>.</w:t>
+      </w:r>
+      <w:r>
+        <w:t xml:space="preserve"> There were eight QTL for flowering date in the </w:t>
+      </w:r>
+      <w:proofErr w:type="spellStart"/>
+      <w:r>
+        <w:t>fourway</w:t>
+      </w:r>
+      <w:proofErr w:type="spellEnd"/>
+      <w:r>
+        <w:t xml:space="preserve"> cross; the largest QTL were on Chr02N, Chr04K, and Chr05N. All eight QTL exhibited significant GxE between common garden sites. </w:t>
+      </w:r>
+      <w:r>
+        <w:t>Due to our cross design, w</w:t>
+      </w:r>
+      <w:r>
+        <w:t xml:space="preserve">e could estimate allelic effects of alleles from both F1 individuals. </w:t>
+      </w:r>
+      <w:r>
+        <w:t xml:space="preserve">In the </w:t>
+      </w:r>
+      <w:r>
+        <w:t xml:space="preserve">early flowering alleles, </w:t>
+      </w:r>
+      <w:proofErr w:type="spellStart"/>
+      <w:r>
+        <w:t>AxB</w:t>
+      </w:r>
+      <w:proofErr w:type="spellEnd"/>
+      <w:r>
+        <w:t>,</w:t>
+      </w:r>
+      <w:r>
+        <w:t xml:space="preserve"> at PKLE, five of eight lowland alleles delayed flowering date. In the </w:t>
+      </w:r>
+      <w:proofErr w:type="spellStart"/>
+      <w:r>
+        <w:t>CxD</w:t>
+      </w:r>
+      <w:proofErr w:type="spellEnd"/>
+      <w:r>
+        <w:t xml:space="preserve"> cross at PKLE, four of eight lowland alleles delayed flowering date – four of the same five regions that delayed flowering date in the </w:t>
+      </w:r>
+      <w:proofErr w:type="spellStart"/>
+      <w:r>
+        <w:t>AxB</w:t>
+      </w:r>
+      <w:proofErr w:type="spellEnd"/>
+      <w:r>
+        <w:t xml:space="preserve"> cross.</w:t>
+      </w:r>
+      <w:r>
+        <w:t xml:space="preserve"> These </w:t>
+      </w:r>
+      <w:r>
+        <w:t>effects</w:t>
+      </w:r>
+      <w:r>
+        <w:t xml:space="preserve"> were consistent with the observed order of flowering in the F0 and F1.</w:t>
+      </w:r>
+      <w:r>
+        <w:t xml:space="preserve"> We therefore hypothesized that these regions: Chr02N, Chr04K, Chr05N, (Chr08N), and Chr09K were important regions affecting flowering in the Gulf subpopulation. </w:t>
+      </w:r>
+      <w:r>
+        <w:t xml:space="preserve">At the northern sites, because of the dominance of Midwest </w:t>
+      </w:r>
+      <w:r>
+        <w:t>phenotypes and alleles that we observed</w:t>
+      </w:r>
+      <w:r>
+        <w:t xml:space="preserve">, we compared effects of the Midwest allele from the early and late F1 cross. </w:t>
+      </w:r>
+      <w:r>
+        <w:t xml:space="preserve">For </w:t>
+      </w:r>
+      <w:r>
+        <w:t xml:space="preserve">28 </w:t>
+      </w:r>
+      <w:proofErr w:type="gramStart"/>
+      <w:r>
+        <w:t>site</w:t>
+      </w:r>
+      <w:proofErr w:type="gramEnd"/>
+      <w:r>
+        <w:t xml:space="preserve"> by QTL combinations for the </w:t>
+      </w:r>
+      <w:proofErr w:type="spellStart"/>
+      <w:r>
+        <w:t>AxB</w:t>
+      </w:r>
+      <w:proofErr w:type="spellEnd"/>
+      <w:r>
+        <w:t xml:space="preserve"> </w:t>
       </w:r>
       <w:r>
         <w:lastRenderedPageBreak/>
-        <w:t xml:space="preserve">finding QTL </w:t>
-      </w:r>
-      <w:r>
-        <w:t>at</w:t>
-      </w:r>
-      <w:r>
-        <w:t xml:space="preserve"> the north</w:t>
-      </w:r>
-      <w:r>
-        <w:t>ern common gardens</w:t>
-      </w:r>
-      <w:r>
-        <w:t xml:space="preserve"> that distinguished between early and late-flowering Midwestern alleles, while Pickle offered the opportunity to examine some effects of Gulf alleles. There were no significant QTL for greenup.</w:t>
-      </w:r>
-      <w:r>
-        <w:t xml:space="preserve"> There were eight QTL for flowering date in the fourway cross; the largest QTL were on Chr02N, Chr04K, and Chr05N. All eight QTL exhibited significant GxE between common garden sites. </w:t>
-      </w:r>
-      <w:r>
-        <w:t>Due to our cross design, w</w:t>
-      </w:r>
-      <w:r>
-        <w:t xml:space="preserve">e could estimate allelic effects of alleles from both F1 individuals. </w:t>
-      </w:r>
-      <w:r>
-        <w:t xml:space="preserve">In the </w:t>
-      </w:r>
-      <w:r>
-        <w:t>early flowering alleles, AxB,</w:t>
-      </w:r>
-      <w:r>
-        <w:t xml:space="preserve"> at PKLE, five of eight lowland alleles delayed flowering date. In the CxD cross at PKLE, four of eight lowland alleles delayed flowering date – four of the same five regions that delayed flowering date in the AxB cross.</w:t>
-      </w:r>
-      <w:r>
-        <w:t xml:space="preserve"> These </w:t>
-      </w:r>
-      <w:r>
-        <w:t>effects</w:t>
-      </w:r>
-      <w:r>
-        <w:t xml:space="preserve"> were consistent with the observed order of flowering in the F0 and F1.</w:t>
-      </w:r>
-      <w:r>
-        <w:t xml:space="preserve"> We therefore hypothesized that these regions: Chr02N, Chr04K, Chr05N, (Chr08N), and Chr09K were important regions affecting flowering in the Gulf subpopulation. </w:t>
-      </w:r>
-      <w:r>
-        <w:t xml:space="preserve">At the northern sites, because of the dominance of Midwest </w:t>
-      </w:r>
-      <w:r>
-        <w:t>phenotypes and alleles that we observed</w:t>
-      </w:r>
-      <w:r>
-        <w:t xml:space="preserve">, we compared effects of the Midwest allele from the early and late F1 cross. </w:t>
+        <w:t>early flowering alleles</w:t>
+      </w:r>
+      <w:r>
+        <w:t xml:space="preserve">, the Midwest allele was accelerating flowering. </w:t>
       </w:r>
       <w:r>
         <w:t xml:space="preserve">For </w:t>
       </w:r>
       <w:r>
-        <w:t>28 site</w:t>
-      </w:r>
-      <w:r>
-        <w:t xml:space="preserve"> by QTL combinations for the AxB early flowering alleles</w:t>
-      </w:r>
-      <w:r>
-        <w:t xml:space="preserve">, the Midwest allele was accelerating flowering. </w:t>
-      </w:r>
-      <w:r>
-        <w:t xml:space="preserve">For </w:t>
-      </w:r>
-      <w:r>
-        <w:t>16 site</w:t>
-      </w:r>
+        <w:t xml:space="preserve">16 </w:t>
+      </w:r>
+      <w:proofErr w:type="gramStart"/>
+      <w:r>
+        <w:t>site</w:t>
+      </w:r>
+      <w:proofErr w:type="gramEnd"/>
       <w:r>
         <w:t xml:space="preserve"> by QTL combinations for the </w:t>
       </w:r>
-      <w:r>
-        <w:t xml:space="preserve">CxD </w:t>
+      <w:proofErr w:type="spellStart"/>
+      <w:r>
+        <w:t>CxD</w:t>
+      </w:r>
+      <w:proofErr w:type="spellEnd"/>
+      <w:r>
+        <w:t xml:space="preserve"> </w:t>
       </w:r>
       <w:r>
         <w:t>late flowering alleles</w:t>
@@ -1228,7 +1679,7 @@
                     </pic:cNvPicPr>
                   </pic:nvPicPr>
                   <pic:blipFill>
-                    <a:blip r:embed="rId14" cstate="print">
+                    <a:blip r:embed="rId15" cstate="print">
                       <a:extLst>
                         <a:ext uri="{28A0092B-C50C-407E-A947-70E740481C1C}">
                           <a14:useLocalDpi xmlns:a14="http://schemas.microsoft.com/office/drawing/2010/main" val="0"/>
@@ -1260,7 +1711,6 @@
         <w:rPr>
           <w:noProof/>
         </w:rPr>
-        <w:lastRenderedPageBreak/>
         <w:drawing>
           <wp:anchor distT="0" distB="0" distL="114300" distR="114300" simplePos="0" relativeHeight="251664384" behindDoc="0" locked="0" layoutInCell="1" allowOverlap="1" wp14:anchorId="39688C1F" wp14:editId="4685B092">
             <wp:simplePos x="0" y="0"/>
@@ -1299,7 +1749,7 @@
                     </pic:cNvPicPr>
                   </pic:nvPicPr>
                   <pic:blipFill>
-                    <a:blip r:embed="rId15" cstate="print">
+                    <a:blip r:embed="rId16" cstate="print">
                       <a:extLst>
                         <a:ext uri="{28A0092B-C50C-407E-A947-70E740481C1C}">
                           <a14:useLocalDpi xmlns:a14="http://schemas.microsoft.com/office/drawing/2010/main" val="0"/>
@@ -1328,12 +1778,19 @@
       <w:r>
         <w:t xml:space="preserve">Kingsville represents a marked departure from the temperate growth habits at the other nine sites. In general, </w:t>
       </w:r>
+      <w:commentRangeStart w:id="4"/>
       <w:commentRangeStart w:id="5"/>
       <w:commentRangeStart w:id="6"/>
-      <w:commentRangeStart w:id="7"/>
       <w:r>
         <w:t>heritability</w:t>
       </w:r>
+      <w:commentRangeEnd w:id="4"/>
+      <w:r>
+        <w:rPr>
+          <w:rStyle w:val="CommentReference"/>
+        </w:rPr>
+        <w:commentReference w:id="4"/>
+      </w:r>
       <w:commentRangeEnd w:id="5"/>
       <w:r>
         <w:rPr>
@@ -1348,18 +1805,35 @@
         </w:rPr>
         <w:commentReference w:id="6"/>
       </w:r>
-      <w:commentRangeEnd w:id="7"/>
-      <w:r>
-        <w:rPr>
-          <w:rStyle w:val="CommentReference"/>
-        </w:rPr>
-        <w:commentReference w:id="7"/>
-      </w:r>
-      <w:r>
-        <w:t xml:space="preserve"> for flowering was lowest at Kingsville in both the diversity panel and the fourway cross, indicating a larger effect of environment on phenotypic variance at this site. At this site</w:t>
-      </w:r>
-      <w:r>
-        <w:t xml:space="preserve">, 2 AxB Midwest QTL accelerated flowering, and 2 delayed flowering. In CxD, alleles at four Midwest QTL accelerated flowering. </w:t>
+      <w:r>
+        <w:t xml:space="preserve"> for flowering was lowest at Kingsville in both the diversity panel and the </w:t>
+      </w:r>
+      <w:proofErr w:type="spellStart"/>
+      <w:r>
+        <w:t>fourway</w:t>
+      </w:r>
+      <w:proofErr w:type="spellEnd"/>
+      <w:r>
+        <w:t xml:space="preserve"> cross, indicating a larger effect of environment on phenotypic variance at this site. At this site</w:t>
+      </w:r>
+      <w:r>
+        <w:t xml:space="preserve">, 2 </w:t>
+      </w:r>
+      <w:proofErr w:type="spellStart"/>
+      <w:r>
+        <w:t>AxB</w:t>
+      </w:r>
+      <w:proofErr w:type="spellEnd"/>
+      <w:r>
+        <w:t xml:space="preserve"> Midwest QTL accelerated flowering, and 2 delayed flowering. In </w:t>
+      </w:r>
+      <w:proofErr w:type="spellStart"/>
+      <w:r>
+        <w:t>CxD</w:t>
+      </w:r>
+      <w:proofErr w:type="spellEnd"/>
+      <w:r>
+        <w:t xml:space="preserve">, alleles at four Midwest QTL accelerated flowering. </w:t>
       </w:r>
     </w:p>
     <w:p/>
@@ -1394,7 +1868,23 @@
           <w:i/>
           <w:iCs/>
         </w:rPr>
-        <w:t>Genome wide association identifies candidates affecting flowering in fourway QTL intervals</w:t>
+        <w:t xml:space="preserve">Genome wide association identifies candidates affecting flowering in </w:t>
+      </w:r>
+      <w:proofErr w:type="spellStart"/>
+      <w:r>
+        <w:rPr>
+          <w:i/>
+          <w:iCs/>
+        </w:rPr>
+        <w:t>fourway</w:t>
+      </w:r>
+      <w:proofErr w:type="spellEnd"/>
+      <w:r>
+        <w:rPr>
+          <w:i/>
+          <w:iCs/>
+        </w:rPr>
+        <w:t xml:space="preserve"> QTL intervals</w:t>
       </w:r>
     </w:p>
     <w:p>
@@ -1402,16 +1892,44 @@
         <w:ind w:firstLine="720"/>
       </w:pPr>
       <w:r>
-        <w:t xml:space="preserve">Though QTLs detected using the fourway cross are too coarse to be informative about gene identity by themselves, combining linkage and association mapping can outperform each method used in isolation (cite Brachi, others?). We therefore conducted GWAS on greenup and flowering date at seven common garden sites </w:t>
+        <w:t xml:space="preserve">Though QTLs detected using the </w:t>
+      </w:r>
+      <w:proofErr w:type="spellStart"/>
+      <w:r>
+        <w:t>fourway</w:t>
+      </w:r>
+      <w:proofErr w:type="spellEnd"/>
+      <w:r>
+        <w:t xml:space="preserve"> cross are too coarse to be informative about gene identity by themselves, combining linkage and association mapping can outperform each method used in isolation (cite Brachi, others?). We therefore conducted GWAS on </w:t>
+      </w:r>
+      <w:proofErr w:type="spellStart"/>
+      <w:r>
+        <w:t>greenup</w:t>
+      </w:r>
+      <w:proofErr w:type="spellEnd"/>
+      <w:r>
+        <w:t xml:space="preserve"> and flowering date at seven common garden sites </w:t>
       </w:r>
       <w:r>
         <w:t xml:space="preserve">for individuals from both the Midwest and Gulf subpopulation. We then analyzed the allelic effects across common garden sites for the top XK SNPs using mash. </w:t>
       </w:r>
       <w:r>
-        <w:t>Using this data, we</w:t>
-      </w:r>
-      <w:r>
-        <w:t xml:space="preserve"> focused on identifying associations in or near the important QTL regions for flowering date from the fourway cross, as well as the population that allele was found within and the effect that that SNP had across sites. </w:t>
+        <w:t xml:space="preserve">Using this data, </w:t>
+      </w:r>
+      <w:r>
+        <w:lastRenderedPageBreak/>
+        <w:t>we</w:t>
+      </w:r>
+      <w:r>
+        <w:t xml:space="preserve"> focused on identifying associations in or near the important QTL regions for flowering date from the </w:t>
+      </w:r>
+      <w:proofErr w:type="spellStart"/>
+      <w:r>
+        <w:t>fourway</w:t>
+      </w:r>
+      <w:proofErr w:type="spellEnd"/>
+      <w:r>
+        <w:t xml:space="preserve"> cross, as well as the population that allele was found within and the effect that that SNP had across sites. </w:t>
       </w:r>
     </w:p>
     <w:p>
@@ -1424,22 +1942,30 @@
       <w:r>
         <w:t xml:space="preserve">colocalized </w:t>
       </w:r>
-      <w:commentRangeStart w:id="8"/>
+      <w:commentRangeStart w:id="7"/>
       <w:r>
         <w:t xml:space="preserve">with one or more of </w:t>
       </w:r>
-      <w:commentRangeEnd w:id="8"/>
+      <w:commentRangeEnd w:id="7"/>
       <w:r>
         <w:rPr>
           <w:rStyle w:val="CommentReference"/>
         </w:rPr>
-        <w:commentReference w:id="8"/>
+        <w:commentReference w:id="7"/>
       </w:r>
       <w:r>
         <w:t>the top 25 mash hits.</w:t>
       </w:r>
       <w:r>
-        <w:t xml:space="preserve"> Discussion of candidate genes, where they are in the QTL interval, what the effects look like in mash, what subpops they are segregating in, for: </w:t>
+        <w:t xml:space="preserve"> Discussion of candidate genes, where they are in the QTL interval, what the effects look like in mash, what </w:t>
+      </w:r>
+      <w:proofErr w:type="spellStart"/>
+      <w:r>
+        <w:t>subpops</w:t>
+      </w:r>
+      <w:proofErr w:type="spellEnd"/>
+      <w:r>
+        <w:t xml:space="preserve"> they are segregating in, for: </w:t>
       </w:r>
     </w:p>
     <w:p>
@@ -1499,7 +2025,6 @@
         </w:numPr>
       </w:pPr>
       <w:r>
-        <w:lastRenderedPageBreak/>
         <w:t>Candidate on Chr08N</w:t>
       </w:r>
     </w:p>
@@ -1532,7 +2057,23 @@
         </w:numPr>
       </w:pPr>
       <w:r>
-        <w:t>I don’t know how to tie genomic prediction in here. Ideally we’d perhaps have information on which parts of the genome being Midwestern vs Gulf would make you sensitive to photoperiod cues, and which parts affect how much cumulative GDD you need, if you’re not sensitive to photoperiod cues. That would be a nice way to bring this full circle.</w:t>
+        <w:t xml:space="preserve">I </w:t>
+      </w:r>
+      <w:proofErr w:type="gramStart"/>
+      <w:r>
+        <w:t>don’t</w:t>
+      </w:r>
+      <w:proofErr w:type="gramEnd"/>
+      <w:r>
+        <w:t xml:space="preserve"> know how to tie genomic prediction in here. </w:t>
+      </w:r>
+      <w:proofErr w:type="gramStart"/>
+      <w:r>
+        <w:t>Ideally</w:t>
+      </w:r>
+      <w:proofErr w:type="gramEnd"/>
+      <w:r>
+        <w:t xml:space="preserve"> we’d perhaps have information on which parts of the genome being Midwestern vs Gulf would make you sensitive to photoperiod cues, and which parts affect how much cumulative GDD you need, if you’re not sensitive to photoperiod cues. That would be a nice way to bring this full circle.</w:t>
       </w:r>
     </w:p>
     <w:p/>
@@ -1561,7 +2102,23 @@
         </w:numPr>
       </w:pPr>
       <w:r>
-        <w:t>Possible reasons why we didn’t find candidates in GWAS for other three QTL intervals: false negatives, type of allele shifts we are testing here vs the fourway, other things</w:t>
+        <w:t xml:space="preserve">Possible reasons why we </w:t>
+      </w:r>
+      <w:proofErr w:type="gramStart"/>
+      <w:r>
+        <w:t>didn’t</w:t>
+      </w:r>
+      <w:proofErr w:type="gramEnd"/>
+      <w:r>
+        <w:t xml:space="preserve"> find candidates in GWAS for other three QTL intervals: false negatives, type of allele shifts we are testing here vs the </w:t>
+      </w:r>
+      <w:proofErr w:type="spellStart"/>
+      <w:r>
+        <w:t>fourway</w:t>
+      </w:r>
+      <w:proofErr w:type="spellEnd"/>
+      <w:r>
+        <w:t>, other things</w:t>
       </w:r>
     </w:p>
     <w:p>
@@ -1573,7 +2130,31 @@
         </w:numPr>
       </w:pPr>
       <w:r>
-        <w:t>And what are other types of region we can detect with GWAS that we couldn’t detect in our fourway? Particularly differences between Gulf alleles… maybe offer up Gulf specific GWAS/mash here. Or GWAS on any individual that is tetraploid and looks like it’s photoperiod sensitive – including some admixed and Atlantic individuals. As an idea.</w:t>
+        <w:t xml:space="preserve">And what are other types of region we can detect with GWAS that we </w:t>
+      </w:r>
+      <w:proofErr w:type="gramStart"/>
+      <w:r>
+        <w:t>couldn’t</w:t>
+      </w:r>
+      <w:proofErr w:type="gramEnd"/>
+      <w:r>
+        <w:t xml:space="preserve"> detect in our </w:t>
+      </w:r>
+      <w:proofErr w:type="spellStart"/>
+      <w:r>
+        <w:t>fourway</w:t>
+      </w:r>
+      <w:proofErr w:type="spellEnd"/>
+      <w:r>
+        <w:t xml:space="preserve">? Particularly differences between Gulf alleles… maybe offer up Gulf specific GWAS/mash here. Or GWAS on any individual that is tetraploid and looks like </w:t>
+      </w:r>
+      <w:proofErr w:type="gramStart"/>
+      <w:r>
+        <w:t>it’s</w:t>
+      </w:r>
+      <w:proofErr w:type="gramEnd"/>
+      <w:r>
+        <w:t xml:space="preserve"> photoperiod sensitive – including some admixed and Atlantic individuals. As an idea.</w:t>
       </w:r>
     </w:p>
     <w:p>
@@ -1585,7 +2166,15 @@
         </w:numPr>
       </w:pPr>
       <w:r>
-        <w:t>Want to bring back discussion of environmental cues… may be able to lead in to this by talking about which subpopulations are segregating for these things.</w:t>
+        <w:t xml:space="preserve">Want to bring back discussion of environmental cues… may be able to lead </w:t>
+      </w:r>
+      <w:proofErr w:type="gramStart"/>
+      <w:r>
+        <w:t>in to</w:t>
+      </w:r>
+      <w:proofErr w:type="gramEnd"/>
+      <w:r>
+        <w:t xml:space="preserve"> this by talking about which subpopulations are segregating for these things.</w:t>
       </w:r>
     </w:p>
     <w:p/>
@@ -4504,13 +5093,13 @@
         <w:lastRenderedPageBreak/>
         <w:t xml:space="preserve">subpopulation, and the presence of a </w:t>
       </w:r>
-      <w:commentRangeStart w:id="9"/>
-      <w:commentRangeEnd w:id="9"/>
+      <w:commentRangeStart w:id="8"/>
+      <w:commentRangeEnd w:id="8"/>
       <w:r>
         <w:rPr>
           <w:rStyle w:val="CommentReference"/>
         </w:rPr>
-        <w:commentReference w:id="9"/>
+        <w:commentReference w:id="8"/>
       </w:r>
       <w:r>
         <w:t xml:space="preserve">relationship between latitude of common </w:t>
@@ -4543,7 +5132,7 @@
                     <pic:cNvPicPr/>
                   </pic:nvPicPr>
                   <pic:blipFill>
-                    <a:blip r:embed="rId16" cstate="print">
+                    <a:blip r:embed="rId17" cstate="print">
                       <a:extLst>
                         <a:ext uri="{28A0092B-C50C-407E-A947-70E740481C1C}">
                           <a14:useLocalDpi xmlns:a14="http://schemas.microsoft.com/office/drawing/2010/main" val="0"/>
@@ -4603,7 +5192,7 @@
                     <pic:cNvPicPr/>
                   </pic:nvPicPr>
                   <pic:blipFill>
-                    <a:blip r:embed="rId17" cstate="print">
+                    <a:blip r:embed="rId18" cstate="print">
                       <a:extLst>
                         <a:ext uri="{28A0092B-C50C-407E-A947-70E740481C1C}">
                           <a14:useLocalDpi xmlns:a14="http://schemas.microsoft.com/office/drawing/2010/main" val="0"/>
@@ -4660,7 +5249,7 @@
 
 <file path=word/comments.xml><?xml version="1.0" encoding="utf-8"?>
 <w:comments xmlns:wpc="http://schemas.microsoft.com/office/word/2010/wordprocessingCanvas" xmlns:cx="http://schemas.microsoft.com/office/drawing/2014/chartex" xmlns:cx1="http://schemas.microsoft.com/office/drawing/2015/9/8/chartex" xmlns:cx2="http://schemas.microsoft.com/office/drawing/2015/10/21/chartex" xmlns:cx3="http://schemas.microsoft.com/office/drawing/2016/5/9/chartex" xmlns:cx4="http://schemas.microsoft.com/office/drawing/2016/5/10/chartex" xmlns:cx5="http://schemas.microsoft.com/office/drawing/2016/5/11/chartex" xmlns:cx6="http://schemas.microsoft.com/office/drawing/2016/5/12/chartex" xmlns:cx7="http://schemas.microsoft.com/office/drawing/2016/5/13/chartex" xmlns:cx8="http://schemas.microsoft.com/office/drawing/2016/5/14/chartex" xmlns:mc="http://schemas.openxmlformats.org/markup-compatibility/2006" xmlns:aink="http://schemas.microsoft.com/office/drawing/2016/ink" xmlns:am3d="http://schemas.microsoft.com/office/drawing/2017/model3d" xmlns:o="urn:schemas-microsoft-com:office:office" xmlns:r="http://schemas.openxmlformats.org/officeDocument/2006/relationships" xmlns:m="http://schemas.openxmlformats.org/officeDocument/2006/math" xmlns:v="urn:schemas-microsoft-com:vml" xmlns:wp14="http://schemas.microsoft.com/office/word/2010/wordprocessingDrawing" xmlns:wp="http://schemas.openxmlformats.org/drawingml/2006/wordprocessingDrawing" xmlns:w10="urn:schemas-microsoft-com:office:word" xmlns:w="http://schemas.openxmlformats.org/wordprocessingml/2006/main" xmlns:w14="http://schemas.microsoft.com/office/word/2010/wordml" xmlns:w15="http://schemas.microsoft.com/office/word/2012/wordml" xmlns:w16cex="http://schemas.microsoft.com/office/word/2018/wordml/cex" xmlns:w16cid="http://schemas.microsoft.com/office/word/2016/wordml/cid" xmlns:w16="http://schemas.microsoft.com/office/word/2018/wordml" xmlns:w16se="http://schemas.microsoft.com/office/word/2015/wordml/symex" xmlns:wpg="http://schemas.microsoft.com/office/word/2010/wordprocessingGroup" xmlns:wpi="http://schemas.microsoft.com/office/word/2010/wordprocessingInk" xmlns:wne="http://schemas.microsoft.com/office/word/2006/wordml" xmlns:wps="http://schemas.microsoft.com/office/word/2010/wordprocessingShape" mc:Ignorable="w14 w15 w16se w16cid w16 w16cex wp14">
-  <w:comment w:id="1" w:author="Alice MacQueen" w:date="2020-06-02T14:07:00Z" w:initials="AHM">
+  <w:comment w:id="1" w:author="Alice MacQueen" w:date="2020-05-28T12:36:00Z" w:initials="AHM">
     <w:p>
       <w:pPr>
         <w:pStyle w:val="CommentText"/>
@@ -4672,106 +5261,138 @@
         <w:annotationRef/>
       </w:r>
       <w:r>
-        <w:t>Best can do on this plot for now – the x axis and x axis labels should change somehow. These aren’t in scientific writing.</w:t>
-      </w:r>
-    </w:p>
+        <w:t xml:space="preserve">This should mirror the knowledge of mechanisms for flowering from the intro – probably photoperiod first. </w:t>
+      </w:r>
+      <w:r>
+        <w:t xml:space="preserve">Then some plot that shows how tons of individuals flower before daylengths start shortening at several sites. </w:t>
+      </w:r>
+      <w:r>
+        <w:t xml:space="preserve">Then </w:t>
+      </w:r>
+      <w:r>
+        <w:t xml:space="preserve">use </w:t>
+      </w:r>
+      <w:r>
+        <w:t>GDD</w:t>
+      </w:r>
+      <w:r>
+        <w:t xml:space="preserve"> instead</w:t>
+      </w:r>
+      <w:r>
+        <w:t>?</w:t>
+      </w:r>
+    </w:p>
+  </w:comment>
+  <w:comment w:id="2" w:author="Alice MacQueen" w:date="2020-05-27T09:39:00Z" w:initials="AHM">
     <w:p>
       <w:pPr>
         <w:pStyle w:val="CommentText"/>
       </w:pPr>
-    </w:p>
+      <w:r>
+        <w:rPr>
+          <w:rStyle w:val="CommentReference"/>
+        </w:rPr>
+        <w:annotationRef/>
+      </w:r>
+      <w:proofErr w:type="gramStart"/>
+      <w:r>
+        <w:t>I’d</w:t>
+      </w:r>
+      <w:proofErr w:type="gramEnd"/>
+      <w:r>
+        <w:t xml:space="preserve"> like to make a figure – maybe it will be a supplementary one – for the parents and for the F1 distribution of </w:t>
+      </w:r>
+      <w:proofErr w:type="spellStart"/>
+      <w:r>
+        <w:t>greenup</w:t>
+      </w:r>
+      <w:proofErr w:type="spellEnd"/>
+      <w:r>
+        <w:t xml:space="preserve"> and flowering, to support this.</w:t>
+      </w:r>
+    </w:p>
+  </w:comment>
+  <w:comment w:id="3" w:author="Alice MacQueen" w:date="2020-05-21T13:37:00Z" w:initials="AHM">
     <w:p>
       <w:pPr>
         <w:pStyle w:val="CommentText"/>
       </w:pPr>
       <w:r>
-        <w:t>Also probably will change the colors assigned to each subpop. Use John’s colors?</w:t>
+        <w:rPr>
+          <w:rStyle w:val="CommentReference"/>
+        </w:rPr>
+        <w:annotationRef/>
+      </w:r>
+      <w:r>
+        <w:t xml:space="preserve">This figure has too much going on. X axis is day of the year. Daylength at that site is the black heavy curve. Rainfall in cm are the blue dots. Then the other colored dots are when different individuals greened up and flowered at that site (colors indicate genetic </w:t>
+      </w:r>
+      <w:proofErr w:type="spellStart"/>
+      <w:r>
+        <w:t>subpop</w:t>
+      </w:r>
+      <w:proofErr w:type="spellEnd"/>
+      <w:r>
+        <w:t xml:space="preserve"> for the GWAS, or year of data for the </w:t>
+      </w:r>
+      <w:proofErr w:type="spellStart"/>
+      <w:r>
+        <w:t>fourway</w:t>
+      </w:r>
+      <w:proofErr w:type="spellEnd"/>
+      <w:r>
+        <w:t xml:space="preserve"> – I added 2018 data at Temple for exploratory purposes).</w:t>
+      </w:r>
+    </w:p>
+    <w:p>
+      <w:pPr>
+        <w:pStyle w:val="CommentText"/>
+      </w:pPr>
+    </w:p>
+    <w:p>
+      <w:pPr>
+        <w:pStyle w:val="CommentText"/>
+      </w:pPr>
+      <w:r>
+        <w:t xml:space="preserve">The main takeaway of this figure is that the F2 individuals from the </w:t>
+      </w:r>
+      <w:proofErr w:type="spellStart"/>
+      <w:r>
+        <w:t>fourway</w:t>
+      </w:r>
+      <w:proofErr w:type="spellEnd"/>
+      <w:r>
+        <w:t xml:space="preserve"> mostly have </w:t>
+      </w:r>
+      <w:proofErr w:type="spellStart"/>
+      <w:r>
+        <w:t>greenup</w:t>
+      </w:r>
+      <w:proofErr w:type="spellEnd"/>
+      <w:r>
+        <w:t xml:space="preserve"> and flowering dates like the Midwest </w:t>
+      </w:r>
+      <w:proofErr w:type="spellStart"/>
+      <w:r>
+        <w:t>subpop</w:t>
+      </w:r>
+      <w:proofErr w:type="spellEnd"/>
+      <w:r>
+        <w:t xml:space="preserve"> from the GWAS.</w:t>
+      </w:r>
+      <w:r>
+        <w:t xml:space="preserve"> Except for </w:t>
+      </w:r>
+      <w:proofErr w:type="spellStart"/>
+      <w:r>
+        <w:t>at</w:t>
+      </w:r>
+      <w:proofErr w:type="spellEnd"/>
+      <w:r>
+        <w:t xml:space="preserve"> Pickle and Temple.</w:t>
       </w:r>
     </w:p>
   </w:comment>
-  <w:comment w:id="2" w:author="Alice MacQueen" w:date="2020-05-28T12:36:00Z" w:initials="AHM">
-    <w:p>
-      <w:pPr>
-        <w:pStyle w:val="CommentText"/>
-      </w:pPr>
-      <w:r>
-        <w:rPr>
-          <w:rStyle w:val="CommentReference"/>
-        </w:rPr>
-        <w:annotationRef/>
-      </w:r>
-      <w:r>
-        <w:t xml:space="preserve">This should mirror the knowledge of mechanisms for flowering from the intro – probably photoperiod first. </w:t>
-      </w:r>
-      <w:r>
-        <w:t xml:space="preserve">Then some plot that shows how tons of individuals flower before daylengths start shortening at several sites. </w:t>
-      </w:r>
-      <w:r>
-        <w:t xml:space="preserve">Then </w:t>
-      </w:r>
-      <w:r>
-        <w:t xml:space="preserve">use </w:t>
-      </w:r>
-      <w:r>
-        <w:t>GDD</w:t>
-      </w:r>
-      <w:r>
-        <w:t xml:space="preserve"> instead</w:t>
-      </w:r>
-      <w:r>
-        <w:t>?</w:t>
-      </w:r>
-    </w:p>
-  </w:comment>
-  <w:comment w:id="3" w:author="Alice MacQueen" w:date="2020-05-27T09:39:00Z" w:initials="AHM">
-    <w:p>
-      <w:pPr>
-        <w:pStyle w:val="CommentText"/>
-      </w:pPr>
-      <w:r>
-        <w:rPr>
-          <w:rStyle w:val="CommentReference"/>
-        </w:rPr>
-        <w:annotationRef/>
-      </w:r>
-      <w:r>
-        <w:t>I’d like to make a figure – maybe it will be a supplementary one – for the parents and for the F1 distribution of greenup and flowering, to support this.</w:t>
-      </w:r>
-    </w:p>
-  </w:comment>
-  <w:comment w:id="4" w:author="Alice MacQueen" w:date="2020-05-21T13:37:00Z" w:initials="AHM">
-    <w:p>
-      <w:pPr>
-        <w:pStyle w:val="CommentText"/>
-      </w:pPr>
-      <w:r>
-        <w:rPr>
-          <w:rStyle w:val="CommentReference"/>
-        </w:rPr>
-        <w:annotationRef/>
-      </w:r>
-      <w:r>
-        <w:t>This figure has too much going on. X axis is day of the year. Daylength at that site is the black heavy curve. Rainfall in cm are the blue dots. Then the other colored dots are when different individuals greened up and flowered at that site (colors indicate genetic subpop for the GWAS, or year of data for the fourway – I added 2018 data at Temple for exploratory purposes).</w:t>
-      </w:r>
-    </w:p>
-    <w:p>
-      <w:pPr>
-        <w:pStyle w:val="CommentText"/>
-      </w:pPr>
-    </w:p>
-    <w:p>
-      <w:pPr>
-        <w:pStyle w:val="CommentText"/>
-      </w:pPr>
-      <w:r>
-        <w:t>The main takeaway of this figure is that the F2 individuals from the fourway mostly have greenup and flowering dates like the Midwest subpop from the GWAS.</w:t>
-      </w:r>
-      <w:r>
-        <w:t xml:space="preserve"> Except for at Pickle and Temple.</w:t>
-      </w:r>
-    </w:p>
-  </w:comment>
-  <w:comment w:id="5" w:author="Alice MacQueen" w:date="2020-05-21T12:13:00Z" w:initials="AHM">
+  <w:comment w:id="4" w:author="Alice MacQueen" w:date="2020-05-21T12:13:00Z" w:initials="AHM">
     <w:p>
       <w:pPr>
         <w:pStyle w:val="ListParagraph"/>
@@ -4787,7 +5408,23 @@
         <w:annotationRef/>
       </w:r>
       <w:r>
-        <w:t>Show the QTL regions and GxE patterns in the fourway – maybe looking for daylength sensitivity and for cumulative GDD requirements in this cross, if we can figure out how to model that. We could use all five years of data here. Maybe a model like the GWAS model below if possible.</w:t>
+        <w:t xml:space="preserve">Show the QTL regions and GxE patterns in the </w:t>
+      </w:r>
+      <w:proofErr w:type="spellStart"/>
+      <w:r>
+        <w:t>fourway</w:t>
+      </w:r>
+      <w:proofErr w:type="spellEnd"/>
+      <w:r>
+        <w:t xml:space="preserve"> – maybe looking for daylength sensitivity and for cumulative GDD requirements in this </w:t>
+      </w:r>
+      <w:proofErr w:type="gramStart"/>
+      <w:r>
+        <w:t>cross, if</w:t>
+      </w:r>
+      <w:proofErr w:type="gramEnd"/>
+      <w:r>
+        <w:t xml:space="preserve"> we can figure out how to model that. We could use all five years of data here. Maybe a model like the GWAS model below if possible.</w:t>
       </w:r>
     </w:p>
     <w:p>
@@ -4796,7 +5433,7 @@
       </w:pPr>
     </w:p>
   </w:comment>
-  <w:comment w:id="6" w:author="Alice MacQueen" w:date="2020-05-21T12:21:00Z" w:initials="AHM">
+  <w:comment w:id="5" w:author="Alice MacQueen" w:date="2020-05-21T12:21:00Z" w:initials="AHM">
     <w:p>
       <w:pPr>
         <w:pStyle w:val="CommentText"/>
@@ -4897,7 +5534,7 @@
       </w:r>
     </w:p>
   </w:comment>
-  <w:comment w:id="7" w:author="Alice MacQueen" w:date="2020-05-21T12:21:00Z" w:initials="AHM">
+  <w:comment w:id="6" w:author="Alice MacQueen" w:date="2020-05-21T12:21:00Z" w:initials="AHM">
     <w:p>
       <w:pPr>
         <w:pStyle w:val="CommentText"/>
@@ -4909,11 +5546,27 @@
         <w:annotationRef/>
       </w:r>
       <w:r>
-        <w:t>I’m definitely going to mess up this fourway QTL section so Li feel free to write your own section or rewrite this however you see fit/think is accurate</w:t>
+        <w:t xml:space="preserve">I’m definitely going to mess up this </w:t>
+      </w:r>
+      <w:proofErr w:type="spellStart"/>
+      <w:r>
+        <w:t>fourway</w:t>
+      </w:r>
+      <w:proofErr w:type="spellEnd"/>
+      <w:r>
+        <w:t xml:space="preserve"> QTL </w:t>
+      </w:r>
+      <w:proofErr w:type="gramStart"/>
+      <w:r>
+        <w:t>section</w:t>
+      </w:r>
+      <w:proofErr w:type="gramEnd"/>
+      <w:r>
+        <w:t xml:space="preserve"> so Li feel free to write your own section or rewrite this however you see fit/think is accurate</w:t>
       </w:r>
     </w:p>
   </w:comment>
-  <w:comment w:id="8" w:author="Alice MacQueen" w:date="2020-05-21T13:25:00Z" w:initials="AHM">
+  <w:comment w:id="7" w:author="Alice MacQueen" w:date="2020-05-21T13:25:00Z" w:initials="AHM">
     <w:p>
       <w:pPr>
         <w:pStyle w:val="CommentText"/>
@@ -4924,12 +5577,17 @@
         </w:rPr>
         <w:annotationRef/>
       </w:r>
-      <w:r>
-        <w:t>I’ve run the analysis to find the frequencies of these alleles in each genetic subpopulation. Now I just need to pull out these SNPs specifically and find their distributions across populations/locations of origin so we can talk about it here.</w:t>
+      <w:proofErr w:type="gramStart"/>
+      <w:r>
+        <w:t>I’ve</w:t>
+      </w:r>
+      <w:proofErr w:type="gramEnd"/>
+      <w:r>
+        <w:t xml:space="preserve"> run the analysis to find the frequencies of these alleles in each genetic subpopulation. Now I just need to pull out these SNPs specifically and find their distributions across populations/locations of origin so we can talk about it here.</w:t>
       </w:r>
     </w:p>
   </w:comment>
-  <w:comment w:id="9" w:author="Alice MacQueen" w:date="2020-05-21T12:03:00Z" w:initials="AHM">
+  <w:comment w:id="8" w:author="Alice MacQueen" w:date="2020-05-21T12:03:00Z" w:initials="AHM">
     <w:p>
       <w:pPr>
         <w:pStyle w:val="CommentText"/>
@@ -4941,7 +5599,15 @@
         <w:annotationRef/>
       </w:r>
       <w:r>
-        <w:t>Maybe color individual plant id’s by latitude of origin  on this plot (at least for exploratory purposes, could help with 8X and Atlantic discrimination, say). Generally, do plants from more southern latitudes have more variable flowering time when plotted by cumulative GDD?</w:t>
+        <w:t xml:space="preserve">Maybe color individual plant id’s by latitude of </w:t>
+      </w:r>
+      <w:proofErr w:type="gramStart"/>
+      <w:r>
+        <w:t>origin  on</w:t>
+      </w:r>
+      <w:proofErr w:type="gramEnd"/>
+      <w:r>
+        <w:t xml:space="preserve"> this plot (at least for exploratory purposes, could help with 8X and Atlantic discrimination, say). Generally, do plants from more southern latitudes have more variable flowering time when plotted by cumulative GDD?</w:t>
       </w:r>
     </w:p>
     <w:p>
@@ -4963,7 +5629,6 @@
 
 <file path=word/commentsExtended.xml><?xml version="1.0" encoding="utf-8"?>
 <w15:commentsEx xmlns:wpc="http://schemas.microsoft.com/office/word/2010/wordprocessingCanvas" xmlns:cx="http://schemas.microsoft.com/office/drawing/2014/chartex" xmlns:cx1="http://schemas.microsoft.com/office/drawing/2015/9/8/chartex" xmlns:cx2="http://schemas.microsoft.com/office/drawing/2015/10/21/chartex" xmlns:cx3="http://schemas.microsoft.com/office/drawing/2016/5/9/chartex" xmlns:cx4="http://schemas.microsoft.com/office/drawing/2016/5/10/chartex" xmlns:cx5="http://schemas.microsoft.com/office/drawing/2016/5/11/chartex" xmlns:cx6="http://schemas.microsoft.com/office/drawing/2016/5/12/chartex" xmlns:cx7="http://schemas.microsoft.com/office/drawing/2016/5/13/chartex" xmlns:cx8="http://schemas.microsoft.com/office/drawing/2016/5/14/chartex" xmlns:mc="http://schemas.openxmlformats.org/markup-compatibility/2006" xmlns:aink="http://schemas.microsoft.com/office/drawing/2016/ink" xmlns:am3d="http://schemas.microsoft.com/office/drawing/2017/model3d" xmlns:o="urn:schemas-microsoft-com:office:office" xmlns:r="http://schemas.openxmlformats.org/officeDocument/2006/relationships" xmlns:m="http://schemas.openxmlformats.org/officeDocument/2006/math" xmlns:v="urn:schemas-microsoft-com:vml" xmlns:wp14="http://schemas.microsoft.com/office/word/2010/wordprocessingDrawing" xmlns:wp="http://schemas.openxmlformats.org/drawingml/2006/wordprocessingDrawing" xmlns:w10="urn:schemas-microsoft-com:office:word" xmlns:w="http://schemas.openxmlformats.org/wordprocessingml/2006/main" xmlns:w14="http://schemas.microsoft.com/office/word/2010/wordml" xmlns:w15="http://schemas.microsoft.com/office/word/2012/wordml" xmlns:w16cex="http://schemas.microsoft.com/office/word/2018/wordml/cex" xmlns:w16cid="http://schemas.microsoft.com/office/word/2016/wordml/cid" xmlns:w16="http://schemas.microsoft.com/office/word/2018/wordml" xmlns:w16se="http://schemas.microsoft.com/office/word/2015/wordml/symex" xmlns:wpg="http://schemas.microsoft.com/office/word/2010/wordprocessingGroup" xmlns:wpi="http://schemas.microsoft.com/office/word/2010/wordprocessingInk" xmlns:wne="http://schemas.microsoft.com/office/word/2006/wordml" xmlns:wps="http://schemas.microsoft.com/office/word/2010/wordprocessingShape" mc:Ignorable="w14 w15 w16se w16cid w16 w16cex wp14">
-  <w15:commentEx w15:paraId="26C872AB" w15:done="0"/>
   <w15:commentEx w15:paraId="2843803C" w15:done="0"/>
   <w15:commentEx w15:paraId="6E1DCFDE" w15:done="0"/>
   <w15:commentEx w15:paraId="224B8969" w15:done="0"/>
@@ -4977,7 +5642,6 @@
 
 <file path=word/commentsExtensible.xml><?xml version="1.0" encoding="utf-8"?>
 <w16cex:commentsExtensible xmlns:wpc="http://schemas.microsoft.com/office/word/2010/wordprocessingCanvas" xmlns:cx="http://schemas.microsoft.com/office/drawing/2014/chartex" xmlns:cx1="http://schemas.microsoft.com/office/drawing/2015/9/8/chartex" xmlns:cx2="http://schemas.microsoft.com/office/drawing/2015/10/21/chartex" xmlns:cx3="http://schemas.microsoft.com/office/drawing/2016/5/9/chartex" xmlns:cx4="http://schemas.microsoft.com/office/drawing/2016/5/10/chartex" xmlns:cx5="http://schemas.microsoft.com/office/drawing/2016/5/11/chartex" xmlns:cx6="http://schemas.microsoft.com/office/drawing/2016/5/12/chartex" xmlns:cx7="http://schemas.microsoft.com/office/drawing/2016/5/13/chartex" xmlns:cx8="http://schemas.microsoft.com/office/drawing/2016/5/14/chartex" xmlns:mc="http://schemas.openxmlformats.org/markup-compatibility/2006" xmlns:aink="http://schemas.microsoft.com/office/drawing/2016/ink" xmlns:am3d="http://schemas.microsoft.com/office/drawing/2017/model3d" xmlns:o="urn:schemas-microsoft-com:office:office" xmlns:r="http://schemas.openxmlformats.org/officeDocument/2006/relationships" xmlns:m="http://schemas.openxmlformats.org/officeDocument/2006/math" xmlns:v="urn:schemas-microsoft-com:vml" xmlns:wp14="http://schemas.microsoft.com/office/word/2010/wordprocessingDrawing" xmlns:wp="http://schemas.openxmlformats.org/drawingml/2006/wordprocessingDrawing" xmlns:w10="urn:schemas-microsoft-com:office:word" xmlns:w="http://schemas.openxmlformats.org/wordprocessingml/2006/main" xmlns:w14="http://schemas.microsoft.com/office/word/2010/wordml" xmlns:w15="http://schemas.microsoft.com/office/word/2012/wordml" xmlns:w16cex="http://schemas.microsoft.com/office/word/2018/wordml/cex" xmlns:w16cid="http://schemas.microsoft.com/office/word/2016/wordml/cid" xmlns:w16="http://schemas.microsoft.com/office/word/2018/wordml" xmlns:w16se="http://schemas.microsoft.com/office/word/2015/wordml/symex" xmlns:wpg="http://schemas.microsoft.com/office/word/2010/wordprocessingGroup" xmlns:wpi="http://schemas.microsoft.com/office/word/2010/wordprocessingInk" xmlns:wne="http://schemas.microsoft.com/office/word/2006/wordml" xmlns:wps="http://schemas.microsoft.com/office/word/2010/wordprocessingShape" mc:Ignorable="w14 w15 w16se w16cid w16 w16cex wp14">
-  <w16cex:commentExtensible w16cex:durableId="2280DBBC" w16cex:dateUtc="2020-06-02T19:07:00Z"/>
   <w16cex:commentExtensible w16cex:durableId="227A2EE2" w16cex:dateUtc="2020-05-28T17:36:00Z"/>
   <w16cex:commentExtensible w16cex:durableId="2278B3E3" w16cex:dateUtc="2020-05-27T14:39:00Z"/>
   <w16cex:commentExtensible w16cex:durableId="227102A0" w16cex:dateUtc="2020-05-21T18:37:00Z"/>
@@ -4991,7 +5655,6 @@
 
 <file path=word/commentsIds.xml><?xml version="1.0" encoding="utf-8"?>
 <w16cid:commentsIds xmlns:wpc="http://schemas.microsoft.com/office/word/2010/wordprocessingCanvas" xmlns:cx="http://schemas.microsoft.com/office/drawing/2014/chartex" xmlns:cx1="http://schemas.microsoft.com/office/drawing/2015/9/8/chartex" xmlns:cx2="http://schemas.microsoft.com/office/drawing/2015/10/21/chartex" xmlns:cx3="http://schemas.microsoft.com/office/drawing/2016/5/9/chartex" xmlns:cx4="http://schemas.microsoft.com/office/drawing/2016/5/10/chartex" xmlns:cx5="http://schemas.microsoft.com/office/drawing/2016/5/11/chartex" xmlns:cx6="http://schemas.microsoft.com/office/drawing/2016/5/12/chartex" xmlns:cx7="http://schemas.microsoft.com/office/drawing/2016/5/13/chartex" xmlns:cx8="http://schemas.microsoft.com/office/drawing/2016/5/14/chartex" xmlns:mc="http://schemas.openxmlformats.org/markup-compatibility/2006" xmlns:aink="http://schemas.microsoft.com/office/drawing/2016/ink" xmlns:am3d="http://schemas.microsoft.com/office/drawing/2017/model3d" xmlns:o="urn:schemas-microsoft-com:office:office" xmlns:r="http://schemas.openxmlformats.org/officeDocument/2006/relationships" xmlns:m="http://schemas.openxmlformats.org/officeDocument/2006/math" xmlns:v="urn:schemas-microsoft-com:vml" xmlns:wp14="http://schemas.microsoft.com/office/word/2010/wordprocessingDrawing" xmlns:wp="http://schemas.openxmlformats.org/drawingml/2006/wordprocessingDrawing" xmlns:w10="urn:schemas-microsoft-com:office:word" xmlns:w="http://schemas.openxmlformats.org/wordprocessingml/2006/main" xmlns:w14="http://schemas.microsoft.com/office/word/2010/wordml" xmlns:w15="http://schemas.microsoft.com/office/word/2012/wordml" xmlns:w16cex="http://schemas.microsoft.com/office/word/2018/wordml/cex" xmlns:w16cid="http://schemas.microsoft.com/office/word/2016/wordml/cid" xmlns:w16="http://schemas.microsoft.com/office/word/2018/wordml" xmlns:w16se="http://schemas.microsoft.com/office/word/2015/wordml/symex" xmlns:wpg="http://schemas.microsoft.com/office/word/2010/wordprocessingGroup" xmlns:wpi="http://schemas.microsoft.com/office/word/2010/wordprocessingInk" xmlns:wne="http://schemas.microsoft.com/office/word/2006/wordml" xmlns:wps="http://schemas.microsoft.com/office/word/2010/wordprocessingShape" mc:Ignorable="w14 w15 w16se w16cid w16 w16cex wp14">
-  <w16cid:commentId w16cid:paraId="26C872AB" w16cid:durableId="2280DBBC"/>
   <w16cid:commentId w16cid:paraId="2843803C" w16cid:durableId="227A2EE2"/>
   <w16cid:commentId w16cid:paraId="6E1DCFDE" w16cid:durableId="2278B3E3"/>
   <w16cid:commentId w16cid:paraId="224B8969" w16cid:durableId="227102A0"/>

</xml_diff>

<commit_message>
Manuscript changes completing draft of two environmental cues section
</commit_message>
<xml_diff>
--- a/manuscript/Abstract and Intro.docx
+++ b/manuscript/Abstract and Intro.docx
@@ -3,17 +3,75 @@
 <w:document xmlns:wpc="http://schemas.microsoft.com/office/word/2010/wordprocessingCanvas" xmlns:cx="http://schemas.microsoft.com/office/drawing/2014/chartex" xmlns:cx1="http://schemas.microsoft.com/office/drawing/2015/9/8/chartex" xmlns:cx2="http://schemas.microsoft.com/office/drawing/2015/10/21/chartex" xmlns:cx3="http://schemas.microsoft.com/office/drawing/2016/5/9/chartex" xmlns:cx4="http://schemas.microsoft.com/office/drawing/2016/5/10/chartex" xmlns:cx5="http://schemas.microsoft.com/office/drawing/2016/5/11/chartex" xmlns:cx6="http://schemas.microsoft.com/office/drawing/2016/5/12/chartex" xmlns:cx7="http://schemas.microsoft.com/office/drawing/2016/5/13/chartex" xmlns:cx8="http://schemas.microsoft.com/office/drawing/2016/5/14/chartex" xmlns:mc="http://schemas.openxmlformats.org/markup-compatibility/2006" xmlns:aink="http://schemas.microsoft.com/office/drawing/2016/ink" xmlns:am3d="http://schemas.microsoft.com/office/drawing/2017/model3d" xmlns:o="urn:schemas-microsoft-com:office:office" xmlns:r="http://schemas.openxmlformats.org/officeDocument/2006/relationships" xmlns:m="http://schemas.openxmlformats.org/officeDocument/2006/math" xmlns:v="urn:schemas-microsoft-com:vml" xmlns:wp14="http://schemas.microsoft.com/office/word/2010/wordprocessingDrawing" xmlns:wp="http://schemas.openxmlformats.org/drawingml/2006/wordprocessingDrawing" xmlns:w10="urn:schemas-microsoft-com:office:word" xmlns:w="http://schemas.openxmlformats.org/wordprocessingml/2006/main" xmlns:w14="http://schemas.microsoft.com/office/word/2010/wordml" xmlns:w15="http://schemas.microsoft.com/office/word/2012/wordml" xmlns:w16cex="http://schemas.microsoft.com/office/word/2018/wordml/cex" xmlns:w16cid="http://schemas.microsoft.com/office/word/2016/wordml/cid" xmlns:w16="http://schemas.microsoft.com/office/word/2018/wordml" xmlns:w16se="http://schemas.microsoft.com/office/word/2015/wordml/symex" xmlns:wpg="http://schemas.microsoft.com/office/word/2010/wordprocessingGroup" xmlns:wpi="http://schemas.microsoft.com/office/word/2010/wordprocessingInk" xmlns:wne="http://schemas.microsoft.com/office/word/2006/wordml" xmlns:wps="http://schemas.microsoft.com/office/word/2010/wordprocessingShape" mc:Ignorable="w14 w15 w16se w16cid w16 w16cex wp14">
   <w:body>
     <w:p>
-      <w:pPr>
+      <w:r>
         <w:rPr>
           <w:b/>
           <w:bCs/>
         </w:rPr>
-      </w:pPr>
-      <w:r>
+        <w:t xml:space="preserve">Working Title: </w:t>
+      </w:r>
+      <w:r>
+        <w:t>The genetic basis of multiple distinct flowering time cues in switchgrass (</w:t>
+      </w:r>
+      <w:r>
+        <w:rPr>
+          <w:i/>
+          <w:iCs/>
+        </w:rPr>
+        <w:t>Panicum virgatum</w:t>
+      </w:r>
+      <w:r>
+        <w:t>)</w:t>
+      </w:r>
+    </w:p>
+    <w:p>
+      <w:pPr>
         <w:rPr>
           <w:b/>
           <w:bCs/>
         </w:rPr>
+      </w:pPr>
+      <w:r>
+        <w:rPr>
+          <w:b/>
+          <w:bCs/>
+        </w:rPr>
+        <w:t>Authors:</w:t>
+      </w:r>
+      <w:r>
+        <w:rPr>
+          <w:b/>
+          <w:bCs/>
+        </w:rPr>
+        <w:t xml:space="preserve"> </w:t>
+      </w:r>
+      <w:r>
+        <w:t>Alice MacQueen*, Li Zhang*, Jason Bonette, …who else? …, Tom Juenger</w:t>
+      </w:r>
+      <w:r>
+        <w:t xml:space="preserve"> </w:t>
+      </w:r>
+    </w:p>
+    <w:p>
+      <w:pPr>
+        <w:rPr>
+          <w:b/>
+          <w:bCs/>
+        </w:rPr>
+      </w:pPr>
+    </w:p>
+    <w:p>
+      <w:pPr>
+        <w:rPr>
+          <w:b/>
+          <w:bCs/>
+        </w:rPr>
+      </w:pPr>
+      <w:r>
+        <w:rPr>
+          <w:b/>
+          <w:bCs/>
+        </w:rPr>
         <w:t>Abstract</w:t>
       </w:r>
     </w:p>
@@ -120,22 +178,68 @@
           <w:i/>
           <w:iCs/>
         </w:rPr>
-        <w:t xml:space="preserve"># Walkthrough of what is known about mechanisms controlling </w:t>
-      </w:r>
-      <w:proofErr w:type="spellStart"/>
+        <w:t>…this will be the first paragraph, as outlined above.</w:t>
+      </w:r>
       <w:r>
         <w:rPr>
           <w:i/>
           <w:iCs/>
         </w:rPr>
-        <w:t>greenup</w:t>
-      </w:r>
-      <w:proofErr w:type="spellEnd"/>
-      <w:r>
+        <w:t xml:space="preserve"> </w:t>
+      </w:r>
+    </w:p>
+    <w:p>
+      <w:pPr>
         <w:rPr>
           <w:i/>
           <w:iCs/>
         </w:rPr>
+      </w:pPr>
+    </w:p>
+    <w:p>
+      <w:pPr>
+        <w:rPr>
+          <w:i/>
+          <w:iCs/>
+        </w:rPr>
+      </w:pPr>
+    </w:p>
+    <w:p>
+      <w:pPr>
+        <w:rPr>
+          <w:i/>
+          <w:iCs/>
+        </w:rPr>
+      </w:pPr>
+    </w:p>
+    <w:p>
+      <w:pPr>
+        <w:rPr>
+          <w:i/>
+          <w:iCs/>
+        </w:rPr>
+      </w:pPr>
+      <w:r>
+        <w:rPr>
+          <w:i/>
+          <w:iCs/>
+        </w:rPr>
+        <w:t xml:space="preserve"># Walkthrough of what is known about mechanisms controlling </w:t>
+      </w:r>
+      <w:proofErr w:type="spellStart"/>
+      <w:r>
+        <w:rPr>
+          <w:i/>
+          <w:iCs/>
+        </w:rPr>
+        <w:t>greenup</w:t>
+      </w:r>
+      <w:proofErr w:type="spellEnd"/>
+      <w:r>
+        <w:rPr>
+          <w:i/>
+          <w:iCs/>
+        </w:rPr>
         <w:t xml:space="preserve"> and flowering in switchgrass</w:t>
       </w:r>
     </w:p>
@@ -272,6 +376,7 @@
     </w:p>
     <w:p>
       <w:r>
+        <w:lastRenderedPageBreak/>
         <w:tab/>
         <w:t>Switchgrass is considered a short-day plant that flowers when exposed to shortening days of a specific length (Benedict, 1940)</w:t>
       </w:r>
@@ -330,7 +435,6 @@
           <w:i/>
           <w:iCs/>
         </w:rPr>
-        <w:lastRenderedPageBreak/>
         <w:t># Management of switchgrass for biofuels is informed by an understanding of the biology underpinning plant responses to the environment.</w:t>
       </w:r>
     </w:p>
@@ -351,6 +455,9 @@
       <w:proofErr w:type="spellEnd"/>
       <w:r>
         <w:t xml:space="preserve"> dates may allow growers in the northern United States to take advantage of longer growing seasons, as photoperiod-sensitive strains will accumulate more biomass before flowering, contributing to higher biomass yields (cite?). Alternatively, breeding for cultivars with larger cumulative GDD requirements and reduced photoperiod sensitivity could increase the heat requirement needed for switchgrass development and stabilize switchgrass biomass yields at higher levels, which could help offset the negative impacts of climate warming (cite).</w:t>
+      </w:r>
+      <w:r>
+        <w:t xml:space="preserve"> However, despite substantial study of the mechanisms controlling switchgrass development, genetics of flowering and prediction equations with broad application remain elusive. </w:t>
       </w:r>
     </w:p>
     <w:p>
@@ -401,11 +508,6 @@
       </w:r>
     </w:p>
     <w:p>
-      <w:r>
-        <w:t xml:space="preserve">Despite substantial study of the mechanisms controlling switchgrass development, genetics of flowering and prediction equations with broad application remain elusive. </w:t>
-      </w:r>
-    </w:p>
-    <w:p>
       <w:pPr>
         <w:ind w:firstLine="720"/>
       </w:pPr>
@@ -431,19 +533,19 @@
           <w:bCs/>
         </w:rPr>
       </w:pPr>
-    </w:p>
-    <w:p>
-      <w:pPr>
+      <w:r>
         <w:rPr>
           <w:b/>
           <w:bCs/>
         </w:rPr>
-      </w:pPr>
+        <w:br w:type="column"/>
+      </w:r>
       <w:r>
         <w:rPr>
           <w:b/>
           <w:bCs/>
         </w:rPr>
+        <w:lastRenderedPageBreak/>
         <w:t>Results</w:t>
       </w:r>
     </w:p>
@@ -645,16 +747,101 @@
         <w:t>.</w:t>
       </w:r>
       <w:r>
-        <w:t xml:space="preserve"> Next, we evaluated the evidence that p</w:t>
-      </w:r>
-      <w:r>
-        <w:t xml:space="preserve">hotoperiodicity </w:t>
-      </w:r>
-      <w:r>
-        <w:t>differed by</w:t>
-      </w:r>
-      <w:r>
-        <w:t xml:space="preserve"> plant latitude of origin (Parish and </w:t>
+        <w:t xml:space="preserve"> </w:t>
+      </w:r>
+      <w:r>
+        <w:t xml:space="preserve">Our data thus only supports a </w:t>
+      </w:r>
+      <w:r>
+        <w:t xml:space="preserve">consistent </w:t>
+      </w:r>
+      <w:r>
+        <w:t>flowering time photoperiodicity cue of shortening days within the Gulf subpopulation</w:t>
+      </w:r>
+      <w:r>
+        <w:t>, while response to this cue</w:t>
+      </w:r>
+      <w:r>
+        <w:t xml:space="preserve"> may be segregating</w:t>
+      </w:r>
+      <w:r>
+        <w:t xml:space="preserve"> within the Atlantic subpopulation and within 8X individuals</w:t>
+      </w:r>
+      <w:r>
+        <w:t xml:space="preserve">. </w:t>
+      </w:r>
+    </w:p>
+    <w:p>
+      <w:pPr>
+        <w:ind w:firstLine="720"/>
+      </w:pPr>
+      <w:r>
+        <w:t>For plants with</w:t>
+      </w:r>
+      <w:r>
+        <w:t xml:space="preserve"> sequenced genomes, w</w:t>
+      </w:r>
+      <w:r>
+        <w:t>e observed little evidence for a</w:t>
+      </w:r>
+      <w:r>
+        <w:t xml:space="preserve"> specific day length that triggered flowering</w:t>
+      </w:r>
+      <w:r>
+        <w:t xml:space="preserve"> during shortening days.</w:t>
+      </w:r>
+      <w:r>
+        <w:t xml:space="preserve"> </w:t>
+      </w:r>
+      <w:r>
+        <w:t>To test this, we modelled daylength at flowering as a function of common garden and the kinship matrix as random effects and removed daylength values for genotypes that flowered during lengthening days. The heritability for daylength at flowering</w:t>
+      </w:r>
+      <w:r>
+        <w:t xml:space="preserve"> during shortening days</w:t>
+      </w:r>
+      <w:r>
+        <w:t xml:space="preserve"> was 12%</w:t>
+      </w:r>
+      <w:r>
+        <w:t xml:space="preserve">, while the heritability for flowering as a Julian date for the same set of individuals was </w:t>
+      </w:r>
+      <w:r>
+        <w:t>23.</w:t>
+      </w:r>
+      <w:r>
+        <w:t>7</w:t>
+      </w:r>
+      <w:r>
+        <w:t xml:space="preserve">% </w:t>
+      </w:r>
+      <w:r>
+        <w:t>(Supplementary Table: Variance Components analysis)</w:t>
+      </w:r>
+      <w:r>
+        <w:t>.</w:t>
+      </w:r>
+      <w:r>
+        <w:t xml:space="preserve"> </w:t>
+      </w:r>
+    </w:p>
+    <w:p>
+      <w:pPr>
+        <w:ind w:firstLine="720"/>
+      </w:pPr>
+      <w:r>
+        <w:t>Next, we evaluated the evidence that photoperiodicity</w:t>
+      </w:r>
+      <w:r>
+        <w:t>, defined</w:t>
+      </w:r>
+      <w:r>
+        <w:t xml:space="preserve"> simply</w:t>
+      </w:r>
+      <w:r>
+        <w:t xml:space="preserve"> as exposure to shortening days,</w:t>
+      </w:r>
+      <w:r>
+        <w:t xml:space="preserve"> differed by plant latitude of origin (Parish and </w:t>
       </w:r>
       <w:proofErr w:type="spellStart"/>
       <w:r>
@@ -662,67 +849,259 @@
       </w:r>
       <w:proofErr w:type="spellEnd"/>
       <w:r>
-        <w:t xml:space="preserve"> 2005)</w:t>
-      </w:r>
-      <w:r>
-        <w:t xml:space="preserve">. We observed a strong signal of latitude of origin on whether </w:t>
-      </w:r>
-      <w:r>
+        <w:t xml:space="preserve"> 2005). We observed a strong signal of latitude of origin on whether plants </w:t>
+      </w:r>
+      <w:r>
+        <w:t xml:space="preserve">grown </w:t>
+      </w:r>
+      <w:r>
+        <w:t>in</w:t>
+      </w:r>
+      <w:r>
+        <w:t xml:space="preserve"> Texas common gardens flowered in lengthening or shortening days (</w:t>
+      </w:r>
+      <w:proofErr w:type="spellStart"/>
+      <w:r>
+        <w:t>glm</w:t>
+      </w:r>
+      <w:proofErr w:type="spellEnd"/>
+      <w:r>
+        <w:t>,</w:t>
+      </w:r>
+      <w:r>
+        <w:t xml:space="preserve"> </w:t>
+      </w:r>
+      <w:proofErr w:type="spellStart"/>
+      <w:r>
+        <w:rPr>
+          <w:i/>
+          <w:iCs/>
+        </w:rPr>
+        <w:t>P</w:t>
+      </w:r>
+      <w:r>
+        <w:rPr>
+          <w:i/>
+          <w:iCs/>
+        </w:rPr>
+        <w:t>r</w:t>
+      </w:r>
+      <w:proofErr w:type="spellEnd"/>
+      <w:r>
+        <w:rPr>
+          <w:i/>
+          <w:iCs/>
+        </w:rPr>
+        <w:t xml:space="preserve"> </w:t>
+      </w:r>
+      <w:r>
+        <w:t>&lt; 2x10</w:t>
+      </w:r>
+      <w:r>
+        <w:rPr>
+          <w:vertAlign w:val="superscript"/>
+        </w:rPr>
+        <w:t>-16</w:t>
+      </w:r>
+      <w:r>
+        <w:t>, Supp. Figure 1).</w:t>
+      </w:r>
+      <w:r>
+        <w:t xml:space="preserve"> The majority of plants from latitudes of origin below 35 degrees </w:t>
+      </w:r>
+      <w:r>
+        <w:t>did not flower until days were</w:t>
+      </w:r>
+      <w:r>
+        <w:t xml:space="preserve"> shortening at the Texas sites, while the majority of plants from latitudes of origin above 38 degrees flowered while days were lengthening. Interestingly, the Oklahoma (OK) site, </w:t>
+      </w:r>
+      <w:r>
+        <w:t>our first common garden at which</w:t>
+      </w:r>
+      <w:r>
+        <w:t xml:space="preserve"> most genotypes flowered during shortening days, was at </w:t>
+      </w:r>
+      <w:r>
+        <w:t>~</w:t>
+      </w:r>
+      <w:r>
+        <w:t>36 degrees of latitude</w:t>
+      </w:r>
+      <w:r>
+        <w:t>; in contrast,</w:t>
+      </w:r>
+      <w:r>
+        <w:t xml:space="preserve"> the three sites where a photoperiod cue was evident were below 32 degrees of latitude</w:t>
+      </w:r>
+      <w:r>
+        <w:t>.</w:t>
+      </w:r>
+      <w:r>
+        <w:t xml:space="preserve"> At our common gardens in 2019</w:t>
+      </w:r>
+      <w:r>
+        <w:t xml:space="preserve">, plants grown at latitudes </w:t>
+      </w:r>
+      <w:r>
+        <w:t>&gt;</w:t>
+      </w:r>
+      <w:r>
+        <w:t>35</w:t>
+      </w:r>
+      <w:r>
+        <w:t xml:space="preserve"> degrees</w:t>
+      </w:r>
+      <w:r>
+        <w:t xml:space="preserve"> </w:t>
+      </w:r>
+      <w:r>
+        <w:t>did not have sufficient vegetative growth to flower</w:t>
+      </w:r>
+      <w:r>
+        <w:t xml:space="preserve"> before the summer solstic</w:t>
+      </w:r>
+      <w:r>
+        <w:t xml:space="preserve">e, and thus were not competent </w:t>
+      </w:r>
+      <w:r>
+        <w:t>to respond to a photoperiod cue.</w:t>
+      </w:r>
+      <w:r>
+        <w:t xml:space="preserve"> </w:t>
+      </w:r>
+      <w:r>
+        <w:t>As this is a common feature of growing seasons at these latitudes, we suggest that plants from more northern latitudes have evolved a flowering time response to a</w:t>
+      </w:r>
+      <w:r>
+        <w:t xml:space="preserve"> separate, non-photoperiod based environmental cue.</w:t>
+      </w:r>
+    </w:p>
+    <w:p>
+      <w:r>
+        <w:rPr>
+          <w:noProof/>
+        </w:rPr>
         <w:lastRenderedPageBreak/>
-        <w:t xml:space="preserve">plants at Texas common gardens flowered in lengthening or shortening days (linear model or binomial </w:t>
-      </w:r>
-      <w:proofErr w:type="gramStart"/>
-      <w:r>
-        <w:t>test?,</w:t>
-      </w:r>
-      <w:proofErr w:type="gramEnd"/>
-      <w:r>
-        <w:t xml:space="preserve"> p-value, Supp. Figure 1). However, </w:t>
-      </w:r>
-      <w:r>
-        <w:t xml:space="preserve">for specific genotypes grown at multiple sites, </w:t>
-      </w:r>
-      <w:r>
-        <w:t>we observed no evidence for any specific day length that triggered flowering</w:t>
-      </w:r>
-      <w:r>
-        <w:t xml:space="preserve"> (how to show?).</w:t>
-      </w:r>
-      <w:r>
-        <w:t xml:space="preserve"> Our data thus </w:t>
-      </w:r>
-      <w:r>
-        <w:t xml:space="preserve">only </w:t>
-      </w:r>
-      <w:r>
-        <w:t xml:space="preserve">strongly supports a </w:t>
-      </w:r>
-      <w:r>
-        <w:t xml:space="preserve">flowering time </w:t>
-      </w:r>
-      <w:r>
-        <w:t xml:space="preserve">photoperiodicity cue </w:t>
-      </w:r>
-      <w:r>
-        <w:t xml:space="preserve">of shortening days </w:t>
-      </w:r>
-      <w:r>
-        <w:t>within the Gulf subpopulation.</w:t>
-      </w:r>
-    </w:p>
-    <w:p>
-      <w:r>
-        <w:rPr>
-          <w:noProof/>
-        </w:rPr>
         <w:drawing>
-          <wp:anchor distT="0" distB="0" distL="114300" distR="114300" simplePos="0" relativeHeight="251673600" behindDoc="0" locked="0" layoutInCell="1" allowOverlap="1" wp14:anchorId="77BBD684" wp14:editId="4DF54775">
+          <wp:anchor distT="0" distB="0" distL="114300" distR="114300" simplePos="0" relativeHeight="251672576" behindDoc="0" locked="0" layoutInCell="1" allowOverlap="1" wp14:anchorId="25171967" wp14:editId="56D74B2A">
             <wp:simplePos x="0" y="0"/>
             <wp:positionH relativeFrom="margin">
               <wp:align>right</wp:align>
             </wp:positionH>
             <wp:positionV relativeFrom="paragraph">
-              <wp:posOffset>3820160</wp:posOffset>
+              <wp:posOffset>1113790</wp:posOffset>
+            </wp:positionV>
+            <wp:extent cx="5943600" cy="2701925"/>
+            <wp:effectExtent l="0" t="0" r="0" b="3175"/>
+            <wp:wrapSquare wrapText="bothSides"/>
+            <wp:docPr id="6" name="Picture 6" descr="A screenshot of a cell phone&#10;&#10;Description automatically generated"/>
+            <wp:cNvGraphicFramePr>
+              <a:graphicFrameLocks xmlns:a="http://schemas.openxmlformats.org/drawingml/2006/main" noChangeAspect="1"/>
+            </wp:cNvGraphicFramePr>
+            <a:graphic xmlns:a="http://schemas.openxmlformats.org/drawingml/2006/main">
+              <a:graphicData uri="http://schemas.openxmlformats.org/drawingml/2006/picture">
+                <pic:pic xmlns:pic="http://schemas.openxmlformats.org/drawingml/2006/picture">
+                  <pic:nvPicPr>
+                    <pic:cNvPr id="6" name="daylength_change_subpops_back_to_back.png"/>
+                    <pic:cNvPicPr/>
+                  </pic:nvPicPr>
+                  <pic:blipFill>
+                    <a:blip r:embed="rId7" cstate="print">
+                      <a:extLst>
+                        <a:ext uri="{28A0092B-C50C-407E-A947-70E740481C1C}">
+                          <a14:useLocalDpi xmlns:a14="http://schemas.microsoft.com/office/drawing/2010/main" val="0"/>
+                        </a:ext>
+                      </a:extLst>
+                    </a:blip>
+                    <a:stretch>
+                      <a:fillRect/>
+                    </a:stretch>
+                  </pic:blipFill>
+                  <pic:spPr>
+                    <a:xfrm>
+                      <a:off x="0" y="0"/>
+                      <a:ext cx="5943600" cy="2701925"/>
+                    </a:xfrm>
+                    <a:prstGeom prst="rect">
+                      <a:avLst/>
+                    </a:prstGeom>
+                  </pic:spPr>
+                </pic:pic>
+              </a:graphicData>
+            </a:graphic>
+          </wp:anchor>
+        </w:drawing>
+      </w:r>
+      <w:r>
+        <w:rPr>
+          <w:b/>
+          <w:bCs/>
+        </w:rPr>
+        <w:t>Figure 1.</w:t>
+      </w:r>
+      <w:r>
+        <w:rPr>
+          <w:i/>
+          <w:iCs/>
+        </w:rPr>
+        <w:t xml:space="preserve"> Many genotypes do not </w:t>
+      </w:r>
+      <w:r>
+        <w:rPr>
+          <w:i/>
+          <w:iCs/>
+        </w:rPr>
+        <w:t>use</w:t>
+      </w:r>
+      <w:r>
+        <w:rPr>
+          <w:i/>
+          <w:iCs/>
+        </w:rPr>
+        <w:t xml:space="preserve"> a shortening day photoperiodicity cue at the </w:t>
+      </w:r>
+      <w:r>
+        <w:rPr>
+          <w:i/>
+          <w:iCs/>
+        </w:rPr>
+        <w:t>three Texas (TX)</w:t>
+      </w:r>
+      <w:r>
+        <w:rPr>
+          <w:i/>
+          <w:iCs/>
+        </w:rPr>
+        <w:t xml:space="preserve"> common garden sites.</w:t>
+      </w:r>
+      <w:r>
+        <w:rPr>
+          <w:i/>
+          <w:iCs/>
+        </w:rPr>
+        <w:t xml:space="preserve"> Bars represent the number of distinct genotypes that had 50% of tillers flowering before the summer solstice (when days were lengthening) or after the summer solstice (when days were shortening). Colors represent the five categories we grouped genotypes into: tetraploid individuals in the Atlantic, Midwest, and Gulf genetic subpopulations, admixed/uncategorized tetraploid individuals, and octoploid individuals.</w:t>
+      </w:r>
+    </w:p>
+    <w:p/>
+    <w:p>
+      <w:pPr>
+        <w:rPr>
+          <w:i/>
+          <w:iCs/>
+        </w:rPr>
+      </w:pPr>
+      <w:r>
+        <w:rPr>
+          <w:noProof/>
+        </w:rPr>
+        <w:drawing>
+          <wp:anchor distT="0" distB="0" distL="114300" distR="114300" simplePos="0" relativeHeight="251673600" behindDoc="0" locked="0" layoutInCell="1" allowOverlap="1" wp14:anchorId="77BBD684" wp14:editId="67C94ED3">
+            <wp:simplePos x="0" y="0"/>
+            <wp:positionH relativeFrom="margin">
+              <wp:align>right</wp:align>
+            </wp:positionH>
+            <wp:positionV relativeFrom="paragraph">
+              <wp:posOffset>1116991</wp:posOffset>
             </wp:positionV>
             <wp:extent cx="5943600" cy="2475865"/>
             <wp:effectExtent l="0" t="0" r="0" b="635"/>
@@ -739,7 +1118,7 @@
                     <pic:cNvPicPr/>
                   </pic:nvPicPr>
                   <pic:blipFill>
-                    <a:blip r:embed="rId7" cstate="print">
+                    <a:blip r:embed="rId8" cstate="print">
                       <a:extLst>
                         <a:ext uri="{28A0092B-C50C-407E-A947-70E740481C1C}">
                           <a14:useLocalDpi xmlns:a14="http://schemas.microsoft.com/office/drawing/2010/main" val="0"/>
@@ -773,508 +1152,700 @@
       </w:r>
       <w:r>
         <w:rPr>
-          <w:noProof/>
-        </w:rPr>
-        <w:drawing>
-          <wp:anchor distT="0" distB="0" distL="114300" distR="114300" simplePos="0" relativeHeight="251672576" behindDoc="0" locked="0" layoutInCell="1" allowOverlap="1" wp14:anchorId="25171967" wp14:editId="7288776D">
-            <wp:simplePos x="0" y="0"/>
-            <wp:positionH relativeFrom="margin">
-              <wp:align>right</wp:align>
-            </wp:positionH>
-            <wp:positionV relativeFrom="paragraph">
-              <wp:posOffset>1113790</wp:posOffset>
-            </wp:positionV>
-            <wp:extent cx="5943600" cy="2701925"/>
-            <wp:effectExtent l="0" t="0" r="0" b="3175"/>
-            <wp:wrapSquare wrapText="bothSides"/>
-            <wp:docPr id="6" name="Picture 6" descr="A screenshot of a cell phone&#10;&#10;Description automatically generated"/>
-            <wp:cNvGraphicFramePr>
-              <a:graphicFrameLocks xmlns:a="http://schemas.openxmlformats.org/drawingml/2006/main" noChangeAspect="1"/>
-            </wp:cNvGraphicFramePr>
-            <a:graphic xmlns:a="http://schemas.openxmlformats.org/drawingml/2006/main">
-              <a:graphicData uri="http://schemas.openxmlformats.org/drawingml/2006/picture">
-                <pic:pic xmlns:pic="http://schemas.openxmlformats.org/drawingml/2006/picture">
-                  <pic:nvPicPr>
-                    <pic:cNvPr id="6" name="daylength_change_subpops_back_to_back.png"/>
-                    <pic:cNvPicPr/>
-                  </pic:nvPicPr>
-                  <pic:blipFill>
-                    <a:blip r:embed="rId8" cstate="print">
-                      <a:extLst>
-                        <a:ext uri="{28A0092B-C50C-407E-A947-70E740481C1C}">
-                          <a14:useLocalDpi xmlns:a14="http://schemas.microsoft.com/office/drawing/2010/main" val="0"/>
-                        </a:ext>
-                      </a:extLst>
-                    </a:blip>
-                    <a:stretch>
-                      <a:fillRect/>
-                    </a:stretch>
-                  </pic:blipFill>
-                  <pic:spPr>
-                    <a:xfrm>
-                      <a:off x="0" y="0"/>
-                      <a:ext cx="5943600" cy="2701925"/>
-                    </a:xfrm>
-                    <a:prstGeom prst="rect">
-                      <a:avLst/>
-                    </a:prstGeom>
-                  </pic:spPr>
-                </pic:pic>
-              </a:graphicData>
-            </a:graphic>
-          </wp:anchor>
-        </w:drawing>
-      </w:r>
-      <w:r>
-        <w:rPr>
           <w:b/>
           <w:bCs/>
         </w:rPr>
-        <w:t>Figure 1.</w:t>
+        <w:t>Supplementary Figure 1.</w:t>
+      </w:r>
+      <w:r>
+        <w:t xml:space="preserve"> </w:t>
       </w:r>
       <w:r>
         <w:rPr>
           <w:i/>
           <w:iCs/>
         </w:rPr>
-        <w:t xml:space="preserve"> Many genotypes do not </w:t>
+        <w:t xml:space="preserve">Latitude of origin correlates with flowering </w:t>
       </w:r>
       <w:r>
         <w:rPr>
           <w:i/>
           <w:iCs/>
         </w:rPr>
-        <w:t>use</w:t>
+        <w:t>response to a</w:t>
       </w:r>
       <w:r>
         <w:rPr>
           <w:i/>
           <w:iCs/>
         </w:rPr>
-        <w:t xml:space="preserve"> a shortening day photoperiodicity cue at the </w:t>
+        <w:t>n</w:t>
       </w:r>
       <w:r>
         <w:rPr>
           <w:i/>
           <w:iCs/>
         </w:rPr>
-        <w:t>three Texas (TX)</w:t>
+        <w:t xml:space="preserve"> environmental cue of shortening day length. Bars represent the number of </w:t>
       </w:r>
       <w:r>
         <w:rPr>
           <w:i/>
           <w:iCs/>
         </w:rPr>
-        <w:t xml:space="preserve"> common garden sites.</w:t>
+        <w:t>distinct genotypes that had 50% of tillers flowering before the summer solstice (when days were lengthening) or after the summer solstice (when days were shortening).</w:t>
       </w:r>
       <w:r>
         <w:rPr>
           <w:i/>
           <w:iCs/>
         </w:rPr>
-        <w:t xml:space="preserve"> Bars represent the number of distinct genotypes that had 50% of tillers flowering before the summer solstice (when days were lengthening) or after the summer solstice (when days were shortening). Colors represent the five categories we grouped genotypes into: </w:t>
+        <w:t xml:space="preserve"> </w:t>
       </w:r>
       <w:r>
         <w:rPr>
           <w:i/>
           <w:iCs/>
         </w:rPr>
-        <w:t>tetraploid individuals in the Atlantic, Midwest, and Gulf genetic subpopulations</w:t>
-      </w:r>
-      <w:r>
+        <w:t>Colors represent the five categories we grouped genotypes into: tetraploid individuals in the Atlantic, Midwest, and Gulf genetic subpopulations, admixed/uncategorized tetraploid individuals, and octoploid individuals.</w:t>
+      </w:r>
+    </w:p>
+    <w:p>
+      <w:pPr>
+        <w:ind w:firstLine="720"/>
+      </w:pPr>
+    </w:p>
+    <w:p>
+      <w:pPr>
+        <w:ind w:firstLine="720"/>
+      </w:pPr>
+      <w:r>
+        <w:lastRenderedPageBreak/>
+        <w:t xml:space="preserve">To </w:t>
+      </w:r>
+      <w:r>
+        <w:t>test for a temperature-based</w:t>
+      </w:r>
+      <w:r>
+        <w:t xml:space="preserve"> environmental cue for flowering, w</w:t>
+      </w:r>
+      <w:r>
+        <w:t xml:space="preserve">e </w:t>
+      </w:r>
+      <w:commentRangeStart w:id="1"/>
+      <w:commentRangeEnd w:id="1"/>
+      <w:r>
+        <w:rPr>
+          <w:rStyle w:val="CommentReference"/>
+        </w:rPr>
+        <w:commentReference w:id="1"/>
+      </w:r>
+      <w:r>
+        <w:t>evaluated</w:t>
+      </w:r>
+      <w:r>
+        <w:t xml:space="preserve"> </w:t>
+      </w:r>
+      <w:r>
+        <w:t>flowering date</w:t>
+      </w:r>
+      <w:r>
+        <w:t xml:space="preserve"> as a function of cumulative GDD</w:t>
+      </w:r>
+      <w:r>
+        <w:t xml:space="preserve"> between </w:t>
+      </w:r>
+      <w:r>
+        <w:t xml:space="preserve">plant </w:t>
+      </w:r>
+      <w:r>
+        <w:t>green</w:t>
+      </w:r>
+      <w:r>
+        <w:t xml:space="preserve"> </w:t>
+      </w:r>
+      <w:r>
+        <w:t>up and flowering</w:t>
+      </w:r>
+      <w:r>
+        <w:t xml:space="preserve"> using a base temperature of 12 </w:t>
+      </w:r>
+      <w:proofErr w:type="gramStart"/>
+      <w:r>
+        <w:t>C</w:t>
+      </w:r>
+      <w:r>
+        <w:t xml:space="preserve"> </w:t>
+      </w:r>
+      <w:r>
+        <w:t xml:space="preserve"> </w:t>
+      </w:r>
+      <w:r>
+        <w:t>(</w:t>
+      </w:r>
+      <w:proofErr w:type="spellStart"/>
+      <w:proofErr w:type="gramEnd"/>
+      <w:r>
+        <w:t>Kiniry</w:t>
+      </w:r>
+      <w:proofErr w:type="spellEnd"/>
+      <w:r>
+        <w:t xml:space="preserve"> et al 2005,</w:t>
+      </w:r>
+      <w:r>
+        <w:t xml:space="preserve"> </w:t>
+      </w:r>
+      <w:r>
+        <w:t>Behrman 2013).</w:t>
+      </w:r>
+      <w:r>
+        <w:t xml:space="preserve"> </w:t>
+      </w:r>
+      <w:r>
+        <w:t xml:space="preserve">We then modelled GDD as a function of </w:t>
+      </w:r>
+      <w:r>
+        <w:t>subpopulation and the interaction between subpopulation and latitude of origin</w:t>
+      </w:r>
+      <w:r>
+        <w:t>, both as random effects.</w:t>
+      </w:r>
+      <w:r>
+        <w:t xml:space="preserve"> </w:t>
+      </w:r>
+      <w:r>
+        <w:t xml:space="preserve">To avoid confounding with a photoperiod-based environmental cue, we removed GDD values for genotypes predicted to have a photoperiod cue at common gardens south of </w:t>
+      </w:r>
+      <w:r>
+        <w:t>38 degrees latitude</w:t>
+      </w:r>
+      <w:r>
+        <w:t xml:space="preserve">. </w:t>
+      </w:r>
+      <w:r>
+        <w:t>Including these values substantially increased the residual variance for photoperiod sensitive individuals at these sites (data not shown</w:t>
+      </w:r>
+      <w:r>
+        <w:t>//in</w:t>
+      </w:r>
+      <w:r>
+        <w:t xml:space="preserve"> supplement). </w:t>
+      </w:r>
+      <w:r>
+        <w:t>S</w:t>
+      </w:r>
+      <w:r>
+        <w:t xml:space="preserve">ubpopulation explained most of the variation in flowering as a function of GDD </w:t>
+      </w:r>
+      <w:r>
+        <w:t>(</w:t>
+      </w:r>
+      <w:r>
+        <w:t xml:space="preserve">% </w:t>
+      </w:r>
+      <w:proofErr w:type="spellStart"/>
+      <w:r>
+        <w:t>Var</w:t>
+      </w:r>
+      <w:r>
+        <w:rPr>
+          <w:vertAlign w:val="subscript"/>
+        </w:rPr>
+        <w:t>subpop</w:t>
+      </w:r>
+      <w:proofErr w:type="spellEnd"/>
+      <w:r>
+        <w:t xml:space="preserve"> = 8</w:t>
+      </w:r>
+      <w:r>
+        <w:t>5</w:t>
+      </w:r>
+      <w:r>
+        <w:t>.</w:t>
+      </w:r>
+      <w:r>
+        <w:t>9</w:t>
+      </w:r>
+      <w:r>
+        <w:t>%</w:t>
+      </w:r>
+      <w:r>
+        <w:t xml:space="preserve">). </w:t>
+      </w:r>
+      <w:r>
+        <w:t>Predicted values of GDD necessary for flowering were largest for the Gulf subpopulation (</w:t>
+      </w:r>
+      <w:r>
+        <w:t>1</w:t>
+      </w:r>
+      <w:r>
+        <w:t>056</w:t>
+      </w:r>
+      <w:r>
+        <w:t xml:space="preserve">; </w:t>
+      </w:r>
+      <w:r>
+        <w:t>95% CI 9</w:t>
+      </w:r>
+      <w:r>
+        <w:t>73</w:t>
+      </w:r>
+      <w:r>
+        <w:t>-1</w:t>
+      </w:r>
+      <w:r>
+        <w:t>099</w:t>
+      </w:r>
+      <w:r>
+        <w:t>), smallest for the Midwest (</w:t>
+      </w:r>
+      <w:r>
+        <w:t>6</w:t>
+      </w:r>
+      <w:r>
+        <w:t>67</w:t>
+      </w:r>
+      <w:r>
+        <w:t xml:space="preserve">; </w:t>
+      </w:r>
+      <w:r>
+        <w:t xml:space="preserve">95% CI </w:t>
+      </w:r>
+      <w:r>
+        <w:t xml:space="preserve">517 </w:t>
+      </w:r>
+      <w:r>
+        <w:t>– 8</w:t>
+      </w:r>
+      <w:r>
+        <w:t>14</w:t>
+      </w:r>
+      <w:r>
+        <w:t>) and intermediate for the other three groups (7</w:t>
+      </w:r>
+      <w:r>
+        <w:t>41</w:t>
+      </w:r>
+      <w:r>
+        <w:t xml:space="preserve"> (5</w:t>
+      </w:r>
+      <w:r>
+        <w:t>99</w:t>
+      </w:r>
+      <w:r>
+        <w:t>-10</w:t>
+      </w:r>
+      <w:r>
+        <w:t>19</w:t>
+      </w:r>
+      <w:r>
+        <w:t xml:space="preserve">); </w:t>
+      </w:r>
+      <w:r>
+        <w:t>776</w:t>
+      </w:r>
+      <w:r>
+        <w:t xml:space="preserve"> (</w:t>
+      </w:r>
+      <w:r>
+        <w:t>483-1195</w:t>
+      </w:r>
+      <w:r>
+        <w:t>); 7</w:t>
+      </w:r>
+      <w:r>
+        <w:t>47</w:t>
+      </w:r>
+      <w:r>
+        <w:t xml:space="preserve"> (5</w:t>
+      </w:r>
+      <w:r>
+        <w:t>73</w:t>
+      </w:r>
+      <w:r>
+        <w:t xml:space="preserve"> – 10</w:t>
+      </w:r>
+      <w:r>
+        <w:t>4</w:t>
+      </w:r>
+      <w:r>
+        <w:t xml:space="preserve">3); </w:t>
+      </w:r>
+      <w:r>
+        <w:t>S</w:t>
+      </w:r>
+      <w:r>
+        <w:t xml:space="preserve">upplementary table of effects). </w:t>
+      </w:r>
+      <w:r>
+        <w:t>The Midwest</w:t>
+      </w:r>
+      <w:r>
+        <w:t xml:space="preserve"> </w:t>
+      </w:r>
+      <w:r>
+        <w:t xml:space="preserve">subpopulation </w:t>
+      </w:r>
+      <w:r>
+        <w:t xml:space="preserve">response to GDD varied significantly by latitude of origin, with plants from the northernmost </w:t>
+      </w:r>
+      <w:r>
+        <w:t>2</w:t>
+      </w:r>
+      <w:r>
+        <w:t xml:space="preserve">0% of the range flowering at a GDD of </w:t>
+      </w:r>
+      <w:r>
+        <w:t>568</w:t>
+      </w:r>
+      <w:r>
+        <w:t xml:space="preserve">, and plants from the southernmost </w:t>
+      </w:r>
+      <w:r>
+        <w:t>2</w:t>
+      </w:r>
+      <w:r>
+        <w:t xml:space="preserve">0% of the range flowering at a GDD of </w:t>
+      </w:r>
+      <w:r>
+        <w:t>779</w:t>
+      </w:r>
+      <w:r>
+        <w:t xml:space="preserve">. </w:t>
+      </w:r>
+      <w:r>
+        <w:t>In contrast, the southernmost and northernmost 20% of the Gulf plants diff</w:t>
+      </w:r>
+      <w:r>
+        <w:t>ered only slightly in GDD (1008 vs 1090).</w:t>
+      </w:r>
+      <w:r>
+        <w:t xml:space="preserve"> </w:t>
+      </w:r>
+      <w:r>
+        <w:t xml:space="preserve">The heritability for </w:t>
+      </w:r>
+      <w:r>
+        <w:t>GDD</w:t>
+      </w:r>
+      <w:r>
+        <w:t xml:space="preserve"> at flowering </w:t>
+      </w:r>
+      <w:r>
+        <w:t xml:space="preserve">for </w:t>
+      </w:r>
+      <w:r>
+        <w:t>photoperiod insensitive, sequenced</w:t>
+      </w:r>
+      <w:r>
+        <w:t xml:space="preserve"> individuals </w:t>
+      </w:r>
+      <w:r>
+        <w:t xml:space="preserve">was </w:t>
+      </w:r>
+      <w:r>
+        <w:t>30</w:t>
+      </w:r>
+      <w:r>
+        <w:t>%</w:t>
+      </w:r>
+      <w:r>
+        <w:t xml:space="preserve">, while the heritability for flowering </w:t>
+      </w:r>
+      <w:r>
+        <w:t xml:space="preserve">as a Julian </w:t>
+      </w:r>
+      <w:r>
+        <w:t>date for the same set of individuals was 10.8%</w:t>
+      </w:r>
+      <w:r>
+        <w:t xml:space="preserve"> (Supplementary Table: Variance Components analysis).</w:t>
+      </w:r>
+      <w:r>
+        <w:t xml:space="preserve"> </w:t>
+      </w:r>
+      <w:r>
+        <w:t>Taken together</w:t>
+      </w:r>
+      <w:r>
+        <w:t>,</w:t>
+      </w:r>
+      <w:r>
+        <w:t xml:space="preserve"> these data support </w:t>
+      </w:r>
+      <w:r>
+        <w:t xml:space="preserve">latitude-of-origin </w:t>
+      </w:r>
+      <w:r>
+        <w:t xml:space="preserve">based, low </w:t>
+      </w:r>
+      <w:r>
+        <w:t>GDD cue for flowering</w:t>
+      </w:r>
+      <w:r>
+        <w:t xml:space="preserve"> in the Midwest subpopulation, and a consistent, high GDD cue for flowering in the Gulf subpopulation that is superseded by a </w:t>
+      </w:r>
+      <w:r>
+        <w:t xml:space="preserve">photoperiod cue. </w:t>
+      </w:r>
+    </w:p>
+    <w:p>
+      <w:pPr>
         <w:rPr>
           <w:i/>
           <w:iCs/>
         </w:rPr>
-        <w:t xml:space="preserve">, </w:t>
-      </w:r>
+      </w:pPr>
+      <w:proofErr w:type="spellStart"/>
       <w:r>
         <w:rPr>
           <w:i/>
           <w:iCs/>
         </w:rPr>
-        <w:t>admixed/uncategorized tetraploid individuals, and octoploid individuals.</w:t>
-      </w:r>
-    </w:p>
-    <w:p/>
-    <w:p>
-      <w:pPr>
-        <w:ind w:firstLine="720"/>
-      </w:pPr>
-      <w:r>
-        <w:t>To identify an additional environmental cue for flowering, w</w:t>
-      </w:r>
-      <w:r>
-        <w:t xml:space="preserve">e </w:t>
-      </w:r>
-      <w:commentRangeStart w:id="1"/>
-      <w:commentRangeEnd w:id="1"/>
-      <w:r>
-        <w:rPr>
-          <w:rStyle w:val="CommentReference"/>
-        </w:rPr>
-        <w:commentReference w:id="1"/>
-      </w:r>
-      <w:r>
-        <w:t>evaluated</w:t>
-      </w:r>
-      <w:r>
-        <w:t xml:space="preserve"> </w:t>
-      </w:r>
-      <w:r>
-        <w:t>flowering date</w:t>
-      </w:r>
-      <w:r>
-        <w:t xml:space="preserve"> as a function of cumulative GDD</w:t>
-      </w:r>
-      <w:r>
-        <w:t xml:space="preserve"> between </w:t>
-      </w:r>
-      <w:proofErr w:type="spellStart"/>
-      <w:r>
-        <w:t>greenup</w:t>
+        <w:t>Fourway</w:t>
       </w:r>
       <w:proofErr w:type="spellEnd"/>
       <w:r>
-        <w:t xml:space="preserve"> and flowering</w:t>
-      </w:r>
-      <w:r>
-        <w:t xml:space="preserve"> (</w:t>
-      </w:r>
-      <w:proofErr w:type="spellStart"/>
-      <w:r>
-        <w:t>Kiniry</w:t>
-      </w:r>
-      <w:proofErr w:type="spellEnd"/>
-      <w:r>
-        <w:t xml:space="preserve"> et al 2005,</w:t>
-      </w:r>
-      <w:r>
-        <w:t xml:space="preserve"> </w:t>
-      </w:r>
-      <w:r>
-        <w:t>Behrman 2013).</w:t>
-      </w:r>
-      <w:r>
-        <w:t xml:space="preserve"> </w:t>
-      </w:r>
-      <w:r>
-        <w:t xml:space="preserve">GDD explained most of the variation in flowering time between sites for most subpopulations, particularly for the Midwest subpopulation (variance components </w:t>
-      </w:r>
-      <w:proofErr w:type="gramStart"/>
-      <w:r>
-        <w:t>results</w:t>
-      </w:r>
-      <w:proofErr w:type="gramEnd"/>
-      <w:r>
-        <w:t xml:space="preserve">). The Midwest required the </w:t>
-      </w:r>
-      <w:r>
-        <w:t>smallest</w:t>
-      </w:r>
-      <w:r>
-        <w:t xml:space="preserve"> GDD </w:t>
-      </w:r>
-      <w:r>
-        <w:lastRenderedPageBreak/>
-        <w:t xml:space="preserve">before flowering (585 +/- 12 GDD), and the Gulf required the </w:t>
-      </w:r>
-      <w:r>
-        <w:t>largest</w:t>
-      </w:r>
-      <w:r>
-        <w:t xml:space="preserve"> before flowering</w:t>
-      </w:r>
-      <w:r>
-        <w:t xml:space="preserve"> (1238 +/- 378 GDD), with the other three subpopulations falling in between (708 – 750 +/- 106-123 GDD).</w:t>
-      </w:r>
-      <w:r>
-        <w:t xml:space="preserve"> </w:t>
-      </w:r>
-      <w:r>
-        <w:t xml:space="preserve">Thus, the Midwest subpopulation had the most consistent response to a GDD cue for flowering, while the Gulf subpopulation had the most consistent response to a photoperiod cue for flowering. Differential responses to these cues </w:t>
-      </w:r>
-      <w:r>
-        <w:t xml:space="preserve">were observable at the three </w:t>
-      </w:r>
-      <w:r>
-        <w:t xml:space="preserve">southernmost common gardens. </w:t>
-      </w:r>
-    </w:p>
-    <w:p>
-      <w:pPr>
-        <w:ind w:firstLine="720"/>
-      </w:pPr>
-    </w:p>
-    <w:p>
-      <w:pPr>
-        <w:ind w:firstLine="720"/>
-      </w:pPr>
-    </w:p>
-    <w:p/>
-    <w:p>
-      <w:pPr>
         <w:rPr>
           <w:i/>
           <w:iCs/>
         </w:rPr>
-      </w:pPr>
-      <w:proofErr w:type="spellStart"/>
+        <w:t xml:space="preserve"> cross </w:t>
+      </w:r>
       <w:r>
         <w:rPr>
           <w:i/>
           <w:iCs/>
         </w:rPr>
-        <w:t>Fourway</w:t>
+        <w:t>breaks up genetics of flowering for the two most distinctive subpopulations</w:t>
+      </w:r>
+    </w:p>
+    <w:p>
+      <w:pPr>
+        <w:ind w:firstLine="720"/>
+      </w:pPr>
+      <w:r>
+        <w:t xml:space="preserve">The Midwest and Gulf subpopulations had the most distinct phenological responses out of all subpopulations across our common </w:t>
+      </w:r>
+      <w:r>
+        <w:t>gardens and</w:t>
+      </w:r>
+      <w:r>
+        <w:t xml:space="preserve"> appeared to flower in response to two distinct environmental cues</w:t>
+      </w:r>
+      <w:r>
+        <w:t xml:space="preserve">. </w:t>
+      </w:r>
+      <w:r>
+        <w:t xml:space="preserve">To analyze the genes and alleles underlying the phenological responses in </w:t>
+      </w:r>
+      <w:r>
+        <w:t>the</w:t>
+      </w:r>
+      <w:r>
+        <w:t xml:space="preserve"> most distinct </w:t>
+      </w:r>
+      <w:r>
+        <w:t xml:space="preserve">two </w:t>
+      </w:r>
+      <w:r>
+        <w:t xml:space="preserve">subpopulations, we used an F2 cross between four individuals, two Midwest and two Gulf individuals. The parents of this cross were </w:t>
+      </w:r>
+      <w:r>
+        <w:t xml:space="preserve">DAC, an early flowering Midwest individual, VS16, a late flowering Midwest individual, AP13, an early flowering Gulf individual, and WBC, a late flowering Gulf individual. </w:t>
+      </w:r>
+      <w:r>
+        <w:t xml:space="preserve">We made F1 crosses of the two early flowering individuals, AP13xDAC, and the two late flowering individuals, WBCxVS16. </w:t>
+      </w:r>
+      <w:r>
+        <w:t xml:space="preserve">We </w:t>
+      </w:r>
+      <w:r>
+        <w:t xml:space="preserve">then </w:t>
+      </w:r>
+      <w:r>
+        <w:t xml:space="preserve">planted </w:t>
+      </w:r>
+      <w:r>
+        <w:t xml:space="preserve">the four </w:t>
+      </w:r>
+      <w:r>
+        <w:t>parents</w:t>
+      </w:r>
+      <w:r>
+        <w:t>, the two</w:t>
+      </w:r>
+      <w:r>
+        <w:t xml:space="preserve"> F1 individuals (AP13xDAC, and VS16xWBC)</w:t>
+      </w:r>
+      <w:r>
+        <w:t xml:space="preserve">, and </w:t>
+      </w:r>
+      <w:r>
+        <w:t>XXX F2 individuals</w:t>
+      </w:r>
+      <w:r>
+        <w:t xml:space="preserve"> at eight field sites</w:t>
+      </w:r>
+      <w:r>
+        <w:t xml:space="preserve">, and recorded </w:t>
+      </w:r>
+      <w:proofErr w:type="spellStart"/>
+      <w:r>
+        <w:t>greenup</w:t>
       </w:r>
       <w:proofErr w:type="spellEnd"/>
       <w:r>
-        <w:rPr>
-          <w:i/>
-          <w:iCs/>
-        </w:rPr>
-        <w:t xml:space="preserve"> cross </w:t>
-      </w:r>
-      <w:r>
-        <w:rPr>
-          <w:i/>
-          <w:iCs/>
-        </w:rPr>
-        <w:t>breaks up genetics of flowering for the two most distinctive subpopulations</w:t>
-      </w:r>
-    </w:p>
-    <w:p>
-      <w:pPr>
-        <w:ind w:firstLine="720"/>
-      </w:pPr>
-      <w:r>
-        <w:t>The Midwest and Gulf subpopulations had the most distinct phenological responses out of all subpopulations across our common gardens</w:t>
+        <w:t xml:space="preserve"> and flowering dat</w:t>
+      </w:r>
+      <w:r>
+        <w:t>e</w:t>
+      </w:r>
+      <w:r>
+        <w:t xml:space="preserve"> for the 2016-2019 seasons. </w:t>
+      </w:r>
+      <w:r>
+        <w:t xml:space="preserve">Though there was a X day gap in flowering </w:t>
+      </w:r>
+      <w:r>
+        <w:t xml:space="preserve">date </w:t>
+      </w:r>
+      <w:r>
+        <w:t xml:space="preserve">between the two F1 crosses, </w:t>
+      </w:r>
+      <w:commentRangeStart w:id="2"/>
+      <w:r>
+        <w:t xml:space="preserve">F1 </w:t>
+      </w:r>
+      <w:commentRangeEnd w:id="2"/>
+      <w:r>
+        <w:rPr>
+          <w:rStyle w:val="CommentReference"/>
+        </w:rPr>
+        <w:commentReference w:id="2"/>
+      </w:r>
+      <w:r>
+        <w:t xml:space="preserve">individuals flowered at similar </w:t>
+      </w:r>
+      <w:r>
+        <w:t>dates as</w:t>
+      </w:r>
+      <w:r>
+        <w:t xml:space="preserve"> the</w:t>
+      </w:r>
+      <w:r>
+        <w:t xml:space="preserve"> </w:t>
+      </w:r>
+      <w:r>
+        <w:t>Midwest parents</w:t>
+      </w:r>
+      <w:r>
+        <w:t xml:space="preserve"> and Midwest subpopulation individuals in general</w:t>
+      </w:r>
+      <w:r>
+        <w:t>, indicating that the</w:t>
+      </w:r>
+      <w:r>
+        <w:t xml:space="preserve"> flowering time</w:t>
+      </w:r>
+      <w:r>
+        <w:t xml:space="preserve"> genetic </w:t>
+      </w:r>
+      <w:r>
+        <w:t>response to</w:t>
+      </w:r>
+      <w:r>
+        <w:t xml:space="preserve"> </w:t>
+      </w:r>
+      <w:r>
+        <w:t xml:space="preserve">the Midwestern </w:t>
+      </w:r>
+      <w:r>
+        <w:t xml:space="preserve">GDD </w:t>
+      </w:r>
+      <w:r>
+        <w:t xml:space="preserve">levels </w:t>
+      </w:r>
+      <w:r>
+        <w:t xml:space="preserve">was </w:t>
+      </w:r>
+      <w:r>
+        <w:t xml:space="preserve">dominant to the photoperiod </w:t>
+      </w:r>
+      <w:r>
+        <w:t>response</w:t>
+      </w:r>
+      <w:r>
+        <w:t xml:space="preserve"> and the higher GDD </w:t>
+      </w:r>
+      <w:r>
+        <w:t xml:space="preserve">levels </w:t>
+      </w:r>
+      <w:r>
+        <w:t>required by the Gulf subpopulation</w:t>
+      </w:r>
+      <w:r>
+        <w:t xml:space="preserve">. At the northern </w:t>
+      </w:r>
+      <w:r>
+        <w:t xml:space="preserve">five </w:t>
+      </w:r>
+      <w:r>
+        <w:t>sites</w:t>
+      </w:r>
+      <w:r>
+        <w:t xml:space="preserve"> and at Kingsville</w:t>
+      </w:r>
+      <w:r>
+        <w:t xml:space="preserve">, </w:t>
+      </w:r>
+      <w:r>
+        <w:t xml:space="preserve">F2 individuals </w:t>
+      </w:r>
+      <w:r>
+        <w:t xml:space="preserve">had similar </w:t>
+      </w:r>
+      <w:proofErr w:type="spellStart"/>
+      <w:r>
+        <w:t>greenup</w:t>
+      </w:r>
+      <w:proofErr w:type="spellEnd"/>
+      <w:r>
+        <w:t xml:space="preserve"> and flowering dates as</w:t>
+      </w:r>
+      <w:r>
+        <w:t xml:space="preserve"> </w:t>
+      </w:r>
+      <w:r>
+        <w:t xml:space="preserve">individuals from the </w:t>
+      </w:r>
+      <w:r>
+        <w:t>Midwest</w:t>
+      </w:r>
+      <w:r>
+        <w:t xml:space="preserve"> sub</w:t>
+      </w:r>
+      <w:r>
+        <w:t>population</w:t>
       </w:r>
       <w:r>
         <w:t xml:space="preserve">. </w:t>
       </w:r>
       <w:r>
-        <w:t>T</w:t>
-      </w:r>
-      <w:r>
-        <w:t xml:space="preserve">hese populations appeared to be </w:t>
-      </w:r>
-      <w:r>
-        <w:t>flowering in response</w:t>
-      </w:r>
-      <w:r>
-        <w:t xml:space="preserve"> to two distinct environmental cues </w:t>
-      </w:r>
-      <w:r>
-        <w:t>–in the Midwest</w:t>
-      </w:r>
-      <w:r>
-        <w:t>, plants flowered consistently at a similar minimum cumulative GDD</w:t>
-      </w:r>
-      <w:r>
-        <w:t xml:space="preserve">, </w:t>
-      </w:r>
-      <w:r>
-        <w:t>while we hypothesized the presence of a</w:t>
-      </w:r>
-      <w:r>
-        <w:t>n additional</w:t>
-      </w:r>
-      <w:r>
-        <w:t xml:space="preserve"> </w:t>
-      </w:r>
-      <w:r>
-        <w:t>photoperiod cue in the Gulf.</w:t>
-      </w:r>
-      <w:r>
-        <w:t xml:space="preserve"> North of our southernmost site, almost all Gulf plants flowered after a certain cumulative GDD was reached and after daylength started decreasing.</w:t>
-      </w:r>
-      <w:r>
-        <w:t xml:space="preserve"> To analyze the genes and alleles underlying the phenological responses in our most distinct subpopulations, we used an F2 cross between four individuals, two Midwest and two Gulf individuals. The parents of this cross were </w:t>
-      </w:r>
-      <w:r>
-        <w:t xml:space="preserve">DAC, an early flowering Midwest individual, VS16, a late flowering Midwest individual, AP13, an early flowering Gulf individual, and WBC, a late flowering Gulf individual. </w:t>
-      </w:r>
-      <w:r>
-        <w:t xml:space="preserve">We made F1 crosses of the two early flowering individuals, AP13xDAC, and the two late flowering individuals, WBCxVS16. </w:t>
-      </w:r>
-      <w:r>
-        <w:t xml:space="preserve">We </w:t>
-      </w:r>
-      <w:r>
-        <w:t xml:space="preserve">then </w:t>
-      </w:r>
-      <w:r>
-        <w:t xml:space="preserve">planted </w:t>
-      </w:r>
-      <w:r>
-        <w:t xml:space="preserve">the four </w:t>
-      </w:r>
-      <w:r>
-        <w:t>parents</w:t>
-      </w:r>
-      <w:r>
-        <w:t>, the two</w:t>
-      </w:r>
-      <w:r>
-        <w:t xml:space="preserve"> F1 individuals (AP13xDAC, and VS16xWBC)</w:t>
-      </w:r>
-      <w:r>
-        <w:t xml:space="preserve">, and </w:t>
-      </w:r>
-      <w:r>
-        <w:t>XXX F2 individuals</w:t>
-      </w:r>
-      <w:r>
-        <w:t xml:space="preserve"> at eight field sites</w:t>
-      </w:r>
-      <w:r>
-        <w:t xml:space="preserve">, and recorded </w:t>
-      </w:r>
-      <w:proofErr w:type="spellStart"/>
-      <w:r>
-        <w:t>greenup</w:t>
-      </w:r>
-      <w:proofErr w:type="spellEnd"/>
-      <w:r>
-        <w:t xml:space="preserve"> and flowering dat</w:t>
-      </w:r>
-      <w:r>
-        <w:t>e</w:t>
-      </w:r>
-      <w:r>
-        <w:t xml:space="preserve"> for the 2016-2019 seasons. </w:t>
-      </w:r>
-      <w:r>
-        <w:t xml:space="preserve">Though there was a X day gap in flowering </w:t>
-      </w:r>
-      <w:r>
-        <w:t xml:space="preserve">between the two F1 crosses, </w:t>
-      </w:r>
-      <w:commentRangeStart w:id="2"/>
-      <w:r>
-        <w:t xml:space="preserve">F1 </w:t>
-      </w:r>
-      <w:commentRangeEnd w:id="2"/>
-      <w:r>
-        <w:rPr>
-          <w:rStyle w:val="CommentReference"/>
-        </w:rPr>
-        <w:commentReference w:id="2"/>
-      </w:r>
-      <w:r>
-        <w:t xml:space="preserve">individuals flowered at similar </w:t>
-      </w:r>
-      <w:r>
-        <w:t>dates as</w:t>
-      </w:r>
-      <w:r>
-        <w:t xml:space="preserve"> the</w:t>
-      </w:r>
-      <w:r>
-        <w:t xml:space="preserve"> </w:t>
-      </w:r>
-      <w:r>
-        <w:t>Midwest parents</w:t>
-      </w:r>
-      <w:r>
-        <w:t xml:space="preserve"> and Midwest subpopulation individuals in general</w:t>
-      </w:r>
-      <w:r>
-        <w:t>, indicating that the</w:t>
-      </w:r>
-      <w:r>
-        <w:t xml:space="preserve"> flowering time</w:t>
-      </w:r>
-      <w:r>
-        <w:t xml:space="preserve"> genetic </w:t>
-      </w:r>
-      <w:r>
-        <w:t>response to</w:t>
-      </w:r>
-      <w:r>
-        <w:t xml:space="preserve"> </w:t>
-      </w:r>
-      <w:r>
-        <w:t xml:space="preserve">the Midwestern </w:t>
-      </w:r>
-      <w:r>
-        <w:t xml:space="preserve">cumulative GDD </w:t>
-      </w:r>
-      <w:r>
-        <w:t xml:space="preserve">was </w:t>
-      </w:r>
-      <w:r>
-        <w:t xml:space="preserve">dominant to the photoperiod </w:t>
-      </w:r>
-      <w:r>
-        <w:t>response</w:t>
-      </w:r>
-      <w:r>
-        <w:t xml:space="preserve"> and the higher cumulative GDD required by the Gulf subpopulation</w:t>
-      </w:r>
-      <w:r>
-        <w:t xml:space="preserve">. At the northern </w:t>
-      </w:r>
-      <w:r>
-        <w:t xml:space="preserve">five </w:t>
-      </w:r>
-      <w:r>
-        <w:t>sites</w:t>
-      </w:r>
-      <w:r>
-        <w:t xml:space="preserve"> and at Kingsville</w:t>
-      </w:r>
-      <w:r>
-        <w:t xml:space="preserve">, </w:t>
-      </w:r>
-      <w:r>
-        <w:t xml:space="preserve">F2 individuals </w:t>
-      </w:r>
-      <w:r>
-        <w:t xml:space="preserve">had similar </w:t>
-      </w:r>
-      <w:proofErr w:type="spellStart"/>
-      <w:r>
-        <w:t>greenup</w:t>
-      </w:r>
-      <w:proofErr w:type="spellEnd"/>
-      <w:r>
-        <w:t xml:space="preserve"> and flowering dates as</w:t>
-      </w:r>
-      <w:r>
-        <w:t xml:space="preserve"> </w:t>
-      </w:r>
-      <w:r>
-        <w:t xml:space="preserve">individuals from the </w:t>
-      </w:r>
-      <w:r>
-        <w:t>Midwest</w:t>
-      </w:r>
-      <w:r>
-        <w:t xml:space="preserve"> sub</w:t>
-      </w:r>
-      <w:r>
-        <w:t>population</w:t>
-      </w:r>
-      <w:r>
-        <w:t xml:space="preserve">. </w:t>
-      </w:r>
-      <w:r>
         <w:t xml:space="preserve">However, </w:t>
       </w:r>
       <w:r>
-        <w:t xml:space="preserve">F2 </w:t>
+        <w:t xml:space="preserve">F2 individuals at </w:t>
+      </w:r>
+      <w:r>
+        <w:t>PKLE and TMPL</w:t>
+      </w:r>
+      <w:r>
+        <w:t xml:space="preserve"> had flowering </w:t>
       </w:r>
       <w:r>
         <w:lastRenderedPageBreak/>
-        <w:t xml:space="preserve">individuals at </w:t>
-      </w:r>
-      <w:r>
-        <w:t>PKLE and TMPL</w:t>
-      </w:r>
-      <w:r>
-        <w:t xml:space="preserve"> had flowering dates similar to late flowering Midwest individuals to </w:t>
+        <w:t xml:space="preserve">dates similar to late flowering Midwest individuals to </w:t>
       </w:r>
       <w:commentRangeStart w:id="3"/>
       <w:r>
@@ -5087,11 +5658,11 @@
         <w:ind w:firstLine="720"/>
       </w:pPr>
       <w:r>
-        <w:t xml:space="preserve">However, cumulative GDD was not sufficient to explain the variation in flowering time in the Gulf subpopulation. Instead, we hypothesized that the Gulf subpopulation also used a photoperiod cue, given the imperfect relationship between GDD, photothermal time, and flowering in the Gulf </w:t>
+        <w:br w:type="column"/>
       </w:r>
       <w:r>
         <w:lastRenderedPageBreak/>
-        <w:t xml:space="preserve">subpopulation, and the presence of a </w:t>
+        <w:t xml:space="preserve">However, cumulative GDD was not sufficient to explain the variation in flowering time in the Gulf subpopulation. Instead, we hypothesized that the Gulf subpopulation also used a photoperiod cue, given the imperfect relationship between GDD, photothermal time, and flowering in the Gulf subpopulation, and the presence of a </w:t>
       </w:r>
       <w:commentRangeStart w:id="8"/>
       <w:commentRangeEnd w:id="8"/>

</xml_diff>

<commit_message>
4WCR F0 F1 and F2 figures and comparisons
</commit_message>
<xml_diff>
--- a/manuscript/Abstract and Intro.docx
+++ b/manuscript/Abstract and Intro.docx
@@ -117,7 +117,16 @@
         <w:t>eight</w:t>
       </w:r>
       <w:r>
-        <w:t xml:space="preserve"> field sites that cover 17 degrees of latitude in the central United States. We </w:t>
+        <w:t xml:space="preserve"> field sites </w:t>
+      </w:r>
+      <w:r>
+        <w:t>in the central United States</w:t>
+      </w:r>
+      <w:r>
+        <w:t xml:space="preserve"> spanning</w:t>
+      </w:r>
+      <w:r>
+        <w:t xml:space="preserve"> 17 degrees of latitude. We </w:t>
       </w:r>
       <w:r>
         <w:t xml:space="preserve">then </w:t>
@@ -135,7 +144,6 @@
         <w:t>created from two highly divergent southern lowland and northern upland populations. We describe eight additive QTLs across these seven field sites with moderate effects on flowering, five of which had overlapping significant associations in the diversity panel. _sentence about major gene candidates found – prevalence of genes involved in __/expressed in __.</w:t>
       </w:r>
     </w:p>
-    <w:p/>
     <w:p>
       <w:pPr>
         <w:rPr>
@@ -211,216 +219,195 @@
           <w:iCs/>
         </w:rPr>
       </w:pPr>
-    </w:p>
-    <w:p>
-      <w:pPr>
+      <w:r>
         <w:rPr>
           <w:i/>
           <w:iCs/>
         </w:rPr>
-      </w:pPr>
+        <w:t># Walkthrough of what is known about mechanisms controlling greenup and flowering in switchgrass</w:t>
+      </w:r>
+    </w:p>
+    <w:p>
+      <w:pPr>
+        <w:ind w:firstLine="720"/>
+      </w:pPr>
+      <w:r>
+        <w:t>Over the course of one season, switchgrass behaves as a determinate plant. It typically produces a single flush of tillers, which all become reproductive after a period of vegetative (leaf) development, and – critically – cease biomass accumulation upon completion of floral development (Van Esbroeck et al 2003). (Parrish and Fike 2005).</w:t>
+      </w:r>
+    </w:p>
+    <w:p>
+      <w:r>
+        <w:tab/>
+        <w:t xml:space="preserve">Spring growth is initiated by “adequate temperature” according to McMillan and Weiler (1959), with adequacy thought to be dependent on the cultivar </w:t>
+      </w:r>
+      <w:r>
+        <w:fldChar w:fldCharType="begin"/>
+      </w:r>
+      <w:r>
+        <w:instrText xml:space="preserve"> ADDIN EN.CITE &lt;EndNote&gt;&lt;Cite&gt;&lt;Author&gt;Parrish&lt;/Author&gt;&lt;Year&gt;2005&lt;/Year&gt;&lt;RecNum&gt;1004&lt;/RecNum&gt;&lt;DisplayText&gt;(Parrish and Fike 2005)&lt;/DisplayText&gt;&lt;record&gt;&lt;rec-number&gt;1004&lt;/rec-number&gt;&lt;foreign-keys&gt;&lt;key app="EN" db-id="va0pxx22gt2sf2e25zsxw907aze2p2efv090" timestamp="1590589208"&gt;1004&lt;/key&gt;&lt;/foreign-keys&gt;&lt;ref-type name="Journal Article"&gt;17&lt;/ref-type&gt;&lt;contributors&gt;&lt;authors&gt;&lt;author&gt;Parrish, David J.&lt;/author&gt;&lt;author&gt;Fike, John H.&lt;/author&gt;&lt;/authors&gt;&lt;/contributors&gt;&lt;titles&gt;&lt;title&gt;The Biology and Agronomy of Switchgrass for Biofuels&lt;/title&gt;&lt;secondary-title&gt;Critical Reviews in Plant Sciences&lt;/secondary-title&gt;&lt;/titles&gt;&lt;periodical&gt;&lt;full-title&gt;Critical Reviews in Plant Sciences&lt;/full-title&gt;&lt;/periodical&gt;&lt;pages&gt;423-459&lt;/pages&gt;&lt;volume&gt;24&lt;/volume&gt;&lt;number&gt;5-6&lt;/number&gt;&lt;dates&gt;&lt;year&gt;2005&lt;/year&gt;&lt;pub-dates&gt;&lt;date&gt;2005/09/01&lt;/date&gt;&lt;/pub-dates&gt;&lt;/dates&gt;&lt;publisher&gt;Taylor &amp;amp; Francis&lt;/publisher&gt;&lt;isbn&gt;0735-2689&lt;/isbn&gt;&lt;urls&gt;&lt;related-urls&gt;&lt;url&gt;https://doi.org/10.1080/07352680500316433&lt;/url&gt;&lt;/related-urls&gt;&lt;/urls&gt;&lt;electronic-resource-num&gt;10.1080/07352680500316433&lt;/electronic-resource-num&gt;&lt;/record&gt;&lt;/Cite&gt;&lt;/EndNote&gt;</w:instrText>
+      </w:r>
+      <w:r>
+        <w:fldChar w:fldCharType="separate"/>
+      </w:r>
+      <w:r>
+        <w:rPr>
+          <w:noProof/>
+        </w:rPr>
+        <w:t>(Parrish and Fike 2005)</w:t>
+      </w:r>
+      <w:r>
+        <w:fldChar w:fldCharType="end"/>
+      </w:r>
+      <w:r>
+        <w:t xml:space="preserve">. </w:t>
+      </w:r>
+      <w:r>
+        <w:t>D</w:t>
+      </w:r>
+      <w:r>
+        <w:t>uring vegetative growth, switchgrass phenology is closely correlated with growing degree days (GDD), the cumulative mean daily temperature less a base temperature</w:t>
+      </w:r>
+      <w:bookmarkStart w:id="0" w:name="_Hlk41465404"/>
+      <w:r>
+        <w:t xml:space="preserve"> (Madakadze et al 1998c; Sanderson and Wolf, 1995a, 1995b).</w:t>
+      </w:r>
+      <w:bookmarkEnd w:id="0"/>
+      <w:r>
+        <w:t xml:space="preserve"> A base temperature of 12 C for vegetative and reproductive development is commonly used for growth models (Kiniry et al 2005, Kinery et al 2008a, Berhman et al 2013). However, base temperatures vary by cultivar (Madakadze et al 2003) and there may be a photoperiod or vernalization mechanism rather than a temperature threshold </w:t>
+      </w:r>
       <w:r>
         <w:rPr>
           <w:i/>
           <w:iCs/>
         </w:rPr>
-        <w:t xml:space="preserve"># Walkthrough of what is known about mechanisms controlling </w:t>
-      </w:r>
-      <w:proofErr w:type="spellStart"/>
-      <w:r>
+        <w:t>per se</w:t>
+      </w:r>
+      <w:r>
+        <w:t xml:space="preserve"> that triggers spring growth (Parish and Fike 2005).</w:t>
+      </w:r>
+    </w:p>
+    <w:p>
+      <w:r>
+        <w:tab/>
+        <w:t>Switchgrass is considered a short-day plant that flowers when exposed to shortening days of a specific length (Benedict, 1940)</w:t>
+      </w:r>
+      <w:r>
+        <w:t xml:space="preserve"> and reproductive development is strongly linked to day-of-the year </w:t>
+      </w:r>
+      <w:r>
+        <w:lastRenderedPageBreak/>
+        <w:t xml:space="preserve">(Cornelius and Johnston, 1941; Eberhart and Newell, 1959; Hopkins et al., 1995a; Sanderson and Wolf, 1995a). However, the nature of </w:t>
+      </w:r>
+      <w:r>
+        <w:t>switchgrass</w:t>
+      </w:r>
+      <w:r>
+        <w:t xml:space="preserve"> photoperiodicity may be genotype dependent – both </w:t>
+      </w:r>
+      <w:r>
+        <w:t xml:space="preserve">northern and southern </w:t>
+      </w:r>
+      <w:r>
+        <w:t>cultivars</w:t>
+      </w:r>
+      <w:r>
+        <w:t xml:space="preserve"> with distinctive upland and lowland ecotypes</w:t>
+      </w:r>
+      <w:r>
+        <w:t xml:space="preserve"> flowered under both 12 and 16 hour photoperiods, but flowering was delayed in the upland cultivar (Van Esbroeck et al 2003). Photoperiodicity </w:t>
+      </w:r>
+      <w:r>
+        <w:t xml:space="preserve">likely </w:t>
+      </w:r>
+      <w:r>
+        <w:t>differs with plant latitude of origin (Parish and Fike 2005). Moving plants from southern populations northward is thought to delay flowering, increasing leaf number and yields, while moving northern populations to southern latitudes is thought to hasten the transition to reproductive development, reducing vegetative growth and biomass yield (Sanderson et al 1996).</w:t>
+      </w:r>
+      <w:r>
+        <w:t xml:space="preserve"> </w:t>
+      </w:r>
+    </w:p>
+    <w:p>
+      <w:pPr>
         <w:rPr>
           <w:i/>
           <w:iCs/>
         </w:rPr>
-        <w:t>greenup</w:t>
-      </w:r>
-      <w:proofErr w:type="spellEnd"/>
+      </w:pPr>
       <w:r>
         <w:rPr>
           <w:i/>
           <w:iCs/>
         </w:rPr>
-        <w:t xml:space="preserve"> and flowering in switchgrass</w:t>
+        <w:t># Management of switchgrass for biofuels is informed by an understanding of the biology underpinning plant responses to the environment.</w:t>
       </w:r>
     </w:p>
     <w:p>
       <w:pPr>
         <w:ind w:firstLine="720"/>
       </w:pPr>
-      <w:r>
-        <w:t xml:space="preserve">Over the course of one season, switchgrass behaves as a determinate plant. It typically produces a single flush of tillers, which all become reproductive after a period of vegetative (leaf) development, and – critically – cease biomass accumulation upon completion of floral development (Van </w:t>
-      </w:r>
-      <w:proofErr w:type="spellStart"/>
-      <w:r>
-        <w:t>Esbroeck</w:t>
-      </w:r>
-      <w:proofErr w:type="spellEnd"/>
-      <w:r>
-        <w:t xml:space="preserve"> et al 2003). (Parrish and </w:t>
-      </w:r>
-      <w:proofErr w:type="spellStart"/>
-      <w:r>
-        <w:t>Fike</w:t>
-      </w:r>
-      <w:proofErr w:type="spellEnd"/>
-      <w:r>
-        <w:t xml:space="preserve"> 2005).</w:t>
-      </w:r>
-    </w:p>
-    <w:p>
-      <w:r>
-        <w:tab/>
-        <w:t xml:space="preserve">Spring growth is initiated by “adequate temperature” according to McMillan and </w:t>
-      </w:r>
-      <w:proofErr w:type="spellStart"/>
-      <w:r>
-        <w:t>Weiler</w:t>
-      </w:r>
-      <w:proofErr w:type="spellEnd"/>
-      <w:r>
-        <w:t xml:space="preserve"> (1959), with adequacy thought to be dependent on the cultivar </w:t>
-      </w:r>
-      <w:r>
-        <w:fldChar w:fldCharType="begin"/>
-      </w:r>
-      <w:r>
-        <w:instrText xml:space="preserve"> ADDIN EN.CITE &lt;EndNote&gt;&lt;Cite&gt;&lt;Author&gt;Parrish&lt;/Author&gt;&lt;Year&gt;2005&lt;/Year&gt;&lt;RecNum&gt;1004&lt;/RecNum&gt;&lt;DisplayText&gt;(Parrish and Fike 2005)&lt;/DisplayText&gt;&lt;record&gt;&lt;rec-number&gt;1004&lt;/rec-number&gt;&lt;foreign-keys&gt;&lt;key app="EN" db-id="va0pxx22gt2sf2e25zsxw907aze2p2efv090" timestamp="1590589208"&gt;1004&lt;/key&gt;&lt;/foreign-keys&gt;&lt;ref-type name="Journal Article"&gt;17&lt;/ref-type&gt;&lt;contributors&gt;&lt;authors&gt;&lt;author&gt;Parrish, David J.&lt;/author&gt;&lt;author&gt;Fike, John H.&lt;/author&gt;&lt;/authors&gt;&lt;/contributors&gt;&lt;titles&gt;&lt;title&gt;The Biology and Agronomy of Switchgrass for Biofuels&lt;/title&gt;&lt;secondary-title&gt;Critical Reviews in Plant Sciences&lt;/secondary-title&gt;&lt;/titles&gt;&lt;periodical&gt;&lt;full-title&gt;Critical Reviews in Plant Sciences&lt;/full-title&gt;&lt;/periodical&gt;&lt;pages&gt;423-459&lt;/pages&gt;&lt;volume&gt;24&lt;/volume&gt;&lt;number&gt;5-6&lt;/number&gt;&lt;dates&gt;&lt;year&gt;2005&lt;/year&gt;&lt;pub-dates&gt;&lt;date&gt;2005/09/01&lt;/date&gt;&lt;/pub-dates&gt;&lt;/dates&gt;&lt;publisher&gt;Taylor &amp;amp; Francis&lt;/publisher&gt;&lt;isbn&gt;0735-2689&lt;/isbn&gt;&lt;urls&gt;&lt;related-urls&gt;&lt;url&gt;https://doi.org/10.1080/07352680500316433&lt;/url&gt;&lt;/related-urls&gt;&lt;/urls&gt;&lt;electronic-resource-num&gt;10.1080/07352680500316433&lt;/electronic-resource-num&gt;&lt;/record&gt;&lt;/Cite&gt;&lt;/EndNote&gt;</w:instrText>
-      </w:r>
-      <w:r>
-        <w:fldChar w:fldCharType="separate"/>
-      </w:r>
-      <w:r>
-        <w:rPr>
-          <w:noProof/>
-        </w:rPr>
-        <w:t>(Parrish and Fike 2005)</w:t>
-      </w:r>
-      <w:r>
-        <w:fldChar w:fldCharType="end"/>
-      </w:r>
-      <w:r>
-        <w:t xml:space="preserve">. </w:t>
-      </w:r>
-      <w:r>
-        <w:t>D</w:t>
-      </w:r>
-      <w:r>
-        <w:t>uring vegetative growth, switchgrass phenology is closely correlated with growing degree days (GDD), the cumulative mean daily temperature less a base temperature</w:t>
-      </w:r>
-      <w:bookmarkStart w:id="0" w:name="_Hlk41465404"/>
-      <w:r>
-        <w:t xml:space="preserve"> (</w:t>
-      </w:r>
-      <w:proofErr w:type="spellStart"/>
-      <w:r>
-        <w:t>Madakadze</w:t>
-      </w:r>
-      <w:proofErr w:type="spellEnd"/>
-      <w:r>
-        <w:t xml:space="preserve"> et al 1998c; Sanderson and Wolf, 1995a, 1995b).</w:t>
-      </w:r>
-      <w:bookmarkEnd w:id="0"/>
-      <w:r>
-        <w:t xml:space="preserve"> A base temperature of 12 C for vegetative and reproductive development is commonly used for growth models (</w:t>
-      </w:r>
-      <w:proofErr w:type="spellStart"/>
-      <w:r>
-        <w:t>Kiniry</w:t>
-      </w:r>
-      <w:proofErr w:type="spellEnd"/>
-      <w:r>
-        <w:t xml:space="preserve"> et al 2005, </w:t>
-      </w:r>
-      <w:proofErr w:type="spellStart"/>
-      <w:r>
-        <w:t>Kinery</w:t>
-      </w:r>
-      <w:proofErr w:type="spellEnd"/>
-      <w:r>
-        <w:t xml:space="preserve"> et al 2008a, </w:t>
-      </w:r>
-      <w:proofErr w:type="spellStart"/>
-      <w:r>
-        <w:t>Berhman</w:t>
-      </w:r>
-      <w:proofErr w:type="spellEnd"/>
-      <w:r>
-        <w:t xml:space="preserve"> et al 2013). However, base temperatures vary by cultivar (</w:t>
-      </w:r>
-      <w:proofErr w:type="spellStart"/>
-      <w:r>
-        <w:t>Madakadze</w:t>
-      </w:r>
-      <w:proofErr w:type="spellEnd"/>
-      <w:r>
-        <w:t xml:space="preserve"> et al 2003) and there may be a photoperiod or vernalization mechanism rather than a temperature threshold </w:t>
-      </w:r>
       <w:r>
         <w:rPr>
           <w:i/>
           <w:iCs/>
         </w:rPr>
-        <w:t>per se</w:t>
-      </w:r>
-      <w:r>
-        <w:t xml:space="preserve"> that triggers spring growth (Parish and </w:t>
-      </w:r>
-      <w:proofErr w:type="spellStart"/>
-      <w:r>
-        <w:t>Fike</w:t>
-      </w:r>
-      <w:proofErr w:type="spellEnd"/>
-      <w:r>
-        <w:t xml:space="preserve"> 2005).</w:t>
-      </w:r>
-    </w:p>
-    <w:p>
-      <w:r>
-        <w:lastRenderedPageBreak/>
-        <w:tab/>
-        <w:t>Switchgrass is considered a short-day plant that flowers when exposed to shortening days of a specific length (Benedict, 1940)</w:t>
-      </w:r>
-      <w:r>
-        <w:t xml:space="preserve"> and reproductive development is strongly linked to day-of-the year (Cornelius and Johnston, 1941; Eberhart and Newell, 1959; Hopkins et al., 1995a; Sanderson and Wolf, 1995a). However, the nature of </w:t>
-      </w:r>
-      <w:r>
-        <w:t>switchgrass</w:t>
-      </w:r>
-      <w:r>
-        <w:t xml:space="preserve"> photoperiodicity may be genotype dependent – both upland and lowland cultivars flowered under both </w:t>
-      </w:r>
-      <w:proofErr w:type="gramStart"/>
-      <w:r>
-        <w:t>12 and 16 hour</w:t>
-      </w:r>
-      <w:proofErr w:type="gramEnd"/>
-      <w:r>
-        <w:t xml:space="preserve"> photoperiods, but flowering was delayed in the upland cultivar (Van </w:t>
-      </w:r>
-      <w:proofErr w:type="spellStart"/>
-      <w:r>
-        <w:t>Esbroeck</w:t>
-      </w:r>
-      <w:proofErr w:type="spellEnd"/>
-      <w:r>
-        <w:t xml:space="preserve"> et al 2003). Photoperiodicity </w:t>
-      </w:r>
-      <w:r>
-        <w:t xml:space="preserve">likely </w:t>
-      </w:r>
-      <w:r>
-        <w:t xml:space="preserve">differs with plant latitude of origin (Parish and </w:t>
-      </w:r>
-      <w:proofErr w:type="spellStart"/>
-      <w:r>
-        <w:t>Fike</w:t>
-      </w:r>
-      <w:proofErr w:type="spellEnd"/>
-      <w:r>
-        <w:t xml:space="preserve"> 2005). Moving plants from southern populations northward is thought to delay flowering, increasing leaf number and yields, while moving northern populations to southern latitudes is thought to hasten the transition to reproductive development, reducing vegetative growth and biomass yield (Sanderson et al 1996).</w:t>
-      </w:r>
-      <w:r>
-        <w:t xml:space="preserve"> </w:t>
+        <w:t xml:space="preserve">P. virgatum </w:t>
+      </w:r>
+      <w:r>
+        <w:t xml:space="preserve">has </w:t>
+      </w:r>
+      <w:r>
+        <w:t>substantial genetic and morphological diversity, with</w:t>
+      </w:r>
+      <w:r>
+        <w:t xml:space="preserve"> tetraploid and octoploid individuals (cite)</w:t>
+      </w:r>
+      <w:r>
+        <w:t xml:space="preserve">, three </w:t>
+      </w:r>
+      <w:r>
+        <w:t>distinctive ecotypes</w:t>
+      </w:r>
+      <w:r>
+        <w:t xml:space="preserve">, and three geographically distinct, deeply diverged genetic subpopulations within tetraploid individuals </w:t>
+      </w:r>
+      <w:r>
+        <w:t>(</w:t>
+      </w:r>
+      <w:r>
+        <w:t>Lovell et al 20XX</w:t>
+      </w:r>
+      <w:r>
+        <w:t>)</w:t>
+      </w:r>
+      <w:r>
+        <w:t xml:space="preserve">. Upland individuals are smaller in stature than lowland individuals, other big differences (cite). There is also </w:t>
+      </w:r>
+      <w:r>
+        <w:t>a coastal ecotype with lowland whole-plant characteristics and upland leaf characteristics (Lovell et al 20XX). This diversity</w:t>
+      </w:r>
+      <w:r>
+        <w:t xml:space="preserve">, particularly </w:t>
+      </w:r>
+      <w:r>
+        <w:t xml:space="preserve">the </w:t>
+      </w:r>
+      <w:r>
+        <w:t>g</w:t>
+      </w:r>
+      <w:r>
+        <w:t>enetic differences in flowering date and photoperiod response</w:t>
+      </w:r>
+      <w:r>
+        <w:t>,</w:t>
+      </w:r>
+      <w:r>
+        <w:t xml:space="preserve"> can be a point of exploitation in biomass crop breeding. </w:t>
+      </w:r>
+      <w:r>
+        <w:t>Breeding for photoperiodic sensitivity in plants with earlier greenup dates may allow growers in the northern United States to take advantage of longer growing seasons, as photoperiod-sensitive strains will accumulate more biomass before flowering, contributing to higher biomass yields (cite?). Alternatively, breeding for cultivars with larger cumulative GDD requirements and reduced photoperiod sensitivity could increase the heat requirement needed for switchgrass development and stabilize switchgrass biomass yields at higher levels, which could help offset the negative impacts of climate warming (cite).</w:t>
+      </w:r>
+      <w:r>
+        <w:t xml:space="preserve"> However, despite substantial study of the mechanisms controlling switchgrass development, genetics of flowering and prediction equations with broad application remain elusive. </w:t>
       </w:r>
     </w:p>
     <w:p>
@@ -435,7 +422,7 @@
           <w:i/>
           <w:iCs/>
         </w:rPr>
-        <w:t># Management of switchgrass for biofuels is informed by an understanding of the biology underpinning plant responses to the environment.</w:t>
+        <w:t># Here, we do xxx, yyy, zzz.</w:t>
       </w:r>
     </w:p>
     <w:p>
@@ -443,21 +430,40 @@
         <w:ind w:firstLine="720"/>
       </w:pPr>
       <w:r>
-        <w:t xml:space="preserve">Genetic differences in flowering date and photoperiod response can be a point of exploitation in biomass crop breeding. </w:t>
-      </w:r>
-      <w:r>
-        <w:t xml:space="preserve">Breeding for photoperiodic sensitivity in plants with earlier </w:t>
-      </w:r>
-      <w:proofErr w:type="spellStart"/>
-      <w:r>
-        <w:t>greenup</w:t>
-      </w:r>
-      <w:proofErr w:type="spellEnd"/>
-      <w:r>
-        <w:t xml:space="preserve"> dates may allow growers in the northern United States to take advantage of longer growing seasons, as photoperiod-sensitive strains will accumulate more biomass before flowering, contributing to higher biomass yields (cite?). Alternatively, breeding for cultivars with larger cumulative GDD requirements and reduced photoperiod sensitivity could increase the heat requirement needed for switchgrass development and stabilize switchgrass biomass yields at higher levels, which could help offset the negative impacts of climate warming (cite).</w:t>
-      </w:r>
-      <w:r>
-        <w:t xml:space="preserve"> However, despite substantial study of the mechanisms controlling switchgrass development, genetics of flowering and prediction equations with broad application remain elusive. </w:t>
+        <w:t xml:space="preserve">Here, we grow and phenotype a diversity panel of 978 distinct switchgrass genotypes, clonal replicates of which were planted at eight common garden sites across 17 degrees of latitude. We use this panel to interrogate environmental mechanisms controlling greenup and flowering. We then use a F2 cross between individuals from the most distinctive </w:t>
+      </w:r>
+      <w:r>
+        <w:t>subpopulations for flowering response to dissect the genetics of flowering in these groups. Finally, we combine the results from this cross with genome-wide association results from the diversity panel to narrow in on candidate genes affecting flowering date. Taken together, our results allow us to describe the distinct genes and alleles controlling flowering across multiple distinct switchgrass populations.</w:t>
+      </w:r>
+    </w:p>
+    <w:p>
+      <w:pPr>
+        <w:rPr>
+          <w:b/>
+          <w:bCs/>
+        </w:rPr>
+      </w:pPr>
+    </w:p>
+    <w:p>
+      <w:pPr>
+        <w:rPr>
+          <w:b/>
+          <w:bCs/>
+        </w:rPr>
+      </w:pPr>
+      <w:r>
+        <w:rPr>
+          <w:b/>
+          <w:bCs/>
+        </w:rPr>
+        <w:t>R</w:t>
+      </w:r>
+      <w:r>
+        <w:rPr>
+          <w:b/>
+          <w:bCs/>
+        </w:rPr>
+        <w:t>esults</w:t>
       </w:r>
     </w:p>
     <w:p>
@@ -472,291 +478,210 @@
           <w:i/>
           <w:iCs/>
         </w:rPr>
-        <w:t xml:space="preserve"># Here, we do xxx, </w:t>
-      </w:r>
-      <w:proofErr w:type="spellStart"/>
-      <w:r>
-        <w:rPr>
-          <w:i/>
-          <w:iCs/>
-        </w:rPr>
-        <w:t>yyy</w:t>
-      </w:r>
-      <w:proofErr w:type="spellEnd"/>
-      <w:r>
-        <w:rPr>
-          <w:i/>
-          <w:iCs/>
-        </w:rPr>
-        <w:t xml:space="preserve">, </w:t>
-      </w:r>
-      <w:proofErr w:type="spellStart"/>
-      <w:r>
-        <w:rPr>
-          <w:i/>
-          <w:iCs/>
-        </w:rPr>
-        <w:t>zzz</w:t>
-      </w:r>
-      <w:proofErr w:type="spellEnd"/>
-      <w:r>
-        <w:rPr>
-          <w:i/>
-          <w:iCs/>
-        </w:rPr>
+        <w:t>Diversity panel captures the range of phenological responses across the common gardens</w:t>
+      </w:r>
+    </w:p>
+    <w:p>
+      <w:pPr>
+        <w:ind w:firstLine="720"/>
+      </w:pPr>
+      <w:r>
+        <w:t>In 2019, we grew a</w:t>
+      </w:r>
+      <w:r>
+        <w:t>nd phenotyped a</w:t>
+      </w:r>
+      <w:r>
+        <w:t xml:space="preserve"> diversity panel of 978 </w:t>
+      </w:r>
+      <w:r>
+        <w:t>distinct</w:t>
+      </w:r>
+      <w:r>
+        <w:t>, clonally propagated</w:t>
+      </w:r>
+      <w:r>
+        <w:t xml:space="preserve"> switchgrass genotypes at eight common gardens. These common gardens </w:t>
+      </w:r>
+      <w:r>
+        <w:t xml:space="preserve">cover the majority of the latitudinal and climatic range of switchgrass and therefore capture the most comprehensive picture to </w:t>
+      </w:r>
+      <w:r>
+        <w:lastRenderedPageBreak/>
+        <w:t xml:space="preserve">date </w:t>
+      </w:r>
+      <w:r>
+        <w:t>of genotype-specific environmental plasticity, or genotype-by-environment interactions</w:t>
+      </w:r>
+      <w:r>
+        <w:t>, in this species</w:t>
+      </w:r>
+      <w:r>
+        <w:t xml:space="preserve">. </w:t>
+      </w:r>
+      <w:r>
+        <w:t xml:space="preserve">We scored </w:t>
+      </w:r>
+      <w:r>
+        <w:t>plant</w:t>
+      </w:r>
+      <w:r>
+        <w:t xml:space="preserve"> green</w:t>
+      </w:r>
+      <w:r>
+        <w:t xml:space="preserve"> </w:t>
+      </w:r>
+      <w:r>
+        <w:t>up</w:t>
+      </w:r>
+      <w:r>
+        <w:t xml:space="preserve"> </w:t>
+      </w:r>
+      <w:r>
+        <w:t>and flowering</w:t>
+      </w:r>
+      <w:r>
+        <w:t xml:space="preserve"> </w:t>
+      </w:r>
+      <w:r>
+        <w:t>at these common gardens</w:t>
+      </w:r>
+      <w:r>
+        <w:t xml:space="preserve"> every three days.</w:t>
+      </w:r>
+      <w:r>
+        <w:t xml:space="preserve"> </w:t>
+      </w:r>
+      <w:r>
+        <w:t>Given the deep genetic divergence within this species, w</w:t>
+      </w:r>
+      <w:r>
+        <w:t xml:space="preserve">e divided these switchgrass genotypes into five categories: tetraploid individuals in the Atlantic, Midwest, and Gulf genetic subpopulations (Lovell et al </w:t>
+      </w:r>
+      <w:r>
+        <w:t>202X</w:t>
+      </w:r>
+      <w:r>
+        <w:t>), admixed</w:t>
+      </w:r>
+      <w:r>
+        <w:t>/uncategorized</w:t>
+      </w:r>
+      <w:r>
+        <w:t xml:space="preserve"> tetraploid individuals, and octoploid individuals. We then explored the overall patterns of greenup and flowering within these five </w:t>
+      </w:r>
+      <w:r>
+        <w:t>subpopulations</w:t>
+      </w:r>
+      <w:r>
+        <w:t xml:space="preserve">. </w:t>
+      </w:r>
+    </w:p>
+    <w:p>
+      <w:pPr>
+        <w:ind w:firstLine="720"/>
+      </w:pPr>
+      <w:r>
+        <w:t xml:space="preserve">We first evaluated the evidence that switchgrass photoperiodicity was genotype dependent </w:t>
+      </w:r>
+      <w:r>
+        <w:t>–</w:t>
+      </w:r>
+      <w:r>
+        <w:t xml:space="preserve"> specifi</w:t>
+      </w:r>
+      <w:r>
+        <w:t xml:space="preserve">cally, that switchgrass </w:t>
+      </w:r>
+      <w:r>
+        <w:t xml:space="preserve">genotypes </w:t>
+      </w:r>
+      <w:r>
+        <w:t>flower</w:t>
+      </w:r>
+      <w:r>
+        <w:t>ed</w:t>
+      </w:r>
+      <w:r>
+        <w:t xml:space="preserve"> when exposed to shortening days of a specific length. </w:t>
+      </w:r>
+      <w:r>
+        <w:t xml:space="preserve">Many genotypes flowered </w:t>
+      </w:r>
+      <w:r>
+        <w:t>while days were lengthenin</w:t>
+      </w:r>
+      <w:r>
+        <w:t xml:space="preserve">g at the three </w:t>
+      </w:r>
+      <w:r>
+        <w:t>Texas</w:t>
+      </w:r>
+      <w:r>
+        <w:t xml:space="preserve"> sites</w:t>
+      </w:r>
+      <w:r>
+        <w:t xml:space="preserve"> (</w:t>
+      </w:r>
+      <w:r>
+        <w:t xml:space="preserve">Figure </w:t>
+      </w:r>
+      <w:r>
+        <w:t>1</w:t>
+      </w:r>
+      <w:r>
+        <w:t xml:space="preserve">). </w:t>
+      </w:r>
+      <w:r>
+        <w:t xml:space="preserve">At these </w:t>
+      </w:r>
+      <w:r>
+        <w:t xml:space="preserve">three sites, </w:t>
+      </w:r>
+      <w:r>
+        <w:t xml:space="preserve">only </w:t>
+      </w:r>
+      <w:r>
+        <w:t xml:space="preserve">individuals from </w:t>
+      </w:r>
+      <w:r>
+        <w:t>the Gulf subpopulation consistently</w:t>
+      </w:r>
+      <w:r>
+        <w:t xml:space="preserve"> flowered when </w:t>
+      </w:r>
+      <w:r>
+        <w:t>days were shortening</w:t>
+      </w:r>
+      <w:r>
+        <w:t xml:space="preserve"> (</w:t>
+      </w:r>
+      <w:r>
+        <w:t>Figure</w:t>
+      </w:r>
+      <w:r>
+        <w:t xml:space="preserve"> </w:t>
+      </w:r>
+      <w:r>
+        <w:t>1; 85.3%, 94%, 99.5%</w:t>
+      </w:r>
+      <w:r>
+        <w:t>)</w:t>
+      </w:r>
+      <w:r>
         <w:t>.</w:t>
       </w:r>
-    </w:p>
-    <w:p>
-      <w:pPr>
-        <w:ind w:firstLine="720"/>
-      </w:pPr>
-      <w:r>
-        <w:t xml:space="preserve">Here, we grow and phenotype a diversity panel of 978 distinct switchgrass genotypes, clonal replicates of which were planted at eight common garden sites across 17 degrees of latitude. We use this panel to interrogate environmental mechanisms controlling </w:t>
-      </w:r>
-      <w:proofErr w:type="spellStart"/>
-      <w:r>
-        <w:t>greenup</w:t>
-      </w:r>
-      <w:proofErr w:type="spellEnd"/>
-      <w:r>
-        <w:t xml:space="preserve"> and flowering. We then use a F2 cross between individuals from the most distinctive </w:t>
-      </w:r>
-      <w:r>
-        <w:t>subpopulations for flowering response to dissect the genetics of flowering in these groups. Finally, we combine the results from this cross with genome-wide association results from the diversity panel to narrow in on candidate genes affecting flowering date. Taken together, our results allow us to describe the distinct genes and alleles controlling flowering across multiple distinct switchgrass populations.</w:t>
-      </w:r>
-    </w:p>
-    <w:p>
-      <w:pPr>
-        <w:rPr>
-          <w:b/>
-          <w:bCs/>
-        </w:rPr>
-      </w:pPr>
-      <w:r>
-        <w:rPr>
-          <w:b/>
-          <w:bCs/>
-        </w:rPr>
-        <w:br w:type="column"/>
-      </w:r>
-      <w:r>
-        <w:rPr>
-          <w:b/>
-          <w:bCs/>
-        </w:rPr>
-        <w:lastRenderedPageBreak/>
-        <w:t>Results</w:t>
-      </w:r>
-    </w:p>
-    <w:p>
-      <w:pPr>
-        <w:rPr>
-          <w:i/>
-          <w:iCs/>
-        </w:rPr>
-      </w:pPr>
-      <w:r>
-        <w:rPr>
-          <w:i/>
-          <w:iCs/>
-        </w:rPr>
-        <w:t>Diversity panel captures the range of phenological responses across the common gardens</w:t>
-      </w:r>
-    </w:p>
-    <w:p>
-      <w:pPr>
-        <w:ind w:firstLine="720"/>
-      </w:pPr>
-      <w:r>
-        <w:t>In 2019, we grew a</w:t>
-      </w:r>
-      <w:r>
-        <w:t>nd phenotyped a</w:t>
-      </w:r>
-      <w:r>
-        <w:t xml:space="preserve"> diversity panel of 978 </w:t>
-      </w:r>
-      <w:r>
-        <w:t>distinct</w:t>
-      </w:r>
-      <w:r>
-        <w:t>, clonally propagated</w:t>
-      </w:r>
-      <w:r>
-        <w:t xml:space="preserve"> switchgrass genotypes at eight common gardens. These common gardens </w:t>
-      </w:r>
-      <w:r>
-        <w:t xml:space="preserve">cover the majority of the latitudinal and climatic range of switchgrass and therefore capture the most comprehensive picture to date </w:t>
-      </w:r>
-      <w:r>
-        <w:t>of genotype-specific environmental plasticity, or genotype-by-environment interactions</w:t>
-      </w:r>
-      <w:r>
-        <w:t xml:space="preserve">. </w:t>
-      </w:r>
-      <w:r>
-        <w:t xml:space="preserve">We scored </w:t>
-      </w:r>
-      <w:r>
-        <w:t>plant</w:t>
-      </w:r>
-      <w:r>
-        <w:t xml:space="preserve"> green</w:t>
-      </w:r>
       <w:r>
         <w:t xml:space="preserve"> </w:t>
       </w:r>
       <w:r>
-        <w:t>up</w:t>
-      </w:r>
-      <w:r>
-        <w:t xml:space="preserve"> </w:t>
-      </w:r>
-      <w:r>
-        <w:t>and flowering</w:t>
-      </w:r>
-      <w:r>
-        <w:t xml:space="preserve"> </w:t>
-      </w:r>
-      <w:r>
-        <w:t>across these locations every three days.</w:t>
-      </w:r>
-      <w:r>
-        <w:t xml:space="preserve"> We divided these switchgrass genotypes into five categories: tetraploid individuals in the Atlantic, Midwest, and Gulf genetic subpopulations (Lovell et al </w:t>
-      </w:r>
-      <w:r>
-        <w:t>202X</w:t>
-      </w:r>
-      <w:r>
-        <w:t>), admixed</w:t>
-      </w:r>
-      <w:r>
-        <w:t>/uncategorized</w:t>
-      </w:r>
-      <w:r>
-        <w:t xml:space="preserve"> tetraploid individuals, and octoploid individuals. We then explored the overall patterns of </w:t>
-      </w:r>
-      <w:proofErr w:type="spellStart"/>
-      <w:r>
-        <w:t>greenup</w:t>
-      </w:r>
-      <w:proofErr w:type="spellEnd"/>
-      <w:r>
-        <w:t xml:space="preserve"> and flowering within these five </w:t>
-      </w:r>
-      <w:r>
-        <w:t>subpopulations</w:t>
-      </w:r>
-      <w:r>
-        <w:t xml:space="preserve">. </w:t>
-      </w:r>
-    </w:p>
-    <w:p>
-      <w:pPr>
-        <w:ind w:firstLine="720"/>
-      </w:pPr>
-      <w:r>
-        <w:t xml:space="preserve">We first evaluated the evidence that switchgrass photoperiodicity was genotype dependent </w:t>
-      </w:r>
-      <w:r>
-        <w:t>–</w:t>
-      </w:r>
-      <w:r>
-        <w:t xml:space="preserve"> specifi</w:t>
-      </w:r>
-      <w:r>
-        <w:t xml:space="preserve">cally, that switchgrass </w:t>
-      </w:r>
-      <w:r>
-        <w:t xml:space="preserve">genotypes </w:t>
-      </w:r>
-      <w:r>
-        <w:t>flower</w:t>
-      </w:r>
-      <w:r>
-        <w:t>ed</w:t>
-      </w:r>
-      <w:r>
-        <w:t xml:space="preserve"> when exposed to shortening days of a specific length. </w:t>
-      </w:r>
-      <w:r>
-        <w:t xml:space="preserve">Many genotypes flowered </w:t>
-      </w:r>
-      <w:r>
-        <w:t>while days were lengthenin</w:t>
-      </w:r>
-      <w:r>
-        <w:t xml:space="preserve">g at the three </w:t>
-      </w:r>
-      <w:r>
-        <w:t>Texas</w:t>
-      </w:r>
-      <w:r>
-        <w:t xml:space="preserve"> sites</w:t>
-      </w:r>
-      <w:r>
-        <w:t xml:space="preserve"> (</w:t>
-      </w:r>
-      <w:r>
-        <w:t xml:space="preserve">Figure </w:t>
-      </w:r>
-      <w:r>
-        <w:t>1</w:t>
-      </w:r>
-      <w:r>
-        <w:t xml:space="preserve">). </w:t>
-      </w:r>
-      <w:r>
-        <w:t xml:space="preserve">At these </w:t>
-      </w:r>
-      <w:r>
-        <w:t xml:space="preserve">three sites, </w:t>
-      </w:r>
-      <w:r>
-        <w:t xml:space="preserve">only </w:t>
-      </w:r>
-      <w:r>
-        <w:t xml:space="preserve">individuals from </w:t>
-      </w:r>
-      <w:r>
-        <w:t>the Gulf subpopulation consistently</w:t>
-      </w:r>
-      <w:r>
-        <w:t xml:space="preserve"> flowered when </w:t>
-      </w:r>
-      <w:r>
-        <w:t>days were shortening</w:t>
-      </w:r>
-      <w:r>
-        <w:t xml:space="preserve"> (</w:t>
-      </w:r>
-      <w:r>
-        <w:t>Figure</w:t>
-      </w:r>
-      <w:r>
-        <w:t xml:space="preserve"> </w:t>
-      </w:r>
-      <w:r>
-        <w:t>1; 85.3%, 94%, 99.5%</w:t>
-      </w:r>
-      <w:r>
-        <w:t>)</w:t>
-      </w:r>
-      <w:r>
-        <w:t>.</w:t>
-      </w:r>
-      <w:r>
-        <w:t xml:space="preserve"> </w:t>
-      </w:r>
-      <w:r>
         <w:t xml:space="preserve">Our data thus only supports a </w:t>
       </w:r>
       <w:r>
         <w:t xml:space="preserve">consistent </w:t>
       </w:r>
       <w:r>
-        <w:t>flowering time photoperiodicity cue of shortening days within the Gulf subpopulation</w:t>
+        <w:t>flowering time cue of shortening days within the Gulf subpopulation</w:t>
       </w:r>
       <w:r>
         <w:t>, while response to this cue</w:t>
@@ -768,212 +693,7 @@
         <w:t xml:space="preserve"> within the Atlantic subpopulation and within 8X individuals</w:t>
       </w:r>
       <w:r>
-        <w:t xml:space="preserve">. </w:t>
-      </w:r>
-    </w:p>
-    <w:p>
-      <w:pPr>
-        <w:ind w:firstLine="720"/>
-      </w:pPr>
-      <w:r>
-        <w:t>For plants with</w:t>
-      </w:r>
-      <w:r>
-        <w:t xml:space="preserve"> sequenced genomes, w</w:t>
-      </w:r>
-      <w:r>
-        <w:t>e observed little evidence for a</w:t>
-      </w:r>
-      <w:r>
-        <w:t xml:space="preserve"> specific day length that triggered flowering</w:t>
-      </w:r>
-      <w:r>
-        <w:t xml:space="preserve"> during shortening days.</w:t>
-      </w:r>
-      <w:r>
-        <w:t xml:space="preserve"> </w:t>
-      </w:r>
-      <w:r>
-        <w:t>To test this, we modelled daylength at flowering as a function of common garden and the kinship matrix as random effects and removed daylength values for genotypes that flowered during lengthening days. The heritability for daylength at flowering</w:t>
-      </w:r>
-      <w:r>
-        <w:t xml:space="preserve"> during shortening days</w:t>
-      </w:r>
-      <w:r>
-        <w:t xml:space="preserve"> was 12%</w:t>
-      </w:r>
-      <w:r>
-        <w:t xml:space="preserve">, while the heritability for flowering as a Julian date for the same set of individuals was </w:t>
-      </w:r>
-      <w:r>
-        <w:t>23.</w:t>
-      </w:r>
-      <w:r>
-        <w:t>7</w:t>
-      </w:r>
-      <w:r>
-        <w:t xml:space="preserve">% </w:t>
-      </w:r>
-      <w:r>
-        <w:t>(Supplementary Table: Variance Components analysis)</w:t>
-      </w:r>
-      <w:r>
-        <w:t>.</w:t>
-      </w:r>
-      <w:r>
-        <w:t xml:space="preserve"> </w:t>
-      </w:r>
-    </w:p>
-    <w:p>
-      <w:pPr>
-        <w:ind w:firstLine="720"/>
-      </w:pPr>
-      <w:r>
-        <w:t>Next, we evaluated the evidence that photoperiodicity</w:t>
-      </w:r>
-      <w:r>
-        <w:t>, defined</w:t>
-      </w:r>
-      <w:r>
-        <w:t xml:space="preserve"> simply</w:t>
-      </w:r>
-      <w:r>
-        <w:t xml:space="preserve"> as exposure to shortening days,</w:t>
-      </w:r>
-      <w:r>
-        <w:t xml:space="preserve"> differed by plant latitude of origin (Parish and </w:t>
-      </w:r>
-      <w:proofErr w:type="spellStart"/>
-      <w:r>
-        <w:t>Fike</w:t>
-      </w:r>
-      <w:proofErr w:type="spellEnd"/>
-      <w:r>
-        <w:t xml:space="preserve"> 2005). We observed a strong signal of latitude of origin on whether plants </w:t>
-      </w:r>
-      <w:r>
-        <w:t xml:space="preserve">grown </w:t>
-      </w:r>
-      <w:r>
-        <w:t>in</w:t>
-      </w:r>
-      <w:r>
-        <w:t xml:space="preserve"> Texas common gardens flowered in lengthening or shortening days (</w:t>
-      </w:r>
-      <w:proofErr w:type="spellStart"/>
-      <w:r>
-        <w:t>glm</w:t>
-      </w:r>
-      <w:proofErr w:type="spellEnd"/>
-      <w:r>
-        <w:t>,</w:t>
-      </w:r>
-      <w:r>
-        <w:t xml:space="preserve"> </w:t>
-      </w:r>
-      <w:proofErr w:type="spellStart"/>
-      <w:r>
-        <w:rPr>
-          <w:i/>
-          <w:iCs/>
-        </w:rPr>
-        <w:t>P</w:t>
-      </w:r>
-      <w:r>
-        <w:rPr>
-          <w:i/>
-          <w:iCs/>
-        </w:rPr>
-        <w:t>r</w:t>
-      </w:r>
-      <w:proofErr w:type="spellEnd"/>
-      <w:r>
-        <w:rPr>
-          <w:i/>
-          <w:iCs/>
-        </w:rPr>
-        <w:t xml:space="preserve"> </w:t>
-      </w:r>
-      <w:r>
-        <w:t>&lt; 2x10</w:t>
-      </w:r>
-      <w:r>
-        <w:rPr>
-          <w:vertAlign w:val="superscript"/>
-        </w:rPr>
-        <w:t>-16</w:t>
-      </w:r>
-      <w:r>
-        <w:t>, Supp. Figure 1).</w:t>
-      </w:r>
-      <w:r>
-        <w:t xml:space="preserve"> The majority of plants from latitudes of origin below 35 degrees </w:t>
-      </w:r>
-      <w:r>
-        <w:t>did not flower until days were</w:t>
-      </w:r>
-      <w:r>
-        <w:t xml:space="preserve"> shortening at the Texas sites, while the majority of plants from latitudes of origin above 38 degrees flowered while days were lengthening. Interestingly, the Oklahoma (OK) site, </w:t>
-      </w:r>
-      <w:r>
-        <w:t>our first common garden at which</w:t>
-      </w:r>
-      <w:r>
-        <w:t xml:space="preserve"> most genotypes flowered during shortening days, was at </w:t>
-      </w:r>
-      <w:r>
-        <w:t>~</w:t>
-      </w:r>
-      <w:r>
-        <w:t>36 degrees of latitude</w:t>
-      </w:r>
-      <w:r>
-        <w:t>; in contrast,</w:t>
-      </w:r>
-      <w:r>
-        <w:t xml:space="preserve"> the three sites where a photoperiod cue was evident were below 32 degrees of latitude</w:t>
-      </w:r>
-      <w:r>
-        <w:t>.</w:t>
-      </w:r>
-      <w:r>
-        <w:t xml:space="preserve"> At our common gardens in 2019</w:t>
-      </w:r>
-      <w:r>
-        <w:t xml:space="preserve">, plants grown at latitudes </w:t>
-      </w:r>
-      <w:r>
-        <w:t>&gt;</w:t>
-      </w:r>
-      <w:r>
-        <w:t>35</w:t>
-      </w:r>
-      <w:r>
-        <w:t xml:space="preserve"> degrees</w:t>
-      </w:r>
-      <w:r>
-        <w:t xml:space="preserve"> </w:t>
-      </w:r>
-      <w:r>
-        <w:t>did not have sufficient vegetative growth to flower</w:t>
-      </w:r>
-      <w:r>
-        <w:t xml:space="preserve"> before the summer solstic</w:t>
-      </w:r>
-      <w:r>
-        <w:t xml:space="preserve">e, and thus were not competent </w:t>
-      </w:r>
-      <w:r>
-        <w:t>to respond to a photoperiod cue.</w:t>
-      </w:r>
-      <w:r>
-        <w:t xml:space="preserve"> </w:t>
-      </w:r>
-      <w:r>
-        <w:t>As this is a common feature of growing seasons at these latitudes, we suggest that plants from more northern latitudes have evolved a flowering time response to a</w:t>
-      </w:r>
-      <w:r>
-        <w:t xml:space="preserve"> separate, non-photoperiod based environmental cue.</w:t>
+        <w:t>, and is absent or rare in Midwest individuals.</w:t>
       </w:r>
     </w:p>
     <w:p>
@@ -981,9 +701,8 @@
         <w:rPr>
           <w:noProof/>
         </w:rPr>
-        <w:lastRenderedPageBreak/>
         <w:drawing>
-          <wp:anchor distT="0" distB="0" distL="114300" distR="114300" simplePos="0" relativeHeight="251672576" behindDoc="0" locked="0" layoutInCell="1" allowOverlap="1" wp14:anchorId="25171967" wp14:editId="56D74B2A">
+          <wp:anchor distT="0" distB="0" distL="114300" distR="114300" simplePos="0" relativeHeight="251675648" behindDoc="0" locked="0" layoutInCell="1" allowOverlap="1" wp14:anchorId="13928CDC" wp14:editId="78328A78">
             <wp:simplePos x="0" y="0"/>
             <wp:positionH relativeFrom="margin">
               <wp:align>right</wp:align>
@@ -1044,45 +763,262 @@
           <w:i/>
           <w:iCs/>
         </w:rPr>
-        <w:t xml:space="preserve"> Many genotypes do not </w:t>
+        <w:t xml:space="preserve"> Many genotypes do not use a shortening day photoperiodicity cue at the three Texas (TX) common garden sites. Bars represent the number of distinct genotypes that had 50% of tillers flowering before the summer solstice (when days were lengthening) or after the summer solstice (when days were shortening). Colors represent the five categories we grouped genotypes into: tetraploid individuals in the Atlantic, Midwest, and Gulf genetic subpopulations, admixed/uncategorized tetraploid individuals, and octoploid individuals.</w:t>
+      </w:r>
+    </w:p>
+    <w:p>
+      <w:pPr>
+        <w:ind w:firstLine="720"/>
+      </w:pPr>
+    </w:p>
+    <w:p>
+      <w:pPr>
+        <w:ind w:firstLine="720"/>
+      </w:pPr>
+      <w:r>
+        <w:t>W</w:t>
+      </w:r>
+      <w:r>
+        <w:t xml:space="preserve">e </w:t>
+      </w:r>
+      <w:r>
+        <w:t>then looked for</w:t>
+      </w:r>
+      <w:r>
+        <w:t xml:space="preserve"> a</w:t>
+      </w:r>
+      <w:r>
+        <w:t xml:space="preserve"> specific day length that triggered flowering</w:t>
+      </w:r>
+      <w:r>
+        <w:t xml:space="preserve"> during shortening days.</w:t>
+      </w:r>
+      <w:r>
+        <w:t xml:space="preserve"> </w:t>
+      </w:r>
+      <w:r>
+        <w:t xml:space="preserve">For plants with sequenced genomes, </w:t>
+      </w:r>
+      <w:r>
+        <w:t xml:space="preserve">we </w:t>
+      </w:r>
+      <w:r>
+        <w:t>modelled daylength at flowering as a function of common garden and kinship matrix</w:t>
+      </w:r>
+      <w:r>
+        <w:t>, both</w:t>
+      </w:r>
+      <w:r>
+        <w:t xml:space="preserve"> as random effects</w:t>
+      </w:r>
+      <w:r>
+        <w:t>. To ensure we detected a daylength cue for shortening days, we</w:t>
+      </w:r>
+      <w:r>
+        <w:t xml:space="preserve"> removed daylength values for genotypes that flowered during lengthening days. The heritability for daylength at flowering</w:t>
+      </w:r>
+      <w:r>
+        <w:t xml:space="preserve"> during shortening days</w:t>
+      </w:r>
+      <w:r>
+        <w:t xml:space="preserve"> was 12%</w:t>
+      </w:r>
+      <w:r>
+        <w:t>, while the heritability for flowering as a Julian date for the same set of individuals was 23.</w:t>
+      </w:r>
+      <w:r>
+        <w:t>7</w:t>
+      </w:r>
+      <w:r>
+        <w:t xml:space="preserve">% </w:t>
+      </w:r>
+      <w:r>
+        <w:t>(Supplementary Table: Variance Components analysis)</w:t>
+      </w:r>
+      <w:r>
+        <w:t xml:space="preserve">. </w:t>
+      </w:r>
+      <w:r>
+        <w:t>Thus</w:t>
+      </w:r>
+      <w:r>
+        <w:t>,</w:t>
+      </w:r>
+      <w:r>
+        <w:t xml:space="preserve"> there was little </w:t>
+      </w:r>
+      <w:r>
+        <w:t xml:space="preserve">evidence that the </w:t>
+      </w:r>
+      <w:r>
+        <w:t xml:space="preserve">heritable response to </w:t>
+      </w:r>
+      <w:r>
+        <w:t xml:space="preserve">flowering was due to </w:t>
+      </w:r>
+      <w:r>
+        <w:t xml:space="preserve">any specific day </w:t>
+      </w:r>
+      <w:r>
+        <w:lastRenderedPageBreak/>
+        <w:t xml:space="preserve">length during shortening days in our common gardens. </w:t>
+      </w:r>
+      <w:r>
+        <w:t>Instead, the flowering photoperiodicity cue appeared to be only exposure to shortening days.</w:t>
+      </w:r>
+    </w:p>
+    <w:p>
+      <w:pPr>
+        <w:ind w:firstLine="720"/>
+      </w:pPr>
+      <w:r>
+        <w:t xml:space="preserve">Next, we evaluated </w:t>
+      </w:r>
+      <w:r>
+        <w:t>whether</w:t>
+      </w:r>
+      <w:r>
+        <w:t xml:space="preserve"> photoperiodicity</w:t>
+      </w:r>
+      <w:r>
+        <w:t>, defined</w:t>
+      </w:r>
+      <w:r>
+        <w:t xml:space="preserve"> simply</w:t>
+      </w:r>
+      <w:r>
+        <w:t xml:space="preserve"> as exposure to shortening days,</w:t>
+      </w:r>
+      <w:r>
+        <w:t xml:space="preserve"> differed by plant latitude of origin (Parish and Fike 2005). We observed a strong signal of latitude of origin on whether plants </w:t>
+      </w:r>
+      <w:r>
+        <w:t xml:space="preserve">grown </w:t>
+      </w:r>
+      <w:r>
+        <w:t>in</w:t>
+      </w:r>
+      <w:r>
+        <w:t xml:space="preserve"> Texas common gardens flowered in lengthening or shortening days (</w:t>
+      </w:r>
+      <w:r>
+        <w:t xml:space="preserve">binomial </w:t>
+      </w:r>
+      <w:r>
+        <w:t>glm,</w:t>
+      </w:r>
+      <w:r>
+        <w:t xml:space="preserve"> </w:t>
       </w:r>
       <w:r>
         <w:rPr>
           <w:i/>
           <w:iCs/>
         </w:rPr>
-        <w:t>use</w:t>
+        <w:t>P</w:t>
       </w:r>
       <w:r>
         <w:rPr>
           <w:i/>
           <w:iCs/>
         </w:rPr>
-        <w:t xml:space="preserve"> a shortening day photoperiodicity cue at the </w:t>
+        <w:t>r</w:t>
       </w:r>
       <w:r>
         <w:rPr>
           <w:i/>
           <w:iCs/>
         </w:rPr>
-        <w:t>three Texas (TX)</w:t>
-      </w:r>
-      <w:r>
-        <w:rPr>
-          <w:i/>
-          <w:iCs/>
-        </w:rPr>
-        <w:t xml:space="preserve"> common garden sites.</w:t>
-      </w:r>
-      <w:r>
-        <w:rPr>
-          <w:i/>
-          <w:iCs/>
-        </w:rPr>
-        <w:t xml:space="preserve"> Bars represent the number of distinct genotypes that had 50% of tillers flowering before the summer solstice (when days were lengthening) or after the summer solstice (when days were shortening). Colors represent the five categories we grouped genotypes into: tetraploid individuals in the Atlantic, Midwest, and Gulf genetic subpopulations, admixed/uncategorized tetraploid individuals, and octoploid individuals.</w:t>
-      </w:r>
-    </w:p>
-    <w:p/>
+        <w:t xml:space="preserve"> </w:t>
+      </w:r>
+      <w:r>
+        <w:t>&lt; 2x10</w:t>
+      </w:r>
+      <w:r>
+        <w:rPr>
+          <w:vertAlign w:val="superscript"/>
+        </w:rPr>
+        <w:t>-16</w:t>
+      </w:r>
+      <w:r>
+        <w:t>, Supp. Figure 1).</w:t>
+      </w:r>
+      <w:r>
+        <w:t xml:space="preserve"> The majority of plants from latitudes of origin below 35 degrees </w:t>
+      </w:r>
+      <w:r>
+        <w:t>did not flower until days were</w:t>
+      </w:r>
+      <w:r>
+        <w:t xml:space="preserve"> shortening at the Texas sites, while the majority of plants from latitudes of origin above 38 degrees flowered while days were lengthening. Interestingly, the Oklahoma (OK) site, </w:t>
+      </w:r>
+      <w:r>
+        <w:t>our first common garden at which</w:t>
+      </w:r>
+      <w:r>
+        <w:t xml:space="preserve"> most genotypes flowered during shortening days, was at </w:t>
+      </w:r>
+      <w:r>
+        <w:t>~</w:t>
+      </w:r>
+      <w:r>
+        <w:t>36 degrees of latitude</w:t>
+      </w:r>
+      <w:r>
+        <w:t>; in contrast,</w:t>
+      </w:r>
+      <w:r>
+        <w:t xml:space="preserve"> the three sites where a photoperiod cue was evident were below 32 degrees of latitude</w:t>
+      </w:r>
+      <w:r>
+        <w:t>.</w:t>
+      </w:r>
+      <w:r>
+        <w:t xml:space="preserve"> At our common gardens in 2019</w:t>
+      </w:r>
+      <w:r>
+        <w:t xml:space="preserve">, plants grown at latitudes </w:t>
+      </w:r>
+      <w:r>
+        <w:t>&gt;</w:t>
+      </w:r>
+      <w:r>
+        <w:t>35</w:t>
+      </w:r>
+      <w:r>
+        <w:t xml:space="preserve"> degrees</w:t>
+      </w:r>
+      <w:r>
+        <w:t xml:space="preserve"> </w:t>
+      </w:r>
+      <w:r>
+        <w:t>did not have sufficient vegetative growth to flower</w:t>
+      </w:r>
+      <w:r>
+        <w:t xml:space="preserve"> before the summer solstic</w:t>
+      </w:r>
+      <w:r>
+        <w:t xml:space="preserve">e, and thus were not competent </w:t>
+      </w:r>
+      <w:r>
+        <w:t xml:space="preserve">to </w:t>
+      </w:r>
+      <w:r>
+        <w:t>repress flowering during lengthening days</w:t>
+      </w:r>
+      <w:r>
+        <w:t>.</w:t>
+      </w:r>
+      <w:r>
+        <w:t xml:space="preserve"> </w:t>
+      </w:r>
+      <w:r>
+        <w:t>As this is a common feature of growing seasons at these latitudes, we suggest that plants from more northern latitudes have evolved a flowering time response to a</w:t>
+      </w:r>
+      <w:r>
+        <w:t xml:space="preserve"> separate, non-photoperiod based environmental cue.</w:t>
+      </w:r>
+    </w:p>
     <w:p>
       <w:pPr>
         <w:rPr>
@@ -1220,8 +1156,16 @@
         <w:ind w:firstLine="720"/>
       </w:pPr>
       <w:r>
-        <w:lastRenderedPageBreak/>
-        <w:t xml:space="preserve">To </w:t>
+        <w:t>Because</w:t>
+      </w:r>
+      <w:r>
+        <w:t xml:space="preserve"> switchgrass phenology is closely correlated with growing degree days (GDD)</w:t>
+      </w:r>
+      <w:r>
+        <w:t xml:space="preserve"> during vegetative growth, t</w:t>
+      </w:r>
+      <w:r>
+        <w:t xml:space="preserve">o </w:t>
       </w:r>
       <w:r>
         <w:t>test for a temperature-based</w:t>
@@ -1268,303 +1212,297 @@
         <w:t>up and flowering</w:t>
       </w:r>
       <w:r>
-        <w:t xml:space="preserve"> using a base temperature of 12 </w:t>
-      </w:r>
-      <w:proofErr w:type="gramStart"/>
-      <w:r>
-        <w:t>C</w:t>
+        <w:t>,</w:t>
+      </w:r>
+      <w:r>
+        <w:t xml:space="preserve"> using a base temperature of 12 C</w:t>
       </w:r>
       <w:r>
         <w:t xml:space="preserve"> </w:t>
       </w:r>
       <w:r>
+        <w:t>(</w:t>
+      </w:r>
+      <w:r>
+        <w:t>Kiniry et al 2005,</w:t>
+      </w:r>
+      <w:r>
         <w:t xml:space="preserve"> </w:t>
       </w:r>
       <w:r>
+        <w:t>Behrman 2013).</w:t>
+      </w:r>
+      <w:r>
+        <w:t xml:space="preserve"> </w:t>
+      </w:r>
+      <w:r>
+        <w:t xml:space="preserve">We then modelled GDD as a function of </w:t>
+      </w:r>
+      <w:r>
+        <w:t xml:space="preserve">subpopulation and the interaction between subpopulation and latitude of origin, both as random effects. </w:t>
+      </w:r>
+      <w:r>
+        <w:t xml:space="preserve">To avoid confounding with a photoperiod-based environmental cue, we removed GDD values for genotypes predicted to have a photoperiod cue at </w:t>
+      </w:r>
+      <w:r>
+        <w:t xml:space="preserve">the four </w:t>
+      </w:r>
+      <w:r>
+        <w:t xml:space="preserve">common gardens south of </w:t>
+      </w:r>
+      <w:r>
+        <w:t xml:space="preserve">38 degrees </w:t>
+      </w:r>
+      <w:r>
+        <w:lastRenderedPageBreak/>
+        <w:t>latitude</w:t>
+      </w:r>
+      <w:r>
+        <w:t xml:space="preserve">. </w:t>
+      </w:r>
+      <w:r>
+        <w:t xml:space="preserve">Including these </w:t>
+      </w:r>
+      <w:r>
+        <w:t xml:space="preserve">GDD </w:t>
+      </w:r>
+      <w:r>
+        <w:t>values substantially increased the residual variance for photoperiod sensitive individuals at these sites (data not shown</w:t>
+      </w:r>
+      <w:r>
+        <w:t>//in</w:t>
+      </w:r>
+      <w:r>
+        <w:t xml:space="preserve"> supplement). </w:t>
+      </w:r>
+      <w:r>
+        <w:t>S</w:t>
+      </w:r>
+      <w:r>
+        <w:t xml:space="preserve">ubpopulation explained most of the variation in flowering as a function of GDD </w:t>
+      </w:r>
+      <w:r>
         <w:t>(</w:t>
       </w:r>
-      <w:proofErr w:type="spellStart"/>
-      <w:proofErr w:type="gramEnd"/>
-      <w:r>
-        <w:t>Kiniry</w:t>
-      </w:r>
-      <w:proofErr w:type="spellEnd"/>
-      <w:r>
-        <w:t xml:space="preserve"> et al 2005,</w:t>
+      <w:r>
+        <w:t xml:space="preserve">% </w:t>
+      </w:r>
+      <w:r>
+        <w:t>Var</w:t>
+      </w:r>
+      <w:r>
+        <w:rPr>
+          <w:vertAlign w:val="subscript"/>
+        </w:rPr>
+        <w:t>subpop</w:t>
+      </w:r>
+      <w:r>
+        <w:t xml:space="preserve"> = 8</w:t>
+      </w:r>
+      <w:r>
+        <w:t>5</w:t>
+      </w:r>
+      <w:r>
+        <w:t>.</w:t>
+      </w:r>
+      <w:r>
+        <w:t>9</w:t>
+      </w:r>
+      <w:r>
+        <w:t>%</w:t>
+      </w:r>
+      <w:r>
+        <w:t xml:space="preserve">). </w:t>
+      </w:r>
+      <w:r>
+        <w:t>Predicted values of GDD necessary for flowering were largest for the Gulf subpopulation (</w:t>
+      </w:r>
+      <w:r>
+        <w:t>1</w:t>
+      </w:r>
+      <w:r>
+        <w:t>056</w:t>
+      </w:r>
+      <w:r>
+        <w:t xml:space="preserve">; </w:t>
+      </w:r>
+      <w:r>
+        <w:t>95% CI 9</w:t>
+      </w:r>
+      <w:r>
+        <w:t>73</w:t>
+      </w:r>
+      <w:r>
+        <w:t>-1</w:t>
+      </w:r>
+      <w:r>
+        <w:t>099</w:t>
+      </w:r>
+      <w:r>
+        <w:t>), smallest for the Midwest (</w:t>
+      </w:r>
+      <w:r>
+        <w:t>6</w:t>
+      </w:r>
+      <w:r>
+        <w:t>67</w:t>
+      </w:r>
+      <w:r>
+        <w:t xml:space="preserve">; </w:t>
+      </w:r>
+      <w:r>
+        <w:t xml:space="preserve">95% CI </w:t>
+      </w:r>
+      <w:r>
+        <w:t xml:space="preserve">517 </w:t>
+      </w:r>
+      <w:r>
+        <w:t>– 8</w:t>
+      </w:r>
+      <w:r>
+        <w:t>14</w:t>
+      </w:r>
+      <w:r>
+        <w:t>) and intermediate for the other three groups (7</w:t>
+      </w:r>
+      <w:r>
+        <w:t>41</w:t>
+      </w:r>
+      <w:r>
+        <w:t xml:space="preserve"> (5</w:t>
+      </w:r>
+      <w:r>
+        <w:t>99</w:t>
+      </w:r>
+      <w:r>
+        <w:t>-10</w:t>
+      </w:r>
+      <w:r>
+        <w:t>19</w:t>
+      </w:r>
+      <w:r>
+        <w:t xml:space="preserve">); </w:t>
+      </w:r>
+      <w:r>
+        <w:t>776</w:t>
+      </w:r>
+      <w:r>
+        <w:t xml:space="preserve"> (</w:t>
+      </w:r>
+      <w:r>
+        <w:t>483-1195</w:t>
+      </w:r>
+      <w:r>
+        <w:t>); 7</w:t>
+      </w:r>
+      <w:r>
+        <w:t>47</w:t>
+      </w:r>
+      <w:r>
+        <w:t xml:space="preserve"> (5</w:t>
+      </w:r>
+      <w:r>
+        <w:t>73</w:t>
+      </w:r>
+      <w:r>
+        <w:t xml:space="preserve"> – 10</w:t>
+      </w:r>
+      <w:r>
+        <w:t>4</w:t>
+      </w:r>
+      <w:r>
+        <w:t xml:space="preserve">3); </w:t>
+      </w:r>
+      <w:r>
+        <w:t>S</w:t>
+      </w:r>
+      <w:r>
+        <w:t>upplementary table of effects).</w:t>
       </w:r>
       <w:r>
         <w:t xml:space="preserve"> </w:t>
       </w:r>
       <w:r>
-        <w:t>Behrman 2013).</w:t>
+        <w:t xml:space="preserve">The heritability for GDD at flowering for photoperiod insensitive, sequenced individuals was 30%, while the heritability for flowering as a Julian date for the same set of individuals was 10.8% (Supplementary Table: Variance Components analysis). </w:t>
+      </w:r>
+    </w:p>
+    <w:p>
+      <w:pPr>
+        <w:ind w:firstLine="720"/>
+      </w:pPr>
+      <w:r>
+        <w:t xml:space="preserve">If flowering date is frequently a function of GDD in switchgrass, this </w:t>
+      </w:r>
+      <w:r>
+        <w:t>offers and explanation for</w:t>
+      </w:r>
+      <w:r>
+        <w:t xml:space="preserve"> observations that moving southern populations northwards delays flowering, and moving northern populations south hastens flowering </w:t>
+      </w:r>
+      <w:r>
+        <w:t>(Sanderson et al 1996).</w:t>
+      </w:r>
+      <w:r>
+        <w:t xml:space="preserve"> We tested whether subpopulation flowering as a function of GDD varied significantly by latitude of origin. </w:t>
+      </w:r>
+      <w:r>
+        <w:t>The Midwest</w:t>
       </w:r>
       <w:r>
         <w:t xml:space="preserve"> </w:t>
       </w:r>
       <w:r>
-        <w:t xml:space="preserve">We then modelled GDD as a function of </w:t>
-      </w:r>
-      <w:r>
-        <w:t>subpopulation and the interaction between subpopulation and latitude of origin</w:t>
-      </w:r>
-      <w:r>
-        <w:t>, both as random effects.</w:t>
+        <w:t xml:space="preserve">subpopulation </w:t>
+      </w:r>
+      <w:r>
+        <w:t xml:space="preserve">response to GDD varied significantly by latitude of origin, with plants from the northernmost </w:t>
+      </w:r>
+      <w:r>
+        <w:t>2</w:t>
+      </w:r>
+      <w:r>
+        <w:t>0% of the range flowering at a</w:t>
+      </w:r>
+      <w:r>
+        <w:t>n average</w:t>
+      </w:r>
+      <w:r>
+        <w:t xml:space="preserve"> GDD of </w:t>
+      </w:r>
+      <w:r>
+        <w:t>568</w:t>
+      </w:r>
+      <w:r>
+        <w:t xml:space="preserve">, and plants from the southernmost </w:t>
+      </w:r>
+      <w:r>
+        <w:t>2</w:t>
+      </w:r>
+      <w:r>
+        <w:t>0% of the range flowering at a</w:t>
+      </w:r>
+      <w:r>
+        <w:t>n average</w:t>
+      </w:r>
+      <w:r>
+        <w:t xml:space="preserve"> GDD of </w:t>
+      </w:r>
+      <w:r>
+        <w:t>779</w:t>
+      </w:r>
+      <w:r>
+        <w:t xml:space="preserve">. </w:t>
+      </w:r>
+      <w:r>
+        <w:t>In contrast, the southernmost and northernmost 20% of the Gulf plants diff</w:t>
+      </w:r>
+      <w:r>
+        <w:t>ered only slightly in GDD (1008 vs 1090).</w:t>
       </w:r>
       <w:r>
         <w:t xml:space="preserve"> </w:t>
       </w:r>
       <w:r>
-        <w:t xml:space="preserve">To avoid confounding with a photoperiod-based environmental cue, we removed GDD values for genotypes predicted to have a photoperiod cue at common gardens south of </w:t>
-      </w:r>
-      <w:r>
-        <w:t>38 degrees latitude</w:t>
-      </w:r>
-      <w:r>
-        <w:t xml:space="preserve">. </w:t>
-      </w:r>
-      <w:r>
-        <w:t>Including these values substantially increased the residual variance for photoperiod sensitive individuals at these sites (data not shown</w:t>
-      </w:r>
-      <w:r>
-        <w:t>//in</w:t>
-      </w:r>
-      <w:r>
-        <w:t xml:space="preserve"> supplement). </w:t>
-      </w:r>
-      <w:r>
-        <w:t>S</w:t>
-      </w:r>
-      <w:r>
-        <w:t xml:space="preserve">ubpopulation explained most of the variation in flowering as a function of GDD </w:t>
-      </w:r>
-      <w:r>
-        <w:t>(</w:t>
-      </w:r>
-      <w:r>
-        <w:t xml:space="preserve">% </w:t>
-      </w:r>
-      <w:proofErr w:type="spellStart"/>
-      <w:r>
-        <w:t>Var</w:t>
-      </w:r>
-      <w:r>
-        <w:rPr>
-          <w:vertAlign w:val="subscript"/>
-        </w:rPr>
-        <w:t>subpop</w:t>
-      </w:r>
-      <w:proofErr w:type="spellEnd"/>
-      <w:r>
-        <w:t xml:space="preserve"> = 8</w:t>
-      </w:r>
-      <w:r>
-        <w:t>5</w:t>
-      </w:r>
-      <w:r>
-        <w:t>.</w:t>
-      </w:r>
-      <w:r>
-        <w:t>9</w:t>
-      </w:r>
-      <w:r>
-        <w:t>%</w:t>
-      </w:r>
-      <w:r>
-        <w:t xml:space="preserve">). </w:t>
-      </w:r>
-      <w:r>
-        <w:t>Predicted values of GDD necessary for flowering were largest for the Gulf subpopulation (</w:t>
-      </w:r>
-      <w:r>
-        <w:t>1</w:t>
-      </w:r>
-      <w:r>
-        <w:t>056</w:t>
-      </w:r>
-      <w:r>
-        <w:t xml:space="preserve">; </w:t>
-      </w:r>
-      <w:r>
-        <w:t>95% CI 9</w:t>
-      </w:r>
-      <w:r>
-        <w:t>73</w:t>
-      </w:r>
-      <w:r>
-        <w:t>-1</w:t>
-      </w:r>
-      <w:r>
-        <w:t>099</w:t>
-      </w:r>
-      <w:r>
-        <w:t>), smallest for the Midwest (</w:t>
-      </w:r>
-      <w:r>
-        <w:t>6</w:t>
-      </w:r>
-      <w:r>
-        <w:t>67</w:t>
-      </w:r>
-      <w:r>
-        <w:t xml:space="preserve">; </w:t>
-      </w:r>
-      <w:r>
-        <w:t xml:space="preserve">95% CI </w:t>
-      </w:r>
-      <w:r>
-        <w:t xml:space="preserve">517 </w:t>
-      </w:r>
-      <w:r>
-        <w:t>– 8</w:t>
-      </w:r>
-      <w:r>
-        <w:t>14</w:t>
-      </w:r>
-      <w:r>
-        <w:t>) and intermediate for the other three groups (7</w:t>
-      </w:r>
-      <w:r>
-        <w:t>41</w:t>
-      </w:r>
-      <w:r>
-        <w:t xml:space="preserve"> (5</w:t>
-      </w:r>
-      <w:r>
-        <w:t>99</w:t>
-      </w:r>
-      <w:r>
-        <w:t>-10</w:t>
-      </w:r>
-      <w:r>
-        <w:t>19</w:t>
-      </w:r>
-      <w:r>
-        <w:t xml:space="preserve">); </w:t>
-      </w:r>
-      <w:r>
-        <w:t>776</w:t>
-      </w:r>
-      <w:r>
-        <w:t xml:space="preserve"> (</w:t>
-      </w:r>
-      <w:r>
-        <w:t>483-1195</w:t>
-      </w:r>
-      <w:r>
-        <w:t>); 7</w:t>
-      </w:r>
-      <w:r>
-        <w:t>47</w:t>
-      </w:r>
-      <w:r>
-        <w:t xml:space="preserve"> (5</w:t>
-      </w:r>
-      <w:r>
-        <w:t>73</w:t>
-      </w:r>
-      <w:r>
-        <w:t xml:space="preserve"> – 10</w:t>
-      </w:r>
-      <w:r>
-        <w:t>4</w:t>
-      </w:r>
-      <w:r>
-        <w:t xml:space="preserve">3); </w:t>
-      </w:r>
-      <w:r>
-        <w:t>S</w:t>
-      </w:r>
-      <w:r>
-        <w:t xml:space="preserve">upplementary table of effects). </w:t>
-      </w:r>
-      <w:r>
-        <w:t>The Midwest</w:t>
-      </w:r>
-      <w:r>
-        <w:t xml:space="preserve"> </w:t>
-      </w:r>
-      <w:r>
-        <w:t xml:space="preserve">subpopulation </w:t>
-      </w:r>
-      <w:r>
-        <w:t xml:space="preserve">response to GDD varied significantly by latitude of origin, with plants from the northernmost </w:t>
-      </w:r>
-      <w:r>
-        <w:t>2</w:t>
-      </w:r>
-      <w:r>
-        <w:t xml:space="preserve">0% of the range flowering at a GDD of </w:t>
-      </w:r>
-      <w:r>
-        <w:t>568</w:t>
-      </w:r>
-      <w:r>
-        <w:t xml:space="preserve">, and plants from the southernmost </w:t>
-      </w:r>
-      <w:r>
-        <w:t>2</w:t>
-      </w:r>
-      <w:r>
-        <w:t xml:space="preserve">0% of the range flowering at a GDD of </w:t>
-      </w:r>
-      <w:r>
-        <w:t>779</w:t>
-      </w:r>
-      <w:r>
-        <w:t xml:space="preserve">. </w:t>
-      </w:r>
-      <w:r>
-        <w:t>In contrast, the southernmost and northernmost 20% of the Gulf plants diff</w:t>
-      </w:r>
-      <w:r>
-        <w:t>ered only slightly in GDD (1008 vs 1090).</w:t>
-      </w:r>
-      <w:r>
-        <w:t xml:space="preserve"> </w:t>
-      </w:r>
-      <w:r>
-        <w:t xml:space="preserve">The heritability for </w:t>
-      </w:r>
-      <w:r>
-        <w:t>GDD</w:t>
-      </w:r>
-      <w:r>
-        <w:t xml:space="preserve"> at flowering </w:t>
-      </w:r>
-      <w:r>
-        <w:t xml:space="preserve">for </w:t>
-      </w:r>
-      <w:r>
-        <w:t>photoperiod insensitive, sequenced</w:t>
-      </w:r>
-      <w:r>
-        <w:t xml:space="preserve"> individuals </w:t>
-      </w:r>
-      <w:r>
-        <w:t xml:space="preserve">was </w:t>
-      </w:r>
-      <w:r>
-        <w:t>30</w:t>
-      </w:r>
-      <w:r>
-        <w:t>%</w:t>
-      </w:r>
-      <w:r>
-        <w:t xml:space="preserve">, while the heritability for flowering </w:t>
-      </w:r>
-      <w:r>
-        <w:t xml:space="preserve">as a Julian </w:t>
-      </w:r>
-      <w:r>
-        <w:t>date for the same set of individuals was 10.8%</w:t>
-      </w:r>
-      <w:r>
-        <w:t xml:space="preserve"> (Supplementary Table: Variance Components analysis).</w:t>
-      </w:r>
-      <w:r>
-        <w:t xml:space="preserve"> </w:t>
-      </w:r>
-      <w:r>
         <w:t>Taken together</w:t>
       </w:r>
       <w:r>
@@ -1586,7 +1524,10 @@
         <w:t xml:space="preserve"> in the Midwest subpopulation, and a consistent, high GDD cue for flowering in the Gulf subpopulation that is superseded by a </w:t>
       </w:r>
       <w:r>
-        <w:t xml:space="preserve">photoperiod cue. </w:t>
+        <w:t>photoperiod cue</w:t>
+      </w:r>
+      <w:r>
+        <w:t xml:space="preserve">, with both cues segregating in the Atlantic subpopulation by latitude of origin. </w:t>
       </w:r>
     </w:p>
     <w:p>
@@ -1596,275 +1537,348 @@
           <w:iCs/>
         </w:rPr>
       </w:pPr>
-      <w:proofErr w:type="spellStart"/>
       <w:r>
         <w:rPr>
           <w:i/>
           <w:iCs/>
         </w:rPr>
-        <w:t>Fourway</w:t>
-      </w:r>
-      <w:proofErr w:type="spellEnd"/>
+        <w:t xml:space="preserve">Fourway cross </w:t>
+      </w:r>
       <w:r>
         <w:rPr>
           <w:i/>
           <w:iCs/>
         </w:rPr>
-        <w:t xml:space="preserve"> cross </w:t>
+        <w:t>breaks up genetics of flowering for the two most distinctive subpopulations</w:t>
+      </w:r>
+    </w:p>
+    <w:p>
+      <w:pPr>
+        <w:ind w:firstLine="720"/>
+      </w:pPr>
+      <w:r>
+        <w:t xml:space="preserve">The Midwest and Gulf subpopulations had the most distinct phenological responses of all </w:t>
+      </w:r>
+      <w:r>
+        <w:t xml:space="preserve">five </w:t>
+      </w:r>
+      <w:r>
+        <w:t xml:space="preserve">subpopulations across our common </w:t>
+      </w:r>
+      <w:r>
+        <w:t>gardens and</w:t>
+      </w:r>
+      <w:r>
+        <w:t xml:space="preserve"> appeared to flower in response to two distinct environmental cues</w:t>
+      </w:r>
+      <w:r>
+        <w:t xml:space="preserve">. </w:t>
+      </w:r>
+      <w:r>
+        <w:t xml:space="preserve">To analyze the genes and alleles underlying the phenological responses in </w:t>
+      </w:r>
+      <w:r>
+        <w:t>these</w:t>
+      </w:r>
+      <w:r>
+        <w:t xml:space="preserve"> </w:t>
+      </w:r>
+      <w:r>
+        <w:t xml:space="preserve">subpopulations, we </w:t>
+      </w:r>
+      <w:r>
+        <w:t>analyzed flowering date in</w:t>
+      </w:r>
+      <w:r>
+        <w:t xml:space="preserve"> an F2 cross between four individuals, two Midwest and two Gulf individuals. The parents of this cross were </w:t>
+      </w:r>
+      <w:r>
+        <w:t>DAC, an early flowering Midwest individual, VS16, a late flowering Midwest individual, AP13, an early flowering Gulf individual, and WBC, a late flowering Gulf individual</w:t>
+      </w:r>
+      <w:r>
+        <w:t xml:space="preserve"> (Supplementary Figure X.)</w:t>
+      </w:r>
+      <w:r>
+        <w:t xml:space="preserve">. </w:t>
+      </w:r>
+      <w:r>
+        <w:t xml:space="preserve">We made F1 crosses of the two early flowering individuals, AP13xDAC, and the two late flowering individuals, WBCxVS16. </w:t>
+      </w:r>
+      <w:r>
+        <w:t xml:space="preserve">We </w:t>
+      </w:r>
+      <w:r>
+        <w:t>then</w:t>
+      </w:r>
+      <w:r>
+        <w:t xml:space="preserve"> clonally propagated and</w:t>
+      </w:r>
+      <w:r>
+        <w:t xml:space="preserve"> </w:t>
+      </w:r>
+      <w:r>
+        <w:t xml:space="preserve">planted </w:t>
+      </w:r>
+      <w:r>
+        <w:t xml:space="preserve">the four </w:t>
+      </w:r>
+      <w:r>
+        <w:t>parents</w:t>
+      </w:r>
+      <w:r>
+        <w:t>, the two</w:t>
+      </w:r>
+      <w:r>
+        <w:t xml:space="preserve"> F1 individuals (AP13xDAC, and VS16xWBC)</w:t>
+      </w:r>
+      <w:r>
+        <w:t xml:space="preserve">, and </w:t>
+      </w:r>
+      <w:r>
+        <w:t>801</w:t>
+      </w:r>
+      <w:r>
+        <w:t xml:space="preserve"> F2 individuals</w:t>
+      </w:r>
+      <w:r>
+        <w:t xml:space="preserve"> at eight field sites</w:t>
+      </w:r>
+      <w:r>
+        <w:t>,</w:t>
+      </w:r>
+      <w:r>
+        <w:t xml:space="preserve"> then</w:t>
+      </w:r>
+      <w:r>
+        <w:t xml:space="preserve"> recorded greenup and flowering dat</w:t>
+      </w:r>
+      <w:r>
+        <w:t>e</w:t>
+      </w:r>
+      <w:r>
+        <w:t xml:space="preserve"> every three days</w:t>
+      </w:r>
+      <w:r>
+        <w:t xml:space="preserve"> for the 2016-2019 seasons. </w:t>
+      </w:r>
+    </w:p>
+    <w:p>
+      <w:pPr>
+        <w:ind w:firstLine="720"/>
+      </w:pPr>
+      <w:r>
+        <w:t xml:space="preserve">We </w:t>
+      </w:r>
+      <w:r>
+        <w:t>first</w:t>
+      </w:r>
+      <w:r>
+        <w:t xml:space="preserve"> compared the 2019 flowering date</w:t>
+      </w:r>
+      <w:r>
+        <w:t xml:space="preserve">s </w:t>
+      </w:r>
+      <w:r>
+        <w:t>of F</w:t>
+      </w:r>
+      <w:r>
+        <w:t xml:space="preserve">1 </w:t>
+      </w:r>
+      <w:r>
+        <w:t>individuals to</w:t>
+      </w:r>
+      <w:r>
+        <w:t xml:space="preserve"> the parents and to</w:t>
+      </w:r>
+      <w:r>
+        <w:t xml:space="preserve"> </w:t>
+      </w:r>
+      <w:r>
+        <w:t xml:space="preserve">those of the </w:t>
+      </w:r>
+      <w:r>
+        <w:t>diversity pane</w:t>
+      </w:r>
+      <w:r>
+        <w:t>l to determine dominance of the two flowering date environmental cues. Though</w:t>
+      </w:r>
+      <w:r>
+        <w:t xml:space="preserve"> </w:t>
+      </w:r>
+      <w:r>
+        <w:t>there was a</w:t>
+      </w:r>
+      <w:r>
+        <w:t>n average difference</w:t>
+      </w:r>
+      <w:r>
+        <w:t xml:space="preserve"> in flowering </w:t>
+      </w:r>
+      <w:r>
+        <w:t xml:space="preserve">date </w:t>
+      </w:r>
+      <w:r>
+        <w:t xml:space="preserve">of </w:t>
+      </w:r>
+      <w:r>
+        <w:t>17</w:t>
+      </w:r>
+      <w:r>
+        <w:t xml:space="preserve"> days </w:t>
+      </w:r>
+      <w:r>
+        <w:t xml:space="preserve">between the two F1 crosses, </w:t>
+      </w:r>
+      <w:r>
+        <w:t xml:space="preserve">all </w:t>
+      </w:r>
+      <w:r>
+        <w:t xml:space="preserve">F1 individuals flowered at similar </w:t>
+      </w:r>
+      <w:r>
+        <w:t>dates as</w:t>
+      </w:r>
+      <w:r>
+        <w:t xml:space="preserve"> the</w:t>
+      </w:r>
+      <w:r>
+        <w:t xml:space="preserve"> </w:t>
+      </w:r>
+      <w:r>
+        <w:t>Midwest parents</w:t>
+      </w:r>
+      <w:r>
+        <w:t xml:space="preserve"> </w:t>
+      </w:r>
+      <w:r>
+        <w:t xml:space="preserve">each year, </w:t>
+      </w:r>
+      <w:r>
+        <w:t>and Midwest subpopulation individuals in general</w:t>
+      </w:r>
+      <w:r>
+        <w:t xml:space="preserve"> </w:t>
+      </w:r>
+      <w:r>
+        <w:t xml:space="preserve">in 2019 </w:t>
+      </w:r>
+      <w:r>
+        <w:t>(Figure 2</w:t>
+      </w:r>
+      <w:r>
+        <w:t>; early and late F1s flowered 8.1 +/- 8.1 and 7.9 +/- 13.3 days behind their F0 parents</w:t>
+      </w:r>
+      <w:r>
+        <w:t>).</w:t>
+      </w:r>
+      <w:r>
+        <w:t xml:space="preserve"> </w:t>
+      </w:r>
+      <w:r>
+        <w:t xml:space="preserve">In addition, neither F1 flowered consistently in shortening days </w:t>
+      </w:r>
+      <w:r>
+        <w:t>in</w:t>
+      </w:r>
+      <w:r>
+        <w:t xml:space="preserve"> 2016 </w:t>
+      </w:r>
+      <w:r>
+        <w:t>through</w:t>
+      </w:r>
+      <w:r>
+        <w:t xml:space="preserve"> 2019. These data indicated</w:t>
+      </w:r>
+      <w:r>
+        <w:t xml:space="preserve"> that </w:t>
+      </w:r>
+      <w:r>
+        <w:t xml:space="preserve">the </w:t>
+      </w:r>
+      <w:r>
+        <w:t xml:space="preserve">lower </w:t>
+      </w:r>
+      <w:r>
+        <w:t>GDD environmental cue for flowering in the Midwest</w:t>
+      </w:r>
+      <w:r>
+        <w:t xml:space="preserve"> </w:t>
+      </w:r>
+      <w:r>
+        <w:t xml:space="preserve">subpopulation </w:t>
+      </w:r>
+      <w:r>
+        <w:t xml:space="preserve">was </w:t>
+      </w:r>
+      <w:r>
+        <w:t xml:space="preserve">dominant to the photoperiod </w:t>
+      </w:r>
+      <w:r>
+        <w:t>response</w:t>
+      </w:r>
+      <w:r>
+        <w:t xml:space="preserve"> and the higher GDD </w:t>
+      </w:r>
+      <w:r>
+        <w:t>environmental cue for flowering in the</w:t>
+      </w:r>
+      <w:r>
+        <w:t xml:space="preserve"> Gulf subpopulation</w:t>
+      </w:r>
+      <w:r>
+        <w:t xml:space="preserve">. </w:t>
+      </w:r>
+      <w:r>
+        <w:t>&lt;</w:t>
+      </w:r>
+      <w:r>
+        <w:t xml:space="preserve">For a trait that we expect to be under polygenic control with many genes of small effect, the almost complete dominance of the Midwest phenotype is surprising. </w:t>
+      </w:r>
+      <w:r>
+        <w:t xml:space="preserve">There’s been a northward range expansion in switchgrass after the last glacial maxima (cite), and a dominant lower </w:t>
+      </w:r>
+      <w:r>
+        <w:lastRenderedPageBreak/>
+        <w:t>GDD flowering time cue would have been tremendously selectively advantageous during this range expansion event (</w:t>
       </w:r>
       <w:r>
         <w:rPr>
           <w:i/>
           <w:iCs/>
         </w:rPr>
-        <w:t>breaks up genetics of flowering for the two most distinctive subpopulations</w:t>
-      </w:r>
-    </w:p>
-    <w:p>
-      <w:pPr>
-        <w:ind w:firstLine="720"/>
-      </w:pPr>
-      <w:r>
-        <w:t xml:space="preserve">The Midwest and Gulf subpopulations had the most distinct phenological responses out of all subpopulations across our common </w:t>
-      </w:r>
-      <w:r>
-        <w:t>gardens and</w:t>
-      </w:r>
-      <w:r>
-        <w:t xml:space="preserve"> appeared to flower in response to two distinct environmental cues</w:t>
-      </w:r>
-      <w:r>
-        <w:t xml:space="preserve">. </w:t>
-      </w:r>
-      <w:r>
-        <w:t xml:space="preserve">To analyze the genes and alleles underlying the phenological responses in </w:t>
-      </w:r>
-      <w:r>
-        <w:t>the</w:t>
-      </w:r>
-      <w:r>
-        <w:t xml:space="preserve"> most distinct </w:t>
-      </w:r>
-      <w:r>
-        <w:t xml:space="preserve">two </w:t>
-      </w:r>
-      <w:r>
-        <w:t xml:space="preserve">subpopulations, we used an F2 cross between four individuals, two Midwest and two Gulf individuals. The parents of this cross were </w:t>
-      </w:r>
-      <w:r>
-        <w:t xml:space="preserve">DAC, an early flowering Midwest individual, VS16, a late flowering Midwest individual, AP13, an early flowering Gulf individual, and WBC, a late flowering Gulf individual. </w:t>
-      </w:r>
-      <w:r>
-        <w:t xml:space="preserve">We made F1 crosses of the two early flowering individuals, AP13xDAC, and the two late flowering individuals, WBCxVS16. </w:t>
-      </w:r>
-      <w:r>
-        <w:t xml:space="preserve">We </w:t>
-      </w:r>
-      <w:r>
-        <w:t xml:space="preserve">then </w:t>
-      </w:r>
-      <w:r>
-        <w:t xml:space="preserve">planted </w:t>
-      </w:r>
-      <w:r>
-        <w:t xml:space="preserve">the four </w:t>
-      </w:r>
-      <w:r>
-        <w:t>parents</w:t>
-      </w:r>
-      <w:r>
-        <w:t>, the two</w:t>
-      </w:r>
-      <w:r>
-        <w:t xml:space="preserve"> F1 individuals (AP13xDAC, and VS16xWBC)</w:t>
-      </w:r>
-      <w:r>
-        <w:t xml:space="preserve">, and </w:t>
-      </w:r>
-      <w:r>
-        <w:t>XXX F2 individuals</w:t>
-      </w:r>
-      <w:r>
-        <w:t xml:space="preserve"> at eight field sites</w:t>
-      </w:r>
-      <w:r>
-        <w:t xml:space="preserve">, and recorded </w:t>
-      </w:r>
-      <w:proofErr w:type="spellStart"/>
-      <w:r>
-        <w:t>greenup</w:t>
-      </w:r>
-      <w:proofErr w:type="spellEnd"/>
-      <w:r>
-        <w:t xml:space="preserve"> and flowering dat</w:t>
-      </w:r>
-      <w:r>
-        <w:t>e</w:t>
-      </w:r>
-      <w:r>
-        <w:t xml:space="preserve"> for the 2016-2019 seasons. </w:t>
-      </w:r>
-      <w:r>
-        <w:t xml:space="preserve">Though there was a X day gap in flowering </w:t>
-      </w:r>
-      <w:r>
-        <w:t xml:space="preserve">date </w:t>
-      </w:r>
-      <w:r>
-        <w:t xml:space="preserve">between the two F1 crosses, </w:t>
-      </w:r>
-      <w:commentRangeStart w:id="2"/>
-      <w:r>
-        <w:t xml:space="preserve">F1 </w:t>
-      </w:r>
-      <w:commentRangeEnd w:id="2"/>
-      <w:r>
-        <w:rPr>
-          <w:rStyle w:val="CommentReference"/>
-        </w:rPr>
-        <w:commentReference w:id="2"/>
-      </w:r>
-      <w:r>
-        <w:t xml:space="preserve">individuals flowered at similar </w:t>
-      </w:r>
-      <w:r>
-        <w:t>dates as</w:t>
-      </w:r>
-      <w:r>
-        <w:t xml:space="preserve"> the</w:t>
-      </w:r>
-      <w:r>
-        <w:t xml:space="preserve"> </w:t>
-      </w:r>
-      <w:r>
-        <w:t>Midwest parents</w:t>
-      </w:r>
-      <w:r>
-        <w:t xml:space="preserve"> and Midwest subpopulation individuals in general</w:t>
-      </w:r>
-      <w:r>
-        <w:t>, indicating that the</w:t>
-      </w:r>
-      <w:r>
-        <w:t xml:space="preserve"> flowering time</w:t>
-      </w:r>
-      <w:r>
-        <w:t xml:space="preserve"> genetic </w:t>
-      </w:r>
-      <w:r>
-        <w:t>response to</w:t>
-      </w:r>
-      <w:r>
-        <w:t xml:space="preserve"> </w:t>
-      </w:r>
-      <w:r>
-        <w:t xml:space="preserve">the Midwestern </w:t>
-      </w:r>
-      <w:r>
-        <w:t xml:space="preserve">GDD </w:t>
-      </w:r>
-      <w:r>
-        <w:t xml:space="preserve">levels </w:t>
-      </w:r>
-      <w:r>
-        <w:t xml:space="preserve">was </w:t>
-      </w:r>
-      <w:r>
-        <w:t xml:space="preserve">dominant to the photoperiod </w:t>
-      </w:r>
-      <w:r>
-        <w:t>response</w:t>
-      </w:r>
-      <w:r>
-        <w:t xml:space="preserve"> and the higher GDD </w:t>
-      </w:r>
-      <w:r>
-        <w:t xml:space="preserve">levels </w:t>
-      </w:r>
-      <w:r>
-        <w:t>required by the Gulf subpopulation</w:t>
-      </w:r>
-      <w:r>
-        <w:t xml:space="preserve">. At the northern </w:t>
-      </w:r>
-      <w:r>
-        <w:t xml:space="preserve">five </w:t>
-      </w:r>
-      <w:r>
-        <w:t>sites</w:t>
-      </w:r>
-      <w:r>
-        <w:t xml:space="preserve"> and at Kingsville</w:t>
-      </w:r>
-      <w:r>
-        <w:t xml:space="preserve">, </w:t>
-      </w:r>
-      <w:r>
-        <w:t xml:space="preserve">F2 individuals </w:t>
-      </w:r>
-      <w:r>
-        <w:t xml:space="preserve">had similar </w:t>
-      </w:r>
-      <w:proofErr w:type="spellStart"/>
-      <w:r>
-        <w:t>greenup</w:t>
-      </w:r>
-      <w:proofErr w:type="spellEnd"/>
-      <w:r>
-        <w:t xml:space="preserve"> and flowering dates as</w:t>
-      </w:r>
-      <w:r>
-        <w:t xml:space="preserve"> </w:t>
-      </w:r>
-      <w:r>
-        <w:t xml:space="preserve">individuals from the </w:t>
-      </w:r>
-      <w:r>
-        <w:t>Midwest</w:t>
-      </w:r>
-      <w:r>
-        <w:t xml:space="preserve"> sub</w:t>
-      </w:r>
-      <w:r>
-        <w:t>population</w:t>
-      </w:r>
-      <w:r>
-        <w:t xml:space="preserve">. </w:t>
-      </w:r>
-      <w:r>
-        <w:t xml:space="preserve">However, </w:t>
-      </w:r>
-      <w:r>
-        <w:t xml:space="preserve">F2 individuals at </w:t>
-      </w:r>
-      <w:r>
-        <w:t>PKLE and TMPL</w:t>
-      </w:r>
-      <w:r>
-        <w:t xml:space="preserve"> had flowering </w:t>
-      </w:r>
-      <w:r>
-        <w:lastRenderedPageBreak/>
-        <w:t xml:space="preserve">dates similar to late flowering Midwest individuals to </w:t>
-      </w:r>
-      <w:commentRangeStart w:id="3"/>
-      <w:r>
-        <w:rPr>
+        <w:t>theory cite?</w:t>
+      </w:r>
+      <w:r>
+        <w:rPr>
+          <w:i/>
+          <w:iCs/>
+        </w:rPr>
+        <w:t xml:space="preserve"> Tom has mentioned this</w:t>
+      </w:r>
+      <w:r>
+        <w:t>).&gt;</w:t>
+      </w:r>
+    </w:p>
+    <w:p>
+      <w:r>
+        <w:rPr>
+          <w:i/>
+          <w:iCs/>
           <w:noProof/>
         </w:rPr>
         <w:drawing>
-          <wp:anchor distT="0" distB="0" distL="114300" distR="114300" simplePos="0" relativeHeight="251660288" behindDoc="0" locked="0" layoutInCell="1" allowOverlap="1" wp14:anchorId="5378B3CC" wp14:editId="3645EC99">
+          <wp:anchor distT="0" distB="0" distL="114300" distR="114300" simplePos="0" relativeHeight="251677696" behindDoc="0" locked="0" layoutInCell="1" allowOverlap="1" wp14:anchorId="2CFBE3B9" wp14:editId="0200A24A">
             <wp:simplePos x="0" y="0"/>
             <wp:positionH relativeFrom="margin">
               <wp:align>right</wp:align>
             </wp:positionH>
             <wp:positionV relativeFrom="paragraph">
-              <wp:posOffset>1127125</wp:posOffset>
+              <wp:posOffset>942340</wp:posOffset>
             </wp:positionV>
-            <wp:extent cx="5943600" cy="3674110"/>
-            <wp:effectExtent l="0" t="0" r="0" b="2540"/>
+            <wp:extent cx="5943600" cy="3674745"/>
+            <wp:effectExtent l="0" t="0" r="0" b="1905"/>
             <wp:wrapSquare wrapText="bothSides"/>
-            <wp:docPr id="10" name="Picture 10" descr="A close up of a map&#10;&#10;Description automatically generated"/>
+            <wp:docPr id="3" name="Picture 3" descr="A close up of a map&#10;&#10;Description automatically generated"/>
             <wp:cNvGraphicFramePr>
               <a:graphicFrameLocks xmlns:a="http://schemas.openxmlformats.org/drawingml/2006/main" noChangeAspect="1"/>
             </wp:cNvGraphicFramePr>
@@ -1872,7 +1886,7 @@
               <a:graphicData uri="http://schemas.openxmlformats.org/drawingml/2006/picture">
                 <pic:pic xmlns:pic="http://schemas.openxmlformats.org/drawingml/2006/picture">
                   <pic:nvPicPr>
-                    <pic:cNvPr id="10" name="Daylength_vs_GR50_FL50_GWAS_and_FWCR_F2_only_longest_day_line_with_rainfall.png"/>
+                    <pic:cNvPr id="3" name="F1_vs_GWAS_distribution.png"/>
                     <pic:cNvPicPr/>
                   </pic:nvPicPr>
                   <pic:blipFill>
@@ -1890,7 +1904,7 @@
                   <pic:spPr>
                     <a:xfrm>
                       <a:off x="0" y="0"/>
-                      <a:ext cx="5943600" cy="3674110"/>
+                      <a:ext cx="5943600" cy="3674745"/>
                     </a:xfrm>
                     <a:prstGeom prst="rect">
                       <a:avLst/>
@@ -1899,46 +1913,338 @@
                 </pic:pic>
               </a:graphicData>
             </a:graphic>
+            <wp14:sizeRelH relativeFrom="margin">
+              <wp14:pctWidth>0</wp14:pctWidth>
+            </wp14:sizeRelH>
+            <wp14:sizeRelV relativeFrom="margin">
+              <wp14:pctHeight>0</wp14:pctHeight>
+            </wp14:sizeRelV>
           </wp:anchor>
         </w:drawing>
       </w:r>
-      <w:commentRangeEnd w:id="3"/>
-      <w:r>
-        <w:rPr>
-          <w:rStyle w:val="CommentReference"/>
-        </w:rPr>
-        <w:commentReference w:id="3"/>
-      </w:r>
-      <w:r>
-        <w:t>e</w:t>
-      </w:r>
-      <w:r>
-        <w:t xml:space="preserve">arly- to mid-range flowering Gulf individuals. </w:t>
-      </w:r>
-      <w:r>
-        <w:t xml:space="preserve">Thus, at the northern five sites, we expected to find QTL controlling flowering date from the Midwest subpopulation, potentially by affecting the cumulative GDD requirements for the </w:t>
-      </w:r>
-      <w:r>
-        <w:rPr>
+      <w:r>
+        <w:rPr>
+          <w:b/>
+          <w:bCs/>
+        </w:rPr>
+        <w:t>Figure 2.</w:t>
+      </w:r>
+      <w:r>
+        <w:t xml:space="preserve"> </w:t>
+      </w:r>
+      <w:r>
+        <w:rPr>
+          <w:i/>
+          <w:iCs/>
+        </w:rPr>
+        <w:t>F1 flowering dates indicate dominance of Midwest subpopulation flowering environmental cues. Vertical dashed lines show F1 flowering dates in 2019 for two Midwest x Gulf crosses. Violin plots show the distributions of flowering dates in the Midwest and Gulf subpopulations in the diversity panel. Bold yellow vertical line indicates the summer solstice.</w:t>
+      </w:r>
+      <w:r>
+        <w:rPr>
+          <w:i/>
+          <w:iCs/>
+        </w:rPr>
+        <w:t xml:space="preserve"> 2018 data is shown for the TX3 site</w:t>
+      </w:r>
+      <w:r>
+        <w:rPr>
+          <w:i/>
+          <w:iCs/>
+        </w:rPr>
+        <w:t>, as</w:t>
+      </w:r>
+      <w:r>
+        <w:rPr>
+          <w:i/>
+          <w:iCs/>
+        </w:rPr>
+        <w:t xml:space="preserve"> 2019 data was not collected for th</w:t>
+      </w:r>
+      <w:r>
+        <w:rPr>
+          <w:i/>
+          <w:iCs/>
+        </w:rPr>
+        <w:t xml:space="preserve">is </w:t>
+      </w:r>
+      <w:r>
+        <w:rPr>
+          <w:i/>
+          <w:iCs/>
+        </w:rPr>
+        <w:t>cross at this common garden.</w:t>
+      </w:r>
+    </w:p>
+    <w:p>
+      <w:pPr>
+        <w:ind w:firstLine="720"/>
+      </w:pPr>
+    </w:p>
+    <w:p>
+      <w:pPr>
+        <w:ind w:firstLine="720"/>
+      </w:pPr>
+      <w:r>
+        <w:t xml:space="preserve">To </w:t>
+      </w:r>
+      <w:r>
+        <w:t>determine if Gulf subpopulation flowering date phenotypes were recoverable in F2 individuals</w:t>
+      </w:r>
+      <w:r>
+        <w:t>, we</w:t>
+      </w:r>
+      <w:r>
+        <w:t xml:space="preserve"> compared the </w:t>
+      </w:r>
+      <w:r>
+        <w:t xml:space="preserve">flowering date </w:t>
+      </w:r>
+      <w:r>
+        <w:t>distributions of F2 individuals to th</w:t>
+      </w:r>
+      <w:r>
+        <w:t>ose of</w:t>
+      </w:r>
+      <w:r>
+        <w:t xml:space="preserve"> </w:t>
+      </w:r>
+      <w:r>
+        <w:t xml:space="preserve">the </w:t>
+      </w:r>
+      <w:r>
+        <w:t>parents</w:t>
+      </w:r>
+      <w:r>
+        <w:t>.</w:t>
+      </w:r>
+      <w:r>
+        <w:t xml:space="preserve"> Very few </w:t>
+      </w:r>
+      <w:r>
+        <w:t>F2 phenotypes</w:t>
+      </w:r>
+      <w:r>
+        <w:t xml:space="preserve"> recaptured the Gulf subpopulation parent phenotypes</w:t>
+      </w:r>
+      <w:r>
+        <w:t>:</w:t>
+      </w:r>
+      <w:r>
+        <w:t xml:space="preserve"> only </w:t>
+      </w:r>
+      <w:r>
+        <w:t>1</w:t>
+      </w:r>
+      <w:r>
+        <w:t>5.7</w:t>
+      </w:r>
+      <w:r>
+        <w:t xml:space="preserve">% of F2 flowering dates </w:t>
+      </w:r>
+      <w:r>
+        <w:t xml:space="preserve">across all sites and years </w:t>
+      </w:r>
+      <w:r>
+        <w:t xml:space="preserve">occurred </w:t>
+      </w:r>
+      <w:r>
+        <w:t>on or after</w:t>
+      </w:r>
+      <w:r>
+        <w:t xml:space="preserve"> the minimum flowering date for one or both Gulf parents</w:t>
+      </w:r>
+      <w:r>
+        <w:t xml:space="preserve"> in that common garden and year</w:t>
+      </w:r>
+      <w:r>
+        <w:t>.</w:t>
+      </w:r>
+      <w:r>
+        <w:t xml:space="preserve"> Long tails for the F2 flowering date distributions were primarily observed at TX2 and TX3, where there </w:t>
+      </w:r>
+      <w:r>
+        <w:t>was the potential to isolate QTL that affected the ability of the plant to flower in response to a photoperiod cue</w:t>
+      </w:r>
+      <w:r>
+        <w:t xml:space="preserve"> (Figure 3, or as supplement?)</w:t>
+      </w:r>
+      <w:r>
+        <w:t xml:space="preserve">.  F2 individuals at </w:t>
+      </w:r>
+      <w:r>
+        <w:t>TX2 and TX3 also</w:t>
+      </w:r>
+      <w:r>
+        <w:t xml:space="preserve"> had flowering dates similar to late flowering Midwest individuals to early- to mid-range flowering Gulf individuals</w:t>
+      </w:r>
+      <w:r>
+        <w:t xml:space="preserve"> (Supplementary Figure)</w:t>
+      </w:r>
+      <w:r>
+        <w:t xml:space="preserve">. </w:t>
+      </w:r>
+      <w:r>
+        <w:t>In contrast, at</w:t>
+      </w:r>
+      <w:r>
+        <w:t xml:space="preserve"> the northern </w:t>
+      </w:r>
+      <w:r>
+        <w:t xml:space="preserve">five </w:t>
+      </w:r>
+      <w:r>
+        <w:t>sites</w:t>
+      </w:r>
+      <w:r>
+        <w:t xml:space="preserve"> and at Kingsville</w:t>
+      </w:r>
+      <w:r>
+        <w:t xml:space="preserve">, </w:t>
+      </w:r>
+      <w:r>
+        <w:t xml:space="preserve">F2 individuals </w:t>
+      </w:r>
+      <w:r>
+        <w:t>had similar flowering dates as</w:t>
+      </w:r>
+      <w:r>
+        <w:t xml:space="preserve"> </w:t>
+      </w:r>
+      <w:r>
+        <w:t xml:space="preserve">individuals from the </w:t>
+      </w:r>
+      <w:r>
+        <w:t>Midwest</w:t>
+      </w:r>
+      <w:r>
+        <w:t xml:space="preserve"> sub</w:t>
+      </w:r>
+      <w:r>
+        <w:t>population</w:t>
+      </w:r>
+      <w:r>
+        <w:t>.</w:t>
+      </w:r>
+      <w:r>
+        <w:t xml:space="preserve"> </w:t>
+      </w:r>
+      <w:r>
+        <w:t xml:space="preserve">Thus, at the northern five sites, we expected to find QTL controlling flowering date from the Midwest subpopulation, potentially by affecting the cumulative GDD requirements for the plant before flowering.   </w:t>
+      </w:r>
+    </w:p>
+    <w:p>
+      <w:pPr>
+        <w:rPr>
+          <w:i/>
+          <w:iCs/>
+        </w:rPr>
+      </w:pPr>
+      <w:r>
+        <w:rPr>
+          <w:b/>
+          <w:bCs/>
           <w:noProof/>
         </w:rPr>
+        <w:lastRenderedPageBreak/>
         <w:drawing>
-          <wp:anchor distT="0" distB="0" distL="114300" distR="114300" simplePos="0" relativeHeight="251661312" behindDoc="1" locked="0" layoutInCell="1" allowOverlap="1" wp14:anchorId="5727DAF0" wp14:editId="66F9FECA">
+          <wp:anchor distT="0" distB="0" distL="114300" distR="114300" simplePos="0" relativeHeight="251676672" behindDoc="0" locked="0" layoutInCell="1" allowOverlap="1" wp14:anchorId="5C8007DC" wp14:editId="10921B31">
             <wp:simplePos x="0" y="0"/>
             <wp:positionH relativeFrom="margin">
-              <wp:posOffset>2990850</wp:posOffset>
+              <wp:align>right</wp:align>
             </wp:positionH>
             <wp:positionV relativeFrom="paragraph">
-              <wp:posOffset>6454775</wp:posOffset>
+              <wp:posOffset>186690</wp:posOffset>
             </wp:positionV>
-            <wp:extent cx="2946400" cy="1767840"/>
+            <wp:extent cx="5943600" cy="3674745"/>
+            <wp:effectExtent l="0" t="0" r="0" b="1905"/>
+            <wp:wrapSquare wrapText="bothSides"/>
+            <wp:docPr id="14" name="Picture 14" descr="A close up of a logo&#10;&#10;Description automatically generated"/>
+            <wp:cNvGraphicFramePr>
+              <a:graphicFrameLocks xmlns:a="http://schemas.openxmlformats.org/drawingml/2006/main" noChangeAspect="1"/>
+            </wp:cNvGraphicFramePr>
+            <a:graphic xmlns:a="http://schemas.openxmlformats.org/drawingml/2006/main">
+              <a:graphicData uri="http://schemas.openxmlformats.org/drawingml/2006/picture">
+                <pic:pic xmlns:pic="http://schemas.openxmlformats.org/drawingml/2006/picture">
+                  <pic:nvPicPr>
+                    <pic:cNvPr id="14" name="FWCR_F0_distribution_by_year.png"/>
+                    <pic:cNvPicPr/>
+                  </pic:nvPicPr>
+                  <pic:blipFill>
+                    <a:blip r:embed="rId14" cstate="print">
+                      <a:extLst>
+                        <a:ext uri="{28A0092B-C50C-407E-A947-70E740481C1C}">
+                          <a14:useLocalDpi xmlns:a14="http://schemas.microsoft.com/office/drawing/2010/main" val="0"/>
+                        </a:ext>
+                      </a:extLst>
+                    </a:blip>
+                    <a:stretch>
+                      <a:fillRect/>
+                    </a:stretch>
+                  </pic:blipFill>
+                  <pic:spPr>
+                    <a:xfrm>
+                      <a:off x="0" y="0"/>
+                      <a:ext cx="5943600" cy="3674745"/>
+                    </a:xfrm>
+                    <a:prstGeom prst="rect">
+                      <a:avLst/>
+                    </a:prstGeom>
+                  </pic:spPr>
+                </pic:pic>
+              </a:graphicData>
+            </a:graphic>
+            <wp14:sizeRelH relativeFrom="margin">
+              <wp14:pctWidth>0</wp14:pctWidth>
+            </wp14:sizeRelH>
+            <wp14:sizeRelV relativeFrom="margin">
+              <wp14:pctHeight>0</wp14:pctHeight>
+            </wp14:sizeRelV>
+          </wp:anchor>
+        </w:drawing>
+      </w:r>
+      <w:r>
+        <w:rPr>
+          <w:b/>
+          <w:bCs/>
+        </w:rPr>
+        <w:t>Figure 3.</w:t>
+      </w:r>
+      <w:r>
+        <w:t xml:space="preserve"> </w:t>
+      </w:r>
+      <w:r>
+        <w:rPr>
+          <w:i/>
+          <w:iCs/>
+        </w:rPr>
+        <w:t xml:space="preserve">Distribution of flowering date for F2 individuals (violin plots) relative to parent plants (x’s). </w:t>
+      </w:r>
+    </w:p>
+    <w:p>
+      <w:pPr>
+        <w:ind w:firstLine="720"/>
+      </w:pPr>
+      <w:r>
+        <w:rPr>
+          <w:noProof/>
+        </w:rPr>
+        <w:drawing>
+          <wp:anchor distT="0" distB="0" distL="114300" distR="114300" simplePos="0" relativeHeight="251661312" behindDoc="1" locked="0" layoutInCell="1" allowOverlap="1" wp14:anchorId="5727DAF0" wp14:editId="10D5FA30">
+            <wp:simplePos x="0" y="0"/>
+            <wp:positionH relativeFrom="margin">
+              <wp:align>right</wp:align>
+            </wp:positionH>
+            <wp:positionV relativeFrom="paragraph">
+              <wp:posOffset>5824855</wp:posOffset>
+            </wp:positionV>
+            <wp:extent cx="3517900" cy="2110740"/>
             <wp:effectExtent l="0" t="0" r="6350" b="3810"/>
             <wp:wrapTight wrapText="bothSides">
               <wp:wrapPolygon edited="0">
                 <wp:start x="0" y="0"/>
-                <wp:lineTo x="0" y="21414"/>
-                <wp:lineTo x="21507" y="21414"/>
-                <wp:lineTo x="21507" y="0"/>
+                <wp:lineTo x="0" y="21444"/>
+                <wp:lineTo x="21522" y="21444"/>
+                <wp:lineTo x="21522" y="0"/>
                 <wp:lineTo x="0" y="0"/>
               </wp:wrapPolygon>
             </wp:wrapTight>
@@ -1968,7 +2274,7 @@
                     </pic:cNvPicPr>
                   </pic:nvPicPr>
                   <pic:blipFill>
-                    <a:blip r:embed="rId14" cstate="print">
+                    <a:blip r:embed="rId15" cstate="print">
                       <a:extLst>
                         <a:ext uri="{28A0092B-C50C-407E-A947-70E740481C1C}">
                           <a14:useLocalDpi xmlns:a14="http://schemas.microsoft.com/office/drawing/2010/main" val="0"/>
@@ -1982,7 +2288,7 @@
                   <pic:spPr>
                     <a:xfrm>
                       <a:off x="0" y="0"/>
-                      <a:ext cx="2946400" cy="1767840"/>
+                      <a:ext cx="3517900" cy="2110740"/>
                     </a:xfrm>
                     <a:prstGeom prst="rect">
                       <a:avLst/>
@@ -2001,40 +2307,28 @@
         </w:drawing>
       </w:r>
       <w:r>
-        <w:t xml:space="preserve">plant before flowering. In contrast, at TMPL and PKLE, there was the potential to isolate QTL that affected the ability of the plant to flower in response to a photoperiod cue.  </w:t>
-      </w:r>
-    </w:p>
-    <w:p>
-      <w:pPr>
-        <w:ind w:firstLine="720"/>
-      </w:pPr>
-      <w:r>
         <w:t>W</w:t>
       </w:r>
       <w:r>
-        <w:t xml:space="preserve">e analyzed </w:t>
-      </w:r>
-      <w:proofErr w:type="spellStart"/>
-      <w:r>
-        <w:t>greenup</w:t>
-      </w:r>
-      <w:proofErr w:type="spellEnd"/>
-      <w:r>
-        <w:t xml:space="preserve"> and flowering </w:t>
+        <w:t xml:space="preserve">e </w:t>
+      </w:r>
+      <w:r>
+        <w:t xml:space="preserve">next </w:t>
+      </w:r>
+      <w:r>
+        <w:t xml:space="preserve">analyzed </w:t>
+      </w:r>
+      <w:r>
+        <w:t xml:space="preserve">the genetics of </w:t>
+      </w:r>
+      <w:r>
+        <w:t xml:space="preserve">greenup and flowering </w:t>
       </w:r>
       <w:r>
         <w:t>in</w:t>
       </w:r>
       <w:r>
-        <w:t xml:space="preserve"> 2019 for seven </w:t>
-      </w:r>
-      <w:proofErr w:type="spellStart"/>
-      <w:r>
-        <w:t>fourway</w:t>
-      </w:r>
-      <w:proofErr w:type="spellEnd"/>
-      <w:r>
-        <w:t xml:space="preserve"> sites. We anticipated finding QTL </w:t>
+        <w:t xml:space="preserve"> 2019 for seven fourway sites. We anticipated finding QTL </w:t>
       </w:r>
       <w:r>
         <w:t>at</w:t>
@@ -2046,65 +2340,55 @@
         <w:t>ern common gardens</w:t>
       </w:r>
       <w:r>
-        <w:t xml:space="preserve"> that distinguished between early and late-flowering Midwestern alleles, while Pickle offered the opportunity to examine some effects of Gulf alleles. There were no significant QTL for </w:t>
-      </w:r>
-      <w:proofErr w:type="spellStart"/>
-      <w:r>
-        <w:t>greenup</w:t>
-      </w:r>
-      <w:proofErr w:type="spellEnd"/>
-      <w:r>
-        <w:t>.</w:t>
-      </w:r>
-      <w:r>
-        <w:t xml:space="preserve"> There were eight QTL for flowering date in the </w:t>
-      </w:r>
-      <w:proofErr w:type="spellStart"/>
-      <w:r>
-        <w:t>fourway</w:t>
-      </w:r>
-      <w:proofErr w:type="spellEnd"/>
-      <w:r>
-        <w:t xml:space="preserve"> cross; the largest QTL were on Chr02N, Chr04K, and Chr05N. All eight QTL exhibited significant GxE between common garden sites. </w:t>
-      </w:r>
-      <w:r>
-        <w:t>Due to our cross design, w</w:t>
-      </w:r>
-      <w:r>
-        <w:t xml:space="preserve">e could estimate allelic effects of alleles from both F1 individuals. </w:t>
+        <w:t xml:space="preserve"> that distinguished between early and late-flowering Midwestern alleles, while </w:t>
+      </w:r>
+      <w:r>
+        <w:t>the TX2 common garden</w:t>
+      </w:r>
+      <w:r>
+        <w:t xml:space="preserve"> offered the </w:t>
+      </w:r>
+      <w:r>
+        <w:t>potential</w:t>
+      </w:r>
+      <w:r>
+        <w:t xml:space="preserve"> to examine effects of Gulf alleles. There were no significant QTL for greenup.</w:t>
+      </w:r>
+      <w:r>
+        <w:t xml:space="preserve"> There were eight QTL for flowering date in the fourway cross; the largest QTL were on Chr02N, Chr04K, and Chr05N. All eight QTL exhibited significant GxE between common garden sites. </w:t>
+      </w:r>
+      <w:r>
+        <w:t>Our cross design allowed us to</w:t>
+      </w:r>
+      <w:r>
+        <w:t xml:space="preserve"> estimate allelic effects of alleles from both F1 individuals. </w:t>
       </w:r>
       <w:r>
         <w:t xml:space="preserve">In the </w:t>
       </w:r>
       <w:r>
-        <w:t xml:space="preserve">early flowering alleles, </w:t>
-      </w:r>
-      <w:proofErr w:type="spellStart"/>
-      <w:r>
-        <w:t>AxB</w:t>
-      </w:r>
-      <w:proofErr w:type="spellEnd"/>
-      <w:r>
-        <w:t>,</w:t>
-      </w:r>
-      <w:r>
-        <w:t xml:space="preserve"> at PKLE, five of eight lowland alleles delayed flowering date. In the </w:t>
-      </w:r>
-      <w:proofErr w:type="spellStart"/>
-      <w:r>
-        <w:t>CxD</w:t>
-      </w:r>
-      <w:proofErr w:type="spellEnd"/>
-      <w:r>
-        <w:t xml:space="preserve"> cross at PKLE, four of eight lowland alleles delayed flowering date – four of the same five regions that delayed flowering date in the </w:t>
-      </w:r>
-      <w:proofErr w:type="spellStart"/>
-      <w:r>
-        <w:t>AxB</w:t>
-      </w:r>
-      <w:proofErr w:type="spellEnd"/>
-      <w:r>
-        <w:t xml:space="preserve"> cross.</w:t>
+        <w:t xml:space="preserve">early flowering </w:t>
+      </w:r>
+      <w:r>
+        <w:t>allele set</w:t>
+      </w:r>
+      <w:r>
+        <w:t>, AxB,</w:t>
+      </w:r>
+      <w:r>
+        <w:t xml:space="preserve"> at </w:t>
+      </w:r>
+      <w:r>
+        <w:t>TX2</w:t>
+      </w:r>
+      <w:r>
+        <w:t xml:space="preserve">, five of eight lowland alleles delayed flowering date. In the CxD cross at </w:t>
+      </w:r>
+      <w:r>
+        <w:t>TX2</w:t>
+      </w:r>
+      <w:r>
+        <w:t>, four of eight lowland alleles delayed flowering date – four of the same five regions that delayed flowering date in the AxB cross.</w:t>
       </w:r>
       <w:r>
         <w:t xml:space="preserve"> These </w:t>
@@ -2131,73 +2415,50 @@
         <w:t xml:space="preserve">For </w:t>
       </w:r>
       <w:r>
-        <w:t xml:space="preserve">28 </w:t>
-      </w:r>
-      <w:proofErr w:type="gramStart"/>
-      <w:r>
-        <w:t>site</w:t>
-      </w:r>
-      <w:proofErr w:type="gramEnd"/>
+        <w:t>28 site</w:t>
+      </w:r>
+      <w:r>
+        <w:t xml:space="preserve"> by QTL combinations for the AxB early flowering alleles</w:t>
+      </w:r>
+      <w:r>
+        <w:t xml:space="preserve">, the Midwest allele was accelerating flowering. </w:t>
+      </w:r>
+      <w:r>
+        <w:t xml:space="preserve">For </w:t>
+      </w:r>
+      <w:r>
+        <w:t>16 site</w:t>
+      </w:r>
       <w:r>
         <w:t xml:space="preserve"> by QTL combinations for the </w:t>
       </w:r>
-      <w:proofErr w:type="spellStart"/>
-      <w:r>
-        <w:t>AxB</w:t>
-      </w:r>
-      <w:proofErr w:type="spellEnd"/>
-      <w:r>
-        <w:t xml:space="preserve"> </w:t>
+      <w:r>
+        <w:t xml:space="preserve">CxD </w:t>
+      </w:r>
+      <w:r>
+        <w:t>late flowering alleles</w:t>
+      </w:r>
+      <w:r>
+        <w:t>, the Midwest allele was accelerating flowering, and</w:t>
+      </w:r>
+      <w:r>
+        <w:t xml:space="preserve"> for</w:t>
+      </w:r>
+      <w:r>
+        <w:t xml:space="preserve"> 2 site</w:t>
+      </w:r>
+      <w:r>
+        <w:t xml:space="preserve"> by QTL </w:t>
+      </w:r>
+      <w:r>
+        <w:t xml:space="preserve">the upland allele was delaying flowering. </w:t>
+      </w:r>
+      <w:r>
+        <w:t xml:space="preserve">These effects were also </w:t>
       </w:r>
       <w:r>
         <w:lastRenderedPageBreak/>
-        <w:t>early flowering alleles</w:t>
-      </w:r>
-      <w:r>
-        <w:t xml:space="preserve">, the Midwest allele was accelerating flowering. </w:t>
-      </w:r>
-      <w:r>
-        <w:t xml:space="preserve">For </w:t>
-      </w:r>
-      <w:r>
-        <w:t xml:space="preserve">16 </w:t>
-      </w:r>
-      <w:proofErr w:type="gramStart"/>
-      <w:r>
-        <w:t>site</w:t>
-      </w:r>
-      <w:proofErr w:type="gramEnd"/>
-      <w:r>
-        <w:t xml:space="preserve"> by QTL combinations for the </w:t>
-      </w:r>
-      <w:proofErr w:type="spellStart"/>
-      <w:r>
-        <w:t>CxD</w:t>
-      </w:r>
-      <w:proofErr w:type="spellEnd"/>
-      <w:r>
-        <w:t xml:space="preserve"> </w:t>
-      </w:r>
-      <w:r>
-        <w:t>late flowering alleles</w:t>
-      </w:r>
-      <w:r>
-        <w:t>, the Midwest allele was accelerating flowering, and</w:t>
-      </w:r>
-      <w:r>
-        <w:t xml:space="preserve"> for</w:t>
-      </w:r>
-      <w:r>
-        <w:t xml:space="preserve"> 2 site</w:t>
-      </w:r>
-      <w:r>
-        <w:t xml:space="preserve"> by QTL </w:t>
-      </w:r>
-      <w:r>
-        <w:t xml:space="preserve">the upland allele was delaying flowering. </w:t>
-      </w:r>
-      <w:r>
-        <w:t xml:space="preserve">These effects were also consistent with the observed order of flowering in the F0 and F1. </w:t>
+        <w:t xml:space="preserve">consistent with the observed order of flowering in the F0 and F1. </w:t>
       </w:r>
       <w:r>
         <w:t>All eight QTL affected flowering date for at least one northern site for both the early and late flowering allele sets. Th</w:t>
@@ -2250,7 +2511,7 @@
                     </pic:cNvPicPr>
                   </pic:nvPicPr>
                   <pic:blipFill>
-                    <a:blip r:embed="rId15" cstate="print">
+                    <a:blip r:embed="rId16" cstate="print">
                       <a:extLst>
                         <a:ext uri="{28A0092B-C50C-407E-A947-70E740481C1C}">
                           <a14:useLocalDpi xmlns:a14="http://schemas.microsoft.com/office/drawing/2010/main" val="0"/>
@@ -2320,7 +2581,7 @@
                     </pic:cNvPicPr>
                   </pic:nvPicPr>
                   <pic:blipFill>
-                    <a:blip r:embed="rId16" cstate="print">
+                    <a:blip r:embed="rId17" cstate="print">
                       <a:extLst>
                         <a:ext uri="{28A0092B-C50C-407E-A947-70E740481C1C}">
                           <a14:useLocalDpi xmlns:a14="http://schemas.microsoft.com/office/drawing/2010/main" val="0"/>
@@ -2347,14 +2608,34 @@
         </w:drawing>
       </w:r>
       <w:r>
-        <w:t xml:space="preserve">Kingsville represents a marked departure from the temperate growth habits at the other nine sites. In general, </w:t>
-      </w:r>
+        <w:t>Kingsville</w:t>
+      </w:r>
+      <w:r>
+        <w:t xml:space="preserve"> (TX1)</w:t>
+      </w:r>
+      <w:r>
+        <w:t xml:space="preserve"> represents a marked departure from the temperate growth habits at the other nine sites. In general, </w:t>
+      </w:r>
+      <w:commentRangeStart w:id="2"/>
+      <w:commentRangeStart w:id="3"/>
       <w:commentRangeStart w:id="4"/>
-      <w:commentRangeStart w:id="5"/>
-      <w:commentRangeStart w:id="6"/>
       <w:r>
         <w:t>heritability</w:t>
       </w:r>
+      <w:commentRangeEnd w:id="2"/>
+      <w:r>
+        <w:rPr>
+          <w:rStyle w:val="CommentReference"/>
+        </w:rPr>
+        <w:commentReference w:id="2"/>
+      </w:r>
+      <w:commentRangeEnd w:id="3"/>
+      <w:r>
+        <w:rPr>
+          <w:rStyle w:val="CommentReference"/>
+        </w:rPr>
+        <w:commentReference w:id="3"/>
+      </w:r>
       <w:commentRangeEnd w:id="4"/>
       <w:r>
         <w:rPr>
@@ -2362,49 +2643,17 @@
         </w:rPr>
         <w:commentReference w:id="4"/>
       </w:r>
-      <w:commentRangeEnd w:id="5"/>
-      <w:r>
-        <w:rPr>
-          <w:rStyle w:val="CommentReference"/>
-        </w:rPr>
-        <w:commentReference w:id="5"/>
-      </w:r>
-      <w:commentRangeEnd w:id="6"/>
-      <w:r>
-        <w:rPr>
-          <w:rStyle w:val="CommentReference"/>
-        </w:rPr>
-        <w:commentReference w:id="6"/>
-      </w:r>
-      <w:r>
-        <w:t xml:space="preserve"> for flowering was lowest at Kingsville in both the diversity panel and the </w:t>
-      </w:r>
-      <w:proofErr w:type="spellStart"/>
-      <w:r>
-        <w:t>fourway</w:t>
-      </w:r>
-      <w:proofErr w:type="spellEnd"/>
-      <w:r>
-        <w:t xml:space="preserve"> cross, indicating a larger effect of environment on phenotypic variance at this site. At this site</w:t>
-      </w:r>
-      <w:r>
-        <w:t xml:space="preserve">, 2 </w:t>
-      </w:r>
-      <w:proofErr w:type="spellStart"/>
-      <w:r>
-        <w:t>AxB</w:t>
-      </w:r>
-      <w:proofErr w:type="spellEnd"/>
-      <w:r>
-        <w:t xml:space="preserve"> Midwest QTL accelerated flowering, and 2 delayed flowering. In </w:t>
-      </w:r>
-      <w:proofErr w:type="spellStart"/>
-      <w:r>
-        <w:t>CxD</w:t>
-      </w:r>
-      <w:proofErr w:type="spellEnd"/>
-      <w:r>
-        <w:t xml:space="preserve">, alleles at four Midwest QTL accelerated flowering. </w:t>
+      <w:r>
+        <w:t xml:space="preserve"> for flowering was lowest at </w:t>
+      </w:r>
+      <w:r>
+        <w:t>TX1</w:t>
+      </w:r>
+      <w:r>
+        <w:t xml:space="preserve"> in both the diversity panel and the fourway cross, indicating a larger effect of environment on phenotypic variance at this site. At this site</w:t>
+      </w:r>
+      <w:r>
+        <w:t xml:space="preserve">, 2 AxB Midwest QTL accelerated flowering, and 2 delayed flowering. In CxD, alleles at four Midwest QTL accelerated flowering. </w:t>
       </w:r>
     </w:p>
     <w:p/>
@@ -2439,23 +2688,7 @@
           <w:i/>
           <w:iCs/>
         </w:rPr>
-        <w:t xml:space="preserve">Genome wide association identifies candidates affecting flowering in </w:t>
-      </w:r>
-      <w:proofErr w:type="spellStart"/>
-      <w:r>
-        <w:rPr>
-          <w:i/>
-          <w:iCs/>
-        </w:rPr>
-        <w:t>fourway</w:t>
-      </w:r>
-      <w:proofErr w:type="spellEnd"/>
-      <w:r>
-        <w:rPr>
-          <w:i/>
-          <w:iCs/>
-        </w:rPr>
-        <w:t xml:space="preserve"> QTL intervals</w:t>
+        <w:t>Genome wide association identifies candidates affecting flowering in fourway QTL intervals</w:t>
       </w:r>
     </w:p>
     <w:p>
@@ -2463,48 +2696,21 @@
         <w:ind w:firstLine="720"/>
       </w:pPr>
       <w:r>
-        <w:t xml:space="preserve">Though QTLs detected using the </w:t>
-      </w:r>
-      <w:proofErr w:type="spellStart"/>
-      <w:r>
-        <w:t>fourway</w:t>
-      </w:r>
-      <w:proofErr w:type="spellEnd"/>
-      <w:r>
-        <w:t xml:space="preserve"> cross are too coarse to be informative about gene identity by themselves, combining linkage and association mapping can outperform each method used in isolation (cite Brachi, others?). We therefore conducted GWAS on </w:t>
-      </w:r>
-      <w:proofErr w:type="spellStart"/>
-      <w:r>
-        <w:t>greenup</w:t>
-      </w:r>
-      <w:proofErr w:type="spellEnd"/>
-      <w:r>
-        <w:t xml:space="preserve"> and flowering date at seven common garden sites </w:t>
+        <w:t xml:space="preserve">Though QTLs detected using the fourway cross are too coarse to be informative about gene identity by themselves, combining linkage and association mapping can outperform each method used in isolation (cite Brachi, others?). We therefore conducted GWAS on greenup and flowering date at seven common garden sites </w:t>
       </w:r>
       <w:r>
         <w:t xml:space="preserve">for individuals from both the Midwest and Gulf subpopulation. We then analyzed the allelic effects across common garden sites for the top XK SNPs using mash. </w:t>
       </w:r>
       <w:r>
-        <w:t xml:space="preserve">Using this data, </w:t>
-      </w:r>
+        <w:t>Using this data, we</w:t>
+      </w:r>
+      <w:r>
+        <w:t xml:space="preserve"> focused on identifying associations in or near the important QTL regions for flowering date from the fourway cross, as well as the population that allele was found within and the effect that that SNP had across sites. </w:t>
+      </w:r>
+    </w:p>
+    <w:p>
       <w:r>
         <w:lastRenderedPageBreak/>
-        <w:t>we</w:t>
-      </w:r>
-      <w:r>
-        <w:t xml:space="preserve"> focused on identifying associations in or near the important QTL regions for flowering date from the </w:t>
-      </w:r>
-      <w:proofErr w:type="spellStart"/>
-      <w:r>
-        <w:t>fourway</w:t>
-      </w:r>
-      <w:proofErr w:type="spellEnd"/>
-      <w:r>
-        <w:t xml:space="preserve"> cross, as well as the population that allele was found within and the effect that that SNP had across sites. </w:t>
-      </w:r>
-    </w:p>
-    <w:p>
-      <w:r>
         <w:t>F</w:t>
       </w:r>
       <w:r>
@@ -2513,30 +2719,22 @@
       <w:r>
         <w:t xml:space="preserve">colocalized </w:t>
       </w:r>
-      <w:commentRangeStart w:id="7"/>
+      <w:commentRangeStart w:id="5"/>
       <w:r>
         <w:t xml:space="preserve">with one or more of </w:t>
       </w:r>
-      <w:commentRangeEnd w:id="7"/>
+      <w:commentRangeEnd w:id="5"/>
       <w:r>
         <w:rPr>
           <w:rStyle w:val="CommentReference"/>
         </w:rPr>
-        <w:commentReference w:id="7"/>
+        <w:commentReference w:id="5"/>
       </w:r>
       <w:r>
         <w:t>the top 25 mash hits.</w:t>
       </w:r>
       <w:r>
-        <w:t xml:space="preserve"> Discussion of candidate genes, where they are in the QTL interval, what the effects look like in mash, what </w:t>
-      </w:r>
-      <w:proofErr w:type="spellStart"/>
-      <w:r>
-        <w:t>subpops</w:t>
-      </w:r>
-      <w:proofErr w:type="spellEnd"/>
-      <w:r>
-        <w:t xml:space="preserve"> they are segregating in, for: </w:t>
+        <w:t xml:space="preserve"> Discussion of candidate genes, where they are in the QTL interval, what the effects look like in mash, what subpops they are segregating in, for: </w:t>
       </w:r>
     </w:p>
     <w:p>
@@ -2628,23 +2826,7 @@
         </w:numPr>
       </w:pPr>
       <w:r>
-        <w:t xml:space="preserve">I </w:t>
-      </w:r>
-      <w:proofErr w:type="gramStart"/>
-      <w:r>
-        <w:t>don’t</w:t>
-      </w:r>
-      <w:proofErr w:type="gramEnd"/>
-      <w:r>
-        <w:t xml:space="preserve"> know how to tie genomic prediction in here. </w:t>
-      </w:r>
-      <w:proofErr w:type="gramStart"/>
-      <w:r>
-        <w:t>Ideally</w:t>
-      </w:r>
-      <w:proofErr w:type="gramEnd"/>
-      <w:r>
-        <w:t xml:space="preserve"> we’d perhaps have information on which parts of the genome being Midwestern vs Gulf would make you sensitive to photoperiod cues, and which parts affect how much cumulative GDD you need, if you’re not sensitive to photoperiod cues. That would be a nice way to bring this full circle.</w:t>
+        <w:t>I don’t know how to tie genomic prediction in here. Ideally we’d perhaps have information on which parts of the genome being Midwestern vs Gulf would make you sensitive to photoperiod cues, and which parts affect how much cumulative GDD you need, if you’re not sensitive to photoperiod cues. That would be a nice way to bring this full circle.</w:t>
       </w:r>
     </w:p>
     <w:p/>
@@ -2673,23 +2855,7 @@
         </w:numPr>
       </w:pPr>
       <w:r>
-        <w:t xml:space="preserve">Possible reasons why we </w:t>
-      </w:r>
-      <w:proofErr w:type="gramStart"/>
-      <w:r>
-        <w:t>didn’t</w:t>
-      </w:r>
-      <w:proofErr w:type="gramEnd"/>
-      <w:r>
-        <w:t xml:space="preserve"> find candidates in GWAS for other three QTL intervals: false negatives, type of allele shifts we are testing here vs the </w:t>
-      </w:r>
-      <w:proofErr w:type="spellStart"/>
-      <w:r>
-        <w:t>fourway</w:t>
-      </w:r>
-      <w:proofErr w:type="spellEnd"/>
-      <w:r>
-        <w:t>, other things</w:t>
+        <w:t>Possible reasons why we didn’t find candidates in GWAS for other three QTL intervals: false negatives, type of allele shifts we are testing here vs the fourway, other things</w:t>
       </w:r>
     </w:p>
     <w:p>
@@ -2701,31 +2867,7 @@
         </w:numPr>
       </w:pPr>
       <w:r>
-        <w:t xml:space="preserve">And what are other types of region we can detect with GWAS that we </w:t>
-      </w:r>
-      <w:proofErr w:type="gramStart"/>
-      <w:r>
-        <w:t>couldn’t</w:t>
-      </w:r>
-      <w:proofErr w:type="gramEnd"/>
-      <w:r>
-        <w:t xml:space="preserve"> detect in our </w:t>
-      </w:r>
-      <w:proofErr w:type="spellStart"/>
-      <w:r>
-        <w:t>fourway</w:t>
-      </w:r>
-      <w:proofErr w:type="spellEnd"/>
-      <w:r>
-        <w:t xml:space="preserve">? Particularly differences between Gulf alleles… maybe offer up Gulf specific GWAS/mash here. Or GWAS on any individual that is tetraploid and looks like </w:t>
-      </w:r>
-      <w:proofErr w:type="gramStart"/>
-      <w:r>
-        <w:t>it’s</w:t>
-      </w:r>
-      <w:proofErr w:type="gramEnd"/>
-      <w:r>
-        <w:t xml:space="preserve"> photoperiod sensitive – including some admixed and Atlantic individuals. As an idea.</w:t>
+        <w:t>And what are other types of region we can detect with GWAS that we couldn’t detect in our fourway? Particularly differences between Gulf alleles… maybe offer up Gulf specific GWAS/mash here. Or GWAS on any individual that is tetraploid and looks like it’s photoperiod sensitive – including some admixed and Atlantic individuals. As an idea.</w:t>
       </w:r>
     </w:p>
     <w:p>
@@ -2737,15 +2879,7 @@
         </w:numPr>
       </w:pPr>
       <w:r>
-        <w:t xml:space="preserve">Want to bring back discussion of environmental cues… may be able to lead </w:t>
-      </w:r>
-      <w:proofErr w:type="gramStart"/>
-      <w:r>
-        <w:t>in to</w:t>
-      </w:r>
-      <w:proofErr w:type="gramEnd"/>
-      <w:r>
-        <w:t xml:space="preserve"> this by talking about which subpopulations are segregating for these things.</w:t>
+        <w:t>Want to bring back discussion of environmental cues… may be able to lead in to this by talking about which subpopulations are segregating for these things.</w:t>
       </w:r>
     </w:p>
     <w:p/>
@@ -5642,7 +5776,75 @@
       </w:tr>
     </w:tbl>
     <w:p/>
-    <w:p/>
+    <w:p>
+      <w:r>
+        <w:rPr>
+          <w:b/>
+          <w:bCs/>
+        </w:rPr>
+        <w:t>Supplementary Figure X.</w:t>
+      </w:r>
+      <w:r>
+        <w:t xml:space="preserve"> </w:t>
+      </w:r>
+      <w:r>
+        <w:t xml:space="preserve">Average flowering date from 2016 – 2019 for the four parents of the fourway cross, compared to the 2019 distribution of flowering date for the Gulf and Midwest subpopulations. </w:t>
+      </w:r>
+      <w:r>
+        <w:t>The two Midwest parents are DAC and VS16, and the two Gulf parents are AP13 and WBC.</w:t>
+      </w:r>
+      <w:r>
+        <w:t xml:space="preserve"> Bold yellow line indicates the summer solstice.</w:t>
+      </w:r>
+    </w:p>
+    <w:p>
+      <w:r>
+        <w:rPr>
+          <w:noProof/>
+        </w:rPr>
+        <w:drawing>
+          <wp:inline distT="0" distB="0" distL="0" distR="0" wp14:anchorId="5D13C04E" wp14:editId="038A11B1">
+            <wp:extent cx="5486411" cy="3392431"/>
+            <wp:effectExtent l="0" t="0" r="0" b="0"/>
+            <wp:docPr id="9" name="Picture 9" descr="A close up of a map&#10;&#10;Description automatically generated"/>
+            <wp:cNvGraphicFramePr>
+              <a:graphicFrameLocks xmlns:a="http://schemas.openxmlformats.org/drawingml/2006/main" noChangeAspect="1"/>
+            </wp:cNvGraphicFramePr>
+            <a:graphic xmlns:a="http://schemas.openxmlformats.org/drawingml/2006/main">
+              <a:graphicData uri="http://schemas.openxmlformats.org/drawingml/2006/picture">
+                <pic:pic xmlns:pic="http://schemas.openxmlformats.org/drawingml/2006/picture">
+                  <pic:nvPicPr>
+                    <pic:cNvPr id="9" name="F0_vs_GWAS_distribution.png"/>
+                    <pic:cNvPicPr/>
+                  </pic:nvPicPr>
+                  <pic:blipFill>
+                    <a:blip r:embed="rId18" cstate="print">
+                      <a:extLst>
+                        <a:ext uri="{28A0092B-C50C-407E-A947-70E740481C1C}">
+                          <a14:useLocalDpi xmlns:a14="http://schemas.microsoft.com/office/drawing/2010/main" val="0"/>
+                        </a:ext>
+                      </a:extLst>
+                    </a:blip>
+                    <a:stretch>
+                      <a:fillRect/>
+                    </a:stretch>
+                  </pic:blipFill>
+                  <pic:spPr>
+                    <a:xfrm>
+                      <a:off x="0" y="0"/>
+                      <a:ext cx="5486411" cy="3392431"/>
+                    </a:xfrm>
+                    <a:prstGeom prst="rect">
+                      <a:avLst/>
+                    </a:prstGeom>
+                  </pic:spPr>
+                </pic:pic>
+              </a:graphicData>
+            </a:graphic>
+          </wp:inline>
+        </w:drawing>
+      </w:r>
+    </w:p>
     <w:p>
       <w:pPr>
         <w:ind w:firstLine="720"/>
@@ -5652,6 +5854,61 @@
       <w:pPr>
         <w:ind w:firstLine="720"/>
       </w:pPr>
+      <w:r>
+        <w:rPr>
+          <w:noProof/>
+        </w:rPr>
+        <w:lastRenderedPageBreak/>
+        <w:drawing>
+          <wp:anchor distT="0" distB="0" distL="114300" distR="114300" simplePos="0" relativeHeight="251678720" behindDoc="0" locked="0" layoutInCell="1" allowOverlap="1" wp14:anchorId="1BC50909" wp14:editId="72DC742F">
+            <wp:simplePos x="0" y="0"/>
+            <wp:positionH relativeFrom="column">
+              <wp:posOffset>457200</wp:posOffset>
+            </wp:positionH>
+            <wp:positionV relativeFrom="paragraph">
+              <wp:posOffset>0</wp:posOffset>
+            </wp:positionV>
+            <wp:extent cx="5486411" cy="3392431"/>
+            <wp:effectExtent l="0" t="0" r="0" b="0"/>
+            <wp:wrapSquare wrapText="bothSides"/>
+            <wp:docPr id="15" name="Picture 15" descr="A close up of a logo&#10;&#10;Description automatically generated"/>
+            <wp:cNvGraphicFramePr>
+              <a:graphicFrameLocks xmlns:a="http://schemas.openxmlformats.org/drawingml/2006/main" noChangeAspect="1"/>
+            </wp:cNvGraphicFramePr>
+            <a:graphic xmlns:a="http://schemas.openxmlformats.org/drawingml/2006/main">
+              <a:graphicData uri="http://schemas.openxmlformats.org/drawingml/2006/picture">
+                <pic:pic xmlns:pic="http://schemas.openxmlformats.org/drawingml/2006/picture">
+                  <pic:nvPicPr>
+                    <pic:cNvPr id="15" name="FWCR_distribution_by_year.png"/>
+                    <pic:cNvPicPr/>
+                  </pic:nvPicPr>
+                  <pic:blipFill>
+                    <a:blip r:embed="rId19" cstate="print">
+                      <a:extLst>
+                        <a:ext uri="{28A0092B-C50C-407E-A947-70E740481C1C}">
+                          <a14:useLocalDpi xmlns:a14="http://schemas.microsoft.com/office/drawing/2010/main" val="0"/>
+                        </a:ext>
+                      </a:extLst>
+                    </a:blip>
+                    <a:stretch>
+                      <a:fillRect/>
+                    </a:stretch>
+                  </pic:blipFill>
+                  <pic:spPr>
+                    <a:xfrm>
+                      <a:off x="0" y="0"/>
+                      <a:ext cx="5486411" cy="3392431"/>
+                    </a:xfrm>
+                    <a:prstGeom prst="rect">
+                      <a:avLst/>
+                    </a:prstGeom>
+                  </pic:spPr>
+                </pic:pic>
+              </a:graphicData>
+            </a:graphic>
+          </wp:anchor>
+        </w:drawing>
+      </w:r>
     </w:p>
     <w:p>
       <w:pPr>
@@ -5664,13 +5921,13 @@
         <w:lastRenderedPageBreak/>
         <w:t xml:space="preserve">However, cumulative GDD was not sufficient to explain the variation in flowering time in the Gulf subpopulation. Instead, we hypothesized that the Gulf subpopulation also used a photoperiod cue, given the imperfect relationship between GDD, photothermal time, and flowering in the Gulf subpopulation, and the presence of a </w:t>
       </w:r>
-      <w:commentRangeStart w:id="8"/>
-      <w:commentRangeEnd w:id="8"/>
+      <w:commentRangeStart w:id="6"/>
+      <w:commentRangeEnd w:id="6"/>
       <w:r>
         <w:rPr>
           <w:rStyle w:val="CommentReference"/>
         </w:rPr>
-        <w:commentReference w:id="8"/>
+        <w:commentReference w:id="6"/>
       </w:r>
       <w:r>
         <w:t xml:space="preserve">relationship between latitude of common </w:t>
@@ -5703,7 +5960,7 @@
                     <pic:cNvPicPr/>
                   </pic:nvPicPr>
                   <pic:blipFill>
-                    <a:blip r:embed="rId17" cstate="print">
+                    <a:blip r:embed="rId20" cstate="print">
                       <a:extLst>
                         <a:ext uri="{28A0092B-C50C-407E-A947-70E740481C1C}">
                           <a14:useLocalDpi xmlns:a14="http://schemas.microsoft.com/office/drawing/2010/main" val="0"/>
@@ -5763,7 +6020,7 @@
                     <pic:cNvPicPr/>
                   </pic:nvPicPr>
                   <pic:blipFill>
-                    <a:blip r:embed="rId18" cstate="print">
+                    <a:blip r:embed="rId21" cstate="print">
                       <a:extLst>
                         <a:ext uri="{28A0092B-C50C-407E-A947-70E740481C1C}">
                           <a14:useLocalDpi xmlns:a14="http://schemas.microsoft.com/office/drawing/2010/main" val="0"/>
@@ -5854,116 +6111,7 @@
       </w:r>
     </w:p>
   </w:comment>
-  <w:comment w:id="2" w:author="Alice MacQueen" w:date="2020-05-27T09:39:00Z" w:initials="AHM">
-    <w:p>
-      <w:pPr>
-        <w:pStyle w:val="CommentText"/>
-      </w:pPr>
-      <w:r>
-        <w:rPr>
-          <w:rStyle w:val="CommentReference"/>
-        </w:rPr>
-        <w:annotationRef/>
-      </w:r>
-      <w:proofErr w:type="gramStart"/>
-      <w:r>
-        <w:t>I’d</w:t>
-      </w:r>
-      <w:proofErr w:type="gramEnd"/>
-      <w:r>
-        <w:t xml:space="preserve"> like to make a figure – maybe it will be a supplementary one – for the parents and for the F1 distribution of </w:t>
-      </w:r>
-      <w:proofErr w:type="spellStart"/>
-      <w:r>
-        <w:t>greenup</w:t>
-      </w:r>
-      <w:proofErr w:type="spellEnd"/>
-      <w:r>
-        <w:t xml:space="preserve"> and flowering, to support this.</w:t>
-      </w:r>
-    </w:p>
-  </w:comment>
-  <w:comment w:id="3" w:author="Alice MacQueen" w:date="2020-05-21T13:37:00Z" w:initials="AHM">
-    <w:p>
-      <w:pPr>
-        <w:pStyle w:val="CommentText"/>
-      </w:pPr>
-      <w:r>
-        <w:rPr>
-          <w:rStyle w:val="CommentReference"/>
-        </w:rPr>
-        <w:annotationRef/>
-      </w:r>
-      <w:r>
-        <w:t xml:space="preserve">This figure has too much going on. X axis is day of the year. Daylength at that site is the black heavy curve. Rainfall in cm are the blue dots. Then the other colored dots are when different individuals greened up and flowered at that site (colors indicate genetic </w:t>
-      </w:r>
-      <w:proofErr w:type="spellStart"/>
-      <w:r>
-        <w:t>subpop</w:t>
-      </w:r>
-      <w:proofErr w:type="spellEnd"/>
-      <w:r>
-        <w:t xml:space="preserve"> for the GWAS, or year of data for the </w:t>
-      </w:r>
-      <w:proofErr w:type="spellStart"/>
-      <w:r>
-        <w:t>fourway</w:t>
-      </w:r>
-      <w:proofErr w:type="spellEnd"/>
-      <w:r>
-        <w:t xml:space="preserve"> – I added 2018 data at Temple for exploratory purposes).</w:t>
-      </w:r>
-    </w:p>
-    <w:p>
-      <w:pPr>
-        <w:pStyle w:val="CommentText"/>
-      </w:pPr>
-    </w:p>
-    <w:p>
-      <w:pPr>
-        <w:pStyle w:val="CommentText"/>
-      </w:pPr>
-      <w:r>
-        <w:t xml:space="preserve">The main takeaway of this figure is that the F2 individuals from the </w:t>
-      </w:r>
-      <w:proofErr w:type="spellStart"/>
-      <w:r>
-        <w:t>fourway</w:t>
-      </w:r>
-      <w:proofErr w:type="spellEnd"/>
-      <w:r>
-        <w:t xml:space="preserve"> mostly have </w:t>
-      </w:r>
-      <w:proofErr w:type="spellStart"/>
-      <w:r>
-        <w:t>greenup</w:t>
-      </w:r>
-      <w:proofErr w:type="spellEnd"/>
-      <w:r>
-        <w:t xml:space="preserve"> and flowering dates like the Midwest </w:t>
-      </w:r>
-      <w:proofErr w:type="spellStart"/>
-      <w:r>
-        <w:t>subpop</w:t>
-      </w:r>
-      <w:proofErr w:type="spellEnd"/>
-      <w:r>
-        <w:t xml:space="preserve"> from the GWAS.</w:t>
-      </w:r>
-      <w:r>
-        <w:t xml:space="preserve"> Except for </w:t>
-      </w:r>
-      <w:proofErr w:type="spellStart"/>
-      <w:r>
-        <w:t>at</w:t>
-      </w:r>
-      <w:proofErr w:type="spellEnd"/>
-      <w:r>
-        <w:t xml:space="preserve"> Pickle and Temple.</w:t>
-      </w:r>
-    </w:p>
-  </w:comment>
-  <w:comment w:id="4" w:author="Alice MacQueen" w:date="2020-05-21T12:13:00Z" w:initials="AHM">
+  <w:comment w:id="2" w:author="Alice MacQueen" w:date="2020-05-21T12:13:00Z" w:initials="AHM">
     <w:p>
       <w:pPr>
         <w:pStyle w:val="ListParagraph"/>
@@ -5979,23 +6127,7 @@
         <w:annotationRef/>
       </w:r>
       <w:r>
-        <w:t xml:space="preserve">Show the QTL regions and GxE patterns in the </w:t>
-      </w:r>
-      <w:proofErr w:type="spellStart"/>
-      <w:r>
-        <w:t>fourway</w:t>
-      </w:r>
-      <w:proofErr w:type="spellEnd"/>
-      <w:r>
-        <w:t xml:space="preserve"> – maybe looking for daylength sensitivity and for cumulative GDD requirements in this </w:t>
-      </w:r>
-      <w:proofErr w:type="gramStart"/>
-      <w:r>
-        <w:t>cross, if</w:t>
-      </w:r>
-      <w:proofErr w:type="gramEnd"/>
-      <w:r>
-        <w:t xml:space="preserve"> we can figure out how to model that. We could use all five years of data here. Maybe a model like the GWAS model below if possible.</w:t>
+        <w:t>Show the QTL regions and GxE patterns in the fourway – maybe looking for daylength sensitivity and for cumulative GDD requirements in this cross, if we can figure out how to model that. We could use all five years of data here. Maybe a model like the GWAS model below if possible.</w:t>
       </w:r>
     </w:p>
     <w:p>
@@ -6004,7 +6136,7 @@
       </w:pPr>
     </w:p>
   </w:comment>
-  <w:comment w:id="5" w:author="Alice MacQueen" w:date="2020-05-21T12:21:00Z" w:initials="AHM">
+  <w:comment w:id="3" w:author="Alice MacQueen" w:date="2020-05-21T12:21:00Z" w:initials="AHM">
     <w:p>
       <w:pPr>
         <w:pStyle w:val="CommentText"/>
@@ -6105,7 +6237,7 @@
       </w:r>
     </w:p>
   </w:comment>
-  <w:comment w:id="6" w:author="Alice MacQueen" w:date="2020-05-21T12:21:00Z" w:initials="AHM">
+  <w:comment w:id="4" w:author="Alice MacQueen" w:date="2020-05-21T12:21:00Z" w:initials="AHM">
     <w:p>
       <w:pPr>
         <w:pStyle w:val="CommentText"/>
@@ -6117,27 +6249,11 @@
         <w:annotationRef/>
       </w:r>
       <w:r>
-        <w:t xml:space="preserve">I’m definitely going to mess up this </w:t>
-      </w:r>
-      <w:proofErr w:type="spellStart"/>
-      <w:r>
-        <w:t>fourway</w:t>
-      </w:r>
-      <w:proofErr w:type="spellEnd"/>
-      <w:r>
-        <w:t xml:space="preserve"> QTL </w:t>
-      </w:r>
-      <w:proofErr w:type="gramStart"/>
-      <w:r>
-        <w:t>section</w:t>
-      </w:r>
-      <w:proofErr w:type="gramEnd"/>
-      <w:r>
-        <w:t xml:space="preserve"> so Li feel free to write your own section or rewrite this however you see fit/think is accurate</w:t>
+        <w:t>I’m definitely going to mess up this fourway QTL section so Li feel free to write your own section or rewrite this however you see fit/think is accurate</w:t>
       </w:r>
     </w:p>
   </w:comment>
-  <w:comment w:id="7" w:author="Alice MacQueen" w:date="2020-05-21T13:25:00Z" w:initials="AHM">
+  <w:comment w:id="5" w:author="Alice MacQueen" w:date="2020-05-21T13:25:00Z" w:initials="AHM">
     <w:p>
       <w:pPr>
         <w:pStyle w:val="CommentText"/>
@@ -6148,17 +6264,12 @@
         </w:rPr>
         <w:annotationRef/>
       </w:r>
-      <w:proofErr w:type="gramStart"/>
-      <w:r>
-        <w:t>I’ve</w:t>
-      </w:r>
-      <w:proofErr w:type="gramEnd"/>
-      <w:r>
-        <w:t xml:space="preserve"> run the analysis to find the frequencies of these alleles in each genetic subpopulation. Now I just need to pull out these SNPs specifically and find their distributions across populations/locations of origin so we can talk about it here.</w:t>
+      <w:r>
+        <w:t>I’ve run the analysis to find the frequencies of these alleles in each genetic subpopulation. Now I just need to pull out these SNPs specifically and find their distributions across populations/locations of origin so we can talk about it here.</w:t>
       </w:r>
     </w:p>
   </w:comment>
-  <w:comment w:id="8" w:author="Alice MacQueen" w:date="2020-05-21T12:03:00Z" w:initials="AHM">
+  <w:comment w:id="6" w:author="Alice MacQueen" w:date="2020-05-21T12:03:00Z" w:initials="AHM">
     <w:p>
       <w:pPr>
         <w:pStyle w:val="CommentText"/>
@@ -6170,15 +6281,7 @@
         <w:annotationRef/>
       </w:r>
       <w:r>
-        <w:t xml:space="preserve">Maybe color individual plant id’s by latitude of </w:t>
-      </w:r>
-      <w:proofErr w:type="gramStart"/>
-      <w:r>
-        <w:t>origin  on</w:t>
-      </w:r>
-      <w:proofErr w:type="gramEnd"/>
-      <w:r>
-        <w:t xml:space="preserve"> this plot (at least for exploratory purposes, could help with 8X and Atlantic discrimination, say). Generally, do plants from more southern latitudes have more variable flowering time when plotted by cumulative GDD?</w:t>
+        <w:t>Maybe color individual plant id’s by latitude of origin  on this plot (at least for exploratory purposes, could help with 8X and Atlantic discrimination, say). Generally, do plants from more southern latitudes have more variable flowering time when plotted by cumulative GDD?</w:t>
       </w:r>
     </w:p>
     <w:p>
@@ -6201,8 +6304,6 @@
 <file path=word/commentsExtended.xml><?xml version="1.0" encoding="utf-8"?>
 <w15:commentsEx xmlns:wpc="http://schemas.microsoft.com/office/word/2010/wordprocessingCanvas" xmlns:cx="http://schemas.microsoft.com/office/drawing/2014/chartex" xmlns:cx1="http://schemas.microsoft.com/office/drawing/2015/9/8/chartex" xmlns:cx2="http://schemas.microsoft.com/office/drawing/2015/10/21/chartex" xmlns:cx3="http://schemas.microsoft.com/office/drawing/2016/5/9/chartex" xmlns:cx4="http://schemas.microsoft.com/office/drawing/2016/5/10/chartex" xmlns:cx5="http://schemas.microsoft.com/office/drawing/2016/5/11/chartex" xmlns:cx6="http://schemas.microsoft.com/office/drawing/2016/5/12/chartex" xmlns:cx7="http://schemas.microsoft.com/office/drawing/2016/5/13/chartex" xmlns:cx8="http://schemas.microsoft.com/office/drawing/2016/5/14/chartex" xmlns:mc="http://schemas.openxmlformats.org/markup-compatibility/2006" xmlns:aink="http://schemas.microsoft.com/office/drawing/2016/ink" xmlns:am3d="http://schemas.microsoft.com/office/drawing/2017/model3d" xmlns:o="urn:schemas-microsoft-com:office:office" xmlns:r="http://schemas.openxmlformats.org/officeDocument/2006/relationships" xmlns:m="http://schemas.openxmlformats.org/officeDocument/2006/math" xmlns:v="urn:schemas-microsoft-com:vml" xmlns:wp14="http://schemas.microsoft.com/office/word/2010/wordprocessingDrawing" xmlns:wp="http://schemas.openxmlformats.org/drawingml/2006/wordprocessingDrawing" xmlns:w10="urn:schemas-microsoft-com:office:word" xmlns:w="http://schemas.openxmlformats.org/wordprocessingml/2006/main" xmlns:w14="http://schemas.microsoft.com/office/word/2010/wordml" xmlns:w15="http://schemas.microsoft.com/office/word/2012/wordml" xmlns:w16cex="http://schemas.microsoft.com/office/word/2018/wordml/cex" xmlns:w16cid="http://schemas.microsoft.com/office/word/2016/wordml/cid" xmlns:w16="http://schemas.microsoft.com/office/word/2018/wordml" xmlns:w16se="http://schemas.microsoft.com/office/word/2015/wordml/symex" xmlns:wpg="http://schemas.microsoft.com/office/word/2010/wordprocessingGroup" xmlns:wpi="http://schemas.microsoft.com/office/word/2010/wordprocessingInk" xmlns:wne="http://schemas.microsoft.com/office/word/2006/wordml" xmlns:wps="http://schemas.microsoft.com/office/word/2010/wordprocessingShape" mc:Ignorable="w14 w15 w16se w16cid w16 w16cex wp14">
   <w15:commentEx w15:paraId="2843803C" w15:done="0"/>
-  <w15:commentEx w15:paraId="6E1DCFDE" w15:done="0"/>
-  <w15:commentEx w15:paraId="224B8969" w15:done="0"/>
   <w15:commentEx w15:paraId="73213749" w15:done="0"/>
   <w15:commentEx w15:paraId="49C80414" w15:paraIdParent="73213749" w15:done="0"/>
   <w15:commentEx w15:paraId="19513F9F" w15:paraIdParent="73213749" w15:done="0"/>
@@ -6214,8 +6315,6 @@
 <file path=word/commentsExtensible.xml><?xml version="1.0" encoding="utf-8"?>
 <w16cex:commentsExtensible xmlns:wpc="http://schemas.microsoft.com/office/word/2010/wordprocessingCanvas" xmlns:cx="http://schemas.microsoft.com/office/drawing/2014/chartex" xmlns:cx1="http://schemas.microsoft.com/office/drawing/2015/9/8/chartex" xmlns:cx2="http://schemas.microsoft.com/office/drawing/2015/10/21/chartex" xmlns:cx3="http://schemas.microsoft.com/office/drawing/2016/5/9/chartex" xmlns:cx4="http://schemas.microsoft.com/office/drawing/2016/5/10/chartex" xmlns:cx5="http://schemas.microsoft.com/office/drawing/2016/5/11/chartex" xmlns:cx6="http://schemas.microsoft.com/office/drawing/2016/5/12/chartex" xmlns:cx7="http://schemas.microsoft.com/office/drawing/2016/5/13/chartex" xmlns:cx8="http://schemas.microsoft.com/office/drawing/2016/5/14/chartex" xmlns:mc="http://schemas.openxmlformats.org/markup-compatibility/2006" xmlns:aink="http://schemas.microsoft.com/office/drawing/2016/ink" xmlns:am3d="http://schemas.microsoft.com/office/drawing/2017/model3d" xmlns:o="urn:schemas-microsoft-com:office:office" xmlns:r="http://schemas.openxmlformats.org/officeDocument/2006/relationships" xmlns:m="http://schemas.openxmlformats.org/officeDocument/2006/math" xmlns:v="urn:schemas-microsoft-com:vml" xmlns:wp14="http://schemas.microsoft.com/office/word/2010/wordprocessingDrawing" xmlns:wp="http://schemas.openxmlformats.org/drawingml/2006/wordprocessingDrawing" xmlns:w10="urn:schemas-microsoft-com:office:word" xmlns:w="http://schemas.openxmlformats.org/wordprocessingml/2006/main" xmlns:w14="http://schemas.microsoft.com/office/word/2010/wordml" xmlns:w15="http://schemas.microsoft.com/office/word/2012/wordml" xmlns:w16cex="http://schemas.microsoft.com/office/word/2018/wordml/cex" xmlns:w16cid="http://schemas.microsoft.com/office/word/2016/wordml/cid" xmlns:w16="http://schemas.microsoft.com/office/word/2018/wordml" xmlns:w16se="http://schemas.microsoft.com/office/word/2015/wordml/symex" xmlns:wpg="http://schemas.microsoft.com/office/word/2010/wordprocessingGroup" xmlns:wpi="http://schemas.microsoft.com/office/word/2010/wordprocessingInk" xmlns:wne="http://schemas.microsoft.com/office/word/2006/wordml" xmlns:wps="http://schemas.microsoft.com/office/word/2010/wordprocessingShape" mc:Ignorable="w14 w15 w16se w16cid w16 w16cex wp14">
   <w16cex:commentExtensible w16cex:durableId="227A2EE2" w16cex:dateUtc="2020-05-28T17:36:00Z"/>
-  <w16cex:commentExtensible w16cex:durableId="2278B3E3" w16cex:dateUtc="2020-05-27T14:39:00Z"/>
-  <w16cex:commentExtensible w16cex:durableId="227102A0" w16cex:dateUtc="2020-05-21T18:37:00Z"/>
   <w16cex:commentExtensible w16cex:durableId="2270EF03" w16cex:dateUtc="2020-05-21T17:13:00Z"/>
   <w16cex:commentExtensible w16cex:durableId="2270F0AC" w16cex:dateUtc="2020-05-21T17:21:00Z"/>
   <w16cex:commentExtensible w16cex:durableId="2270F0B1" w16cex:dateUtc="2020-05-21T17:21:00Z"/>
@@ -6227,8 +6326,6 @@
 <file path=word/commentsIds.xml><?xml version="1.0" encoding="utf-8"?>
 <w16cid:commentsIds xmlns:wpc="http://schemas.microsoft.com/office/word/2010/wordprocessingCanvas" xmlns:cx="http://schemas.microsoft.com/office/drawing/2014/chartex" xmlns:cx1="http://schemas.microsoft.com/office/drawing/2015/9/8/chartex" xmlns:cx2="http://schemas.microsoft.com/office/drawing/2015/10/21/chartex" xmlns:cx3="http://schemas.microsoft.com/office/drawing/2016/5/9/chartex" xmlns:cx4="http://schemas.microsoft.com/office/drawing/2016/5/10/chartex" xmlns:cx5="http://schemas.microsoft.com/office/drawing/2016/5/11/chartex" xmlns:cx6="http://schemas.microsoft.com/office/drawing/2016/5/12/chartex" xmlns:cx7="http://schemas.microsoft.com/office/drawing/2016/5/13/chartex" xmlns:cx8="http://schemas.microsoft.com/office/drawing/2016/5/14/chartex" xmlns:mc="http://schemas.openxmlformats.org/markup-compatibility/2006" xmlns:aink="http://schemas.microsoft.com/office/drawing/2016/ink" xmlns:am3d="http://schemas.microsoft.com/office/drawing/2017/model3d" xmlns:o="urn:schemas-microsoft-com:office:office" xmlns:r="http://schemas.openxmlformats.org/officeDocument/2006/relationships" xmlns:m="http://schemas.openxmlformats.org/officeDocument/2006/math" xmlns:v="urn:schemas-microsoft-com:vml" xmlns:wp14="http://schemas.microsoft.com/office/word/2010/wordprocessingDrawing" xmlns:wp="http://schemas.openxmlformats.org/drawingml/2006/wordprocessingDrawing" xmlns:w10="urn:schemas-microsoft-com:office:word" xmlns:w="http://schemas.openxmlformats.org/wordprocessingml/2006/main" xmlns:w14="http://schemas.microsoft.com/office/word/2010/wordml" xmlns:w15="http://schemas.microsoft.com/office/word/2012/wordml" xmlns:w16cex="http://schemas.microsoft.com/office/word/2018/wordml/cex" xmlns:w16cid="http://schemas.microsoft.com/office/word/2016/wordml/cid" xmlns:w16="http://schemas.microsoft.com/office/word/2018/wordml" xmlns:w16se="http://schemas.microsoft.com/office/word/2015/wordml/symex" xmlns:wpg="http://schemas.microsoft.com/office/word/2010/wordprocessingGroup" xmlns:wpi="http://schemas.microsoft.com/office/word/2010/wordprocessingInk" xmlns:wne="http://schemas.microsoft.com/office/word/2006/wordml" xmlns:wps="http://schemas.microsoft.com/office/word/2010/wordprocessingShape" mc:Ignorable="w14 w15 w16se w16cid w16 w16cex wp14">
   <w16cid:commentId w16cid:paraId="2843803C" w16cid:durableId="227A2EE2"/>
-  <w16cid:commentId w16cid:paraId="6E1DCFDE" w16cid:durableId="2278B3E3"/>
-  <w16cid:commentId w16cid:paraId="224B8969" w16cid:durableId="227102A0"/>
   <w16cid:commentId w16cid:paraId="73213749" w16cid:durableId="2270EF03"/>
   <w16cid:commentId w16cid:paraId="49C80414" w16cid:durableId="2270F0AC"/>
   <w16cid:commentId w16cid:paraId="19513F9F" w16cid:durableId="2270F0B1"/>

</xml_diff>

<commit_message>
Finish drafting first paragraph of introduction
</commit_message>
<xml_diff>
--- a/manuscript/Abstract and Intro.docx
+++ b/manuscript/Abstract and Intro.docx
@@ -3,11 +3,19 @@
 <w:document xmlns:wpc="http://schemas.microsoft.com/office/word/2010/wordprocessingCanvas" xmlns:cx="http://schemas.microsoft.com/office/drawing/2014/chartex" xmlns:cx1="http://schemas.microsoft.com/office/drawing/2015/9/8/chartex" xmlns:cx2="http://schemas.microsoft.com/office/drawing/2015/10/21/chartex" xmlns:cx3="http://schemas.microsoft.com/office/drawing/2016/5/9/chartex" xmlns:cx4="http://schemas.microsoft.com/office/drawing/2016/5/10/chartex" xmlns:cx5="http://schemas.microsoft.com/office/drawing/2016/5/11/chartex" xmlns:cx6="http://schemas.microsoft.com/office/drawing/2016/5/12/chartex" xmlns:cx7="http://schemas.microsoft.com/office/drawing/2016/5/13/chartex" xmlns:cx8="http://schemas.microsoft.com/office/drawing/2016/5/14/chartex" xmlns:mc="http://schemas.openxmlformats.org/markup-compatibility/2006" xmlns:aink="http://schemas.microsoft.com/office/drawing/2016/ink" xmlns:am3d="http://schemas.microsoft.com/office/drawing/2017/model3d" xmlns:o="urn:schemas-microsoft-com:office:office" xmlns:r="http://schemas.openxmlformats.org/officeDocument/2006/relationships" xmlns:m="http://schemas.openxmlformats.org/officeDocument/2006/math" xmlns:v="urn:schemas-microsoft-com:vml" xmlns:wp14="http://schemas.microsoft.com/office/word/2010/wordprocessingDrawing" xmlns:wp="http://schemas.openxmlformats.org/drawingml/2006/wordprocessingDrawing" xmlns:w10="urn:schemas-microsoft-com:office:word" xmlns:w="http://schemas.openxmlformats.org/wordprocessingml/2006/main" xmlns:w14="http://schemas.microsoft.com/office/word/2010/wordml" xmlns:w15="http://schemas.microsoft.com/office/word/2012/wordml" xmlns:w16cex="http://schemas.microsoft.com/office/word/2018/wordml/cex" xmlns:w16cid="http://schemas.microsoft.com/office/word/2016/wordml/cid" xmlns:w16="http://schemas.microsoft.com/office/word/2018/wordml" xmlns:w16se="http://schemas.microsoft.com/office/word/2015/wordml/symex" xmlns:wpg="http://schemas.microsoft.com/office/word/2010/wordprocessingGroup" xmlns:wpi="http://schemas.microsoft.com/office/word/2010/wordprocessingInk" xmlns:wne="http://schemas.microsoft.com/office/word/2006/wordml" xmlns:wps="http://schemas.microsoft.com/office/word/2010/wordprocessingShape" mc:Ignorable="w14 w15 w16se w16cid w16 w16cex wp14">
   <w:body>
     <w:p>
-      <w:r>
+      <w:pPr>
         <w:rPr>
           <w:b/>
           <w:bCs/>
         </w:rPr>
+      </w:pPr>
+    </w:p>
+    <w:p>
+      <w:r>
+        <w:rPr>
+          <w:b/>
+          <w:bCs/>
+        </w:rPr>
         <w:t xml:space="preserve">Working Title: </w:t>
       </w:r>
       <w:r>
@@ -67,11 +75,19 @@
           <w:bCs/>
         </w:rPr>
       </w:pPr>
-      <w:r>
+    </w:p>
+    <w:p>
+      <w:pPr>
         <w:rPr>
           <w:b/>
           <w:bCs/>
         </w:rPr>
+      </w:pPr>
+      <w:r>
+        <w:rPr>
+          <w:b/>
+          <w:bCs/>
+        </w:rPr>
         <w:t>Abstract</w:t>
       </w:r>
     </w:p>
@@ -120,10 +136,7 @@
         <w:t xml:space="preserve"> field sites </w:t>
       </w:r>
       <w:r>
-        <w:t>in the central United States</w:t>
-      </w:r>
-      <w:r>
-        <w:t xml:space="preserve"> spanning</w:t>
+        <w:t>in the central United States spanning</w:t>
       </w:r>
       <w:r>
         <w:t xml:space="preserve"> 17 degrees of latitude. We </w:t>
@@ -143,6 +156,11 @@
       <w:r>
         <w:t>created from two highly divergent southern lowland and northern upland populations. We describe eight additive QTLs across these seven field sites with moderate effects on flowering, five of which had overlapping significant associations in the diversity panel. _sentence about major gene candidates found – prevalence of genes involved in __/expressed in __.</w:t>
       </w:r>
+    </w:p>
+    <w:p>
+      <w:pPr>
+        <w:ind w:firstLine="720"/>
+      </w:pPr>
     </w:p>
     <w:p>
       <w:pPr>
@@ -151,6 +169,7 @@
           <w:bCs/>
         </w:rPr>
       </w:pPr>
+      <w:commentRangeStart w:id="0"/>
       <w:r>
         <w:rPr>
           <w:b/>
@@ -158,73 +177,633 @@
         </w:rPr>
         <w:t>Introduction</w:t>
       </w:r>
-    </w:p>
-    <w:p>
-      <w:pPr>
+      <w:commentRangeEnd w:id="0"/>
+      <w:r>
+        <w:rPr>
+          <w:rStyle w:val="CommentReference"/>
+        </w:rPr>
+        <w:commentReference w:id="0"/>
+      </w:r>
+    </w:p>
+    <w:p>
+      <w:pPr>
+        <w:ind w:firstLine="720"/>
+      </w:pPr>
+      <w:r>
+        <w:t xml:space="preserve">The timing of floral development is a major component of plant </w:t>
+      </w:r>
+      <w:r>
+        <w:t xml:space="preserve">fitness </w:t>
+      </w:r>
+      <w:r>
+        <w:t>that</w:t>
+      </w:r>
+      <w:r>
+        <w:t xml:space="preserve"> is</w:t>
+      </w:r>
+      <w:r>
+        <w:t xml:space="preserve"> affected by multiple external environmental cues</w:t>
+      </w:r>
+      <w:r>
+        <w:t xml:space="preserve"> (e.g. </w:t>
+      </w:r>
+      <w:r>
+        <w:t>temperature, daylength, and water availability</w:t>
+      </w:r>
+      <w:r>
+        <w:t>)</w:t>
+      </w:r>
+      <w:r>
+        <w:t xml:space="preserve"> that signal existing or upcoming growing conditions. Responses to these cues determine </w:t>
+      </w:r>
+      <w:r>
+        <w:t xml:space="preserve">the speed, timing, and energy apportioned to </w:t>
+      </w:r>
+      <w:r>
+        <w:t>reproductive growth</w:t>
+      </w:r>
+      <w:r>
+        <w:t xml:space="preserve">, shaping each individual’s </w:t>
+      </w:r>
+      <w:r>
+        <w:t>life</w:t>
+      </w:r>
+      <w:r>
+        <w:t>span and lifetime</w:t>
+      </w:r>
+      <w:r>
+        <w:t xml:space="preserve"> </w:t>
+      </w:r>
+      <w:r>
+        <w:t xml:space="preserve">production of viable seed. </w:t>
+      </w:r>
+      <w:r>
+        <w:t>Global climate forcing is increasing temperatures and causing more extreme weather events, such as droughts, heatwaves, and severe rain events (</w:t>
+      </w:r>
+      <w:proofErr w:type="spellStart"/>
+      <w:r>
+        <w:t>Ummenhofer</w:t>
+      </w:r>
+      <w:proofErr w:type="spellEnd"/>
+      <w:r>
+        <w:t xml:space="preserve"> and </w:t>
+      </w:r>
+      <w:proofErr w:type="spellStart"/>
+      <w:r>
+        <w:t>Meehl</w:t>
+      </w:r>
+      <w:proofErr w:type="spellEnd"/>
+      <w:r>
+        <w:t xml:space="preserve">, 2017). These events will alter </w:t>
+      </w:r>
+      <w:r>
+        <w:t xml:space="preserve">both </w:t>
+      </w:r>
+      <w:r>
+        <w:t>the timing of reproductive development</w:t>
+      </w:r>
+      <w:r>
+        <w:t>, and the signal reliability of environmental cues shaping flowering. Because of this, it is of increasing importance to understand both the cues driving floral development, the genetics underlying flowering cues, and the genetic potential for adaptation to novel environments.</w:t>
+      </w:r>
+    </w:p>
+    <w:p>
+      <w:pPr>
+        <w:spacing w:after="120"/>
+        <w:ind w:firstLine="720"/>
+      </w:pPr>
+      <w:r>
+        <w:t>Switchgrass (</w:t>
+      </w:r>
+      <w:r>
         <w:rPr>
           <w:i/>
           <w:iCs/>
         </w:rPr>
-      </w:pPr>
-      <w:r>
+        <w:t>Panicum virgatum</w:t>
+      </w:r>
+      <w:r>
+        <w:t>) is a</w:t>
+      </w:r>
+      <w:r>
+        <w:t xml:space="preserve"> </w:t>
+      </w:r>
+      <w:r>
+        <w:t xml:space="preserve">warm-season </w:t>
+      </w:r>
+      <w:r>
+        <w:t>perennial</w:t>
+      </w:r>
+      <w:r>
+        <w:t xml:space="preserve"> </w:t>
+      </w:r>
+      <w:r>
+        <w:t xml:space="preserve">with wide environmental adaptation across the eastern half of North America. </w:t>
+      </w:r>
+      <w:r>
+        <w:rPr>
+          <w:color w:val="222222"/>
+          <w:highlight w:val="white"/>
+        </w:rPr>
+        <w:t>The</w:t>
+      </w:r>
+      <w:r>
+        <w:rPr>
+          <w:color w:val="222222"/>
+          <w:highlight w:val="white"/>
+        </w:rPr>
+        <w:t xml:space="preserve"> US Department of Energy named switchgrass a model herbaceous biofuel feedstock in 1992</w:t>
+      </w:r>
+      <w:r>
+        <w:fldChar w:fldCharType="begin"/>
+      </w:r>
+      <w:r>
+        <w:instrText xml:space="preserve"> ADDIN PAPERS2_CITATIONS &lt;citation&gt;&lt;priority&gt;7&lt;/priority&gt;&lt;uuid&gt;F0DDF0B4-DD9D-48F5-A641-2007E117E7B1&lt;/uuid&gt;&lt;publications&gt;&lt;publication&gt;&lt;subtype&gt;400&lt;/subtype&gt;&lt;title&gt;Developing switchgrass as a bioenergy crop&lt;/title&gt;&lt;url&gt;http://www.hort.purdue.edu/newcrop/proceedings1999/pdf/v4-282.pdf&lt;/url&gt;&lt;uuid&gt;2FE72BA2-EBF1-4A19-B0AA-AA5B69EE0280&lt;/uuid&gt;&lt;type&gt;400&lt;/type&gt;&lt;bundle&gt;&lt;publication&gt;&lt;title&gt;hort.purdue.edu</w:instrText>
+      </w:r>
+    </w:p>
+    <w:p>
+      <w:pPr>
+        <w:ind w:firstLine="720"/>
         <w:rPr>
           <w:i/>
           <w:iCs/>
         </w:rPr>
-        <w:t># Flowering and phenology importance to the plant</w:t>
-      </w:r>
-    </w:p>
-    <w:p>
-      <w:pPr>
+      </w:pPr>
+      <w:r>
+        <w:instrText>&lt;/title&gt;&lt;uuid&gt;86424FC7-5A28-40BB-8219-764BCBAFE4D5&lt;/uuid&gt;&lt;subtype&gt;-100&lt;/subtype&gt;&lt;type&gt;-100&lt;/type&gt;&lt;/publication&gt;&lt;/bundle&gt;&lt;authors&gt;&lt;author&gt;&lt;lastName&gt;McLaughlin&lt;/lastName&gt;&lt;firstName&gt;S&lt;/firstName&gt;&lt;/author&gt;&lt;author&gt;&lt;lastName&gt;Bouton&lt;/lastName&gt;&lt;firstName&gt;J&lt;/firstName&gt;&lt;/author&gt;&lt;author&gt;&lt;lastName&gt;uses&lt;/lastName&gt;&lt;firstName&gt;D&lt;/firstName&gt;&lt;middleNames&gt;Bransby crops and new&lt;/middleNames&gt;&lt;/author&gt;&lt;author&gt;&lt;lastName&gt;1999&lt;/lastName&gt;&lt;/author&gt;&lt;/authors&gt;&lt;/publication&gt;&lt;/publications&gt;&lt;cites&gt;&lt;/cites&gt;&lt;/citation&gt;</w:instrText>
+      </w:r>
+      <w:r>
+        <w:fldChar w:fldCharType="separate"/>
+      </w:r>
+      <w:r>
+        <w:rPr>
+          <w:rFonts w:eastAsia="Arial"/>
+          <w:vertAlign w:val="superscript"/>
+        </w:rPr>
+        <w:t>14</w:t>
+      </w:r>
+      <w:r>
+        <w:fldChar w:fldCharType="end"/>
+      </w:r>
+      <w:r>
+        <w:rPr>
+          <w:color w:val="222222"/>
+          <w:highlight w:val="white"/>
+        </w:rPr>
+        <w:t xml:space="preserve">, </w:t>
+      </w:r>
+      <w:r>
+        <w:rPr>
+          <w:color w:val="222222"/>
+          <w:highlight w:val="white"/>
+        </w:rPr>
+        <w:t>and since then,</w:t>
+      </w:r>
+      <w:r>
+        <w:rPr>
+          <w:color w:val="222222"/>
+          <w:highlight w:val="white"/>
+        </w:rPr>
+        <w:t xml:space="preserve"> cultivars have been bred that significantly outp</w:t>
+      </w:r>
+      <w:r>
+        <w:rPr>
+          <w:color w:val="222222"/>
+          <w:highlight w:val="white"/>
+        </w:rPr>
+        <w:t>roduce ethanol relative to</w:t>
+      </w:r>
+      <w:r>
+        <w:rPr>
+          <w:color w:val="222222"/>
+          <w:highlight w:val="white"/>
+        </w:rPr>
+        <w:t xml:space="preserve"> maize and other cellulosic </w:t>
+      </w:r>
+      <w:r>
+        <w:rPr>
+          <w:color w:val="222222"/>
+          <w:highlight w:val="white"/>
+        </w:rPr>
+        <w:t>feedstocks</w:t>
+      </w:r>
+      <w:r>
+        <w:fldChar w:fldCharType="begin"/>
+      </w:r>
+      <w:r>
+        <w:instrText xml:space="preserve"> ADDIN PAPERS2_CITATIONS &lt;citation&gt;&lt;priority&gt;8&lt;/priority&gt;&lt;uuid&gt;E56A5702-453F-4E8B-8D00-FE39CA8C8F7A&lt;/uuid&gt;&lt;publications&gt;&lt;publication&gt;&lt;subtype&gt;1&lt;/subtype&gt;&lt;title&gt;Summary of 10 Years of Research Progress in Improvement of Switchgrass (Panicum virgatum) as a Dedicated Bioenergy Feedstock&lt;/title&gt;&lt;url&gt;http://scholar.google.comjavascript:void(0)&lt;/url&gt;&lt;uuid&gt;9285F20B-A989-4320-8E19-5168E3AFA616&lt;/uuid&gt;&lt;type&gt;0&lt;/type&gt;&lt;doi&gt;10.1016/j.biombioe.2004.05.006&lt;/doi&gt;&lt;bundle&gt;&lt;marked_edited&gt;0&lt;/marked_edited&gt;&lt;created_at&gt;2020-04-27 14:37:04 +0000&lt;/created_at&gt;&lt;marked_deleted&gt;0&lt;/marked_deleted&gt;&lt;quality&gt;0&lt;/quality&gt;&lt;open_access&gt;0&lt;/open_access&gt;&lt;marked_duplicate&gt;0&lt;/marked_duplicate&gt;&lt;author_year_string&gt;Anon.&lt;/author_year_string&gt;&lt;abbreviation&gt;Biomass and Bioenergy&lt;/abbreviation&gt;&lt;update_count&gt;0&lt;/update_count&gt;&lt;label&gt;0&lt;/label&gt;&lt;matched&gt;0&lt;/matched&gt;&lt;type&gt;-100&lt;/type&gt;&lt;uuid&gt;5F9041F3-1154-40AE-B7CC-9464BE30F1BF&lt;/uuid&gt;&lt;factor&gt;0&lt;/factor&gt;&lt;citekey_base&gt;BiomassandBioenergy&lt;/citekey_base&gt;&lt;searchresult&gt;0&lt;/searchresult&gt;&lt;attributed_title&gt;Biomass and Bioenergy&lt;/attributed_title&gt;&lt;manuscript&gt;0&lt;/manuscript&gt;&lt;times_cited&gt;0&lt;/times_cited&gt;&lt;initial&gt;B&lt;/initial&gt;&lt;newly_added&gt;0&lt;/newly_added&gt;&lt;canonical_title&gt;biomass and bioenergy&lt;/canonical_title&gt;&lt;read_status&gt;0&lt;/read_status&gt;&lt;updated_at&gt;2020-04-27 14:37:04 +0000&lt;/updated_at&gt;&lt;flagged&gt;0&lt;/flagged&gt;&lt;privacy_level&gt;0&lt;/privacy_level&gt;&lt;publication_count&gt;1&lt;/publication_count&gt;&lt;draft&gt;0&lt;/draft&gt;&lt;title&gt;Biomass and Bioenergy&lt;/title&gt;&lt;rating&gt;0&lt;/rating&gt;&lt;imported_date&gt;2020-04-27 14:37:04 +0000&lt;/imported_date&gt;&lt;subtype&gt;-100&lt;/subtype&gt;&lt;times_read&gt;0&lt;/times_read&gt;&lt;/bundle&gt;&lt;authors&gt;&lt;author&gt;&lt;lastName&gt;McLaughlin&lt;/lastName&gt;&lt;firstName&gt;S&lt;/firstName&gt;&lt;middleNames&gt;B&lt;/middleNames&gt;&lt;/author&gt;&lt;author&gt;&lt;lastName&gt;Bioenergy&lt;/lastName&gt;&lt;firstName&gt;LA&lt;/firstName&gt;&lt;middleNames&gt;Kszos Biomass and&lt;/middleNames&gt;&lt;/author&gt;&lt;author&gt;&lt;lastName&gt;2005&lt;/lastName&gt;&lt;/author&gt;&lt;/authors&gt;&lt;/publication&gt;&lt;/publications&gt;&lt;cites&gt;&lt;/cites&gt;&lt;/citation&gt;</w:instrText>
+      </w:r>
+      <w:r>
+        <w:fldChar w:fldCharType="separate"/>
+      </w:r>
+      <w:r>
+        <w:rPr>
+          <w:rFonts w:eastAsia="Arial"/>
+          <w:vertAlign w:val="superscript"/>
+        </w:rPr>
+        <w:t>15</w:t>
+      </w:r>
+      <w:r>
+        <w:fldChar w:fldCharType="end"/>
+      </w:r>
+      <w:r>
+        <w:rPr>
+          <w:color w:val="222222"/>
+          <w:highlight w:val="white"/>
+        </w:rPr>
+        <w:t>.</w:t>
+      </w:r>
+      <w:r>
+        <w:rPr>
+          <w:color w:val="222222"/>
+        </w:rPr>
+        <w:t xml:space="preserve"> </w:t>
+      </w:r>
+      <w:r>
+        <w:t>Over the course of one season, switchgrass behaves as a determinate plant. It typically produces a single flush of tillers, which all become reproductive after a period of vegetative (leaf) development, and – critically</w:t>
+      </w:r>
+      <w:r>
+        <w:t xml:space="preserve"> for a biofuel crop</w:t>
+      </w:r>
+      <w:r>
+        <w:t xml:space="preserve"> – cease biomass accumulation upon completion of floral development (Van </w:t>
+      </w:r>
+      <w:proofErr w:type="spellStart"/>
+      <w:r>
+        <w:t>Esbroeck</w:t>
+      </w:r>
+      <w:proofErr w:type="spellEnd"/>
+      <w:r>
+        <w:t xml:space="preserve"> et al 2003).</w:t>
+      </w:r>
+      <w:r>
+        <w:t xml:space="preserve"> </w:t>
+      </w:r>
+    </w:p>
+    <w:p>
+      <w:r>
+        <w:lastRenderedPageBreak/>
+        <w:tab/>
+        <w:t xml:space="preserve">Spring growth is initiated by “adequate temperature” according to McMillan and </w:t>
+      </w:r>
+      <w:proofErr w:type="spellStart"/>
+      <w:r>
+        <w:t>Weiler</w:t>
+      </w:r>
+      <w:proofErr w:type="spellEnd"/>
+      <w:r>
+        <w:t xml:space="preserve"> (1959), with adequacy thought to be dependent on the cultivar </w:t>
+      </w:r>
+      <w:r>
+        <w:fldChar w:fldCharType="begin"/>
+      </w:r>
+      <w:r>
+        <w:instrText xml:space="preserve"> ADDIN EN.CITE &lt;EndNote&gt;&lt;Cite&gt;&lt;Author&gt;Parrish&lt;/Author&gt;&lt;Year&gt;2005&lt;/Year&gt;&lt;RecNum&gt;1004&lt;/RecNum&gt;&lt;DisplayText&gt;(Parrish and Fike 2005)&lt;/DisplayText&gt;&lt;record&gt;&lt;rec-number&gt;1004&lt;/rec-number&gt;&lt;foreign-keys&gt;&lt;key app="EN" db-id="va0pxx22gt2sf2e25zsxw907aze2p2efv090" timestamp="1590589208"&gt;1004&lt;/key&gt;&lt;/foreign-keys&gt;&lt;ref-type name="Journal Article"&gt;17&lt;/ref-type&gt;&lt;contributors&gt;&lt;authors&gt;&lt;author&gt;Parrish, David J.&lt;/author&gt;&lt;author&gt;Fike, John H.&lt;/author&gt;&lt;/authors&gt;&lt;/contributors&gt;&lt;titles&gt;&lt;title&gt;The Biology and Agronomy of Switchgrass for Biofuels&lt;/title&gt;&lt;secondary-title&gt;Critical Reviews in Plant Sciences&lt;/secondary-title&gt;&lt;/titles&gt;&lt;periodical&gt;&lt;full-title&gt;Critical Reviews in Plant Sciences&lt;/full-title&gt;&lt;/periodical&gt;&lt;pages&gt;423-459&lt;/pages&gt;&lt;volume&gt;24&lt;/volume&gt;&lt;number&gt;5-6&lt;/number&gt;&lt;dates&gt;&lt;year&gt;2005&lt;/year&gt;&lt;pub-dates&gt;&lt;date&gt;2005/09/01&lt;/date&gt;&lt;/pub-dates&gt;&lt;/dates&gt;&lt;publisher&gt;Taylor &amp;amp; Francis&lt;/publisher&gt;&lt;isbn&gt;0735-2689&lt;/isbn&gt;&lt;urls&gt;&lt;related-urls&gt;&lt;url&gt;https://doi.org/10.1080/07352680500316433&lt;/url&gt;&lt;/related-urls&gt;&lt;/urls&gt;&lt;electronic-resource-num&gt;10.1080/07352680500316433&lt;/electronic-resource-num&gt;&lt;/record&gt;&lt;/Cite&gt;&lt;/EndNote&gt;</w:instrText>
+      </w:r>
+      <w:r>
+        <w:fldChar w:fldCharType="separate"/>
+      </w:r>
+      <w:r>
+        <w:rPr>
+          <w:noProof/>
+        </w:rPr>
+        <w:t>(Parrish and Fike 2005)</w:t>
+      </w:r>
+      <w:r>
+        <w:fldChar w:fldCharType="end"/>
+      </w:r>
+      <w:r>
+        <w:t xml:space="preserve">. </w:t>
+      </w:r>
+      <w:r>
+        <w:t>D</w:t>
+      </w:r>
+      <w:r>
+        <w:t>uring vegetative growth, switchgrass phenology is closely correlated with growing degree days (GDD), the cumulative mean daily temperature less a base temperature</w:t>
+      </w:r>
+      <w:bookmarkStart w:id="1" w:name="_Hlk41465404"/>
+      <w:r>
+        <w:t xml:space="preserve"> (</w:t>
+      </w:r>
+      <w:proofErr w:type="spellStart"/>
+      <w:r>
+        <w:t>Madakadze</w:t>
+      </w:r>
+      <w:proofErr w:type="spellEnd"/>
+      <w:r>
+        <w:t xml:space="preserve"> et al 1998c; Sanderson and Wolf, 1995a, 1995b).</w:t>
+      </w:r>
+      <w:bookmarkEnd w:id="1"/>
+      <w:r>
+        <w:t xml:space="preserve"> A base temperature of 12 C for vegetative and reproductive development is commonly used for growth models (</w:t>
+      </w:r>
+      <w:proofErr w:type="spellStart"/>
+      <w:r>
+        <w:t>Kiniry</w:t>
+      </w:r>
+      <w:proofErr w:type="spellEnd"/>
+      <w:r>
+        <w:t xml:space="preserve"> et al 2005, </w:t>
+      </w:r>
+      <w:proofErr w:type="spellStart"/>
+      <w:r>
+        <w:t>Kinery</w:t>
+      </w:r>
+      <w:proofErr w:type="spellEnd"/>
+      <w:r>
+        <w:t xml:space="preserve"> et al 2008a, </w:t>
+      </w:r>
+      <w:proofErr w:type="spellStart"/>
+      <w:r>
+        <w:t>Berhman</w:t>
+      </w:r>
+      <w:proofErr w:type="spellEnd"/>
+      <w:r>
+        <w:t xml:space="preserve"> et al 2013). However, base temperatures vary by cultivar (</w:t>
+      </w:r>
+      <w:proofErr w:type="spellStart"/>
+      <w:r>
+        <w:t>Madakadze</w:t>
+      </w:r>
+      <w:proofErr w:type="spellEnd"/>
+      <w:r>
+        <w:t xml:space="preserve"> et al 2003) and there may be a photoperiod or vernalization mechanism rather than a temperature threshold </w:t>
+      </w:r>
+      <w:r>
         <w:rPr>
           <w:i/>
           <w:iCs/>
         </w:rPr>
-      </w:pPr>
-      <w:r>
+        <w:t>per se</w:t>
+      </w:r>
+      <w:r>
+        <w:t xml:space="preserve"> that triggers spring growth (Parish and </w:t>
+      </w:r>
+      <w:proofErr w:type="spellStart"/>
+      <w:r>
+        <w:t>Fike</w:t>
+      </w:r>
+      <w:proofErr w:type="spellEnd"/>
+      <w:r>
+        <w:t xml:space="preserve"> 2005).</w:t>
+      </w:r>
+    </w:p>
+    <w:p>
+      <w:r>
+        <w:tab/>
+        <w:t>Switchgrass is considered a short-day plant that flowers when exposed to shortening days of a specific length (Benedict, 1940)</w:t>
+      </w:r>
+      <w:r>
+        <w:t xml:space="preserve"> and reproductive development is strongly linked to day-of-the year (Cornelius and Johnston, 1941; Eberhart and Newell, 1959; Hopkins et al., 1995a; Sanderson and Wolf, 1995a). However, the nature of </w:t>
+      </w:r>
+      <w:r>
+        <w:t>switchgrass</w:t>
+      </w:r>
+      <w:r>
+        <w:t xml:space="preserve"> photoperiodicity may be genotype dependent – both </w:t>
+      </w:r>
+      <w:r>
+        <w:t xml:space="preserve">northern and southern </w:t>
+      </w:r>
+      <w:r>
+        <w:t>cultivars</w:t>
+      </w:r>
+      <w:r>
+        <w:t xml:space="preserve"> with distinctive upland and lowland ecotypes</w:t>
+      </w:r>
+      <w:r>
+        <w:t xml:space="preserve"> flowered under both 12 and 16 hour photoperiods, but flowering was delayed in the upland cultivar (Van </w:t>
+      </w:r>
+      <w:proofErr w:type="spellStart"/>
+      <w:r>
+        <w:t>Esbroeck</w:t>
+      </w:r>
+      <w:proofErr w:type="spellEnd"/>
+      <w:r>
+        <w:t xml:space="preserve"> et al 2003). Photoperiodicity </w:t>
+      </w:r>
+      <w:r>
+        <w:t xml:space="preserve">likely </w:t>
+      </w:r>
+      <w:r>
+        <w:t xml:space="preserve">differs with plant latitude of origin (Parish and </w:t>
+      </w:r>
+      <w:proofErr w:type="spellStart"/>
+      <w:r>
+        <w:t>Fike</w:t>
+      </w:r>
+      <w:proofErr w:type="spellEnd"/>
+      <w:r>
+        <w:t xml:space="preserve"> 2005). Moving plants from southern populations northward is thought to delay flowering, increasing leaf number and yields, while moving northern populations to southern latitudes is thought to hasten the transition to reproductive development, reducing vegetative growth and biomass yield (Sanderson et al 1996).</w:t>
+      </w:r>
+      <w:r>
+        <w:t xml:space="preserve"> </w:t>
+      </w:r>
+    </w:p>
+    <w:p>
+      <w:pPr>
+        <w:ind w:firstLine="720"/>
+      </w:pPr>
+      <w:r>
+        <w:t>S</w:t>
+      </w:r>
+      <w:r>
+        <w:t>witchgrass has substantial untapped genetic and morphological diversity</w:t>
+      </w:r>
+      <w:r>
+        <w:t>,</w:t>
+      </w:r>
+      <w:r>
+        <w:t xml:space="preserve"> with tetraploid and octoploid individuals (cite), three distinctive ecotypes, and three geographically distinct, deeply diverged genetic subpopulations within tetraploid individuals (Lovell et al 20XX). Upland individuals are smaller in stature than lowland individuals, other big differences (cite). There is also a coastal ecotype with lowland whole-plant characteristics and upland leaf characteristics (Lovell et al 20XX). </w:t>
+      </w:r>
+      <w:r>
+        <w:t xml:space="preserve">This diversity, particularly </w:t>
+      </w:r>
+      <w:r>
+        <w:t xml:space="preserve">the </w:t>
+      </w:r>
+      <w:r>
+        <w:t>g</w:t>
+      </w:r>
+      <w:r>
+        <w:t>enetic differences in flowering date and photoperiod response</w:t>
+      </w:r>
+      <w:r>
+        <w:t>,</w:t>
+      </w:r>
+      <w:r>
+        <w:t xml:space="preserve"> can be a point of exploitation in biomass crop breeding. </w:t>
+      </w:r>
+      <w:r>
+        <w:t xml:space="preserve">Breeding for photoperiodic sensitivity in plants with earlier </w:t>
+      </w:r>
+      <w:proofErr w:type="spellStart"/>
+      <w:r>
+        <w:t>greenup</w:t>
+      </w:r>
+      <w:proofErr w:type="spellEnd"/>
+      <w:r>
+        <w:t xml:space="preserve"> dates may allow growers in the northern United States to take advantage of longer growing seasons, as photoperiod-sensitive strains will accumulate more biomass before flowering, contributing to higher biomass yields (cite?). Alternatively, breeding for cultivars with larger cumulative GDD requirements and reduced photoperiod sensitivity could increase the heat requirement needed for switchgrass development and stabilize switchgrass biomass yields at higher levels, which could help offset the negative impacts of climate warming (cite).</w:t>
+      </w:r>
+      <w:r>
+        <w:t xml:space="preserve"> However, despite substantial study of the mechanisms controlling switchgrass development, genetics of flowering and prediction equations with broad application remain elusive. </w:t>
+      </w:r>
+    </w:p>
+    <w:p>
+      <w:pPr>
+        <w:ind w:firstLine="720"/>
+      </w:pPr>
+      <w:r>
+        <w:t xml:space="preserve">Here, we grow and phenotype a diversity panel of 978 distinct switchgrass genotypes, clonal replicates of which were planted at eight common garden sites across 17 degrees of latitude. We use this panel to interrogate environmental mechanisms controlling </w:t>
+      </w:r>
+      <w:proofErr w:type="spellStart"/>
+      <w:r>
+        <w:t>greenup</w:t>
+      </w:r>
+      <w:proofErr w:type="spellEnd"/>
+      <w:r>
+        <w:t xml:space="preserve"> and flowering. We then use a F2 cross between individuals from the most distinctive </w:t>
+      </w:r>
+      <w:r>
+        <w:t>subpopulations for flowering response to dissect the genetics of flowering in these groups. Finally, we combine the results from this cross with genome-wide association results from the diversity panel to narrow in on candidate genes affecting flowering date. Taken together, our results allow us to describe the distinct genes and alleles controlling flowering across multiple distinct switchgrass populations.</w:t>
+      </w:r>
+    </w:p>
+    <w:p/>
+    <w:p>
+      <w:pPr>
+        <w:rPr>
+          <w:b/>
+          <w:bCs/>
+        </w:rPr>
+      </w:pPr>
+      <w:r>
+        <w:rPr>
+          <w:b/>
+          <w:bCs/>
+        </w:rPr>
+        <w:lastRenderedPageBreak/>
+        <w:t>R</w:t>
+      </w:r>
+      <w:r>
+        <w:rPr>
+          <w:b/>
+          <w:bCs/>
+        </w:rPr>
+        <w:t>esults</w:t>
+      </w:r>
+    </w:p>
+    <w:p>
+      <w:pPr>
         <w:rPr>
           <w:i/>
           <w:iCs/>
         </w:rPr>
-        <w:t>…this will be the first paragraph, as outlined above.</w:t>
-      </w:r>
+      </w:pPr>
       <w:r>
         <w:rPr>
           <w:i/>
           <w:iCs/>
         </w:rPr>
+        <w:t>Diversity panel captures the range of phenological responses across the common gardens</w:t>
+      </w:r>
+    </w:p>
+    <w:p>
+      <w:pPr>
+        <w:ind w:firstLine="720"/>
+      </w:pPr>
+      <w:r>
+        <w:t>In 2019, we grew a</w:t>
+      </w:r>
+      <w:r>
+        <w:t>nd phenotyped a</w:t>
+      </w:r>
+      <w:r>
+        <w:t xml:space="preserve"> diversity panel of 978 </w:t>
+      </w:r>
+      <w:r>
+        <w:t>distinct</w:t>
+      </w:r>
+      <w:r>
+        <w:t>, clonally propagated</w:t>
+      </w:r>
+      <w:r>
+        <w:t xml:space="preserve"> switchgrass genotypes at eight common gardens. These common gardens </w:t>
+      </w:r>
+      <w:r>
+        <w:t xml:space="preserve">cover the majority of the latitudinal and climatic range of switchgrass and therefore capture the most comprehensive picture to date </w:t>
+      </w:r>
+      <w:r>
+        <w:t>of genotype-specific environmental plasticity, or genotype-by-environment interactions</w:t>
+      </w:r>
+      <w:r>
+        <w:t>, in this species</w:t>
+      </w:r>
+      <w:r>
+        <w:t xml:space="preserve">. </w:t>
+      </w:r>
+      <w:r>
+        <w:t xml:space="preserve">We scored </w:t>
+      </w:r>
+      <w:r>
+        <w:t>plant</w:t>
+      </w:r>
+      <w:r>
+        <w:t xml:space="preserve"> green</w:t>
+      </w:r>
+      <w:r>
         <w:t xml:space="preserve"> </w:t>
       </w:r>
-    </w:p>
-    <w:p>
-      <w:pPr>
-        <w:rPr>
-          <w:i/>
-          <w:iCs/>
-        </w:rPr>
-      </w:pPr>
-    </w:p>
-    <w:p>
-      <w:pPr>
-        <w:rPr>
-          <w:i/>
-          <w:iCs/>
-        </w:rPr>
-      </w:pPr>
-    </w:p>
-    <w:p>
-      <w:pPr>
-        <w:rPr>
-          <w:i/>
-          <w:iCs/>
-        </w:rPr>
-      </w:pPr>
-      <w:r>
-        <w:rPr>
-          <w:i/>
-          <w:iCs/>
-        </w:rPr>
-        <w:t># Walkthrough of what is known about mechanisms controlling greenup and flowering in switchgrass</w:t>
+      <w:r>
+        <w:t>up</w:t>
+      </w:r>
+      <w:r>
+        <w:t xml:space="preserve"> </w:t>
+      </w:r>
+      <w:r>
+        <w:t>and flowering</w:t>
+      </w:r>
+      <w:r>
+        <w:t xml:space="preserve"> </w:t>
+      </w:r>
+      <w:r>
+        <w:t>at these common gardens</w:t>
+      </w:r>
+      <w:r>
+        <w:t xml:space="preserve"> every three days.</w:t>
+      </w:r>
+      <w:r>
+        <w:t xml:space="preserve"> </w:t>
+      </w:r>
+      <w:r>
+        <w:t>Given the deep genetic divergence within this species, w</w:t>
+      </w:r>
+      <w:r>
+        <w:t xml:space="preserve">e divided these switchgrass genotypes into five categories: tetraploid individuals in the Atlantic, Midwest, and Gulf genetic subpopulations (Lovell et al </w:t>
+      </w:r>
+      <w:r>
+        <w:t>202X</w:t>
+      </w:r>
+      <w:r>
+        <w:t>), admixed</w:t>
+      </w:r>
+      <w:r>
+        <w:t>/uncategorized</w:t>
+      </w:r>
+      <w:r>
+        <w:t xml:space="preserve"> tetraploid individuals, and octoploid individuals. We then explored the overall patterns of </w:t>
+      </w:r>
+      <w:proofErr w:type="spellStart"/>
+      <w:r>
+        <w:t>greenup</w:t>
+      </w:r>
+      <w:proofErr w:type="spellEnd"/>
+      <w:r>
+        <w:t xml:space="preserve"> and flowering within these five </w:t>
+      </w:r>
+      <w:r>
+        <w:t>subpopulations</w:t>
+      </w:r>
+      <w:r>
+        <w:t xml:space="preserve">. </w:t>
       </w:r>
     </w:p>
     <w:p>
@@ -232,449 +811,99 @@
         <w:ind w:firstLine="720"/>
       </w:pPr>
       <w:r>
-        <w:t>Over the course of one season, switchgrass behaves as a determinate plant. It typically produces a single flush of tillers, which all become reproductive after a period of vegetative (leaf) development, and – critically – cease biomass accumulation upon completion of floral development (Van Esbroeck et al 2003). (Parrish and Fike 2005).</w:t>
-      </w:r>
-    </w:p>
-    <w:p>
-      <w:r>
-        <w:tab/>
-        <w:t xml:space="preserve">Spring growth is initiated by “adequate temperature” according to McMillan and Weiler (1959), with adequacy thought to be dependent on the cultivar </w:t>
-      </w:r>
-      <w:r>
-        <w:fldChar w:fldCharType="begin"/>
-      </w:r>
-      <w:r>
-        <w:instrText xml:space="preserve"> ADDIN EN.CITE &lt;EndNote&gt;&lt;Cite&gt;&lt;Author&gt;Parrish&lt;/Author&gt;&lt;Year&gt;2005&lt;/Year&gt;&lt;RecNum&gt;1004&lt;/RecNum&gt;&lt;DisplayText&gt;(Parrish and Fike 2005)&lt;/DisplayText&gt;&lt;record&gt;&lt;rec-number&gt;1004&lt;/rec-number&gt;&lt;foreign-keys&gt;&lt;key app="EN" db-id="va0pxx22gt2sf2e25zsxw907aze2p2efv090" timestamp="1590589208"&gt;1004&lt;/key&gt;&lt;/foreign-keys&gt;&lt;ref-type name="Journal Article"&gt;17&lt;/ref-type&gt;&lt;contributors&gt;&lt;authors&gt;&lt;author&gt;Parrish, David J.&lt;/author&gt;&lt;author&gt;Fike, John H.&lt;/author&gt;&lt;/authors&gt;&lt;/contributors&gt;&lt;titles&gt;&lt;title&gt;The Biology and Agronomy of Switchgrass for Biofuels&lt;/title&gt;&lt;secondary-title&gt;Critical Reviews in Plant Sciences&lt;/secondary-title&gt;&lt;/titles&gt;&lt;periodical&gt;&lt;full-title&gt;Critical Reviews in Plant Sciences&lt;/full-title&gt;&lt;/periodical&gt;&lt;pages&gt;423-459&lt;/pages&gt;&lt;volume&gt;24&lt;/volume&gt;&lt;number&gt;5-6&lt;/number&gt;&lt;dates&gt;&lt;year&gt;2005&lt;/year&gt;&lt;pub-dates&gt;&lt;date&gt;2005/09/01&lt;/date&gt;&lt;/pub-dates&gt;&lt;/dates&gt;&lt;publisher&gt;Taylor &amp;amp; Francis&lt;/publisher&gt;&lt;isbn&gt;0735-2689&lt;/isbn&gt;&lt;urls&gt;&lt;related-urls&gt;&lt;url&gt;https://doi.org/10.1080/07352680500316433&lt;/url&gt;&lt;/related-urls&gt;&lt;/urls&gt;&lt;electronic-resource-num&gt;10.1080/07352680500316433&lt;/electronic-resource-num&gt;&lt;/record&gt;&lt;/Cite&gt;&lt;/EndNote&gt;</w:instrText>
-      </w:r>
-      <w:r>
-        <w:fldChar w:fldCharType="separate"/>
-      </w:r>
-      <w:r>
-        <w:rPr>
-          <w:noProof/>
-        </w:rPr>
-        <w:t>(Parrish and Fike 2005)</w:t>
-      </w:r>
-      <w:r>
-        <w:fldChar w:fldCharType="end"/>
-      </w:r>
-      <w:r>
-        <w:t xml:space="preserve">. </w:t>
-      </w:r>
-      <w:r>
-        <w:t>D</w:t>
-      </w:r>
-      <w:r>
-        <w:t>uring vegetative growth, switchgrass phenology is closely correlated with growing degree days (GDD), the cumulative mean daily temperature less a base temperature</w:t>
-      </w:r>
-      <w:bookmarkStart w:id="0" w:name="_Hlk41465404"/>
-      <w:r>
-        <w:t xml:space="preserve"> (Madakadze et al 1998c; Sanderson and Wolf, 1995a, 1995b).</w:t>
-      </w:r>
-      <w:bookmarkEnd w:id="0"/>
-      <w:r>
-        <w:t xml:space="preserve"> A base temperature of 12 C for vegetative and reproductive development is commonly used for growth models (Kiniry et al 2005, Kinery et al 2008a, Berhman et al 2013). However, base temperatures vary by cultivar (Madakadze et al 2003) and there may be a photoperiod or vernalization mechanism rather than a temperature threshold </w:t>
-      </w:r>
-      <w:r>
-        <w:rPr>
-          <w:i/>
-          <w:iCs/>
-        </w:rPr>
-        <w:t>per se</w:t>
-      </w:r>
-      <w:r>
-        <w:t xml:space="preserve"> that triggers spring growth (Parish and Fike 2005).</w:t>
-      </w:r>
-    </w:p>
-    <w:p>
-      <w:r>
-        <w:tab/>
-        <w:t>Switchgrass is considered a short-day plant that flowers when exposed to shortening days of a specific length (Benedict, 1940)</w:t>
-      </w:r>
-      <w:r>
-        <w:t xml:space="preserve"> and reproductive development is strongly linked to day-of-the year </w:t>
-      </w:r>
-      <w:r>
-        <w:lastRenderedPageBreak/>
-        <w:t xml:space="preserve">(Cornelius and Johnston, 1941; Eberhart and Newell, 1959; Hopkins et al., 1995a; Sanderson and Wolf, 1995a). However, the nature of </w:t>
-      </w:r>
-      <w:r>
-        <w:t>switchgrass</w:t>
-      </w:r>
-      <w:r>
-        <w:t xml:space="preserve"> photoperiodicity may be genotype dependent – both </w:t>
-      </w:r>
-      <w:r>
-        <w:t xml:space="preserve">northern and southern </w:t>
-      </w:r>
-      <w:r>
-        <w:t>cultivars</w:t>
-      </w:r>
-      <w:r>
-        <w:t xml:space="preserve"> with distinctive upland and lowland ecotypes</w:t>
-      </w:r>
-      <w:r>
-        <w:t xml:space="preserve"> flowered under both 12 and 16 hour photoperiods, but flowering was delayed in the upland cultivar (Van Esbroeck et al 2003). Photoperiodicity </w:t>
-      </w:r>
-      <w:r>
-        <w:t xml:space="preserve">likely </w:t>
-      </w:r>
-      <w:r>
-        <w:t>differs with plant latitude of origin (Parish and Fike 2005). Moving plants from southern populations northward is thought to delay flowering, increasing leaf number and yields, while moving northern populations to southern latitudes is thought to hasten the transition to reproductive development, reducing vegetative growth and biomass yield (Sanderson et al 1996).</w:t>
+        <w:t xml:space="preserve">We first evaluated the evidence that switchgrass photoperiodicity was genotype dependent </w:t>
+      </w:r>
+      <w:r>
+        <w:t>–</w:t>
+      </w:r>
+      <w:r>
+        <w:t xml:space="preserve"> specifi</w:t>
+      </w:r>
+      <w:r>
+        <w:t xml:space="preserve">cally, that switchgrass </w:t>
+      </w:r>
+      <w:r>
+        <w:t xml:space="preserve">genotypes </w:t>
+      </w:r>
+      <w:r>
+        <w:t>flower</w:t>
+      </w:r>
+      <w:r>
+        <w:t>ed</w:t>
+      </w:r>
+      <w:r>
+        <w:t xml:space="preserve"> when exposed to shortening days of a specific length. </w:t>
+      </w:r>
+      <w:r>
+        <w:t xml:space="preserve">Many genotypes flowered </w:t>
+      </w:r>
+      <w:r>
+        <w:t>while days were lengthenin</w:t>
+      </w:r>
+      <w:r>
+        <w:t xml:space="preserve">g at the three </w:t>
+      </w:r>
+      <w:r>
+        <w:t>Texas</w:t>
+      </w:r>
+      <w:r>
+        <w:t xml:space="preserve"> sites</w:t>
+      </w:r>
+      <w:r>
+        <w:t xml:space="preserve"> (</w:t>
+      </w:r>
+      <w:r>
+        <w:t xml:space="preserve">Figure </w:t>
+      </w:r>
+      <w:r>
+        <w:t>1</w:t>
+      </w:r>
+      <w:r>
+        <w:t xml:space="preserve">). </w:t>
+      </w:r>
+      <w:r>
+        <w:t xml:space="preserve">At these </w:t>
+      </w:r>
+      <w:r>
+        <w:t xml:space="preserve">three sites, </w:t>
+      </w:r>
+      <w:r>
+        <w:t xml:space="preserve">only </w:t>
+      </w:r>
+      <w:r>
+        <w:t xml:space="preserve">individuals from </w:t>
+      </w:r>
+      <w:r>
+        <w:t>the Gulf subpopulation consistently</w:t>
+      </w:r>
+      <w:r>
+        <w:t xml:space="preserve"> flowered when </w:t>
+      </w:r>
+      <w:r>
+        <w:t>days were shortening</w:t>
+      </w:r>
+      <w:r>
+        <w:t xml:space="preserve"> (</w:t>
+      </w:r>
+      <w:r>
+        <w:t>Figure</w:t>
       </w:r>
       <w:r>
         <w:t xml:space="preserve"> </w:t>
       </w:r>
-    </w:p>
-    <w:p>
-      <w:pPr>
-        <w:rPr>
-          <w:i/>
-          <w:iCs/>
-        </w:rPr>
-      </w:pPr>
-      <w:r>
-        <w:rPr>
-          <w:i/>
-          <w:iCs/>
-        </w:rPr>
-        <w:t># Management of switchgrass for biofuels is informed by an understanding of the biology underpinning plant responses to the environment.</w:t>
-      </w:r>
-    </w:p>
-    <w:p>
-      <w:pPr>
-        <w:ind w:firstLine="720"/>
-      </w:pPr>
-      <w:r>
-        <w:rPr>
-          <w:i/>
-          <w:iCs/>
-        </w:rPr>
-        <w:t xml:space="preserve">P. virgatum </w:t>
-      </w:r>
-      <w:r>
-        <w:t xml:space="preserve">has </w:t>
-      </w:r>
-      <w:r>
-        <w:t>substantial genetic and morphological diversity, with</w:t>
-      </w:r>
-      <w:r>
-        <w:t xml:space="preserve"> tetraploid and octoploid individuals (cite)</w:t>
-      </w:r>
-      <w:r>
-        <w:t xml:space="preserve">, three </w:t>
-      </w:r>
-      <w:r>
-        <w:t>distinctive ecotypes</w:t>
-      </w:r>
-      <w:r>
-        <w:t xml:space="preserve">, and three geographically distinct, deeply diverged genetic subpopulations within tetraploid individuals </w:t>
-      </w:r>
-      <w:r>
-        <w:t>(</w:t>
-      </w:r>
-      <w:r>
-        <w:t>Lovell et al 20XX</w:t>
+      <w:r>
+        <w:t>1; 85.3%, 94%, 99.5%</w:t>
       </w:r>
       <w:r>
         <w:t>)</w:t>
       </w:r>
       <w:r>
-        <w:t xml:space="preserve">. Upland individuals are smaller in stature than lowland individuals, other big differences (cite). There is also </w:t>
-      </w:r>
-      <w:r>
-        <w:t>a coastal ecotype with lowland whole-plant characteristics and upland leaf characteristics (Lovell et al 20XX). This diversity</w:t>
-      </w:r>
-      <w:r>
-        <w:t xml:space="preserve">, particularly </w:t>
-      </w:r>
-      <w:r>
-        <w:t xml:space="preserve">the </w:t>
-      </w:r>
-      <w:r>
-        <w:t>g</w:t>
-      </w:r>
-      <w:r>
-        <w:t>enetic differences in flowering date and photoperiod response</w:t>
-      </w:r>
-      <w:r>
-        <w:t>,</w:t>
-      </w:r>
-      <w:r>
-        <w:t xml:space="preserve"> can be a point of exploitation in biomass crop breeding. </w:t>
-      </w:r>
-      <w:r>
-        <w:t>Breeding for photoperiodic sensitivity in plants with earlier greenup dates may allow growers in the northern United States to take advantage of longer growing seasons, as photoperiod-sensitive strains will accumulate more biomass before flowering, contributing to higher biomass yields (cite?). Alternatively, breeding for cultivars with larger cumulative GDD requirements and reduced photoperiod sensitivity could increase the heat requirement needed for switchgrass development and stabilize switchgrass biomass yields at higher levels, which could help offset the negative impacts of climate warming (cite).</w:t>
-      </w:r>
-      <w:r>
-        <w:t xml:space="preserve"> However, despite substantial study of the mechanisms controlling switchgrass development, genetics of flowering and prediction equations with broad application remain elusive. </w:t>
-      </w:r>
-    </w:p>
-    <w:p>
-      <w:pPr>
-        <w:rPr>
-          <w:i/>
-          <w:iCs/>
-        </w:rPr>
-      </w:pPr>
-      <w:r>
-        <w:rPr>
-          <w:i/>
-          <w:iCs/>
-        </w:rPr>
-        <w:t># Here, we do xxx, yyy, zzz.</w:t>
-      </w:r>
-    </w:p>
-    <w:p>
-      <w:pPr>
-        <w:ind w:firstLine="720"/>
-      </w:pPr>
-      <w:r>
-        <w:t xml:space="preserve">Here, we grow and phenotype a diversity panel of 978 distinct switchgrass genotypes, clonal replicates of which were planted at eight common garden sites across 17 degrees of latitude. We use this panel to interrogate environmental mechanisms controlling greenup and flowering. We then use a F2 cross between individuals from the most distinctive </w:t>
-      </w:r>
-      <w:r>
-        <w:t>subpopulations for flowering response to dissect the genetics of flowering in these groups. Finally, we combine the results from this cross with genome-wide association results from the diversity panel to narrow in on candidate genes affecting flowering date. Taken together, our results allow us to describe the distinct genes and alleles controlling flowering across multiple distinct switchgrass populations.</w:t>
-      </w:r>
-    </w:p>
-    <w:p>
-      <w:pPr>
-        <w:rPr>
-          <w:b/>
-          <w:bCs/>
-        </w:rPr>
-      </w:pPr>
-    </w:p>
-    <w:p>
-      <w:pPr>
-        <w:rPr>
-          <w:b/>
-          <w:bCs/>
-        </w:rPr>
-      </w:pPr>
-      <w:r>
-        <w:rPr>
-          <w:b/>
-          <w:bCs/>
-        </w:rPr>
-        <w:t>R</w:t>
-      </w:r>
-      <w:r>
-        <w:rPr>
-          <w:b/>
-          <w:bCs/>
-        </w:rPr>
-        <w:t>esults</w:t>
-      </w:r>
-    </w:p>
-    <w:p>
-      <w:pPr>
-        <w:rPr>
-          <w:i/>
-          <w:iCs/>
-        </w:rPr>
-      </w:pPr>
-      <w:r>
-        <w:rPr>
-          <w:i/>
-          <w:iCs/>
-        </w:rPr>
-        <w:t>Diversity panel captures the range of phenological responses across the common gardens</w:t>
-      </w:r>
-    </w:p>
-    <w:p>
-      <w:pPr>
-        <w:ind w:firstLine="720"/>
-      </w:pPr>
-      <w:r>
-        <w:t>In 2019, we grew a</w:t>
-      </w:r>
-      <w:r>
-        <w:t>nd phenotyped a</w:t>
-      </w:r>
-      <w:r>
-        <w:t xml:space="preserve"> diversity panel of 978 </w:t>
-      </w:r>
-      <w:r>
-        <w:t>distinct</w:t>
-      </w:r>
-      <w:r>
-        <w:t>, clonally propagated</w:t>
-      </w:r>
-      <w:r>
-        <w:t xml:space="preserve"> switchgrass genotypes at eight common gardens. These common gardens </w:t>
-      </w:r>
-      <w:r>
-        <w:t xml:space="preserve">cover the majority of the latitudinal and climatic range of switchgrass and therefore capture the most comprehensive picture to </w:t>
-      </w:r>
-      <w:r>
-        <w:lastRenderedPageBreak/>
-        <w:t xml:space="preserve">date </w:t>
-      </w:r>
-      <w:r>
-        <w:t>of genotype-specific environmental plasticity, or genotype-by-environment interactions</w:t>
-      </w:r>
-      <w:r>
-        <w:t>, in this species</w:t>
-      </w:r>
-      <w:r>
-        <w:t xml:space="preserve">. </w:t>
-      </w:r>
-      <w:r>
-        <w:t xml:space="preserve">We scored </w:t>
-      </w:r>
-      <w:r>
-        <w:t>plant</w:t>
-      </w:r>
-      <w:r>
-        <w:t xml:space="preserve"> green</w:t>
+        <w:t>.</w:t>
       </w:r>
       <w:r>
         <w:t xml:space="preserve"> </w:t>
       </w:r>
       <w:r>
-        <w:t>up</w:t>
-      </w:r>
-      <w:r>
-        <w:t xml:space="preserve"> </w:t>
-      </w:r>
-      <w:r>
-        <w:t>and flowering</w:t>
-      </w:r>
-      <w:r>
-        <w:t xml:space="preserve"> </w:t>
-      </w:r>
-      <w:r>
-        <w:t>at these common gardens</w:t>
-      </w:r>
-      <w:r>
-        <w:t xml:space="preserve"> every three days.</w:t>
-      </w:r>
-      <w:r>
-        <w:t xml:space="preserve"> </w:t>
-      </w:r>
-      <w:r>
-        <w:t>Given the deep genetic divergence within this species, w</w:t>
-      </w:r>
-      <w:r>
-        <w:t xml:space="preserve">e divided these switchgrass genotypes into five categories: tetraploid individuals in the Atlantic, Midwest, and Gulf genetic subpopulations (Lovell et al </w:t>
-      </w:r>
-      <w:r>
-        <w:t>202X</w:t>
-      </w:r>
-      <w:r>
-        <w:t>), admixed</w:t>
-      </w:r>
-      <w:r>
-        <w:t>/uncategorized</w:t>
-      </w:r>
-      <w:r>
-        <w:t xml:space="preserve"> tetraploid individuals, and octoploid individuals. We then explored the overall patterns of greenup and flowering within these five </w:t>
-      </w:r>
-      <w:r>
-        <w:t>subpopulations</w:t>
-      </w:r>
-      <w:r>
-        <w:t xml:space="preserve">. </w:t>
-      </w:r>
-    </w:p>
-    <w:p>
-      <w:pPr>
-        <w:ind w:firstLine="720"/>
-      </w:pPr>
-      <w:r>
-        <w:t xml:space="preserve">We first evaluated the evidence that switchgrass photoperiodicity was genotype dependent </w:t>
-      </w:r>
-      <w:r>
-        <w:t>–</w:t>
-      </w:r>
-      <w:r>
-        <w:t xml:space="preserve"> specifi</w:t>
-      </w:r>
-      <w:r>
-        <w:t xml:space="preserve">cally, that switchgrass </w:t>
-      </w:r>
-      <w:r>
-        <w:t xml:space="preserve">genotypes </w:t>
-      </w:r>
-      <w:r>
-        <w:t>flower</w:t>
-      </w:r>
-      <w:r>
-        <w:t>ed</w:t>
-      </w:r>
-      <w:r>
-        <w:t xml:space="preserve"> when exposed to shortening days of a specific length. </w:t>
-      </w:r>
-      <w:r>
-        <w:t xml:space="preserve">Many genotypes flowered </w:t>
-      </w:r>
-      <w:r>
-        <w:t>while days were lengthenin</w:t>
-      </w:r>
-      <w:r>
-        <w:t xml:space="preserve">g at the three </w:t>
-      </w:r>
-      <w:r>
-        <w:t>Texas</w:t>
-      </w:r>
-      <w:r>
-        <w:t xml:space="preserve"> sites</w:t>
-      </w:r>
-      <w:r>
-        <w:t xml:space="preserve"> (</w:t>
-      </w:r>
-      <w:r>
-        <w:t xml:space="preserve">Figure </w:t>
-      </w:r>
-      <w:r>
-        <w:t>1</w:t>
-      </w:r>
-      <w:r>
-        <w:t xml:space="preserve">). </w:t>
-      </w:r>
-      <w:r>
-        <w:t xml:space="preserve">At these </w:t>
-      </w:r>
-      <w:r>
-        <w:t xml:space="preserve">three sites, </w:t>
-      </w:r>
-      <w:r>
-        <w:t xml:space="preserve">only </w:t>
-      </w:r>
-      <w:r>
-        <w:t xml:space="preserve">individuals from </w:t>
-      </w:r>
-      <w:r>
-        <w:t>the Gulf subpopulation consistently</w:t>
-      </w:r>
-      <w:r>
-        <w:t xml:space="preserve"> flowered when </w:t>
-      </w:r>
-      <w:r>
-        <w:t>days were shortening</w:t>
-      </w:r>
-      <w:r>
-        <w:t xml:space="preserve"> (</w:t>
-      </w:r>
-      <w:r>
-        <w:t>Figure</w:t>
-      </w:r>
-      <w:r>
-        <w:t xml:space="preserve"> </w:t>
-      </w:r>
-      <w:r>
-        <w:t>1; 85.3%, 94%, 99.5%</w:t>
-      </w:r>
-      <w:r>
-        <w:t>)</w:t>
-      </w:r>
-      <w:r>
-        <w:t>.</w:t>
-      </w:r>
-      <w:r>
-        <w:t xml:space="preserve"> </w:t>
-      </w:r>
-      <w:r>
         <w:t xml:space="preserve">Our data thus only supports a </w:t>
       </w:r>
       <w:r>
@@ -690,10 +919,13 @@
         <w:t xml:space="preserve"> may be segregating</w:t>
       </w:r>
       <w:r>
-        <w:t xml:space="preserve"> within the Atlantic subpopulation and within 8X individuals</w:t>
-      </w:r>
-      <w:r>
-        <w:t>, and is absent or rare in Midwest individuals.</w:t>
+        <w:t xml:space="preserve"> within the Atlantic subpopulation and within 8X </w:t>
+      </w:r>
+      <w:r>
+        <w:t>individuals and</w:t>
+      </w:r>
+      <w:r>
+        <w:t xml:space="preserve"> is absent or rare in Midwest individuals.</w:t>
       </w:r>
     </w:p>
     <w:p>
@@ -725,7 +957,7 @@
                     <pic:cNvPicPr/>
                   </pic:nvPicPr>
                   <pic:blipFill>
-                    <a:blip r:embed="rId7" cstate="print">
+                    <a:blip r:embed="rId11" cstate="print">
                       <a:extLst>
                         <a:ext uri="{28A0092B-C50C-407E-A947-70E740481C1C}">
                           <a14:useLocalDpi xmlns:a14="http://schemas.microsoft.com/office/drawing/2010/main" val="0"/>
@@ -797,13 +1029,14 @@
         <w:t xml:space="preserve"> </w:t>
       </w:r>
       <w:r>
-        <w:t xml:space="preserve">For plants with sequenced genomes, </w:t>
-      </w:r>
-      <w:r>
-        <w:t xml:space="preserve">we </w:t>
-      </w:r>
-      <w:r>
-        <w:t>modelled daylength at flowering as a function of common garden and kinship matrix</w:t>
+        <w:t xml:space="preserve">For plants with sequenced genomes, we </w:t>
+      </w:r>
+      <w:r>
+        <w:t xml:space="preserve">modelled daylength at flowering as a function of common garden </w:t>
+      </w:r>
+      <w:r>
+        <w:lastRenderedPageBreak/>
+        <w:t>and kinship matrix</w:t>
       </w:r>
       <w:r>
         <w:t>, both</w:t>
@@ -857,11 +1090,7 @@
         <w:t xml:space="preserve">flowering was due to </w:t>
       </w:r>
       <w:r>
-        <w:t xml:space="preserve">any specific day </w:t>
-      </w:r>
-      <w:r>
-        <w:lastRenderedPageBreak/>
-        <w:t xml:space="preserve">length during shortening days in our common gardens. </w:t>
+        <w:t xml:space="preserve">any specific day length during shortening days in our common gardens. </w:t>
       </w:r>
       <w:r>
         <w:t>Instead, the flowering photoperiodicity cue appeared to be only exposure to shortening days.</w:t>
@@ -890,7 +1119,15 @@
         <w:t xml:space="preserve"> as exposure to shortening days,</w:t>
       </w:r>
       <w:r>
-        <w:t xml:space="preserve"> differed by plant latitude of origin (Parish and Fike 2005). We observed a strong signal of latitude of origin on whether plants </w:t>
+        <w:t xml:space="preserve"> differed by plant latitude of origin (Parish and </w:t>
+      </w:r>
+      <w:proofErr w:type="spellStart"/>
+      <w:r>
+        <w:t>Fike</w:t>
+      </w:r>
+      <w:proofErr w:type="spellEnd"/>
+      <w:r>
+        <w:t xml:space="preserve"> 2005). We observed a strong signal of latitude of origin on whether plants </w:t>
       </w:r>
       <w:r>
         <w:t xml:space="preserve">grown </w:t>
@@ -904,12 +1141,18 @@
       <w:r>
         <w:t xml:space="preserve">binomial </w:t>
       </w:r>
-      <w:r>
-        <w:t>glm,</w:t>
+      <w:proofErr w:type="spellStart"/>
+      <w:r>
+        <w:t>glm</w:t>
+      </w:r>
+      <w:proofErr w:type="spellEnd"/>
+      <w:r>
+        <w:t>,</w:t>
       </w:r>
       <w:r>
         <w:t xml:space="preserve"> </w:t>
       </w:r>
+      <w:proofErr w:type="spellStart"/>
       <w:r>
         <w:rPr>
           <w:i/>
@@ -924,6 +1167,7 @@
         </w:rPr>
         <w:t>r</w:t>
       </w:r>
+      <w:proofErr w:type="spellEnd"/>
       <w:r>
         <w:rPr>
           <w:i/>
@@ -1054,7 +1298,7 @@
                     <pic:cNvPicPr/>
                   </pic:nvPicPr>
                   <pic:blipFill>
-                    <a:blip r:embed="rId8" cstate="print">
+                    <a:blip r:embed="rId12" cstate="print">
                       <a:extLst>
                         <a:ext uri="{28A0092B-C50C-407E-A947-70E740481C1C}">
                           <a14:useLocalDpi xmlns:a14="http://schemas.microsoft.com/office/drawing/2010/main" val="0"/>
@@ -1156,13 +1400,7 @@
         <w:ind w:firstLine="720"/>
       </w:pPr>
       <w:r>
-        <w:t>Because</w:t>
-      </w:r>
-      <w:r>
-        <w:t xml:space="preserve"> switchgrass phenology is closely correlated with growing degree days (GDD)</w:t>
-      </w:r>
-      <w:r>
-        <w:t xml:space="preserve"> during vegetative growth, t</w:t>
+        <w:t>Because switchgrass phenology is closely correlated with growing degree days (GDD) during vegetative growth, t</w:t>
       </w:r>
       <w:r>
         <w:t xml:space="preserve">o </w:t>
@@ -1176,13 +1414,13 @@
       <w:r>
         <w:t xml:space="preserve">e </w:t>
       </w:r>
-      <w:commentRangeStart w:id="1"/>
-      <w:commentRangeEnd w:id="1"/>
+      <w:commentRangeStart w:id="2"/>
+      <w:commentRangeEnd w:id="2"/>
       <w:r>
         <w:rPr>
           <w:rStyle w:val="CommentReference"/>
         </w:rPr>
-        <w:commentReference w:id="1"/>
+        <w:commentReference w:id="2"/>
       </w:r>
       <w:r>
         <w:t>evaluated</w:t>
@@ -1191,6 +1429,7 @@
         <w:t xml:space="preserve"> </w:t>
       </w:r>
       <w:r>
+        <w:lastRenderedPageBreak/>
         <w:t>flowering date</w:t>
       </w:r>
       <w:r>
@@ -1223,8 +1462,13 @@
       <w:r>
         <w:t>(</w:t>
       </w:r>
-      <w:r>
-        <w:t>Kiniry et al 2005,</w:t>
+      <w:proofErr w:type="spellStart"/>
+      <w:r>
+        <w:t>Kiniry</w:t>
+      </w:r>
+      <w:proofErr w:type="spellEnd"/>
+      <w:r>
+        <w:t xml:space="preserve"> et al 2005,</w:t>
       </w:r>
       <w:r>
         <w:t xml:space="preserve"> </w:t>
@@ -1251,11 +1495,7 @@
         <w:t xml:space="preserve">common gardens south of </w:t>
       </w:r>
       <w:r>
-        <w:t xml:space="preserve">38 degrees </w:t>
-      </w:r>
-      <w:r>
-        <w:lastRenderedPageBreak/>
-        <w:t>latitude</w:t>
+        <w:t>38 degrees latitude</w:t>
       </w:r>
       <w:r>
         <w:t xml:space="preserve">. </w:t>
@@ -1287,6 +1527,7 @@
       <w:r>
         <w:t xml:space="preserve">% </w:t>
       </w:r>
+      <w:proofErr w:type="spellStart"/>
       <w:r>
         <w:t>Var</w:t>
       </w:r>
@@ -1296,6 +1537,7 @@
         </w:rPr>
         <w:t>subpop</w:t>
       </w:r>
+      <w:proofErr w:type="spellEnd"/>
       <w:r>
         <w:t xml:space="preserve"> = 8</w:t>
       </w:r>
@@ -1420,10 +1662,7 @@
         <w:t>upplementary table of effects).</w:t>
       </w:r>
       <w:r>
-        <w:t xml:space="preserve"> </w:t>
-      </w:r>
-      <w:r>
-        <w:t xml:space="preserve">The heritability for GDD at flowering for photoperiod insensitive, sequenced individuals was 30%, while the heritability for flowering as a Julian date for the same set of individuals was 10.8% (Supplementary Table: Variance Components analysis). </w:t>
+        <w:t xml:space="preserve"> The heritability for GDD at flowering for photoperiod insensitive, sequenced individuals was 30%, while the heritability for flowering as a Julian date for the same set of individuals was 10.8% (Supplementary Table: Variance Components analysis). </w:t>
       </w:r>
     </w:p>
     <w:p>
@@ -1437,13 +1676,7 @@
         <w:t>offers and explanation for</w:t>
       </w:r>
       <w:r>
-        <w:t xml:space="preserve"> observations that moving southern populations northwards delays flowering, and moving northern populations south hastens flowering </w:t>
-      </w:r>
-      <w:r>
-        <w:t>(Sanderson et al 1996).</w:t>
-      </w:r>
-      <w:r>
-        <w:t xml:space="preserve"> We tested whether subpopulation flowering as a function of GDD varied significantly by latitude of origin. </w:t>
+        <w:t xml:space="preserve"> observations that moving southern populations northwards delays flowering, and moving northern populations south hastens flowering (Sanderson et al 1996). We tested whether subpopulation flowering as a function of GDD varied significantly by latitude of origin. </w:t>
       </w:r>
       <w:r>
         <w:t>The Midwest</w:t>
@@ -1537,18 +1770,27 @@
           <w:iCs/>
         </w:rPr>
       </w:pPr>
+      <w:proofErr w:type="spellStart"/>
       <w:r>
         <w:rPr>
           <w:i/>
           <w:iCs/>
         </w:rPr>
-        <w:t xml:space="preserve">Fourway cross </w:t>
-      </w:r>
+        <w:t>Fourway</w:t>
+      </w:r>
+      <w:proofErr w:type="spellEnd"/>
       <w:r>
         <w:rPr>
           <w:i/>
           <w:iCs/>
         </w:rPr>
+        <w:t xml:space="preserve"> cross </w:t>
+      </w:r>
+      <w:r>
+        <w:rPr>
+          <w:i/>
+          <w:iCs/>
+        </w:rPr>
         <w:t>breaks up genetics of flowering for the two most distinctive subpopulations</w:t>
       </w:r>
     </w:p>
@@ -1650,7 +1892,15 @@
         <w:t xml:space="preserve"> then</w:t>
       </w:r>
       <w:r>
-        <w:t xml:space="preserve"> recorded greenup and flowering dat</w:t>
+        <w:t xml:space="preserve"> recorded </w:t>
+      </w:r>
+      <w:proofErr w:type="spellStart"/>
+      <w:r>
+        <w:t>greenup</w:t>
+      </w:r>
+      <w:proofErr w:type="spellEnd"/>
+      <w:r>
+        <w:t xml:space="preserve"> and flowering dat</w:t>
       </w:r>
       <w:r>
         <w:t>e</w:t>
@@ -1667,150 +1917,124 @@
         <w:ind w:firstLine="720"/>
       </w:pPr>
       <w:r>
-        <w:t xml:space="preserve">We </w:t>
-      </w:r>
-      <w:r>
-        <w:t>first</w:t>
-      </w:r>
-      <w:r>
-        <w:t xml:space="preserve"> compared the 2019 flowering date</w:t>
-      </w:r>
-      <w:r>
-        <w:t xml:space="preserve">s </w:t>
-      </w:r>
-      <w:r>
-        <w:t>of F</w:t>
-      </w:r>
-      <w:r>
-        <w:t xml:space="preserve">1 </w:t>
-      </w:r>
-      <w:r>
-        <w:t>individuals to</w:t>
+        <w:t>We first compared the 2019 flowering dates of F1 individuals to</w:t>
       </w:r>
       <w:r>
         <w:t xml:space="preserve"> the parents and to</w:t>
       </w:r>
       <w:r>
+        <w:t xml:space="preserve"> those of the diversity panel to determine dominance of the two flowering date environmental cues. Though</w:t>
+      </w:r>
+      <w:r>
         <w:t xml:space="preserve"> </w:t>
       </w:r>
       <w:r>
-        <w:t xml:space="preserve">those of the </w:t>
-      </w:r>
-      <w:r>
-        <w:t>diversity pane</w:t>
-      </w:r>
-      <w:r>
-        <w:t>l to determine dominance of the two flowering date environmental cues. Though</w:t>
+        <w:t>there was a</w:t>
+      </w:r>
+      <w:r>
+        <w:t>n average difference</w:t>
+      </w:r>
+      <w:r>
+        <w:t xml:space="preserve"> in flowering </w:t>
+      </w:r>
+      <w:r>
+        <w:t xml:space="preserve">date </w:t>
+      </w:r>
+      <w:r>
+        <w:t xml:space="preserve">of </w:t>
+      </w:r>
+      <w:r>
+        <w:t>17</w:t>
+      </w:r>
+      <w:r>
+        <w:t xml:space="preserve"> days </w:t>
+      </w:r>
+      <w:r>
+        <w:t xml:space="preserve">between the two F1 crosses, </w:t>
+      </w:r>
+      <w:r>
+        <w:t xml:space="preserve">all </w:t>
+      </w:r>
+      <w:r>
+        <w:t xml:space="preserve">F1 individuals flowered at similar </w:t>
+      </w:r>
+      <w:r>
+        <w:t>dates as</w:t>
+      </w:r>
+      <w:r>
+        <w:t xml:space="preserve"> the</w:t>
       </w:r>
       <w:r>
         <w:t xml:space="preserve"> </w:t>
       </w:r>
       <w:r>
-        <w:t>there was a</w:t>
-      </w:r>
-      <w:r>
-        <w:t>n average difference</w:t>
-      </w:r>
-      <w:r>
-        <w:t xml:space="preserve"> in flowering </w:t>
-      </w:r>
-      <w:r>
-        <w:t xml:space="preserve">date </w:t>
-      </w:r>
-      <w:r>
-        <w:t xml:space="preserve">of </w:t>
-      </w:r>
-      <w:r>
-        <w:t>17</w:t>
-      </w:r>
-      <w:r>
-        <w:t xml:space="preserve"> days </w:t>
-      </w:r>
-      <w:r>
-        <w:t xml:space="preserve">between the two F1 crosses, </w:t>
-      </w:r>
-      <w:r>
-        <w:t xml:space="preserve">all </w:t>
-      </w:r>
-      <w:r>
-        <w:t xml:space="preserve">F1 individuals flowered at similar </w:t>
-      </w:r>
-      <w:r>
-        <w:t>dates as</w:t>
-      </w:r>
-      <w:r>
-        <w:t xml:space="preserve"> the</w:t>
+        <w:t>Midwest parents</w:t>
       </w:r>
       <w:r>
         <w:t xml:space="preserve"> </w:t>
       </w:r>
       <w:r>
-        <w:t>Midwest parents</w:t>
+        <w:t xml:space="preserve">each year, </w:t>
+      </w:r>
+      <w:r>
+        <w:t>and Midwest subpopulation individuals in general</w:t>
       </w:r>
       <w:r>
         <w:t xml:space="preserve"> </w:t>
       </w:r>
       <w:r>
-        <w:t xml:space="preserve">each year, </w:t>
-      </w:r>
-      <w:r>
-        <w:t>and Midwest subpopulation individuals in general</w:t>
+        <w:t xml:space="preserve">in 2019 </w:t>
+      </w:r>
+      <w:r>
+        <w:t>(Figure 2</w:t>
+      </w:r>
+      <w:r>
+        <w:t>; early and late F1s flowered 8.1 +/- 8.1 and 7.9 +/- 13.3 days behind their F0 parents</w:t>
+      </w:r>
+      <w:r>
+        <w:t>).</w:t>
       </w:r>
       <w:r>
         <w:t xml:space="preserve"> </w:t>
       </w:r>
       <w:r>
-        <w:t xml:space="preserve">in 2019 </w:t>
-      </w:r>
-      <w:r>
-        <w:t>(Figure 2</w:t>
-      </w:r>
-      <w:r>
-        <w:t>; early and late F1s flowered 8.1 +/- 8.1 and 7.9 +/- 13.3 days behind their F0 parents</w:t>
-      </w:r>
-      <w:r>
-        <w:t>).</w:t>
+        <w:t xml:space="preserve">In addition, neither F1 flowered consistently in shortening days </w:t>
+      </w:r>
+      <w:r>
+        <w:t>in</w:t>
+      </w:r>
+      <w:r>
+        <w:t xml:space="preserve"> 2016 </w:t>
+      </w:r>
+      <w:r>
+        <w:t>through</w:t>
+      </w:r>
+      <w:r>
+        <w:t xml:space="preserve"> 2019. These data indicated</w:t>
+      </w:r>
+      <w:r>
+        <w:t xml:space="preserve"> that </w:t>
+      </w:r>
+      <w:r>
+        <w:t xml:space="preserve">the </w:t>
+      </w:r>
+      <w:r>
+        <w:t xml:space="preserve">lower </w:t>
+      </w:r>
+      <w:r>
+        <w:t>GDD environmental cue for flowering in the Midwest</w:t>
       </w:r>
       <w:r>
         <w:t xml:space="preserve"> </w:t>
       </w:r>
       <w:r>
-        <w:t xml:space="preserve">In addition, neither F1 flowered consistently in shortening days </w:t>
-      </w:r>
-      <w:r>
-        <w:t>in</w:t>
-      </w:r>
-      <w:r>
-        <w:t xml:space="preserve"> 2016 </w:t>
-      </w:r>
-      <w:r>
-        <w:t>through</w:t>
-      </w:r>
-      <w:r>
-        <w:t xml:space="preserve"> 2019. These data indicated</w:t>
-      </w:r>
-      <w:r>
-        <w:t xml:space="preserve"> that </w:t>
-      </w:r>
-      <w:r>
-        <w:t xml:space="preserve">the </w:t>
-      </w:r>
-      <w:r>
-        <w:t xml:space="preserve">lower </w:t>
-      </w:r>
-      <w:r>
-        <w:t>GDD environmental cue for flowering in the Midwest</w:t>
-      </w:r>
-      <w:r>
-        <w:t xml:space="preserve"> </w:t>
-      </w:r>
-      <w:r>
         <w:t xml:space="preserve">subpopulation </w:t>
       </w:r>
       <w:r>
         <w:t xml:space="preserve">was </w:t>
       </w:r>
       <w:r>
+        <w:lastRenderedPageBreak/>
         <w:t xml:space="preserve">dominant to the photoperiod </w:t>
       </w:r>
       <w:r>
@@ -1835,11 +2059,7 @@
         <w:t xml:space="preserve">For a trait that we expect to be under polygenic control with many genes of small effect, the almost complete dominance of the Midwest phenotype is surprising. </w:t>
       </w:r>
       <w:r>
-        <w:t xml:space="preserve">There’s been a northward range expansion in switchgrass after the last glacial maxima (cite), and a dominant lower </w:t>
-      </w:r>
-      <w:r>
-        <w:lastRenderedPageBreak/>
-        <w:t>GDD flowering time cue would have been tremendously selectively advantageous during this range expansion event (</w:t>
+        <w:t>There’s been a northward range expansion in switchgrass after the last glacial maxima (cite), and a dominant lower GDD flowering time cue would have been tremendously selectively advantageous during this range expansion event (</w:t>
       </w:r>
       <w:r>
         <w:rPr>
@@ -1985,13 +2205,7 @@
         <w:ind w:firstLine="720"/>
       </w:pPr>
       <w:r>
-        <w:t xml:space="preserve">To </w:t>
-      </w:r>
-      <w:r>
-        <w:t>determine if Gulf subpopulation flowering date phenotypes were recoverable in F2 individuals</w:t>
-      </w:r>
-      <w:r>
-        <w:t>, we</w:t>
+        <w:t>To determine if Gulf subpopulation flowering date phenotypes were recoverable in F2 individuals, we</w:t>
       </w:r>
       <w:r>
         <w:t xml:space="preserve"> compared the </w:t>
@@ -2060,31 +2274,19 @@
         <w:t>.</w:t>
       </w:r>
       <w:r>
-        <w:t xml:space="preserve"> Long tails for the F2 flowering date distributions were primarily observed at TX2 and TX3, where there </w:t>
-      </w:r>
-      <w:r>
-        <w:t>was the potential to isolate QTL that affected the ability of the plant to flower in response to a photoperiod cue</w:t>
+        <w:t xml:space="preserve"> Long tails for the F2 flowering date distributions were primarily observed at TX2 and TX3, where there was the potential to isolate QTL that affected the ability of the plant to flower in response to a photoperiod cue</w:t>
       </w:r>
       <w:r>
         <w:t xml:space="preserve"> (Figure 3, or as supplement?)</w:t>
       </w:r>
       <w:r>
-        <w:t xml:space="preserve">.  F2 individuals at </w:t>
-      </w:r>
-      <w:r>
-        <w:t>TX2 and TX3 also</w:t>
-      </w:r>
-      <w:r>
-        <w:t xml:space="preserve"> had flowering dates similar to late flowering Midwest individuals to early- to mid-range flowering Gulf individuals</w:t>
+        <w:t>.  F2 individuals at TX2 and TX3 also had flowering dates similar to late flowering Midwest individuals to early- to mid-range flowering Gulf individuals</w:t>
       </w:r>
       <w:r>
         <w:t xml:space="preserve"> (Supplementary Figure)</w:t>
       </w:r>
       <w:r>
-        <w:t xml:space="preserve">. </w:t>
-      </w:r>
-      <w:r>
-        <w:t>In contrast, at</w:t>
+        <w:t>. In contrast, at</w:t>
       </w:r>
       <w:r>
         <w:t xml:space="preserve"> the northern </w:t>
@@ -2129,7 +2331,11 @@
         <w:t xml:space="preserve"> </w:t>
       </w:r>
       <w:r>
-        <w:t xml:space="preserve">Thus, at the northern five sites, we expected to find QTL controlling flowering date from the Midwest subpopulation, potentially by affecting the cumulative GDD requirements for the plant before flowering.   </w:t>
+        <w:t xml:space="preserve">Thus, at the </w:t>
+      </w:r>
+      <w:r>
+        <w:lastRenderedPageBreak/>
+        <w:t xml:space="preserve">northern five sites, we expected to find QTL controlling flowering date from the Midwest subpopulation, potentially by affecting the cumulative GDD requirements for the plant before flowering.   </w:t>
       </w:r>
     </w:p>
     <w:p>
@@ -2145,7 +2351,6 @@
           <w:bCs/>
           <w:noProof/>
         </w:rPr>
-        <w:lastRenderedPageBreak/>
         <w:drawing>
           <wp:anchor distT="0" distB="0" distL="114300" distR="114300" simplePos="0" relativeHeight="251676672" behindDoc="0" locked="0" layoutInCell="1" allowOverlap="1" wp14:anchorId="5C8007DC" wp14:editId="10921B31">
             <wp:simplePos x="0" y="0"/>
@@ -2321,14 +2526,27 @@
       <w:r>
         <w:t xml:space="preserve">the genetics of </w:t>
       </w:r>
-      <w:r>
-        <w:t xml:space="preserve">greenup and flowering </w:t>
+      <w:proofErr w:type="spellStart"/>
+      <w:r>
+        <w:t>greenup</w:t>
+      </w:r>
+      <w:proofErr w:type="spellEnd"/>
+      <w:r>
+        <w:t xml:space="preserve"> and flowering </w:t>
       </w:r>
       <w:r>
         <w:t>in</w:t>
       </w:r>
       <w:r>
-        <w:t xml:space="preserve"> 2019 for seven fourway sites. We anticipated finding QTL </w:t>
+        <w:t xml:space="preserve"> 2019 for seven </w:t>
+      </w:r>
+      <w:proofErr w:type="spellStart"/>
+      <w:r>
+        <w:t>fourway</w:t>
+      </w:r>
+      <w:proofErr w:type="spellEnd"/>
+      <w:r>
+        <w:t xml:space="preserve"> sites. We anticipated finding QTL </w:t>
       </w:r>
       <w:r>
         <w:t>at</w:t>
@@ -2352,10 +2570,26 @@
         <w:t>potential</w:t>
       </w:r>
       <w:r>
-        <w:t xml:space="preserve"> to examine effects of Gulf alleles. There were no significant QTL for greenup.</w:t>
-      </w:r>
-      <w:r>
-        <w:t xml:space="preserve"> There were eight QTL for flowering date in the fourway cross; the largest QTL were on Chr02N, Chr04K, and Chr05N. All eight QTL exhibited significant GxE between common garden sites. </w:t>
+        <w:t xml:space="preserve"> to examine effects of Gulf alleles. There were no significant QTL for </w:t>
+      </w:r>
+      <w:proofErr w:type="spellStart"/>
+      <w:r>
+        <w:t>greenup</w:t>
+      </w:r>
+      <w:proofErr w:type="spellEnd"/>
+      <w:r>
+        <w:t>.</w:t>
+      </w:r>
+      <w:r>
+        <w:t xml:space="preserve"> There were eight QTL for flowering date in the </w:t>
+      </w:r>
+      <w:proofErr w:type="spellStart"/>
+      <w:r>
+        <w:t>fourway</w:t>
+      </w:r>
+      <w:proofErr w:type="spellEnd"/>
+      <w:r>
+        <w:t xml:space="preserve"> cross; the largest QTL were on Chr02N, Chr04K, and Chr05N. All eight QTL exhibited significant GxE between common garden sites. </w:t>
       </w:r>
       <w:r>
         <w:t>Our cross design allowed us to</w:t>
@@ -2373,7 +2607,15 @@
         <w:t>allele set</w:t>
       </w:r>
       <w:r>
-        <w:t>, AxB,</w:t>
+        <w:t xml:space="preserve">, </w:t>
+      </w:r>
+      <w:proofErr w:type="spellStart"/>
+      <w:r>
+        <w:t>AxB</w:t>
+      </w:r>
+      <w:proofErr w:type="spellEnd"/>
+      <w:r>
+        <w:t>,</w:t>
       </w:r>
       <w:r>
         <w:t xml:space="preserve"> at </w:t>
@@ -2382,13 +2624,29 @@
         <w:t>TX2</w:t>
       </w:r>
       <w:r>
-        <w:t xml:space="preserve">, five of eight lowland alleles delayed flowering date. In the CxD cross at </w:t>
+        <w:t xml:space="preserve">, five of eight lowland alleles delayed flowering date. In the </w:t>
+      </w:r>
+      <w:proofErr w:type="spellStart"/>
+      <w:r>
+        <w:t>CxD</w:t>
+      </w:r>
+      <w:proofErr w:type="spellEnd"/>
+      <w:r>
+        <w:t xml:space="preserve"> cross at </w:t>
       </w:r>
       <w:r>
         <w:t>TX2</w:t>
       </w:r>
       <w:r>
-        <w:t>, four of eight lowland alleles delayed flowering date – four of the same five regions that delayed flowering date in the AxB cross.</w:t>
+        <w:t xml:space="preserve">, four of eight lowland alleles delayed flowering date – four of the same five regions that delayed flowering date in the </w:t>
+      </w:r>
+      <w:proofErr w:type="spellStart"/>
+      <w:r>
+        <w:t>AxB</w:t>
+      </w:r>
+      <w:proofErr w:type="spellEnd"/>
+      <w:r>
+        <w:t xml:space="preserve"> cross.</w:t>
       </w:r>
       <w:r>
         <w:t xml:space="preserve"> These </w:t>
@@ -2418,7 +2676,19 @@
         <w:t>28 site</w:t>
       </w:r>
       <w:r>
-        <w:t xml:space="preserve"> by QTL combinations for the AxB early flowering alleles</w:t>
+        <w:t xml:space="preserve"> by QTL </w:t>
+      </w:r>
+      <w:r>
+        <w:lastRenderedPageBreak/>
+        <w:t xml:space="preserve">combinations for the </w:t>
+      </w:r>
+      <w:proofErr w:type="spellStart"/>
+      <w:r>
+        <w:t>AxB</w:t>
+      </w:r>
+      <w:proofErr w:type="spellEnd"/>
+      <w:r>
+        <w:t xml:space="preserve"> early flowering alleles</w:t>
       </w:r>
       <w:r>
         <w:t xml:space="preserve">, the Midwest allele was accelerating flowering. </w:t>
@@ -2432,8 +2702,13 @@
       <w:r>
         <w:t xml:space="preserve"> by QTL combinations for the </w:t>
       </w:r>
-      <w:r>
-        <w:t xml:space="preserve">CxD </w:t>
+      <w:proofErr w:type="spellStart"/>
+      <w:r>
+        <w:t>CxD</w:t>
+      </w:r>
+      <w:proofErr w:type="spellEnd"/>
+      <w:r>
+        <w:t xml:space="preserve"> </w:t>
       </w:r>
       <w:r>
         <w:t>late flowering alleles</w:t>
@@ -2454,11 +2729,7 @@
         <w:t xml:space="preserve">the upland allele was delaying flowering. </w:t>
       </w:r>
       <w:r>
-        <w:t xml:space="preserve">These effects were also </w:t>
-      </w:r>
-      <w:r>
-        <w:lastRenderedPageBreak/>
-        <w:t xml:space="preserve">consistent with the observed order of flowering in the F0 and F1. </w:t>
+        <w:t xml:space="preserve">These effects were also consistent with the observed order of flowering in the F0 and F1. </w:t>
       </w:r>
       <w:r>
         <w:t>All eight QTL affected flowering date for at least one northern site for both the early and late flowering allele sets. Th</w:t>
@@ -2616,32 +2887,32 @@
       <w:r>
         <w:t xml:space="preserve"> represents a marked departure from the temperate growth habits at the other nine sites. In general, </w:t>
       </w:r>
-      <w:commentRangeStart w:id="2"/>
       <w:commentRangeStart w:id="3"/>
       <w:commentRangeStart w:id="4"/>
+      <w:commentRangeStart w:id="5"/>
       <w:r>
         <w:t>heritability</w:t>
       </w:r>
-      <w:commentRangeEnd w:id="2"/>
+      <w:commentRangeEnd w:id="3"/>
       <w:r>
         <w:rPr>
           <w:rStyle w:val="CommentReference"/>
         </w:rPr>
-        <w:commentReference w:id="2"/>
-      </w:r>
-      <w:commentRangeEnd w:id="3"/>
+        <w:commentReference w:id="3"/>
+      </w:r>
+      <w:commentRangeEnd w:id="4"/>
       <w:r>
         <w:rPr>
           <w:rStyle w:val="CommentReference"/>
         </w:rPr>
-        <w:commentReference w:id="3"/>
-      </w:r>
-      <w:commentRangeEnd w:id="4"/>
+        <w:commentReference w:id="4"/>
+      </w:r>
+      <w:commentRangeEnd w:id="5"/>
       <w:r>
         <w:rPr>
           <w:rStyle w:val="CommentReference"/>
         </w:rPr>
-        <w:commentReference w:id="4"/>
+        <w:commentReference w:id="5"/>
       </w:r>
       <w:r>
         <w:t xml:space="preserve"> for flowering was lowest at </w:t>
@@ -2650,10 +2921,34 @@
         <w:t>TX1</w:t>
       </w:r>
       <w:r>
-        <w:t xml:space="preserve"> in both the diversity panel and the fourway cross, indicating a larger effect of environment on phenotypic variance at this site. At this site</w:t>
-      </w:r>
-      <w:r>
-        <w:t xml:space="preserve">, 2 AxB Midwest QTL accelerated flowering, and 2 delayed flowering. In CxD, alleles at four Midwest QTL accelerated flowering. </w:t>
+        <w:t xml:space="preserve"> in both the diversity panel and the </w:t>
+      </w:r>
+      <w:proofErr w:type="spellStart"/>
+      <w:r>
+        <w:t>fourway</w:t>
+      </w:r>
+      <w:proofErr w:type="spellEnd"/>
+      <w:r>
+        <w:t xml:space="preserve"> cross, indicating a larger effect of environment on phenotypic variance at this site. At this site</w:t>
+      </w:r>
+      <w:r>
+        <w:t xml:space="preserve">, 2 </w:t>
+      </w:r>
+      <w:proofErr w:type="spellStart"/>
+      <w:r>
+        <w:t>AxB</w:t>
+      </w:r>
+      <w:proofErr w:type="spellEnd"/>
+      <w:r>
+        <w:t xml:space="preserve"> Midwest QTL accelerated flowering, and 2 delayed flowering. In </w:t>
+      </w:r>
+      <w:proofErr w:type="spellStart"/>
+      <w:r>
+        <w:t>CxD</w:t>
+      </w:r>
+      <w:proofErr w:type="spellEnd"/>
+      <w:r>
+        <w:t xml:space="preserve">, alleles at four Midwest QTL accelerated flowering. </w:t>
       </w:r>
     </w:p>
     <w:p/>
@@ -2688,7 +2983,23 @@
           <w:i/>
           <w:iCs/>
         </w:rPr>
-        <w:t>Genome wide association identifies candidates affecting flowering in fourway QTL intervals</w:t>
+        <w:t xml:space="preserve">Genome wide association identifies candidates affecting flowering in </w:t>
+      </w:r>
+      <w:proofErr w:type="spellStart"/>
+      <w:r>
+        <w:rPr>
+          <w:i/>
+          <w:iCs/>
+        </w:rPr>
+        <w:t>fourway</w:t>
+      </w:r>
+      <w:proofErr w:type="spellEnd"/>
+      <w:r>
+        <w:rPr>
+          <w:i/>
+          <w:iCs/>
+        </w:rPr>
+        <w:t xml:space="preserve"> QTL intervals</w:t>
       </w:r>
     </w:p>
     <w:p>
@@ -2696,21 +3007,48 @@
         <w:ind w:firstLine="720"/>
       </w:pPr>
       <w:r>
-        <w:t xml:space="preserve">Though QTLs detected using the fourway cross are too coarse to be informative about gene identity by themselves, combining linkage and association mapping can outperform each method used in isolation (cite Brachi, others?). We therefore conducted GWAS on greenup and flowering date at seven common garden sites </w:t>
+        <w:t xml:space="preserve">Though QTLs detected using the </w:t>
+      </w:r>
+      <w:proofErr w:type="spellStart"/>
+      <w:r>
+        <w:t>fourway</w:t>
+      </w:r>
+      <w:proofErr w:type="spellEnd"/>
+      <w:r>
+        <w:t xml:space="preserve"> cross are too coarse to be informative about gene identity by themselves, combining linkage and association mapping can outperform each method used in isolation (cite Brachi, others?). We therefore conducted GWAS on </w:t>
+      </w:r>
+      <w:proofErr w:type="spellStart"/>
+      <w:r>
+        <w:t>greenup</w:t>
+      </w:r>
+      <w:proofErr w:type="spellEnd"/>
+      <w:r>
+        <w:t xml:space="preserve"> and flowering date at seven common garden sites </w:t>
       </w:r>
       <w:r>
         <w:t xml:space="preserve">for individuals from both the Midwest and Gulf subpopulation. We then analyzed the allelic effects across common garden sites for the top XK SNPs using mash. </w:t>
       </w:r>
       <w:r>
-        <w:t>Using this data, we</w:t>
-      </w:r>
-      <w:r>
-        <w:t xml:space="preserve"> focused on identifying associations in or near the important QTL regions for flowering date from the fourway cross, as well as the population that allele was found within and the effect that that SNP had across sites. </w:t>
-      </w:r>
-    </w:p>
-    <w:p>
+        <w:t xml:space="preserve">Using this data, </w:t>
+      </w:r>
       <w:r>
         <w:lastRenderedPageBreak/>
+        <w:t>we</w:t>
+      </w:r>
+      <w:r>
+        <w:t xml:space="preserve"> focused on identifying associations in or near the important QTL regions for flowering date from the </w:t>
+      </w:r>
+      <w:proofErr w:type="spellStart"/>
+      <w:r>
+        <w:t>fourway</w:t>
+      </w:r>
+      <w:proofErr w:type="spellEnd"/>
+      <w:r>
+        <w:t xml:space="preserve"> cross, as well as the population that allele was found within and the effect that that SNP had across sites. </w:t>
+      </w:r>
+    </w:p>
+    <w:p>
+      <w:r>
         <w:t>F</w:t>
       </w:r>
       <w:r>
@@ -2719,22 +3057,30 @@
       <w:r>
         <w:t xml:space="preserve">colocalized </w:t>
       </w:r>
-      <w:commentRangeStart w:id="5"/>
+      <w:commentRangeStart w:id="6"/>
       <w:r>
         <w:t xml:space="preserve">with one or more of </w:t>
       </w:r>
-      <w:commentRangeEnd w:id="5"/>
+      <w:commentRangeEnd w:id="6"/>
       <w:r>
         <w:rPr>
           <w:rStyle w:val="CommentReference"/>
         </w:rPr>
-        <w:commentReference w:id="5"/>
+        <w:commentReference w:id="6"/>
       </w:r>
       <w:r>
         <w:t>the top 25 mash hits.</w:t>
       </w:r>
       <w:r>
-        <w:t xml:space="preserve"> Discussion of candidate genes, where they are in the QTL interval, what the effects look like in mash, what subpops they are segregating in, for: </w:t>
+        <w:t xml:space="preserve"> Discussion of candidate genes, where they are in the QTL interval, what the effects look like in mash, what </w:t>
+      </w:r>
+      <w:proofErr w:type="spellStart"/>
+      <w:r>
+        <w:t>subpops</w:t>
+      </w:r>
+      <w:proofErr w:type="spellEnd"/>
+      <w:r>
+        <w:t xml:space="preserve"> they are segregating in, for: </w:t>
       </w:r>
     </w:p>
     <w:p>
@@ -2855,7 +3201,15 @@
         </w:numPr>
       </w:pPr>
       <w:r>
-        <w:t>Possible reasons why we didn’t find candidates in GWAS for other three QTL intervals: false negatives, type of allele shifts we are testing here vs the fourway, other things</w:t>
+        <w:t xml:space="preserve">Possible reasons why we didn’t find candidates in GWAS for other three QTL intervals: false negatives, type of allele shifts we are testing here vs the </w:t>
+      </w:r>
+      <w:proofErr w:type="spellStart"/>
+      <w:r>
+        <w:t>fourway</w:t>
+      </w:r>
+      <w:proofErr w:type="spellEnd"/>
+      <w:r>
+        <w:t>, other things</w:t>
       </w:r>
     </w:p>
     <w:p>
@@ -2867,7 +3221,15 @@
         </w:numPr>
       </w:pPr>
       <w:r>
-        <w:t>And what are other types of region we can detect with GWAS that we couldn’t detect in our fourway? Particularly differences between Gulf alleles… maybe offer up Gulf specific GWAS/mash here. Or GWAS on any individual that is tetraploid and looks like it’s photoperiod sensitive – including some admixed and Atlantic individuals. As an idea.</w:t>
+        <w:t xml:space="preserve">And what are other types of region we can detect with GWAS that we couldn’t detect in our </w:t>
+      </w:r>
+      <w:proofErr w:type="spellStart"/>
+      <w:r>
+        <w:t>fourway</w:t>
+      </w:r>
+      <w:proofErr w:type="spellEnd"/>
+      <w:r>
+        <w:t>? Particularly differences between Gulf alleles… maybe offer up Gulf specific GWAS/mash here. Or GWAS on any individual that is tetraploid and looks like it’s photoperiod sensitive – including some admixed and Atlantic individuals. As an idea.</w:t>
       </w:r>
     </w:p>
     <w:p>
@@ -5788,7 +6150,15 @@
         <w:t xml:space="preserve"> </w:t>
       </w:r>
       <w:r>
-        <w:t xml:space="preserve">Average flowering date from 2016 – 2019 for the four parents of the fourway cross, compared to the 2019 distribution of flowering date for the Gulf and Midwest subpopulations. </w:t>
+        <w:t xml:space="preserve">Average flowering date from 2016 – 2019 for the four parents of the </w:t>
+      </w:r>
+      <w:proofErr w:type="spellStart"/>
+      <w:r>
+        <w:t>fourway</w:t>
+      </w:r>
+      <w:proofErr w:type="spellEnd"/>
+      <w:r>
+        <w:t xml:space="preserve"> cross, compared to the 2019 distribution of flowering date for the Gulf and Midwest subpopulations. </w:t>
       </w:r>
       <w:r>
         <w:t>The two Midwest parents are DAC and VS16, and the two Gulf parents are AP13 and WBC.</w:t>
@@ -5921,13 +6291,13 @@
         <w:lastRenderedPageBreak/>
         <w:t xml:space="preserve">However, cumulative GDD was not sufficient to explain the variation in flowering time in the Gulf subpopulation. Instead, we hypothesized that the Gulf subpopulation also used a photoperiod cue, given the imperfect relationship between GDD, photothermal time, and flowering in the Gulf subpopulation, and the presence of a </w:t>
       </w:r>
-      <w:commentRangeStart w:id="6"/>
-      <w:commentRangeEnd w:id="6"/>
+      <w:commentRangeStart w:id="7"/>
+      <w:commentRangeEnd w:id="7"/>
       <w:r>
         <w:rPr>
           <w:rStyle w:val="CommentReference"/>
         </w:rPr>
-        <w:commentReference w:id="6"/>
+        <w:commentReference w:id="7"/>
       </w:r>
       <w:r>
         <w:t xml:space="preserve">relationship between latitude of common </w:t>
@@ -6077,11 +6447,155 @@
 
 <file path=word/comments.xml><?xml version="1.0" encoding="utf-8"?>
 <w:comments xmlns:wpc="http://schemas.microsoft.com/office/word/2010/wordprocessingCanvas" xmlns:cx="http://schemas.microsoft.com/office/drawing/2014/chartex" xmlns:cx1="http://schemas.microsoft.com/office/drawing/2015/9/8/chartex" xmlns:cx2="http://schemas.microsoft.com/office/drawing/2015/10/21/chartex" xmlns:cx3="http://schemas.microsoft.com/office/drawing/2016/5/9/chartex" xmlns:cx4="http://schemas.microsoft.com/office/drawing/2016/5/10/chartex" xmlns:cx5="http://schemas.microsoft.com/office/drawing/2016/5/11/chartex" xmlns:cx6="http://schemas.microsoft.com/office/drawing/2016/5/12/chartex" xmlns:cx7="http://schemas.microsoft.com/office/drawing/2016/5/13/chartex" xmlns:cx8="http://schemas.microsoft.com/office/drawing/2016/5/14/chartex" xmlns:mc="http://schemas.openxmlformats.org/markup-compatibility/2006" xmlns:aink="http://schemas.microsoft.com/office/drawing/2016/ink" xmlns:am3d="http://schemas.microsoft.com/office/drawing/2017/model3d" xmlns:o="urn:schemas-microsoft-com:office:office" xmlns:r="http://schemas.openxmlformats.org/officeDocument/2006/relationships" xmlns:m="http://schemas.openxmlformats.org/officeDocument/2006/math" xmlns:v="urn:schemas-microsoft-com:vml" xmlns:wp14="http://schemas.microsoft.com/office/word/2010/wordprocessingDrawing" xmlns:wp="http://schemas.openxmlformats.org/drawingml/2006/wordprocessingDrawing" xmlns:w10="urn:schemas-microsoft-com:office:word" xmlns:w="http://schemas.openxmlformats.org/wordprocessingml/2006/main" xmlns:w14="http://schemas.microsoft.com/office/word/2010/wordml" xmlns:w15="http://schemas.microsoft.com/office/word/2012/wordml" xmlns:w16cex="http://schemas.microsoft.com/office/word/2018/wordml/cex" xmlns:w16cid="http://schemas.microsoft.com/office/word/2016/wordml/cid" xmlns:w16="http://schemas.microsoft.com/office/word/2018/wordml" xmlns:w16se="http://schemas.microsoft.com/office/word/2015/wordml/symex" xmlns:wpg="http://schemas.microsoft.com/office/word/2010/wordprocessingGroup" xmlns:wpi="http://schemas.microsoft.com/office/word/2010/wordprocessingInk" xmlns:wne="http://schemas.microsoft.com/office/word/2006/wordml" xmlns:wps="http://schemas.microsoft.com/office/word/2010/wordprocessingShape" mc:Ignorable="w14 w15 w16se w16cid w16 w16cex wp14">
-  <w:comment w:id="1" w:author="Alice MacQueen" w:date="2020-05-28T12:36:00Z" w:initials="AHM">
+  <w:comment w:id="0" w:author="Alice MacQueen" w:date="2020-06-07T13:52:00Z" w:initials="AHM">
+    <w:p>
+      <w:pPr>
+        <w:rPr>
+          <w:i/>
+          <w:iCs/>
+        </w:rPr>
+      </w:pPr>
+      <w:r>
+        <w:rPr>
+          <w:rStyle w:val="CommentReference"/>
+        </w:rPr>
+        <w:annotationRef/>
+      </w:r>
+      <w:r>
+        <w:rPr>
+          <w:i/>
+          <w:iCs/>
+        </w:rPr>
+        <w:t>Introduction outline</w:t>
+      </w:r>
+    </w:p>
+    <w:p>
+      <w:pPr>
+        <w:rPr>
+          <w:i/>
+          <w:iCs/>
+        </w:rPr>
+      </w:pPr>
+    </w:p>
+    <w:p>
+      <w:pPr>
+        <w:rPr>
+          <w:i/>
+          <w:iCs/>
+        </w:rPr>
+      </w:pPr>
+      <w:r>
+        <w:rPr>
+          <w:i/>
+          <w:iCs/>
+        </w:rPr>
+        <w:t># Flowering and phenology importance to the plant</w:t>
+      </w:r>
+    </w:p>
+    <w:p>
+      <w:pPr>
+        <w:rPr>
+          <w:i/>
+          <w:iCs/>
+        </w:rPr>
+      </w:pPr>
+      <w:r>
+        <w:rPr>
+          <w:i/>
+          <w:iCs/>
+        </w:rPr>
+        <w:t xml:space="preserve"># Walkthrough of what is known about mechanisms controlling </w:t>
+      </w:r>
+      <w:proofErr w:type="spellStart"/>
+      <w:r>
+        <w:rPr>
+          <w:i/>
+          <w:iCs/>
+        </w:rPr>
+        <w:t>greenup</w:t>
+      </w:r>
+      <w:proofErr w:type="spellEnd"/>
+      <w:r>
+        <w:rPr>
+          <w:i/>
+          <w:iCs/>
+        </w:rPr>
+        <w:t xml:space="preserve"> and flowering in switchgrass</w:t>
+      </w:r>
+    </w:p>
+    <w:p>
+      <w:pPr>
+        <w:rPr>
+          <w:i/>
+          <w:iCs/>
+        </w:rPr>
+      </w:pPr>
+      <w:r>
+        <w:rPr>
+          <w:i/>
+          <w:iCs/>
+        </w:rPr>
+        <w:t># Management of switchgrass for biofuels is informed by an understanding of the biology underpinning plant responses to the environment.</w:t>
+      </w:r>
+    </w:p>
+    <w:p>
+      <w:pPr>
+        <w:rPr>
+          <w:i/>
+          <w:iCs/>
+        </w:rPr>
+      </w:pPr>
+      <w:r>
+        <w:rPr>
+          <w:i/>
+          <w:iCs/>
+        </w:rPr>
+        <w:t xml:space="preserve"># Here, we do xxx, </w:t>
+      </w:r>
+      <w:proofErr w:type="spellStart"/>
+      <w:r>
+        <w:rPr>
+          <w:i/>
+          <w:iCs/>
+        </w:rPr>
+        <w:t>yyy</w:t>
+      </w:r>
+      <w:proofErr w:type="spellEnd"/>
+      <w:r>
+        <w:rPr>
+          <w:i/>
+          <w:iCs/>
+        </w:rPr>
+        <w:t xml:space="preserve">, </w:t>
+      </w:r>
+      <w:proofErr w:type="spellStart"/>
+      <w:r>
+        <w:rPr>
+          <w:i/>
+          <w:iCs/>
+        </w:rPr>
+        <w:t>zzz</w:t>
+      </w:r>
+      <w:proofErr w:type="spellEnd"/>
+      <w:r>
+        <w:rPr>
+          <w:i/>
+          <w:iCs/>
+        </w:rPr>
+        <w:t>.</w:t>
+      </w:r>
+    </w:p>
     <w:p>
       <w:pPr>
         <w:pStyle w:val="CommentText"/>
       </w:pPr>
+    </w:p>
+  </w:comment>
+  <w:comment w:id="2" w:author="Alice MacQueen" w:date="2020-05-28T12:36:00Z" w:initials="AHM">
+    <w:p>
+      <w:pPr>
+        <w:pStyle w:val="CommentText"/>
+      </w:pPr>
       <w:r>
         <w:rPr>
           <w:rStyle w:val="CommentReference"/>
@@ -6111,7 +6625,7 @@
       </w:r>
     </w:p>
   </w:comment>
-  <w:comment w:id="2" w:author="Alice MacQueen" w:date="2020-05-21T12:13:00Z" w:initials="AHM">
+  <w:comment w:id="3" w:author="Alice MacQueen" w:date="2020-05-21T12:13:00Z" w:initials="AHM">
     <w:p>
       <w:pPr>
         <w:pStyle w:val="ListParagraph"/>
@@ -6127,7 +6641,15 @@
         <w:annotationRef/>
       </w:r>
       <w:r>
-        <w:t>Show the QTL regions and GxE patterns in the fourway – maybe looking for daylength sensitivity and for cumulative GDD requirements in this cross, if we can figure out how to model that. We could use all five years of data here. Maybe a model like the GWAS model below if possible.</w:t>
+        <w:t xml:space="preserve">Show the QTL regions and GxE patterns in the </w:t>
+      </w:r>
+      <w:proofErr w:type="spellStart"/>
+      <w:r>
+        <w:t>fourway</w:t>
+      </w:r>
+      <w:proofErr w:type="spellEnd"/>
+      <w:r>
+        <w:t xml:space="preserve"> – maybe looking for daylength sensitivity and for cumulative GDD requirements in this cross, if we can figure out how to model that. We could use all five years of data here. Maybe a model like the GWAS model below if possible.</w:t>
       </w:r>
     </w:p>
     <w:p>
@@ -6136,7 +6658,7 @@
       </w:pPr>
     </w:p>
   </w:comment>
-  <w:comment w:id="3" w:author="Alice MacQueen" w:date="2020-05-21T12:21:00Z" w:initials="AHM">
+  <w:comment w:id="4" w:author="Alice MacQueen" w:date="2020-05-21T12:21:00Z" w:initials="AHM">
     <w:p>
       <w:pPr>
         <w:pStyle w:val="CommentText"/>
@@ -6237,7 +6759,7 @@
       </w:r>
     </w:p>
   </w:comment>
-  <w:comment w:id="4" w:author="Alice MacQueen" w:date="2020-05-21T12:21:00Z" w:initials="AHM">
+  <w:comment w:id="5" w:author="Alice MacQueen" w:date="2020-05-21T12:21:00Z" w:initials="AHM">
     <w:p>
       <w:pPr>
         <w:pStyle w:val="CommentText"/>
@@ -6249,11 +6771,19 @@
         <w:annotationRef/>
       </w:r>
       <w:r>
-        <w:t>I’m definitely going to mess up this fourway QTL section so Li feel free to write your own section or rewrite this however you see fit/think is accurate</w:t>
+        <w:t xml:space="preserve">I’m definitely going to mess up this </w:t>
+      </w:r>
+      <w:proofErr w:type="spellStart"/>
+      <w:r>
+        <w:t>fourway</w:t>
+      </w:r>
+      <w:proofErr w:type="spellEnd"/>
+      <w:r>
+        <w:t xml:space="preserve"> QTL section so Li feel free to write your own section or rewrite this however you see fit/think is accurate</w:t>
       </w:r>
     </w:p>
   </w:comment>
-  <w:comment w:id="5" w:author="Alice MacQueen" w:date="2020-05-21T13:25:00Z" w:initials="AHM">
+  <w:comment w:id="6" w:author="Alice MacQueen" w:date="2020-05-21T13:25:00Z" w:initials="AHM">
     <w:p>
       <w:pPr>
         <w:pStyle w:val="CommentText"/>
@@ -6269,7 +6799,7 @@
       </w:r>
     </w:p>
   </w:comment>
-  <w:comment w:id="6" w:author="Alice MacQueen" w:date="2020-05-21T12:03:00Z" w:initials="AHM">
+  <w:comment w:id="7" w:author="Alice MacQueen" w:date="2020-05-21T12:03:00Z" w:initials="AHM">
     <w:p>
       <w:pPr>
         <w:pStyle w:val="CommentText"/>
@@ -6303,6 +6833,7 @@
 
 <file path=word/commentsExtended.xml><?xml version="1.0" encoding="utf-8"?>
 <w15:commentsEx xmlns:wpc="http://schemas.microsoft.com/office/word/2010/wordprocessingCanvas" xmlns:cx="http://schemas.microsoft.com/office/drawing/2014/chartex" xmlns:cx1="http://schemas.microsoft.com/office/drawing/2015/9/8/chartex" xmlns:cx2="http://schemas.microsoft.com/office/drawing/2015/10/21/chartex" xmlns:cx3="http://schemas.microsoft.com/office/drawing/2016/5/9/chartex" xmlns:cx4="http://schemas.microsoft.com/office/drawing/2016/5/10/chartex" xmlns:cx5="http://schemas.microsoft.com/office/drawing/2016/5/11/chartex" xmlns:cx6="http://schemas.microsoft.com/office/drawing/2016/5/12/chartex" xmlns:cx7="http://schemas.microsoft.com/office/drawing/2016/5/13/chartex" xmlns:cx8="http://schemas.microsoft.com/office/drawing/2016/5/14/chartex" xmlns:mc="http://schemas.openxmlformats.org/markup-compatibility/2006" xmlns:aink="http://schemas.microsoft.com/office/drawing/2016/ink" xmlns:am3d="http://schemas.microsoft.com/office/drawing/2017/model3d" xmlns:o="urn:schemas-microsoft-com:office:office" xmlns:r="http://schemas.openxmlformats.org/officeDocument/2006/relationships" xmlns:m="http://schemas.openxmlformats.org/officeDocument/2006/math" xmlns:v="urn:schemas-microsoft-com:vml" xmlns:wp14="http://schemas.microsoft.com/office/word/2010/wordprocessingDrawing" xmlns:wp="http://schemas.openxmlformats.org/drawingml/2006/wordprocessingDrawing" xmlns:w10="urn:schemas-microsoft-com:office:word" xmlns:w="http://schemas.openxmlformats.org/wordprocessingml/2006/main" xmlns:w14="http://schemas.microsoft.com/office/word/2010/wordml" xmlns:w15="http://schemas.microsoft.com/office/word/2012/wordml" xmlns:w16cex="http://schemas.microsoft.com/office/word/2018/wordml/cex" xmlns:w16cid="http://schemas.microsoft.com/office/word/2016/wordml/cid" xmlns:w16="http://schemas.microsoft.com/office/word/2018/wordml" xmlns:w16se="http://schemas.microsoft.com/office/word/2015/wordml/symex" xmlns:wpg="http://schemas.microsoft.com/office/word/2010/wordprocessingGroup" xmlns:wpi="http://schemas.microsoft.com/office/word/2010/wordprocessingInk" xmlns:wne="http://schemas.microsoft.com/office/word/2006/wordml" xmlns:wps="http://schemas.microsoft.com/office/word/2010/wordprocessingShape" mc:Ignorable="w14 w15 w16se w16cid w16 w16cex wp14">
+  <w15:commentEx w15:paraId="0FE4A813" w15:done="0"/>
   <w15:commentEx w15:paraId="2843803C" w15:done="0"/>
   <w15:commentEx w15:paraId="73213749" w15:done="0"/>
   <w15:commentEx w15:paraId="49C80414" w15:paraIdParent="73213749" w15:done="0"/>
@@ -6314,6 +6845,7 @@
 
 <file path=word/commentsExtensible.xml><?xml version="1.0" encoding="utf-8"?>
 <w16cex:commentsExtensible xmlns:wpc="http://schemas.microsoft.com/office/word/2010/wordprocessingCanvas" xmlns:cx="http://schemas.microsoft.com/office/drawing/2014/chartex" xmlns:cx1="http://schemas.microsoft.com/office/drawing/2015/9/8/chartex" xmlns:cx2="http://schemas.microsoft.com/office/drawing/2015/10/21/chartex" xmlns:cx3="http://schemas.microsoft.com/office/drawing/2016/5/9/chartex" xmlns:cx4="http://schemas.microsoft.com/office/drawing/2016/5/10/chartex" xmlns:cx5="http://schemas.microsoft.com/office/drawing/2016/5/11/chartex" xmlns:cx6="http://schemas.microsoft.com/office/drawing/2016/5/12/chartex" xmlns:cx7="http://schemas.microsoft.com/office/drawing/2016/5/13/chartex" xmlns:cx8="http://schemas.microsoft.com/office/drawing/2016/5/14/chartex" xmlns:mc="http://schemas.openxmlformats.org/markup-compatibility/2006" xmlns:aink="http://schemas.microsoft.com/office/drawing/2016/ink" xmlns:am3d="http://schemas.microsoft.com/office/drawing/2017/model3d" xmlns:o="urn:schemas-microsoft-com:office:office" xmlns:r="http://schemas.openxmlformats.org/officeDocument/2006/relationships" xmlns:m="http://schemas.openxmlformats.org/officeDocument/2006/math" xmlns:v="urn:schemas-microsoft-com:vml" xmlns:wp14="http://schemas.microsoft.com/office/word/2010/wordprocessingDrawing" xmlns:wp="http://schemas.openxmlformats.org/drawingml/2006/wordprocessingDrawing" xmlns:w10="urn:schemas-microsoft-com:office:word" xmlns:w="http://schemas.openxmlformats.org/wordprocessingml/2006/main" xmlns:w14="http://schemas.microsoft.com/office/word/2010/wordml" xmlns:w15="http://schemas.microsoft.com/office/word/2012/wordml" xmlns:w16cex="http://schemas.microsoft.com/office/word/2018/wordml/cex" xmlns:w16cid="http://schemas.microsoft.com/office/word/2016/wordml/cid" xmlns:w16="http://schemas.microsoft.com/office/word/2018/wordml" xmlns:w16se="http://schemas.microsoft.com/office/word/2015/wordml/symex" xmlns:wpg="http://schemas.microsoft.com/office/word/2010/wordprocessingGroup" xmlns:wpi="http://schemas.microsoft.com/office/word/2010/wordprocessingInk" xmlns:wne="http://schemas.microsoft.com/office/word/2006/wordml" xmlns:wps="http://schemas.microsoft.com/office/word/2010/wordprocessingShape" mc:Ignorable="w14 w15 w16se w16cid w16 w16cex wp14">
+  <w16cex:commentExtensible w16cex:durableId="22876FB6" w16cex:dateUtc="2020-06-07T18:52:00Z"/>
   <w16cex:commentExtensible w16cex:durableId="227A2EE2" w16cex:dateUtc="2020-05-28T17:36:00Z"/>
   <w16cex:commentExtensible w16cex:durableId="2270EF03" w16cex:dateUtc="2020-05-21T17:13:00Z"/>
   <w16cex:commentExtensible w16cex:durableId="2270F0AC" w16cex:dateUtc="2020-05-21T17:21:00Z"/>
@@ -6325,6 +6857,7 @@
 
 <file path=word/commentsIds.xml><?xml version="1.0" encoding="utf-8"?>
 <w16cid:commentsIds xmlns:wpc="http://schemas.microsoft.com/office/word/2010/wordprocessingCanvas" xmlns:cx="http://schemas.microsoft.com/office/drawing/2014/chartex" xmlns:cx1="http://schemas.microsoft.com/office/drawing/2015/9/8/chartex" xmlns:cx2="http://schemas.microsoft.com/office/drawing/2015/10/21/chartex" xmlns:cx3="http://schemas.microsoft.com/office/drawing/2016/5/9/chartex" xmlns:cx4="http://schemas.microsoft.com/office/drawing/2016/5/10/chartex" xmlns:cx5="http://schemas.microsoft.com/office/drawing/2016/5/11/chartex" xmlns:cx6="http://schemas.microsoft.com/office/drawing/2016/5/12/chartex" xmlns:cx7="http://schemas.microsoft.com/office/drawing/2016/5/13/chartex" xmlns:cx8="http://schemas.microsoft.com/office/drawing/2016/5/14/chartex" xmlns:mc="http://schemas.openxmlformats.org/markup-compatibility/2006" xmlns:aink="http://schemas.microsoft.com/office/drawing/2016/ink" xmlns:am3d="http://schemas.microsoft.com/office/drawing/2017/model3d" xmlns:o="urn:schemas-microsoft-com:office:office" xmlns:r="http://schemas.openxmlformats.org/officeDocument/2006/relationships" xmlns:m="http://schemas.openxmlformats.org/officeDocument/2006/math" xmlns:v="urn:schemas-microsoft-com:vml" xmlns:wp14="http://schemas.microsoft.com/office/word/2010/wordprocessingDrawing" xmlns:wp="http://schemas.openxmlformats.org/drawingml/2006/wordprocessingDrawing" xmlns:w10="urn:schemas-microsoft-com:office:word" xmlns:w="http://schemas.openxmlformats.org/wordprocessingml/2006/main" xmlns:w14="http://schemas.microsoft.com/office/word/2010/wordml" xmlns:w15="http://schemas.microsoft.com/office/word/2012/wordml" xmlns:w16cex="http://schemas.microsoft.com/office/word/2018/wordml/cex" xmlns:w16cid="http://schemas.microsoft.com/office/word/2016/wordml/cid" xmlns:w16="http://schemas.microsoft.com/office/word/2018/wordml" xmlns:w16se="http://schemas.microsoft.com/office/word/2015/wordml/symex" xmlns:wpg="http://schemas.microsoft.com/office/word/2010/wordprocessingGroup" xmlns:wpi="http://schemas.microsoft.com/office/word/2010/wordprocessingInk" xmlns:wne="http://schemas.microsoft.com/office/word/2006/wordml" xmlns:wps="http://schemas.microsoft.com/office/word/2010/wordprocessingShape" mc:Ignorable="w14 w15 w16se w16cid w16 w16cex wp14">
+  <w16cid:commentId w16cid:paraId="0FE4A813" w16cid:durableId="22876FB6"/>
   <w16cid:commentId w16cid:paraId="2843803C" w16cid:durableId="227A2EE2"/>
   <w16cid:commentId w16cid:paraId="73213749" w16cid:durableId="2270EF03"/>
   <w16cid:commentId w16cid:paraId="49C80414" w16cid:durableId="2270F0AC"/>

</xml_diff>

<commit_message>
Small manuscript edits; Li ok's analysis on GDD as response variable
</commit_message>
<xml_diff>
--- a/manuscript/Abstract and Intro.docx
+++ b/manuscript/Abstract and Intro.docx
@@ -33,40 +33,41 @@
       </w:r>
     </w:p>
     <w:p>
-      <w:pPr>
+      <w:r>
         <w:rPr>
           <w:b/>
           <w:bCs/>
         </w:rPr>
-      </w:pPr>
+        <w:t>Authors:</w:t>
+      </w:r>
       <w:r>
         <w:rPr>
           <w:b/>
           <w:bCs/>
         </w:rPr>
-        <w:t>Authors:</w:t>
-      </w:r>
-      <w:r>
+        <w:t xml:space="preserve"> </w:t>
+      </w:r>
+      <w:r>
+        <w:t>Alice MacQueen*, Li Zhang*, Jason Bonette, …who else? …, Tom Juenger</w:t>
+      </w:r>
+      <w:r>
+        <w:t xml:space="preserve"> </w:t>
+      </w:r>
+    </w:p>
+    <w:p>
+      <w:pPr>
         <w:rPr>
           <w:b/>
           <w:bCs/>
         </w:rPr>
-        <w:t xml:space="preserve"> </w:t>
-      </w:r>
-      <w:r>
-        <w:t>Alice MacQueen*, Li Zhang*, Jason Bonette, …who else? …, Tom Juenger</w:t>
-      </w:r>
-      <w:r>
-        <w:t xml:space="preserve"> </w:t>
-      </w:r>
-    </w:p>
-    <w:p>
-      <w:pPr>
+      </w:pPr>
+      <w:r>
         <w:rPr>
           <w:b/>
           <w:bCs/>
         </w:rPr>
-      </w:pPr>
+        <w:t>Intended Audience:</w:t>
+      </w:r>
     </w:p>
     <w:p>
       <w:pPr>
@@ -75,19 +76,41 @@
           <w:bCs/>
         </w:rPr>
       </w:pPr>
-    </w:p>
-    <w:p>
-      <w:pPr>
+      <w:r>
         <w:rPr>
           <w:b/>
           <w:bCs/>
         </w:rPr>
-      </w:pPr>
-      <w:r>
+        <w:t>Target Journal:</w:t>
+      </w:r>
+    </w:p>
+    <w:p>
+      <w:pPr>
         <w:rPr>
           <w:b/>
           <w:bCs/>
         </w:rPr>
+      </w:pPr>
+      <w:r>
+        <w:rPr>
+          <w:b/>
+          <w:bCs/>
+        </w:rPr>
+        <w:t>Possible Friendly Reviewers/Reviewers</w:t>
+      </w:r>
+    </w:p>
+    <w:p>
+      <w:pPr>
+        <w:rPr>
+          <w:b/>
+          <w:bCs/>
+        </w:rPr>
+      </w:pPr>
+      <w:r>
+        <w:rPr>
+          <w:b/>
+          <w:bCs/>
+        </w:rPr>
         <w:t>Abstract</w:t>
       </w:r>
     </w:p>
@@ -159,11 +182,6 @@
     </w:p>
     <w:p>
       <w:pPr>
-        <w:ind w:firstLine="720"/>
-      </w:pPr>
-    </w:p>
-    <w:p>
-      <w:pPr>
         <w:rPr>
           <w:b/>
           <w:bCs/>
@@ -223,47 +241,82 @@
         <w:t>reproductive growth</w:t>
       </w:r>
       <w:r>
-        <w:t xml:space="preserve">, shaping each individual’s </w:t>
-      </w:r>
-      <w:r>
-        <w:t>life</w:t>
-      </w:r>
-      <w:r>
-        <w:t>span and lifetime</w:t>
+        <w:t xml:space="preserve">, shaping </w:t>
+      </w:r>
+      <w:r>
+        <w:t>both the</w:t>
+      </w:r>
+      <w:r>
+        <w:t xml:space="preserve"> individual’s lifespan and </w:t>
+      </w:r>
+      <w:r>
+        <w:t xml:space="preserve">its </w:t>
+      </w:r>
+      <w:r>
+        <w:t xml:space="preserve">lifetime production of viable seed. </w:t>
+      </w:r>
+      <w:r>
+        <w:t xml:space="preserve">Global climate forcing is increasing temperatures and causing more extreme weather events, such as droughts, heatwaves, and severe rain events (Ummenhofer and Meehl, 2017). These events will alter </w:t>
+      </w:r>
+      <w:r>
+        <w:t xml:space="preserve">both </w:t>
+      </w:r>
+      <w:r>
+        <w:t>the timing of reproductive development</w:t>
       </w:r>
       <w:r>
         <w:t xml:space="preserve"> </w:t>
       </w:r>
       <w:r>
-        <w:t xml:space="preserve">production of viable seed. </w:t>
-      </w:r>
-      <w:r>
-        <w:t>Global climate forcing is increasing temperatures and causing more extreme weather events, such as droughts, heatwaves, and severe rain events (</w:t>
-      </w:r>
-      <w:proofErr w:type="spellStart"/>
-      <w:r>
-        <w:t>Ummenhofer</w:t>
-      </w:r>
-      <w:proofErr w:type="spellEnd"/>
+        <w:t>and the reliability of</w:t>
+      </w:r>
+      <w:r>
+        <w:t xml:space="preserve"> the</w:t>
+      </w:r>
+      <w:r>
+        <w:t xml:space="preserve"> environmental </w:t>
+      </w:r>
+      <w:r>
+        <w:t>signals that plants use to cue</w:t>
+      </w:r>
+      <w:r>
+        <w:t xml:space="preserve"> flowering. </w:t>
+      </w:r>
+      <w:r>
+        <w:t>It is thus</w:t>
+      </w:r>
+      <w:r>
+        <w:t xml:space="preserve"> of increasing importance to understand the </w:t>
+      </w:r>
+      <w:r>
+        <w:t xml:space="preserve">both the </w:t>
+      </w:r>
+      <w:r>
+        <w:t>cues driving floral development</w:t>
+      </w:r>
       <w:r>
         <w:t xml:space="preserve"> and </w:t>
       </w:r>
-      <w:proofErr w:type="spellStart"/>
-      <w:r>
-        <w:t>Meehl</w:t>
-      </w:r>
-      <w:proofErr w:type="spellEnd"/>
-      <w:r>
-        <w:t xml:space="preserve">, 2017). These events will alter </w:t>
-      </w:r>
-      <w:r>
-        <w:t xml:space="preserve">both </w:t>
-      </w:r>
-      <w:r>
-        <w:t>the timing of reproductive development</w:t>
-      </w:r>
-      <w:r>
-        <w:t>, and the signal reliability of environmental cues shaping flowering. Because of this, it is of increasing importance to understand both the cues driving floral development, the genetics underlying flowering cues, and the genetic potential for adaptation to novel environments.</w:t>
+      <w:r>
+        <w:t xml:space="preserve">the genetics underlying </w:t>
+      </w:r>
+      <w:r>
+        <w:t>these</w:t>
+      </w:r>
+      <w:r>
+        <w:t xml:space="preserve"> cues</w:t>
+      </w:r>
+      <w:r>
+        <w:t xml:space="preserve"> to understand</w:t>
+      </w:r>
+      <w:r>
+        <w:t xml:space="preserve"> the genetic potential for adaptation to novel</w:t>
+      </w:r>
+      <w:r>
+        <w:t>, changing</w:t>
+      </w:r>
+      <w:r>
+        <w:t xml:space="preserve"> environments.</w:t>
       </w:r>
     </w:p>
     <w:p>
@@ -282,22 +335,7 @@
         <w:t>Panicum virgatum</w:t>
       </w:r>
       <w:r>
-        <w:t>) is a</w:t>
-      </w:r>
-      <w:r>
-        <w:t xml:space="preserve"> </w:t>
-      </w:r>
-      <w:r>
-        <w:t xml:space="preserve">warm-season </w:t>
-      </w:r>
-      <w:r>
-        <w:t>perennial</w:t>
-      </w:r>
-      <w:r>
-        <w:t xml:space="preserve"> </w:t>
-      </w:r>
-      <w:r>
-        <w:t xml:space="preserve">with wide environmental adaptation across the eastern half of North America. </w:t>
+        <w:t xml:space="preserve">) is a warm-season perennial with wide environmental adaptation across the eastern half of North America. </w:t>
       </w:r>
       <w:r>
         <w:rPr>
@@ -419,39 +457,14 @@
         <w:t xml:space="preserve"> </w:t>
       </w:r>
       <w:r>
-        <w:t>Over the course of one season, switchgrass behaves as a determinate plant. It typically produces a single flush of tillers, which all become reproductive after a period of vegetative (leaf) development, and – critically</w:t>
-      </w:r>
-      <w:r>
-        <w:t xml:space="preserve"> for a biofuel crop</w:t>
-      </w:r>
-      <w:r>
-        <w:t xml:space="preserve"> – cease biomass accumulation upon completion of floral development (Van </w:t>
-      </w:r>
-      <w:proofErr w:type="spellStart"/>
-      <w:r>
-        <w:t>Esbroeck</w:t>
-      </w:r>
-      <w:proofErr w:type="spellEnd"/>
-      <w:r>
-        <w:t xml:space="preserve"> et al 2003).</w:t>
-      </w:r>
-      <w:r>
-        <w:t xml:space="preserve"> </w:t>
+        <w:t xml:space="preserve">Over the course of one season, switchgrass behaves as a determinate plant. It typically produces a single flush of tillers, which all become reproductive after a period of vegetative (leaf) development, and – critically for a biofuel crop – cease biomass accumulation upon completion of floral development (Van Esbroeck et al 2003). </w:t>
       </w:r>
     </w:p>
     <w:p>
       <w:r>
         <w:lastRenderedPageBreak/>
         <w:tab/>
-        <w:t xml:space="preserve">Spring growth is initiated by “adequate temperature” according to McMillan and </w:t>
-      </w:r>
-      <w:proofErr w:type="spellStart"/>
-      <w:r>
-        <w:t>Weiler</w:t>
-      </w:r>
-      <w:proofErr w:type="spellEnd"/>
-      <w:r>
-        <w:t xml:space="preserve"> (1959), with adequacy thought to be dependent on the cultivar </w:t>
+        <w:t xml:space="preserve">Spring growth is initiated by “adequate temperature” according to McMillan and Weiler (1959), with adequacy thought to be dependent on the cultivar </w:t>
       </w:r>
       <w:r>
         <w:fldChar w:fldCharType="begin"/>
@@ -482,51 +495,11 @@
       </w:r>
       <w:bookmarkStart w:id="1" w:name="_Hlk41465404"/>
       <w:r>
-        <w:t xml:space="preserve"> (</w:t>
-      </w:r>
-      <w:proofErr w:type="spellStart"/>
-      <w:r>
-        <w:t>Madakadze</w:t>
-      </w:r>
-      <w:proofErr w:type="spellEnd"/>
-      <w:r>
-        <w:t xml:space="preserve"> et al 1998c; Sanderson and Wolf, 1995a, 1995b).</w:t>
+        <w:t xml:space="preserve"> (Madakadze et al 1998c; Sanderson and Wolf, 1995a, 1995b).</w:t>
       </w:r>
       <w:bookmarkEnd w:id="1"/>
       <w:r>
-        <w:t xml:space="preserve"> A base temperature of 12 C for vegetative and reproductive development is commonly used for growth models (</w:t>
-      </w:r>
-      <w:proofErr w:type="spellStart"/>
-      <w:r>
-        <w:t>Kiniry</w:t>
-      </w:r>
-      <w:proofErr w:type="spellEnd"/>
-      <w:r>
-        <w:t xml:space="preserve"> et al 2005, </w:t>
-      </w:r>
-      <w:proofErr w:type="spellStart"/>
-      <w:r>
-        <w:t>Kinery</w:t>
-      </w:r>
-      <w:proofErr w:type="spellEnd"/>
-      <w:r>
-        <w:t xml:space="preserve"> et al 2008a, </w:t>
-      </w:r>
-      <w:proofErr w:type="spellStart"/>
-      <w:r>
-        <w:t>Berhman</w:t>
-      </w:r>
-      <w:proofErr w:type="spellEnd"/>
-      <w:r>
-        <w:t xml:space="preserve"> et al 2013). However, base temperatures vary by cultivar (</w:t>
-      </w:r>
-      <w:proofErr w:type="spellStart"/>
-      <w:r>
-        <w:t>Madakadze</w:t>
-      </w:r>
-      <w:proofErr w:type="spellEnd"/>
-      <w:r>
-        <w:t xml:space="preserve"> et al 2003) and there may be a photoperiod or vernalization mechanism rather than a temperature threshold </w:t>
+        <w:t xml:space="preserve"> A base temperature of 12 C for vegetative and reproductive development is commonly used for growth models (Kiniry et al 2005, Kinery et al 2008a, Berhman et al 2013). However, base temperatures vary by cultivar (Madakadze et al 2003) and there may be a photoperiod or vernalization mechanism rather than a temperature threshold </w:t>
       </w:r>
       <w:r>
         <w:rPr>
@@ -536,15 +509,7 @@
         <w:t>per se</w:t>
       </w:r>
       <w:r>
-        <w:t xml:space="preserve"> that triggers spring growth (Parish and </w:t>
-      </w:r>
-      <w:proofErr w:type="spellStart"/>
-      <w:r>
-        <w:t>Fike</w:t>
-      </w:r>
-      <w:proofErr w:type="spellEnd"/>
-      <w:r>
-        <w:t xml:space="preserve"> 2005).</w:t>
+        <w:t xml:space="preserve"> that triggers spring growth (Parish and Fike 2005).</w:t>
       </w:r>
     </w:p>
     <w:p>
@@ -571,29 +536,13 @@
         <w:t xml:space="preserve"> with distinctive upland and lowland ecotypes</w:t>
       </w:r>
       <w:r>
-        <w:t xml:space="preserve"> flowered under both 12 and 16 hour photoperiods, but flowering was delayed in the upland cultivar (Van </w:t>
-      </w:r>
-      <w:proofErr w:type="spellStart"/>
-      <w:r>
-        <w:t>Esbroeck</w:t>
-      </w:r>
-      <w:proofErr w:type="spellEnd"/>
-      <w:r>
-        <w:t xml:space="preserve"> et al 2003). Photoperiodicity </w:t>
+        <w:t xml:space="preserve"> flowered under both 12 and 16 hour photoperiods, but flowering was delayed in the upland cultivar (Van Esbroeck et al 2003). Photoperiodicity </w:t>
       </w:r>
       <w:r>
         <w:t xml:space="preserve">likely </w:t>
       </w:r>
       <w:r>
-        <w:t xml:space="preserve">differs with plant latitude of origin (Parish and </w:t>
-      </w:r>
-      <w:proofErr w:type="spellStart"/>
-      <w:r>
-        <w:t>Fike</w:t>
-      </w:r>
-      <w:proofErr w:type="spellEnd"/>
-      <w:r>
-        <w:t xml:space="preserve"> 2005). Moving plants from southern populations northward is thought to delay flowering, increasing leaf number and yields, while moving northern populations to southern latitudes is thought to hasten the transition to reproductive development, reducing vegetative growth and biomass yield (Sanderson et al 1996).</w:t>
+        <w:t>differs with plant latitude of origin (Parish and Fike 2005). Moving plants from southern populations northward is thought to delay flowering, increasing leaf number and yields, while moving northern populations to southern latitudes is thought to hasten the transition to reproductive development, reducing vegetative growth and biomass yield (Sanderson et al 1996).</w:t>
       </w:r>
       <w:r>
         <w:t xml:space="preserve"> </w:t>
@@ -604,45 +553,28 @@
         <w:ind w:firstLine="720"/>
       </w:pPr>
       <w:r>
-        <w:t>S</w:t>
-      </w:r>
-      <w:r>
-        <w:t>witchgrass has substantial untapped genetic and morphological diversity</w:t>
+        <w:t xml:space="preserve">Switchgrass has substantial untapped genetic and morphological diversity, with tetraploid and octoploid individuals (cite), three distinctive ecotypes, and three geographically distinct, deeply diverged genetic subpopulations within tetraploid individuals (Lovell et al 20XX). Upland individuals are smaller in stature than lowland individuals, other big differences (cite). There is also a coastal ecotype with lowland whole-plant characteristics and upland leaf characteristics (Lovell et al 20XX). </w:t>
+      </w:r>
+      <w:r>
+        <w:t xml:space="preserve">This diversity, particularly </w:t>
+      </w:r>
+      <w:r>
+        <w:t xml:space="preserve">the </w:t>
+      </w:r>
+      <w:r>
+        <w:t>g</w:t>
+      </w:r>
+      <w:r>
+        <w:t>enetic differences in flowering date and photoperiod response</w:t>
       </w:r>
       <w:r>
         <w:t>,</w:t>
       </w:r>
       <w:r>
-        <w:t xml:space="preserve"> with tetraploid and octoploid individuals (cite), three distinctive ecotypes, and three geographically distinct, deeply diverged genetic subpopulations within tetraploid individuals (Lovell et al 20XX). Upland individuals are smaller in stature than lowland individuals, other big differences (cite). There is also a coastal ecotype with lowland whole-plant characteristics and upland leaf characteristics (Lovell et al 20XX). </w:t>
-      </w:r>
-      <w:r>
-        <w:t xml:space="preserve">This diversity, particularly </w:t>
-      </w:r>
-      <w:r>
-        <w:t xml:space="preserve">the </w:t>
-      </w:r>
-      <w:r>
-        <w:t>g</w:t>
-      </w:r>
-      <w:r>
-        <w:t>enetic differences in flowering date and photoperiod response</w:t>
-      </w:r>
-      <w:r>
-        <w:t>,</w:t>
-      </w:r>
-      <w:r>
         <w:t xml:space="preserve"> can be a point of exploitation in biomass crop breeding. </w:t>
       </w:r>
       <w:r>
-        <w:t xml:space="preserve">Breeding for photoperiodic sensitivity in plants with earlier </w:t>
-      </w:r>
-      <w:proofErr w:type="spellStart"/>
-      <w:r>
-        <w:t>greenup</w:t>
-      </w:r>
-      <w:proofErr w:type="spellEnd"/>
-      <w:r>
-        <w:t xml:space="preserve"> dates may allow growers in the northern United States to take advantage of longer growing seasons, as photoperiod-sensitive strains will accumulate more biomass before flowering, contributing to higher biomass yields (cite?). Alternatively, breeding for cultivars with larger cumulative GDD requirements and reduced photoperiod sensitivity could increase the heat requirement needed for switchgrass development and stabilize switchgrass biomass yields at higher levels, which could help offset the negative impacts of climate warming (cite).</w:t>
+        <w:t>Breeding for photoperiodic sensitivity in plants with earlier greenup dates may allow growers in the northern United States to take advantage of longer growing seasons, as photoperiod-sensitive strains will accumulate more biomass before flowering, contributing to higher biomass yields (cite?). Alternatively, breeding for cultivars with larger cumulative GDD requirements and reduced photoperiod sensitivity could increase the heat requirement needed for switchgrass development and stabilize switchgrass biomass yields at higher levels, which could help offset the negative impacts of climate warming (cite).</w:t>
       </w:r>
       <w:r>
         <w:t xml:space="preserve"> However, despite substantial study of the mechanisms controlling switchgrass development, genetics of flowering and prediction equations with broad application remain elusive. </w:t>
@@ -653,15 +585,7 @@
         <w:ind w:firstLine="720"/>
       </w:pPr>
       <w:r>
-        <w:t xml:space="preserve">Here, we grow and phenotype a diversity panel of 978 distinct switchgrass genotypes, clonal replicates of which were planted at eight common garden sites across 17 degrees of latitude. We use this panel to interrogate environmental mechanisms controlling </w:t>
-      </w:r>
-      <w:proofErr w:type="spellStart"/>
-      <w:r>
-        <w:t>greenup</w:t>
-      </w:r>
-      <w:proofErr w:type="spellEnd"/>
-      <w:r>
-        <w:t xml:space="preserve"> and flowering. We then use a F2 cross between individuals from the most distinctive </w:t>
+        <w:t xml:space="preserve">Here, we grow and phenotype a diversity panel of 978 distinct switchgrass genotypes, clonal replicates of which were planted at eight common garden sites across 17 degrees of latitude. We use this panel to interrogate environmental mechanisms controlling greenup and flowering. We then use a F2 cross between individuals from the most distinctive </w:t>
       </w:r>
       <w:r>
         <w:t>subpopulations for flowering response to dissect the genetics of flowering in these groups. Finally, we combine the results from this cross with genome-wide association results from the diversity panel to narrow in on candidate genes affecting flowering date. Taken together, our results allow us to describe the distinct genes and alleles controlling flowering across multiple distinct switchgrass populations.</w:t>
@@ -789,15 +713,7 @@
         <w:t>/uncategorized</w:t>
       </w:r>
       <w:r>
-        <w:t xml:space="preserve"> tetraploid individuals, and octoploid individuals. We then explored the overall patterns of </w:t>
-      </w:r>
-      <w:proofErr w:type="spellStart"/>
-      <w:r>
-        <w:t>greenup</w:t>
-      </w:r>
-      <w:proofErr w:type="spellEnd"/>
-      <w:r>
-        <w:t xml:space="preserve"> and flowering within these five </w:t>
+        <w:t xml:space="preserve"> tetraploid individuals, and octoploid individuals. We then explored the overall patterns of greenup and flowering within these five </w:t>
       </w:r>
       <w:r>
         <w:t>subpopulations</w:t>
@@ -913,7 +829,10 @@
         <w:t>flowering time cue of shortening days within the Gulf subpopulation</w:t>
       </w:r>
       <w:r>
-        <w:t>, while response to this cue</w:t>
+        <w:t xml:space="preserve">. Response </w:t>
+      </w:r>
+      <w:r>
+        <w:t>to this cue</w:t>
       </w:r>
       <w:r>
         <w:t xml:space="preserve"> may be segregating</w:t>
@@ -1048,7 +967,13 @@
         <w:t>. To ensure we detected a daylength cue for shortening days, we</w:t>
       </w:r>
       <w:r>
-        <w:t xml:space="preserve"> removed daylength values for genotypes that flowered during lengthening days. The heritability for daylength at flowering</w:t>
+        <w:t xml:space="preserve"> removed daylength</w:t>
+      </w:r>
+      <w:r>
+        <w:t xml:space="preserve"> response</w:t>
+      </w:r>
+      <w:r>
+        <w:t xml:space="preserve"> values for genotypes that flowered during lengthening days. The heritability for daylength at flowering</w:t>
       </w:r>
       <w:r>
         <w:t xml:space="preserve"> during shortening days</w:t>
@@ -1072,28 +997,22 @@
         <w:t xml:space="preserve">. </w:t>
       </w:r>
       <w:r>
-        <w:t>Thus</w:t>
-      </w:r>
-      <w:r>
-        <w:t>,</w:t>
-      </w:r>
-      <w:r>
-        <w:t xml:space="preserve"> there was little </w:t>
-      </w:r>
-      <w:r>
-        <w:t xml:space="preserve">evidence that the </w:t>
-      </w:r>
-      <w:r>
-        <w:t xml:space="preserve">heritable response to </w:t>
-      </w:r>
-      <w:r>
-        <w:t xml:space="preserve">flowering was due to </w:t>
+        <w:t>This reduction in heritability did not support the hypothesis that flowering was cued by</w:t>
+      </w:r>
+      <w:r>
+        <w:t xml:space="preserve"> </w:t>
       </w:r>
       <w:r>
         <w:t xml:space="preserve">any specific day length during shortening days in our common gardens. </w:t>
       </w:r>
       <w:r>
-        <w:t>Instead, the flowering photoperiodicity cue appeared to be only exposure to shortening days.</w:t>
+        <w:t xml:space="preserve">Instead, the flowering photoperiodicity cue </w:t>
+      </w:r>
+      <w:r>
+        <w:t xml:space="preserve">was </w:t>
+      </w:r>
+      <w:r>
+        <w:t>exposure to shortening days.</w:t>
       </w:r>
     </w:p>
     <w:p>
@@ -1119,15 +1038,7 @@
         <w:t xml:space="preserve"> as exposure to shortening days,</w:t>
       </w:r>
       <w:r>
-        <w:t xml:space="preserve"> differed by plant latitude of origin (Parish and </w:t>
-      </w:r>
-      <w:proofErr w:type="spellStart"/>
-      <w:r>
-        <w:t>Fike</w:t>
-      </w:r>
-      <w:proofErr w:type="spellEnd"/>
-      <w:r>
-        <w:t xml:space="preserve"> 2005). We observed a strong signal of latitude of origin on whether plants </w:t>
+        <w:t xml:space="preserve"> differed by plant latitude of origin (Parish and Fike 2005). We observed a strong signal of latitude of origin on whether plants </w:t>
       </w:r>
       <w:r>
         <w:t xml:space="preserve">grown </w:t>
@@ -1141,18 +1052,12 @@
       <w:r>
         <w:t xml:space="preserve">binomial </w:t>
       </w:r>
-      <w:proofErr w:type="spellStart"/>
-      <w:r>
-        <w:t>glm</w:t>
-      </w:r>
-      <w:proofErr w:type="spellEnd"/>
-      <w:r>
-        <w:t>,</w:t>
+      <w:r>
+        <w:t>glm,</w:t>
       </w:r>
       <w:r>
         <w:t xml:space="preserve"> </w:t>
       </w:r>
-      <w:proofErr w:type="spellStart"/>
       <w:r>
         <w:rPr>
           <w:i/>
@@ -1167,7 +1072,6 @@
         </w:rPr>
         <w:t>r</w:t>
       </w:r>
-      <w:proofErr w:type="spellEnd"/>
       <w:r>
         <w:rPr>
           <w:i/>
@@ -1462,13 +1366,8 @@
       <w:r>
         <w:t>(</w:t>
       </w:r>
-      <w:proofErr w:type="spellStart"/>
-      <w:r>
-        <w:t>Kiniry</w:t>
-      </w:r>
-      <w:proofErr w:type="spellEnd"/>
-      <w:r>
-        <w:t xml:space="preserve"> et al 2005,</w:t>
+      <w:r>
+        <w:t>Kiniry et al 2005,</w:t>
       </w:r>
       <w:r>
         <w:t xml:space="preserve"> </w:t>
@@ -1486,7 +1385,13 @@
         <w:t xml:space="preserve">subpopulation and the interaction between subpopulation and latitude of origin, both as random effects. </w:t>
       </w:r>
       <w:r>
-        <w:t xml:space="preserve">To avoid confounding with a photoperiod-based environmental cue, we removed GDD values for genotypes predicted to have a photoperiod cue at </w:t>
+        <w:t xml:space="preserve">To avoid confounding with a photoperiod-based environmental cue, we removed GDD </w:t>
+      </w:r>
+      <w:r>
+        <w:t xml:space="preserve">response </w:t>
+      </w:r>
+      <w:r>
+        <w:t xml:space="preserve">values for genotypes predicted to have a photoperiod cue at </w:t>
       </w:r>
       <w:r>
         <w:t xml:space="preserve">the four </w:t>
@@ -1507,6 +1412,9 @@
         <w:t xml:space="preserve">GDD </w:t>
       </w:r>
       <w:r>
+        <w:t xml:space="preserve">response </w:t>
+      </w:r>
+      <w:r>
         <w:t>values substantially increased the residual variance for photoperiod sensitive individuals at these sites (data not shown</w:t>
       </w:r>
       <w:r>
@@ -1527,7 +1435,6 @@
       <w:r>
         <w:t xml:space="preserve">% </w:t>
       </w:r>
-      <w:proofErr w:type="spellStart"/>
       <w:r>
         <w:t>Var</w:t>
       </w:r>
@@ -1537,7 +1444,6 @@
         </w:rPr>
         <w:t>subpop</w:t>
       </w:r>
-      <w:proofErr w:type="spellEnd"/>
       <w:r>
         <w:t xml:space="preserve"> = 8</w:t>
       </w:r>
@@ -1664,6 +1570,9 @@
       <w:r>
         <w:t xml:space="preserve"> The heritability for GDD at flowering for photoperiod insensitive, sequenced individuals was 30%, while the heritability for flowering as a Julian date for the same set of individuals was 10.8% (Supplementary Table: Variance Components analysis). </w:t>
       </w:r>
+      <w:r>
+        <w:t>More phenotypic variance was explained by GDD than by Julian date for these individuals.</w:t>
+      </w:r>
     </w:p>
     <w:p>
       <w:pPr>
@@ -1673,10 +1582,16 @@
         <w:t xml:space="preserve">If flowering date is frequently a function of GDD in switchgrass, this </w:t>
       </w:r>
       <w:r>
-        <w:t>offers and explanation for</w:t>
-      </w:r>
-      <w:r>
-        <w:t xml:space="preserve"> observations that moving southern populations northwards delays flowering, and moving northern populations south hastens flowering (Sanderson et al 1996). We tested whether subpopulation flowering as a function of GDD varied significantly by latitude of origin. </w:t>
+        <w:t>offers an explanation for</w:t>
+      </w:r>
+      <w:r>
+        <w:t xml:space="preserve"> observations that moving southern populations northwards delays flowering, and moving northern populations south hastens flowering (Sanderson et al 1996). </w:t>
+      </w:r>
+      <w:r>
+        <w:t>To explore this further, w</w:t>
+      </w:r>
+      <w:r>
+        <w:t xml:space="preserve">e tested whether subpopulation flowering as a function of GDD varied significantly by latitude of origin. </w:t>
       </w:r>
       <w:r>
         <w:t>The Midwest</w:t>
@@ -1730,7 +1645,19 @@
         <w:t>In contrast, the southernmost and northernmost 20% of the Gulf plants diff</w:t>
       </w:r>
       <w:r>
-        <w:t>ered only slightly in GDD (1008 vs 1090).</w:t>
+        <w:t xml:space="preserve">ered </w:t>
+      </w:r>
+      <w:r>
+        <w:t xml:space="preserve">statistically significantly, but </w:t>
+      </w:r>
+      <w:r>
+        <w:t xml:space="preserve">biologically </w:t>
+      </w:r>
+      <w:r>
+        <w:t>only</w:t>
+      </w:r>
+      <w:r>
+        <w:t xml:space="preserve"> slightly in GDD (1008 vs 1090).</w:t>
       </w:r>
       <w:r>
         <w:t xml:space="preserve"> </w:t>
@@ -1770,27 +1697,18 @@
           <w:iCs/>
         </w:rPr>
       </w:pPr>
-      <w:proofErr w:type="spellStart"/>
       <w:r>
         <w:rPr>
           <w:i/>
           <w:iCs/>
         </w:rPr>
-        <w:t>Fourway</w:t>
-      </w:r>
-      <w:proofErr w:type="spellEnd"/>
+        <w:t xml:space="preserve">Fourway cross </w:t>
+      </w:r>
       <w:r>
         <w:rPr>
           <w:i/>
           <w:iCs/>
         </w:rPr>
-        <w:t xml:space="preserve"> cross </w:t>
-      </w:r>
-      <w:r>
-        <w:rPr>
-          <w:i/>
-          <w:iCs/>
-        </w:rPr>
         <w:t>breaks up genetics of flowering for the two most distinctive subpopulations</w:t>
       </w:r>
     </w:p>
@@ -1892,15 +1810,7 @@
         <w:t xml:space="preserve"> then</w:t>
       </w:r>
       <w:r>
-        <w:t xml:space="preserve"> recorded </w:t>
-      </w:r>
-      <w:proofErr w:type="spellStart"/>
-      <w:r>
-        <w:t>greenup</w:t>
-      </w:r>
-      <w:proofErr w:type="spellEnd"/>
-      <w:r>
-        <w:t xml:space="preserve"> and flowering dat</w:t>
+        <w:t xml:space="preserve"> recorded greenup and flowering dat</w:t>
       </w:r>
       <w:r>
         <w:t>e</w:t>
@@ -1977,7 +1887,11 @@
         <w:t xml:space="preserve">each year, </w:t>
       </w:r>
       <w:r>
-        <w:t>and Midwest subpopulation individuals in general</w:t>
+        <w:t xml:space="preserve">and Midwest subpopulation individuals in </w:t>
+      </w:r>
+      <w:r>
+        <w:lastRenderedPageBreak/>
+        <w:t>general</w:t>
       </w:r>
       <w:r>
         <w:t xml:space="preserve"> </w:t>
@@ -2034,7 +1948,6 @@
         <w:t xml:space="preserve">was </w:t>
       </w:r>
       <w:r>
-        <w:lastRenderedPageBreak/>
         <w:t xml:space="preserve">dominant to the photoperiod </w:t>
       </w:r>
       <w:r>
@@ -2280,7 +2193,11 @@
         <w:t xml:space="preserve"> (Figure 3, or as supplement?)</w:t>
       </w:r>
       <w:r>
-        <w:t>.  F2 individuals at TX2 and TX3 also had flowering dates similar to late flowering Midwest individuals to early- to mid-range flowering Gulf individuals</w:t>
+        <w:t xml:space="preserve">.  F2 individuals at TX2 and TX3 also had flowering dates similar to late flowering Midwest individuals to early- to mid-range </w:t>
+      </w:r>
+      <w:r>
+        <w:lastRenderedPageBreak/>
+        <w:t>flowering Gulf individuals</w:t>
       </w:r>
       <w:r>
         <w:t xml:space="preserve"> (Supplementary Figure)</w:t>
@@ -2331,11 +2248,7 @@
         <w:t xml:space="preserve"> </w:t>
       </w:r>
       <w:r>
-        <w:t xml:space="preserve">Thus, at the </w:t>
-      </w:r>
-      <w:r>
-        <w:lastRenderedPageBreak/>
-        <w:t xml:space="preserve">northern five sites, we expected to find QTL controlling flowering date from the Midwest subpopulation, potentially by affecting the cumulative GDD requirements for the plant before flowering.   </w:t>
+        <w:t xml:space="preserve">Thus, at the northern five sites, we expected to find QTL controlling flowering date from the Midwest subpopulation, potentially by affecting the cumulative GDD requirements for the plant before flowering.   </w:t>
       </w:r>
     </w:p>
     <w:p>
@@ -2526,27 +2439,14 @@
       <w:r>
         <w:t xml:space="preserve">the genetics of </w:t>
       </w:r>
-      <w:proofErr w:type="spellStart"/>
-      <w:r>
-        <w:t>greenup</w:t>
-      </w:r>
-      <w:proofErr w:type="spellEnd"/>
-      <w:r>
-        <w:t xml:space="preserve"> and flowering </w:t>
+      <w:r>
+        <w:t xml:space="preserve">greenup and flowering </w:t>
       </w:r>
       <w:r>
         <w:t>in</w:t>
       </w:r>
       <w:r>
-        <w:t xml:space="preserve"> 2019 for seven </w:t>
-      </w:r>
-      <w:proofErr w:type="spellStart"/>
-      <w:r>
-        <w:t>fourway</w:t>
-      </w:r>
-      <w:proofErr w:type="spellEnd"/>
-      <w:r>
-        <w:t xml:space="preserve"> sites. We anticipated finding QTL </w:t>
+        <w:t xml:space="preserve"> 2019 for seven fourway sites. We anticipated finding QTL </w:t>
       </w:r>
       <w:r>
         <w:t>at</w:t>
@@ -2570,26 +2470,10 @@
         <w:t>potential</w:t>
       </w:r>
       <w:r>
-        <w:t xml:space="preserve"> to examine effects of Gulf alleles. There were no significant QTL for </w:t>
-      </w:r>
-      <w:proofErr w:type="spellStart"/>
-      <w:r>
-        <w:t>greenup</w:t>
-      </w:r>
-      <w:proofErr w:type="spellEnd"/>
-      <w:r>
-        <w:t>.</w:t>
-      </w:r>
-      <w:r>
-        <w:t xml:space="preserve"> There were eight QTL for flowering date in the </w:t>
-      </w:r>
-      <w:proofErr w:type="spellStart"/>
-      <w:r>
-        <w:t>fourway</w:t>
-      </w:r>
-      <w:proofErr w:type="spellEnd"/>
-      <w:r>
-        <w:t xml:space="preserve"> cross; the largest QTL were on Chr02N, Chr04K, and Chr05N. All eight QTL exhibited significant GxE between common garden sites. </w:t>
+        <w:t xml:space="preserve"> to examine effects of Gulf alleles. There were no significant QTL for greenup.</w:t>
+      </w:r>
+      <w:r>
+        <w:t xml:space="preserve"> There were eight QTL for flowering date in the fourway cross; the largest QTL were on Chr02N, Chr04K, and Chr05N. All eight QTL exhibited significant GxE between common garden sites. </w:t>
       </w:r>
       <w:r>
         <w:t>Our cross design allowed us to</w:t>
@@ -2607,15 +2491,7 @@
         <w:t>allele set</w:t>
       </w:r>
       <w:r>
-        <w:t xml:space="preserve">, </w:t>
-      </w:r>
-      <w:proofErr w:type="spellStart"/>
-      <w:r>
-        <w:t>AxB</w:t>
-      </w:r>
-      <w:proofErr w:type="spellEnd"/>
-      <w:r>
-        <w:t>,</w:t>
+        <w:t>, AxB,</w:t>
       </w:r>
       <w:r>
         <w:t xml:space="preserve"> at </w:t>
@@ -2624,29 +2500,13 @@
         <w:t>TX2</w:t>
       </w:r>
       <w:r>
-        <w:t xml:space="preserve">, five of eight lowland alleles delayed flowering date. In the </w:t>
-      </w:r>
-      <w:proofErr w:type="spellStart"/>
-      <w:r>
-        <w:t>CxD</w:t>
-      </w:r>
-      <w:proofErr w:type="spellEnd"/>
-      <w:r>
-        <w:t xml:space="preserve"> cross at </w:t>
+        <w:t xml:space="preserve">, five of eight lowland alleles delayed flowering date. In the CxD cross at </w:t>
       </w:r>
       <w:r>
         <w:t>TX2</w:t>
       </w:r>
       <w:r>
-        <w:t xml:space="preserve">, four of eight lowland alleles delayed flowering date – four of the same five regions that delayed flowering date in the </w:t>
-      </w:r>
-      <w:proofErr w:type="spellStart"/>
-      <w:r>
-        <w:t>AxB</w:t>
-      </w:r>
-      <w:proofErr w:type="spellEnd"/>
-      <w:r>
-        <w:t xml:space="preserve"> cross.</w:t>
+        <w:t>, four of eight lowland alleles delayed flowering date – four of the same five regions that delayed flowering date in the AxB cross.</w:t>
       </w:r>
       <w:r>
         <w:t xml:space="preserve"> These </w:t>
@@ -2661,7 +2521,11 @@
         <w:t xml:space="preserve"> We therefore hypothesized that these regions: Chr02N, Chr04K, Chr05N, (Chr08N), and Chr09K were important regions affecting flowering in the Gulf subpopulation. </w:t>
       </w:r>
       <w:r>
-        <w:t xml:space="preserve">At the northern sites, because of the dominance of Midwest </w:t>
+        <w:t xml:space="preserve">At the northern sites, </w:t>
+      </w:r>
+      <w:r>
+        <w:lastRenderedPageBreak/>
+        <w:t xml:space="preserve">because of the dominance of Midwest </w:t>
       </w:r>
       <w:r>
         <w:t>phenotypes and alleles that we observed</w:t>
@@ -2676,19 +2540,7 @@
         <w:t>28 site</w:t>
       </w:r>
       <w:r>
-        <w:t xml:space="preserve"> by QTL </w:t>
-      </w:r>
-      <w:r>
-        <w:lastRenderedPageBreak/>
-        <w:t xml:space="preserve">combinations for the </w:t>
-      </w:r>
-      <w:proofErr w:type="spellStart"/>
-      <w:r>
-        <w:t>AxB</w:t>
-      </w:r>
-      <w:proofErr w:type="spellEnd"/>
-      <w:r>
-        <w:t xml:space="preserve"> early flowering alleles</w:t>
+        <w:t xml:space="preserve"> by QTL combinations for the AxB early flowering alleles</w:t>
       </w:r>
       <w:r>
         <w:t xml:space="preserve">, the Midwest allele was accelerating flowering. </w:t>
@@ -2702,13 +2554,8 @@
       <w:r>
         <w:t xml:space="preserve"> by QTL combinations for the </w:t>
       </w:r>
-      <w:proofErr w:type="spellStart"/>
-      <w:r>
-        <w:t>CxD</w:t>
-      </w:r>
-      <w:proofErr w:type="spellEnd"/>
-      <w:r>
-        <w:t xml:space="preserve"> </w:t>
+      <w:r>
+        <w:t xml:space="preserve">CxD </w:t>
       </w:r>
       <w:r>
         <w:t>late flowering alleles</w:t>
@@ -2921,34 +2768,10 @@
         <w:t>TX1</w:t>
       </w:r>
       <w:r>
-        <w:t xml:space="preserve"> in both the diversity panel and the </w:t>
-      </w:r>
-      <w:proofErr w:type="spellStart"/>
-      <w:r>
-        <w:t>fourway</w:t>
-      </w:r>
-      <w:proofErr w:type="spellEnd"/>
-      <w:r>
-        <w:t xml:space="preserve"> cross, indicating a larger effect of environment on phenotypic variance at this site. At this site</w:t>
-      </w:r>
-      <w:r>
-        <w:t xml:space="preserve">, 2 </w:t>
-      </w:r>
-      <w:proofErr w:type="spellStart"/>
-      <w:r>
-        <w:t>AxB</w:t>
-      </w:r>
-      <w:proofErr w:type="spellEnd"/>
-      <w:r>
-        <w:t xml:space="preserve"> Midwest QTL accelerated flowering, and 2 delayed flowering. In </w:t>
-      </w:r>
-      <w:proofErr w:type="spellStart"/>
-      <w:r>
-        <w:t>CxD</w:t>
-      </w:r>
-      <w:proofErr w:type="spellEnd"/>
-      <w:r>
-        <w:t xml:space="preserve">, alleles at four Midwest QTL accelerated flowering. </w:t>
+        <w:t xml:space="preserve"> in both the diversity panel and the fourway cross, indicating a larger effect of environment on phenotypic variance at this site. At this site</w:t>
+      </w:r>
+      <w:r>
+        <w:t xml:space="preserve">, 2 AxB Midwest QTL accelerated flowering, and 2 delayed flowering. In CxD, alleles at four Midwest QTL accelerated flowering. </w:t>
       </w:r>
     </w:p>
     <w:p/>
@@ -2983,23 +2806,7 @@
           <w:i/>
           <w:iCs/>
         </w:rPr>
-        <w:t xml:space="preserve">Genome wide association identifies candidates affecting flowering in </w:t>
-      </w:r>
-      <w:proofErr w:type="spellStart"/>
-      <w:r>
-        <w:rPr>
-          <w:i/>
-          <w:iCs/>
-        </w:rPr>
-        <w:t>fourway</w:t>
-      </w:r>
-      <w:proofErr w:type="spellEnd"/>
-      <w:r>
-        <w:rPr>
-          <w:i/>
-          <w:iCs/>
-        </w:rPr>
-        <w:t xml:space="preserve"> QTL intervals</w:t>
+        <w:t>Genome wide association identifies candidates affecting flowering in fourway QTL intervals</w:t>
       </w:r>
     </w:p>
     <w:p>
@@ -3007,44 +2814,17 @@
         <w:ind w:firstLine="720"/>
       </w:pPr>
       <w:r>
-        <w:t xml:space="preserve">Though QTLs detected using the </w:t>
-      </w:r>
-      <w:proofErr w:type="spellStart"/>
-      <w:r>
-        <w:t>fourway</w:t>
-      </w:r>
-      <w:proofErr w:type="spellEnd"/>
-      <w:r>
-        <w:t xml:space="preserve"> cross are too coarse to be informative about gene identity by themselves, combining linkage and association mapping can outperform each method used in isolation (cite Brachi, others?). We therefore conducted GWAS on </w:t>
-      </w:r>
-      <w:proofErr w:type="spellStart"/>
-      <w:r>
-        <w:t>greenup</w:t>
-      </w:r>
-      <w:proofErr w:type="spellEnd"/>
-      <w:r>
-        <w:t xml:space="preserve"> and flowering date at seven common garden sites </w:t>
+        <w:lastRenderedPageBreak/>
+        <w:t xml:space="preserve">Though QTLs detected using the fourway cross are too coarse to be informative about gene identity by themselves, combining linkage and association mapping can outperform each method used in isolation (cite Brachi, others?). We therefore conducted GWAS on greenup and flowering date at seven common garden sites </w:t>
       </w:r>
       <w:r>
         <w:t xml:space="preserve">for individuals from both the Midwest and Gulf subpopulation. We then analyzed the allelic effects across common garden sites for the top XK SNPs using mash. </w:t>
       </w:r>
       <w:r>
-        <w:t xml:space="preserve">Using this data, </w:t>
-      </w:r>
-      <w:r>
-        <w:lastRenderedPageBreak/>
-        <w:t>we</w:t>
-      </w:r>
-      <w:r>
-        <w:t xml:space="preserve"> focused on identifying associations in or near the important QTL regions for flowering date from the </w:t>
-      </w:r>
-      <w:proofErr w:type="spellStart"/>
-      <w:r>
-        <w:t>fourway</w:t>
-      </w:r>
-      <w:proofErr w:type="spellEnd"/>
-      <w:r>
-        <w:t xml:space="preserve"> cross, as well as the population that allele was found within and the effect that that SNP had across sites. </w:t>
+        <w:t>Using this data, we</w:t>
+      </w:r>
+      <w:r>
+        <w:t xml:space="preserve"> focused on identifying associations in or near the important QTL regions for flowering date from the fourway cross, as well as the population that allele was found within and the effect that that SNP had across sites. </w:t>
       </w:r>
     </w:p>
     <w:p>
@@ -3072,15 +2852,7 @@
         <w:t>the top 25 mash hits.</w:t>
       </w:r>
       <w:r>
-        <w:t xml:space="preserve"> Discussion of candidate genes, where they are in the QTL interval, what the effects look like in mash, what </w:t>
-      </w:r>
-      <w:proofErr w:type="spellStart"/>
-      <w:r>
-        <w:t>subpops</w:t>
-      </w:r>
-      <w:proofErr w:type="spellEnd"/>
-      <w:r>
-        <w:t xml:space="preserve"> they are segregating in, for: </w:t>
+        <w:t xml:space="preserve"> Discussion of candidate genes, where they are in the QTL interval, what the effects look like in mash, what subpops they are segregating in, for: </w:t>
       </w:r>
     </w:p>
     <w:p>
@@ -3201,15 +2973,7 @@
         </w:numPr>
       </w:pPr>
       <w:r>
-        <w:t xml:space="preserve">Possible reasons why we didn’t find candidates in GWAS for other three QTL intervals: false negatives, type of allele shifts we are testing here vs the </w:t>
-      </w:r>
-      <w:proofErr w:type="spellStart"/>
-      <w:r>
-        <w:t>fourway</w:t>
-      </w:r>
-      <w:proofErr w:type="spellEnd"/>
-      <w:r>
-        <w:t>, other things</w:t>
+        <w:t>Possible reasons why we didn’t find candidates in GWAS for other three QTL intervals: false negatives, type of allele shifts we are testing here vs the fourway, other things</w:t>
       </w:r>
     </w:p>
     <w:p>
@@ -3221,15 +2985,7 @@
         </w:numPr>
       </w:pPr>
       <w:r>
-        <w:t xml:space="preserve">And what are other types of region we can detect with GWAS that we couldn’t detect in our </w:t>
-      </w:r>
-      <w:proofErr w:type="spellStart"/>
-      <w:r>
-        <w:t>fourway</w:t>
-      </w:r>
-      <w:proofErr w:type="spellEnd"/>
-      <w:r>
-        <w:t>? Particularly differences between Gulf alleles… maybe offer up Gulf specific GWAS/mash here. Or GWAS on any individual that is tetraploid and looks like it’s photoperiod sensitive – including some admixed and Atlantic individuals. As an idea.</w:t>
+        <w:t>And what are other types of region we can detect with GWAS that we couldn’t detect in our fourway? Particularly differences between Gulf alleles… maybe offer up Gulf specific GWAS/mash here. Or GWAS on any individual that is tetraploid and looks like it’s photoperiod sensitive – including some admixed and Atlantic individuals. As an idea.</w:t>
       </w:r>
     </w:p>
     <w:p>
@@ -6150,15 +5906,7 @@
         <w:t xml:space="preserve"> </w:t>
       </w:r>
       <w:r>
-        <w:t xml:space="preserve">Average flowering date from 2016 – 2019 for the four parents of the </w:t>
-      </w:r>
-      <w:proofErr w:type="spellStart"/>
-      <w:r>
-        <w:t>fourway</w:t>
-      </w:r>
-      <w:proofErr w:type="spellEnd"/>
-      <w:r>
-        <w:t xml:space="preserve"> cross, compared to the 2019 distribution of flowering date for the Gulf and Midwest subpopulations. </w:t>
+        <w:t xml:space="preserve">Average flowering date from 2016 – 2019 for the four parents of the fourway cross, compared to the 2019 distribution of flowering date for the Gulf and Midwest subpopulations. </w:t>
       </w:r>
       <w:r>
         <w:t>The two Midwest parents are DAC and VS16, and the two Gulf parents are AP13 and WBC.</w:t>
@@ -6504,23 +6252,22 @@
           <w:i/>
           <w:iCs/>
         </w:rPr>
-        <w:t xml:space="preserve"># Walkthrough of what is known about mechanisms controlling </w:t>
-      </w:r>
-      <w:proofErr w:type="spellStart"/>
-      <w:r>
+        <w:t># Walkthrough of what is known about mechanisms controlling greenup and flowering in switchgrass</w:t>
+      </w:r>
+    </w:p>
+    <w:p>
+      <w:pPr>
         <w:rPr>
           <w:i/>
           <w:iCs/>
         </w:rPr>
-        <w:t>greenup</w:t>
-      </w:r>
-      <w:proofErr w:type="spellEnd"/>
+      </w:pPr>
       <w:r>
         <w:rPr>
           <w:i/>
           <w:iCs/>
         </w:rPr>
-        <w:t xml:space="preserve"> and flowering in switchgrass</w:t>
+        <w:t># Management of switchgrass for biofuels is informed by an understanding of the biology underpinning plant responses to the environment.</w:t>
       </w:r>
     </w:p>
     <w:p>
@@ -6535,54 +6282,7 @@
           <w:i/>
           <w:iCs/>
         </w:rPr>
-        <w:t># Management of switchgrass for biofuels is informed by an understanding of the biology underpinning plant responses to the environment.</w:t>
-      </w:r>
-    </w:p>
-    <w:p>
-      <w:pPr>
-        <w:rPr>
-          <w:i/>
-          <w:iCs/>
-        </w:rPr>
-      </w:pPr>
-      <w:r>
-        <w:rPr>
-          <w:i/>
-          <w:iCs/>
-        </w:rPr>
-        <w:t xml:space="preserve"># Here, we do xxx, </w:t>
-      </w:r>
-      <w:proofErr w:type="spellStart"/>
-      <w:r>
-        <w:rPr>
-          <w:i/>
-          <w:iCs/>
-        </w:rPr>
-        <w:t>yyy</w:t>
-      </w:r>
-      <w:proofErr w:type="spellEnd"/>
-      <w:r>
-        <w:rPr>
-          <w:i/>
-          <w:iCs/>
-        </w:rPr>
-        <w:t xml:space="preserve">, </w:t>
-      </w:r>
-      <w:proofErr w:type="spellStart"/>
-      <w:r>
-        <w:rPr>
-          <w:i/>
-          <w:iCs/>
-        </w:rPr>
-        <w:t>zzz</w:t>
-      </w:r>
-      <w:proofErr w:type="spellEnd"/>
-      <w:r>
-        <w:rPr>
-          <w:i/>
-          <w:iCs/>
-        </w:rPr>
-        <w:t>.</w:t>
+        <w:t># Here, we do xxx, yyy, zzz.</w:t>
       </w:r>
     </w:p>
     <w:p>
@@ -6641,15 +6341,7 @@
         <w:annotationRef/>
       </w:r>
       <w:r>
-        <w:t xml:space="preserve">Show the QTL regions and GxE patterns in the </w:t>
-      </w:r>
-      <w:proofErr w:type="spellStart"/>
-      <w:r>
-        <w:t>fourway</w:t>
-      </w:r>
-      <w:proofErr w:type="spellEnd"/>
-      <w:r>
-        <w:t xml:space="preserve"> – maybe looking for daylength sensitivity and for cumulative GDD requirements in this cross, if we can figure out how to model that. We could use all five years of data here. Maybe a model like the GWAS model below if possible.</w:t>
+        <w:t>Show the QTL regions and GxE patterns in the fourway – maybe looking for daylength sensitivity and for cumulative GDD requirements in this cross, if we can figure out how to model that. We could use all five years of data here. Maybe a model like the GWAS model below if possible.</w:t>
       </w:r>
     </w:p>
     <w:p>
@@ -6771,15 +6463,7 @@
         <w:annotationRef/>
       </w:r>
       <w:r>
-        <w:t xml:space="preserve">I’m definitely going to mess up this </w:t>
-      </w:r>
-      <w:proofErr w:type="spellStart"/>
-      <w:r>
-        <w:t>fourway</w:t>
-      </w:r>
-      <w:proofErr w:type="spellEnd"/>
-      <w:r>
-        <w:t xml:space="preserve"> QTL section so Li feel free to write your own section or rewrite this however you see fit/think is accurate</w:t>
+        <w:t>I’m definitely going to mess up this fourway QTL section so Li feel free to write your own section or rewrite this however you see fit/think is accurate</w:t>
       </w:r>
     </w:p>
   </w:comment>

</xml_diff>

<commit_message>
GWAS with GDD results overviews for writeup
</commit_message>
<xml_diff>
--- a/manuscript/Abstract and Intro.docx
+++ b/manuscript/Abstract and Intro.docx
@@ -256,7 +256,23 @@
         <w:t xml:space="preserve">lifetime production of viable seed. </w:t>
       </w:r>
       <w:r>
-        <w:t xml:space="preserve">Global climate forcing is increasing temperatures and causing more extreme weather events, such as droughts, heatwaves, and severe rain events (Ummenhofer and Meehl, 2017). These events will alter </w:t>
+        <w:t>Global climate forcing is increasing temperatures and causing more extreme weather events, such as droughts, heatwaves, and severe rain events (</w:t>
+      </w:r>
+      <w:proofErr w:type="spellStart"/>
+      <w:r>
+        <w:t>Ummenhofer</w:t>
+      </w:r>
+      <w:proofErr w:type="spellEnd"/>
+      <w:r>
+        <w:t xml:space="preserve"> and </w:t>
+      </w:r>
+      <w:proofErr w:type="spellStart"/>
+      <w:r>
+        <w:t>Meehl</w:t>
+      </w:r>
+      <w:proofErr w:type="spellEnd"/>
+      <w:r>
+        <w:t xml:space="preserve">, 2017). These events will alter </w:t>
       </w:r>
       <w:r>
         <w:t xml:space="preserve">both </w:t>
@@ -457,14 +473,30 @@
         <w:t xml:space="preserve"> </w:t>
       </w:r>
       <w:r>
-        <w:t xml:space="preserve">Over the course of one season, switchgrass behaves as a determinate plant. It typically produces a single flush of tillers, which all become reproductive after a period of vegetative (leaf) development, and – critically for a biofuel crop – cease biomass accumulation upon completion of floral development (Van Esbroeck et al 2003). </w:t>
+        <w:t xml:space="preserve">Over the course of one season, switchgrass behaves as a determinate plant. It typically produces a single flush of tillers, which all become reproductive after a period of vegetative (leaf) development, and – critically for a biofuel crop – cease biomass accumulation upon completion of floral development (Van </w:t>
+      </w:r>
+      <w:proofErr w:type="spellStart"/>
+      <w:r>
+        <w:t>Esbroeck</w:t>
+      </w:r>
+      <w:proofErr w:type="spellEnd"/>
+      <w:r>
+        <w:t xml:space="preserve"> et al 2003). </w:t>
       </w:r>
     </w:p>
     <w:p>
       <w:r>
         <w:lastRenderedPageBreak/>
         <w:tab/>
-        <w:t xml:space="preserve">Spring growth is initiated by “adequate temperature” according to McMillan and Weiler (1959), with adequacy thought to be dependent on the cultivar </w:t>
+        <w:t xml:space="preserve">Spring growth is initiated by “adequate temperature” according to McMillan and </w:t>
+      </w:r>
+      <w:proofErr w:type="spellStart"/>
+      <w:r>
+        <w:t>Weiler</w:t>
+      </w:r>
+      <w:proofErr w:type="spellEnd"/>
+      <w:r>
+        <w:t xml:space="preserve"> (1959), with adequacy thought to be dependent on the cultivar </w:t>
       </w:r>
       <w:r>
         <w:fldChar w:fldCharType="begin"/>
@@ -495,11 +527,51 @@
       </w:r>
       <w:bookmarkStart w:id="1" w:name="_Hlk41465404"/>
       <w:r>
-        <w:t xml:space="preserve"> (Madakadze et al 1998c; Sanderson and Wolf, 1995a, 1995b).</w:t>
+        <w:t xml:space="preserve"> (</w:t>
+      </w:r>
+      <w:proofErr w:type="spellStart"/>
+      <w:r>
+        <w:t>Madakadze</w:t>
+      </w:r>
+      <w:proofErr w:type="spellEnd"/>
+      <w:r>
+        <w:t xml:space="preserve"> et al 1998c; Sanderson and Wolf, 1995a, 1995b).</w:t>
       </w:r>
       <w:bookmarkEnd w:id="1"/>
       <w:r>
-        <w:t xml:space="preserve"> A base temperature of 12 C for vegetative and reproductive development is commonly used for growth models (Kiniry et al 2005, Kinery et al 2008a, Berhman et al 2013). However, base temperatures vary by cultivar (Madakadze et al 2003) and there may be a photoperiod or vernalization mechanism rather than a temperature threshold </w:t>
+        <w:t xml:space="preserve"> A base temperature of 12 C for vegetative and reproductive development is commonly used for growth models (</w:t>
+      </w:r>
+      <w:proofErr w:type="spellStart"/>
+      <w:r>
+        <w:t>Kiniry</w:t>
+      </w:r>
+      <w:proofErr w:type="spellEnd"/>
+      <w:r>
+        <w:t xml:space="preserve"> et al 2005, </w:t>
+      </w:r>
+      <w:proofErr w:type="spellStart"/>
+      <w:r>
+        <w:t>Kinery</w:t>
+      </w:r>
+      <w:proofErr w:type="spellEnd"/>
+      <w:r>
+        <w:t xml:space="preserve"> et al 2008a, </w:t>
+      </w:r>
+      <w:proofErr w:type="spellStart"/>
+      <w:r>
+        <w:t>Berhman</w:t>
+      </w:r>
+      <w:proofErr w:type="spellEnd"/>
+      <w:r>
+        <w:t xml:space="preserve"> et al 2013). However, base temperatures vary by cultivar (</w:t>
+      </w:r>
+      <w:proofErr w:type="spellStart"/>
+      <w:r>
+        <w:t>Madakadze</w:t>
+      </w:r>
+      <w:proofErr w:type="spellEnd"/>
+      <w:r>
+        <w:t xml:space="preserve"> et al 2003) and there may be a photoperiod or vernalization mechanism rather than a temperature threshold </w:t>
       </w:r>
       <w:r>
         <w:rPr>
@@ -509,7 +581,15 @@
         <w:t>per se</w:t>
       </w:r>
       <w:r>
-        <w:t xml:space="preserve"> that triggers spring growth (Parish and Fike 2005).</w:t>
+        <w:t xml:space="preserve"> that triggers spring growth (Parish and </w:t>
+      </w:r>
+      <w:proofErr w:type="spellStart"/>
+      <w:r>
+        <w:t>Fike</w:t>
+      </w:r>
+      <w:proofErr w:type="spellEnd"/>
+      <w:r>
+        <w:t xml:space="preserve"> 2005).</w:t>
       </w:r>
     </w:p>
     <w:p>
@@ -536,13 +616,37 @@
         <w:t xml:space="preserve"> with distinctive upland and lowland ecotypes</w:t>
       </w:r>
       <w:r>
-        <w:t xml:space="preserve"> flowered under both 12 and 16 hour photoperiods, but flowering was delayed in the upland cultivar (Van Esbroeck et al 2003). Photoperiodicity </w:t>
+        <w:t xml:space="preserve"> flowered under both </w:t>
+      </w:r>
+      <w:proofErr w:type="gramStart"/>
+      <w:r>
+        <w:t>12 and 16 hour</w:t>
+      </w:r>
+      <w:proofErr w:type="gramEnd"/>
+      <w:r>
+        <w:t xml:space="preserve"> photoperiods, but flowering was delayed in the upland cultivar (Van </w:t>
+      </w:r>
+      <w:proofErr w:type="spellStart"/>
+      <w:r>
+        <w:t>Esbroeck</w:t>
+      </w:r>
+      <w:proofErr w:type="spellEnd"/>
+      <w:r>
+        <w:t xml:space="preserve"> et al 2003). Photoperiodicity </w:t>
       </w:r>
       <w:r>
         <w:t xml:space="preserve">likely </w:t>
       </w:r>
       <w:r>
-        <w:t>differs with plant latitude of origin (Parish and Fike 2005). Moving plants from southern populations northward is thought to delay flowering, increasing leaf number and yields, while moving northern populations to southern latitudes is thought to hasten the transition to reproductive development, reducing vegetative growth and biomass yield (Sanderson et al 1996).</w:t>
+        <w:t xml:space="preserve">differs with plant latitude of origin (Parish and </w:t>
+      </w:r>
+      <w:proofErr w:type="spellStart"/>
+      <w:r>
+        <w:t>Fike</w:t>
+      </w:r>
+      <w:proofErr w:type="spellEnd"/>
+      <w:r>
+        <w:t xml:space="preserve"> 2005). Moving plants from southern populations northward is thought to delay flowering, increasing leaf number and yields, while moving northern populations to southern latitudes is thought to hasten the transition to reproductive development, reducing vegetative growth and biomass yield (Sanderson et al 1996).</w:t>
       </w:r>
       <w:r>
         <w:t xml:space="preserve"> </w:t>
@@ -574,7 +678,15 @@
         <w:t xml:space="preserve"> can be a point of exploitation in biomass crop breeding. </w:t>
       </w:r>
       <w:r>
-        <w:t>Breeding for photoperiodic sensitivity in plants with earlier greenup dates may allow growers in the northern United States to take advantage of longer growing seasons, as photoperiod-sensitive strains will accumulate more biomass before flowering, contributing to higher biomass yields (cite?). Alternatively, breeding for cultivars with larger cumulative GDD requirements and reduced photoperiod sensitivity could increase the heat requirement needed for switchgrass development and stabilize switchgrass biomass yields at higher levels, which could help offset the negative impacts of climate warming (cite).</w:t>
+        <w:t xml:space="preserve">Breeding for photoperiodic sensitivity in plants with earlier </w:t>
+      </w:r>
+      <w:proofErr w:type="spellStart"/>
+      <w:r>
+        <w:t>greenup</w:t>
+      </w:r>
+      <w:proofErr w:type="spellEnd"/>
+      <w:r>
+        <w:t xml:space="preserve"> dates may allow growers in the northern United States to take advantage of longer growing seasons, as photoperiod-sensitive strains will accumulate more biomass before flowering, contributing to higher biomass yields (cite?). Alternatively, breeding for cultivars with larger cumulative GDD requirements and reduced photoperiod sensitivity could increase the heat requirement needed for switchgrass development and stabilize switchgrass biomass yields at higher levels, which could help offset the negative impacts of climate warming (cite).</w:t>
       </w:r>
       <w:r>
         <w:t xml:space="preserve"> However, despite substantial study of the mechanisms controlling switchgrass development, genetics of flowering and prediction equations with broad application remain elusive. </w:t>
@@ -585,7 +697,15 @@
         <w:ind w:firstLine="720"/>
       </w:pPr>
       <w:r>
-        <w:t xml:space="preserve">Here, we grow and phenotype a diversity panel of 978 distinct switchgrass genotypes, clonal replicates of which were planted at eight common garden sites across 17 degrees of latitude. We use this panel to interrogate environmental mechanisms controlling greenup and flowering. We then use a F2 cross between individuals from the most distinctive </w:t>
+        <w:t xml:space="preserve">Here, we grow and phenotype a diversity panel of 978 distinct switchgrass genotypes, clonal replicates of which were planted at eight common garden sites across 17 degrees of latitude. We use this panel to interrogate environmental mechanisms controlling </w:t>
+      </w:r>
+      <w:proofErr w:type="spellStart"/>
+      <w:r>
+        <w:t>greenup</w:t>
+      </w:r>
+      <w:proofErr w:type="spellEnd"/>
+      <w:r>
+        <w:t xml:space="preserve"> and flowering. We then use a F2 cross between individuals from the most distinctive </w:t>
       </w:r>
       <w:r>
         <w:t>subpopulations for flowering response to dissect the genetics of flowering in these groups. Finally, we combine the results from this cross with genome-wide association results from the diversity panel to narrow in on candidate genes affecting flowering date. Taken together, our results allow us to describe the distinct genes and alleles controlling flowering across multiple distinct switchgrass populations.</w:t>
@@ -713,7 +833,15 @@
         <w:t>/uncategorized</w:t>
       </w:r>
       <w:r>
-        <w:t xml:space="preserve"> tetraploid individuals, and octoploid individuals. We then explored the overall patterns of greenup and flowering within these five </w:t>
+        <w:t xml:space="preserve"> tetraploid individuals, and octoploid individuals. We then explored the overall patterns of </w:t>
+      </w:r>
+      <w:proofErr w:type="spellStart"/>
+      <w:r>
+        <w:t>greenup</w:t>
+      </w:r>
+      <w:proofErr w:type="spellEnd"/>
+      <w:r>
+        <w:t xml:space="preserve"> and flowering within these five </w:t>
       </w:r>
       <w:r>
         <w:t>subpopulations</w:t>
@@ -1038,7 +1166,15 @@
         <w:t xml:space="preserve"> as exposure to shortening days,</w:t>
       </w:r>
       <w:r>
-        <w:t xml:space="preserve"> differed by plant latitude of origin (Parish and Fike 2005). We observed a strong signal of latitude of origin on whether plants </w:t>
+        <w:t xml:space="preserve"> differed by plant latitude of origin (Parish and </w:t>
+      </w:r>
+      <w:proofErr w:type="spellStart"/>
+      <w:r>
+        <w:t>Fike</w:t>
+      </w:r>
+      <w:proofErr w:type="spellEnd"/>
+      <w:r>
+        <w:t xml:space="preserve"> 2005). We observed a strong signal of latitude of origin on whether plants </w:t>
       </w:r>
       <w:r>
         <w:t xml:space="preserve">grown </w:t>
@@ -1052,12 +1188,18 @@
       <w:r>
         <w:t xml:space="preserve">binomial </w:t>
       </w:r>
-      <w:r>
-        <w:t>glm,</w:t>
+      <w:proofErr w:type="spellStart"/>
+      <w:r>
+        <w:t>glm</w:t>
+      </w:r>
+      <w:proofErr w:type="spellEnd"/>
+      <w:r>
+        <w:t>,</w:t>
       </w:r>
       <w:r>
         <w:t xml:space="preserve"> </w:t>
       </w:r>
+      <w:proofErr w:type="spellStart"/>
       <w:r>
         <w:rPr>
           <w:i/>
@@ -1072,6 +1214,7 @@
         </w:rPr>
         <w:t>r</w:t>
       </w:r>
+      <w:proofErr w:type="spellEnd"/>
       <w:r>
         <w:rPr>
           <w:i/>
@@ -1366,8 +1509,13 @@
       <w:r>
         <w:t>(</w:t>
       </w:r>
-      <w:r>
-        <w:t>Kiniry et al 2005,</w:t>
+      <w:proofErr w:type="spellStart"/>
+      <w:r>
+        <w:t>Kiniry</w:t>
+      </w:r>
+      <w:proofErr w:type="spellEnd"/>
+      <w:r>
+        <w:t xml:space="preserve"> et al 2005,</w:t>
       </w:r>
       <w:r>
         <w:t xml:space="preserve"> </w:t>
@@ -1435,6 +1583,7 @@
       <w:r>
         <w:t xml:space="preserve">% </w:t>
       </w:r>
+      <w:proofErr w:type="spellStart"/>
       <w:r>
         <w:t>Var</w:t>
       </w:r>
@@ -1444,6 +1593,7 @@
         </w:rPr>
         <w:t>subpop</w:t>
       </w:r>
+      <w:proofErr w:type="spellEnd"/>
       <w:r>
         <w:t xml:space="preserve"> = 8</w:t>
       </w:r>
@@ -1581,9 +1731,11 @@
       <w:r>
         <w:t xml:space="preserve">If flowering date is frequently a function of GDD in switchgrass, this </w:t>
       </w:r>
+      <w:proofErr w:type="gramStart"/>
       <w:r>
         <w:t>offers an explanation for</w:t>
       </w:r>
+      <w:proofErr w:type="gramEnd"/>
       <w:r>
         <w:t xml:space="preserve"> observations that moving southern populations northwards delays flowering, and moving northern populations south hastens flowering (Sanderson et al 1996). </w:t>
       </w:r>
@@ -1697,18 +1849,27 @@
           <w:iCs/>
         </w:rPr>
       </w:pPr>
+      <w:proofErr w:type="spellStart"/>
       <w:r>
         <w:rPr>
           <w:i/>
           <w:iCs/>
         </w:rPr>
-        <w:t xml:space="preserve">Fourway cross </w:t>
-      </w:r>
+        <w:t>Fourway</w:t>
+      </w:r>
+      <w:proofErr w:type="spellEnd"/>
       <w:r>
         <w:rPr>
           <w:i/>
           <w:iCs/>
         </w:rPr>
+        <w:t xml:space="preserve"> cross </w:t>
+      </w:r>
+      <w:r>
+        <w:rPr>
+          <w:i/>
+          <w:iCs/>
+        </w:rPr>
         <w:t>breaks up genetics of flowering for the two most distinctive subpopulations</w:t>
       </w:r>
     </w:p>
@@ -1810,7 +1971,15 @@
         <w:t xml:space="preserve"> then</w:t>
       </w:r>
       <w:r>
-        <w:t xml:space="preserve"> recorded greenup and flowering dat</w:t>
+        <w:t xml:space="preserve"> recorded </w:t>
+      </w:r>
+      <w:proofErr w:type="spellStart"/>
+      <w:r>
+        <w:t>greenup</w:t>
+      </w:r>
+      <w:proofErr w:type="spellEnd"/>
+      <w:r>
+        <w:t xml:space="preserve"> and flowering dat</w:t>
       </w:r>
       <w:r>
         <w:t>e</w:t>
@@ -1971,8 +2140,13 @@
       <w:r>
         <w:t xml:space="preserve">For a trait that we expect to be under polygenic control with many genes of small effect, the almost complete dominance of the Midwest phenotype is surprising. </w:t>
       </w:r>
-      <w:r>
-        <w:t>There’s been a northward range expansion in switchgrass after the last glacial maxima (cite), and a dominant lower GDD flowering time cue would have been tremendously selectively advantageous during this range expansion event (</w:t>
+      <w:proofErr w:type="gramStart"/>
+      <w:r>
+        <w:t>There’s</w:t>
+      </w:r>
+      <w:proofErr w:type="gramEnd"/>
+      <w:r>
+        <w:t xml:space="preserve"> been a northward range expansion in switchgrass after the last glacial maxima (cite), and a dominant lower GDD flowering time cue would have been tremendously selectively advantageous during this range expansion event (</w:t>
       </w:r>
       <w:r>
         <w:rPr>
@@ -1989,7 +2163,13 @@
         <w:t xml:space="preserve"> Tom has mentioned this</w:t>
       </w:r>
       <w:r>
-        <w:t>).&gt;</w:t>
+        <w:t>).</w:t>
+      </w:r>
+      <w:r>
+        <w:t xml:space="preserve"> Alternatively, the bet hedging approach …</w:t>
+      </w:r>
+      <w:r>
+        <w:t>&gt;</w:t>
       </w:r>
     </w:p>
     <w:p>
@@ -2265,7 +2445,7 @@
           <w:noProof/>
         </w:rPr>
         <w:drawing>
-          <wp:anchor distT="0" distB="0" distL="114300" distR="114300" simplePos="0" relativeHeight="251676672" behindDoc="0" locked="0" layoutInCell="1" allowOverlap="1" wp14:anchorId="5C8007DC" wp14:editId="10921B31">
+          <wp:anchor distT="0" distB="0" distL="114300" distR="114300" simplePos="0" relativeHeight="251676672" behindDoc="0" locked="0" layoutInCell="1" allowOverlap="1" wp14:anchorId="5C8007DC" wp14:editId="4C36EC3A">
             <wp:simplePos x="0" y="0"/>
             <wp:positionH relativeFrom="margin">
               <wp:align>right</wp:align>
@@ -2343,36 +2523,187 @@
         <w:ind w:firstLine="720"/>
       </w:pPr>
       <w:r>
+        <w:t>W</w:t>
+      </w:r>
+      <w:r>
+        <w:t xml:space="preserve">e </w:t>
+      </w:r>
+      <w:r>
+        <w:t xml:space="preserve">next </w:t>
+      </w:r>
+      <w:r>
+        <w:t xml:space="preserve">analyzed </w:t>
+      </w:r>
+      <w:r>
+        <w:t xml:space="preserve">the genetics of </w:t>
+      </w:r>
+      <w:proofErr w:type="spellStart"/>
+      <w:r>
+        <w:t>greenup</w:t>
+      </w:r>
+      <w:proofErr w:type="spellEnd"/>
+      <w:r>
+        <w:t xml:space="preserve"> and flowering </w:t>
+      </w:r>
+      <w:r>
+        <w:t>in</w:t>
+      </w:r>
+      <w:r>
+        <w:t xml:space="preserve"> 2019 for seven </w:t>
+      </w:r>
+      <w:proofErr w:type="spellStart"/>
+      <w:r>
+        <w:t>fourway</w:t>
+      </w:r>
+      <w:proofErr w:type="spellEnd"/>
+      <w:r>
+        <w:t xml:space="preserve"> sites. </w:t>
+      </w:r>
+      <w:r>
+        <w:t xml:space="preserve">We analyzed the flowering phenotype in two ways: as a function of Julian date (‘flowering date’), and as a function of cumulative GDD between </w:t>
+      </w:r>
+      <w:proofErr w:type="spellStart"/>
+      <w:r>
+        <w:t>greenup</w:t>
+      </w:r>
+      <w:proofErr w:type="spellEnd"/>
+      <w:r>
+        <w:t xml:space="preserve"> and flowering (‘flowering GDD’). </w:t>
+      </w:r>
+      <w:r>
+        <w:t xml:space="preserve">We anticipated finding QTL </w:t>
+      </w:r>
+      <w:r>
+        <w:t>at</w:t>
+      </w:r>
+      <w:r>
+        <w:t xml:space="preserve"> the north</w:t>
+      </w:r>
+      <w:r>
+        <w:t>ern common gardens</w:t>
+      </w:r>
+      <w:r>
+        <w:t xml:space="preserve"> that distinguished between early and late-flowering Midwestern alleles, while </w:t>
+      </w:r>
+      <w:r>
+        <w:t>the TX2 common garden</w:t>
+      </w:r>
+      <w:r>
+        <w:t xml:space="preserve"> offered the </w:t>
+      </w:r>
+      <w:r>
+        <w:t>potential</w:t>
+      </w:r>
+      <w:r>
+        <w:t xml:space="preserve"> to examine effects of Gulf alleles</w:t>
+      </w:r>
+      <w:r>
+        <w:t>, including the genetics of a photoperiod cue</w:t>
+      </w:r>
+      <w:r>
+        <w:t xml:space="preserve">. There were no significant QTL for </w:t>
+      </w:r>
+      <w:proofErr w:type="spellStart"/>
+      <w:r>
+        <w:t>greenup</w:t>
+      </w:r>
+      <w:proofErr w:type="spellEnd"/>
+      <w:r>
+        <w:t>.</w:t>
+      </w:r>
+      <w:r>
+        <w:t xml:space="preserve"> There were eight QTL for flowering date in the </w:t>
+      </w:r>
+      <w:proofErr w:type="spellStart"/>
+      <w:r>
+        <w:t>fourway</w:t>
+      </w:r>
+      <w:proofErr w:type="spellEnd"/>
+      <w:r>
+        <w:t xml:space="preserve"> cross; the largest QTL were on Chr02N, Chr04K, and Chr05N. </w:t>
+      </w:r>
+      <w:r>
+        <w:t>There were five QTL for flowering GDD, all of which overlapped with QTL for flowering date.</w:t>
+      </w:r>
+      <w:r>
+        <w:t xml:space="preserve"> However, f</w:t>
+      </w:r>
+      <w:r>
+        <w:t xml:space="preserve">lowering GDD had </w:t>
+      </w:r>
+      <w:r>
+        <w:t>higher LOD scores for</w:t>
+      </w:r>
+      <w:r>
+        <w:t xml:space="preserve"> the QTL on</w:t>
+      </w:r>
+      <w:r>
+        <w:t xml:space="preserve"> Chr02K, Chr02N, and the latter half of Chr05N</w:t>
+      </w:r>
+      <w:r>
+        <w:t>, while f</w:t>
+      </w:r>
+      <w:r>
+        <w:t xml:space="preserve">lowering date had higher LOD scores for </w:t>
+      </w:r>
+      <w:r>
+        <w:t xml:space="preserve">the QTL on </w:t>
+      </w:r>
+      <w:r>
+        <w:t>Chr04K, the first half of Chr05N, and Chr09K.</w:t>
+      </w:r>
+      <w:r>
+        <w:t xml:space="preserve"> The most distinct QTL were on Chr02K, highly significant for flowering GDD but marginally for flowering date, and on the first part of Chr05N, highly significant for flowering date and not significant for flowering GDD.</w:t>
+      </w:r>
+    </w:p>
+    <w:p>
+      <w:r>
+        <w:rPr>
+          <w:b/>
+          <w:bCs/>
+        </w:rPr>
+        <w:t>Figure 4.</w:t>
+      </w:r>
+      <w:r>
+        <w:t xml:space="preserve"> </w:t>
+      </w:r>
+      <w:r>
+        <w:rPr>
+          <w:i/>
+          <w:iCs/>
+        </w:rPr>
+        <w:t xml:space="preserve">Distribution of LOD scores by chromosome for flowering date and flowering GDD across 7 common gardens in 2019. </w:t>
+      </w:r>
+      <w:r>
+        <w:rPr>
+          <w:i/>
+          <w:iCs/>
+        </w:rPr>
+        <w:t>Dashed lines indicate significance for the solid LOD lines of the same color.</w:t>
+      </w:r>
+    </w:p>
+    <w:p>
+      <w:pPr>
+        <w:ind w:firstLine="720"/>
+      </w:pPr>
+      <w:r>
         <w:rPr>
           <w:noProof/>
         </w:rPr>
+        <w:lastRenderedPageBreak/>
         <w:drawing>
-          <wp:anchor distT="0" distB="0" distL="114300" distR="114300" simplePos="0" relativeHeight="251661312" behindDoc="1" locked="0" layoutInCell="1" allowOverlap="1" wp14:anchorId="5727DAF0" wp14:editId="10D5FA30">
+          <wp:anchor distT="0" distB="0" distL="114300" distR="114300" simplePos="0" relativeHeight="251680768" behindDoc="0" locked="0" layoutInCell="1" allowOverlap="1" wp14:anchorId="79678337" wp14:editId="1832C910">
             <wp:simplePos x="0" y="0"/>
-            <wp:positionH relativeFrom="margin">
-              <wp:align>right</wp:align>
+            <wp:positionH relativeFrom="column">
+              <wp:posOffset>-60187</wp:posOffset>
             </wp:positionH>
             <wp:positionV relativeFrom="paragraph">
-              <wp:posOffset>5824855</wp:posOffset>
+              <wp:posOffset>5807103</wp:posOffset>
             </wp:positionV>
-            <wp:extent cx="3517900" cy="2110740"/>
-            <wp:effectExtent l="0" t="0" r="6350" b="3810"/>
-            <wp:wrapTight wrapText="bothSides">
-              <wp:wrapPolygon edited="0">
-                <wp:start x="0" y="0"/>
-                <wp:lineTo x="0" y="21444"/>
-                <wp:lineTo x="21522" y="21444"/>
-                <wp:lineTo x="21522" y="0"/>
-                <wp:lineTo x="0" y="0"/>
-              </wp:wrapPolygon>
-            </wp:wrapTight>
-            <wp:docPr id="1" name="Picture 4">
-              <a:extLst xmlns:a="http://schemas.openxmlformats.org/drawingml/2006/main">
-                <a:ext uri="{FF2B5EF4-FFF2-40B4-BE49-F238E27FC236}">
-                  <a16:creationId xmlns:a16="http://schemas.microsoft.com/office/drawing/2014/main" id="{740049FB-A48C-4E98-90E0-EA7E187F85E1}"/>
-                </a:ext>
-              </a:extLst>
-            </wp:docPr>
+            <wp:extent cx="5943600" cy="2418715"/>
+            <wp:effectExtent l="0" t="0" r="0" b="635"/>
+            <wp:wrapSquare wrapText="bothSides"/>
+            <wp:docPr id="10" name="Picture 10" descr="A picture containing hanging, light, sitting, white&#10;&#10;Description automatically generated"/>
             <wp:cNvGraphicFramePr>
               <a:graphicFrameLocks xmlns:a="http://schemas.openxmlformats.org/drawingml/2006/main" noChangeAspect="1"/>
             </wp:cNvGraphicFramePr>
@@ -2380,16 +2711,8 @@
               <a:graphicData uri="http://schemas.openxmlformats.org/drawingml/2006/picture">
                 <pic:pic xmlns:pic="http://schemas.openxmlformats.org/drawingml/2006/picture">
                   <pic:nvPicPr>
-                    <pic:cNvPr id="5" name="Picture 4">
-                      <a:extLst>
-                        <a:ext uri="{FF2B5EF4-FFF2-40B4-BE49-F238E27FC236}">
-                          <a16:creationId xmlns:a16="http://schemas.microsoft.com/office/drawing/2014/main" id="{740049FB-A48C-4E98-90E0-EA7E187F85E1}"/>
-                        </a:ext>
-                      </a:extLst>
-                    </pic:cNvPr>
-                    <pic:cNvPicPr>
-                      <a:picLocks noChangeAspect="1"/>
-                    </pic:cNvPicPr>
+                    <pic:cNvPr id="10" name="QTL_Effects_FL50_2019.png"/>
+                    <pic:cNvPicPr/>
                   </pic:nvPicPr>
                   <pic:blipFill>
                     <a:blip r:embed="rId15" cstate="print">
@@ -2406,7 +2729,7 @@
                   <pic:spPr>
                     <a:xfrm>
                       <a:off x="0" y="0"/>
-                      <a:ext cx="3517900" cy="2110740"/>
+                      <a:ext cx="5943600" cy="2418715"/>
                     </a:xfrm>
                     <a:prstGeom prst="rect">
                       <a:avLst/>
@@ -2415,201 +2738,26 @@
                 </pic:pic>
               </a:graphicData>
             </a:graphic>
-            <wp14:sizeRelH relativeFrom="margin">
-              <wp14:pctWidth>0</wp14:pctWidth>
-            </wp14:sizeRelH>
-            <wp14:sizeRelV relativeFrom="margin">
-              <wp14:pctHeight>0</wp14:pctHeight>
-            </wp14:sizeRelV>
           </wp:anchor>
         </w:drawing>
       </w:r>
       <w:r>
-        <w:t>W</w:t>
-      </w:r>
-      <w:r>
-        <w:t xml:space="preserve">e </w:t>
-      </w:r>
-      <w:r>
-        <w:t xml:space="preserve">next </w:t>
-      </w:r>
-      <w:r>
-        <w:t xml:space="preserve">analyzed </w:t>
-      </w:r>
-      <w:r>
-        <w:t xml:space="preserve">the genetics of </w:t>
-      </w:r>
-      <w:r>
-        <w:t xml:space="preserve">greenup and flowering </w:t>
-      </w:r>
-      <w:r>
-        <w:t>in</w:t>
-      </w:r>
-      <w:r>
-        <w:t xml:space="preserve"> 2019 for seven fourway sites. We anticipated finding QTL </w:t>
-      </w:r>
-      <w:r>
-        <w:t>at</w:t>
-      </w:r>
-      <w:r>
-        <w:t xml:space="preserve"> the north</w:t>
-      </w:r>
-      <w:r>
-        <w:t>ern common gardens</w:t>
-      </w:r>
-      <w:r>
-        <w:t xml:space="preserve"> that distinguished between early and late-flowering Midwestern alleles, while </w:t>
-      </w:r>
-      <w:r>
-        <w:t>the TX2 common garden</w:t>
-      </w:r>
-      <w:r>
-        <w:t xml:space="preserve"> offered the </w:t>
-      </w:r>
-      <w:r>
-        <w:t>potential</w:t>
-      </w:r>
-      <w:r>
-        <w:t xml:space="preserve"> to examine effects of Gulf alleles. There were no significant QTL for greenup.</w:t>
-      </w:r>
-      <w:r>
-        <w:t xml:space="preserve"> There were eight QTL for flowering date in the fourway cross; the largest QTL were on Chr02N, Chr04K, and Chr05N. All eight QTL exhibited significant GxE between common garden sites. </w:t>
-      </w:r>
-      <w:r>
-        <w:t>Our cross design allowed us to</w:t>
-      </w:r>
-      <w:r>
-        <w:t xml:space="preserve"> estimate allelic effects of alleles from both F1 individuals. </w:t>
-      </w:r>
-      <w:r>
-        <w:t xml:space="preserve">In the </w:t>
-      </w:r>
-      <w:r>
-        <w:t xml:space="preserve">early flowering </w:t>
-      </w:r>
-      <w:r>
-        <w:t>allele set</w:t>
-      </w:r>
-      <w:r>
-        <w:t>, AxB,</w:t>
-      </w:r>
-      <w:r>
-        <w:t xml:space="preserve"> at </w:t>
-      </w:r>
-      <w:r>
-        <w:t>TX2</w:t>
-      </w:r>
-      <w:r>
-        <w:t xml:space="preserve">, five of eight lowland alleles delayed flowering date. In the CxD cross at </w:t>
-      </w:r>
-      <w:r>
-        <w:t>TX2</w:t>
-      </w:r>
-      <w:r>
-        <w:t>, four of eight lowland alleles delayed flowering date – four of the same five regions that delayed flowering date in the AxB cross.</w:t>
-      </w:r>
-      <w:r>
-        <w:t xml:space="preserve"> These </w:t>
-      </w:r>
-      <w:r>
-        <w:t>effects</w:t>
-      </w:r>
-      <w:r>
-        <w:t xml:space="preserve"> were consistent with the observed order of flowering in the F0 and F1.</w:t>
-      </w:r>
-      <w:r>
-        <w:t xml:space="preserve"> We therefore hypothesized that these regions: Chr02N, Chr04K, Chr05N, (Chr08N), and Chr09K were important regions affecting flowering in the Gulf subpopulation. </w:t>
-      </w:r>
-      <w:r>
-        <w:t xml:space="preserve">At the northern sites, </w:t>
-      </w:r>
-      <w:r>
-        <w:lastRenderedPageBreak/>
-        <w:t xml:space="preserve">because of the dominance of Midwest </w:t>
-      </w:r>
-      <w:r>
-        <w:t>phenotypes and alleles that we observed</w:t>
-      </w:r>
-      <w:r>
-        <w:t xml:space="preserve">, we compared effects of the Midwest allele from the early and late F1 cross. </w:t>
-      </w:r>
-      <w:r>
-        <w:t xml:space="preserve">For </w:t>
-      </w:r>
-      <w:r>
-        <w:t>28 site</w:t>
-      </w:r>
-      <w:r>
-        <w:t xml:space="preserve"> by QTL combinations for the AxB early flowering alleles</w:t>
-      </w:r>
-      <w:r>
-        <w:t xml:space="preserve">, the Midwest allele was accelerating flowering. </w:t>
-      </w:r>
-      <w:r>
-        <w:t xml:space="preserve">For </w:t>
-      </w:r>
-      <w:r>
-        <w:t>16 site</w:t>
-      </w:r>
-      <w:r>
-        <w:t xml:space="preserve"> by QTL combinations for the </w:t>
-      </w:r>
-      <w:r>
-        <w:t xml:space="preserve">CxD </w:t>
-      </w:r>
-      <w:r>
-        <w:t>late flowering alleles</w:t>
-      </w:r>
-      <w:r>
-        <w:t>, the Midwest allele was accelerating flowering, and</w:t>
-      </w:r>
-      <w:r>
-        <w:t xml:space="preserve"> for</w:t>
-      </w:r>
-      <w:r>
-        <w:t xml:space="preserve"> 2 site</w:t>
-      </w:r>
-      <w:r>
-        <w:t xml:space="preserve"> by QTL </w:t>
-      </w:r>
-      <w:r>
-        <w:t xml:space="preserve">the upland allele was delaying flowering. </w:t>
-      </w:r>
-      <w:r>
-        <w:t xml:space="preserve">These effects were also consistent with the observed order of flowering in the F0 and F1. </w:t>
-      </w:r>
-      <w:r>
-        <w:t>All eight QTL affected flowering date for at least one northern site for both the early and late flowering allele sets. Th</w:t>
-      </w:r>
-      <w:r>
-        <w:t>us,</w:t>
-      </w:r>
-      <w:r>
-        <w:t xml:space="preserve"> we hypothesized that all eight regions were important regions affecting flowering in the Midwest subpopulation. </w:t>
-      </w:r>
-      <w:r>
         <w:rPr>
           <w:noProof/>
         </w:rPr>
         <w:drawing>
-          <wp:anchor distT="0" distB="0" distL="114300" distR="114300" simplePos="0" relativeHeight="251666432" behindDoc="0" locked="0" layoutInCell="1" allowOverlap="1" wp14:anchorId="7E69B34D" wp14:editId="38108723">
+          <wp:anchor distT="0" distB="0" distL="114300" distR="114300" simplePos="0" relativeHeight="251679744" behindDoc="0" locked="0" layoutInCell="1" allowOverlap="1" wp14:anchorId="1EFF12FF" wp14:editId="4F4788B5">
             <wp:simplePos x="0" y="0"/>
             <wp:positionH relativeFrom="margin">
-              <wp:posOffset>0</wp:posOffset>
+              <wp:align>center</wp:align>
             </wp:positionH>
             <wp:positionV relativeFrom="paragraph">
-              <wp:posOffset>1205865</wp:posOffset>
+              <wp:posOffset>0</wp:posOffset>
             </wp:positionV>
-            <wp:extent cx="5943600" cy="2432685"/>
-            <wp:effectExtent l="0" t="0" r="0" b="5715"/>
+            <wp:extent cx="5474335" cy="3284220"/>
+            <wp:effectExtent l="0" t="0" r="0" b="0"/>
             <wp:wrapSquare wrapText="bothSides"/>
-            <wp:docPr id="2" name="Picture 3">
-              <a:extLst xmlns:a="http://schemas.openxmlformats.org/drawingml/2006/main">
-                <a:ext uri="{FF2B5EF4-FFF2-40B4-BE49-F238E27FC236}">
-                  <a16:creationId xmlns:a16="http://schemas.microsoft.com/office/drawing/2014/main" id="{088A7695-4F29-4638-B88B-8BE0A73F9F39}"/>
-                </a:ext>
-              </a:extLst>
-            </wp:docPr>
+            <wp:docPr id="5" name="Picture 5" descr="A picture containing colorful, white&#10;&#10;Description automatically generated"/>
             <wp:cNvGraphicFramePr>
               <a:graphicFrameLocks xmlns:a="http://schemas.openxmlformats.org/drawingml/2006/main" noChangeAspect="1"/>
             </wp:cNvGraphicFramePr>
@@ -2617,19 +2765,11 @@
               <a:graphicData uri="http://schemas.openxmlformats.org/drawingml/2006/picture">
                 <pic:pic xmlns:pic="http://schemas.openxmlformats.org/drawingml/2006/picture">
                   <pic:nvPicPr>
-                    <pic:cNvPr id="4" name="Picture 3">
-                      <a:extLst>
-                        <a:ext uri="{FF2B5EF4-FFF2-40B4-BE49-F238E27FC236}">
-                          <a16:creationId xmlns:a16="http://schemas.microsoft.com/office/drawing/2014/main" id="{088A7695-4F29-4638-B88B-8BE0A73F9F39}"/>
-                        </a:ext>
-                      </a:extLst>
-                    </pic:cNvPr>
-                    <pic:cNvPicPr>
-                      <a:picLocks noChangeAspect="1"/>
-                    </pic:cNvPicPr>
+                    <pic:cNvPr id="5" name="FL50_7_SITES_LOD_FL50_GDD.png"/>
+                    <pic:cNvPicPr/>
                   </pic:nvPicPr>
                   <pic:blipFill>
-                    <a:blip r:embed="rId16" cstate="print">
+                    <a:blip r:embed="rId16">
                       <a:extLst>
                         <a:ext uri="{28A0092B-C50C-407E-A947-70E740481C1C}">
                           <a14:useLocalDpi xmlns:a14="http://schemas.microsoft.com/office/drawing/2010/main" val="0"/>
@@ -2643,7 +2783,243 @@
                   <pic:spPr>
                     <a:xfrm>
                       <a:off x="0" y="0"/>
-                      <a:ext cx="5943600" cy="2432685"/>
+                      <a:ext cx="5474335" cy="3284220"/>
+                    </a:xfrm>
+                    <a:prstGeom prst="rect">
+                      <a:avLst/>
+                    </a:prstGeom>
+                  </pic:spPr>
+                </pic:pic>
+              </a:graphicData>
+            </a:graphic>
+            <wp14:sizeRelH relativeFrom="page">
+              <wp14:pctWidth>0</wp14:pctWidth>
+            </wp14:sizeRelH>
+            <wp14:sizeRelV relativeFrom="page">
+              <wp14:pctHeight>0</wp14:pctHeight>
+            </wp14:sizeRelV>
+          </wp:anchor>
+        </w:drawing>
+      </w:r>
+      <w:r>
+        <w:t xml:space="preserve">All </w:t>
+      </w:r>
+      <w:commentRangeStart w:id="3"/>
+      <w:r>
+        <w:t xml:space="preserve">eight </w:t>
+      </w:r>
+      <w:commentRangeEnd w:id="3"/>
+      <w:r>
+        <w:rPr>
+          <w:rStyle w:val="CommentReference"/>
+        </w:rPr>
+        <w:commentReference w:id="3"/>
+      </w:r>
+      <w:r>
+        <w:t xml:space="preserve">QTL exhibited significant GxE between common garden sites. </w:t>
+      </w:r>
+      <w:r>
+        <w:t>Our cross design allowed us to</w:t>
+      </w:r>
+      <w:r>
+        <w:t xml:space="preserve"> estimate allelic effects of alleles from both F1 individuals. </w:t>
+      </w:r>
+      <w:r>
+        <w:t xml:space="preserve">In the </w:t>
+      </w:r>
+      <w:r>
+        <w:t xml:space="preserve">early flowering </w:t>
+      </w:r>
+      <w:r>
+        <w:t>allele set</w:t>
+      </w:r>
+      <w:r>
+        <w:t xml:space="preserve">, </w:t>
+      </w:r>
+      <w:proofErr w:type="spellStart"/>
+      <w:r>
+        <w:t>AxB</w:t>
+      </w:r>
+      <w:proofErr w:type="spellEnd"/>
+      <w:r>
+        <w:t>,</w:t>
+      </w:r>
+      <w:r>
+        <w:t xml:space="preserve"> at </w:t>
+      </w:r>
+      <w:r>
+        <w:t>TX2</w:t>
+      </w:r>
+      <w:r>
+        <w:t xml:space="preserve">, five of eight lowland alleles delayed flowering date. In the </w:t>
+      </w:r>
+      <w:proofErr w:type="spellStart"/>
+      <w:r>
+        <w:t>CxD</w:t>
+      </w:r>
+      <w:proofErr w:type="spellEnd"/>
+      <w:r>
+        <w:t xml:space="preserve"> cross at </w:t>
+      </w:r>
+      <w:r>
+        <w:t>TX2</w:t>
+      </w:r>
+      <w:r>
+        <w:t xml:space="preserve">, four of eight lowland alleles delayed flowering date – four of the same five regions that delayed flowering date in the </w:t>
+      </w:r>
+      <w:proofErr w:type="spellStart"/>
+      <w:r>
+        <w:t>AxB</w:t>
+      </w:r>
+      <w:proofErr w:type="spellEnd"/>
+      <w:r>
+        <w:t xml:space="preserve"> cross.</w:t>
+      </w:r>
+      <w:r>
+        <w:t xml:space="preserve"> These </w:t>
+      </w:r>
+      <w:r>
+        <w:t>effects</w:t>
+      </w:r>
+      <w:r>
+        <w:t xml:space="preserve"> were consistent with the observed order of flowering in the F0 and F1.</w:t>
+      </w:r>
+      <w:r>
+        <w:t xml:space="preserve"> We therefore hypothesized that these regions: Chr02N, Chr04K, Chr05N, (Chr08N), and Chr09K were important regions affecting flowering in the Gulf subpopulation. </w:t>
+      </w:r>
+      <w:r>
+        <w:t xml:space="preserve">At the northern sites, because of the dominance of Midwest </w:t>
+      </w:r>
+      <w:r>
+        <w:t>phenotypes and alleles that we observed</w:t>
+      </w:r>
+      <w:r>
+        <w:t xml:space="preserve">, we compared effects of the Midwest allele from the early and late F1 cross. </w:t>
+      </w:r>
+      <w:r>
+        <w:t xml:space="preserve">For </w:t>
+      </w:r>
+      <w:r>
+        <w:t xml:space="preserve">28 </w:t>
+      </w:r>
+      <w:proofErr w:type="gramStart"/>
+      <w:r>
+        <w:t>site</w:t>
+      </w:r>
+      <w:proofErr w:type="gramEnd"/>
+      <w:r>
+        <w:t xml:space="preserve"> by QTL combinations for the </w:t>
+      </w:r>
+      <w:proofErr w:type="spellStart"/>
+      <w:r>
+        <w:t>AxB</w:t>
+      </w:r>
+      <w:proofErr w:type="spellEnd"/>
+      <w:r>
+        <w:t xml:space="preserve"> early flowering alleles</w:t>
+      </w:r>
+      <w:r>
+        <w:t xml:space="preserve">, the Midwest allele was accelerating flowering. </w:t>
+      </w:r>
+      <w:r>
+        <w:t xml:space="preserve">For </w:t>
+      </w:r>
+      <w:r>
+        <w:t xml:space="preserve">16 </w:t>
+      </w:r>
+      <w:proofErr w:type="gramStart"/>
+      <w:r>
+        <w:t>site</w:t>
+      </w:r>
+      <w:proofErr w:type="gramEnd"/>
+      <w:r>
+        <w:t xml:space="preserve"> by QTL combinations for the </w:t>
+      </w:r>
+      <w:proofErr w:type="spellStart"/>
+      <w:r>
+        <w:t>CxD</w:t>
+      </w:r>
+      <w:proofErr w:type="spellEnd"/>
+      <w:r>
+        <w:t xml:space="preserve"> </w:t>
+      </w:r>
+      <w:r>
+        <w:t>late flowering alleles</w:t>
+      </w:r>
+      <w:r>
+        <w:t>, the Midwest allele was accelerating flowering, and</w:t>
+      </w:r>
+      <w:r>
+        <w:t xml:space="preserve"> for</w:t>
+      </w:r>
+      <w:r>
+        <w:t xml:space="preserve"> 2 site</w:t>
+      </w:r>
+      <w:r>
+        <w:t xml:space="preserve"> by QTL </w:t>
+      </w:r>
+      <w:r>
+        <w:t xml:space="preserve">the upland allele was delaying flowering. </w:t>
+      </w:r>
+      <w:r>
+        <w:t xml:space="preserve">These effects were also consistent with the observed order of flowering in the F0 and F1. </w:t>
+      </w:r>
+      <w:r>
+        <w:t xml:space="preserve">All eight QTL affected flowering date for at least one northern site for both the early and late </w:t>
+      </w:r>
+      <w:r>
+        <w:lastRenderedPageBreak/>
+        <w:t>flowering allele sets. Th</w:t>
+      </w:r>
+      <w:r>
+        <w:t>us,</w:t>
+      </w:r>
+      <w:r>
+        <w:t xml:space="preserve"> we hypothesized that all eight regions were important regions affecting </w:t>
+      </w:r>
+      <w:r>
+        <w:rPr>
+          <w:noProof/>
+        </w:rPr>
+        <w:drawing>
+          <wp:anchor distT="0" distB="0" distL="114300" distR="114300" simplePos="0" relativeHeight="251681792" behindDoc="0" locked="0" layoutInCell="1" allowOverlap="1" wp14:anchorId="0AB1FFF9" wp14:editId="053A72DB">
+            <wp:simplePos x="0" y="0"/>
+            <wp:positionH relativeFrom="margin">
+              <wp:align>right</wp:align>
+            </wp:positionH>
+            <wp:positionV relativeFrom="paragraph">
+              <wp:posOffset>445411</wp:posOffset>
+            </wp:positionV>
+            <wp:extent cx="5943600" cy="2418715"/>
+            <wp:effectExtent l="0" t="0" r="0" b="635"/>
+            <wp:wrapSquare wrapText="bothSides"/>
+            <wp:docPr id="12" name="Picture 12" descr="A screenshot of a cell phone&#10;&#10;Description automatically generated"/>
+            <wp:cNvGraphicFramePr>
+              <a:graphicFrameLocks xmlns:a="http://schemas.openxmlformats.org/drawingml/2006/main" noChangeAspect="1"/>
+            </wp:cNvGraphicFramePr>
+            <a:graphic xmlns:a="http://schemas.openxmlformats.org/drawingml/2006/main">
+              <a:graphicData uri="http://schemas.openxmlformats.org/drawingml/2006/picture">
+                <pic:pic xmlns:pic="http://schemas.openxmlformats.org/drawingml/2006/picture">
+                  <pic:nvPicPr>
+                    <pic:cNvPr id="12" name="QTL_Effects_GDD_2019.png"/>
+                    <pic:cNvPicPr/>
+                  </pic:nvPicPr>
+                  <pic:blipFill>
+                    <a:blip r:embed="rId17" cstate="print">
+                      <a:extLst>
+                        <a:ext uri="{28A0092B-C50C-407E-A947-70E740481C1C}">
+                          <a14:useLocalDpi xmlns:a14="http://schemas.microsoft.com/office/drawing/2010/main" val="0"/>
+                        </a:ext>
+                      </a:extLst>
+                    </a:blip>
+                    <a:stretch>
+                      <a:fillRect/>
+                    </a:stretch>
+                  </pic:blipFill>
+                  <pic:spPr>
+                    <a:xfrm>
+                      <a:off x="0" y="0"/>
+                      <a:ext cx="5943600" cy="2418715"/>
                     </a:xfrm>
                     <a:prstGeom prst="rect">
                       <a:avLst/>
@@ -2655,20 +3031,103 @@
           </wp:anchor>
         </w:drawing>
       </w:r>
-    </w:p>
+      <w:r>
+        <w:t xml:space="preserve">flowering in the Midwest subpopulation. </w:t>
+      </w:r>
+    </w:p>
+    <w:p>
+      <w:pPr>
+        <w:ind w:firstLine="720"/>
+      </w:pPr>
+    </w:p>
+    <w:p>
+      <w:r>
+        <w:t>Kingsville</w:t>
+      </w:r>
+      <w:r>
+        <w:t xml:space="preserve"> (TX1)</w:t>
+      </w:r>
+      <w:r>
+        <w:t xml:space="preserve"> represents a marked departure from the temperate growth habits at the other nine sites. In general, </w:t>
+      </w:r>
+      <w:commentRangeStart w:id="4"/>
+      <w:commentRangeStart w:id="5"/>
+      <w:commentRangeStart w:id="6"/>
+      <w:r>
+        <w:t>heritability</w:t>
+      </w:r>
+      <w:commentRangeEnd w:id="4"/>
+      <w:r>
+        <w:rPr>
+          <w:rStyle w:val="CommentReference"/>
+        </w:rPr>
+        <w:commentReference w:id="4"/>
+      </w:r>
+      <w:commentRangeEnd w:id="5"/>
+      <w:r>
+        <w:rPr>
+          <w:rStyle w:val="CommentReference"/>
+        </w:rPr>
+        <w:commentReference w:id="5"/>
+      </w:r>
+      <w:commentRangeEnd w:id="6"/>
+      <w:r>
+        <w:rPr>
+          <w:rStyle w:val="CommentReference"/>
+        </w:rPr>
+        <w:commentReference w:id="6"/>
+      </w:r>
+      <w:r>
+        <w:t xml:space="preserve"> for flowering was lowest at </w:t>
+      </w:r>
+      <w:r>
+        <w:t>TX1</w:t>
+      </w:r>
+      <w:r>
+        <w:t xml:space="preserve"> in both the diversity panel and the </w:t>
+      </w:r>
+      <w:proofErr w:type="spellStart"/>
+      <w:r>
+        <w:t>fourway</w:t>
+      </w:r>
+      <w:proofErr w:type="spellEnd"/>
+      <w:r>
+        <w:t xml:space="preserve"> cross, indicating a larger effect of environment on phenotypic variance at this site. At this site</w:t>
+      </w:r>
+      <w:r>
+        <w:t xml:space="preserve">, 2 </w:t>
+      </w:r>
+      <w:proofErr w:type="spellStart"/>
+      <w:r>
+        <w:t>AxB</w:t>
+      </w:r>
+      <w:proofErr w:type="spellEnd"/>
+      <w:r>
+        <w:t xml:space="preserve"> Midwest QTL accelerated flowering, and 2 delayed flowering. In </w:t>
+      </w:r>
+      <w:proofErr w:type="spellStart"/>
+      <w:r>
+        <w:t>CxD</w:t>
+      </w:r>
+      <w:proofErr w:type="spellEnd"/>
+      <w:r>
+        <w:t xml:space="preserve">, alleles at four Midwest QTL accelerated flowering. </w:t>
+      </w:r>
+    </w:p>
+    <w:p/>
     <w:p>
       <w:r>
         <w:rPr>
           <w:noProof/>
         </w:rPr>
         <w:drawing>
-          <wp:anchor distT="0" distB="0" distL="114300" distR="114300" simplePos="0" relativeHeight="251664384" behindDoc="0" locked="0" layoutInCell="1" allowOverlap="1" wp14:anchorId="39688C1F" wp14:editId="4685B092">
+          <wp:anchor distT="0" distB="0" distL="114300" distR="114300" simplePos="0" relativeHeight="251664384" behindDoc="0" locked="0" layoutInCell="1" allowOverlap="1" wp14:anchorId="39688C1F" wp14:editId="49848FB0">
             <wp:simplePos x="0" y="0"/>
             <wp:positionH relativeFrom="margin">
-              <wp:align>left</wp:align>
+              <wp:posOffset>-131197</wp:posOffset>
             </wp:positionH>
             <wp:positionV relativeFrom="paragraph">
-              <wp:posOffset>3401060</wp:posOffset>
+              <wp:posOffset>441</wp:posOffset>
             </wp:positionV>
             <wp:extent cx="3677920" cy="2136775"/>
             <wp:effectExtent l="0" t="0" r="0" b="0"/>
@@ -2699,7 +3158,7 @@
                     </pic:cNvPicPr>
                   </pic:nvPicPr>
                   <pic:blipFill>
-                    <a:blip r:embed="rId17" cstate="print">
+                    <a:blip r:embed="rId18" cstate="print">
                       <a:extLst>
                         <a:ext uri="{28A0092B-C50C-407E-A947-70E740481C1C}">
                           <a14:useLocalDpi xmlns:a14="http://schemas.microsoft.com/office/drawing/2010/main" val="0"/>
@@ -2725,60 +3184,10 @@
           </wp:anchor>
         </w:drawing>
       </w:r>
-      <w:r>
-        <w:t>Kingsville</w:t>
-      </w:r>
-      <w:r>
-        <w:t xml:space="preserve"> (TX1)</w:t>
-      </w:r>
-      <w:r>
-        <w:t xml:space="preserve"> represents a marked departure from the temperate growth habits at the other nine sites. In general, </w:t>
-      </w:r>
-      <w:commentRangeStart w:id="3"/>
-      <w:commentRangeStart w:id="4"/>
-      <w:commentRangeStart w:id="5"/>
-      <w:r>
-        <w:t>heritability</w:t>
-      </w:r>
-      <w:commentRangeEnd w:id="3"/>
-      <w:r>
-        <w:rPr>
-          <w:rStyle w:val="CommentReference"/>
-        </w:rPr>
-        <w:commentReference w:id="3"/>
-      </w:r>
-      <w:commentRangeEnd w:id="4"/>
-      <w:r>
-        <w:rPr>
-          <w:rStyle w:val="CommentReference"/>
-        </w:rPr>
-        <w:commentReference w:id="4"/>
-      </w:r>
-      <w:commentRangeEnd w:id="5"/>
-      <w:r>
-        <w:rPr>
-          <w:rStyle w:val="CommentReference"/>
-        </w:rPr>
-        <w:commentReference w:id="5"/>
-      </w:r>
-      <w:r>
-        <w:t xml:space="preserve"> for flowering was lowest at </w:t>
-      </w:r>
-      <w:r>
-        <w:t>TX1</w:t>
-      </w:r>
-      <w:r>
-        <w:t xml:space="preserve"> in both the diversity panel and the fourway cross, indicating a larger effect of environment on phenotypic variance at this site. At this site</w:t>
-      </w:r>
-      <w:r>
-        <w:t xml:space="preserve">, 2 AxB Midwest QTL accelerated flowering, and 2 delayed flowering. In CxD, alleles at four Midwest QTL accelerated flowering. </w:t>
-      </w:r>
     </w:p>
     <w:p/>
     <w:p/>
     <w:p/>
-    <w:p/>
-    <w:p/>
     <w:p>
       <w:pPr>
         <w:ind w:firstLine="720"/>
@@ -2806,7 +3215,23 @@
           <w:i/>
           <w:iCs/>
         </w:rPr>
-        <w:t>Genome wide association identifies candidates affecting flowering in fourway QTL intervals</w:t>
+        <w:t xml:space="preserve">Genome wide association identifies candidates affecting flowering in </w:t>
+      </w:r>
+      <w:proofErr w:type="spellStart"/>
+      <w:r>
+        <w:rPr>
+          <w:i/>
+          <w:iCs/>
+        </w:rPr>
+        <w:t>fourway</w:t>
+      </w:r>
+      <w:proofErr w:type="spellEnd"/>
+      <w:r>
+        <w:rPr>
+          <w:i/>
+          <w:iCs/>
+        </w:rPr>
+        <w:t xml:space="preserve"> QTL intervals</w:t>
       </w:r>
     </w:p>
     <w:p>
@@ -2814,17 +3239,41 @@
         <w:ind w:firstLine="720"/>
       </w:pPr>
       <w:r>
+        <w:t xml:space="preserve">Though QTLs detected using the </w:t>
+      </w:r>
+      <w:proofErr w:type="spellStart"/>
+      <w:r>
+        <w:t>fourway</w:t>
+      </w:r>
+      <w:proofErr w:type="spellEnd"/>
+      <w:r>
+        <w:t xml:space="preserve"> cross are too coarse to be informative about gene identity by themselves, combining linkage and association mapping can outperform each method used in isolation (cite Brachi, others?). We therefore conducted GWAS on </w:t>
+      </w:r>
+      <w:proofErr w:type="spellStart"/>
+      <w:r>
+        <w:t>greenup</w:t>
+      </w:r>
+      <w:proofErr w:type="spellEnd"/>
+      <w:r>
+        <w:t xml:space="preserve"> and flowering date at seven common garden sites </w:t>
+      </w:r>
+      <w:r>
+        <w:t xml:space="preserve">for individuals from both the Midwest and Gulf subpopulation. We then analyzed the allelic effects across common garden sites for the top XK SNPs using mash. </w:t>
+      </w:r>
+      <w:r>
+        <w:t>Using this data, we</w:t>
+      </w:r>
+      <w:r>
+        <w:t xml:space="preserve"> focused on identifying associations in or near the important QTL regions for flowering date from the </w:t>
+      </w:r>
+      <w:proofErr w:type="spellStart"/>
+      <w:r>
         <w:lastRenderedPageBreak/>
-        <w:t xml:space="preserve">Though QTLs detected using the fourway cross are too coarse to be informative about gene identity by themselves, combining linkage and association mapping can outperform each method used in isolation (cite Brachi, others?). We therefore conducted GWAS on greenup and flowering date at seven common garden sites </w:t>
-      </w:r>
-      <w:r>
-        <w:t xml:space="preserve">for individuals from both the Midwest and Gulf subpopulation. We then analyzed the allelic effects across common garden sites for the top XK SNPs using mash. </w:t>
-      </w:r>
-      <w:r>
-        <w:t>Using this data, we</w:t>
-      </w:r>
-      <w:r>
-        <w:t xml:space="preserve"> focused on identifying associations in or near the important QTL regions for flowering date from the fourway cross, as well as the population that allele was found within and the effect that that SNP had across sites. </w:t>
+        <w:t>fourway</w:t>
+      </w:r>
+      <w:proofErr w:type="spellEnd"/>
+      <w:r>
+        <w:t xml:space="preserve"> cross, as well as the population that allele was found within and the effect that that SNP had across sites. </w:t>
       </w:r>
     </w:p>
     <w:p>
@@ -2837,22 +3286,30 @@
       <w:r>
         <w:t xml:space="preserve">colocalized </w:t>
       </w:r>
-      <w:commentRangeStart w:id="6"/>
+      <w:commentRangeStart w:id="7"/>
       <w:r>
         <w:t xml:space="preserve">with one or more of </w:t>
       </w:r>
-      <w:commentRangeEnd w:id="6"/>
+      <w:commentRangeEnd w:id="7"/>
       <w:r>
         <w:rPr>
           <w:rStyle w:val="CommentReference"/>
         </w:rPr>
-        <w:commentReference w:id="6"/>
+        <w:commentReference w:id="7"/>
       </w:r>
       <w:r>
         <w:t>the top 25 mash hits.</w:t>
       </w:r>
       <w:r>
-        <w:t xml:space="preserve"> Discussion of candidate genes, where they are in the QTL interval, what the effects look like in mash, what subpops they are segregating in, for: </w:t>
+        <w:t xml:space="preserve"> Discussion of candidate genes, where they are in the QTL interval, what the effects look like in mash, what </w:t>
+      </w:r>
+      <w:proofErr w:type="spellStart"/>
+      <w:r>
+        <w:t>subpops</w:t>
+      </w:r>
+      <w:proofErr w:type="spellEnd"/>
+      <w:r>
+        <w:t xml:space="preserve"> they are segregating in, for: </w:t>
       </w:r>
     </w:p>
     <w:p>
@@ -2944,7 +3401,23 @@
         </w:numPr>
       </w:pPr>
       <w:r>
-        <w:t>I don’t know how to tie genomic prediction in here. Ideally we’d perhaps have information on which parts of the genome being Midwestern vs Gulf would make you sensitive to photoperiod cues, and which parts affect how much cumulative GDD you need, if you’re not sensitive to photoperiod cues. That would be a nice way to bring this full circle.</w:t>
+        <w:t xml:space="preserve">I </w:t>
+      </w:r>
+      <w:proofErr w:type="gramStart"/>
+      <w:r>
+        <w:t>don’t</w:t>
+      </w:r>
+      <w:proofErr w:type="gramEnd"/>
+      <w:r>
+        <w:t xml:space="preserve"> know how to tie genomic prediction in here. </w:t>
+      </w:r>
+      <w:proofErr w:type="gramStart"/>
+      <w:r>
+        <w:t>Ideally</w:t>
+      </w:r>
+      <w:proofErr w:type="gramEnd"/>
+      <w:r>
+        <w:t xml:space="preserve"> we’d perhaps have information on which parts of the genome being Midwestern vs Gulf would make you sensitive to photoperiod cues, and which parts affect how much cumulative GDD you need, if you’re not sensitive to photoperiod cues. That would be a nice way to bring this full circle.</w:t>
       </w:r>
     </w:p>
     <w:p/>
@@ -2973,7 +3446,23 @@
         </w:numPr>
       </w:pPr>
       <w:r>
-        <w:t>Possible reasons why we didn’t find candidates in GWAS for other three QTL intervals: false negatives, type of allele shifts we are testing here vs the fourway, other things</w:t>
+        <w:t xml:space="preserve">Possible reasons why we </w:t>
+      </w:r>
+      <w:proofErr w:type="gramStart"/>
+      <w:r>
+        <w:t>didn’t</w:t>
+      </w:r>
+      <w:proofErr w:type="gramEnd"/>
+      <w:r>
+        <w:t xml:space="preserve"> find candidates in GWAS for other three QTL intervals: false negatives, type of allele shifts we are testing here vs the </w:t>
+      </w:r>
+      <w:proofErr w:type="spellStart"/>
+      <w:r>
+        <w:t>fourway</w:t>
+      </w:r>
+      <w:proofErr w:type="spellEnd"/>
+      <w:r>
+        <w:t>, other things</w:t>
       </w:r>
     </w:p>
     <w:p>
@@ -2985,7 +3474,31 @@
         </w:numPr>
       </w:pPr>
       <w:r>
-        <w:t>And what are other types of region we can detect with GWAS that we couldn’t detect in our fourway? Particularly differences between Gulf alleles… maybe offer up Gulf specific GWAS/mash here. Or GWAS on any individual that is tetraploid and looks like it’s photoperiod sensitive – including some admixed and Atlantic individuals. As an idea.</w:t>
+        <w:t xml:space="preserve">And what are other types of region we can detect with GWAS that we </w:t>
+      </w:r>
+      <w:proofErr w:type="gramStart"/>
+      <w:r>
+        <w:t>couldn’t</w:t>
+      </w:r>
+      <w:proofErr w:type="gramEnd"/>
+      <w:r>
+        <w:t xml:space="preserve"> detect in our </w:t>
+      </w:r>
+      <w:proofErr w:type="spellStart"/>
+      <w:r>
+        <w:t>fourway</w:t>
+      </w:r>
+      <w:proofErr w:type="spellEnd"/>
+      <w:r>
+        <w:t xml:space="preserve">? Particularly differences between Gulf alleles… maybe offer up Gulf specific GWAS/mash here. Or GWAS on any individual that is tetraploid and looks like </w:t>
+      </w:r>
+      <w:proofErr w:type="gramStart"/>
+      <w:r>
+        <w:t>it’s</w:t>
+      </w:r>
+      <w:proofErr w:type="gramEnd"/>
+      <w:r>
+        <w:t xml:space="preserve"> photoperiod sensitive – including some admixed and Atlantic individuals. As an idea.</w:t>
       </w:r>
     </w:p>
     <w:p>
@@ -2997,7 +3510,15 @@
         </w:numPr>
       </w:pPr>
       <w:r>
-        <w:t>Want to bring back discussion of environmental cues… may be able to lead in to this by talking about which subpopulations are segregating for these things.</w:t>
+        <w:t xml:space="preserve">Want to bring back discussion of environmental cues… may be able to lead </w:t>
+      </w:r>
+      <w:proofErr w:type="gramStart"/>
+      <w:r>
+        <w:t>in to</w:t>
+      </w:r>
+      <w:proofErr w:type="gramEnd"/>
+      <w:r>
+        <w:t xml:space="preserve"> this by talking about which subpopulations are segregating for these things.</w:t>
       </w:r>
     </w:p>
     <w:p/>
@@ -5906,7 +6427,15 @@
         <w:t xml:space="preserve"> </w:t>
       </w:r>
       <w:r>
-        <w:t xml:space="preserve">Average flowering date from 2016 – 2019 for the four parents of the fourway cross, compared to the 2019 distribution of flowering date for the Gulf and Midwest subpopulations. </w:t>
+        <w:t xml:space="preserve">Average flowering date from 2016 – 2019 for the four parents of the </w:t>
+      </w:r>
+      <w:proofErr w:type="spellStart"/>
+      <w:r>
+        <w:t>fourway</w:t>
+      </w:r>
+      <w:proofErr w:type="spellEnd"/>
+      <w:r>
+        <w:t xml:space="preserve"> cross, compared to the 2019 distribution of flowering date for the Gulf and Midwest subpopulations. </w:t>
       </w:r>
       <w:r>
         <w:t>The two Midwest parents are DAC and VS16, and the two Gulf parents are AP13 and WBC.</w:t>
@@ -5933,71 +6462,6 @@
                 <pic:pic xmlns:pic="http://schemas.openxmlformats.org/drawingml/2006/picture">
                   <pic:nvPicPr>
                     <pic:cNvPr id="9" name="F0_vs_GWAS_distribution.png"/>
-                    <pic:cNvPicPr/>
-                  </pic:nvPicPr>
-                  <pic:blipFill>
-                    <a:blip r:embed="rId18" cstate="print">
-                      <a:extLst>
-                        <a:ext uri="{28A0092B-C50C-407E-A947-70E740481C1C}">
-                          <a14:useLocalDpi xmlns:a14="http://schemas.microsoft.com/office/drawing/2010/main" val="0"/>
-                        </a:ext>
-                      </a:extLst>
-                    </a:blip>
-                    <a:stretch>
-                      <a:fillRect/>
-                    </a:stretch>
-                  </pic:blipFill>
-                  <pic:spPr>
-                    <a:xfrm>
-                      <a:off x="0" y="0"/>
-                      <a:ext cx="5486411" cy="3392431"/>
-                    </a:xfrm>
-                    <a:prstGeom prst="rect">
-                      <a:avLst/>
-                    </a:prstGeom>
-                  </pic:spPr>
-                </pic:pic>
-              </a:graphicData>
-            </a:graphic>
-          </wp:inline>
-        </w:drawing>
-      </w:r>
-    </w:p>
-    <w:p>
-      <w:pPr>
-        <w:ind w:firstLine="720"/>
-      </w:pPr>
-    </w:p>
-    <w:p>
-      <w:pPr>
-        <w:ind w:firstLine="720"/>
-      </w:pPr>
-      <w:r>
-        <w:rPr>
-          <w:noProof/>
-        </w:rPr>
-        <w:lastRenderedPageBreak/>
-        <w:drawing>
-          <wp:anchor distT="0" distB="0" distL="114300" distR="114300" simplePos="0" relativeHeight="251678720" behindDoc="0" locked="0" layoutInCell="1" allowOverlap="1" wp14:anchorId="1BC50909" wp14:editId="72DC742F">
-            <wp:simplePos x="0" y="0"/>
-            <wp:positionH relativeFrom="column">
-              <wp:posOffset>457200</wp:posOffset>
-            </wp:positionH>
-            <wp:positionV relativeFrom="paragraph">
-              <wp:posOffset>0</wp:posOffset>
-            </wp:positionV>
-            <wp:extent cx="5486411" cy="3392431"/>
-            <wp:effectExtent l="0" t="0" r="0" b="0"/>
-            <wp:wrapSquare wrapText="bothSides"/>
-            <wp:docPr id="15" name="Picture 15" descr="A close up of a logo&#10;&#10;Description automatically generated"/>
-            <wp:cNvGraphicFramePr>
-              <a:graphicFrameLocks xmlns:a="http://schemas.openxmlformats.org/drawingml/2006/main" noChangeAspect="1"/>
-            </wp:cNvGraphicFramePr>
-            <a:graphic xmlns:a="http://schemas.openxmlformats.org/drawingml/2006/main">
-              <a:graphicData uri="http://schemas.openxmlformats.org/drawingml/2006/picture">
-                <pic:pic xmlns:pic="http://schemas.openxmlformats.org/drawingml/2006/picture">
-                  <pic:nvPicPr>
-                    <pic:cNvPr id="15" name="FWCR_distribution_by_year.png"/>
                     <pic:cNvPicPr/>
                   </pic:nvPicPr>
                   <pic:blipFill>
@@ -6024,6 +6488,71 @@
                 </pic:pic>
               </a:graphicData>
             </a:graphic>
+          </wp:inline>
+        </w:drawing>
+      </w:r>
+    </w:p>
+    <w:p>
+      <w:pPr>
+        <w:ind w:firstLine="720"/>
+      </w:pPr>
+    </w:p>
+    <w:p>
+      <w:pPr>
+        <w:ind w:firstLine="720"/>
+      </w:pPr>
+      <w:r>
+        <w:rPr>
+          <w:noProof/>
+        </w:rPr>
+        <w:lastRenderedPageBreak/>
+        <w:drawing>
+          <wp:anchor distT="0" distB="0" distL="114300" distR="114300" simplePos="0" relativeHeight="251678720" behindDoc="0" locked="0" layoutInCell="1" allowOverlap="1" wp14:anchorId="1BC50909" wp14:editId="72DC742F">
+            <wp:simplePos x="0" y="0"/>
+            <wp:positionH relativeFrom="column">
+              <wp:posOffset>457200</wp:posOffset>
+            </wp:positionH>
+            <wp:positionV relativeFrom="paragraph">
+              <wp:posOffset>0</wp:posOffset>
+            </wp:positionV>
+            <wp:extent cx="5486411" cy="3392431"/>
+            <wp:effectExtent l="0" t="0" r="0" b="0"/>
+            <wp:wrapSquare wrapText="bothSides"/>
+            <wp:docPr id="15" name="Picture 15" descr="A close up of a logo&#10;&#10;Description automatically generated"/>
+            <wp:cNvGraphicFramePr>
+              <a:graphicFrameLocks xmlns:a="http://schemas.openxmlformats.org/drawingml/2006/main" noChangeAspect="1"/>
+            </wp:cNvGraphicFramePr>
+            <a:graphic xmlns:a="http://schemas.openxmlformats.org/drawingml/2006/main">
+              <a:graphicData uri="http://schemas.openxmlformats.org/drawingml/2006/picture">
+                <pic:pic xmlns:pic="http://schemas.openxmlformats.org/drawingml/2006/picture">
+                  <pic:nvPicPr>
+                    <pic:cNvPr id="15" name="FWCR_distribution_by_year.png"/>
+                    <pic:cNvPicPr/>
+                  </pic:nvPicPr>
+                  <pic:blipFill>
+                    <a:blip r:embed="rId20" cstate="print">
+                      <a:extLst>
+                        <a:ext uri="{28A0092B-C50C-407E-A947-70E740481C1C}">
+                          <a14:useLocalDpi xmlns:a14="http://schemas.microsoft.com/office/drawing/2010/main" val="0"/>
+                        </a:ext>
+                      </a:extLst>
+                    </a:blip>
+                    <a:stretch>
+                      <a:fillRect/>
+                    </a:stretch>
+                  </pic:blipFill>
+                  <pic:spPr>
+                    <a:xfrm>
+                      <a:off x="0" y="0"/>
+                      <a:ext cx="5486411" cy="3392431"/>
+                    </a:xfrm>
+                    <a:prstGeom prst="rect">
+                      <a:avLst/>
+                    </a:prstGeom>
+                  </pic:spPr>
+                </pic:pic>
+              </a:graphicData>
+            </a:graphic>
           </wp:anchor>
         </w:drawing>
       </w:r>
@@ -6039,13 +6568,13 @@
         <w:lastRenderedPageBreak/>
         <w:t xml:space="preserve">However, cumulative GDD was not sufficient to explain the variation in flowering time in the Gulf subpopulation. Instead, we hypothesized that the Gulf subpopulation also used a photoperiod cue, given the imperfect relationship between GDD, photothermal time, and flowering in the Gulf subpopulation, and the presence of a </w:t>
       </w:r>
-      <w:commentRangeStart w:id="7"/>
-      <w:commentRangeEnd w:id="7"/>
+      <w:commentRangeStart w:id="8"/>
+      <w:commentRangeEnd w:id="8"/>
       <w:r>
         <w:rPr>
           <w:rStyle w:val="CommentReference"/>
         </w:rPr>
-        <w:commentReference w:id="7"/>
+        <w:commentReference w:id="8"/>
       </w:r>
       <w:r>
         <w:t xml:space="preserve">relationship between latitude of common </w:t>
@@ -6078,7 +6607,7 @@
                     <pic:cNvPicPr/>
                   </pic:nvPicPr>
                   <pic:blipFill>
-                    <a:blip r:embed="rId20" cstate="print">
+                    <a:blip r:embed="rId21" cstate="print">
                       <a:extLst>
                         <a:ext uri="{28A0092B-C50C-407E-A947-70E740481C1C}">
                           <a14:useLocalDpi xmlns:a14="http://schemas.microsoft.com/office/drawing/2010/main" val="0"/>
@@ -6138,7 +6667,7 @@
                     <pic:cNvPicPr/>
                   </pic:nvPicPr>
                   <pic:blipFill>
-                    <a:blip r:embed="rId21" cstate="print">
+                    <a:blip r:embed="rId22" cstate="print">
                       <a:extLst>
                         <a:ext uri="{28A0092B-C50C-407E-A947-70E740481C1C}">
                           <a14:useLocalDpi xmlns:a14="http://schemas.microsoft.com/office/drawing/2010/main" val="0"/>
@@ -6252,22 +6781,23 @@
           <w:i/>
           <w:iCs/>
         </w:rPr>
-        <w:t># Walkthrough of what is known about mechanisms controlling greenup and flowering in switchgrass</w:t>
-      </w:r>
-    </w:p>
-    <w:p>
-      <w:pPr>
+        <w:t xml:space="preserve"># Walkthrough of what is known about mechanisms controlling </w:t>
+      </w:r>
+      <w:proofErr w:type="spellStart"/>
+      <w:r>
         <w:rPr>
           <w:i/>
           <w:iCs/>
         </w:rPr>
-      </w:pPr>
+        <w:t>greenup</w:t>
+      </w:r>
+      <w:proofErr w:type="spellEnd"/>
       <w:r>
         <w:rPr>
           <w:i/>
           <w:iCs/>
         </w:rPr>
-        <w:t># Management of switchgrass for biofuels is informed by an understanding of the biology underpinning plant responses to the environment.</w:t>
+        <w:t xml:space="preserve"> and flowering in switchgrass</w:t>
       </w:r>
     </w:p>
     <w:p>
@@ -6282,7 +6812,54 @@
           <w:i/>
           <w:iCs/>
         </w:rPr>
-        <w:t># Here, we do xxx, yyy, zzz.</w:t>
+        <w:t># Management of switchgrass for biofuels is informed by an understanding of the biology underpinning plant responses to the environment.</w:t>
+      </w:r>
+    </w:p>
+    <w:p>
+      <w:pPr>
+        <w:rPr>
+          <w:i/>
+          <w:iCs/>
+        </w:rPr>
+      </w:pPr>
+      <w:r>
+        <w:rPr>
+          <w:i/>
+          <w:iCs/>
+        </w:rPr>
+        <w:t xml:space="preserve"># Here, we do xxx, </w:t>
+      </w:r>
+      <w:proofErr w:type="spellStart"/>
+      <w:r>
+        <w:rPr>
+          <w:i/>
+          <w:iCs/>
+        </w:rPr>
+        <w:t>yyy</w:t>
+      </w:r>
+      <w:proofErr w:type="spellEnd"/>
+      <w:r>
+        <w:rPr>
+          <w:i/>
+          <w:iCs/>
+        </w:rPr>
+        <w:t xml:space="preserve">, </w:t>
+      </w:r>
+      <w:proofErr w:type="spellStart"/>
+      <w:r>
+        <w:rPr>
+          <w:i/>
+          <w:iCs/>
+        </w:rPr>
+        <w:t>zzz</w:t>
+      </w:r>
+      <w:proofErr w:type="spellEnd"/>
+      <w:r>
+        <w:rPr>
+          <w:i/>
+          <w:iCs/>
+        </w:rPr>
+        <w:t>.</w:t>
       </w:r>
     </w:p>
     <w:p>
@@ -6325,7 +6902,119 @@
       </w:r>
     </w:p>
   </w:comment>
-  <w:comment w:id="3" w:author="Alice MacQueen" w:date="2020-05-21T12:13:00Z" w:initials="AHM">
+  <w:comment w:id="3" w:author="Alice MacQueen" w:date="2020-06-12T17:03:00Z" w:initials="AHM">
+    <w:p>
+      <w:pPr>
+        <w:pStyle w:val="CommentText"/>
+        <w:rPr>
+          <w:rFonts w:ascii="Verdana" w:hAnsi="Verdana"/>
+        </w:rPr>
+      </w:pPr>
+      <w:r>
+        <w:rPr>
+          <w:rStyle w:val="CommentReference"/>
+        </w:rPr>
+        <w:annotationRef/>
+      </w:r>
+      <w:r>
+        <w:rPr>
+          <w:rStyle w:val="CommentReference"/>
+        </w:rPr>
+        <w:annotationRef/>
+      </w:r>
+      <w:r>
+        <w:rPr>
+          <w:rFonts w:ascii="Verdana" w:hAnsi="Verdana"/>
+        </w:rPr>
+        <w:t>If QTL Effect is negative: lowland allele is delaying flowering - making D2F larger. Upland allele is making D2F shorter.</w:t>
+      </w:r>
+    </w:p>
+    <w:p>
+      <w:pPr>
+        <w:pStyle w:val="CommentText"/>
+        <w:rPr>
+          <w:rFonts w:ascii="Verdana" w:hAnsi="Verdana"/>
+        </w:rPr>
+      </w:pPr>
+      <w:r>
+        <w:rPr>
+          <w:rFonts w:ascii="Verdana" w:hAnsi="Verdana"/>
+        </w:rPr>
+        <w:t>DAC: early flowering Midwest</w:t>
+      </w:r>
+    </w:p>
+    <w:p>
+      <w:pPr>
+        <w:pStyle w:val="CommentText"/>
+        <w:rPr>
+          <w:rFonts w:ascii="Verdana" w:hAnsi="Verdana"/>
+        </w:rPr>
+      </w:pPr>
+      <w:r>
+        <w:rPr>
+          <w:rFonts w:ascii="Verdana" w:hAnsi="Verdana"/>
+        </w:rPr>
+        <w:t>VS16: late flowering Midwest</w:t>
+      </w:r>
+    </w:p>
+    <w:p>
+      <w:pPr>
+        <w:pStyle w:val="CommentText"/>
+        <w:rPr>
+          <w:rFonts w:ascii="Verdana" w:hAnsi="Verdana"/>
+        </w:rPr>
+      </w:pPr>
+      <w:r>
+        <w:rPr>
+          <w:rFonts w:ascii="Verdana" w:hAnsi="Verdana"/>
+        </w:rPr>
+        <w:t>AP13: early flowering Gulf</w:t>
+      </w:r>
+    </w:p>
+    <w:p>
+      <w:pPr>
+        <w:pStyle w:val="CommentText"/>
+        <w:rPr>
+          <w:rFonts w:ascii="Verdana" w:hAnsi="Verdana"/>
+        </w:rPr>
+      </w:pPr>
+      <w:r>
+        <w:rPr>
+          <w:rFonts w:ascii="Verdana" w:hAnsi="Verdana"/>
+        </w:rPr>
+        <w:t>WBC: late flowering Gulf</w:t>
+      </w:r>
+    </w:p>
+    <w:p>
+      <w:pPr>
+        <w:pStyle w:val="CommentText"/>
+        <w:rPr>
+          <w:rFonts w:ascii="Verdana" w:hAnsi="Verdana"/>
+        </w:rPr>
+      </w:pPr>
+    </w:p>
+    <w:p>
+      <w:pPr>
+        <w:pStyle w:val="CommentText"/>
+      </w:pPr>
+      <w:r>
+        <w:rPr>
+          <w:rFonts w:ascii="Arial" w:hAnsi="Arial" w:cs="Arial"/>
+          <w:color w:val="1D1C1D"/>
+          <w:sz w:val="23"/>
+          <w:szCs w:val="23"/>
+          <w:shd w:val="clear" w:color="auto" w:fill="F8F8F8"/>
+        </w:rPr>
+        <w:t>A = AP13, B = DAK, C = WBC, D = VS16</w:t>
+      </w:r>
+    </w:p>
+    <w:p>
+      <w:pPr>
+        <w:pStyle w:val="CommentText"/>
+      </w:pPr>
+    </w:p>
+  </w:comment>
+  <w:comment w:id="4" w:author="Alice MacQueen" w:date="2020-05-21T12:13:00Z" w:initials="AHM">
     <w:p>
       <w:pPr>
         <w:pStyle w:val="ListParagraph"/>
@@ -6341,7 +7030,23 @@
         <w:annotationRef/>
       </w:r>
       <w:r>
-        <w:t>Show the QTL regions and GxE patterns in the fourway – maybe looking for daylength sensitivity and for cumulative GDD requirements in this cross, if we can figure out how to model that. We could use all five years of data here. Maybe a model like the GWAS model below if possible.</w:t>
+        <w:t xml:space="preserve">Show the QTL regions and GxE patterns in the </w:t>
+      </w:r>
+      <w:proofErr w:type="spellStart"/>
+      <w:r>
+        <w:t>fourway</w:t>
+      </w:r>
+      <w:proofErr w:type="spellEnd"/>
+      <w:r>
+        <w:t xml:space="preserve"> – maybe looking for daylength sensitivity and for cumulative GDD requirements in this </w:t>
+      </w:r>
+      <w:proofErr w:type="gramStart"/>
+      <w:r>
+        <w:t>cross, if</w:t>
+      </w:r>
+      <w:proofErr w:type="gramEnd"/>
+      <w:r>
+        <w:t xml:space="preserve"> we can figure out how to model that. We could use all five years of data here. Maybe a model like the GWAS model below if possible.</w:t>
       </w:r>
     </w:p>
     <w:p>
@@ -6350,7 +7055,7 @@
       </w:pPr>
     </w:p>
   </w:comment>
-  <w:comment w:id="4" w:author="Alice MacQueen" w:date="2020-05-21T12:21:00Z" w:initials="AHM">
+  <w:comment w:id="5" w:author="Alice MacQueen" w:date="2020-05-21T12:21:00Z" w:initials="AHM">
     <w:p>
       <w:pPr>
         <w:pStyle w:val="CommentText"/>
@@ -6451,7 +7156,7 @@
       </w:r>
     </w:p>
   </w:comment>
-  <w:comment w:id="5" w:author="Alice MacQueen" w:date="2020-05-21T12:21:00Z" w:initials="AHM">
+  <w:comment w:id="6" w:author="Alice MacQueen" w:date="2020-05-21T12:21:00Z" w:initials="AHM">
     <w:p>
       <w:pPr>
         <w:pStyle w:val="CommentText"/>
@@ -6463,11 +7168,27 @@
         <w:annotationRef/>
       </w:r>
       <w:r>
-        <w:t>I’m definitely going to mess up this fourway QTL section so Li feel free to write your own section or rewrite this however you see fit/think is accurate</w:t>
+        <w:t xml:space="preserve">I’m definitely going to mess up this </w:t>
+      </w:r>
+      <w:proofErr w:type="spellStart"/>
+      <w:r>
+        <w:t>fourway</w:t>
+      </w:r>
+      <w:proofErr w:type="spellEnd"/>
+      <w:r>
+        <w:t xml:space="preserve"> QTL </w:t>
+      </w:r>
+      <w:proofErr w:type="gramStart"/>
+      <w:r>
+        <w:t>section</w:t>
+      </w:r>
+      <w:proofErr w:type="gramEnd"/>
+      <w:r>
+        <w:t xml:space="preserve"> so Li feel free to write your own section or rewrite this however you see fit/think is accurate</w:t>
       </w:r>
     </w:p>
   </w:comment>
-  <w:comment w:id="6" w:author="Alice MacQueen" w:date="2020-05-21T13:25:00Z" w:initials="AHM">
+  <w:comment w:id="7" w:author="Alice MacQueen" w:date="2020-05-21T13:25:00Z" w:initials="AHM">
     <w:p>
       <w:pPr>
         <w:pStyle w:val="CommentText"/>
@@ -6478,12 +7199,17 @@
         </w:rPr>
         <w:annotationRef/>
       </w:r>
-      <w:r>
-        <w:t>I’ve run the analysis to find the frequencies of these alleles in each genetic subpopulation. Now I just need to pull out these SNPs specifically and find their distributions across populations/locations of origin so we can talk about it here.</w:t>
+      <w:proofErr w:type="gramStart"/>
+      <w:r>
+        <w:t>I’ve</w:t>
+      </w:r>
+      <w:proofErr w:type="gramEnd"/>
+      <w:r>
+        <w:t xml:space="preserve"> run the analysis to find the frequencies of these alleles in each genetic subpopulation. Now I just need to pull out these SNPs specifically and find their distributions across populations/locations of origin so we can talk about it here.</w:t>
       </w:r>
     </w:p>
   </w:comment>
-  <w:comment w:id="7" w:author="Alice MacQueen" w:date="2020-05-21T12:03:00Z" w:initials="AHM">
+  <w:comment w:id="8" w:author="Alice MacQueen" w:date="2020-05-21T12:03:00Z" w:initials="AHM">
     <w:p>
       <w:pPr>
         <w:pStyle w:val="CommentText"/>
@@ -6495,7 +7221,15 @@
         <w:annotationRef/>
       </w:r>
       <w:r>
-        <w:t>Maybe color individual plant id’s by latitude of origin  on this plot (at least for exploratory purposes, could help with 8X and Atlantic discrimination, say). Generally, do plants from more southern latitudes have more variable flowering time when plotted by cumulative GDD?</w:t>
+        <w:t xml:space="preserve">Maybe color individual plant id’s by latitude of </w:t>
+      </w:r>
+      <w:proofErr w:type="gramStart"/>
+      <w:r>
+        <w:t>origin  on</w:t>
+      </w:r>
+      <w:proofErr w:type="gramEnd"/>
+      <w:r>
+        <w:t xml:space="preserve"> this plot (at least for exploratory purposes, could help with 8X and Atlantic discrimination, say). Generally, do plants from more southern latitudes have more variable flowering time when plotted by cumulative GDD?</w:t>
       </w:r>
     </w:p>
     <w:p>
@@ -6519,6 +7253,7 @@
 <w15:commentsEx xmlns:wpc="http://schemas.microsoft.com/office/word/2010/wordprocessingCanvas" xmlns:cx="http://schemas.microsoft.com/office/drawing/2014/chartex" xmlns:cx1="http://schemas.microsoft.com/office/drawing/2015/9/8/chartex" xmlns:cx2="http://schemas.microsoft.com/office/drawing/2015/10/21/chartex" xmlns:cx3="http://schemas.microsoft.com/office/drawing/2016/5/9/chartex" xmlns:cx4="http://schemas.microsoft.com/office/drawing/2016/5/10/chartex" xmlns:cx5="http://schemas.microsoft.com/office/drawing/2016/5/11/chartex" xmlns:cx6="http://schemas.microsoft.com/office/drawing/2016/5/12/chartex" xmlns:cx7="http://schemas.microsoft.com/office/drawing/2016/5/13/chartex" xmlns:cx8="http://schemas.microsoft.com/office/drawing/2016/5/14/chartex" xmlns:mc="http://schemas.openxmlformats.org/markup-compatibility/2006" xmlns:aink="http://schemas.microsoft.com/office/drawing/2016/ink" xmlns:am3d="http://schemas.microsoft.com/office/drawing/2017/model3d" xmlns:o="urn:schemas-microsoft-com:office:office" xmlns:r="http://schemas.openxmlformats.org/officeDocument/2006/relationships" xmlns:m="http://schemas.openxmlformats.org/officeDocument/2006/math" xmlns:v="urn:schemas-microsoft-com:vml" xmlns:wp14="http://schemas.microsoft.com/office/word/2010/wordprocessingDrawing" xmlns:wp="http://schemas.openxmlformats.org/drawingml/2006/wordprocessingDrawing" xmlns:w10="urn:schemas-microsoft-com:office:word" xmlns:w="http://schemas.openxmlformats.org/wordprocessingml/2006/main" xmlns:w14="http://schemas.microsoft.com/office/word/2010/wordml" xmlns:w15="http://schemas.microsoft.com/office/word/2012/wordml" xmlns:w16cex="http://schemas.microsoft.com/office/word/2018/wordml/cex" xmlns:w16cid="http://schemas.microsoft.com/office/word/2016/wordml/cid" xmlns:w16="http://schemas.microsoft.com/office/word/2018/wordml" xmlns:w16se="http://schemas.microsoft.com/office/word/2015/wordml/symex" xmlns:wpg="http://schemas.microsoft.com/office/word/2010/wordprocessingGroup" xmlns:wpi="http://schemas.microsoft.com/office/word/2010/wordprocessingInk" xmlns:wne="http://schemas.microsoft.com/office/word/2006/wordml" xmlns:wps="http://schemas.microsoft.com/office/word/2010/wordprocessingShape" mc:Ignorable="w14 w15 w16se w16cid w16 w16cex wp14">
   <w15:commentEx w15:paraId="0FE4A813" w15:done="0"/>
   <w15:commentEx w15:paraId="2843803C" w15:done="0"/>
+  <w15:commentEx w15:paraId="2BFC99C7" w15:done="0"/>
   <w15:commentEx w15:paraId="73213749" w15:done="0"/>
   <w15:commentEx w15:paraId="49C80414" w15:paraIdParent="73213749" w15:done="0"/>
   <w15:commentEx w15:paraId="19513F9F" w15:paraIdParent="73213749" w15:done="0"/>
@@ -6531,6 +7266,7 @@
 <w16cex:commentsExtensible xmlns:wpc="http://schemas.microsoft.com/office/word/2010/wordprocessingCanvas" xmlns:cx="http://schemas.microsoft.com/office/drawing/2014/chartex" xmlns:cx1="http://schemas.microsoft.com/office/drawing/2015/9/8/chartex" xmlns:cx2="http://schemas.microsoft.com/office/drawing/2015/10/21/chartex" xmlns:cx3="http://schemas.microsoft.com/office/drawing/2016/5/9/chartex" xmlns:cx4="http://schemas.microsoft.com/office/drawing/2016/5/10/chartex" xmlns:cx5="http://schemas.microsoft.com/office/drawing/2016/5/11/chartex" xmlns:cx6="http://schemas.microsoft.com/office/drawing/2016/5/12/chartex" xmlns:cx7="http://schemas.microsoft.com/office/drawing/2016/5/13/chartex" xmlns:cx8="http://schemas.microsoft.com/office/drawing/2016/5/14/chartex" xmlns:mc="http://schemas.openxmlformats.org/markup-compatibility/2006" xmlns:aink="http://schemas.microsoft.com/office/drawing/2016/ink" xmlns:am3d="http://schemas.microsoft.com/office/drawing/2017/model3d" xmlns:o="urn:schemas-microsoft-com:office:office" xmlns:r="http://schemas.openxmlformats.org/officeDocument/2006/relationships" xmlns:m="http://schemas.openxmlformats.org/officeDocument/2006/math" xmlns:v="urn:schemas-microsoft-com:vml" xmlns:wp14="http://schemas.microsoft.com/office/word/2010/wordprocessingDrawing" xmlns:wp="http://schemas.openxmlformats.org/drawingml/2006/wordprocessingDrawing" xmlns:w10="urn:schemas-microsoft-com:office:word" xmlns:w="http://schemas.openxmlformats.org/wordprocessingml/2006/main" xmlns:w14="http://schemas.microsoft.com/office/word/2010/wordml" xmlns:w15="http://schemas.microsoft.com/office/word/2012/wordml" xmlns:w16cex="http://schemas.microsoft.com/office/word/2018/wordml/cex" xmlns:w16cid="http://schemas.microsoft.com/office/word/2016/wordml/cid" xmlns:w16="http://schemas.microsoft.com/office/word/2018/wordml" xmlns:w16se="http://schemas.microsoft.com/office/word/2015/wordml/symex" xmlns:wpg="http://schemas.microsoft.com/office/word/2010/wordprocessingGroup" xmlns:wpi="http://schemas.microsoft.com/office/word/2010/wordprocessingInk" xmlns:wne="http://schemas.microsoft.com/office/word/2006/wordml" xmlns:wps="http://schemas.microsoft.com/office/word/2010/wordprocessingShape" mc:Ignorable="w14 w15 w16se w16cid w16 w16cex wp14">
   <w16cex:commentExtensible w16cex:durableId="22876FB6" w16cex:dateUtc="2020-06-07T18:52:00Z"/>
   <w16cex:commentExtensible w16cex:durableId="227A2EE2" w16cex:dateUtc="2020-05-28T17:36:00Z"/>
+  <w16cex:commentExtensible w16cex:durableId="228E33CB" w16cex:dateUtc="2020-06-12T22:03:00Z"/>
   <w16cex:commentExtensible w16cex:durableId="2270EF03" w16cex:dateUtc="2020-05-21T17:13:00Z"/>
   <w16cex:commentExtensible w16cex:durableId="2270F0AC" w16cex:dateUtc="2020-05-21T17:21:00Z"/>
   <w16cex:commentExtensible w16cex:durableId="2270F0B1" w16cex:dateUtc="2020-05-21T17:21:00Z"/>
@@ -6543,6 +7279,7 @@
 <w16cid:commentsIds xmlns:wpc="http://schemas.microsoft.com/office/word/2010/wordprocessingCanvas" xmlns:cx="http://schemas.microsoft.com/office/drawing/2014/chartex" xmlns:cx1="http://schemas.microsoft.com/office/drawing/2015/9/8/chartex" xmlns:cx2="http://schemas.microsoft.com/office/drawing/2015/10/21/chartex" xmlns:cx3="http://schemas.microsoft.com/office/drawing/2016/5/9/chartex" xmlns:cx4="http://schemas.microsoft.com/office/drawing/2016/5/10/chartex" xmlns:cx5="http://schemas.microsoft.com/office/drawing/2016/5/11/chartex" xmlns:cx6="http://schemas.microsoft.com/office/drawing/2016/5/12/chartex" xmlns:cx7="http://schemas.microsoft.com/office/drawing/2016/5/13/chartex" xmlns:cx8="http://schemas.microsoft.com/office/drawing/2016/5/14/chartex" xmlns:mc="http://schemas.openxmlformats.org/markup-compatibility/2006" xmlns:aink="http://schemas.microsoft.com/office/drawing/2016/ink" xmlns:am3d="http://schemas.microsoft.com/office/drawing/2017/model3d" xmlns:o="urn:schemas-microsoft-com:office:office" xmlns:r="http://schemas.openxmlformats.org/officeDocument/2006/relationships" xmlns:m="http://schemas.openxmlformats.org/officeDocument/2006/math" xmlns:v="urn:schemas-microsoft-com:vml" xmlns:wp14="http://schemas.microsoft.com/office/word/2010/wordprocessingDrawing" xmlns:wp="http://schemas.openxmlformats.org/drawingml/2006/wordprocessingDrawing" xmlns:w10="urn:schemas-microsoft-com:office:word" xmlns:w="http://schemas.openxmlformats.org/wordprocessingml/2006/main" xmlns:w14="http://schemas.microsoft.com/office/word/2010/wordml" xmlns:w15="http://schemas.microsoft.com/office/word/2012/wordml" xmlns:w16cex="http://schemas.microsoft.com/office/word/2018/wordml/cex" xmlns:w16cid="http://schemas.microsoft.com/office/word/2016/wordml/cid" xmlns:w16="http://schemas.microsoft.com/office/word/2018/wordml" xmlns:w16se="http://schemas.microsoft.com/office/word/2015/wordml/symex" xmlns:wpg="http://schemas.microsoft.com/office/word/2010/wordprocessingGroup" xmlns:wpi="http://schemas.microsoft.com/office/word/2010/wordprocessingInk" xmlns:wne="http://schemas.microsoft.com/office/word/2006/wordml" xmlns:wps="http://schemas.microsoft.com/office/word/2010/wordprocessingShape" mc:Ignorable="w14 w15 w16se w16cid w16 w16cex wp14">
   <w16cid:commentId w16cid:paraId="0FE4A813" w16cid:durableId="22876FB6"/>
   <w16cid:commentId w16cid:paraId="2843803C" w16cid:durableId="227A2EE2"/>
+  <w16cid:commentId w16cid:paraId="2BFC99C7" w16cid:durableId="228E33CB"/>
   <w16cid:commentId w16cid:paraId="73213749" w16cid:durableId="2270EF03"/>
   <w16cid:commentId w16cid:paraId="49C80414" w16cid:durableId="2270F0AC"/>
   <w16cid:commentId w16cid:paraId="19513F9F" w16cid:durableId="2270F0B1"/>

</xml_diff>

<commit_message>
Start writing fourway GDD section
</commit_message>
<xml_diff>
--- a/manuscript/Abstract and Intro.docx
+++ b/manuscript/Abstract and Intro.docx
@@ -19,7 +19,13 @@
         <w:t xml:space="preserve">Working Title: </w:t>
       </w:r>
       <w:r>
-        <w:t>The genetic basis of multiple distinct flowering time cues in switchgrass (</w:t>
+        <w:t xml:space="preserve">The genetic basis of </w:t>
+      </w:r>
+      <w:r>
+        <w:t>two</w:t>
+      </w:r>
+      <w:r>
+        <w:t xml:space="preserve"> flowering time cues in switchgrass (</w:t>
       </w:r>
       <w:r>
         <w:rPr>
@@ -54,6 +60,7 @@
         <w:t xml:space="preserve"> </w:t>
       </w:r>
     </w:p>
+    <w:p/>
     <w:p>
       <w:pPr>
         <w:rPr>
@@ -106,11 +113,19 @@
           <w:bCs/>
         </w:rPr>
       </w:pPr>
-      <w:r>
+    </w:p>
+    <w:p>
+      <w:pPr>
         <w:rPr>
           <w:b/>
           <w:bCs/>
         </w:rPr>
+      </w:pPr>
+      <w:r>
+        <w:rPr>
+          <w:b/>
+          <w:bCs/>
+        </w:rPr>
         <w:t>Abstract</w:t>
       </w:r>
     </w:p>
@@ -188,6 +203,7 @@
         </w:rPr>
       </w:pPr>
       <w:commentRangeStart w:id="0"/>
+      <w:commentRangeStart w:id="1"/>
       <w:r>
         <w:rPr>
           <w:b/>
@@ -202,6 +218,13 @@
         </w:rPr>
         <w:commentReference w:id="0"/>
       </w:r>
+      <w:commentRangeEnd w:id="1"/>
+      <w:r>
+        <w:rPr>
+          <w:rStyle w:val="CommentReference"/>
+        </w:rPr>
+        <w:commentReference w:id="1"/>
+      </w:r>
     </w:p>
     <w:p>
       <w:pPr>
@@ -214,13 +237,10 @@
         <w:t xml:space="preserve">fitness </w:t>
       </w:r>
       <w:r>
-        <w:t>that</w:t>
-      </w:r>
-      <w:r>
-        <w:t xml:space="preserve"> is</w:t>
-      </w:r>
-      <w:r>
-        <w:t xml:space="preserve"> affected by multiple external environmental cues</w:t>
+        <w:t>affected</w:t>
+      </w:r>
+      <w:r>
+        <w:t xml:space="preserve"> by multiple external environmental cues</w:t>
       </w:r>
       <w:r>
         <w:t xml:space="preserve"> (e.g. </w:t>
@@ -232,7 +252,13 @@
         <w:t>)</w:t>
       </w:r>
       <w:r>
-        <w:t xml:space="preserve"> that signal existing or upcoming growing conditions. Responses to these cues determine </w:t>
+        <w:t xml:space="preserve"> that signal existing or upcoming growing conditions. </w:t>
+      </w:r>
+      <w:r>
+        <w:t>Genetic r</w:t>
+      </w:r>
+      <w:r>
+        <w:t xml:space="preserve">esponses to these cues determine </w:t>
       </w:r>
       <w:r>
         <w:t xml:space="preserve">the speed, timing, and energy apportioned to </w:t>
@@ -302,10 +328,13 @@
         <w:t>It is thus</w:t>
       </w:r>
       <w:r>
-        <w:t xml:space="preserve"> of increasing importance to understand the </w:t>
-      </w:r>
-      <w:r>
-        <w:t xml:space="preserve">both the </w:t>
+        <w:t xml:space="preserve"> of increasing importance </w:t>
+      </w:r>
+      <w:r>
+        <w:t>that we understand the environmental</w:t>
+      </w:r>
+      <w:r>
+        <w:t xml:space="preserve"> </w:t>
       </w:r>
       <w:r>
         <w:t>cues driving floral development</w:t>
@@ -317,10 +346,7 @@
         <w:t xml:space="preserve">the genetics underlying </w:t>
       </w:r>
       <w:r>
-        <w:t>these</w:t>
-      </w:r>
-      <w:r>
-        <w:t xml:space="preserve"> cues</w:t>
+        <w:t>flowering responses</w:t>
       </w:r>
       <w:r>
         <w:t xml:space="preserve"> to understand</w:t>
@@ -377,376 +403,403 @@
     <w:p>
       <w:pPr>
         <w:ind w:firstLine="720"/>
+      </w:pPr>
+      <w:r>
+        <w:instrText>&lt;/title&gt;&lt;uuid&gt;86424FC7-5A28-40BB-8219-764BCBAFE4D5&lt;/uuid&gt;&lt;subtype&gt;-100&lt;/subtype&gt;&lt;type&gt;-100&lt;/type&gt;&lt;/publication&gt;&lt;/bundle&gt;&lt;authors&gt;&lt;author&gt;&lt;lastName&gt;McLaughlin&lt;/lastName&gt;&lt;firstName&gt;S&lt;/firstName&gt;&lt;/author&gt;&lt;author&gt;&lt;lastName&gt;Bouton&lt;/lastName&gt;&lt;firstName&gt;J&lt;/firstName&gt;&lt;/author&gt;&lt;author&gt;&lt;lastName&gt;uses&lt;/lastName&gt;&lt;firstName&gt;D&lt;/firstName&gt;&lt;middleNames&gt;Bransby crops and new&lt;/middleNames&gt;&lt;/author&gt;&lt;author&gt;&lt;lastName&gt;1999&lt;/lastName&gt;&lt;/author&gt;&lt;/authors&gt;&lt;/publication&gt;&lt;/publications&gt;&lt;cites&gt;&lt;/cites&gt;&lt;/citation&gt;</w:instrText>
+      </w:r>
+      <w:r>
+        <w:fldChar w:fldCharType="separate"/>
+      </w:r>
+      <w:r>
+        <w:rPr>
+          <w:rFonts w:eastAsia="Arial"/>
+          <w:vertAlign w:val="superscript"/>
+        </w:rPr>
+        <w:t>14</w:t>
+      </w:r>
+      <w:r>
+        <w:fldChar w:fldCharType="end"/>
+      </w:r>
+      <w:r>
+        <w:rPr>
+          <w:color w:val="222222"/>
+          <w:highlight w:val="white"/>
+        </w:rPr>
+        <w:t xml:space="preserve">, </w:t>
+      </w:r>
+      <w:r>
+        <w:rPr>
+          <w:color w:val="222222"/>
+          <w:highlight w:val="white"/>
+        </w:rPr>
+        <w:t>and since then,</w:t>
+      </w:r>
+      <w:r>
+        <w:rPr>
+          <w:color w:val="222222"/>
+          <w:highlight w:val="white"/>
+        </w:rPr>
+        <w:t xml:space="preserve"> cultivars have been bred that significantly outp</w:t>
+      </w:r>
+      <w:r>
+        <w:rPr>
+          <w:color w:val="222222"/>
+          <w:highlight w:val="white"/>
+        </w:rPr>
+        <w:t>roduce ethanol relative to</w:t>
+      </w:r>
+      <w:r>
+        <w:rPr>
+          <w:color w:val="222222"/>
+          <w:highlight w:val="white"/>
+        </w:rPr>
+        <w:t xml:space="preserve"> maize and other cellulosic </w:t>
+      </w:r>
+      <w:r>
+        <w:rPr>
+          <w:color w:val="222222"/>
+          <w:highlight w:val="white"/>
+        </w:rPr>
+        <w:t>feedstocks</w:t>
+      </w:r>
+      <w:r>
+        <w:fldChar w:fldCharType="begin"/>
+      </w:r>
+      <w:r>
+        <w:instrText xml:space="preserve"> ADDIN PAPERS2_CITATIONS &lt;citation&gt;&lt;priority&gt;8&lt;/priority&gt;&lt;uuid&gt;E56A5702-453F-4E8B-8D00-FE39CA8C8F7A&lt;/uuid&gt;&lt;publications&gt;&lt;publication&gt;&lt;subtype&gt;1&lt;/subtype&gt;&lt;title&gt;Summary of 10 Years of Research Progress in Improvement of Switchgrass (Panicum virgatum) as a Dedicated Bioenergy Feedstock&lt;/title&gt;&lt;url&gt;http://scholar.google.comjavascript:void(0)&lt;/url&gt;&lt;uuid&gt;9285F20B-A989-4320-8E19-5168E3AFA616&lt;/uuid&gt;&lt;type&gt;0&lt;/type&gt;&lt;doi&gt;10.1016/j.biombioe.2004.05.006&lt;/doi&gt;&lt;bundle&gt;&lt;marked_edited&gt;0&lt;/marked_edited&gt;&lt;created_at&gt;2020-04-27 14:37:04 +0000&lt;/created_at&gt;&lt;marked_deleted&gt;0&lt;/marked_deleted&gt;&lt;quality&gt;0&lt;/quality&gt;&lt;open_access&gt;0&lt;/open_access&gt;&lt;marked_duplicate&gt;0&lt;/marked_duplicate&gt;&lt;author_year_string&gt;Anon.&lt;/author_year_string&gt;&lt;abbreviation&gt;Biomass and Bioenergy&lt;/abbreviation&gt;&lt;update_count&gt;0&lt;/update_count&gt;&lt;label&gt;0&lt;/label&gt;&lt;matched&gt;0&lt;/matched&gt;&lt;type&gt;-100&lt;/type&gt;&lt;uuid&gt;5F9041F3-1154-40AE-B7CC-9464BE30F1BF&lt;/uuid&gt;&lt;factor&gt;0&lt;/factor&gt;&lt;citekey_base&gt;BiomassandBioenergy&lt;/citekey_base&gt;&lt;searchresult&gt;0&lt;/searchresult&gt;&lt;attributed_title&gt;Biomass and Bioenergy&lt;/attributed_title&gt;&lt;manuscript&gt;0&lt;/manuscript&gt;&lt;times_cited&gt;0&lt;/times_cited&gt;&lt;initial&gt;B&lt;/initial&gt;&lt;newly_added&gt;0&lt;/newly_added&gt;&lt;canonical_title&gt;biomass and bioenergy&lt;/canonical_title&gt;&lt;read_status&gt;0&lt;/read_status&gt;&lt;updated_at&gt;2020-04-27 14:37:04 +0000&lt;/updated_at&gt;&lt;flagged&gt;0&lt;/flagged&gt;&lt;privacy_level&gt;0&lt;/privacy_level&gt;&lt;publication_count&gt;1&lt;/publication_count&gt;&lt;draft&gt;0&lt;/draft&gt;&lt;title&gt;Biomass and Bioenergy&lt;/title&gt;&lt;rating&gt;0&lt;/rating&gt;&lt;imported_date&gt;2020-04-27 14:37:04 +0000&lt;/imported_date&gt;&lt;subtype&gt;-100&lt;/subtype&gt;&lt;times_read&gt;0&lt;/times_read&gt;&lt;/bundle&gt;&lt;authors&gt;&lt;author&gt;&lt;lastName&gt;McLaughlin&lt;/lastName&gt;&lt;firstName&gt;S&lt;/firstName&gt;&lt;middleNames&gt;B&lt;/middleNames&gt;&lt;/author&gt;&lt;author&gt;&lt;lastName&gt;Bioenergy&lt;/lastName&gt;&lt;firstName&gt;LA&lt;/firstName&gt;&lt;middleNames&gt;Kszos Biomass and&lt;/middleNames&gt;&lt;/author&gt;&lt;author&gt;&lt;lastName&gt;2005&lt;/lastName&gt;&lt;/author&gt;&lt;/authors&gt;&lt;/publication&gt;&lt;/publications&gt;&lt;cites&gt;&lt;/cites&gt;&lt;/citation&gt;</w:instrText>
+      </w:r>
+      <w:r>
+        <w:fldChar w:fldCharType="separate"/>
+      </w:r>
+      <w:r>
+        <w:rPr>
+          <w:rFonts w:eastAsia="Arial"/>
+          <w:vertAlign w:val="superscript"/>
+        </w:rPr>
+        <w:t>15</w:t>
+      </w:r>
+      <w:r>
+        <w:fldChar w:fldCharType="end"/>
+      </w:r>
+      <w:r>
+        <w:rPr>
+          <w:color w:val="222222"/>
+          <w:highlight w:val="white"/>
+        </w:rPr>
+        <w:t>.</w:t>
+      </w:r>
+      <w:r>
+        <w:rPr>
+          <w:color w:val="222222"/>
+        </w:rPr>
+        <w:t xml:space="preserve"> </w:t>
+      </w:r>
+      <w:r>
+        <w:t xml:space="preserve">Over the course of one season, switchgrass behaves as a determinate plant. It typically produces a single flush of tillers, which all </w:t>
+      </w:r>
+      <w:r>
+        <w:lastRenderedPageBreak/>
+        <w:t xml:space="preserve">become reproductive after a period of vegetative (leaf) development, and – critically for a biofuel crop – cease biomass accumulation upon completion of floral development (Van </w:t>
+      </w:r>
+      <w:proofErr w:type="spellStart"/>
+      <w:r>
+        <w:t>Esbroeck</w:t>
+      </w:r>
+      <w:proofErr w:type="spellEnd"/>
+      <w:r>
+        <w:t xml:space="preserve"> et al 2003). </w:t>
+      </w:r>
+    </w:p>
+    <w:p>
+      <w:pPr>
+        <w:ind w:firstLine="720"/>
+      </w:pPr>
+      <w:r>
+        <w:t xml:space="preserve">Spring growth is initiated by “adequate temperature” according to McMillan and </w:t>
+      </w:r>
+      <w:proofErr w:type="spellStart"/>
+      <w:r>
+        <w:t>Weiler</w:t>
+      </w:r>
+      <w:proofErr w:type="spellEnd"/>
+      <w:r>
+        <w:t xml:space="preserve"> (1959), with adequacy thought to be dependent on the cultivar </w:t>
+      </w:r>
+      <w:r>
+        <w:fldChar w:fldCharType="begin"/>
+      </w:r>
+      <w:r>
+        <w:instrText xml:space="preserve"> ADDIN EN.CITE &lt;EndNote&gt;&lt;Cite&gt;&lt;Author&gt;Parrish&lt;/Author&gt;&lt;Year&gt;2005&lt;/Year&gt;&lt;RecNum&gt;1004&lt;/RecNum&gt;&lt;DisplayText&gt;(Parrish and Fike 2005)&lt;/DisplayText&gt;&lt;record&gt;&lt;rec-number&gt;1004&lt;/rec-number&gt;&lt;foreign-keys&gt;&lt;key app="EN" db-id="va0pxx22gt2sf2e25zsxw907aze2p2efv090" timestamp="1590589208"&gt;1004&lt;/key&gt;&lt;/foreign-keys&gt;&lt;ref-type name="Journal Article"&gt;17&lt;/ref-type&gt;&lt;contributors&gt;&lt;authors&gt;&lt;author&gt;Parrish, David J.&lt;/author&gt;&lt;author&gt;Fike, John H.&lt;/author&gt;&lt;/authors&gt;&lt;/contributors&gt;&lt;titles&gt;&lt;title&gt;The Biology and Agronomy of Switchgrass for Biofuels&lt;/title&gt;&lt;secondary-title&gt;Critical Reviews in Plant Sciences&lt;/secondary-title&gt;&lt;/titles&gt;&lt;periodical&gt;&lt;full-title&gt;Critical Reviews in Plant Sciences&lt;/full-title&gt;&lt;/periodical&gt;&lt;pages&gt;423-459&lt;/pages&gt;&lt;volume&gt;24&lt;/volume&gt;&lt;number&gt;5-6&lt;/number&gt;&lt;dates&gt;&lt;year&gt;2005&lt;/year&gt;&lt;pub-dates&gt;&lt;date&gt;2005/09/01&lt;/date&gt;&lt;/pub-dates&gt;&lt;/dates&gt;&lt;publisher&gt;Taylor &amp;amp; Francis&lt;/publisher&gt;&lt;isbn&gt;0735-2689&lt;/isbn&gt;&lt;urls&gt;&lt;related-urls&gt;&lt;url&gt;https://doi.org/10.1080/07352680500316433&lt;/url&gt;&lt;/related-urls&gt;&lt;/urls&gt;&lt;electronic-resource-num&gt;10.1080/07352680500316433&lt;/electronic-resource-num&gt;&lt;/record&gt;&lt;/Cite&gt;&lt;/EndNote&gt;</w:instrText>
+      </w:r>
+      <w:r>
+        <w:fldChar w:fldCharType="separate"/>
+      </w:r>
+      <w:r>
+        <w:rPr>
+          <w:noProof/>
+        </w:rPr>
+        <w:t>(Parrish and Fike 2005)</w:t>
+      </w:r>
+      <w:r>
+        <w:fldChar w:fldCharType="end"/>
+      </w:r>
+      <w:r>
+        <w:t xml:space="preserve">. </w:t>
+      </w:r>
+      <w:r>
+        <w:t>D</w:t>
+      </w:r>
+      <w:r>
+        <w:t>uring vegetative growth, switchgrass phenology is closely correlated with growing degree days (GDD), the cumulative mean daily temperature less a base temperature</w:t>
+      </w:r>
+      <w:bookmarkStart w:id="2" w:name="_Hlk41465404"/>
+      <w:r>
+        <w:t xml:space="preserve"> (</w:t>
+      </w:r>
+      <w:proofErr w:type="spellStart"/>
+      <w:r>
+        <w:t>Madakadze</w:t>
+      </w:r>
+      <w:proofErr w:type="spellEnd"/>
+      <w:r>
+        <w:t xml:space="preserve"> et al 1998c; Sanderson and Wolf, 1995a, 1995b).</w:t>
+      </w:r>
+      <w:bookmarkEnd w:id="2"/>
+      <w:r>
+        <w:t xml:space="preserve"> A base temperature of 12 C for vegetative and reproductive development is commonly used for growth models (</w:t>
+      </w:r>
+      <w:proofErr w:type="spellStart"/>
+      <w:r>
+        <w:t>Kiniry</w:t>
+      </w:r>
+      <w:proofErr w:type="spellEnd"/>
+      <w:r>
+        <w:t xml:space="preserve"> et al 2005, </w:t>
+      </w:r>
+      <w:proofErr w:type="spellStart"/>
+      <w:r>
+        <w:t>Kinery</w:t>
+      </w:r>
+      <w:proofErr w:type="spellEnd"/>
+      <w:r>
+        <w:t xml:space="preserve"> et al 2008a, </w:t>
+      </w:r>
+      <w:proofErr w:type="spellStart"/>
+      <w:r>
+        <w:t>Berhman</w:t>
+      </w:r>
+      <w:proofErr w:type="spellEnd"/>
+      <w:r>
+        <w:t xml:space="preserve"> et al 2013). However, base temperatures vary by cultivar (</w:t>
+      </w:r>
+      <w:proofErr w:type="spellStart"/>
+      <w:r>
+        <w:t>Madakadze</w:t>
+      </w:r>
+      <w:proofErr w:type="spellEnd"/>
+      <w:r>
+        <w:t xml:space="preserve"> et al 2003) and there may be a photoperiod or vernalization mechanism rather than a temperature threshold </w:t>
+      </w:r>
+      <w:r>
         <w:rPr>
           <w:i/>
           <w:iCs/>
         </w:rPr>
-      </w:pPr>
-      <w:r>
-        <w:instrText>&lt;/title&gt;&lt;uuid&gt;86424FC7-5A28-40BB-8219-764BCBAFE4D5&lt;/uuid&gt;&lt;subtype&gt;-100&lt;/subtype&gt;&lt;type&gt;-100&lt;/type&gt;&lt;/publication&gt;&lt;/bundle&gt;&lt;authors&gt;&lt;author&gt;&lt;lastName&gt;McLaughlin&lt;/lastName&gt;&lt;firstName&gt;S&lt;/firstName&gt;&lt;/author&gt;&lt;author&gt;&lt;lastName&gt;Bouton&lt;/lastName&gt;&lt;firstName&gt;J&lt;/firstName&gt;&lt;/author&gt;&lt;author&gt;&lt;lastName&gt;uses&lt;/lastName&gt;&lt;firstName&gt;D&lt;/firstName&gt;&lt;middleNames&gt;Bransby crops and new&lt;/middleNames&gt;&lt;/author&gt;&lt;author&gt;&lt;lastName&gt;1999&lt;/lastName&gt;&lt;/author&gt;&lt;/authors&gt;&lt;/publication&gt;&lt;/publications&gt;&lt;cites&gt;&lt;/cites&gt;&lt;/citation&gt;</w:instrText>
-      </w:r>
-      <w:r>
-        <w:fldChar w:fldCharType="separate"/>
-      </w:r>
-      <w:r>
-        <w:rPr>
-          <w:rFonts w:eastAsia="Arial"/>
-          <w:vertAlign w:val="superscript"/>
-        </w:rPr>
-        <w:t>14</w:t>
-      </w:r>
-      <w:r>
-        <w:fldChar w:fldCharType="end"/>
-      </w:r>
-      <w:r>
-        <w:rPr>
-          <w:color w:val="222222"/>
-          <w:highlight w:val="white"/>
-        </w:rPr>
-        <w:t xml:space="preserve">, </w:t>
-      </w:r>
-      <w:r>
-        <w:rPr>
-          <w:color w:val="222222"/>
-          <w:highlight w:val="white"/>
-        </w:rPr>
-        <w:t>and since then,</w:t>
-      </w:r>
-      <w:r>
-        <w:rPr>
-          <w:color w:val="222222"/>
-          <w:highlight w:val="white"/>
-        </w:rPr>
-        <w:t xml:space="preserve"> cultivars have been bred that significantly outp</w:t>
-      </w:r>
-      <w:r>
-        <w:rPr>
-          <w:color w:val="222222"/>
-          <w:highlight w:val="white"/>
-        </w:rPr>
-        <w:t>roduce ethanol relative to</w:t>
-      </w:r>
-      <w:r>
-        <w:rPr>
-          <w:color w:val="222222"/>
-          <w:highlight w:val="white"/>
-        </w:rPr>
-        <w:t xml:space="preserve"> maize and other cellulosic </w:t>
-      </w:r>
-      <w:r>
-        <w:rPr>
-          <w:color w:val="222222"/>
-          <w:highlight w:val="white"/>
-        </w:rPr>
-        <w:t>feedstocks</w:t>
-      </w:r>
-      <w:r>
-        <w:fldChar w:fldCharType="begin"/>
-      </w:r>
-      <w:r>
-        <w:instrText xml:space="preserve"> ADDIN PAPERS2_CITATIONS &lt;citation&gt;&lt;priority&gt;8&lt;/priority&gt;&lt;uuid&gt;E56A5702-453F-4E8B-8D00-FE39CA8C8F7A&lt;/uuid&gt;&lt;publications&gt;&lt;publication&gt;&lt;subtype&gt;1&lt;/subtype&gt;&lt;title&gt;Summary of 10 Years of Research Progress in Improvement of Switchgrass (Panicum virgatum) as a Dedicated Bioenergy Feedstock&lt;/title&gt;&lt;url&gt;http://scholar.google.comjavascript:void(0)&lt;/url&gt;&lt;uuid&gt;9285F20B-A989-4320-8E19-5168E3AFA616&lt;/uuid&gt;&lt;type&gt;0&lt;/type&gt;&lt;doi&gt;10.1016/j.biombioe.2004.05.006&lt;/doi&gt;&lt;bundle&gt;&lt;marked_edited&gt;0&lt;/marked_edited&gt;&lt;created_at&gt;2020-04-27 14:37:04 +0000&lt;/created_at&gt;&lt;marked_deleted&gt;0&lt;/marked_deleted&gt;&lt;quality&gt;0&lt;/quality&gt;&lt;open_access&gt;0&lt;/open_access&gt;&lt;marked_duplicate&gt;0&lt;/marked_duplicate&gt;&lt;author_year_string&gt;Anon.&lt;/author_year_string&gt;&lt;abbreviation&gt;Biomass and Bioenergy&lt;/abbreviation&gt;&lt;update_count&gt;0&lt;/update_count&gt;&lt;label&gt;0&lt;/label&gt;&lt;matched&gt;0&lt;/matched&gt;&lt;type&gt;-100&lt;/type&gt;&lt;uuid&gt;5F9041F3-1154-40AE-B7CC-9464BE30F1BF&lt;/uuid&gt;&lt;factor&gt;0&lt;/factor&gt;&lt;citekey_base&gt;BiomassandBioenergy&lt;/citekey_base&gt;&lt;searchresult&gt;0&lt;/searchresult&gt;&lt;attributed_title&gt;Biomass and Bioenergy&lt;/attributed_title&gt;&lt;manuscript&gt;0&lt;/manuscript&gt;&lt;times_cited&gt;0&lt;/times_cited&gt;&lt;initial&gt;B&lt;/initial&gt;&lt;newly_added&gt;0&lt;/newly_added&gt;&lt;canonical_title&gt;biomass and bioenergy&lt;/canonical_title&gt;&lt;read_status&gt;0&lt;/read_status&gt;&lt;updated_at&gt;2020-04-27 14:37:04 +0000&lt;/updated_at&gt;&lt;flagged&gt;0&lt;/flagged&gt;&lt;privacy_level&gt;0&lt;/privacy_level&gt;&lt;publication_count&gt;1&lt;/publication_count&gt;&lt;draft&gt;0&lt;/draft&gt;&lt;title&gt;Biomass and Bioenergy&lt;/title&gt;&lt;rating&gt;0&lt;/rating&gt;&lt;imported_date&gt;2020-04-27 14:37:04 +0000&lt;/imported_date&gt;&lt;subtype&gt;-100&lt;/subtype&gt;&lt;times_read&gt;0&lt;/times_read&gt;&lt;/bundle&gt;&lt;authors&gt;&lt;author&gt;&lt;lastName&gt;McLaughlin&lt;/lastName&gt;&lt;firstName&gt;S&lt;/firstName&gt;&lt;middleNames&gt;B&lt;/middleNames&gt;&lt;/author&gt;&lt;author&gt;&lt;lastName&gt;Bioenergy&lt;/lastName&gt;&lt;firstName&gt;LA&lt;/firstName&gt;&lt;middleNames&gt;Kszos Biomass and&lt;/middleNames&gt;&lt;/author&gt;&lt;author&gt;&lt;lastName&gt;2005&lt;/lastName&gt;&lt;/author&gt;&lt;/authors&gt;&lt;/publication&gt;&lt;/publications&gt;&lt;cites&gt;&lt;/cites&gt;&lt;/citation&gt;</w:instrText>
-      </w:r>
-      <w:r>
-        <w:fldChar w:fldCharType="separate"/>
-      </w:r>
-      <w:r>
-        <w:rPr>
-          <w:rFonts w:eastAsia="Arial"/>
-          <w:vertAlign w:val="superscript"/>
-        </w:rPr>
-        <w:t>15</w:t>
-      </w:r>
-      <w:r>
-        <w:fldChar w:fldCharType="end"/>
-      </w:r>
-      <w:r>
-        <w:rPr>
-          <w:color w:val="222222"/>
-          <w:highlight w:val="white"/>
-        </w:rPr>
-        <w:t>.</w:t>
-      </w:r>
-      <w:r>
-        <w:rPr>
-          <w:color w:val="222222"/>
-        </w:rPr>
+        <w:t>per se</w:t>
+      </w:r>
+      <w:r>
+        <w:t xml:space="preserve"> that triggers spring growth (Parish and </w:t>
+      </w:r>
+      <w:proofErr w:type="spellStart"/>
+      <w:r>
+        <w:t>Fike</w:t>
+      </w:r>
+      <w:proofErr w:type="spellEnd"/>
+      <w:r>
+        <w:t xml:space="preserve"> 2005).</w:t>
+      </w:r>
+    </w:p>
+    <w:p>
+      <w:r>
+        <w:tab/>
+        <w:t>Switchgrass is considered a short-day plant that flowers when exposed to shortening days of a specific length (Benedict, 1940)</w:t>
+      </w:r>
+      <w:r>
+        <w:t xml:space="preserve"> and reproductive development is strongly linked to day-of-the year (Cornelius and Johnston, 1941; Eberhart and Newell, 1959; Hopkins et al., 1995a; Sanderson and Wolf, 1995a). However, the nature of </w:t>
+      </w:r>
+      <w:r>
+        <w:t>switchgrass</w:t>
+      </w:r>
+      <w:r>
+        <w:t xml:space="preserve"> photoperiodicity may be genotype dependent – both </w:t>
+      </w:r>
+      <w:r>
+        <w:t xml:space="preserve">northern and southern </w:t>
+      </w:r>
+      <w:r>
+        <w:t>cultivars</w:t>
+      </w:r>
+      <w:r>
+        <w:t xml:space="preserve"> with distinctive upland and lowland ecotypes</w:t>
+      </w:r>
+      <w:r>
+        <w:t xml:space="preserve"> flowered under both </w:t>
+      </w:r>
+      <w:proofErr w:type="gramStart"/>
+      <w:r>
+        <w:t>12 and 16 hour</w:t>
+      </w:r>
+      <w:proofErr w:type="gramEnd"/>
+      <w:r>
+        <w:t xml:space="preserve"> photoperiods, but flowering was delayed in the upland cultivar (Van </w:t>
+      </w:r>
+      <w:proofErr w:type="spellStart"/>
+      <w:r>
+        <w:t>Esbroeck</w:t>
+      </w:r>
+      <w:proofErr w:type="spellEnd"/>
+      <w:r>
+        <w:t xml:space="preserve"> et al 2003). Photoperiodicity </w:t>
+      </w:r>
+      <w:r>
+        <w:t xml:space="preserve">likely </w:t>
+      </w:r>
+      <w:r>
+        <w:t xml:space="preserve">differs with plant latitude of origin (Parish and </w:t>
+      </w:r>
+      <w:proofErr w:type="spellStart"/>
+      <w:r>
+        <w:t>Fike</w:t>
+      </w:r>
+      <w:proofErr w:type="spellEnd"/>
+      <w:r>
+        <w:t xml:space="preserve"> 2005). Moving plants from southern populations northward is thought to delay flowering, increasing leaf number and yields, while moving northern populations to southern latitudes is thought to hasten the transition to reproductive development, reducing vegetative growth and biomass yield (Sanderson et al 1996).</w:t>
+      </w:r>
+      <w:r>
         <w:t xml:space="preserve"> </w:t>
       </w:r>
-      <w:r>
-        <w:t xml:space="preserve">Over the course of one season, switchgrass behaves as a determinate plant. It typically produces a single flush of tillers, which all become reproductive after a period of vegetative (leaf) development, and – critically for a biofuel crop – cease biomass accumulation upon completion of floral development (Van </w:t>
+    </w:p>
+    <w:p>
+      <w:pPr>
+        <w:ind w:firstLine="720"/>
+      </w:pPr>
+      <w:r>
+        <w:t xml:space="preserve">Switchgrass has substantial untapped genetic and morphological diversity, with tetraploid and octoploid individuals (cite), three distinctive ecotypes, and three geographically distinct, deeply diverged genetic subpopulations within tetraploid individuals (Lovell et al 20XX). Upland individuals are smaller in stature than lowland individuals, other big differences (cite). There is also a coastal ecotype with lowland whole-plant characteristics and upland leaf characteristics (Lovell et al 20XX). </w:t>
+      </w:r>
+      <w:r>
+        <w:t xml:space="preserve">This diversity, particularly </w:t>
+      </w:r>
+      <w:r>
+        <w:t xml:space="preserve">the </w:t>
+      </w:r>
+      <w:r>
+        <w:t>g</w:t>
+      </w:r>
+      <w:r>
+        <w:t>enetic differences in flowering date and photoperiod response</w:t>
+      </w:r>
+      <w:r>
+        <w:t>,</w:t>
+      </w:r>
+      <w:r>
+        <w:t xml:space="preserve"> can be a point of exploitation in biomass crop breeding. </w:t>
+      </w:r>
+      <w:r>
+        <w:t xml:space="preserve">Breeding for plants with earlier </w:t>
       </w:r>
       <w:proofErr w:type="spellStart"/>
       <w:r>
-        <w:t>Esbroeck</w:t>
+        <w:t>greenup</w:t>
       </w:r>
       <w:proofErr w:type="spellEnd"/>
       <w:r>
-        <w:t xml:space="preserve"> et al 2003). </w:t>
-      </w:r>
-    </w:p>
-    <w:p>
-      <w:r>
+        <w:t xml:space="preserve"> </w:t>
+      </w:r>
+      <w:r>
+        <w:t xml:space="preserve">and later flowering </w:t>
+      </w:r>
+      <w:r>
+        <w:t>dates may allow growers in the northern United States to take advantage of longer growing seasons, as photoperiod-sensitive strains will accumulate more biomass before flowering, contributing to higher biomass yields (cite?). Alternatively, breeding for cultivars with larger cumulative GDD requirements could increase the heat requirement needed for switchgrass development and stabilize switchgrass biomass yields at higher levels, which could help offset the negative impacts of climate warming (cite).</w:t>
+      </w:r>
+      <w:r>
+        <w:t xml:space="preserve"> However, despite substantial study of the mechanisms controlling switchgrass development, genetics of flowering and prediction equations with broad application remain elusive. </w:t>
+      </w:r>
+    </w:p>
+    <w:p>
+      <w:pPr>
+        <w:ind w:firstLine="720"/>
+      </w:pPr>
+      <w:r>
+        <w:t xml:space="preserve">Here, we grow and phenotype a diversity panel of 978 distinct switchgrass genotypes, clonal replicates of which were planted at eight common garden sites across 17 degrees of latitude. We use this panel to interrogate environmental mechanisms controlling </w:t>
+      </w:r>
+      <w:proofErr w:type="spellStart"/>
+      <w:r>
+        <w:t>greenup</w:t>
+      </w:r>
+      <w:proofErr w:type="spellEnd"/>
+      <w:r>
+        <w:t xml:space="preserve"> and flowering. We then use a F2 cross between individuals from the most distinctive </w:t>
+      </w:r>
+      <w:r>
+        <w:t xml:space="preserve">subpopulations for flowering response to dissect the genetics of flowering in these groups. Finally, we combine the results from this cross with genome-wide association results from the diversity panel to narrow in on candidate genes affecting flowering date. Taken together, our results allow us to describe the </w:t>
+      </w:r>
+      <w:r>
+        <w:t>environmental cues,</w:t>
+      </w:r>
+      <w:r>
+        <w:t xml:space="preserve"> genes</w:t>
+      </w:r>
+      <w:r>
+        <w:t>,</w:t>
+      </w:r>
+      <w:r>
+        <w:t xml:space="preserve"> and alleles </w:t>
+      </w:r>
+      <w:r>
+        <w:t>affecting</w:t>
+      </w:r>
+      <w:r>
+        <w:t xml:space="preserve"> flowering across multiple distinct switchgrass populations.</w:t>
+      </w:r>
+    </w:p>
+    <w:p>
+      <w:pPr>
+        <w:rPr>
+          <w:b/>
+          <w:bCs/>
+        </w:rPr>
+      </w:pPr>
+      <w:r>
+        <w:br w:type="column"/>
+      </w:r>
+      <w:r>
+        <w:rPr>
+          <w:b/>
+          <w:bCs/>
+        </w:rPr>
         <w:lastRenderedPageBreak/>
-        <w:tab/>
-        <w:t xml:space="preserve">Spring growth is initiated by “adequate temperature” according to McMillan and </w:t>
-      </w:r>
-      <w:proofErr w:type="spellStart"/>
-      <w:r>
-        <w:t>Weiler</w:t>
-      </w:r>
-      <w:proofErr w:type="spellEnd"/>
-      <w:r>
-        <w:t xml:space="preserve"> (1959), with adequacy thought to be dependent on the cultivar </w:t>
-      </w:r>
-      <w:r>
-        <w:fldChar w:fldCharType="begin"/>
-      </w:r>
-      <w:r>
-        <w:instrText xml:space="preserve"> ADDIN EN.CITE &lt;EndNote&gt;&lt;Cite&gt;&lt;Author&gt;Parrish&lt;/Author&gt;&lt;Year&gt;2005&lt;/Year&gt;&lt;RecNum&gt;1004&lt;/RecNum&gt;&lt;DisplayText&gt;(Parrish and Fike 2005)&lt;/DisplayText&gt;&lt;record&gt;&lt;rec-number&gt;1004&lt;/rec-number&gt;&lt;foreign-keys&gt;&lt;key app="EN" db-id="va0pxx22gt2sf2e25zsxw907aze2p2efv090" timestamp="1590589208"&gt;1004&lt;/key&gt;&lt;/foreign-keys&gt;&lt;ref-type name="Journal Article"&gt;17&lt;/ref-type&gt;&lt;contributors&gt;&lt;authors&gt;&lt;author&gt;Parrish, David J.&lt;/author&gt;&lt;author&gt;Fike, John H.&lt;/author&gt;&lt;/authors&gt;&lt;/contributors&gt;&lt;titles&gt;&lt;title&gt;The Biology and Agronomy of Switchgrass for Biofuels&lt;/title&gt;&lt;secondary-title&gt;Critical Reviews in Plant Sciences&lt;/secondary-title&gt;&lt;/titles&gt;&lt;periodical&gt;&lt;full-title&gt;Critical Reviews in Plant Sciences&lt;/full-title&gt;&lt;/periodical&gt;&lt;pages&gt;423-459&lt;/pages&gt;&lt;volume&gt;24&lt;/volume&gt;&lt;number&gt;5-6&lt;/number&gt;&lt;dates&gt;&lt;year&gt;2005&lt;/year&gt;&lt;pub-dates&gt;&lt;date&gt;2005/09/01&lt;/date&gt;&lt;/pub-dates&gt;&lt;/dates&gt;&lt;publisher&gt;Taylor &amp;amp; Francis&lt;/publisher&gt;&lt;isbn&gt;0735-2689&lt;/isbn&gt;&lt;urls&gt;&lt;related-urls&gt;&lt;url&gt;https://doi.org/10.1080/07352680500316433&lt;/url&gt;&lt;/related-urls&gt;&lt;/urls&gt;&lt;electronic-resource-num&gt;10.1080/07352680500316433&lt;/electronic-resource-num&gt;&lt;/record&gt;&lt;/Cite&gt;&lt;/EndNote&gt;</w:instrText>
-      </w:r>
-      <w:r>
-        <w:fldChar w:fldCharType="separate"/>
-      </w:r>
-      <w:r>
-        <w:rPr>
-          <w:noProof/>
-        </w:rPr>
-        <w:t>(Parrish and Fike 2005)</w:t>
-      </w:r>
-      <w:r>
-        <w:fldChar w:fldCharType="end"/>
-      </w:r>
-      <w:r>
-        <w:t xml:space="preserve">. </w:t>
-      </w:r>
-      <w:r>
-        <w:t>D</w:t>
-      </w:r>
-      <w:r>
-        <w:t>uring vegetative growth, switchgrass phenology is closely correlated with growing degree days (GDD), the cumulative mean daily temperature less a base temperature</w:t>
-      </w:r>
-      <w:bookmarkStart w:id="1" w:name="_Hlk41465404"/>
-      <w:r>
-        <w:t xml:space="preserve"> (</w:t>
-      </w:r>
-      <w:proofErr w:type="spellStart"/>
-      <w:r>
-        <w:t>Madakadze</w:t>
-      </w:r>
-      <w:proofErr w:type="spellEnd"/>
-      <w:r>
-        <w:t xml:space="preserve"> et al 1998c; Sanderson and Wolf, 1995a, 1995b).</w:t>
-      </w:r>
-      <w:bookmarkEnd w:id="1"/>
-      <w:r>
-        <w:t xml:space="preserve"> A base temperature of 12 C for vegetative and reproductive development is commonly used for growth models (</w:t>
-      </w:r>
-      <w:proofErr w:type="spellStart"/>
-      <w:r>
-        <w:t>Kiniry</w:t>
-      </w:r>
-      <w:proofErr w:type="spellEnd"/>
-      <w:r>
-        <w:t xml:space="preserve"> et al 2005, </w:t>
-      </w:r>
-      <w:proofErr w:type="spellStart"/>
-      <w:r>
-        <w:t>Kinery</w:t>
-      </w:r>
-      <w:proofErr w:type="spellEnd"/>
-      <w:r>
-        <w:t xml:space="preserve"> et al 2008a, </w:t>
-      </w:r>
-      <w:proofErr w:type="spellStart"/>
-      <w:r>
-        <w:t>Berhman</w:t>
-      </w:r>
-      <w:proofErr w:type="spellEnd"/>
-      <w:r>
-        <w:t xml:space="preserve"> et al 2013). However, base temperatures vary by cultivar (</w:t>
-      </w:r>
-      <w:proofErr w:type="spellStart"/>
-      <w:r>
-        <w:t>Madakadze</w:t>
-      </w:r>
-      <w:proofErr w:type="spellEnd"/>
-      <w:r>
-        <w:t xml:space="preserve"> et al 2003) and there may be a photoperiod or vernalization mechanism rather than a temperature threshold </w:t>
-      </w:r>
-      <w:r>
+        <w:t>R</w:t>
+      </w:r>
+      <w:r>
+        <w:rPr>
+          <w:b/>
+          <w:bCs/>
+        </w:rPr>
+        <w:t>esults</w:t>
+      </w:r>
+    </w:p>
+    <w:p>
+      <w:pPr>
         <w:rPr>
           <w:i/>
           <w:iCs/>
         </w:rPr>
-        <w:t>per se</w:t>
-      </w:r>
-      <w:r>
-        <w:t xml:space="preserve"> that triggers spring growth (Parish and </w:t>
-      </w:r>
-      <w:proofErr w:type="spellStart"/>
-      <w:r>
-        <w:t>Fike</w:t>
-      </w:r>
-      <w:proofErr w:type="spellEnd"/>
-      <w:r>
-        <w:t xml:space="preserve"> 2005).</w:t>
-      </w:r>
-    </w:p>
-    <w:p>
-      <w:r>
-        <w:tab/>
-        <w:t>Switchgrass is considered a short-day plant that flowers when exposed to shortening days of a specific length (Benedict, 1940)</w:t>
-      </w:r>
-      <w:r>
-        <w:t xml:space="preserve"> and reproductive development is strongly linked to day-of-the year (Cornelius and Johnston, 1941; Eberhart and Newell, 1959; Hopkins et al., 1995a; Sanderson and Wolf, 1995a). However, the nature of </w:t>
-      </w:r>
-      <w:r>
-        <w:t>switchgrass</w:t>
-      </w:r>
-      <w:r>
-        <w:t xml:space="preserve"> photoperiodicity may be genotype dependent – both </w:t>
-      </w:r>
-      <w:r>
-        <w:t xml:space="preserve">northern and southern </w:t>
-      </w:r>
-      <w:r>
-        <w:t>cultivars</w:t>
-      </w:r>
-      <w:r>
-        <w:t xml:space="preserve"> with distinctive upland and lowland ecotypes</w:t>
-      </w:r>
-      <w:r>
-        <w:t xml:space="preserve"> flowered under both </w:t>
-      </w:r>
-      <w:proofErr w:type="gramStart"/>
-      <w:r>
-        <w:t>12 and 16 hour</w:t>
-      </w:r>
-      <w:proofErr w:type="gramEnd"/>
-      <w:r>
-        <w:t xml:space="preserve"> photoperiods, but flowering was delayed in the upland cultivar (Van </w:t>
-      </w:r>
-      <w:proofErr w:type="spellStart"/>
-      <w:r>
-        <w:t>Esbroeck</w:t>
-      </w:r>
-      <w:proofErr w:type="spellEnd"/>
-      <w:r>
-        <w:t xml:space="preserve"> et al 2003). Photoperiodicity </w:t>
-      </w:r>
-      <w:r>
-        <w:t xml:space="preserve">likely </w:t>
-      </w:r>
-      <w:r>
-        <w:t xml:space="preserve">differs with plant latitude of origin (Parish and </w:t>
-      </w:r>
-      <w:proofErr w:type="spellStart"/>
-      <w:r>
-        <w:t>Fike</w:t>
-      </w:r>
-      <w:proofErr w:type="spellEnd"/>
-      <w:r>
-        <w:t xml:space="preserve"> 2005). Moving plants from southern populations northward is thought to delay flowering, increasing leaf number and yields, while moving northern populations to southern latitudes is thought to hasten the transition to reproductive development, reducing vegetative growth and biomass yield (Sanderson et al 1996).</w:t>
-      </w:r>
-      <w:r>
-        <w:t xml:space="preserve"> </w:t>
-      </w:r>
-    </w:p>
-    <w:p>
-      <w:pPr>
-        <w:ind w:firstLine="720"/>
-      </w:pPr>
-      <w:r>
-        <w:t xml:space="preserve">Switchgrass has substantial untapped genetic and morphological diversity, with tetraploid and octoploid individuals (cite), three distinctive ecotypes, and three geographically distinct, deeply diverged genetic subpopulations within tetraploid individuals (Lovell et al 20XX). Upland individuals are smaller in stature than lowland individuals, other big differences (cite). There is also a coastal ecotype with lowland whole-plant characteristics and upland leaf characteristics (Lovell et al 20XX). </w:t>
-      </w:r>
-      <w:r>
-        <w:t xml:space="preserve">This diversity, particularly </w:t>
-      </w:r>
-      <w:r>
-        <w:t xml:space="preserve">the </w:t>
-      </w:r>
-      <w:r>
-        <w:t>g</w:t>
-      </w:r>
-      <w:r>
-        <w:t>enetic differences in flowering date and photoperiod response</w:t>
-      </w:r>
-      <w:r>
-        <w:t>,</w:t>
-      </w:r>
-      <w:r>
-        <w:t xml:space="preserve"> can be a point of exploitation in biomass crop breeding. </w:t>
-      </w:r>
-      <w:r>
-        <w:t xml:space="preserve">Breeding for photoperiodic sensitivity in plants with earlier </w:t>
-      </w:r>
-      <w:proofErr w:type="spellStart"/>
-      <w:r>
-        <w:t>greenup</w:t>
-      </w:r>
-      <w:proofErr w:type="spellEnd"/>
-      <w:r>
-        <w:t xml:space="preserve"> dates may allow growers in the northern United States to take advantage of longer growing seasons, as photoperiod-sensitive strains will accumulate more biomass before flowering, contributing to higher biomass yields (cite?). Alternatively, breeding for cultivars with larger cumulative GDD requirements and reduced photoperiod sensitivity could increase the heat requirement needed for switchgrass development and stabilize switchgrass biomass yields at higher levels, which could help offset the negative impacts of climate warming (cite).</w:t>
-      </w:r>
-      <w:r>
-        <w:t xml:space="preserve"> However, despite substantial study of the mechanisms controlling switchgrass development, genetics of flowering and prediction equations with broad application remain elusive. </w:t>
-      </w:r>
-    </w:p>
-    <w:p>
-      <w:pPr>
-        <w:ind w:firstLine="720"/>
-      </w:pPr>
-      <w:r>
-        <w:t xml:space="preserve">Here, we grow and phenotype a diversity panel of 978 distinct switchgrass genotypes, clonal replicates of which were planted at eight common garden sites across 17 degrees of latitude. We use this panel to interrogate environmental mechanisms controlling </w:t>
-      </w:r>
-      <w:proofErr w:type="spellStart"/>
-      <w:r>
-        <w:t>greenup</w:t>
-      </w:r>
-      <w:proofErr w:type="spellEnd"/>
-      <w:r>
-        <w:t xml:space="preserve"> and flowering. We then use a F2 cross between individuals from the most distinctive </w:t>
-      </w:r>
-      <w:r>
-        <w:t>subpopulations for flowering response to dissect the genetics of flowering in these groups. Finally, we combine the results from this cross with genome-wide association results from the diversity panel to narrow in on candidate genes affecting flowering date. Taken together, our results allow us to describe the distinct genes and alleles controlling flowering across multiple distinct switchgrass populations.</w:t>
-      </w:r>
-    </w:p>
-    <w:p/>
-    <w:p>
-      <w:pPr>
-        <w:rPr>
-          <w:b/>
-          <w:bCs/>
-        </w:rPr>
-      </w:pPr>
-      <w:r>
-        <w:rPr>
-          <w:b/>
-          <w:bCs/>
-        </w:rPr>
-        <w:lastRenderedPageBreak/>
-        <w:t>R</w:t>
-      </w:r>
-      <w:r>
-        <w:rPr>
-          <w:b/>
-          <w:bCs/>
-        </w:rPr>
-        <w:t>esults</w:t>
-      </w:r>
-    </w:p>
-    <w:p>
-      <w:pPr>
+      </w:pPr>
+      <w:r>
         <w:rPr>
           <w:i/>
           <w:iCs/>
         </w:rPr>
-      </w:pPr>
-      <w:r>
-        <w:rPr>
-          <w:i/>
-          <w:iCs/>
-        </w:rPr>
         <w:t>Diversity panel captures the range of phenological responses across the common gardens</w:t>
       </w:r>
     </w:p>
@@ -821,7 +874,13 @@
         <w:t>Given the deep genetic divergence within this species, w</w:t>
       </w:r>
       <w:r>
-        <w:t xml:space="preserve">e divided these switchgrass genotypes into five categories: tetraploid individuals in the Atlantic, Midwest, and Gulf genetic subpopulations (Lovell et al </w:t>
+        <w:t xml:space="preserve">e divided these switchgrass genotypes into five categories: tetraploid individuals in the Atlantic, Midwest, and Gulf genetic subpopulations </w:t>
+      </w:r>
+      <w:r>
+        <w:t xml:space="preserve">with sequence data </w:t>
+      </w:r>
+      <w:r>
+        <w:t xml:space="preserve">(Lovell et al </w:t>
       </w:r>
       <w:r>
         <w:t>202X</w:t>
@@ -830,8 +889,16 @@
         <w:t>), admixed</w:t>
       </w:r>
       <w:r>
-        <w:t>/uncategorized</w:t>
-      </w:r>
+        <w:t>/</w:t>
+      </w:r>
+      <w:proofErr w:type="spellStart"/>
+      <w:r>
+        <w:t>un</w:t>
+      </w:r>
+      <w:r>
+        <w:t>sequenced</w:t>
+      </w:r>
+      <w:proofErr w:type="spellEnd"/>
       <w:r>
         <w:t xml:space="preserve"> tetraploid individuals, and octoploid individuals. We then explored the overall patterns of </w:t>
       </w:r>
@@ -1055,6 +1122,7 @@
         <w:ind w:firstLine="720"/>
       </w:pPr>
       <w:r>
+        <w:lastRenderedPageBreak/>
         <w:t>W</w:t>
       </w:r>
       <w:r>
@@ -1079,11 +1147,16 @@
         <w:t xml:space="preserve">For plants with sequenced genomes, we </w:t>
       </w:r>
       <w:r>
-        <w:t xml:space="preserve">modelled daylength at flowering as a function of common garden </w:t>
-      </w:r>
-      <w:r>
-        <w:lastRenderedPageBreak/>
-        <w:t>and kinship matrix</w:t>
+        <w:t xml:space="preserve">modelled daylength at flowering as a function of common garden and </w:t>
+      </w:r>
+      <w:r>
+        <w:t>a genomic relationship</w:t>
+      </w:r>
+      <w:r>
+        <w:t xml:space="preserve"> matrix</w:t>
+      </w:r>
+      <w:r>
+        <w:t xml:space="preserve"> (GRM)</w:t>
       </w:r>
       <w:r>
         <w:t>, both</w:t>
@@ -1107,7 +1180,11 @@
         <w:t xml:space="preserve"> during shortening days</w:t>
       </w:r>
       <w:r>
-        <w:t xml:space="preserve"> was 12%</w:t>
+        <w:t xml:space="preserve"> was </w:t>
+      </w:r>
+      <w:commentRangeStart w:id="3"/>
+      <w:r>
+        <w:t>12%</w:t>
       </w:r>
       <w:r>
         <w:t>, while the heritability for flowering as a Julian date for the same set of individuals was 23.</w:t>
@@ -1116,7 +1193,17 @@
         <w:t>7</w:t>
       </w:r>
       <w:r>
-        <w:t xml:space="preserve">% </w:t>
+        <w:t>%</w:t>
+      </w:r>
+      <w:commentRangeEnd w:id="3"/>
+      <w:r>
+        <w:rPr>
+          <w:rStyle w:val="CommentReference"/>
+        </w:rPr>
+        <w:commentReference w:id="3"/>
+      </w:r>
+      <w:r>
+        <w:t xml:space="preserve"> </w:t>
       </w:r>
       <w:r>
         <w:t>(Supplementary Table: Variance Components analysis)</w:t>
@@ -1140,6 +1227,9 @@
         <w:t xml:space="preserve">was </w:t>
       </w:r>
       <w:r>
+        <w:t xml:space="preserve">simply </w:t>
+      </w:r>
+      <w:r>
         <w:t>exposure to shortening days.</w:t>
       </w:r>
     </w:p>
@@ -1160,10 +1250,10 @@
         <w:t>, defined</w:t>
       </w:r>
       <w:r>
-        <w:t xml:space="preserve"> simply</w:t>
-      </w:r>
-      <w:r>
-        <w:t xml:space="preserve"> as exposure to shortening days,</w:t>
+        <w:t xml:space="preserve"> </w:t>
+      </w:r>
+      <w:r>
+        <w:t>as exposure to shortening days,</w:t>
       </w:r>
       <w:r>
         <w:t xml:space="preserve"> differed by plant latitude of origin (Parish and </w:t>
@@ -1235,49 +1325,88 @@
         <w:t>, Supp. Figure 1).</w:t>
       </w:r>
       <w:r>
-        <w:t xml:space="preserve"> The majority of plants from latitudes of origin below 35 degrees </w:t>
+        <w:t xml:space="preserve"> The majority of plants from latitudes of origin below 35</w:t>
+      </w:r>
+      <w:r>
+        <w:rPr>
+          <w:rFonts w:cstheme="minorHAnsi"/>
+        </w:rPr>
+        <w:t>°N</w:t>
+      </w:r>
+      <w:r>
+        <w:t xml:space="preserve"> </w:t>
       </w:r>
       <w:r>
         <w:t>did not flower until days were</w:t>
       </w:r>
       <w:r>
-        <w:t xml:space="preserve"> shortening at the Texas sites, while the majority of plants from latitudes of origin above 38 degrees flowered while days were lengthening. Interestingly, the Oklahoma (OK) site, </w:t>
+        <w:t xml:space="preserve"> shortening at the Texas sites, while the majority of plants from latitudes of origin above 38</w:t>
+      </w:r>
+      <w:r>
+        <w:rPr>
+          <w:rFonts w:cstheme="minorHAnsi"/>
+        </w:rPr>
+        <w:t>°N</w:t>
+      </w:r>
+      <w:r>
+        <w:t xml:space="preserve"> flowered while days were lengthening. Interestingly, the Oklahoma (OK) site, </w:t>
       </w:r>
       <w:r>
         <w:t>our first common garden at which</w:t>
       </w:r>
       <w:r>
-        <w:t xml:space="preserve"> most genotypes flowered during shortening days, was at </w:t>
-      </w:r>
-      <w:r>
-        <w:t>~</w:t>
-      </w:r>
-      <w:r>
-        <w:t>36 degrees of latitude</w:t>
+        <w:t xml:space="preserve"> most genotypes flowered during shortening days, was at 36</w:t>
+      </w:r>
+      <w:r>
+        <w:rPr>
+          <w:rFonts w:cstheme="minorHAnsi"/>
+        </w:rPr>
+        <w:t>°N</w:t>
       </w:r>
       <w:r>
         <w:t>; in contrast,</w:t>
       </w:r>
       <w:r>
-        <w:t xml:space="preserve"> the three sites where a photoperiod cue was evident were below 32 degrees of latitude</w:t>
+        <w:t xml:space="preserve"> the three sites where a photoperiod cue was evident were below 32</w:t>
+      </w:r>
+      <w:r>
+        <w:rPr>
+          <w:rFonts w:cstheme="minorHAnsi"/>
+        </w:rPr>
+        <w:t>°</w:t>
+      </w:r>
+      <w:r>
+        <w:rPr>
+          <w:rFonts w:cstheme="minorHAnsi"/>
+        </w:rPr>
+        <w:t>N</w:t>
       </w:r>
       <w:r>
         <w:t>.</w:t>
       </w:r>
       <w:r>
-        <w:t xml:space="preserve"> At our common gardens in 2019</w:t>
-      </w:r>
-      <w:r>
-        <w:t xml:space="preserve">, plants grown at latitudes </w:t>
-      </w:r>
-      <w:r>
-        <w:t>&gt;</w:t>
+        <w:t xml:space="preserve"> </w:t>
+      </w:r>
+      <w:r>
+        <w:t>P</w:t>
+      </w:r>
+      <w:r>
+        <w:t xml:space="preserve">lants grown </w:t>
+      </w:r>
+      <w:r>
+        <w:t xml:space="preserve">in 2019 in our common gardens </w:t>
+      </w:r>
+      <w:r>
+        <w:t xml:space="preserve">north of </w:t>
       </w:r>
       <w:r>
         <w:t>35</w:t>
       </w:r>
       <w:r>
-        <w:t xml:space="preserve"> degrees</w:t>
+        <w:rPr>
+          <w:rFonts w:cstheme="minorHAnsi"/>
+        </w:rPr>
+        <w:t>°N</w:t>
       </w:r>
       <w:r>
         <w:t xml:space="preserve"> </w:t>
@@ -1304,7 +1433,13 @@
         <w:t xml:space="preserve"> </w:t>
       </w:r>
       <w:r>
-        <w:t>As this is a common feature of growing seasons at these latitudes, we suggest that plants from more northern latitudes have evolved a flowering time response to a</w:t>
+        <w:t xml:space="preserve">As this is a common feature of growing seasons at these latitudes, we </w:t>
+      </w:r>
+      <w:r>
+        <w:t>hypothesize</w:t>
+      </w:r>
+      <w:r>
+        <w:t xml:space="preserve"> that plants from more northern latitudes have evolved a flowering time response to a</w:t>
       </w:r>
       <w:r>
         <w:t xml:space="preserve"> separate, non-photoperiod based environmental cue.</w:t>
@@ -1447,380 +1582,433 @@
         <w:ind w:firstLine="720"/>
       </w:pPr>
       <w:r>
-        <w:t>Because switchgrass phenology is closely correlated with growing degree days (GDD) during vegetative growth, t</w:t>
-      </w:r>
-      <w:r>
-        <w:t xml:space="preserve">o </w:t>
-      </w:r>
-      <w:r>
-        <w:t>test for a temperature-based</w:t>
-      </w:r>
-      <w:r>
-        <w:t xml:space="preserve"> environmental cue for flowering, w</w:t>
+        <w:lastRenderedPageBreak/>
+        <w:t xml:space="preserve">Because switchgrass phenology is closely correlated with growing degree days (GDD) during vegetative growth, </w:t>
+      </w:r>
+      <w:r>
+        <w:t xml:space="preserve">we </w:t>
+      </w:r>
+      <w:r>
+        <w:t>test</w:t>
+      </w:r>
+      <w:r>
+        <w:t>ed</w:t>
+      </w:r>
+      <w:r>
+        <w:t xml:space="preserve"> for a temperature-based</w:t>
+      </w:r>
+      <w:r>
+        <w:t xml:space="preserve"> environmental cue for flowering</w:t>
+      </w:r>
+      <w:r>
+        <w:t>. To do this,</w:t>
+      </w:r>
+      <w:r>
+        <w:t xml:space="preserve"> w</w:t>
       </w:r>
       <w:r>
         <w:t xml:space="preserve">e </w:t>
       </w:r>
-      <w:commentRangeStart w:id="2"/>
-      <w:commentRangeEnd w:id="2"/>
+      <w:r>
+        <w:t>evaluated</w:t>
+      </w:r>
+      <w:r>
+        <w:t xml:space="preserve"> </w:t>
+      </w:r>
+      <w:r>
+        <w:t>flowering date</w:t>
+      </w:r>
+      <w:r>
+        <w:t xml:space="preserve"> as a function of cumulative GDD</w:t>
+      </w:r>
+      <w:r>
+        <w:t xml:space="preserve"> between </w:t>
+      </w:r>
+      <w:r>
+        <w:t xml:space="preserve">plant </w:t>
+      </w:r>
+      <w:r>
+        <w:t>green</w:t>
+      </w:r>
+      <w:r>
+        <w:t xml:space="preserve"> </w:t>
+      </w:r>
+      <w:r>
+        <w:t>up and flowering</w:t>
+      </w:r>
+      <w:r>
+        <w:t>,</w:t>
+      </w:r>
+      <w:r>
+        <w:t xml:space="preserve"> using a base temperature of 12 C</w:t>
+      </w:r>
+      <w:r>
+        <w:t xml:space="preserve"> </w:t>
+      </w:r>
+      <w:r>
+        <w:t>(</w:t>
+      </w:r>
+      <w:proofErr w:type="spellStart"/>
+      <w:r>
+        <w:t>Kiniry</w:t>
+      </w:r>
+      <w:proofErr w:type="spellEnd"/>
+      <w:r>
+        <w:t xml:space="preserve"> et al 2005,</w:t>
+      </w:r>
+      <w:r>
+        <w:t xml:space="preserve"> </w:t>
+      </w:r>
+      <w:r>
+        <w:t>Behrman 2013).</w:t>
+      </w:r>
+      <w:r>
+        <w:t xml:space="preserve"> </w:t>
+      </w:r>
+      <w:r>
+        <w:t xml:space="preserve">We then modelled GDD as a function of </w:t>
+      </w:r>
+      <w:r>
+        <w:t xml:space="preserve">subpopulation and the interaction between subpopulation and latitude of origin, both as random effects. </w:t>
+      </w:r>
+      <w:r>
+        <w:t xml:space="preserve">To avoid confounding with a photoperiod-based environmental cue, we removed GDD </w:t>
+      </w:r>
+      <w:r>
+        <w:t xml:space="preserve">response </w:t>
+      </w:r>
+      <w:r>
+        <w:t xml:space="preserve">values for genotypes predicted to have a photoperiod cue at </w:t>
+      </w:r>
+      <w:r>
+        <w:t xml:space="preserve">the four </w:t>
+      </w:r>
+      <w:r>
+        <w:t xml:space="preserve">common gardens south of </w:t>
+      </w:r>
+      <w:r>
+        <w:t>38</w:t>
+      </w:r>
+      <w:r>
+        <w:rPr>
+          <w:rFonts w:cstheme="minorHAnsi"/>
+        </w:rPr>
+        <w:t>°N</w:t>
+      </w:r>
+      <w:r>
+        <w:t>.</w:t>
+      </w:r>
+      <w:r>
+        <w:t xml:space="preserve"> </w:t>
+      </w:r>
+      <w:r>
+        <w:t xml:space="preserve">Including these </w:t>
+      </w:r>
+      <w:r>
+        <w:t xml:space="preserve">GDD </w:t>
+      </w:r>
+      <w:r>
+        <w:t xml:space="preserve">response </w:t>
+      </w:r>
+      <w:r>
+        <w:t>values substantially increased the residual variance for photoperiod sensitive individuals at these sites (data not shown</w:t>
+      </w:r>
+      <w:r>
+        <w:t>//in</w:t>
+      </w:r>
+      <w:r>
+        <w:t xml:space="preserve"> supplement). </w:t>
+      </w:r>
+      <w:r>
+        <w:t>S</w:t>
+      </w:r>
+      <w:r>
+        <w:t xml:space="preserve">ubpopulation explained most of the variation in flowering as a function of GDD </w:t>
+      </w:r>
+      <w:r>
+        <w:t>(</w:t>
+      </w:r>
+      <w:r>
+        <w:t xml:space="preserve">% </w:t>
+      </w:r>
+      <w:proofErr w:type="spellStart"/>
+      <w:r>
+        <w:t>Var</w:t>
+      </w:r>
+      <w:r>
+        <w:rPr>
+          <w:vertAlign w:val="subscript"/>
+        </w:rPr>
+        <w:t>subpop</w:t>
+      </w:r>
+      <w:proofErr w:type="spellEnd"/>
+      <w:r>
+        <w:t xml:space="preserve"> = 8</w:t>
+      </w:r>
+      <w:r>
+        <w:t>5</w:t>
+      </w:r>
+      <w:r>
+        <w:t>.</w:t>
+      </w:r>
+      <w:r>
+        <w:t>9</w:t>
+      </w:r>
+      <w:r>
+        <w:t>%</w:t>
+      </w:r>
+      <w:r>
+        <w:t xml:space="preserve">). </w:t>
+      </w:r>
+      <w:commentRangeStart w:id="4"/>
+      <w:r>
+        <w:t>Predicted values of GDD necessary for flowering were largest for the Gulf subpopulation (</w:t>
+      </w:r>
+      <w:r>
+        <w:t>1</w:t>
+      </w:r>
+      <w:r>
+        <w:t>056</w:t>
+      </w:r>
+      <w:r>
+        <w:t xml:space="preserve">; </w:t>
+      </w:r>
+      <w:r>
+        <w:t>95% CI 9</w:t>
+      </w:r>
+      <w:r>
+        <w:t>73</w:t>
+      </w:r>
+      <w:r>
+        <w:t>-1</w:t>
+      </w:r>
+      <w:r>
+        <w:t>099</w:t>
+      </w:r>
+      <w:r>
+        <w:t>), smallest for the Midwest (</w:t>
+      </w:r>
+      <w:r>
+        <w:t>6</w:t>
+      </w:r>
+      <w:r>
+        <w:t>67</w:t>
+      </w:r>
+      <w:r>
+        <w:t xml:space="preserve">; </w:t>
+      </w:r>
+      <w:r>
+        <w:t xml:space="preserve">95% CI </w:t>
+      </w:r>
+      <w:r>
+        <w:t xml:space="preserve">517 </w:t>
+      </w:r>
+      <w:r>
+        <w:t>– 8</w:t>
+      </w:r>
+      <w:r>
+        <w:t>14</w:t>
+      </w:r>
+      <w:r>
+        <w:t>) and intermediate for the other three groups (7</w:t>
+      </w:r>
+      <w:r>
+        <w:t>41</w:t>
+      </w:r>
+      <w:r>
+        <w:t xml:space="preserve"> (5</w:t>
+      </w:r>
+      <w:r>
+        <w:t>99</w:t>
+      </w:r>
+      <w:r>
+        <w:t>-10</w:t>
+      </w:r>
+      <w:r>
+        <w:t>19</w:t>
+      </w:r>
+      <w:r>
+        <w:t xml:space="preserve">); </w:t>
+      </w:r>
+      <w:r>
+        <w:t>776</w:t>
+      </w:r>
+      <w:r>
+        <w:t xml:space="preserve"> (</w:t>
+      </w:r>
+      <w:r>
+        <w:t>483-1195</w:t>
+      </w:r>
+      <w:r>
+        <w:t xml:space="preserve">); </w:t>
+      </w:r>
+      <w:commentRangeEnd w:id="4"/>
       <w:r>
         <w:rPr>
           <w:rStyle w:val="CommentReference"/>
         </w:rPr>
-        <w:commentReference w:id="2"/>
-      </w:r>
-      <w:r>
-        <w:t>evaluated</w:t>
+        <w:commentReference w:id="4"/>
+      </w:r>
+      <w:r>
+        <w:t>7</w:t>
+      </w:r>
+      <w:r>
+        <w:t>47</w:t>
+      </w:r>
+      <w:r>
+        <w:t xml:space="preserve"> (5</w:t>
+      </w:r>
+      <w:r>
+        <w:t>73</w:t>
+      </w:r>
+      <w:r>
+        <w:t xml:space="preserve"> – 10</w:t>
+      </w:r>
+      <w:r>
+        <w:t>4</w:t>
+      </w:r>
+      <w:r>
+        <w:t xml:space="preserve">3); </w:t>
+      </w:r>
+      <w:r>
+        <w:t>S</w:t>
+      </w:r>
+      <w:r>
+        <w:t>upplementary table of effects).</w:t>
+      </w:r>
+      <w:r>
+        <w:t xml:space="preserve"> The heritability for GDD at flowering for photoperiod insensitive, sequenced individuals was </w:t>
+      </w:r>
+      <w:commentRangeStart w:id="5"/>
+      <w:r>
+        <w:t xml:space="preserve">30%, while the heritability for flowering as a Julian date for the same set of individuals was 10.8% </w:t>
+      </w:r>
+      <w:commentRangeEnd w:id="5"/>
+      <w:r>
+        <w:rPr>
+          <w:rStyle w:val="CommentReference"/>
+        </w:rPr>
+        <w:commentReference w:id="5"/>
+      </w:r>
+      <w:r>
+        <w:t xml:space="preserve">(Supplementary Table: Variance Components analysis). </w:t>
+      </w:r>
+      <w:r>
+        <w:t>Thus, m</w:t>
+      </w:r>
+      <w:r>
+        <w:t>ore phenotypic variance was explained by GDD than by Julian date for these individuals.</w:t>
+      </w:r>
+    </w:p>
+    <w:p>
+      <w:pPr>
+        <w:ind w:firstLine="720"/>
+      </w:pPr>
+      <w:r>
+        <w:t xml:space="preserve">If flowering date is frequently a function of GDD in switchgrass, this </w:t>
+      </w:r>
+      <w:r>
+        <w:t>explains</w:t>
+      </w:r>
+      <w:r>
+        <w:t xml:space="preserve"> observations that moving southern populations northwards delays flowering, and moving northern populations south hastens flowering (</w:t>
+      </w:r>
+      <w:commentRangeStart w:id="6"/>
+      <w:r>
+        <w:t>Sanderson et al 1996</w:t>
+      </w:r>
+      <w:commentRangeEnd w:id="6"/>
+      <w:r>
+        <w:rPr>
+          <w:rStyle w:val="CommentReference"/>
+        </w:rPr>
+        <w:commentReference w:id="6"/>
+      </w:r>
+      <w:r>
+        <w:t xml:space="preserve">). </w:t>
+      </w:r>
+      <w:r>
+        <w:t>To explore this further, w</w:t>
+      </w:r>
+      <w:r>
+        <w:t xml:space="preserve">e tested whether subpopulation flowering as a function of GDD varied significantly by latitude of origin. </w:t>
+      </w:r>
+      <w:r>
+        <w:t>The Midwest</w:t>
       </w:r>
       <w:r>
         <w:t xml:space="preserve"> </w:t>
       </w:r>
       <w:r>
-        <w:lastRenderedPageBreak/>
-        <w:t>flowering date</w:t>
-      </w:r>
-      <w:r>
-        <w:t xml:space="preserve"> as a function of cumulative GDD</w:t>
-      </w:r>
-      <w:r>
-        <w:t xml:space="preserve"> between </w:t>
-      </w:r>
-      <w:r>
-        <w:t xml:space="preserve">plant </w:t>
-      </w:r>
-      <w:r>
-        <w:t>green</w:t>
+        <w:t xml:space="preserve">subpopulation </w:t>
+      </w:r>
+      <w:r>
+        <w:t xml:space="preserve">response to GDD varied significantly by latitude of origin, with plants from the northernmost </w:t>
+      </w:r>
+      <w:r>
+        <w:t>2</w:t>
+      </w:r>
+      <w:r>
+        <w:t>0% of the range flowering at a</w:t>
+      </w:r>
+      <w:r>
+        <w:t>n average</w:t>
+      </w:r>
+      <w:r>
+        <w:t xml:space="preserve"> GDD of </w:t>
+      </w:r>
+      <w:r>
+        <w:t>568</w:t>
+      </w:r>
+      <w:r>
+        <w:t xml:space="preserve">, and plants from the southernmost </w:t>
+      </w:r>
+      <w:r>
+        <w:t>2</w:t>
+      </w:r>
+      <w:r>
+        <w:t>0% of the range flowering at a</w:t>
+      </w:r>
+      <w:r>
+        <w:t>n average</w:t>
+      </w:r>
+      <w:r>
+        <w:t xml:space="preserve"> GDD of </w:t>
+      </w:r>
+      <w:r>
+        <w:t>779</w:t>
+      </w:r>
+      <w:r>
+        <w:t xml:space="preserve">. </w:t>
+      </w:r>
+      <w:r>
+        <w:t>In contrast, the southernmost and northernmost 20% of the Gulf plants diff</w:t>
+      </w:r>
+      <w:r>
+        <w:t xml:space="preserve">ered </w:t>
+      </w:r>
+      <w:r>
+        <w:t>only</w:t>
+      </w:r>
+      <w:r>
+        <w:t xml:space="preserve"> slightly in GDD (1008 vs 1090</w:t>
+      </w:r>
+      <w:r>
+        <w:t>, *statistically significant</w:t>
+      </w:r>
+      <w:r>
+        <w:t>).</w:t>
       </w:r>
       <w:r>
         <w:t xml:space="preserve"> </w:t>
       </w:r>
       <w:r>
-        <w:t>up and flowering</w:t>
+        <w:t>Taken together</w:t>
       </w:r>
       <w:r>
         <w:t>,</w:t>
       </w:r>
       <w:r>
-        <w:t xml:space="preserve"> using a base temperature of 12 C</w:t>
-      </w:r>
-      <w:r>
-        <w:t xml:space="preserve"> </w:t>
-      </w:r>
-      <w:r>
-        <w:t>(</w:t>
-      </w:r>
-      <w:proofErr w:type="spellStart"/>
-      <w:r>
-        <w:t>Kiniry</w:t>
-      </w:r>
-      <w:proofErr w:type="spellEnd"/>
-      <w:r>
-        <w:t xml:space="preserve"> et al 2005,</w:t>
-      </w:r>
-      <w:r>
-        <w:t xml:space="preserve"> </w:t>
-      </w:r>
-      <w:r>
-        <w:t>Behrman 2013).</w:t>
-      </w:r>
-      <w:r>
-        <w:t xml:space="preserve"> </w:t>
-      </w:r>
-      <w:r>
-        <w:t xml:space="preserve">We then modelled GDD as a function of </w:t>
-      </w:r>
-      <w:r>
-        <w:t xml:space="preserve">subpopulation and the interaction between subpopulation and latitude of origin, both as random effects. </w:t>
-      </w:r>
-      <w:r>
-        <w:t xml:space="preserve">To avoid confounding with a photoperiod-based environmental cue, we removed GDD </w:t>
-      </w:r>
-      <w:r>
-        <w:t xml:space="preserve">response </w:t>
-      </w:r>
-      <w:r>
-        <w:t xml:space="preserve">values for genotypes predicted to have a photoperiod cue at </w:t>
-      </w:r>
-      <w:r>
-        <w:t xml:space="preserve">the four </w:t>
-      </w:r>
-      <w:r>
-        <w:t xml:space="preserve">common gardens south of </w:t>
-      </w:r>
-      <w:r>
-        <w:t>38 degrees latitude</w:t>
-      </w:r>
-      <w:r>
-        <w:t xml:space="preserve">. </w:t>
-      </w:r>
-      <w:r>
-        <w:t xml:space="preserve">Including these </w:t>
-      </w:r>
-      <w:r>
-        <w:t xml:space="preserve">GDD </w:t>
-      </w:r>
-      <w:r>
-        <w:t xml:space="preserve">response </w:t>
-      </w:r>
-      <w:r>
-        <w:t>values substantially increased the residual variance for photoperiod sensitive individuals at these sites (data not shown</w:t>
-      </w:r>
-      <w:r>
-        <w:t>//in</w:t>
-      </w:r>
-      <w:r>
-        <w:t xml:space="preserve"> supplement). </w:t>
-      </w:r>
-      <w:r>
-        <w:t>S</w:t>
-      </w:r>
-      <w:r>
-        <w:t xml:space="preserve">ubpopulation explained most of the variation in flowering as a function of GDD </w:t>
-      </w:r>
-      <w:r>
-        <w:t>(</w:t>
-      </w:r>
-      <w:r>
-        <w:t xml:space="preserve">% </w:t>
-      </w:r>
-      <w:proofErr w:type="spellStart"/>
-      <w:r>
-        <w:t>Var</w:t>
-      </w:r>
-      <w:r>
-        <w:rPr>
-          <w:vertAlign w:val="subscript"/>
-        </w:rPr>
-        <w:t>subpop</w:t>
-      </w:r>
-      <w:proofErr w:type="spellEnd"/>
-      <w:r>
-        <w:t xml:space="preserve"> = 8</w:t>
-      </w:r>
-      <w:r>
-        <w:t>5</w:t>
-      </w:r>
-      <w:r>
-        <w:t>.</w:t>
-      </w:r>
-      <w:r>
-        <w:t>9</w:t>
-      </w:r>
-      <w:r>
-        <w:t>%</w:t>
-      </w:r>
-      <w:r>
-        <w:t xml:space="preserve">). </w:t>
-      </w:r>
-      <w:r>
-        <w:t>Predicted values of GDD necessary for flowering were largest for the Gulf subpopulation (</w:t>
-      </w:r>
-      <w:r>
-        <w:t>1</w:t>
-      </w:r>
-      <w:r>
-        <w:t>056</w:t>
-      </w:r>
-      <w:r>
-        <w:t xml:space="preserve">; </w:t>
-      </w:r>
-      <w:r>
-        <w:t>95% CI 9</w:t>
-      </w:r>
-      <w:r>
-        <w:t>73</w:t>
-      </w:r>
-      <w:r>
-        <w:t>-1</w:t>
-      </w:r>
-      <w:r>
-        <w:t>099</w:t>
-      </w:r>
-      <w:r>
-        <w:t>), smallest for the Midwest (</w:t>
-      </w:r>
-      <w:r>
-        <w:t>6</w:t>
-      </w:r>
-      <w:r>
-        <w:t>67</w:t>
-      </w:r>
-      <w:r>
-        <w:t xml:space="preserve">; </w:t>
-      </w:r>
-      <w:r>
-        <w:t xml:space="preserve">95% CI </w:t>
-      </w:r>
-      <w:r>
-        <w:t xml:space="preserve">517 </w:t>
-      </w:r>
-      <w:r>
-        <w:t>– 8</w:t>
-      </w:r>
-      <w:r>
-        <w:t>14</w:t>
-      </w:r>
-      <w:r>
-        <w:t>) and intermediate for the other three groups (7</w:t>
-      </w:r>
-      <w:r>
-        <w:t>41</w:t>
-      </w:r>
-      <w:r>
-        <w:t xml:space="preserve"> (5</w:t>
-      </w:r>
-      <w:r>
-        <w:t>99</w:t>
-      </w:r>
-      <w:r>
-        <w:t>-10</w:t>
-      </w:r>
-      <w:r>
-        <w:t>19</w:t>
-      </w:r>
-      <w:r>
-        <w:t xml:space="preserve">); </w:t>
-      </w:r>
-      <w:r>
-        <w:t>776</w:t>
-      </w:r>
-      <w:r>
-        <w:t xml:space="preserve"> (</w:t>
-      </w:r>
-      <w:r>
-        <w:t>483-1195</w:t>
-      </w:r>
-      <w:r>
-        <w:t>); 7</w:t>
-      </w:r>
-      <w:r>
-        <w:t>47</w:t>
-      </w:r>
-      <w:r>
-        <w:t xml:space="preserve"> (5</w:t>
-      </w:r>
-      <w:r>
-        <w:t>73</w:t>
-      </w:r>
-      <w:r>
-        <w:t xml:space="preserve"> – 10</w:t>
-      </w:r>
-      <w:r>
-        <w:t>4</w:t>
-      </w:r>
-      <w:r>
-        <w:t xml:space="preserve">3); </w:t>
-      </w:r>
-      <w:r>
-        <w:t>S</w:t>
-      </w:r>
-      <w:r>
-        <w:t>upplementary table of effects).</w:t>
-      </w:r>
-      <w:r>
-        <w:t xml:space="preserve"> The heritability for GDD at flowering for photoperiod insensitive, sequenced individuals was 30%, while the heritability for flowering as a Julian date for the same set of individuals was 10.8% (Supplementary Table: Variance Components analysis). </w:t>
-      </w:r>
-      <w:r>
-        <w:t>More phenotypic variance was explained by GDD than by Julian date for these individuals.</w:t>
-      </w:r>
-    </w:p>
-    <w:p>
-      <w:pPr>
-        <w:ind w:firstLine="720"/>
-      </w:pPr>
-      <w:r>
-        <w:t xml:space="preserve">If flowering date is frequently a function of GDD in switchgrass, this </w:t>
-      </w:r>
-      <w:proofErr w:type="gramStart"/>
-      <w:r>
-        <w:t>offers an explanation for</w:t>
-      </w:r>
-      <w:proofErr w:type="gramEnd"/>
-      <w:r>
-        <w:t xml:space="preserve"> observations that moving southern populations northwards delays flowering, and moving northern populations south hastens flowering (Sanderson et al 1996). </w:t>
-      </w:r>
-      <w:r>
-        <w:t>To explore this further, w</w:t>
-      </w:r>
-      <w:r>
-        <w:t xml:space="preserve">e tested whether subpopulation flowering as a function of GDD varied significantly by latitude of origin. </w:t>
-      </w:r>
-      <w:r>
-        <w:t>The Midwest</w:t>
-      </w:r>
-      <w:r>
-        <w:t xml:space="preserve"> </w:t>
-      </w:r>
-      <w:r>
-        <w:t xml:space="preserve">subpopulation </w:t>
-      </w:r>
-      <w:r>
-        <w:t xml:space="preserve">response to GDD varied significantly by latitude of origin, with plants from the northernmost </w:t>
-      </w:r>
-      <w:r>
-        <w:t>2</w:t>
-      </w:r>
-      <w:r>
-        <w:t>0% of the range flowering at a</w:t>
-      </w:r>
-      <w:r>
-        <w:t>n average</w:t>
-      </w:r>
-      <w:r>
-        <w:t xml:space="preserve"> GDD of </w:t>
-      </w:r>
-      <w:r>
-        <w:t>568</w:t>
-      </w:r>
-      <w:r>
-        <w:t xml:space="preserve">, and plants from the southernmost </w:t>
-      </w:r>
-      <w:r>
-        <w:t>2</w:t>
-      </w:r>
-      <w:r>
-        <w:t>0% of the range flowering at a</w:t>
-      </w:r>
-      <w:r>
-        <w:t>n average</w:t>
-      </w:r>
-      <w:r>
-        <w:t xml:space="preserve"> GDD of </w:t>
-      </w:r>
-      <w:r>
-        <w:t>779</w:t>
-      </w:r>
-      <w:r>
-        <w:t xml:space="preserve">. </w:t>
-      </w:r>
-      <w:r>
-        <w:t>In contrast, the southernmost and northernmost 20% of the Gulf plants diff</w:t>
-      </w:r>
-      <w:r>
-        <w:t xml:space="preserve">ered </w:t>
-      </w:r>
-      <w:r>
-        <w:t xml:space="preserve">statistically significantly, but </w:t>
-      </w:r>
-      <w:r>
-        <w:t xml:space="preserve">biologically </w:t>
-      </w:r>
-      <w:r>
-        <w:t>only</w:t>
-      </w:r>
-      <w:r>
-        <w:t xml:space="preserve"> slightly in GDD (1008 vs 1090).</w:t>
-      </w:r>
-      <w:r>
-        <w:t xml:space="preserve"> </w:t>
-      </w:r>
-      <w:r>
-        <w:t>Taken together</w:t>
-      </w:r>
-      <w:r>
-        <w:t>,</w:t>
-      </w:r>
-      <w:r>
         <w:t xml:space="preserve"> these data support </w:t>
       </w:r>
       <w:r>
@@ -1833,13 +2021,19 @@
         <w:t>GDD cue for flowering</w:t>
       </w:r>
       <w:r>
-        <w:t xml:space="preserve"> in the Midwest subpopulation, and a consistent, high GDD cue for flowering in the Gulf subpopulation that is superseded by a </w:t>
+        <w:t xml:space="preserve"> in the Midwest subpopulation, a consistent, high GDD cue for flowering in the Gulf subpopulation that is superseded by a </w:t>
       </w:r>
       <w:r>
         <w:t>photoperiod cue</w:t>
       </w:r>
       <w:r>
-        <w:t xml:space="preserve">, with both cues segregating in the Atlantic subpopulation by latitude of origin. </w:t>
+        <w:t xml:space="preserve">, </w:t>
+      </w:r>
+      <w:r>
+        <w:t xml:space="preserve">and the potential for both of these cues to be </w:t>
+      </w:r>
+      <w:r>
+        <w:t xml:space="preserve">segregating in the Atlantic subpopulation by latitude of origin. </w:t>
       </w:r>
     </w:p>
     <w:p>
@@ -1878,25 +2072,48 @@
         <w:ind w:firstLine="720"/>
       </w:pPr>
       <w:r>
-        <w:t xml:space="preserve">The Midwest and Gulf subpopulations had the most distinct phenological responses of all </w:t>
-      </w:r>
-      <w:r>
-        <w:t xml:space="preserve">five </w:t>
-      </w:r>
-      <w:r>
-        <w:t xml:space="preserve">subpopulations across our common </w:t>
-      </w:r>
-      <w:r>
-        <w:t>gardens and</w:t>
-      </w:r>
-      <w:r>
-        <w:t xml:space="preserve"> appeared to flower in response to two distinct environmental cues</w:t>
+        <w:t>The Midwest and Gulf subpopulations had the most distinct phenological responses o</w:t>
+      </w:r>
+      <w:r>
+        <w:t>f our five groups</w:t>
+      </w:r>
+      <w:r>
+        <w:t xml:space="preserve"> across our common </w:t>
+      </w:r>
+      <w:r>
+        <w:t xml:space="preserve">gardens </w:t>
+      </w:r>
+      <w:commentRangeStart w:id="7"/>
+      <w:r>
+        <w:t>and</w:t>
+      </w:r>
+      <w:r>
+        <w:t xml:space="preserve"> </w:t>
+      </w:r>
+      <w:r>
+        <w:t>had heritable variation for flowering</w:t>
+      </w:r>
+      <w:r>
+        <w:t xml:space="preserve"> in response to two distinct environmental cues</w:t>
+      </w:r>
+      <w:commentRangeEnd w:id="7"/>
+      <w:r>
+        <w:rPr>
+          <w:rStyle w:val="CommentReference"/>
+        </w:rPr>
+        <w:commentReference w:id="7"/>
       </w:r>
       <w:r>
         <w:t xml:space="preserve">. </w:t>
       </w:r>
       <w:r>
-        <w:t xml:space="preserve">To analyze the genes and alleles underlying the phenological responses in </w:t>
+        <w:t xml:space="preserve">To analyze the </w:t>
+      </w:r>
+      <w:r>
+        <w:t>genomic regions and allelic effects</w:t>
+      </w:r>
+      <w:r>
+        <w:t xml:space="preserve"> underlying the phenological responses in </w:t>
       </w:r>
       <w:r>
         <w:t>these</w:t>
@@ -1923,12 +2140,15 @@
         <w:t xml:space="preserve">. </w:t>
       </w:r>
       <w:r>
-        <w:t xml:space="preserve">We made F1 crosses of the two early flowering individuals, AP13xDAC, and the two late flowering individuals, WBCxVS16. </w:t>
-      </w:r>
-      <w:r>
         <w:t xml:space="preserve">We </w:t>
       </w:r>
       <w:r>
+        <w:t xml:space="preserve">made F1 crosses of the two early flowering individuals, AP13xDAC, and the two late flowering individuals, WBCxVS16. </w:t>
+      </w:r>
+      <w:r>
+        <w:t xml:space="preserve">We </w:t>
+      </w:r>
+      <w:r>
         <w:t>then</w:t>
       </w:r>
       <w:r>
@@ -1990,6 +2210,18 @@
       <w:r>
         <w:t xml:space="preserve"> for the 2016-2019 seasons. </w:t>
       </w:r>
+      <w:r>
+        <w:t>Unfortunately, no parent</w:t>
+      </w:r>
+      <w:r>
+        <w:t xml:space="preserve"> clonal replicates</w:t>
+      </w:r>
+      <w:r>
+        <w:t xml:space="preserve"> flowered exclusively during shortening days at the three Texas site</w:t>
+      </w:r>
+      <w:r>
+        <w:t>s (AP13: 62.4% of 173; WBC: 85.6% of 104; DAC 0% of 15; VS16 3.6% of 56).</w:t>
+      </w:r>
     </w:p>
     <w:p>
       <w:pPr>
@@ -1999,10 +2231,10 @@
         <w:t>We first compared the 2019 flowering dates of F1 individuals to</w:t>
       </w:r>
       <w:r>
-        <w:t xml:space="preserve"> the parents and to</w:t>
-      </w:r>
-      <w:r>
-        <w:t xml:space="preserve"> those of the diversity panel to determine dominance of the two flowering date environmental cues. Though</w:t>
+        <w:t xml:space="preserve"> the parents and </w:t>
+      </w:r>
+      <w:r>
+        <w:t>the diversity panel to determine dominance of the two flowering date environmental cues. Though</w:t>
       </w:r>
       <w:r>
         <w:t xml:space="preserve"> </w:t>
@@ -2011,7 +2243,11 @@
         <w:t>there was a</w:t>
       </w:r>
       <w:r>
-        <w:t>n average difference</w:t>
+        <w:t xml:space="preserve">n </w:t>
+      </w:r>
+      <w:r>
+        <w:lastRenderedPageBreak/>
+        <w:t>average difference</w:t>
       </w:r>
       <w:r>
         <w:t xml:space="preserve"> in flowering </w:t>
@@ -2056,61 +2292,82 @@
         <w:t xml:space="preserve">each year, </w:t>
       </w:r>
       <w:r>
-        <w:t xml:space="preserve">and Midwest subpopulation individuals in </w:t>
-      </w:r>
-      <w:r>
-        <w:lastRenderedPageBreak/>
-        <w:t>general</w:t>
+        <w:t xml:space="preserve">and </w:t>
+      </w:r>
+      <w:r>
+        <w:t xml:space="preserve">as </w:t>
+      </w:r>
+      <w:r>
+        <w:t>Midwest subpopulation individuals in genera</w:t>
+      </w:r>
+      <w:r>
+        <w:t xml:space="preserve">l </w:t>
+      </w:r>
+      <w:r>
+        <w:t>(Figure 2</w:t>
+      </w:r>
+      <w:r>
+        <w:t>; early and late F1s flowered 8.1 +/- 8.1 and 7.9 +/- 13.3 days behind their F0 parents</w:t>
+      </w:r>
+      <w:r>
+        <w:t>).</w:t>
       </w:r>
       <w:r>
         <w:t xml:space="preserve"> </w:t>
       </w:r>
       <w:r>
-        <w:t xml:space="preserve">in 2019 </w:t>
-      </w:r>
-      <w:r>
-        <w:t>(Figure 2</w:t>
-      </w:r>
-      <w:r>
-        <w:t>; early and late F1s flowered 8.1 +/- 8.1 and 7.9 +/- 13.3 days behind their F0 parents</w:t>
-      </w:r>
-      <w:r>
-        <w:t>).</w:t>
+        <w:t xml:space="preserve">In addition, neither F1 flowered consistently in shortening days </w:t>
+      </w:r>
+      <w:r>
+        <w:t>in</w:t>
+      </w:r>
+      <w:r>
+        <w:t xml:space="preserve"> 2016 </w:t>
+      </w:r>
+      <w:r>
+        <w:t>through</w:t>
+      </w:r>
+      <w:r>
+        <w:t xml:space="preserve"> 2019</w:t>
+      </w:r>
+      <w:r>
+        <w:t xml:space="preserve"> (</w:t>
+      </w:r>
+      <w:proofErr w:type="spellStart"/>
+      <w:r>
+        <w:t>AxD</w:t>
+      </w:r>
+      <w:proofErr w:type="spellEnd"/>
+      <w:r>
+        <w:t xml:space="preserve"> 0% of 119; </w:t>
+      </w:r>
+      <w:proofErr w:type="spellStart"/>
+      <w:r>
+        <w:t>VxW</w:t>
+      </w:r>
+      <w:proofErr w:type="spellEnd"/>
+      <w:r>
+        <w:t xml:space="preserve"> 18.1% of 127)</w:t>
+      </w:r>
+      <w:r>
+        <w:t>. These data indicated</w:t>
+      </w:r>
+      <w:r>
+        <w:t xml:space="preserve"> that </w:t>
+      </w:r>
+      <w:r>
+        <w:t xml:space="preserve">the </w:t>
+      </w:r>
+      <w:r>
+        <w:t xml:space="preserve">lower </w:t>
+      </w:r>
+      <w:r>
+        <w:t>GDD environmental cue for flowering in the Midwest</w:t>
       </w:r>
       <w:r>
         <w:t xml:space="preserve"> </w:t>
       </w:r>
       <w:r>
-        <w:t xml:space="preserve">In addition, neither F1 flowered consistently in shortening days </w:t>
-      </w:r>
-      <w:r>
-        <w:t>in</w:t>
-      </w:r>
-      <w:r>
-        <w:t xml:space="preserve"> 2016 </w:t>
-      </w:r>
-      <w:r>
-        <w:t>through</w:t>
-      </w:r>
-      <w:r>
-        <w:t xml:space="preserve"> 2019. These data indicated</w:t>
-      </w:r>
-      <w:r>
-        <w:t xml:space="preserve"> that </w:t>
-      </w:r>
-      <w:r>
-        <w:t xml:space="preserve">the </w:t>
-      </w:r>
-      <w:r>
-        <w:t xml:space="preserve">lower </w:t>
-      </w:r>
-      <w:r>
-        <w:t>GDD environmental cue for flowering in the Midwest</w:t>
-      </w:r>
-      <w:r>
-        <w:t xml:space="preserve"> </w:t>
-      </w:r>
-      <w:r>
         <w:t xml:space="preserve">subpopulation </w:t>
       </w:r>
       <w:r>
@@ -2129,47 +2386,21 @@
         <w:t>environmental cue for flowering in the</w:t>
       </w:r>
       <w:r>
-        <w:t xml:space="preserve"> Gulf subpopulation</w:t>
+        <w:t xml:space="preserve"> Gulf </w:t>
+      </w:r>
+      <w:commentRangeStart w:id="8"/>
+      <w:r>
+        <w:t>subpopulation</w:t>
+      </w:r>
+      <w:commentRangeEnd w:id="8"/>
+      <w:r>
+        <w:rPr>
+          <w:rStyle w:val="CommentReference"/>
+        </w:rPr>
+        <w:commentReference w:id="8"/>
       </w:r>
       <w:r>
         <w:t xml:space="preserve">. </w:t>
-      </w:r>
-      <w:r>
-        <w:t>&lt;</w:t>
-      </w:r>
-      <w:r>
-        <w:t xml:space="preserve">For a trait that we expect to be under polygenic control with many genes of small effect, the almost complete dominance of the Midwest phenotype is surprising. </w:t>
-      </w:r>
-      <w:proofErr w:type="gramStart"/>
-      <w:r>
-        <w:t>There’s</w:t>
-      </w:r>
-      <w:proofErr w:type="gramEnd"/>
-      <w:r>
-        <w:t xml:space="preserve"> been a northward range expansion in switchgrass after the last glacial maxima (cite), and a dominant lower GDD flowering time cue would have been tremendously selectively advantageous during this range expansion event (</w:t>
-      </w:r>
-      <w:r>
-        <w:rPr>
-          <w:i/>
-          <w:iCs/>
-        </w:rPr>
-        <w:t>theory cite?</w:t>
-      </w:r>
-      <w:r>
-        <w:rPr>
-          <w:i/>
-          <w:iCs/>
-        </w:rPr>
-        <w:t xml:space="preserve"> Tom has mentioned this</w:t>
-      </w:r>
-      <w:r>
-        <w:t>).</w:t>
-      </w:r>
-      <w:r>
-        <w:t xml:space="preserve"> Alternatively, the bet hedging approach …</w:t>
-      </w:r>
-      <w:r>
-        <w:t>&gt;</w:t>
       </w:r>
     </w:p>
     <w:p>
@@ -2292,11 +2523,6 @@
       <w:pPr>
         <w:ind w:firstLine="720"/>
       </w:pPr>
-    </w:p>
-    <w:p>
-      <w:pPr>
-        <w:ind w:firstLine="720"/>
-      </w:pPr>
       <w:r>
         <w:t>To determine if Gulf subpopulation flowering date phenotypes were recoverable in F2 individuals, we</w:t>
       </w:r>
@@ -2346,19 +2572,19 @@
         <w:t>5.7</w:t>
       </w:r>
       <w:r>
-        <w:t xml:space="preserve">% of F2 flowering dates </w:t>
-      </w:r>
-      <w:r>
-        <w:t xml:space="preserve">across all sites and years </w:t>
-      </w:r>
-      <w:r>
-        <w:t xml:space="preserve">occurred </w:t>
+        <w:t xml:space="preserve">% of F2 flowering dates occurred </w:t>
       </w:r>
       <w:r>
         <w:t>on or after</w:t>
       </w:r>
       <w:r>
-        <w:t xml:space="preserve"> the minimum flowering date for one or both Gulf parents</w:t>
+        <w:t xml:space="preserve"> the minimum flowering date </w:t>
+      </w:r>
+      <w:r>
+        <w:t>of a</w:t>
+      </w:r>
+      <w:r>
+        <w:t xml:space="preserve"> Gulf parent</w:t>
       </w:r>
       <w:r>
         <w:t xml:space="preserve"> in that common garden and year</w:t>
@@ -2367,20 +2593,28 @@
         <w:t>.</w:t>
       </w:r>
       <w:r>
-        <w:t xml:space="preserve"> Long tails for the F2 flowering date distributions were primarily observed at TX2 and TX3, where there was the potential to isolate QTL that affected the ability of the plant to flower in response to a photoperiod cue</w:t>
+        <w:t xml:space="preserve"> Long tails for the F2 flowering date distributions were </w:t>
+      </w:r>
+      <w:r>
+        <w:t>mainly</w:t>
+      </w:r>
+      <w:r>
+        <w:t xml:space="preserve"> observed at TX2 and TX3, where there was the potential to isolate QTL that affected the ability of the plant to flower in response to a photoperiod cue</w:t>
       </w:r>
       <w:r>
         <w:t xml:space="preserve"> (Figure 3, or as supplement?)</w:t>
       </w:r>
       <w:r>
-        <w:t xml:space="preserve">.  F2 individuals at TX2 and TX3 also had flowering dates similar to late flowering Midwest individuals to early- to mid-range </w:t>
-      </w:r>
-      <w:r>
-        <w:lastRenderedPageBreak/>
-        <w:t>flowering Gulf individuals</w:t>
-      </w:r>
-      <w:r>
-        <w:t xml:space="preserve"> (Supplementary Figure)</w:t>
+        <w:t>. F2 individuals at TX2 and TX3 had flowering dates similar to late flowering Midwest individuals to early- to mid-range flowering Gulf individuals</w:t>
+      </w:r>
+      <w:r>
+        <w:t xml:space="preserve"> </w:t>
+      </w:r>
+      <w:r>
+        <w:t xml:space="preserve">in the diversity panel </w:t>
+      </w:r>
+      <w:r>
+        <w:t>(Supplementary Figure)</w:t>
       </w:r>
       <w:r>
         <w:t>. In contrast, at</w:t>
@@ -2444,14 +2678,15 @@
           <w:bCs/>
           <w:noProof/>
         </w:rPr>
+        <w:lastRenderedPageBreak/>
         <w:drawing>
-          <wp:anchor distT="0" distB="0" distL="114300" distR="114300" simplePos="0" relativeHeight="251676672" behindDoc="0" locked="0" layoutInCell="1" allowOverlap="1" wp14:anchorId="5C8007DC" wp14:editId="4C36EC3A">
+          <wp:anchor distT="0" distB="0" distL="114300" distR="114300" simplePos="0" relativeHeight="251676672" behindDoc="0" locked="0" layoutInCell="1" allowOverlap="1" wp14:anchorId="5C8007DC" wp14:editId="2C7F9DAD">
             <wp:simplePos x="0" y="0"/>
             <wp:positionH relativeFrom="margin">
               <wp:align>right</wp:align>
             </wp:positionH>
             <wp:positionV relativeFrom="paragraph">
-              <wp:posOffset>186690</wp:posOffset>
+              <wp:posOffset>615950</wp:posOffset>
             </wp:positionV>
             <wp:extent cx="5943600" cy="3674745"/>
             <wp:effectExtent l="0" t="0" r="0" b="1905"/>
@@ -2517,6 +2752,13 @@
         </w:rPr>
         <w:t xml:space="preserve">Distribution of flowering date for F2 individuals (violin plots) relative to parent plants (x’s). </w:t>
       </w:r>
+      <w:r>
+        <w:rPr>
+          <w:i/>
+          <w:iCs/>
+        </w:rPr>
+        <w:t>Maybe represent the earliest flowering date and latest flowering date for each parent as horizontal lines instead of all these X’s.</w:t>
+      </w:r>
     </w:p>
     <w:p>
       <w:pPr>
@@ -2571,37 +2813,7 @@
         <w:t xml:space="preserve"> and flowering (‘flowering GDD’). </w:t>
       </w:r>
       <w:r>
-        <w:t xml:space="preserve">We anticipated finding QTL </w:t>
-      </w:r>
-      <w:r>
-        <w:t>at</w:t>
-      </w:r>
-      <w:r>
-        <w:t xml:space="preserve"> the north</w:t>
-      </w:r>
-      <w:r>
-        <w:t>ern common gardens</w:t>
-      </w:r>
-      <w:r>
-        <w:t xml:space="preserve"> that distinguished between early and late-flowering Midwestern alleles, while </w:t>
-      </w:r>
-      <w:r>
-        <w:t>the TX2 common garden</w:t>
-      </w:r>
-      <w:r>
-        <w:t xml:space="preserve"> offered the </w:t>
-      </w:r>
-      <w:r>
-        <w:t>potential</w:t>
-      </w:r>
-      <w:r>
-        <w:t xml:space="preserve"> to examine effects of Gulf alleles</w:t>
-      </w:r>
-      <w:r>
-        <w:t>, including the genetics of a photoperiod cue</w:t>
-      </w:r>
-      <w:r>
-        <w:t xml:space="preserve">. There were no significant QTL for </w:t>
+        <w:t xml:space="preserve">There were no significant QTL for </w:t>
       </w:r>
       <w:proofErr w:type="spellStart"/>
       <w:r>
@@ -2612,48 +2824,58 @@
         <w:t>.</w:t>
       </w:r>
       <w:r>
-        <w:t xml:space="preserve"> There were eight QTL for flowering date in the </w:t>
-      </w:r>
-      <w:proofErr w:type="spellStart"/>
-      <w:r>
-        <w:t>fourway</w:t>
-      </w:r>
-      <w:proofErr w:type="spellEnd"/>
-      <w:r>
-        <w:t xml:space="preserve"> cross; the largest QTL were on Chr02N, Chr04K, and Chr05N. </w:t>
+        <w:t xml:space="preserve"> There were eight QTL for flowering date; the largest QTL were on Chr02N, Chr04K, and Chr05N</w:t>
+      </w:r>
+      <w:r>
+        <w:t xml:space="preserve"> (Figure 4)</w:t>
+      </w:r>
+      <w:r>
+        <w:t xml:space="preserve">. </w:t>
       </w:r>
       <w:r>
         <w:t>There were five QTL for flowering GDD, all of which overlapped with QTL for flowering date.</w:t>
       </w:r>
       <w:r>
-        <w:t xml:space="preserve"> However, f</w:t>
-      </w:r>
-      <w:r>
-        <w:t xml:space="preserve">lowering GDD had </w:t>
-      </w:r>
-      <w:r>
-        <w:t>higher LOD scores for</w:t>
-      </w:r>
-      <w:r>
-        <w:t xml:space="preserve"> the QTL on</w:t>
-      </w:r>
-      <w:r>
-        <w:t xml:space="preserve"> Chr02K, Chr02N, and the latter half of Chr05N</w:t>
-      </w:r>
-      <w:r>
-        <w:t>, while f</w:t>
-      </w:r>
-      <w:r>
-        <w:t xml:space="preserve">lowering date had higher LOD scores for </w:t>
-      </w:r>
-      <w:r>
-        <w:t xml:space="preserve">the QTL on </w:t>
-      </w:r>
-      <w:r>
-        <w:t>Chr04K, the first half of Chr05N, and Chr09K.</w:t>
-      </w:r>
-      <w:r>
-        <w:t xml:space="preserve"> The most distinct QTL were on Chr02K, highly significant for flowering GDD but marginally for flowering date, and on the first part of Chr05N, highly significant for flowering date and not significant for flowering GDD.</w:t>
+        <w:t xml:space="preserve"> Though most QTL</w:t>
+      </w:r>
+      <w:r>
+        <w:t xml:space="preserve"> LOD scores were similar for these two flowering phenotypes, t</w:t>
+      </w:r>
+      <w:r>
+        <w:t xml:space="preserve">he QTL on </w:t>
+      </w:r>
+      <w:r>
+        <w:t>Chr02K</w:t>
+      </w:r>
+      <w:r>
+        <w:t xml:space="preserve"> was</w:t>
+      </w:r>
+      <w:r>
+        <w:t xml:space="preserve"> highly significant for flowering GDD </w:t>
+      </w:r>
+      <w:r>
+        <w:t>and</w:t>
+      </w:r>
+      <w:r>
+        <w:t xml:space="preserve"> marginally</w:t>
+      </w:r>
+      <w:r>
+        <w:t xml:space="preserve"> significant</w:t>
+      </w:r>
+      <w:r>
+        <w:t xml:space="preserve"> for flowering date,</w:t>
+      </w:r>
+      <w:r>
+        <w:t xml:space="preserve"> while the QTL </w:t>
+      </w:r>
+      <w:r>
+        <w:t>on the first part of Chr05N</w:t>
+      </w:r>
+      <w:r>
+        <w:t xml:space="preserve"> was</w:t>
+      </w:r>
+      <w:r>
+        <w:t xml:space="preserve"> highly significant for flowering date and not significant for flowering GDD.</w:t>
       </w:r>
     </w:p>
     <w:p>
@@ -2804,16 +3026,16 @@
       <w:r>
         <w:t xml:space="preserve">All </w:t>
       </w:r>
-      <w:commentRangeStart w:id="3"/>
+      <w:commentRangeStart w:id="9"/>
       <w:r>
         <w:t xml:space="preserve">eight </w:t>
       </w:r>
-      <w:commentRangeEnd w:id="3"/>
+      <w:commentRangeEnd w:id="9"/>
       <w:r>
         <w:rPr>
           <w:rStyle w:val="CommentReference"/>
         </w:rPr>
-        <w:commentReference w:id="3"/>
+        <w:commentReference w:id="9"/>
       </w:r>
       <w:r>
         <w:t xml:space="preserve">QTL exhibited significant GxE between common garden sites. </w:t>
@@ -2822,7 +3044,13 @@
         <w:t>Our cross design allowed us to</w:t>
       </w:r>
       <w:r>
-        <w:t xml:space="preserve"> estimate allelic effects of alleles from both F1 individuals. </w:t>
+        <w:t xml:space="preserve"> estimate allelic effects of alleles from </w:t>
+      </w:r>
+      <w:r>
+        <w:t>all four parents as contrasts of alleles in the F1 individuals</w:t>
+      </w:r>
+      <w:r>
+        <w:t xml:space="preserve">. </w:t>
       </w:r>
       <w:r>
         <w:t xml:space="preserve">In the </w:t>
@@ -2882,7 +3110,13 @@
         <w:t>effects</w:t>
       </w:r>
       <w:r>
-        <w:t xml:space="preserve"> were consistent with the observed order of flowering in the F0 and F1.</w:t>
+        <w:t xml:space="preserve"> were consistent with the observed order of flowering in F0 and F1</w:t>
+      </w:r>
+      <w:r>
+        <w:t xml:space="preserve"> individuals</w:t>
+      </w:r>
+      <w:r>
+        <w:t>.</w:t>
       </w:r>
       <w:r>
         <w:t xml:space="preserve"> We therefore hypothesized that these regions: Chr02N, Chr04K, Chr05N, (Chr08N), and Chr09K were important regions affecting flowering in the Gulf subpopulation. </w:t>
@@ -2900,7 +3134,13 @@
         <w:t xml:space="preserve">For </w:t>
       </w:r>
       <w:r>
-        <w:t xml:space="preserve">28 </w:t>
+        <w:t>2</w:t>
+      </w:r>
+      <w:r>
+        <w:t>9</w:t>
+      </w:r>
+      <w:r>
+        <w:t xml:space="preserve"> </w:t>
       </w:r>
       <w:proofErr w:type="gramStart"/>
       <w:r>
@@ -2919,13 +3159,25 @@
         <w:t xml:space="preserve"> early flowering alleles</w:t>
       </w:r>
       <w:r>
-        <w:t xml:space="preserve">, the Midwest allele was accelerating flowering. </w:t>
+        <w:t>, the Midwest allele was accelerating flowering</w:t>
+      </w:r>
+      <w:r>
+        <w:t xml:space="preserve"> by reducing flowering date</w:t>
+      </w:r>
+      <w:r>
+        <w:t xml:space="preserve">. </w:t>
       </w:r>
       <w:r>
         <w:t xml:space="preserve">For </w:t>
       </w:r>
       <w:r>
-        <w:t xml:space="preserve">16 </w:t>
+        <w:t>1</w:t>
+      </w:r>
+      <w:r>
+        <w:t>7</w:t>
+      </w:r>
+      <w:r>
+        <w:t xml:space="preserve"> </w:t>
       </w:r>
       <w:proofErr w:type="gramStart"/>
       <w:r>
@@ -2962,14 +3214,20 @@
         <w:t xml:space="preserve">the upland allele was delaying flowering. </w:t>
       </w:r>
       <w:r>
-        <w:t xml:space="preserve">These effects were also consistent with the observed order of flowering in the F0 and F1. </w:t>
-      </w:r>
-      <w:r>
-        <w:t xml:space="preserve">All eight QTL affected flowering date for at least one northern site for both the early and late </w:t>
+        <w:t>These effects</w:t>
+      </w:r>
+      <w:r>
+        <w:t>, if additive, would be</w:t>
+      </w:r>
+      <w:r>
+        <w:t xml:space="preserve"> consistent with the observed order of flowering in the F0 and F1. </w:t>
+      </w:r>
+      <w:r>
+        <w:t xml:space="preserve">All eight QTL </w:t>
       </w:r>
       <w:r>
         <w:lastRenderedPageBreak/>
-        <w:t>flowering allele sets. Th</w:t>
+        <w:t>affected flowering date for at least one northern site for both the early and late flowering allele sets. Th</w:t>
       </w:r>
       <w:r>
         <w:t>us,</w:t>
@@ -3039,6 +3297,78 @@
       <w:pPr>
         <w:ind w:firstLine="720"/>
       </w:pPr>
+      <w:r>
+        <w:t xml:space="preserve">21 </w:t>
+      </w:r>
+      <w:proofErr w:type="spellStart"/>
+      <w:r>
+        <w:t>AxB</w:t>
+      </w:r>
+      <w:proofErr w:type="spellEnd"/>
+      <w:r>
+        <w:t xml:space="preserve"> accelerating flowering by decreasing required GDD. 16 </w:t>
+      </w:r>
+      <w:proofErr w:type="spellStart"/>
+      <w:r>
+        <w:t>CxD</w:t>
+      </w:r>
+      <w:proofErr w:type="spellEnd"/>
+      <w:r>
+        <w:t xml:space="preserve"> accelerating at northern 5 sites. 2 accel 2 </w:t>
+      </w:r>
+      <w:proofErr w:type="spellStart"/>
+      <w:r>
+        <w:t>decel</w:t>
+      </w:r>
+      <w:proofErr w:type="spellEnd"/>
+      <w:r>
+        <w:t xml:space="preserve"> at KING in </w:t>
+      </w:r>
+      <w:proofErr w:type="spellStart"/>
+      <w:r>
+        <w:t>AxB</w:t>
+      </w:r>
+      <w:proofErr w:type="spellEnd"/>
+      <w:r>
+        <w:t xml:space="preserve">. 4 accel 2 </w:t>
+      </w:r>
+      <w:proofErr w:type="spellStart"/>
+      <w:r>
+        <w:t>decel</w:t>
+      </w:r>
+      <w:proofErr w:type="spellEnd"/>
+      <w:r>
+        <w:t xml:space="preserve"> at PKLE in </w:t>
+      </w:r>
+      <w:proofErr w:type="spellStart"/>
+      <w:r>
+        <w:t>AxB</w:t>
+      </w:r>
+      <w:proofErr w:type="spellEnd"/>
+      <w:r>
+        <w:t xml:space="preserve">. 4 accel at PKLE in </w:t>
+      </w:r>
+      <w:proofErr w:type="spellStart"/>
+      <w:r>
+        <w:t>CxD</w:t>
+      </w:r>
+      <w:proofErr w:type="spellEnd"/>
+      <w:r>
+        <w:t xml:space="preserve">. 1 accel at KING in </w:t>
+      </w:r>
+      <w:proofErr w:type="spellStart"/>
+      <w:r>
+        <w:t>CxD</w:t>
+      </w:r>
+      <w:proofErr w:type="spellEnd"/>
+      <w:r>
+        <w:t>.</w:t>
+      </w:r>
+    </w:p>
+    <w:p>
+      <w:pPr>
+        <w:ind w:firstLine="720"/>
+      </w:pPr>
     </w:p>
     <w:p>
       <w:r>
@@ -3050,32 +3380,32 @@
       <w:r>
         <w:t xml:space="preserve"> represents a marked departure from the temperate growth habits at the other nine sites. In general, </w:t>
       </w:r>
-      <w:commentRangeStart w:id="4"/>
-      <w:commentRangeStart w:id="5"/>
-      <w:commentRangeStart w:id="6"/>
+      <w:commentRangeStart w:id="10"/>
+      <w:commentRangeStart w:id="11"/>
+      <w:commentRangeStart w:id="12"/>
       <w:r>
         <w:t>heritability</w:t>
       </w:r>
-      <w:commentRangeEnd w:id="4"/>
+      <w:commentRangeEnd w:id="10"/>
       <w:r>
         <w:rPr>
           <w:rStyle w:val="CommentReference"/>
         </w:rPr>
-        <w:commentReference w:id="4"/>
-      </w:r>
-      <w:commentRangeEnd w:id="5"/>
+        <w:commentReference w:id="10"/>
+      </w:r>
+      <w:commentRangeEnd w:id="11"/>
       <w:r>
         <w:rPr>
           <w:rStyle w:val="CommentReference"/>
         </w:rPr>
-        <w:commentReference w:id="5"/>
-      </w:r>
-      <w:commentRangeEnd w:id="6"/>
+        <w:commentReference w:id="11"/>
+      </w:r>
+      <w:commentRangeEnd w:id="12"/>
       <w:r>
         <w:rPr>
           <w:rStyle w:val="CommentReference"/>
         </w:rPr>
-        <w:commentReference w:id="6"/>
+        <w:commentReference w:id="12"/>
       </w:r>
       <w:r>
         <w:t xml:space="preserve"> for flowering was lowest at </w:t>
@@ -3103,7 +3433,13 @@
       </w:r>
       <w:proofErr w:type="spellEnd"/>
       <w:r>
-        <w:t xml:space="preserve"> Midwest QTL accelerated flowering, and 2 delayed flowering. In </w:t>
+        <w:t xml:space="preserve"> Midwest QTL accelerated flowering, and </w:t>
+      </w:r>
+      <w:r>
+        <w:t>two</w:t>
+      </w:r>
+      <w:r>
+        <w:t xml:space="preserve"> delayed flowering. In </w:t>
       </w:r>
       <w:proofErr w:type="spellStart"/>
       <w:r>
@@ -3111,7 +3447,13 @@
       </w:r>
       <w:proofErr w:type="spellEnd"/>
       <w:r>
-        <w:t xml:space="preserve">, alleles at four Midwest QTL accelerated flowering. </w:t>
+        <w:t xml:space="preserve">, alleles at </w:t>
+      </w:r>
+      <w:r>
+        <w:t>three</w:t>
+      </w:r>
+      <w:r>
+        <w:t xml:space="preserve"> Midwest QTL accelerated flowering. </w:t>
       </w:r>
     </w:p>
     <w:p/>
@@ -3205,6 +3547,11 @@
     </w:p>
     <w:p>
       <w:pPr>
+        <w:ind w:firstLine="720"/>
+      </w:pPr>
+    </w:p>
+    <w:p>
+      <w:pPr>
         <w:rPr>
           <w:i/>
           <w:iCs/>
@@ -3239,6 +3586,7 @@
         <w:ind w:firstLine="720"/>
       </w:pPr>
       <w:r>
+        <w:lastRenderedPageBreak/>
         <w:t xml:space="preserve">Though QTLs detected using the </w:t>
       </w:r>
       <w:proofErr w:type="spellStart"/>
@@ -3268,7 +3616,6 @@
       </w:r>
       <w:proofErr w:type="spellStart"/>
       <w:r>
-        <w:lastRenderedPageBreak/>
         <w:t>fourway</w:t>
       </w:r>
       <w:proofErr w:type="spellEnd"/>
@@ -3286,16 +3633,16 @@
       <w:r>
         <w:t xml:space="preserve">colocalized </w:t>
       </w:r>
-      <w:commentRangeStart w:id="7"/>
+      <w:commentRangeStart w:id="13"/>
       <w:r>
         <w:t xml:space="preserve">with one or more of </w:t>
       </w:r>
-      <w:commentRangeEnd w:id="7"/>
+      <w:commentRangeEnd w:id="13"/>
       <w:r>
         <w:rPr>
           <w:rStyle w:val="CommentReference"/>
         </w:rPr>
-        <w:commentReference w:id="7"/>
+        <w:commentReference w:id="13"/>
       </w:r>
       <w:r>
         <w:t>the top 25 mash hits.</w:t>
@@ -6568,13 +6915,13 @@
         <w:lastRenderedPageBreak/>
         <w:t xml:space="preserve">However, cumulative GDD was not sufficient to explain the variation in flowering time in the Gulf subpopulation. Instead, we hypothesized that the Gulf subpopulation also used a photoperiod cue, given the imperfect relationship between GDD, photothermal time, and flowering in the Gulf subpopulation, and the presence of a </w:t>
       </w:r>
-      <w:commentRangeStart w:id="8"/>
-      <w:commentRangeEnd w:id="8"/>
+      <w:commentRangeStart w:id="14"/>
+      <w:commentRangeEnd w:id="14"/>
       <w:r>
         <w:rPr>
           <w:rStyle w:val="CommentReference"/>
         </w:rPr>
-        <w:commentReference w:id="8"/>
+        <w:commentReference w:id="14"/>
       </w:r>
       <w:r>
         <w:t xml:space="preserve">relationship between latitude of common </w:t>
@@ -6868,7 +7215,7 @@
       </w:pPr>
     </w:p>
   </w:comment>
-  <w:comment w:id="2" w:author="Alice MacQueen" w:date="2020-05-28T12:36:00Z" w:initials="AHM">
+  <w:comment w:id="1" w:author="Alice MacQueen" w:date="2020-06-19T13:41:00Z" w:initials="AHM">
     <w:p>
       <w:pPr>
         <w:pStyle w:val="CommentText"/>
@@ -6880,29 +7227,201 @@
         <w:annotationRef/>
       </w:r>
       <w:r>
-        <w:t xml:space="preserve">This should mirror the knowledge of mechanisms for flowering from the intro – probably photoperiod first. </w:t>
-      </w:r>
-      <w:r>
-        <w:t xml:space="preserve">Then some plot that shows how tons of individuals flower before daylengths start shortening at several sites. </w:t>
-      </w:r>
-      <w:r>
-        <w:t xml:space="preserve">Then </w:t>
-      </w:r>
-      <w:r>
-        <w:t xml:space="preserve">use </w:t>
-      </w:r>
-      <w:r>
-        <w:t>GDD</w:t>
-      </w:r>
-      <w:r>
-        <w:t xml:space="preserve"> instead</w:t>
-      </w:r>
-      <w:r>
-        <w:t>?</w:t>
+        <w:t xml:space="preserve">The idea of this introduction is to convey the main findings of the research that has been done on switchgrass </w:t>
+      </w:r>
+      <w:proofErr w:type="spellStart"/>
+      <w:r>
+        <w:t>greenup</w:t>
+      </w:r>
+      <w:proofErr w:type="spellEnd"/>
+      <w:r>
+        <w:t xml:space="preserve"> and flowering in the past. Especially paragraphs 3 &amp; 4.</w:t>
+      </w:r>
+    </w:p>
+    <w:p>
+      <w:pPr>
+        <w:pStyle w:val="CommentText"/>
+      </w:pPr>
+    </w:p>
+    <w:p>
+      <w:pPr>
+        <w:pStyle w:val="CommentText"/>
+      </w:pPr>
+      <w:r>
+        <w:t>Then, the first section of the Results uses these findings as hypotheses and evaluates them using our diversity panel data.</w:t>
       </w:r>
     </w:p>
   </w:comment>
-  <w:comment w:id="3" w:author="Alice MacQueen" w:date="2020-06-12T17:03:00Z" w:initials="AHM">
+  <w:comment w:id="3" w:author="Alice MacQueen" w:date="2020-06-19T13:52:00Z" w:initials="AHM">
+    <w:p>
+      <w:pPr>
+        <w:pStyle w:val="CommentText"/>
+      </w:pPr>
+      <w:r>
+        <w:rPr>
+          <w:rStyle w:val="CommentReference"/>
+        </w:rPr>
+        <w:annotationRef/>
+      </w:r>
+      <w:r>
+        <w:t xml:space="preserve">Find SE using </w:t>
+      </w:r>
+      <w:proofErr w:type="spellStart"/>
+      <w:proofErr w:type="gramStart"/>
+      <w:r>
+        <w:t>vpredict</w:t>
+      </w:r>
+      <w:proofErr w:type="spellEnd"/>
+      <w:r>
+        <w:t>(</w:t>
+      </w:r>
+      <w:proofErr w:type="gramEnd"/>
+      <w:r>
+        <w:t>)</w:t>
+      </w:r>
+    </w:p>
+  </w:comment>
+  <w:comment w:id="4" w:author="Alice MacQueen" w:date="2020-06-19T13:52:00Z" w:initials="AHM">
+    <w:p>
+      <w:pPr>
+        <w:pStyle w:val="CommentText"/>
+      </w:pPr>
+      <w:r>
+        <w:rPr>
+          <w:rStyle w:val="CommentReference"/>
+        </w:rPr>
+        <w:annotationRef/>
+      </w:r>
+      <w:r>
+        <w:t>Redo these using predict()/</w:t>
+      </w:r>
+      <w:proofErr w:type="spellStart"/>
+      <w:proofErr w:type="gramStart"/>
+      <w:r>
+        <w:t>vpredict</w:t>
+      </w:r>
+      <w:proofErr w:type="spellEnd"/>
+      <w:r>
+        <w:t>(</w:t>
+      </w:r>
+      <w:proofErr w:type="gramEnd"/>
+      <w:r>
+        <w:t>)</w:t>
+      </w:r>
+    </w:p>
+  </w:comment>
+  <w:comment w:id="5" w:author="Alice MacQueen" w:date="2020-06-19T13:53:00Z" w:initials="AHM">
+    <w:p>
+      <w:pPr>
+        <w:pStyle w:val="CommentText"/>
+      </w:pPr>
+      <w:r>
+        <w:rPr>
+          <w:rStyle w:val="CommentReference"/>
+        </w:rPr>
+        <w:annotationRef/>
+      </w:r>
+      <w:r>
+        <w:t xml:space="preserve">Find SE using </w:t>
+      </w:r>
+      <w:proofErr w:type="spellStart"/>
+      <w:proofErr w:type="gramStart"/>
+      <w:r>
+        <w:t>vpredict</w:t>
+      </w:r>
+      <w:proofErr w:type="spellEnd"/>
+      <w:r>
+        <w:t>(</w:t>
+      </w:r>
+      <w:proofErr w:type="gramEnd"/>
+      <w:r>
+        <w:t>)</w:t>
+      </w:r>
+    </w:p>
+  </w:comment>
+  <w:comment w:id="6" w:author="Alice MacQueen" w:date="2020-06-19T13:54:00Z" w:initials="AHM">
+    <w:p>
+      <w:pPr>
+        <w:pStyle w:val="CommentText"/>
+      </w:pPr>
+      <w:r>
+        <w:rPr>
+          <w:rStyle w:val="CommentReference"/>
+        </w:rPr>
+        <w:annotationRef/>
+      </w:r>
+      <w:r>
+        <w:t>Indeed, we observed D2F for Midwest plants was shorter at TX than BRKG, and vice versa?</w:t>
+      </w:r>
+    </w:p>
+  </w:comment>
+  <w:comment w:id="7" w:author="Alice MacQueen" w:date="2020-06-19T14:00:00Z" w:initials="AHM">
+    <w:p>
+      <w:pPr>
+        <w:pStyle w:val="CommentText"/>
+      </w:pPr>
+      <w:r>
+        <w:rPr>
+          <w:rStyle w:val="CommentReference"/>
+        </w:rPr>
+        <w:annotationRef/>
+      </w:r>
+      <w:r>
+        <w:t>True?</w:t>
+      </w:r>
+    </w:p>
+  </w:comment>
+  <w:comment w:id="8" w:author="Alice MacQueen" w:date="2020-06-19T14:55:00Z" w:initials="AHM">
+    <w:p>
+      <w:pPr>
+        <w:pStyle w:val="CommentText"/>
+      </w:pPr>
+      <w:r>
+        <w:rPr>
+          <w:rStyle w:val="CommentReference"/>
+        </w:rPr>
+        <w:annotationRef/>
+      </w:r>
+      <w:r>
+        <w:t>Possible Discussion:</w:t>
+      </w:r>
+    </w:p>
+    <w:p>
+      <w:pPr>
+        <w:pStyle w:val="CommentText"/>
+      </w:pPr>
+    </w:p>
+    <w:p>
+      <w:pPr>
+        <w:pStyle w:val="CommentText"/>
+      </w:pPr>
+      <w:r>
+        <w:t xml:space="preserve"> </w:t>
+      </w:r>
+      <w:r>
+        <w:t xml:space="preserve">&lt;For a trait that we expect to be under polygenic control with many genes of small effect, the almost complete dominance of the Midwest phenotype is surprising. </w:t>
+      </w:r>
+      <w:proofErr w:type="gramStart"/>
+      <w:r>
+        <w:t>There’s</w:t>
+      </w:r>
+      <w:proofErr w:type="gramEnd"/>
+      <w:r>
+        <w:t xml:space="preserve"> been a northward range expansion in switchgrass after the last glacial maxima (cite), and a dominant lower GDD flowering time cue would have been tremendously selectively advantageous during this range expansion event (</w:t>
+      </w:r>
+      <w:r>
+        <w:rPr>
+          <w:i/>
+          <w:iCs/>
+        </w:rPr>
+        <w:t>theory cite? Tom has mentioned this</w:t>
+      </w:r>
+      <w:r>
+        <w:t>). Alternatively, the bet hedging approach …&gt;</w:t>
+      </w:r>
+    </w:p>
+  </w:comment>
+  <w:comment w:id="9" w:author="Alice MacQueen" w:date="2020-06-12T17:03:00Z" w:initials="AHM">
     <w:p>
       <w:pPr>
         <w:pStyle w:val="CommentText"/>
@@ -7014,7 +7533,7 @@
       </w:pPr>
     </w:p>
   </w:comment>
-  <w:comment w:id="4" w:author="Alice MacQueen" w:date="2020-05-21T12:13:00Z" w:initials="AHM">
+  <w:comment w:id="10" w:author="Alice MacQueen" w:date="2020-05-21T12:13:00Z" w:initials="AHM">
     <w:p>
       <w:pPr>
         <w:pStyle w:val="ListParagraph"/>
@@ -7055,7 +7574,7 @@
       </w:pPr>
     </w:p>
   </w:comment>
-  <w:comment w:id="5" w:author="Alice MacQueen" w:date="2020-05-21T12:21:00Z" w:initials="AHM">
+  <w:comment w:id="11" w:author="Alice MacQueen" w:date="2020-05-21T12:21:00Z" w:initials="AHM">
     <w:p>
       <w:pPr>
         <w:pStyle w:val="CommentText"/>
@@ -7156,7 +7675,7 @@
       </w:r>
     </w:p>
   </w:comment>
-  <w:comment w:id="6" w:author="Alice MacQueen" w:date="2020-05-21T12:21:00Z" w:initials="AHM">
+  <w:comment w:id="12" w:author="Alice MacQueen" w:date="2020-05-21T12:21:00Z" w:initials="AHM">
     <w:p>
       <w:pPr>
         <w:pStyle w:val="CommentText"/>
@@ -7188,7 +7707,7 @@
       </w:r>
     </w:p>
   </w:comment>
-  <w:comment w:id="7" w:author="Alice MacQueen" w:date="2020-05-21T13:25:00Z" w:initials="AHM">
+  <w:comment w:id="13" w:author="Alice MacQueen" w:date="2020-05-21T13:25:00Z" w:initials="AHM">
     <w:p>
       <w:pPr>
         <w:pStyle w:val="CommentText"/>
@@ -7209,7 +7728,7 @@
       </w:r>
     </w:p>
   </w:comment>
-  <w:comment w:id="8" w:author="Alice MacQueen" w:date="2020-05-21T12:03:00Z" w:initials="AHM">
+  <w:comment w:id="14" w:author="Alice MacQueen" w:date="2020-05-21T12:03:00Z" w:initials="AHM">
     <w:p>
       <w:pPr>
         <w:pStyle w:val="CommentText"/>
@@ -7252,7 +7771,13 @@
 <file path=word/commentsExtended.xml><?xml version="1.0" encoding="utf-8"?>
 <w15:commentsEx xmlns:wpc="http://schemas.microsoft.com/office/word/2010/wordprocessingCanvas" xmlns:cx="http://schemas.microsoft.com/office/drawing/2014/chartex" xmlns:cx1="http://schemas.microsoft.com/office/drawing/2015/9/8/chartex" xmlns:cx2="http://schemas.microsoft.com/office/drawing/2015/10/21/chartex" xmlns:cx3="http://schemas.microsoft.com/office/drawing/2016/5/9/chartex" xmlns:cx4="http://schemas.microsoft.com/office/drawing/2016/5/10/chartex" xmlns:cx5="http://schemas.microsoft.com/office/drawing/2016/5/11/chartex" xmlns:cx6="http://schemas.microsoft.com/office/drawing/2016/5/12/chartex" xmlns:cx7="http://schemas.microsoft.com/office/drawing/2016/5/13/chartex" xmlns:cx8="http://schemas.microsoft.com/office/drawing/2016/5/14/chartex" xmlns:mc="http://schemas.openxmlformats.org/markup-compatibility/2006" xmlns:aink="http://schemas.microsoft.com/office/drawing/2016/ink" xmlns:am3d="http://schemas.microsoft.com/office/drawing/2017/model3d" xmlns:o="urn:schemas-microsoft-com:office:office" xmlns:r="http://schemas.openxmlformats.org/officeDocument/2006/relationships" xmlns:m="http://schemas.openxmlformats.org/officeDocument/2006/math" xmlns:v="urn:schemas-microsoft-com:vml" xmlns:wp14="http://schemas.microsoft.com/office/word/2010/wordprocessingDrawing" xmlns:wp="http://schemas.openxmlformats.org/drawingml/2006/wordprocessingDrawing" xmlns:w10="urn:schemas-microsoft-com:office:word" xmlns:w="http://schemas.openxmlformats.org/wordprocessingml/2006/main" xmlns:w14="http://schemas.microsoft.com/office/word/2010/wordml" xmlns:w15="http://schemas.microsoft.com/office/word/2012/wordml" xmlns:w16cex="http://schemas.microsoft.com/office/word/2018/wordml/cex" xmlns:w16cid="http://schemas.microsoft.com/office/word/2016/wordml/cid" xmlns:w16="http://schemas.microsoft.com/office/word/2018/wordml" xmlns:w16se="http://schemas.microsoft.com/office/word/2015/wordml/symex" xmlns:wpg="http://schemas.microsoft.com/office/word/2010/wordprocessingGroup" xmlns:wpi="http://schemas.microsoft.com/office/word/2010/wordprocessingInk" xmlns:wne="http://schemas.microsoft.com/office/word/2006/wordml" xmlns:wps="http://schemas.microsoft.com/office/word/2010/wordprocessingShape" mc:Ignorable="w14 w15 w16se w16cid w16 w16cex wp14">
   <w15:commentEx w15:paraId="0FE4A813" w15:done="0"/>
-  <w15:commentEx w15:paraId="2843803C" w15:done="0"/>
+  <w15:commentEx w15:paraId="55AAB3EE" w15:paraIdParent="0FE4A813" w15:done="0"/>
+  <w15:commentEx w15:paraId="3CDD2373" w15:done="0"/>
+  <w15:commentEx w15:paraId="769D705C" w15:done="0"/>
+  <w15:commentEx w15:paraId="15569DF7" w15:done="0"/>
+  <w15:commentEx w15:paraId="2A81AE32" w15:done="0"/>
+  <w15:commentEx w15:paraId="06FCE084" w15:done="0"/>
+  <w15:commentEx w15:paraId="6433A3A6" w15:done="0"/>
   <w15:commentEx w15:paraId="2BFC99C7" w15:done="0"/>
   <w15:commentEx w15:paraId="73213749" w15:done="0"/>
   <w15:commentEx w15:paraId="49C80414" w15:paraIdParent="73213749" w15:done="0"/>
@@ -7265,7 +7790,13 @@
 <file path=word/commentsExtensible.xml><?xml version="1.0" encoding="utf-8"?>
 <w16cex:commentsExtensible xmlns:wpc="http://schemas.microsoft.com/office/word/2010/wordprocessingCanvas" xmlns:cx="http://schemas.microsoft.com/office/drawing/2014/chartex" xmlns:cx1="http://schemas.microsoft.com/office/drawing/2015/9/8/chartex" xmlns:cx2="http://schemas.microsoft.com/office/drawing/2015/10/21/chartex" xmlns:cx3="http://schemas.microsoft.com/office/drawing/2016/5/9/chartex" xmlns:cx4="http://schemas.microsoft.com/office/drawing/2016/5/10/chartex" xmlns:cx5="http://schemas.microsoft.com/office/drawing/2016/5/11/chartex" xmlns:cx6="http://schemas.microsoft.com/office/drawing/2016/5/12/chartex" xmlns:cx7="http://schemas.microsoft.com/office/drawing/2016/5/13/chartex" xmlns:cx8="http://schemas.microsoft.com/office/drawing/2016/5/14/chartex" xmlns:mc="http://schemas.openxmlformats.org/markup-compatibility/2006" xmlns:aink="http://schemas.microsoft.com/office/drawing/2016/ink" xmlns:am3d="http://schemas.microsoft.com/office/drawing/2017/model3d" xmlns:o="urn:schemas-microsoft-com:office:office" xmlns:r="http://schemas.openxmlformats.org/officeDocument/2006/relationships" xmlns:m="http://schemas.openxmlformats.org/officeDocument/2006/math" xmlns:v="urn:schemas-microsoft-com:vml" xmlns:wp14="http://schemas.microsoft.com/office/word/2010/wordprocessingDrawing" xmlns:wp="http://schemas.openxmlformats.org/drawingml/2006/wordprocessingDrawing" xmlns:w10="urn:schemas-microsoft-com:office:word" xmlns:w="http://schemas.openxmlformats.org/wordprocessingml/2006/main" xmlns:w14="http://schemas.microsoft.com/office/word/2010/wordml" xmlns:w15="http://schemas.microsoft.com/office/word/2012/wordml" xmlns:w16cex="http://schemas.microsoft.com/office/word/2018/wordml/cex" xmlns:w16cid="http://schemas.microsoft.com/office/word/2016/wordml/cid" xmlns:w16="http://schemas.microsoft.com/office/word/2018/wordml" xmlns:w16se="http://schemas.microsoft.com/office/word/2015/wordml/symex" xmlns:wpg="http://schemas.microsoft.com/office/word/2010/wordprocessingGroup" xmlns:wpi="http://schemas.microsoft.com/office/word/2010/wordprocessingInk" xmlns:wne="http://schemas.microsoft.com/office/word/2006/wordml" xmlns:wps="http://schemas.microsoft.com/office/word/2010/wordprocessingShape" mc:Ignorable="w14 w15 w16se w16cid w16 w16cex wp14">
   <w16cex:commentExtensible w16cex:durableId="22876FB6" w16cex:dateUtc="2020-06-07T18:52:00Z"/>
-  <w16cex:commentExtensible w16cex:durableId="227A2EE2" w16cex:dateUtc="2020-05-28T17:36:00Z"/>
+  <w16cex:commentExtensible w16cex:durableId="22973F19" w16cex:dateUtc="2020-06-19T18:41:00Z"/>
+  <w16cex:commentExtensible w16cex:durableId="229741B4" w16cex:dateUtc="2020-06-19T18:52:00Z"/>
+  <w16cex:commentExtensible w16cex:durableId="22974189" w16cex:dateUtc="2020-06-19T18:52:00Z"/>
+  <w16cex:commentExtensible w16cex:durableId="229741F1" w16cex:dateUtc="2020-06-19T18:53:00Z"/>
+  <w16cex:commentExtensible w16cex:durableId="22974225" w16cex:dateUtc="2020-06-19T18:54:00Z"/>
+  <w16cex:commentExtensible w16cex:durableId="22974386" w16cex:dateUtc="2020-06-19T19:00:00Z"/>
+  <w16cex:commentExtensible w16cex:durableId="2297504F" w16cex:dateUtc="2020-06-19T19:55:00Z"/>
   <w16cex:commentExtensible w16cex:durableId="228E33CB" w16cex:dateUtc="2020-06-12T22:03:00Z"/>
   <w16cex:commentExtensible w16cex:durableId="2270EF03" w16cex:dateUtc="2020-05-21T17:13:00Z"/>
   <w16cex:commentExtensible w16cex:durableId="2270F0AC" w16cex:dateUtc="2020-05-21T17:21:00Z"/>
@@ -7278,7 +7809,13 @@
 <file path=word/commentsIds.xml><?xml version="1.0" encoding="utf-8"?>
 <w16cid:commentsIds xmlns:wpc="http://schemas.microsoft.com/office/word/2010/wordprocessingCanvas" xmlns:cx="http://schemas.microsoft.com/office/drawing/2014/chartex" xmlns:cx1="http://schemas.microsoft.com/office/drawing/2015/9/8/chartex" xmlns:cx2="http://schemas.microsoft.com/office/drawing/2015/10/21/chartex" xmlns:cx3="http://schemas.microsoft.com/office/drawing/2016/5/9/chartex" xmlns:cx4="http://schemas.microsoft.com/office/drawing/2016/5/10/chartex" xmlns:cx5="http://schemas.microsoft.com/office/drawing/2016/5/11/chartex" xmlns:cx6="http://schemas.microsoft.com/office/drawing/2016/5/12/chartex" xmlns:cx7="http://schemas.microsoft.com/office/drawing/2016/5/13/chartex" xmlns:cx8="http://schemas.microsoft.com/office/drawing/2016/5/14/chartex" xmlns:mc="http://schemas.openxmlformats.org/markup-compatibility/2006" xmlns:aink="http://schemas.microsoft.com/office/drawing/2016/ink" xmlns:am3d="http://schemas.microsoft.com/office/drawing/2017/model3d" xmlns:o="urn:schemas-microsoft-com:office:office" xmlns:r="http://schemas.openxmlformats.org/officeDocument/2006/relationships" xmlns:m="http://schemas.openxmlformats.org/officeDocument/2006/math" xmlns:v="urn:schemas-microsoft-com:vml" xmlns:wp14="http://schemas.microsoft.com/office/word/2010/wordprocessingDrawing" xmlns:wp="http://schemas.openxmlformats.org/drawingml/2006/wordprocessingDrawing" xmlns:w10="urn:schemas-microsoft-com:office:word" xmlns:w="http://schemas.openxmlformats.org/wordprocessingml/2006/main" xmlns:w14="http://schemas.microsoft.com/office/word/2010/wordml" xmlns:w15="http://schemas.microsoft.com/office/word/2012/wordml" xmlns:w16cex="http://schemas.microsoft.com/office/word/2018/wordml/cex" xmlns:w16cid="http://schemas.microsoft.com/office/word/2016/wordml/cid" xmlns:w16="http://schemas.microsoft.com/office/word/2018/wordml" xmlns:w16se="http://schemas.microsoft.com/office/word/2015/wordml/symex" xmlns:wpg="http://schemas.microsoft.com/office/word/2010/wordprocessingGroup" xmlns:wpi="http://schemas.microsoft.com/office/word/2010/wordprocessingInk" xmlns:wne="http://schemas.microsoft.com/office/word/2006/wordml" xmlns:wps="http://schemas.microsoft.com/office/word/2010/wordprocessingShape" mc:Ignorable="w14 w15 w16se w16cid w16 w16cex wp14">
   <w16cid:commentId w16cid:paraId="0FE4A813" w16cid:durableId="22876FB6"/>
-  <w16cid:commentId w16cid:paraId="2843803C" w16cid:durableId="227A2EE2"/>
+  <w16cid:commentId w16cid:paraId="55AAB3EE" w16cid:durableId="22973F19"/>
+  <w16cid:commentId w16cid:paraId="3CDD2373" w16cid:durableId="229741B4"/>
+  <w16cid:commentId w16cid:paraId="769D705C" w16cid:durableId="22974189"/>
+  <w16cid:commentId w16cid:paraId="15569DF7" w16cid:durableId="229741F1"/>
+  <w16cid:commentId w16cid:paraId="2A81AE32" w16cid:durableId="22974225"/>
+  <w16cid:commentId w16cid:paraId="06FCE084" w16cid:durableId="22974386"/>
+  <w16cid:commentId w16cid:paraId="6433A3A6" w16cid:durableId="2297504F"/>
   <w16cid:commentId w16cid:paraId="2BFC99C7" w16cid:durableId="228E33CB"/>
   <w16cid:commentId w16cid:paraId="73213749" w16cid:durableId="2270EF03"/>
   <w16cid:commentId w16cid:paraId="49C80414" w16cid:durableId="2270F0AC"/>

</xml_diff>

<commit_message>
Add Methods outline and start Methods writeup
</commit_message>
<xml_diff>
--- a/manuscript/Abstract and Intro.docx
+++ b/manuscript/Abstract and Intro.docx
@@ -1373,13 +1373,7 @@
         <w:rPr>
           <w:rFonts w:cstheme="minorHAnsi"/>
         </w:rPr>
-        <w:t>°</w:t>
-      </w:r>
-      <w:r>
-        <w:rPr>
-          <w:rFonts w:cstheme="minorHAnsi"/>
-        </w:rPr>
-        <w:t>N</w:t>
+        <w:t>°N</w:t>
       </w:r>
       <w:r>
         <w:t>.</w:t>
@@ -3868,6 +3862,590 @@
         <w:t xml:space="preserve"> this by talking about which subpopulations are segregating for these things.</w:t>
       </w:r>
     </w:p>
+    <w:p>
+      <w:r>
+        <w:br w:type="column"/>
+      </w:r>
+      <w:r>
+        <w:rPr>
+          <w:b/>
+          <w:bCs/>
+        </w:rPr>
+        <w:lastRenderedPageBreak/>
+        <w:t>Methods</w:t>
+      </w:r>
+    </w:p>
+    <w:p>
+      <w:pPr>
+        <w:rPr>
+          <w:b/>
+          <w:bCs/>
+          <w:i/>
+          <w:iCs/>
+        </w:rPr>
+      </w:pPr>
+      <w:r>
+        <w:rPr>
+          <w:b/>
+          <w:bCs/>
+          <w:i/>
+          <w:iCs/>
+        </w:rPr>
+        <w:t xml:space="preserve">Diversity panel </w:t>
+      </w:r>
+      <w:r>
+        <w:rPr>
+          <w:b/>
+          <w:bCs/>
+          <w:i/>
+          <w:iCs/>
+        </w:rPr>
+        <w:t>and Single Nucleotide Polymorphism Dataset</w:t>
+      </w:r>
+    </w:p>
+    <w:p>
+      <w:r>
+        <w:tab/>
+        <w:t>Overview of the diversity panel.</w:t>
+      </w:r>
+    </w:p>
+    <w:p>
+      <w:pPr>
+        <w:rPr>
+          <w:i/>
+          <w:iCs/>
+        </w:rPr>
+      </w:pPr>
+      <w:r>
+        <w:rPr>
+          <w:i/>
+          <w:iCs/>
+        </w:rPr>
+        <w:t xml:space="preserve">Panel </w:t>
+      </w:r>
+      <w:r>
+        <w:rPr>
+          <w:i/>
+          <w:iCs/>
+        </w:rPr>
+        <w:t xml:space="preserve">collection, propagation, cultivation, </w:t>
+      </w:r>
+      <w:r>
+        <w:rPr>
+          <w:i/>
+          <w:iCs/>
+        </w:rPr>
+        <w:t xml:space="preserve">and </w:t>
+      </w:r>
+      <w:r>
+        <w:rPr>
+          <w:i/>
+          <w:iCs/>
+        </w:rPr>
+        <w:t>phenotyping</w:t>
+      </w:r>
+      <w:r>
+        <w:rPr>
+          <w:i/>
+          <w:iCs/>
+        </w:rPr>
+        <w:t xml:space="preserve"> </w:t>
+      </w:r>
+    </w:p>
+    <w:p>
+      <w:r>
+        <w:tab/>
+        <w:t xml:space="preserve">The formation of the diversity panel has been described previously (Lovell et al 202X). In brief, seeds, rhizomes, and clonal propagules from natural and common gardens were collected from </w:t>
+      </w:r>
+      <w:proofErr w:type="gramStart"/>
+      <w:r>
+        <w:t>2015-2018, and</w:t>
+      </w:r>
+      <w:proofErr w:type="gramEnd"/>
+      <w:r>
+        <w:t xml:space="preserve"> propagated by clonal division from 2016 to 2018 with the aim of generating &gt; 10 clones per unique accession. Plants were grown in </w:t>
+      </w:r>
+      <w:proofErr w:type="gramStart"/>
+      <w:r>
+        <w:t>1 gallon</w:t>
+      </w:r>
+      <w:proofErr w:type="gramEnd"/>
+      <w:r>
+        <w:t xml:space="preserve"> pots in the final propagation before transplanting to the field. Planting at the ten field sites occurred in the spring of 2018 and followed the methods of Lowry et al 2019, with the exception that the Blackwell cultivar was used instead of the Alamo cultivar at edge positions of the plot to control for edge effects. Plant aboveground biomass was removed in the spring of 2019 before spring tiller emergence. Plants without new growth from the crown by June 1</w:t>
+      </w:r>
+      <w:r>
+        <w:rPr>
+          <w:vertAlign w:val="superscript"/>
+        </w:rPr>
+        <w:t>st</w:t>
+      </w:r>
+      <w:r>
+        <w:t xml:space="preserve">, 2019 were removed from the experiment and replaced with Blackwell cultivar plants in July or September 2019.  </w:t>
+      </w:r>
+    </w:p>
+    <w:p>
+      <w:r>
+        <w:tab/>
+      </w:r>
+      <w:r>
+        <w:t>&lt;&lt;</w:t>
+      </w:r>
+      <w:r>
+        <w:t xml:space="preserve">Paragraph about how the phenotypes of </w:t>
+      </w:r>
+      <w:proofErr w:type="spellStart"/>
+      <w:r>
+        <w:t>greenup</w:t>
+      </w:r>
+      <w:proofErr w:type="spellEnd"/>
+      <w:r>
+        <w:t>, emergence, and flowering were scored. Should talk with Jason for specifics after looking in his metadata about this.</w:t>
+      </w:r>
+      <w:r>
+        <w:t xml:space="preserve">&gt;&gt; </w:t>
+      </w:r>
+    </w:p>
+    <w:p>
+      <w:pPr>
+        <w:rPr>
+          <w:i/>
+          <w:iCs/>
+        </w:rPr>
+      </w:pPr>
+      <w:r>
+        <w:rPr>
+          <w:i/>
+          <w:iCs/>
+        </w:rPr>
+        <w:t xml:space="preserve">Panel </w:t>
+      </w:r>
+      <w:r>
+        <w:rPr>
+          <w:i/>
+          <w:iCs/>
+        </w:rPr>
+        <w:t xml:space="preserve">sequencing, </w:t>
+      </w:r>
+      <w:r>
+        <w:rPr>
+          <w:i/>
+          <w:iCs/>
+        </w:rPr>
+        <w:t xml:space="preserve">ploidy assessment, </w:t>
+      </w:r>
+      <w:r>
+        <w:rPr>
+          <w:i/>
+          <w:iCs/>
+        </w:rPr>
+        <w:t xml:space="preserve">and </w:t>
+      </w:r>
+      <w:r>
+        <w:rPr>
+          <w:i/>
+          <w:iCs/>
+        </w:rPr>
+        <w:t>ecotype classification</w:t>
+      </w:r>
+    </w:p>
+    <w:p>
+      <w:pPr>
+        <w:ind w:firstLine="720"/>
+      </w:pPr>
+      <w:r>
+        <w:t xml:space="preserve">The resequencing of the diversity panel has been described previously (Lovell et al 202X). Briefly, </w:t>
+      </w:r>
+      <w:r>
+        <w:t xml:space="preserve">789 diversity panel samples were </w:t>
+      </w:r>
+      <w:proofErr w:type="spellStart"/>
+      <w:r>
+        <w:t>resequenced</w:t>
+      </w:r>
+      <w:proofErr w:type="spellEnd"/>
+      <w:r>
+        <w:t xml:space="preserve"> at a median depth of 59x (range 20 – 140x). 630 samples were used for this analysis, after filtering for missing sequence or phenotype data, outlier </w:t>
+      </w:r>
+      <w:proofErr w:type="spellStart"/>
+      <w:r>
+        <w:t>heterozygousity</w:t>
+      </w:r>
+      <w:proofErr w:type="spellEnd"/>
+      <w:r>
+        <w:t xml:space="preserve"> scores, and collection site discrepancies. The reads were mapped to the V5 assembly using bwa-</w:t>
+      </w:r>
+      <w:proofErr w:type="spellStart"/>
+      <w:r>
+        <w:t>mem</w:t>
+      </w:r>
+      <w:r>
+        <w:rPr>
+          <w:vertAlign w:val="superscript"/>
+        </w:rPr>
+        <w:t>cite_bwa</w:t>
+      </w:r>
+      <w:proofErr w:type="spellEnd"/>
+      <w:r>
+        <w:t xml:space="preserve">, and SNPs were called using </w:t>
+      </w:r>
+      <w:proofErr w:type="spellStart"/>
+      <w:r>
+        <w:t>SAMtools</w:t>
+      </w:r>
+      <w:proofErr w:type="spellEnd"/>
+      <w:r>
+        <w:t xml:space="preserve"> mpileup</w:t>
+      </w:r>
+      <w:r>
+        <w:fldChar w:fldCharType="begin"/>
+      </w:r>
+      <w:r>
+        <w:instrText xml:space="preserve"> ADDIN PAPERS2_CITATIONS &lt;citation&gt;&lt;priority&gt;66&lt;/priority&gt;&lt;uuid&gt;21A8DFCE-C320-4A42-B430-8FE94F6B7904&lt;/uuid&gt;&lt;publications&gt;&lt;publication&gt;&lt;subtype&gt;400&lt;/subtype&gt;&lt;title&gt;The Sequence Alignment/Map format and SAMtools&lt;/title&gt;&lt;url&gt;https://academic.oup.com/bioinformatics/article-lookup/doi/10.1093/bioinformatics/btp352&lt;/url&gt;&lt;volume&gt;25&lt;/volume&gt;&lt;publication_date&gt;99200908071200000000222000&lt;/publication_date&gt;&lt;uuid&gt;73ECF9A0-F8F1-4649-A2CB-FF1260FE8CAE&lt;/uuid&gt;&lt;type&gt;400&lt;/type&gt;&lt;number&gt;16&lt;/number&gt;&lt;citekey&gt;Li:2009ka&lt;/citekey&gt;&lt;doi&gt;10.1093/bioinformatics/btp352&lt;/doi&gt;&lt;startpage&gt;2078&lt;/startpage&gt;&lt;endpage&gt;2079&lt;/endpage&gt;&lt;bundle&gt;&lt;publication&gt;&lt;title&gt;Bioinformatics&lt;/title&gt;&lt;uuid&gt;6DC2408E-AB77-48C3-803F-2FF85CBA026B&lt;/uuid&gt;&lt;subtype&gt;-100&lt;/subtype&gt;&lt;publisher&gt;Oxford University Press&lt;/publisher&gt;&lt;type&gt;-100&lt;/type&gt;&lt;/publication&gt;&lt;/bundle&gt;&lt;authors&gt;&lt;author&gt;&lt;lastName&gt;Li&lt;/lastName&gt;&lt;firstName&gt;H&lt;/firstName&gt;&lt;/author&gt;&lt;author&gt;&lt;lastName&gt;Handsaker&lt;/lastName&gt;&lt;firstName&gt;B&lt;/firstName&gt;&lt;/author&gt;&lt;author&gt;&lt;lastName&gt;Wysoker&lt;/lastName&gt;&lt;firstName&gt;A&lt;/firstName&gt;&lt;/author&gt;&lt;author&gt;&lt;lastName&gt;Fennell&lt;/lastName&gt;&lt;firstName&gt;T&lt;/firstName&gt;&lt;/author&gt;&lt;author&gt;&lt;lastName&gt;Ruan&lt;/lastName&gt;&lt;firstName&gt;J&lt;/firstName&gt;&lt;/author&gt;&lt;author&gt;&lt;lastName&gt;Homer&lt;/lastName&gt;&lt;firstName&gt;N&lt;/firstName&gt;&lt;/author&gt;&lt;author&gt;&lt;lastName&gt;Marth&lt;/lastName&gt;&lt;firstName&gt;G&lt;/firstName&gt;&lt;/author&gt;&lt;author&gt;&lt;lastName&gt;Abecasis&lt;/lastName&gt;&lt;firstName&gt;G&lt;/firstName&gt;&lt;/author&gt;&lt;author&gt;&lt;lastName&gt;Durbin&lt;/lastName&gt;&lt;firstName&gt;R&lt;/firstName&gt;&lt;/author&gt;&lt;author&gt;&lt;lastName&gt;1000 Genome Project Data Processing Subgroup&lt;/lastName&gt;&lt;/author&gt;&lt;/authors&gt;&lt;/publication&gt;&lt;/publications&gt;&lt;cites&gt;&lt;/cites&gt;&lt;/citation&gt;</w:instrText>
+      </w:r>
+      <w:r>
+        <w:fldChar w:fldCharType="separate"/>
+      </w:r>
+      <w:r>
+        <w:rPr>
+          <w:rFonts w:eastAsia="Arial"/>
+          <w:vertAlign w:val="superscript"/>
+        </w:rPr>
+        <w:t>84</w:t>
+      </w:r>
+      <w:r>
+        <w:fldChar w:fldCharType="end"/>
+      </w:r>
+      <w:r>
+        <w:t xml:space="preserve"> and </w:t>
+      </w:r>
+      <w:proofErr w:type="spellStart"/>
+      <w:r>
+        <w:t>Varscan</w:t>
+      </w:r>
+      <w:proofErr w:type="spellEnd"/>
+      <w:r>
+        <w:t xml:space="preserve"> V2.4.0</w:t>
+      </w:r>
+      <w:r>
+        <w:fldChar w:fldCharType="begin"/>
+      </w:r>
+      <w:r>
+        <w:instrText xml:space="preserve"> ADDIN PAPERS2_CITATIONS &lt;citation&gt;&lt;priority&gt;67&lt;/priority&gt;&lt;uuid&gt;76856ED7-1A92-4FB8-9383-3C9A9EEC3317&lt;/uuid&gt;&lt;publications&gt;&lt;publication&gt;&lt;subtype&gt;400&lt;/subtype&gt;&lt;publisher&gt;Cold Spring Harbor Lab&lt;/publisher&gt;&lt;title&gt;VarScan 2: Somatic mutation and copy number alteration discovery in cancer by exome sequencing&lt;/title&gt;&lt;url&gt;http://genome.cshlp.org/cgi/doi/10.1101/gr.129684.111&lt;/url&gt;&lt;volume&gt;22&lt;/volume&gt;&lt;publication_date&gt;99201203011200000000222000&lt;/publication_date&gt;&lt;uuid&gt;054C9B7E-04E5-4F64-9F1D-83A342546B5D&lt;/uuid&gt;&lt;type&gt;400&lt;/type&gt;&lt;number&gt;3&lt;/number&gt;&lt;citekey&gt;Koboldt:2012cg&lt;/citekey&gt;&lt;doi&gt;10.1101/gr.129684.111&lt;/doi&gt;&lt;institution&gt;The Genome Institute, Washington University, St. Louis, MO 63108, USA.&lt;/institution&gt;&lt;startpage&gt;568&lt;/startpage&gt;&lt;endpage&gt;576&lt;/endpage&gt;&lt;bundle&gt;&lt;publication&gt;&lt;title&gt;Genome Research&lt;/title&gt;&lt;uuid&gt;6E07DBEB-93E1-4E97-B1C5-AA364371312C&lt;/uuid&gt;&lt;subtype&gt;-100&lt;/subtype&gt;&lt;publisher&gt;Cold Spring Harbor Lab&lt;/publisher&gt;&lt;type&gt;-100&lt;/type&gt;&lt;/publication&gt;&lt;/bundle&gt;&lt;authors&gt;&lt;author&gt;&lt;lastName&gt;Koboldt&lt;/lastName&gt;&lt;firstName&gt;D&lt;/firstName&gt;&lt;middleNames&gt;C&lt;/middleNames&gt;&lt;/author&gt;&lt;author&gt;&lt;lastName&gt;Zhang&lt;/lastName&gt;&lt;firstName&gt;Q&lt;/firstName&gt;&lt;/author&gt;&lt;author&gt;&lt;lastName&gt;Larson&lt;/lastName&gt;&lt;firstName&gt;D&lt;/firstName&gt;&lt;middleNames&gt;E&lt;/middleNames&gt;&lt;/author&gt;&lt;author&gt;&lt;lastName&gt;Shen&lt;/lastName&gt;&lt;firstName&gt;D&lt;/firstName&gt;&lt;/author&gt;&lt;author&gt;&lt;lastName&gt;McLellan&lt;/lastName&gt;&lt;firstName&gt;M&lt;/firstName&gt;&lt;middleNames&gt;D&lt;/middleNames&gt;&lt;/author&gt;&lt;author&gt;&lt;lastName&gt;Lin&lt;/lastName&gt;&lt;firstName&gt;L&lt;/firstName&gt;&lt;/author&gt;&lt;author&gt;&lt;lastName&gt;Miller&lt;/lastName&gt;&lt;firstName&gt;C&lt;/firstName&gt;&lt;middleNames&gt;A&lt;/middleNames&gt;&lt;/author&gt;&lt;author&gt;&lt;lastName&gt;Mardis&lt;/lastName&gt;&lt;firstName&gt;E&lt;/firstName&gt;&lt;middleNames&gt;R&lt;/middleNames&gt;&lt;/author&gt;&lt;author&gt;&lt;lastName&gt;Ding&lt;/lastName&gt;&lt;firstName&gt;L&lt;/firstName&gt;&lt;/author&gt;&lt;author&gt;&lt;lastName&gt;Wilson&lt;/lastName&gt;&lt;firstName&gt;R&lt;/firstName&gt;&lt;middleNames&gt;K&lt;/middleNames&gt;&lt;/author&gt;&lt;/authors&gt;&lt;/publication&gt;&lt;/publications&gt;&lt;cites&gt;&lt;/cites&gt;&lt;/citation&gt;</w:instrText>
+      </w:r>
+      <w:r>
+        <w:fldChar w:fldCharType="separate"/>
+      </w:r>
+      <w:r>
+        <w:rPr>
+          <w:rFonts w:eastAsia="Arial"/>
+          <w:vertAlign w:val="superscript"/>
+        </w:rPr>
+        <w:t>85</w:t>
+      </w:r>
+      <w:r>
+        <w:fldChar w:fldCharType="end"/>
+      </w:r>
+      <w:r>
+        <w:t xml:space="preserve"> with a minimum coverage of </w:t>
+      </w:r>
+      <w:r>
+        <w:t>eight</w:t>
+      </w:r>
+      <w:r>
+        <w:t xml:space="preserve"> and a minimum alternate allele count of four. Only SNPs with ≤ 20% </w:t>
+      </w:r>
+      <w:r>
+        <w:t>missing data</w:t>
+      </w:r>
+      <w:r>
+        <w:t xml:space="preserve"> and minor allele frequencies &gt; 0</w:t>
+      </w:r>
+      <w:r>
+        <w:t>.05 were retained, resulting in 8.8 to 12.3 million SNPs used for genome wide association, depending on the individuals retained.</w:t>
+      </w:r>
+    </w:p>
+    <w:p>
+      <w:pPr>
+        <w:ind w:firstLine="720"/>
+      </w:pPr>
+      <w:r>
+        <w:t xml:space="preserve">Ploidy assessment has been described previously (Lovell et al 202X). Briefly, two methods were used to assess ploidy: a </w:t>
+      </w:r>
+      <w:proofErr w:type="spellStart"/>
+      <w:r>
+        <w:t>LSRFortessa</w:t>
+      </w:r>
+      <w:proofErr w:type="spellEnd"/>
+      <w:r>
+        <w:t xml:space="preserve"> SORP Flow Cytometer (BD Biosciences)</w:t>
+      </w:r>
+      <w:r>
+        <w:t xml:space="preserve">, and </w:t>
+      </w:r>
+      <w:r>
+        <w:t>the distribution of variant allele frequency at bi-allelic SNPs.</w:t>
+      </w:r>
+      <w:r>
+        <w:t xml:space="preserve"> These methods </w:t>
+      </w:r>
+      <w:r>
+        <w:t>agreed</w:t>
+      </w:r>
+      <w:r>
+        <w:t xml:space="preserve"> for </w:t>
+      </w:r>
+      <w:r>
+        <w:t xml:space="preserve">837 out of 870 samples (96.2%) </w:t>
+      </w:r>
+      <w:r>
+        <w:t>with</w:t>
+      </w:r>
+      <w:r>
+        <w:t xml:space="preserve"> flow cytometry data.</w:t>
+      </w:r>
+      <w:r>
+        <w:t xml:space="preserve"> Ecotype assessment has also been described previously (Lovell et al 202X). </w:t>
+      </w:r>
+      <w:r>
+        <w:t xml:space="preserve">Briefly, at the TX2 and MI common gardens, we assessed mature switchgrass individuals at or near anthesis for a suite of 16 non-redundant traits typically used to characterize switchgrass ecotypes (e.g. leaf thickness, plant height, phenology). Convoluted neural networks were trained on seven cultivars with known ecotypes, then used to probabilistically assign ecotypes to 630 planted and sequenced tetraploid individuals. 16 tiller and leaf appearance traits were also assessed at TX2 to validate these results. </w:t>
+      </w:r>
+    </w:p>
+    <w:p>
+      <w:pPr>
+        <w:rPr>
+          <w:i/>
+          <w:iCs/>
+        </w:rPr>
+      </w:pPr>
+      <w:r>
+        <w:rPr>
+          <w:i/>
+          <w:iCs/>
+        </w:rPr>
+        <w:t>Genome-wide association mapping</w:t>
+      </w:r>
+    </w:p>
+    <w:p>
+      <w:r>
+        <w:tab/>
+        <w:t xml:space="preserve">We used the </w:t>
+      </w:r>
+      <w:proofErr w:type="spellStart"/>
+      <w:r>
+        <w:t>switchgrassGWAS</w:t>
+      </w:r>
+      <w:proofErr w:type="spellEnd"/>
+      <w:r>
+        <w:t xml:space="preserve"> R package </w:t>
+      </w:r>
+      <w:r>
+        <w:rPr>
+          <w:rFonts w:eastAsia="Arial Unicode MS"/>
+        </w:rPr>
+        <w:t>(</w:t>
+      </w:r>
+      <w:r>
+        <w:rPr>
+          <w:rFonts w:eastAsia="Arial Unicode MS"/>
+        </w:rPr>
+        <w:t>https://github.com/Alice-MacQueen/switchgrassGWAS</w:t>
+      </w:r>
+      <w:r>
+        <w:rPr>
+          <w:rFonts w:eastAsia="Arial Unicode MS"/>
+        </w:rPr>
+        <w:t>)</w:t>
+      </w:r>
+      <w:r>
+        <w:rPr>
+          <w:rFonts w:eastAsia="Arial Unicode MS"/>
+        </w:rPr>
+        <w:t xml:space="preserve"> to allow fast, less memory intensive GWAS on the diversity panel</w:t>
+      </w:r>
+      <w:r>
+        <w:rPr>
+          <w:rFonts w:eastAsia="Arial Unicode MS"/>
+        </w:rPr>
+        <w:t>.</w:t>
+      </w:r>
+    </w:p>
+    <w:p>
+      <w:pPr>
+        <w:rPr>
+          <w:i/>
+          <w:iCs/>
+        </w:rPr>
+      </w:pPr>
+      <w:r>
+        <w:rPr>
+          <w:i/>
+          <w:iCs/>
+        </w:rPr>
+        <w:lastRenderedPageBreak/>
+        <w:t>Analysis of correlated SNP effects on phenotypes at multiple sites</w:t>
+      </w:r>
+    </w:p>
+    <w:p>
+      <w:pPr>
+        <w:ind w:firstLine="720"/>
+      </w:pPr>
+      <w:r>
+        <w:rPr>
+          <w:rFonts w:eastAsia="Arial Unicode MS"/>
+        </w:rPr>
+        <w:t xml:space="preserve">We used the </w:t>
+      </w:r>
+      <w:proofErr w:type="spellStart"/>
+      <w:r>
+        <w:rPr>
+          <w:rFonts w:eastAsia="Arial Unicode MS"/>
+        </w:rPr>
+        <w:t>switchgrassGWAS</w:t>
+      </w:r>
+      <w:proofErr w:type="spellEnd"/>
+      <w:r>
+        <w:rPr>
+          <w:rFonts w:eastAsia="Arial Unicode MS"/>
+        </w:rPr>
+        <w:t xml:space="preserve"> R package </w:t>
+      </w:r>
+      <w:r>
+        <w:rPr>
+          <w:rFonts w:eastAsia="Arial Unicode MS"/>
+        </w:rPr>
+        <w:t xml:space="preserve">to </w:t>
+      </w:r>
+      <w:r>
+        <w:rPr>
+          <w:rFonts w:eastAsia="Arial Unicode MS"/>
+        </w:rPr>
+        <w:t>estimate and test the significance of SNP effects on phenology phenotypes measured at our common garden sites.</w:t>
+      </w:r>
+    </w:p>
+    <w:p>
+      <w:pPr>
+        <w:rPr>
+          <w:b/>
+          <w:bCs/>
+          <w:i/>
+          <w:iCs/>
+        </w:rPr>
+      </w:pPr>
+      <w:proofErr w:type="spellStart"/>
+      <w:r>
+        <w:rPr>
+          <w:b/>
+          <w:bCs/>
+          <w:i/>
+          <w:iCs/>
+        </w:rPr>
+        <w:t>Fourway</w:t>
+      </w:r>
+      <w:proofErr w:type="spellEnd"/>
+      <w:r>
+        <w:rPr>
+          <w:b/>
+          <w:bCs/>
+          <w:i/>
+          <w:iCs/>
+        </w:rPr>
+        <w:t xml:space="preserve"> cross </w:t>
+      </w:r>
+      <w:r>
+        <w:rPr>
+          <w:b/>
+          <w:bCs/>
+          <w:i/>
+          <w:iCs/>
+        </w:rPr>
+        <w:t>and Quantitative Trait Locus Dataset</w:t>
+      </w:r>
+    </w:p>
+    <w:p>
+      <w:pPr>
+        <w:rPr>
+          <w:i/>
+          <w:iCs/>
+        </w:rPr>
+      </w:pPr>
+      <w:r>
+        <w:rPr>
+          <w:i/>
+          <w:iCs/>
+        </w:rPr>
+        <w:t>C</w:t>
+      </w:r>
+      <w:r>
+        <w:rPr>
+          <w:i/>
+          <w:iCs/>
+        </w:rPr>
+        <w:t>reation, propagation, cultivation, and phenotyping</w:t>
+      </w:r>
+    </w:p>
+    <w:p>
+      <w:pPr>
+        <w:ind w:firstLine="720"/>
+      </w:pPr>
+      <w:r>
+        <w:t xml:space="preserve">The formation of the </w:t>
+      </w:r>
+      <w:proofErr w:type="spellStart"/>
+      <w:r>
+        <w:t>fourway</w:t>
+      </w:r>
+      <w:proofErr w:type="spellEnd"/>
+      <w:r>
+        <w:t xml:space="preserve"> mapping population has been described previously (Lovell et al 2019). Briefly,</w:t>
+      </w:r>
+    </w:p>
+    <w:p>
+      <w:pPr>
+        <w:rPr>
+          <w:i/>
+          <w:iCs/>
+        </w:rPr>
+      </w:pPr>
+      <w:r>
+        <w:rPr>
+          <w:i/>
+          <w:iCs/>
+        </w:rPr>
+        <w:t xml:space="preserve">Sequencing and </w:t>
+      </w:r>
+      <w:r>
+        <w:rPr>
+          <w:i/>
+          <w:iCs/>
+        </w:rPr>
+        <w:t>QTL mapping</w:t>
+      </w:r>
+    </w:p>
+    <w:p>
+      <w:r>
+        <w:tab/>
+        <w:t>The …</w:t>
+      </w:r>
+    </w:p>
+    <w:p>
+      <w:pPr>
+        <w:rPr>
+          <w:b/>
+          <w:bCs/>
+          <w:i/>
+          <w:iCs/>
+        </w:rPr>
+      </w:pPr>
+      <w:r>
+        <w:rPr>
+          <w:b/>
+          <w:bCs/>
+          <w:i/>
+          <w:iCs/>
+        </w:rPr>
+        <w:t>Data availability statement</w:t>
+      </w:r>
+    </w:p>
     <w:p/>
     <w:p>
       <w:r>
@@ -7396,10 +7974,7 @@
         <w:pStyle w:val="CommentText"/>
       </w:pPr>
       <w:r>
-        <w:t xml:space="preserve"> </w:t>
-      </w:r>
-      <w:r>
-        <w:t xml:space="preserve">&lt;For a trait that we expect to be under polygenic control with many genes of small effect, the almost complete dominance of the Midwest phenotype is surprising. </w:t>
+        <w:t xml:space="preserve"> &lt;For a trait that we expect to be under polygenic control with many genes of small effect, the almost complete dominance of the Midwest phenotype is surprising. </w:t>
       </w:r>
       <w:proofErr w:type="gramStart"/>
       <w:r>

</xml_diff>

<commit_message>
Mash analysis on FL50 and GDD and Li's methods
</commit_message>
<xml_diff>
--- a/manuscript/Abstract and Intro.docx
+++ b/manuscript/Abstract and Intro.docx
@@ -54,7 +54,24 @@
         <w:t xml:space="preserve"> </w:t>
       </w:r>
       <w:r>
-        <w:t>Alice MacQueen*, Li Zhang*, Jason Bonette, …who else? …, Tom Juenger</w:t>
+        <w:t xml:space="preserve">Alice MacQueen*, Li Zhang*, Jason Bonette, …who else? </w:t>
+      </w:r>
+      <w:r>
+        <w:t xml:space="preserve">People at HA who constructed the new </w:t>
+      </w:r>
+      <w:proofErr w:type="spellStart"/>
+      <w:r>
+        <w:t>fourway</w:t>
+      </w:r>
+      <w:proofErr w:type="spellEnd"/>
+      <w:r>
+        <w:t xml:space="preserve"> map</w:t>
+      </w:r>
+      <w:r>
+        <w:t xml:space="preserve">, </w:t>
+      </w:r>
+      <w:r>
+        <w:t>…, Tom Juenger</w:t>
       </w:r>
       <w:r>
         <w:t xml:space="preserve"> </w:t>
@@ -2826,11 +2843,28 @@
       <w:r>
         <w:t xml:space="preserve">. </w:t>
       </w:r>
-      <w:r>
-        <w:t>There were five QTL for flowering GDD, all of which overlapped with QTL for flowering date.</w:t>
-      </w:r>
-      <w:r>
-        <w:t xml:space="preserve"> Though most QTL</w:t>
+      <w:commentRangeStart w:id="9"/>
+      <w:r>
+        <w:t xml:space="preserve">There were </w:t>
+      </w:r>
+      <w:r>
+        <w:t>five</w:t>
+      </w:r>
+      <w:r>
+        <w:t xml:space="preserve"> QTL for flowering GDD, all of which overlapped with QTL for flowering date.</w:t>
+      </w:r>
+      <w:r>
+        <w:t xml:space="preserve"> </w:t>
+      </w:r>
+      <w:commentRangeEnd w:id="9"/>
+      <w:r>
+        <w:rPr>
+          <w:rStyle w:val="CommentReference"/>
+        </w:rPr>
+        <w:commentReference w:id="9"/>
+      </w:r>
+      <w:r>
+        <w:t>Though most QTL</w:t>
       </w:r>
       <w:r>
         <w:t xml:space="preserve"> LOD scores were similar for these two flowering phenotypes, t</w:t>
@@ -2863,13 +2897,13 @@
         <w:t xml:space="preserve"> while the QTL </w:t>
       </w:r>
       <w:r>
-        <w:t>on the first part of Chr05N</w:t>
-      </w:r>
-      <w:r>
-        <w:t xml:space="preserve"> was</w:t>
-      </w:r>
-      <w:r>
-        <w:t xml:space="preserve"> highly significant for flowering date and not significant for flowering GDD.</w:t>
+        <w:t>on the first part of Chr0</w:t>
+      </w:r>
+      <w:r>
+        <w:t>5N, on Chr08N and Chr09K were</w:t>
+      </w:r>
+      <w:r>
+        <w:t xml:space="preserve"> significant for flowering date and not significant for flowering GDD.</w:t>
       </w:r>
     </w:p>
     <w:p>
@@ -2908,61 +2942,7 @@
         </w:rPr>
         <w:lastRenderedPageBreak/>
         <w:drawing>
-          <wp:anchor distT="0" distB="0" distL="114300" distR="114300" simplePos="0" relativeHeight="251680768" behindDoc="0" locked="0" layoutInCell="1" allowOverlap="1" wp14:anchorId="79678337" wp14:editId="1832C910">
-            <wp:simplePos x="0" y="0"/>
-            <wp:positionH relativeFrom="column">
-              <wp:posOffset>-60187</wp:posOffset>
-            </wp:positionH>
-            <wp:positionV relativeFrom="paragraph">
-              <wp:posOffset>5807103</wp:posOffset>
-            </wp:positionV>
-            <wp:extent cx="5943600" cy="2418715"/>
-            <wp:effectExtent l="0" t="0" r="0" b="635"/>
-            <wp:wrapSquare wrapText="bothSides"/>
-            <wp:docPr id="10" name="Picture 10" descr="A picture containing hanging, light, sitting, white&#10;&#10;Description automatically generated"/>
-            <wp:cNvGraphicFramePr>
-              <a:graphicFrameLocks xmlns:a="http://schemas.openxmlformats.org/drawingml/2006/main" noChangeAspect="1"/>
-            </wp:cNvGraphicFramePr>
-            <a:graphic xmlns:a="http://schemas.openxmlformats.org/drawingml/2006/main">
-              <a:graphicData uri="http://schemas.openxmlformats.org/drawingml/2006/picture">
-                <pic:pic xmlns:pic="http://schemas.openxmlformats.org/drawingml/2006/picture">
-                  <pic:nvPicPr>
-                    <pic:cNvPr id="10" name="QTL_Effects_FL50_2019.png"/>
-                    <pic:cNvPicPr/>
-                  </pic:nvPicPr>
-                  <pic:blipFill>
-                    <a:blip r:embed="rId15" cstate="print">
-                      <a:extLst>
-                        <a:ext uri="{28A0092B-C50C-407E-A947-70E740481C1C}">
-                          <a14:useLocalDpi xmlns:a14="http://schemas.microsoft.com/office/drawing/2010/main" val="0"/>
-                        </a:ext>
-                      </a:extLst>
-                    </a:blip>
-                    <a:stretch>
-                      <a:fillRect/>
-                    </a:stretch>
-                  </pic:blipFill>
-                  <pic:spPr>
-                    <a:xfrm>
-                      <a:off x="0" y="0"/>
-                      <a:ext cx="5943600" cy="2418715"/>
-                    </a:xfrm>
-                    <a:prstGeom prst="rect">
-                      <a:avLst/>
-                    </a:prstGeom>
-                  </pic:spPr>
-                </pic:pic>
-              </a:graphicData>
-            </a:graphic>
-          </wp:anchor>
-        </w:drawing>
-      </w:r>
-      <w:r>
-        <w:rPr>
-          <w:noProof/>
-        </w:rPr>
-        <w:drawing>
-          <wp:anchor distT="0" distB="0" distL="114300" distR="114300" simplePos="0" relativeHeight="251679744" behindDoc="0" locked="0" layoutInCell="1" allowOverlap="1" wp14:anchorId="1EFF12FF" wp14:editId="4F4788B5">
+          <wp:anchor distT="0" distB="0" distL="114300" distR="114300" simplePos="0" relativeHeight="251679744" behindDoc="0" locked="0" layoutInCell="1" allowOverlap="1" wp14:anchorId="1EFF12FF" wp14:editId="6C5D8036">
             <wp:simplePos x="0" y="0"/>
             <wp:positionH relativeFrom="margin">
               <wp:align>center</wp:align>
@@ -2985,7 +2965,7 @@
                     <pic:cNvPicPr/>
                   </pic:nvPicPr>
                   <pic:blipFill>
-                    <a:blip r:embed="rId16">
+                    <a:blip r:embed="rId15">
                       <a:extLst>
                         <a:ext uri="{28A0092B-C50C-407E-A947-70E740481C1C}">
                           <a14:useLocalDpi xmlns:a14="http://schemas.microsoft.com/office/drawing/2010/main" val="0"/>
@@ -3020,19 +3000,25 @@
       <w:r>
         <w:t xml:space="preserve">All </w:t>
       </w:r>
-      <w:commentRangeStart w:id="9"/>
+      <w:commentRangeStart w:id="10"/>
       <w:r>
         <w:t xml:space="preserve">eight </w:t>
       </w:r>
-      <w:commentRangeEnd w:id="9"/>
+      <w:commentRangeEnd w:id="10"/>
       <w:r>
         <w:rPr>
           <w:rStyle w:val="CommentReference"/>
         </w:rPr>
-        <w:commentReference w:id="9"/>
-      </w:r>
-      <w:r>
-        <w:t xml:space="preserve">QTL exhibited significant GxE between common garden sites. </w:t>
+        <w:commentReference w:id="10"/>
+      </w:r>
+      <w:r>
+        <w:t xml:space="preserve">QTL </w:t>
+      </w:r>
+      <w:r>
+        <w:t xml:space="preserve">for flowering date </w:t>
+      </w:r>
+      <w:r>
+        <w:t xml:space="preserve">exhibited significant GxE between common garden sites. </w:t>
       </w:r>
       <w:r>
         <w:t>Our cross design allowed us to</w:t>
@@ -3217,30 +3203,98 @@
         <w:t xml:space="preserve"> consistent with the observed order of flowering in the F0 and F1. </w:t>
       </w:r>
       <w:r>
-        <w:t xml:space="preserve">All eight QTL </w:t>
-      </w:r>
-      <w:r>
+        <w:t>All eight QTL affected flowering date for at least one northern site for both the early and late flowering allele sets. Th</w:t>
+      </w:r>
+      <w:r>
+        <w:t>us,</w:t>
+      </w:r>
+      <w:r>
+        <w:t xml:space="preserve"> we hypothesized that all eight regions were important regions affecting flowering</w:t>
+      </w:r>
+      <w:r>
+        <w:t xml:space="preserve"> date</w:t>
+      </w:r>
+      <w:r>
+        <w:t xml:space="preserve"> in the Midwest subpopulation. </w:t>
+      </w:r>
+    </w:p>
+    <w:p>
+      <w:pPr>
+        <w:ind w:firstLine="720"/>
+      </w:pPr>
+      <w:r>
+        <w:rPr>
+          <w:noProof/>
+        </w:rPr>
         <w:lastRenderedPageBreak/>
-        <w:t>affected flowering date for at least one northern site for both the early and late flowering allele sets. Th</w:t>
-      </w:r>
-      <w:r>
-        <w:t>us,</w:t>
-      </w:r>
-      <w:r>
-        <w:t xml:space="preserve"> we hypothesized that all eight regions were important regions affecting </w:t>
+        <w:drawing>
+          <wp:anchor distT="0" distB="0" distL="114300" distR="114300" simplePos="0" relativeHeight="251682816" behindDoc="0" locked="0" layoutInCell="1" allowOverlap="1" wp14:anchorId="6A8607B2" wp14:editId="2014E2AB">
+            <wp:simplePos x="0" y="0"/>
+            <wp:positionH relativeFrom="margin">
+              <wp:posOffset>-635</wp:posOffset>
+            </wp:positionH>
+            <wp:positionV relativeFrom="paragraph">
+              <wp:posOffset>6411595</wp:posOffset>
+            </wp:positionV>
+            <wp:extent cx="2164080" cy="1814830"/>
+            <wp:effectExtent l="0" t="0" r="7620" b="0"/>
+            <wp:wrapSquare wrapText="bothSides"/>
+            <wp:docPr id="1" name="Picture 1" descr="A picture containing screenshot&#10;&#10;Description automatically generated"/>
+            <wp:cNvGraphicFramePr>
+              <a:graphicFrameLocks xmlns:a="http://schemas.openxmlformats.org/drawingml/2006/main" noChangeAspect="1"/>
+            </wp:cNvGraphicFramePr>
+            <a:graphic xmlns:a="http://schemas.openxmlformats.org/drawingml/2006/main">
+              <a:graphicData uri="http://schemas.openxmlformats.org/drawingml/2006/picture">
+                <pic:pic xmlns:pic="http://schemas.openxmlformats.org/drawingml/2006/picture">
+                  <pic:nvPicPr>
+                    <pic:cNvPr id="1" name="Heritability_7SITES.png"/>
+                    <pic:cNvPicPr/>
+                  </pic:nvPicPr>
+                  <pic:blipFill>
+                    <a:blip r:embed="rId16" cstate="print">
+                      <a:extLst>
+                        <a:ext uri="{28A0092B-C50C-407E-A947-70E740481C1C}">
+                          <a14:useLocalDpi xmlns:a14="http://schemas.microsoft.com/office/drawing/2010/main" val="0"/>
+                        </a:ext>
+                      </a:extLst>
+                    </a:blip>
+                    <a:stretch>
+                      <a:fillRect/>
+                    </a:stretch>
+                  </pic:blipFill>
+                  <pic:spPr>
+                    <a:xfrm>
+                      <a:off x="0" y="0"/>
+                      <a:ext cx="2164080" cy="1814830"/>
+                    </a:xfrm>
+                    <a:prstGeom prst="rect">
+                      <a:avLst/>
+                    </a:prstGeom>
+                  </pic:spPr>
+                </pic:pic>
+              </a:graphicData>
+            </a:graphic>
+            <wp14:sizeRelH relativeFrom="margin">
+              <wp14:pctWidth>0</wp14:pctWidth>
+            </wp14:sizeRelH>
+            <wp14:sizeRelV relativeFrom="margin">
+              <wp14:pctHeight>0</wp14:pctHeight>
+            </wp14:sizeRelV>
+          </wp:anchor>
+        </w:drawing>
       </w:r>
       <w:r>
         <w:rPr>
           <w:noProof/>
         </w:rPr>
         <w:drawing>
-          <wp:anchor distT="0" distB="0" distL="114300" distR="114300" simplePos="0" relativeHeight="251681792" behindDoc="0" locked="0" layoutInCell="1" allowOverlap="1" wp14:anchorId="0AB1FFF9" wp14:editId="053A72DB">
+          <wp:anchor distT="0" distB="0" distL="114300" distR="114300" simplePos="0" relativeHeight="251681792" behindDoc="0" locked="0" layoutInCell="1" allowOverlap="1" wp14:anchorId="0AB1FFF9" wp14:editId="29EAE699">
             <wp:simplePos x="0" y="0"/>
             <wp:positionH relativeFrom="margin">
               <wp:align>right</wp:align>
             </wp:positionH>
             <wp:positionV relativeFrom="paragraph">
-              <wp:posOffset>445411</wp:posOffset>
+              <wp:posOffset>4104640</wp:posOffset>
             </wp:positionV>
             <wp:extent cx="5943600" cy="2418715"/>
             <wp:effectExtent l="0" t="0" r="0" b="635"/>
@@ -3284,197 +3338,22 @@
         </w:drawing>
       </w:r>
       <w:r>
-        <w:t xml:space="preserve">flowering in the Midwest subpopulation. </w:t>
-      </w:r>
-    </w:p>
-    <w:p>
-      <w:pPr>
-        <w:ind w:firstLine="720"/>
-      </w:pPr>
-      <w:r>
-        <w:t xml:space="preserve">21 </w:t>
-      </w:r>
-      <w:proofErr w:type="spellStart"/>
-      <w:r>
-        <w:t>AxB</w:t>
-      </w:r>
-      <w:proofErr w:type="spellEnd"/>
-      <w:r>
-        <w:t xml:space="preserve"> accelerating flowering by decreasing required GDD. 16 </w:t>
-      </w:r>
-      <w:proofErr w:type="spellStart"/>
-      <w:r>
-        <w:t>CxD</w:t>
-      </w:r>
-      <w:proofErr w:type="spellEnd"/>
-      <w:r>
-        <w:t xml:space="preserve"> accelerating at northern 5 sites. 2 accel 2 </w:t>
-      </w:r>
-      <w:proofErr w:type="spellStart"/>
-      <w:r>
-        <w:t>decel</w:t>
-      </w:r>
-      <w:proofErr w:type="spellEnd"/>
-      <w:r>
-        <w:t xml:space="preserve"> at KING in </w:t>
-      </w:r>
-      <w:proofErr w:type="spellStart"/>
-      <w:r>
-        <w:t>AxB</w:t>
-      </w:r>
-      <w:proofErr w:type="spellEnd"/>
-      <w:r>
-        <w:t xml:space="preserve">. 4 accel 2 </w:t>
-      </w:r>
-      <w:proofErr w:type="spellStart"/>
-      <w:r>
-        <w:t>decel</w:t>
-      </w:r>
-      <w:proofErr w:type="spellEnd"/>
-      <w:r>
-        <w:t xml:space="preserve"> at PKLE in </w:t>
-      </w:r>
-      <w:proofErr w:type="spellStart"/>
-      <w:r>
-        <w:t>AxB</w:t>
-      </w:r>
-      <w:proofErr w:type="spellEnd"/>
-      <w:r>
-        <w:t xml:space="preserve">. 4 accel at PKLE in </w:t>
-      </w:r>
-      <w:proofErr w:type="spellStart"/>
-      <w:r>
-        <w:t>CxD</w:t>
-      </w:r>
-      <w:proofErr w:type="spellEnd"/>
-      <w:r>
-        <w:t xml:space="preserve">. 1 accel at KING in </w:t>
-      </w:r>
-      <w:proofErr w:type="spellStart"/>
-      <w:r>
-        <w:t>CxD</w:t>
-      </w:r>
-      <w:proofErr w:type="spellEnd"/>
-      <w:r>
-        <w:t>.</w:t>
-      </w:r>
-    </w:p>
-    <w:p>
-      <w:pPr>
-        <w:ind w:firstLine="720"/>
-      </w:pPr>
-    </w:p>
-    <w:p>
-      <w:r>
-        <w:t>Kingsville</w:t>
-      </w:r>
-      <w:r>
-        <w:t xml:space="preserve"> (TX1)</w:t>
-      </w:r>
-      <w:r>
-        <w:t xml:space="preserve"> represents a marked departure from the temperate growth habits at the other nine sites. In general, </w:t>
-      </w:r>
-      <w:commentRangeStart w:id="10"/>
-      <w:commentRangeStart w:id="11"/>
-      <w:commentRangeStart w:id="12"/>
-      <w:r>
-        <w:t>heritability</w:t>
-      </w:r>
-      <w:commentRangeEnd w:id="10"/>
-      <w:r>
-        <w:rPr>
-          <w:rStyle w:val="CommentReference"/>
-        </w:rPr>
-        <w:commentReference w:id="10"/>
-      </w:r>
-      <w:commentRangeEnd w:id="11"/>
-      <w:r>
-        <w:rPr>
-          <w:rStyle w:val="CommentReference"/>
-        </w:rPr>
-        <w:commentReference w:id="11"/>
-      </w:r>
-      <w:commentRangeEnd w:id="12"/>
-      <w:r>
-        <w:rPr>
-          <w:rStyle w:val="CommentReference"/>
-        </w:rPr>
-        <w:commentReference w:id="12"/>
-      </w:r>
-      <w:r>
-        <w:t xml:space="preserve"> for flowering was lowest at </w:t>
-      </w:r>
-      <w:r>
-        <w:t>TX1</w:t>
-      </w:r>
-      <w:r>
-        <w:t xml:space="preserve"> in both the diversity panel and the </w:t>
-      </w:r>
-      <w:proofErr w:type="spellStart"/>
-      <w:r>
-        <w:t>fourway</w:t>
-      </w:r>
-      <w:proofErr w:type="spellEnd"/>
-      <w:r>
-        <w:t xml:space="preserve"> cross, indicating a larger effect of environment on phenotypic variance at this site. At this site</w:t>
-      </w:r>
-      <w:r>
-        <w:t xml:space="preserve">, 2 </w:t>
-      </w:r>
-      <w:proofErr w:type="spellStart"/>
-      <w:r>
-        <w:t>AxB</w:t>
-      </w:r>
-      <w:proofErr w:type="spellEnd"/>
-      <w:r>
-        <w:t xml:space="preserve"> Midwest QTL accelerated flowering, and </w:t>
-      </w:r>
-      <w:r>
-        <w:t>two</w:t>
-      </w:r>
-      <w:r>
-        <w:t xml:space="preserve"> delayed flowering. In </w:t>
-      </w:r>
-      <w:proofErr w:type="spellStart"/>
-      <w:r>
-        <w:t>CxD</w:t>
-      </w:r>
-      <w:proofErr w:type="spellEnd"/>
-      <w:r>
-        <w:t xml:space="preserve">, alleles at </w:t>
-      </w:r>
-      <w:r>
-        <w:t>three</w:t>
-      </w:r>
-      <w:r>
-        <w:t xml:space="preserve"> Midwest QTL accelerated flowering. </w:t>
-      </w:r>
-    </w:p>
-    <w:p/>
-    <w:p>
-      <w:r>
         <w:rPr>
           <w:noProof/>
         </w:rPr>
         <w:drawing>
-          <wp:anchor distT="0" distB="0" distL="114300" distR="114300" simplePos="0" relativeHeight="251664384" behindDoc="0" locked="0" layoutInCell="1" allowOverlap="1" wp14:anchorId="39688C1F" wp14:editId="49848FB0">
+          <wp:anchor distT="0" distB="0" distL="114300" distR="114300" simplePos="0" relativeHeight="251680768" behindDoc="0" locked="0" layoutInCell="1" allowOverlap="1" wp14:anchorId="79678337" wp14:editId="277188D9">
             <wp:simplePos x="0" y="0"/>
             <wp:positionH relativeFrom="margin">
-              <wp:posOffset>-131197</wp:posOffset>
+              <wp:align>right</wp:align>
             </wp:positionH>
             <wp:positionV relativeFrom="paragraph">
-              <wp:posOffset>441</wp:posOffset>
+              <wp:posOffset>0</wp:posOffset>
             </wp:positionV>
-            <wp:extent cx="3677920" cy="2136775"/>
-            <wp:effectExtent l="0" t="0" r="0" b="0"/>
+            <wp:extent cx="5943600" cy="2418715"/>
+            <wp:effectExtent l="0" t="0" r="0" b="635"/>
             <wp:wrapSquare wrapText="bothSides"/>
-            <wp:docPr id="4" name="Picture 3">
-              <a:extLst xmlns:a="http://schemas.openxmlformats.org/drawingml/2006/main">
-                <a:ext uri="{FF2B5EF4-FFF2-40B4-BE49-F238E27FC236}">
-                  <a16:creationId xmlns:a16="http://schemas.microsoft.com/office/drawing/2014/main" id="{FE40E873-D385-410F-A6B5-879298158E08}"/>
-                </a:ext>
-              </a:extLst>
-            </wp:docPr>
+            <wp:docPr id="10" name="Picture 10" descr="A picture containing hanging, light, sitting, white&#10;&#10;Description automatically generated"/>
             <wp:cNvGraphicFramePr>
               <a:graphicFrameLocks xmlns:a="http://schemas.openxmlformats.org/drawingml/2006/main" noChangeAspect="1"/>
             </wp:cNvGraphicFramePr>
@@ -3482,16 +3361,8 @@
               <a:graphicData uri="http://schemas.openxmlformats.org/drawingml/2006/picture">
                 <pic:pic xmlns:pic="http://schemas.openxmlformats.org/drawingml/2006/picture">
                   <pic:nvPicPr>
-                    <pic:cNvPr id="4" name="Picture 3">
-                      <a:extLst>
-                        <a:ext uri="{FF2B5EF4-FFF2-40B4-BE49-F238E27FC236}">
-                          <a16:creationId xmlns:a16="http://schemas.microsoft.com/office/drawing/2014/main" id="{FE40E873-D385-410F-A6B5-879298158E08}"/>
-                        </a:ext>
-                      </a:extLst>
-                    </pic:cNvPr>
-                    <pic:cNvPicPr>
-                      <a:picLocks noChangeAspect="1"/>
-                    </pic:cNvPicPr>
+                    <pic:cNvPr id="10" name="QTL_Effects_FL50_2019.png"/>
+                    <pic:cNvPicPr/>
                   </pic:nvPicPr>
                   <pic:blipFill>
                     <a:blip r:embed="rId18" cstate="print">
@@ -3508,7 +3379,7 @@
                   <pic:spPr>
                     <a:xfrm>
                       <a:off x="0" y="0"/>
-                      <a:ext cx="3677920" cy="2136775"/>
+                      <a:ext cx="5943600" cy="2418715"/>
                     </a:xfrm>
                     <a:prstGeom prst="rect">
                       <a:avLst/>
@@ -3520,30 +3391,169 @@
           </wp:anchor>
         </w:drawing>
       </w:r>
+      <w:r>
+        <w:t>All f</w:t>
+      </w:r>
+      <w:r>
+        <w:t>ive</w:t>
+      </w:r>
+      <w:r>
+        <w:t xml:space="preserve"> QTL for flowering GDD </w:t>
+      </w:r>
+      <w:r>
+        <w:t xml:space="preserve">exhibited significant GxE between common garden sites. In the early flowering allele set, </w:t>
+      </w:r>
+      <w:r>
+        <w:t>2</w:t>
+      </w:r>
+      <w:r>
+        <w:t>7</w:t>
+      </w:r>
+      <w:r>
+        <w:t xml:space="preserve"> </w:t>
+      </w:r>
+      <w:proofErr w:type="spellStart"/>
+      <w:r>
+        <w:t>AxB</w:t>
+      </w:r>
+      <w:proofErr w:type="spellEnd"/>
+      <w:r>
+        <w:t xml:space="preserve"> </w:t>
+      </w:r>
+      <w:r>
+        <w:t xml:space="preserve">alleles </w:t>
+      </w:r>
+      <w:r>
+        <w:t>accelerat</w:t>
+      </w:r>
+      <w:r>
+        <w:t>ed</w:t>
+      </w:r>
+      <w:r>
+        <w:t xml:space="preserve"> flowering by decreasing </w:t>
+      </w:r>
+      <w:r>
+        <w:t>the</w:t>
+      </w:r>
+      <w:r>
+        <w:t xml:space="preserve"> GDD</w:t>
+      </w:r>
+      <w:r>
+        <w:t xml:space="preserve"> required for flowering, while 20</w:t>
+      </w:r>
+      <w:r>
+        <w:t xml:space="preserve"> </w:t>
+      </w:r>
+      <w:proofErr w:type="spellStart"/>
+      <w:r>
+        <w:t>CxD</w:t>
+      </w:r>
+      <w:proofErr w:type="spellEnd"/>
+      <w:r>
+        <w:t xml:space="preserve"> </w:t>
+      </w:r>
+      <w:r>
+        <w:t xml:space="preserve">alleles </w:t>
+      </w:r>
+      <w:r>
+        <w:t xml:space="preserve">accelerating </w:t>
+      </w:r>
+      <w:r>
+        <w:t>flowering by decreasing GDD</w:t>
+      </w:r>
+      <w:r>
+        <w:t>.</w:t>
+      </w:r>
+      <w:r>
+        <w:t xml:space="preserve"> No alleles delayed flowering at the northern five sites, but at TX2, four alleles accelerated flowering and two decelerated it in the </w:t>
+      </w:r>
+      <w:proofErr w:type="spellStart"/>
+      <w:r>
+        <w:t>AxB</w:t>
+      </w:r>
+      <w:proofErr w:type="spellEnd"/>
+      <w:r>
+        <w:t xml:space="preserve"> cross, while four accelerated it in the </w:t>
+      </w:r>
+      <w:proofErr w:type="spellStart"/>
+      <w:r>
+        <w:t>CxD</w:t>
+      </w:r>
+      <w:proofErr w:type="spellEnd"/>
+      <w:r>
+        <w:t xml:space="preserve"> cross. At TX1, two accelerated flowering by decreasing GDD requirements in the </w:t>
+      </w:r>
+      <w:proofErr w:type="spellStart"/>
+      <w:r>
+        <w:t>AxB</w:t>
+      </w:r>
+      <w:proofErr w:type="spellEnd"/>
+      <w:r>
+        <w:t xml:space="preserve"> cross, and two decelerated it, while only one allele accelerated flowering at TX1 in the </w:t>
+      </w:r>
+      <w:proofErr w:type="spellStart"/>
+      <w:r>
+        <w:t>CxD</w:t>
+      </w:r>
+      <w:proofErr w:type="spellEnd"/>
+      <w:r>
+        <w:t xml:space="preserve"> cross. In general, Kingsville (TX1) is a marked departure from the temperate climates of the other common gardens. H</w:t>
+      </w:r>
+      <w:commentRangeStart w:id="11"/>
+      <w:commentRangeStart w:id="12"/>
+      <w:commentRangeStart w:id="13"/>
+      <w:r>
+        <w:t>eritability</w:t>
+      </w:r>
+      <w:commentRangeEnd w:id="11"/>
+      <w:r>
+        <w:rPr>
+          <w:rStyle w:val="CommentReference"/>
+        </w:rPr>
+        <w:commentReference w:id="11"/>
+      </w:r>
+      <w:commentRangeEnd w:id="12"/>
+      <w:r>
+        <w:rPr>
+          <w:rStyle w:val="CommentReference"/>
+        </w:rPr>
+        <w:commentReference w:id="12"/>
+      </w:r>
+      <w:commentRangeEnd w:id="13"/>
+      <w:r>
+        <w:rPr>
+          <w:rStyle w:val="CommentReference"/>
+        </w:rPr>
+        <w:commentReference w:id="13"/>
+      </w:r>
+      <w:r>
+        <w:t xml:space="preserve"> for flowering was lowest at TX1 in the </w:t>
+      </w:r>
+      <w:proofErr w:type="spellStart"/>
+      <w:r>
+        <w:t>fourway</w:t>
+      </w:r>
+      <w:proofErr w:type="spellEnd"/>
+      <w:r>
+        <w:t xml:space="preserve"> cross</w:t>
+      </w:r>
+      <w:r>
+        <w:t xml:space="preserve"> (Supplementary Figure X),</w:t>
+      </w:r>
+      <w:r>
+        <w:t xml:space="preserve"> indicating a larger effect of environment on phenotypic variance at this site.</w:t>
+      </w:r>
+    </w:p>
+    <w:p>
+      <w:pPr>
+        <w:ind w:firstLine="720"/>
+      </w:pPr>
     </w:p>
     <w:p/>
     <w:p/>
     <w:p/>
-    <w:p>
-      <w:pPr>
-        <w:ind w:firstLine="720"/>
-      </w:pPr>
-    </w:p>
-    <w:p>
-      <w:pPr>
-        <w:ind w:firstLine="720"/>
-      </w:pPr>
-    </w:p>
-    <w:p>
-      <w:pPr>
-        <w:ind w:firstLine="720"/>
-      </w:pPr>
-    </w:p>
-    <w:p>
-      <w:pPr>
-        <w:ind w:firstLine="720"/>
-      </w:pPr>
-    </w:p>
+    <w:p/>
+    <w:p/>
     <w:p>
       <w:pPr>
         <w:rPr>
@@ -3556,6 +3566,7 @@
           <w:i/>
           <w:iCs/>
         </w:rPr>
+        <w:lastRenderedPageBreak/>
         <w:t xml:space="preserve">Genome wide association identifies candidates affecting flowering in </w:t>
       </w:r>
       <w:proofErr w:type="spellStart"/>
@@ -3580,7 +3591,6 @@
         <w:ind w:firstLine="720"/>
       </w:pPr>
       <w:r>
-        <w:lastRenderedPageBreak/>
         <w:t xml:space="preserve">Though QTLs detected using the </w:t>
       </w:r>
       <w:proofErr w:type="spellStart"/>
@@ -3627,16 +3637,16 @@
       <w:r>
         <w:t xml:space="preserve">colocalized </w:t>
       </w:r>
-      <w:commentRangeStart w:id="13"/>
+      <w:commentRangeStart w:id="14"/>
       <w:r>
         <w:t xml:space="preserve">with one or more of </w:t>
       </w:r>
-      <w:commentRangeEnd w:id="13"/>
+      <w:commentRangeEnd w:id="14"/>
       <w:r>
         <w:rPr>
           <w:rStyle w:val="CommentReference"/>
         </w:rPr>
-        <w:commentReference w:id="13"/>
+        <w:commentReference w:id="14"/>
       </w:r>
       <w:r>
         <w:t>the top 25 mash hits.</w:t>
@@ -4388,6 +4398,66 @@
         <w:ind w:firstLine="720"/>
       </w:pPr>
       <w:r>
+        <w:rPr>
+          <w:bCs/>
+        </w:rPr>
+        <w:t>A four-way population</w:t>
+      </w:r>
+      <w:r>
+        <w:rPr>
+          <w:bCs/>
+        </w:rPr>
+        <w:t xml:space="preserve"> (801 F2 individuals)</w:t>
+      </w:r>
+      <w:r>
+        <w:rPr>
+          <w:bCs/>
+        </w:rPr>
+        <w:t xml:space="preserve"> with their grandparents and F1 hybrid parents was clonally propagated 10 times </w:t>
+      </w:r>
+      <w:r>
+        <w:rPr>
+          <w:bCs/>
+        </w:rPr>
+        <w:t xml:space="preserve">in 3.8L pots </w:t>
+      </w:r>
+      <w:r>
+        <w:rPr>
+          <w:bCs/>
+        </w:rPr>
+        <w:t xml:space="preserve">at </w:t>
+      </w:r>
+      <w:r>
+        <w:rPr>
+          <w:bCs/>
+        </w:rPr>
+        <w:t xml:space="preserve">the </w:t>
+      </w:r>
+      <w:r>
+        <w:rPr>
+          <w:bCs/>
+        </w:rPr>
+        <w:t>Brackenridge Field Laboratory, Austin, TX in 2014-2015 and transplanted to 10 common garden sites covering 17 degrees of latitude from South Texas to South Dakota in</w:t>
+      </w:r>
+      <w:r>
+        <w:rPr>
+          <w:bCs/>
+        </w:rPr>
+        <w:t xml:space="preserve"> May-July of</w:t>
+      </w:r>
+      <w:r>
+        <w:rPr>
+          <w:bCs/>
+        </w:rPr>
+        <w:t xml:space="preserve"> 2015.</w:t>
+      </w:r>
+      <w:r>
+        <w:rPr>
+          <w:bCs/>
+        </w:rPr>
+        <w:t xml:space="preserve"> </w:t>
+      </w:r>
+      <w:r>
         <w:t xml:space="preserve">The formation of the </w:t>
       </w:r>
       <w:proofErr w:type="spellStart"/>
@@ -4396,7 +4466,398 @@
       </w:r>
       <w:proofErr w:type="spellEnd"/>
       <w:r>
-        <w:t xml:space="preserve"> mapping population has been described previously (Lovell et al 2019). Briefly,</w:t>
+        <w:t xml:space="preserve"> mapping population has been described previously (</w:t>
+      </w:r>
+      <w:r>
+        <w:t>Milano</w:t>
+      </w:r>
+      <w:r>
+        <w:t xml:space="preserve"> et al 201</w:t>
+      </w:r>
+      <w:r>
+        <w:t>6</w:t>
+      </w:r>
+      <w:r>
+        <w:t>). Briefly,</w:t>
+      </w:r>
+      <w:r>
+        <w:rPr>
+          <w:bCs/>
+        </w:rPr>
+        <w:t xml:space="preserve"> </w:t>
+      </w:r>
+      <w:r>
+        <w:rPr>
+          <w:bCs/>
+        </w:rPr>
+        <w:t>the population was developed by initial cross between AP13 (A) x DAC6 (B) and WBC3 (C) x VS16 (D), the F1 hybrids of each of those crosses were then intercrossed reciprocally to create the four-way outbred population, 801 F2 individuals. The four grandparents were derived from highly divergent southern lowland and northern upland ecotypes:</w:t>
+      </w:r>
+      <w:r>
+        <w:t xml:space="preserve"> AP13, an early flowering Gulf individual, and WBC, a late flowering Gulf individual,</w:t>
+      </w:r>
+      <w:r>
+        <w:rPr>
+          <w:bCs/>
+        </w:rPr>
+        <w:t xml:space="preserve"> </w:t>
+      </w:r>
+      <w:r>
+        <w:t xml:space="preserve">DAC, an early flowering Midwest individual, VS16, a late flowering Midwest individual. </w:t>
+      </w:r>
+      <w:r>
+        <w:rPr>
+          <w:bCs/>
+        </w:rPr>
+        <w:t>The details of the 10 common garden sites can be found in Lowry et al. (2019). Briefly, each field was covered with one layer of weed barrier cloth, and holes were cut into the weed cloth in a honeycomb design. Plants were randomized into the holes, with each plant having four nearest neighbors located 1.56m away from each other. A row of border plants which were derived from rhizome plugs of approximately 10-year-old Alamo switchgrass were planted at every edge position to prevent edge effects. Plants were well-watered in 2015 to facilitate establishment.</w:t>
+      </w:r>
+    </w:p>
+    <w:p>
+      <w:pPr>
+        <w:ind w:firstLine="720"/>
+        <w:rPr>
+          <w:bCs/>
+        </w:rPr>
+      </w:pPr>
+      <w:r>
+        <w:rPr>
+          <w:bCs/>
+        </w:rPr>
+        <w:t xml:space="preserve">Phenology data, including </w:t>
+      </w:r>
+      <w:proofErr w:type="spellStart"/>
+      <w:r>
+        <w:rPr>
+          <w:bCs/>
+        </w:rPr>
+        <w:t>greenup</w:t>
+      </w:r>
+      <w:proofErr w:type="spellEnd"/>
+      <w:r>
+        <w:rPr>
+          <w:bCs/>
+        </w:rPr>
+        <w:t xml:space="preserve"> and flowering time, have been recorded from 2016 to 2019 for the four-way population at each site. Greenup (GR50) was recorded as the day of the year when 50% of the tillers from the crown on the plant turned green, flowering (FL50) was recorded as the day of the year when 50% of the plant tillers had panicles undergoing anthesis. Additionally, cumulative growing degree days (GDD) from GR50 to FL50 was calculated as GDD = </w:t>
+      </w:r>
+      <m:oMath>
+        <m:nary>
+          <m:naryPr>
+            <m:chr m:val="∑"/>
+            <m:limLoc m:val="undOvr"/>
+            <m:ctrlPr>
+              <w:rPr>
+                <w:rFonts w:ascii="Cambria Math" w:hAnsi="Cambria Math"/>
+                <w:bCs/>
+                <w:i/>
+              </w:rPr>
+            </m:ctrlPr>
+          </m:naryPr>
+          <m:sub>
+            <m:r>
+              <w:rPr>
+                <w:rFonts w:ascii="Cambria Math" w:hAnsi="Cambria Math"/>
+              </w:rPr>
+              <m:t>GR50</m:t>
+            </m:r>
+          </m:sub>
+          <m:sup>
+            <m:r>
+              <w:rPr>
+                <w:rFonts w:ascii="Cambria Math" w:hAnsi="Cambria Math"/>
+              </w:rPr>
+              <m:t>FL50</m:t>
+            </m:r>
+          </m:sup>
+          <m:e>
+            <m:r>
+              <w:rPr>
+                <w:rFonts w:ascii="Cambria Math" w:hAnsi="Cambria Math"/>
+              </w:rPr>
+              <m:t>max(</m:t>
+            </m:r>
+            <m:sSub>
+              <m:sSubPr>
+                <m:ctrlPr>
+                  <w:rPr>
+                    <w:rFonts w:ascii="Cambria Math" w:hAnsi="Cambria Math"/>
+                    <w:bCs/>
+                    <w:i/>
+                  </w:rPr>
+                </m:ctrlPr>
+              </m:sSubPr>
+              <m:e>
+                <m:r>
+                  <w:rPr>
+                    <w:rFonts w:ascii="Cambria Math" w:hAnsi="Cambria Math"/>
+                  </w:rPr>
+                  <m:t>T</m:t>
+                </m:r>
+              </m:e>
+              <m:sub>
+                <m:r>
+                  <w:rPr>
+                    <w:rFonts w:ascii="Cambria Math" w:hAnsi="Cambria Math"/>
+                  </w:rPr>
+                  <m:t>mean</m:t>
+                </m:r>
+              </m:sub>
+            </m:sSub>
+            <m:r>
+              <w:rPr>
+                <w:rFonts w:ascii="Cambria Math" w:hAnsi="Cambria Math"/>
+              </w:rPr>
+              <m:t>-</m:t>
+            </m:r>
+            <m:sSub>
+              <m:sSubPr>
+                <m:ctrlPr>
+                  <w:rPr>
+                    <w:rFonts w:ascii="Cambria Math" w:hAnsi="Cambria Math"/>
+                    <w:bCs/>
+                    <w:i/>
+                  </w:rPr>
+                </m:ctrlPr>
+              </m:sSubPr>
+              <m:e>
+                <m:r>
+                  <w:rPr>
+                    <w:rFonts w:ascii="Cambria Math" w:hAnsi="Cambria Math"/>
+                  </w:rPr>
+                  <m:t>T</m:t>
+                </m:r>
+              </m:e>
+              <m:sub>
+                <m:r>
+                  <w:rPr>
+                    <w:rFonts w:ascii="Cambria Math" w:hAnsi="Cambria Math"/>
+                  </w:rPr>
+                  <m:t>base</m:t>
+                </m:r>
+              </m:sub>
+            </m:sSub>
+            <m:r>
+              <w:rPr>
+                <w:rFonts w:ascii="Cambria Math" w:hAnsi="Cambria Math"/>
+              </w:rPr>
+              <m:t>, 0)</m:t>
+            </m:r>
+          </m:e>
+        </m:nary>
+      </m:oMath>
+      <w:r>
+        <w:rPr>
+          <w:rFonts w:eastAsiaTheme="minorEastAsia"/>
+          <w:bCs/>
+        </w:rPr>
+        <w:t>, where T</w:t>
+      </w:r>
+      <w:r>
+        <w:rPr>
+          <w:rFonts w:eastAsiaTheme="minorEastAsia"/>
+          <w:bCs/>
+          <w:vertAlign w:val="subscript"/>
+        </w:rPr>
+        <w:t>mean</w:t>
+      </w:r>
+      <w:r>
+        <w:rPr>
+          <w:rFonts w:eastAsiaTheme="minorEastAsia"/>
+          <w:bCs/>
+        </w:rPr>
+        <w:t xml:space="preserve"> is the daily average temperature, </w:t>
+      </w:r>
+      <w:proofErr w:type="spellStart"/>
+      <w:r>
+        <w:rPr>
+          <w:rFonts w:eastAsiaTheme="minorEastAsia"/>
+          <w:bCs/>
+        </w:rPr>
+        <w:t>T</w:t>
+      </w:r>
+      <w:r>
+        <w:rPr>
+          <w:rFonts w:eastAsiaTheme="minorEastAsia"/>
+          <w:bCs/>
+          <w:vertAlign w:val="subscript"/>
+        </w:rPr>
+        <w:t>base</w:t>
+      </w:r>
+      <w:proofErr w:type="spellEnd"/>
+      <w:r>
+        <w:rPr>
+          <w:rFonts w:eastAsiaTheme="minorEastAsia"/>
+          <w:bCs/>
+        </w:rPr>
+        <w:t xml:space="preserve"> is the base temperature </w:t>
+      </w:r>
+      <w:r>
+        <w:t xml:space="preserve">of 12 </w:t>
+      </w:r>
+      <w:r>
+        <w:rPr>
+          <w:rFonts w:cstheme="minorHAnsi"/>
+        </w:rPr>
+        <w:t>°</w:t>
+      </w:r>
+      <w:r>
+        <w:t>C</w:t>
+      </w:r>
+      <w:r>
+        <w:t xml:space="preserve"> </w:t>
+      </w:r>
+      <w:r>
+        <w:t>for switchgrass (</w:t>
+      </w:r>
+      <w:proofErr w:type="spellStart"/>
+      <w:r>
+        <w:t>Kiniry</w:t>
+      </w:r>
+      <w:proofErr w:type="spellEnd"/>
+      <w:r>
+        <w:t xml:space="preserve"> et al 2005, Behrman 2013)</w:t>
+      </w:r>
+      <w:r>
+        <w:rPr>
+          <w:bCs/>
+        </w:rPr>
+        <w:t xml:space="preserve">. On a specific day, if </w:t>
+      </w:r>
+      <w:proofErr w:type="spellStart"/>
+      <w:r>
+        <w:rPr>
+          <w:rFonts w:eastAsiaTheme="minorEastAsia"/>
+          <w:bCs/>
+        </w:rPr>
+        <w:t>T</w:t>
+      </w:r>
+      <w:r>
+        <w:rPr>
+          <w:rFonts w:eastAsiaTheme="minorEastAsia"/>
+          <w:bCs/>
+          <w:vertAlign w:val="subscript"/>
+        </w:rPr>
+        <w:t>mean</w:t>
+      </w:r>
+      <w:proofErr w:type="spellEnd"/>
+      <w:r>
+        <w:rPr>
+          <w:bCs/>
+        </w:rPr>
+        <w:t xml:space="preserve"> is less than </w:t>
+      </w:r>
+      <w:proofErr w:type="spellStart"/>
+      <w:r>
+        <w:rPr>
+          <w:rFonts w:eastAsiaTheme="minorEastAsia"/>
+          <w:bCs/>
+        </w:rPr>
+        <w:t>T</w:t>
+      </w:r>
+      <w:r>
+        <w:rPr>
+          <w:rFonts w:eastAsiaTheme="minorEastAsia"/>
+          <w:bCs/>
+          <w:vertAlign w:val="subscript"/>
+        </w:rPr>
+        <w:t>base</w:t>
+      </w:r>
+      <w:proofErr w:type="spellEnd"/>
+      <w:r>
+        <w:rPr>
+          <w:bCs/>
+        </w:rPr>
+        <w:t xml:space="preserve">, the GDD for that day is 0; if </w:t>
+      </w:r>
+      <w:proofErr w:type="spellStart"/>
+      <w:r>
+        <w:rPr>
+          <w:rFonts w:eastAsiaTheme="minorEastAsia"/>
+          <w:bCs/>
+        </w:rPr>
+        <w:t>T</w:t>
+      </w:r>
+      <w:r>
+        <w:rPr>
+          <w:rFonts w:eastAsiaTheme="minorEastAsia"/>
+          <w:bCs/>
+          <w:vertAlign w:val="subscript"/>
+        </w:rPr>
+        <w:t>mean</w:t>
+      </w:r>
+      <w:proofErr w:type="spellEnd"/>
+      <w:r>
+        <w:rPr>
+          <w:bCs/>
+        </w:rPr>
+        <w:t xml:space="preserve"> is bigger than </w:t>
+      </w:r>
+      <w:proofErr w:type="spellStart"/>
+      <w:r>
+        <w:rPr>
+          <w:rFonts w:eastAsiaTheme="minorEastAsia"/>
+          <w:bCs/>
+        </w:rPr>
+        <w:t>T</w:t>
+      </w:r>
+      <w:r>
+        <w:rPr>
+          <w:rFonts w:eastAsiaTheme="minorEastAsia"/>
+          <w:bCs/>
+          <w:vertAlign w:val="subscript"/>
+        </w:rPr>
+        <w:t>base</w:t>
+      </w:r>
+      <w:proofErr w:type="spellEnd"/>
+      <w:r>
+        <w:rPr>
+          <w:bCs/>
+        </w:rPr>
+        <w:t xml:space="preserve">, the GDD for that day is the difference between </w:t>
+      </w:r>
+      <w:proofErr w:type="spellStart"/>
+      <w:r>
+        <w:rPr>
+          <w:rFonts w:eastAsiaTheme="minorEastAsia"/>
+          <w:bCs/>
+        </w:rPr>
+        <w:t>T</w:t>
+      </w:r>
+      <w:r>
+        <w:rPr>
+          <w:rFonts w:eastAsiaTheme="minorEastAsia"/>
+          <w:bCs/>
+          <w:vertAlign w:val="subscript"/>
+        </w:rPr>
+        <w:t>mean</w:t>
+      </w:r>
+      <w:proofErr w:type="spellEnd"/>
+      <w:r>
+        <w:rPr>
+          <w:bCs/>
+        </w:rPr>
+        <w:t xml:space="preserve"> and </w:t>
+      </w:r>
+      <w:proofErr w:type="spellStart"/>
+      <w:r>
+        <w:rPr>
+          <w:rFonts w:eastAsiaTheme="minorEastAsia"/>
+          <w:bCs/>
+        </w:rPr>
+        <w:t>T</w:t>
+      </w:r>
+      <w:r>
+        <w:rPr>
+          <w:rFonts w:eastAsiaTheme="minorEastAsia"/>
+          <w:bCs/>
+          <w:vertAlign w:val="subscript"/>
+        </w:rPr>
+        <w:t>base</w:t>
+      </w:r>
+      <w:proofErr w:type="spellEnd"/>
+      <w:r>
+        <w:rPr>
+          <w:bCs/>
+        </w:rPr>
+        <w:t xml:space="preserve">. To be comparable and consistent with the diversity panel, only 2019 phenology data of the four-way population from the same seven common garden sites were used in this study. </w:t>
       </w:r>
     </w:p>
     <w:p>
@@ -4424,9 +4885,309 @@
     <w:p>
       <w:r>
         <w:tab/>
-        <w:t>The …</w:t>
-      </w:r>
-    </w:p>
+      </w:r>
+      <w:r>
+        <w:t xml:space="preserve">Illumina </w:t>
+      </w:r>
+      <w:r>
+        <w:t xml:space="preserve">fragment paired end </w:t>
+      </w:r>
+      <w:r>
+        <w:t>libraries</w:t>
+      </w:r>
+      <w:r>
+        <w:t>, representing each</w:t>
+      </w:r>
+      <w:r>
+        <w:t xml:space="preserve"> of the four</w:t>
+      </w:r>
+      <w:r>
+        <w:t xml:space="preserve"> </w:t>
+      </w:r>
+      <w:r>
+        <w:t xml:space="preserve">grandparents </w:t>
+      </w:r>
+      <w:r>
+        <w:t xml:space="preserve">(A: AP13, B: DAC; C: WBC; D: VS16) </w:t>
+      </w:r>
+      <w:r>
+        <w:t xml:space="preserve">were aligned to the </w:t>
+      </w:r>
+      <w:r>
+        <w:rPr>
+          <w:i/>
+        </w:rPr>
+        <w:t>Panicum virgatum</w:t>
+      </w:r>
+      <w:r>
+        <w:t xml:space="preserve"> reference</w:t>
+      </w:r>
+      <w:r>
+        <w:t xml:space="preserve"> genome</w:t>
+      </w:r>
+      <w:r>
+        <w:t xml:space="preserve"> v5)</w:t>
+      </w:r>
+      <w:r>
+        <w:t xml:space="preserve"> </w:t>
+      </w:r>
+      <w:r>
+        <w:t>with</w:t>
+      </w:r>
+      <w:r>
+        <w:t xml:space="preserve"> bwa </w:t>
+      </w:r>
+      <w:r>
+        <w:rPr>
+          <w:i/>
+        </w:rPr>
+        <w:t>mem</w:t>
+      </w:r>
+      <w:r>
+        <w:t xml:space="preserve"> </w:t>
+      </w:r>
+      <w:r>
+        <w:fldChar w:fldCharType="begin"/>
+      </w:r>
+      <w:r>
+        <w:instrText xml:space="preserve"> ADDIN EN.CITE &lt;EndNote&gt;&lt;Cite&gt;&lt;Author&gt;Li&lt;/Author&gt;&lt;Year&gt;2009&lt;/Year&gt;&lt;RecNum&gt;57&lt;/RecNum&gt;&lt;DisplayText&gt;(Li and Durbin 2009)&lt;/DisplayText&gt;&lt;record&gt;&lt;rec-number&gt;57&lt;/rec-number&gt;&lt;foreign-keys&gt;&lt;key app="EN" db-id="sp0ssrpdupf00rewwew5dfv60x2205pvf2e2" timestamp="1570136411"&gt;57&lt;/key&gt;&lt;/foreign-keys&gt;&lt;ref-type name="Journal Article"&gt;17&lt;/ref-type&gt;&lt;contributors&gt;&lt;authors&gt;&lt;author&gt;Li, Heng&lt;/author&gt;&lt;author&gt;Durbin, Richard&lt;/author&gt;&lt;/authors&gt;&lt;/contributors&gt;&lt;titles&gt;&lt;title&gt;Fast and accurate short read alignment with Burrows–Wheeler transform&lt;/title&gt;&lt;secondary-title&gt;Bioinformatics&lt;/secondary-title&gt;&lt;/titles&gt;&lt;periodical&gt;&lt;full-title&gt;Bioinformatics&lt;/full-title&gt;&lt;/periodical&gt;&lt;pages&gt;1754-1760&lt;/pages&gt;&lt;volume&gt;25&lt;/volume&gt;&lt;number&gt;14&lt;/number&gt;&lt;dates&gt;&lt;year&gt;2009&lt;/year&gt;&lt;/dates&gt;&lt;isbn&gt;1367-4803&lt;/isbn&gt;&lt;urls&gt;&lt;related-urls&gt;&lt;url&gt;https://doi.org/10.1093/bioinformatics/btp324&lt;/url&gt;&lt;/related-urls&gt;&lt;/urls&gt;&lt;electronic-resource-num&gt;10.1093/bioinformatics/btp324&lt;/electronic-resource-num&gt;&lt;access-date&gt;10/3/2019&lt;/access-date&gt;&lt;/record&gt;&lt;/Cite&gt;&lt;/EndNote&gt;</w:instrText>
+      </w:r>
+      <w:r>
+        <w:fldChar w:fldCharType="separate"/>
+      </w:r>
+      <w:r>
+        <w:rPr>
+          <w:noProof/>
+        </w:rPr>
+        <w:t>(Li and Durbin 2009)</w:t>
+      </w:r>
+      <w:r>
+        <w:fldChar w:fldCharType="end"/>
+      </w:r>
+      <w:r>
+        <w:t xml:space="preserve">. Details on the genetic map construction, map </w:t>
+      </w:r>
+      <w:r>
+        <w:t xml:space="preserve">polishing and fine-scale reordering </w:t>
+      </w:r>
+      <w:r>
+        <w:t xml:space="preserve">can be accessed on </w:t>
+      </w:r>
+      <w:hyperlink r:id="rId19" w:history="1">
+        <w:r>
+          <w:rPr>
+            <w:rStyle w:val="Hyperlink"/>
+          </w:rPr>
+          <w:t>https://datadryad.org/stash/dataset/doi:10.5061/dryad.ghx3ffbjv</w:t>
+        </w:r>
+      </w:hyperlink>
+      <w:r>
+        <w:t>.</w:t>
+      </w:r>
+    </w:p>
+    <w:p>
+      <w:pPr>
+        <w:spacing w:line="240" w:lineRule="auto"/>
+        <w:rPr>
+          <w:bCs/>
+        </w:rPr>
+      </w:pPr>
+      <w:r>
+        <w:rPr>
+          <w:bCs/>
+        </w:rPr>
+        <w:t xml:space="preserve">Narrow-sense heritability (h2) for each </w:t>
+      </w:r>
+      <w:r>
+        <w:rPr>
+          <w:bCs/>
+        </w:rPr>
+        <w:t>phenotype (GR50, FL50, GDD)</w:t>
+      </w:r>
+      <w:r>
+        <w:rPr>
+          <w:bCs/>
+        </w:rPr>
+        <w:t xml:space="preserve"> at each </w:t>
+      </w:r>
+      <w:r>
+        <w:rPr>
+          <w:bCs/>
+        </w:rPr>
+        <w:t>field site</w:t>
+      </w:r>
+      <w:r>
+        <w:rPr>
+          <w:bCs/>
+        </w:rPr>
+        <w:t xml:space="preserve"> </w:t>
+      </w:r>
+      <w:r>
+        <w:rPr>
+          <w:bCs/>
+        </w:rPr>
+        <w:t>was</w:t>
+      </w:r>
+      <w:r>
+        <w:rPr>
+          <w:bCs/>
+        </w:rPr>
+        <w:t xml:space="preserve"> estimated using the additive kinship matrix based on marker genotypic information. The process was accomplished via the ‘</w:t>
+      </w:r>
+      <w:proofErr w:type="spellStart"/>
+      <w:r>
+        <w:rPr>
+          <w:bCs/>
+        </w:rPr>
+        <w:t>sommer</w:t>
+      </w:r>
+      <w:proofErr w:type="spellEnd"/>
+      <w:r>
+        <w:rPr>
+          <w:bCs/>
+        </w:rPr>
+        <w:t xml:space="preserve">’ package </w:t>
+      </w:r>
+      <w:r>
+        <w:rPr>
+          <w:bCs/>
+        </w:rPr>
+        <w:t>(Covarrubias-</w:t>
+      </w:r>
+      <w:proofErr w:type="spellStart"/>
+      <w:r>
+        <w:rPr>
+          <w:bCs/>
+        </w:rPr>
+        <w:t>Pazaran</w:t>
+      </w:r>
+      <w:proofErr w:type="spellEnd"/>
+      <w:r>
+        <w:rPr>
+          <w:bCs/>
+        </w:rPr>
+        <w:t xml:space="preserve">, 2020) </w:t>
+      </w:r>
+      <w:r>
+        <w:rPr>
+          <w:bCs/>
+        </w:rPr>
+        <w:t>in R (</w:t>
+      </w:r>
+      <w:r>
+        <w:rPr>
+          <w:bCs/>
+        </w:rPr>
+        <w:t>2020</w:t>
+      </w:r>
+      <w:r>
+        <w:rPr>
+          <w:bCs/>
+        </w:rPr>
+        <w:t>). Briefly, we used a multivariate mixed model (</w:t>
+      </w:r>
+      <w:proofErr w:type="spellStart"/>
+      <w:r>
+        <w:rPr>
+          <w:bCs/>
+        </w:rPr>
+        <w:t>mmer</w:t>
+      </w:r>
+      <w:proofErr w:type="spellEnd"/>
+      <w:r>
+        <w:rPr>
+          <w:bCs/>
+        </w:rPr>
+        <w:t xml:space="preserve">) that takes the kinship matrix and other random incidence matrices to estimate the </w:t>
+      </w:r>
+      <w:r>
+        <w:rPr>
+          <w:bCs/>
+        </w:rPr>
+        <w:lastRenderedPageBreak/>
+        <w:t xml:space="preserve">variance components for each </w:t>
+      </w:r>
+      <w:r>
+        <w:rPr>
+          <w:bCs/>
+        </w:rPr>
+        <w:t>phenotype</w:t>
+      </w:r>
+      <w:r>
+        <w:rPr>
+          <w:bCs/>
+        </w:rPr>
+        <w:t xml:space="preserve"> </w:t>
+      </w:r>
+      <w:r>
+        <w:rPr>
+          <w:bCs/>
+        </w:rPr>
+        <w:t xml:space="preserve">at each </w:t>
+      </w:r>
+      <w:proofErr w:type="gramStart"/>
+      <w:r>
+        <w:rPr>
+          <w:bCs/>
+        </w:rPr>
+        <w:t>field</w:t>
+      </w:r>
+      <w:r>
+        <w:rPr>
+          <w:bCs/>
+        </w:rPr>
+        <w:t>, and</w:t>
+      </w:r>
+      <w:proofErr w:type="gramEnd"/>
+      <w:r>
+        <w:rPr>
+          <w:bCs/>
+        </w:rPr>
+        <w:t xml:space="preserve"> calculates h2 as the proportion of additive genetic variance to the total variance. </w:t>
+      </w:r>
+    </w:p>
+    <w:p>
+      <w:pPr>
+        <w:spacing w:after="0" w:line="240" w:lineRule="auto"/>
+        <w:ind w:firstLine="720"/>
+        <w:rPr>
+          <w:bCs/>
+        </w:rPr>
+      </w:pPr>
+      <w:r>
+        <w:rPr>
+          <w:bCs/>
+        </w:rPr>
+        <w:t xml:space="preserve">QTL mapping was conducted with R/qtl2 (Broman, 2020). Specifically, we performed a genome scan with a linear mixed model accounting for the relationships among individuals (i.e., kinship matrix) and the environmental covariates (i.e., field sites). The full model can be expressed as: phenotype = </w:t>
+      </w:r>
+      <w:r>
+        <w:rPr>
+          <w:rFonts w:cstheme="minorHAnsi"/>
+          <w:bCs/>
+        </w:rPr>
+        <w:t>µ</w:t>
+      </w:r>
+      <w:r>
+        <w:rPr>
+          <w:bCs/>
+        </w:rPr>
+        <w:t xml:space="preserve"> + G + E + G x E + e, where </w:t>
+      </w:r>
+      <w:r>
+        <w:rPr>
+          <w:rFonts w:cstheme="minorHAnsi"/>
+          <w:bCs/>
+        </w:rPr>
+        <w:t>µ</w:t>
+      </w:r>
+      <w:r>
+        <w:rPr>
+          <w:bCs/>
+        </w:rPr>
+        <w:t xml:space="preserve"> is the population mean, G is the genetic effect (i.e., kinship matrix), E is the environmental effects (i.e., field sites), G x E is the interaction between genetic and environmental effects, and e is the error term. The genome scan was accomplished through ‘scan1’ function. The statistical significance of the genome scan was established by performing a stratified (i.e., stratifying on field sites) permutation test (n=1000) using ‘scan1perm’ function. The estimated QTL effect was obtained using ‘scan1coef’ function in R/qtl2. </w:t>
+      </w:r>
+    </w:p>
+    <w:p/>
     <w:p>
       <w:pPr>
         <w:rPr>
@@ -7387,71 +8148,6 @@
                 <pic:pic xmlns:pic="http://schemas.openxmlformats.org/drawingml/2006/picture">
                   <pic:nvPicPr>
                     <pic:cNvPr id="9" name="F0_vs_GWAS_distribution.png"/>
-                    <pic:cNvPicPr/>
-                  </pic:nvPicPr>
-                  <pic:blipFill>
-                    <a:blip r:embed="rId19" cstate="print">
-                      <a:extLst>
-                        <a:ext uri="{28A0092B-C50C-407E-A947-70E740481C1C}">
-                          <a14:useLocalDpi xmlns:a14="http://schemas.microsoft.com/office/drawing/2010/main" val="0"/>
-                        </a:ext>
-                      </a:extLst>
-                    </a:blip>
-                    <a:stretch>
-                      <a:fillRect/>
-                    </a:stretch>
-                  </pic:blipFill>
-                  <pic:spPr>
-                    <a:xfrm>
-                      <a:off x="0" y="0"/>
-                      <a:ext cx="5486411" cy="3392431"/>
-                    </a:xfrm>
-                    <a:prstGeom prst="rect">
-                      <a:avLst/>
-                    </a:prstGeom>
-                  </pic:spPr>
-                </pic:pic>
-              </a:graphicData>
-            </a:graphic>
-          </wp:inline>
-        </w:drawing>
-      </w:r>
-    </w:p>
-    <w:p>
-      <w:pPr>
-        <w:ind w:firstLine="720"/>
-      </w:pPr>
-    </w:p>
-    <w:p>
-      <w:pPr>
-        <w:ind w:firstLine="720"/>
-      </w:pPr>
-      <w:r>
-        <w:rPr>
-          <w:noProof/>
-        </w:rPr>
-        <w:lastRenderedPageBreak/>
-        <w:drawing>
-          <wp:anchor distT="0" distB="0" distL="114300" distR="114300" simplePos="0" relativeHeight="251678720" behindDoc="0" locked="0" layoutInCell="1" allowOverlap="1" wp14:anchorId="1BC50909" wp14:editId="72DC742F">
-            <wp:simplePos x="0" y="0"/>
-            <wp:positionH relativeFrom="column">
-              <wp:posOffset>457200</wp:posOffset>
-            </wp:positionH>
-            <wp:positionV relativeFrom="paragraph">
-              <wp:posOffset>0</wp:posOffset>
-            </wp:positionV>
-            <wp:extent cx="5486411" cy="3392431"/>
-            <wp:effectExtent l="0" t="0" r="0" b="0"/>
-            <wp:wrapSquare wrapText="bothSides"/>
-            <wp:docPr id="15" name="Picture 15" descr="A close up of a logo&#10;&#10;Description automatically generated"/>
-            <wp:cNvGraphicFramePr>
-              <a:graphicFrameLocks xmlns:a="http://schemas.openxmlformats.org/drawingml/2006/main" noChangeAspect="1"/>
-            </wp:cNvGraphicFramePr>
-            <a:graphic xmlns:a="http://schemas.openxmlformats.org/drawingml/2006/main">
-              <a:graphicData uri="http://schemas.openxmlformats.org/drawingml/2006/picture">
-                <pic:pic xmlns:pic="http://schemas.openxmlformats.org/drawingml/2006/picture">
-                  <pic:nvPicPr>
-                    <pic:cNvPr id="15" name="FWCR_distribution_by_year.png"/>
                     <pic:cNvPicPr/>
                   </pic:nvPicPr>
                   <pic:blipFill>
@@ -7478,6 +8174,71 @@
                 </pic:pic>
               </a:graphicData>
             </a:graphic>
+          </wp:inline>
+        </w:drawing>
+      </w:r>
+    </w:p>
+    <w:p>
+      <w:pPr>
+        <w:ind w:firstLine="720"/>
+      </w:pPr>
+    </w:p>
+    <w:p>
+      <w:pPr>
+        <w:ind w:firstLine="720"/>
+      </w:pPr>
+      <w:r>
+        <w:rPr>
+          <w:noProof/>
+        </w:rPr>
+        <w:lastRenderedPageBreak/>
+        <w:drawing>
+          <wp:anchor distT="0" distB="0" distL="114300" distR="114300" simplePos="0" relativeHeight="251678720" behindDoc="0" locked="0" layoutInCell="1" allowOverlap="1" wp14:anchorId="1BC50909" wp14:editId="72DC742F">
+            <wp:simplePos x="0" y="0"/>
+            <wp:positionH relativeFrom="column">
+              <wp:posOffset>457200</wp:posOffset>
+            </wp:positionH>
+            <wp:positionV relativeFrom="paragraph">
+              <wp:posOffset>0</wp:posOffset>
+            </wp:positionV>
+            <wp:extent cx="5486411" cy="3392431"/>
+            <wp:effectExtent l="0" t="0" r="0" b="0"/>
+            <wp:wrapSquare wrapText="bothSides"/>
+            <wp:docPr id="15" name="Picture 15" descr="A close up of a logo&#10;&#10;Description automatically generated"/>
+            <wp:cNvGraphicFramePr>
+              <a:graphicFrameLocks xmlns:a="http://schemas.openxmlformats.org/drawingml/2006/main" noChangeAspect="1"/>
+            </wp:cNvGraphicFramePr>
+            <a:graphic xmlns:a="http://schemas.openxmlformats.org/drawingml/2006/main">
+              <a:graphicData uri="http://schemas.openxmlformats.org/drawingml/2006/picture">
+                <pic:pic xmlns:pic="http://schemas.openxmlformats.org/drawingml/2006/picture">
+                  <pic:nvPicPr>
+                    <pic:cNvPr id="15" name="FWCR_distribution_by_year.png"/>
+                    <pic:cNvPicPr/>
+                  </pic:nvPicPr>
+                  <pic:blipFill>
+                    <a:blip r:embed="rId21" cstate="print">
+                      <a:extLst>
+                        <a:ext uri="{28A0092B-C50C-407E-A947-70E740481C1C}">
+                          <a14:useLocalDpi xmlns:a14="http://schemas.microsoft.com/office/drawing/2010/main" val="0"/>
+                        </a:ext>
+                      </a:extLst>
+                    </a:blip>
+                    <a:stretch>
+                      <a:fillRect/>
+                    </a:stretch>
+                  </pic:blipFill>
+                  <pic:spPr>
+                    <a:xfrm>
+                      <a:off x="0" y="0"/>
+                      <a:ext cx="5486411" cy="3392431"/>
+                    </a:xfrm>
+                    <a:prstGeom prst="rect">
+                      <a:avLst/>
+                    </a:prstGeom>
+                  </pic:spPr>
+                </pic:pic>
+              </a:graphicData>
+            </a:graphic>
           </wp:anchor>
         </w:drawing>
       </w:r>
@@ -7493,13 +8254,13 @@
         <w:lastRenderedPageBreak/>
         <w:t xml:space="preserve">However, cumulative GDD was not sufficient to explain the variation in flowering time in the Gulf subpopulation. Instead, we hypothesized that the Gulf subpopulation also used a photoperiod cue, given the imperfect relationship between GDD, photothermal time, and flowering in the Gulf subpopulation, and the presence of a </w:t>
       </w:r>
-      <w:commentRangeStart w:id="14"/>
-      <w:commentRangeEnd w:id="14"/>
+      <w:commentRangeStart w:id="15"/>
+      <w:commentRangeEnd w:id="15"/>
       <w:r>
         <w:rPr>
           <w:rStyle w:val="CommentReference"/>
         </w:rPr>
-        <w:commentReference w:id="14"/>
+        <w:commentReference w:id="15"/>
       </w:r>
       <w:r>
         <w:t xml:space="preserve">relationship between latitude of common </w:t>
@@ -7532,7 +8293,7 @@
                     <pic:cNvPicPr/>
                   </pic:nvPicPr>
                   <pic:blipFill>
-                    <a:blip r:embed="rId21" cstate="print">
+                    <a:blip r:embed="rId22" cstate="print">
                       <a:extLst>
                         <a:ext uri="{28A0092B-C50C-407E-A947-70E740481C1C}">
                           <a14:useLocalDpi xmlns:a14="http://schemas.microsoft.com/office/drawing/2010/main" val="0"/>
@@ -7592,7 +8353,7 @@
                     <pic:cNvPicPr/>
                   </pic:nvPicPr>
                   <pic:blipFill>
-                    <a:blip r:embed="rId22" cstate="print">
+                    <a:blip r:embed="rId23" cstate="print">
                       <a:extLst>
                         <a:ext uri="{28A0092B-C50C-407E-A947-70E740481C1C}">
                           <a14:useLocalDpi xmlns:a14="http://schemas.microsoft.com/office/drawing/2010/main" val="0"/>
@@ -7947,6 +8708,17 @@
       <w:r>
         <w:t>True?</w:t>
       </w:r>
+      <w:r>
+        <w:t xml:space="preserve"> I mean, </w:t>
+      </w:r>
+      <w:proofErr w:type="gramStart"/>
+      <w:r>
+        <w:t>it’s</w:t>
+      </w:r>
+      <w:proofErr w:type="gramEnd"/>
+      <w:r>
+        <w:t xml:space="preserve"> true, but need to model.</w:t>
+      </w:r>
     </w:p>
   </w:comment>
   <w:comment w:id="8" w:author="Alice MacQueen" w:date="2020-06-19T14:55:00Z" w:initials="AHM">
@@ -7996,7 +8768,57 @@
       </w:r>
     </w:p>
   </w:comment>
-  <w:comment w:id="9" w:author="Alice MacQueen" w:date="2020-06-12T17:03:00Z" w:initials="AHM">
+  <w:comment w:id="9" w:author="Alice MacQueen" w:date="2020-06-29T08:12:00Z" w:initials="AHM">
+    <w:p>
+      <w:pPr>
+        <w:pStyle w:val="CommentText"/>
+      </w:pPr>
+      <w:r>
+        <w:rPr>
+          <w:rStyle w:val="CommentReference"/>
+        </w:rPr>
+        <w:annotationRef/>
+      </w:r>
+      <w:r>
+        <w:t xml:space="preserve">Li we should chat about </w:t>
+      </w:r>
+      <w:proofErr w:type="gramStart"/>
+      <w:r>
+        <w:t>what’s</w:t>
+      </w:r>
+      <w:proofErr w:type="gramEnd"/>
+      <w:r>
+        <w:t xml:space="preserve"> going on with Chr02N at 60 and 69 Mb. I see peaks for both GDD and flowering date in the LOD plot, but only see one Chr02N QTL for FL50 while there are two for GDD.</w:t>
+      </w:r>
+    </w:p>
+    <w:p>
+      <w:pPr>
+        <w:pStyle w:val="CommentText"/>
+      </w:pPr>
+    </w:p>
+    <w:p>
+      <w:pPr>
+        <w:pStyle w:val="CommentText"/>
+      </w:pPr>
+      <w:proofErr w:type="gramStart"/>
+      <w:r>
+        <w:t>So</w:t>
+      </w:r>
+      <w:proofErr w:type="gramEnd"/>
+      <w:r>
+        <w:t xml:space="preserve"> we need to decide if we want to talk about two different QTL on Chr02N. </w:t>
+      </w:r>
+      <w:proofErr w:type="gramStart"/>
+      <w:r>
+        <w:t>I’ll</w:t>
+      </w:r>
+      <w:proofErr w:type="gramEnd"/>
+      <w:r>
+        <w:t xml:space="preserve"> need to change some of this writeup to reflect that if so.</w:t>
+      </w:r>
+    </w:p>
+  </w:comment>
+  <w:comment w:id="10" w:author="Alice MacQueen" w:date="2020-06-12T17:03:00Z" w:initials="AHM">
     <w:p>
       <w:pPr>
         <w:pStyle w:val="CommentText"/>
@@ -8108,7 +8930,7 @@
       </w:pPr>
     </w:p>
   </w:comment>
-  <w:comment w:id="10" w:author="Alice MacQueen" w:date="2020-05-21T12:13:00Z" w:initials="AHM">
+  <w:comment w:id="11" w:author="Alice MacQueen" w:date="2020-05-21T12:13:00Z" w:initials="AHM">
     <w:p>
       <w:pPr>
         <w:pStyle w:val="ListParagraph"/>
@@ -8149,7 +8971,7 @@
       </w:pPr>
     </w:p>
   </w:comment>
-  <w:comment w:id="11" w:author="Alice MacQueen" w:date="2020-05-21T12:21:00Z" w:initials="AHM">
+  <w:comment w:id="12" w:author="Alice MacQueen" w:date="2020-05-21T12:21:00Z" w:initials="AHM">
     <w:p>
       <w:pPr>
         <w:pStyle w:val="CommentText"/>
@@ -8250,7 +9072,7 @@
       </w:r>
     </w:p>
   </w:comment>
-  <w:comment w:id="12" w:author="Alice MacQueen" w:date="2020-05-21T12:21:00Z" w:initials="AHM">
+  <w:comment w:id="13" w:author="Alice MacQueen" w:date="2020-05-21T12:21:00Z" w:initials="AHM">
     <w:p>
       <w:pPr>
         <w:pStyle w:val="CommentText"/>
@@ -8282,7 +9104,7 @@
       </w:r>
     </w:p>
   </w:comment>
-  <w:comment w:id="13" w:author="Alice MacQueen" w:date="2020-05-21T13:25:00Z" w:initials="AHM">
+  <w:comment w:id="14" w:author="Alice MacQueen" w:date="2020-05-21T13:25:00Z" w:initials="AHM">
     <w:p>
       <w:pPr>
         <w:pStyle w:val="CommentText"/>
@@ -8303,7 +9125,7 @@
       </w:r>
     </w:p>
   </w:comment>
-  <w:comment w:id="14" w:author="Alice MacQueen" w:date="2020-05-21T12:03:00Z" w:initials="AHM">
+  <w:comment w:id="15" w:author="Alice MacQueen" w:date="2020-05-21T12:03:00Z" w:initials="AHM">
     <w:p>
       <w:pPr>
         <w:pStyle w:val="CommentText"/>
@@ -8353,10 +9175,11 @@
   <w15:commentEx w15:paraId="2A81AE32" w15:done="0"/>
   <w15:commentEx w15:paraId="06FCE084" w15:done="0"/>
   <w15:commentEx w15:paraId="6433A3A6" w15:done="0"/>
+  <w15:commentEx w15:paraId="56D129FE" w15:done="0"/>
   <w15:commentEx w15:paraId="2BFC99C7" w15:done="0"/>
-  <w15:commentEx w15:paraId="73213749" w15:done="0"/>
-  <w15:commentEx w15:paraId="49C80414" w15:paraIdParent="73213749" w15:done="0"/>
-  <w15:commentEx w15:paraId="19513F9F" w15:paraIdParent="73213749" w15:done="0"/>
+  <w15:commentEx w15:paraId="29D96E4C" w15:done="0"/>
+  <w15:commentEx w15:paraId="296F99DF" w15:paraIdParent="29D96E4C" w15:done="0"/>
+  <w15:commentEx w15:paraId="396ECC11" w15:paraIdParent="29D96E4C" w15:done="0"/>
   <w15:commentEx w15:paraId="27596D19" w15:done="0"/>
   <w15:commentEx w15:paraId="5B4FD13E" w15:done="0"/>
 </w15:commentsEx>
@@ -8372,6 +9195,7 @@
   <w16cex:commentExtensible w16cex:durableId="22974225" w16cex:dateUtc="2020-06-19T18:54:00Z"/>
   <w16cex:commentExtensible w16cex:durableId="22974386" w16cex:dateUtc="2020-06-19T19:00:00Z"/>
   <w16cex:commentExtensible w16cex:durableId="2297504F" w16cex:dateUtc="2020-06-19T19:55:00Z"/>
+  <w16cex:commentExtensible w16cex:durableId="22A420D2" w16cex:dateUtc="2020-06-29T13:12:00Z"/>
   <w16cex:commentExtensible w16cex:durableId="228E33CB" w16cex:dateUtc="2020-06-12T22:03:00Z"/>
   <w16cex:commentExtensible w16cex:durableId="2270EF03" w16cex:dateUtc="2020-05-21T17:13:00Z"/>
   <w16cex:commentExtensible w16cex:durableId="2270F0AC" w16cex:dateUtc="2020-05-21T17:21:00Z"/>
@@ -8391,10 +9215,11 @@
   <w16cid:commentId w16cid:paraId="2A81AE32" w16cid:durableId="22974225"/>
   <w16cid:commentId w16cid:paraId="06FCE084" w16cid:durableId="22974386"/>
   <w16cid:commentId w16cid:paraId="6433A3A6" w16cid:durableId="2297504F"/>
+  <w16cid:commentId w16cid:paraId="56D129FE" w16cid:durableId="22A420D2"/>
   <w16cid:commentId w16cid:paraId="2BFC99C7" w16cid:durableId="228E33CB"/>
-  <w16cid:commentId w16cid:paraId="73213749" w16cid:durableId="2270EF03"/>
-  <w16cid:commentId w16cid:paraId="49C80414" w16cid:durableId="2270F0AC"/>
-  <w16cid:commentId w16cid:paraId="19513F9F" w16cid:durableId="2270F0B1"/>
+  <w16cid:commentId w16cid:paraId="29D96E4C" w16cid:durableId="2270EF03"/>
+  <w16cid:commentId w16cid:paraId="296F99DF" w16cid:durableId="2270F0AC"/>
+  <w16cid:commentId w16cid:paraId="396ECC11" w16cid:durableId="2270F0B1"/>
   <w16cid:commentId w16cid:paraId="27596D19" w16cid:durableId="2270FFC1"/>
   <w16cid:commentId w16cid:paraId="5B4FD13E" w16cid:durableId="2270EC87"/>
 </w16cid:commentsIds>
@@ -9372,6 +10197,17 @@
       </w:tcPr>
     </w:tblStylePr>
   </w:style>
+  <w:style w:type="character" w:styleId="Hyperlink">
+    <w:name w:val="Hyperlink"/>
+    <w:basedOn w:val="DefaultParagraphFont"/>
+    <w:uiPriority w:val="99"/>
+    <w:unhideWhenUsed/>
+    <w:rsid w:val="00DB530F"/>
+    <w:rPr>
+      <w:color w:val="0563C1" w:themeColor="hyperlink"/>
+      <w:u w:val="single"/>
+    </w:rPr>
+  </w:style>
 </w:styles>
 </file>
 

</xml_diff>